<commit_message>
Add code for writing clean, modular code
</commit_message>
<xml_diff>
--- a/notes/Notes_Udacity_AWS_Machine_Learning_Foundations_Course.docx
+++ b/notes/Notes_Udacity_AWS_Machine_Learning_Foundations_Course.docx
@@ -16,8 +16,243 @@
         <w:br w:type="page"/>
       </w:r>
     </w:p>
+    <w:p>
+      <w:r>
+        <w:lastRenderedPageBreak/>
+        <w:br w:type="page"/>
+      </w:r>
+    </w:p>
+    <w:p>
+      <w:pPr>
+        <w:pStyle w:val="Heading1"/>
+      </w:pPr>
+      <w:r>
+        <w:lastRenderedPageBreak/>
+        <w:t>Software Practices I</w:t>
+      </w:r>
+    </w:p>
     <w:p/>
     <w:p>
+      <w:pPr>
+        <w:pStyle w:val="Heading2"/>
+      </w:pPr>
+      <w:r>
+        <w:t xml:space="preserve">Writing </w:t>
+      </w:r>
+      <w:r>
+        <w:t>c</w:t>
+      </w:r>
+      <w:r>
+        <w:t xml:space="preserve">lean </w:t>
+      </w:r>
+      <w:r>
+        <w:t>c</w:t>
+      </w:r>
+      <w:r>
+        <w:t>ode</w:t>
+      </w:r>
+    </w:p>
+    <w:p/>
+    <w:p>
+      <w:r>
+        <w:t>Use meaningful names, and proper whitespace.</w:t>
+      </w:r>
+    </w:p>
+    <w:p/>
+    <w:p>
+      <w:pPr>
+        <w:pStyle w:val="Heading2"/>
+      </w:pPr>
+      <w:r>
+        <w:t>Writing modular code</w:t>
+      </w:r>
+    </w:p>
+    <w:p/>
+    <w:p>
+      <w:pPr>
+        <w:pStyle w:val="ListParagraph"/>
+        <w:numPr>
+          <w:ilvl w:val="0"/>
+          <w:numId w:val="8"/>
+        </w:numPr>
+      </w:pPr>
+      <w:r>
+        <w:t>DRY (Don’t repeat yourself)</w:t>
+      </w:r>
+    </w:p>
+    <w:p>
+      <w:pPr>
+        <w:pStyle w:val="ListParagraph"/>
+        <w:numPr>
+          <w:ilvl w:val="0"/>
+          <w:numId w:val="8"/>
+        </w:numPr>
+      </w:pPr>
+      <w:r>
+        <w:t>Abstract out logic to improve readability—like into a function</w:t>
+      </w:r>
+    </w:p>
+    <w:p>
+      <w:pPr>
+        <w:pStyle w:val="ListParagraph"/>
+        <w:numPr>
+          <w:ilvl w:val="0"/>
+          <w:numId w:val="8"/>
+        </w:numPr>
+      </w:pPr>
+      <w:r>
+        <w:t>Minimize number of entities</w:t>
+      </w:r>
+    </w:p>
+    <w:p>
+      <w:pPr>
+        <w:pStyle w:val="ListParagraph"/>
+        <w:numPr>
+          <w:ilvl w:val="0"/>
+          <w:numId w:val="8"/>
+        </w:numPr>
+      </w:pPr>
+      <w:r>
+        <w:t>Functions should do one thing—Single responsibility principle</w:t>
+      </w:r>
+    </w:p>
+    <w:p>
+      <w:pPr>
+        <w:pStyle w:val="ListParagraph"/>
+        <w:numPr>
+          <w:ilvl w:val="0"/>
+          <w:numId w:val="8"/>
+        </w:numPr>
+      </w:pPr>
+      <w:r>
+        <w:t>Arbitrary variable names can be more e</w:t>
+      </w:r>
+      <w:r>
+        <w:rPr>
+          <w:rFonts w:ascii="Tahoma" w:hAnsi="Tahoma" w:cs="Tahoma"/>
+        </w:rPr>
+        <w:t>ff</w:t>
+      </w:r>
+      <w:r>
+        <w:t>ective in certain functions</w:t>
+      </w:r>
+    </w:p>
+    <w:p>
+      <w:pPr>
+        <w:pStyle w:val="ListParagraph"/>
+        <w:numPr>
+          <w:ilvl w:val="0"/>
+          <w:numId w:val="8"/>
+        </w:numPr>
+      </w:pPr>
+      <w:r>
+        <w:t xml:space="preserve">Minimize number of arguments to a </w:t>
+      </w:r>
+      <w:proofErr w:type="gramStart"/>
+      <w:r>
+        <w:t>functions</w:t>
+      </w:r>
+      <w:proofErr w:type="gramEnd"/>
+      <w:r>
+        <w:t xml:space="preserve"> to 3</w:t>
+      </w:r>
+    </w:p>
+    <w:p/>
+    <w:p>
+      <w:r>
+        <w:t>Writing efficient code</w:t>
+      </w:r>
+    </w:p>
+    <w:p/>
+    <w:p>
+      <w:pPr>
+        <w:pStyle w:val="ListParagraph"/>
+        <w:numPr>
+          <w:ilvl w:val="0"/>
+          <w:numId w:val="9"/>
+        </w:numPr>
+      </w:pPr>
+      <w:r>
+        <w:t>Code that runs infrequently for a short time need not be highly optimized</w:t>
+      </w:r>
+    </w:p>
+    <w:p>
+      <w:pPr>
+        <w:pStyle w:val="ListParagraph"/>
+        <w:numPr>
+          <w:ilvl w:val="0"/>
+          <w:numId w:val="9"/>
+        </w:numPr>
+      </w:pPr>
+      <w:r>
+        <w:t>Code that needs to run fast, such as a live feed, should be highly optimized</w:t>
+      </w:r>
+    </w:p>
+    <w:p>
+      <w:pPr>
+        <w:pStyle w:val="ListParagraph"/>
+        <w:numPr>
+          <w:ilvl w:val="0"/>
+          <w:numId w:val="9"/>
+        </w:numPr>
+      </w:pPr>
+      <w:r>
+        <w:t>Code can be refactored to be optimized after an initial solution</w:t>
+      </w:r>
+    </w:p>
+    <w:p>
+      <w:pPr>
+        <w:pStyle w:val="ListParagraph"/>
+        <w:numPr>
+          <w:ilvl w:val="0"/>
+          <w:numId w:val="9"/>
+        </w:numPr>
+      </w:pPr>
+      <w:r>
+        <w:t>Use vector operations over loops whenever possible</w:t>
+      </w:r>
+    </w:p>
+    <w:p>
+      <w:pPr>
+        <w:pStyle w:val="ListParagraph"/>
+        <w:numPr>
+          <w:ilvl w:val="0"/>
+          <w:numId w:val="9"/>
+        </w:numPr>
+      </w:pPr>
+      <w:r>
+        <w:t>Refactor using different data structures to make code more efficient</w:t>
+      </w:r>
+    </w:p>
+    <w:p>
+      <w:pPr>
+        <w:pStyle w:val="ListParagraph"/>
+        <w:numPr>
+          <w:ilvl w:val="0"/>
+          <w:numId w:val="9"/>
+        </w:numPr>
+      </w:pPr>
+      <w:r>
+        <w:t>When searching for solutions, it’s better to experiment with different solutions to find methods that are optimum, rather than stick with the most popular solution</w:t>
+      </w:r>
+    </w:p>
+    <w:p>
+      <w:r>
+        <w:t>Related links:</w:t>
+      </w:r>
+      <w:r>
+        <w:t xml:space="preserve"> </w:t>
+      </w:r>
+      <w:hyperlink r:id="rId6" w:anchor="8929445" w:history="1">
+        <w:r>
+          <w:rPr>
+            <w:rStyle w:val="Hyperlink"/>
+          </w:rPr>
+          <w:t>What makes sets faster than lists?</w:t>
+        </w:r>
+      </w:hyperlink>
+    </w:p>
+    <w:p>
       <w:r>
         <w:br w:type="page"/>
       </w:r>
@@ -25,44 +260,128 @@
     <w:p>
       <w:pPr>
         <w:rPr>
-          <w:rFonts w:asciiTheme="majorHAnsi" w:eastAsiaTheme="majorEastAsia" w:hAnsiTheme="majorHAnsi" w:cstheme="majorBidi"/>
-          <w:caps/>
-          <w:color w:val="212121" w:themeColor="text2"/>
-          <w:spacing w:val="-15"/>
-          <w:sz w:val="72"/>
-          <w:szCs w:val="72"/>
+          <w:rFonts w:eastAsiaTheme="majorEastAsia"/>
         </w:rPr>
       </w:pPr>
       <w:r>
         <w:rPr>
-          <w:rFonts w:asciiTheme="majorHAnsi" w:eastAsiaTheme="majorEastAsia" w:hAnsiTheme="majorHAnsi" w:cstheme="majorBidi"/>
-          <w:caps/>
-          <w:color w:val="212121" w:themeColor="text2"/>
-          <w:spacing w:val="-15"/>
-          <w:sz w:val="72"/>
-          <w:szCs w:val="72"/>
+          <w:rFonts w:eastAsiaTheme="majorEastAsia"/>
+        </w:rPr>
+        <w:lastRenderedPageBreak/>
+        <w:br w:type="page"/>
+      </w:r>
+    </w:p>
+    <w:sdt>
+      <w:sdtPr>
+        <w:id w:val="-1768147546"/>
+        <w:docPartObj>
+          <w:docPartGallery w:val="Bibliographies"/>
+          <w:docPartUnique/>
+        </w:docPartObj>
+      </w:sdtPr>
+      <w:sdtEndPr>
+        <w:rPr>
+          <w:rFonts w:asciiTheme="minorHAnsi" w:eastAsiaTheme="minorEastAsia" w:hAnsiTheme="minorHAnsi" w:cstheme="minorBidi"/>
+          <w:color w:val="auto"/>
+          <w:sz w:val="22"/>
+          <w:szCs w:val="22"/>
+        </w:rPr>
+      </w:sdtEndPr>
+      <w:sdtContent>
+        <w:p>
+          <w:pPr>
+            <w:pStyle w:val="Heading1"/>
+          </w:pPr>
+          <w:r>
+            <w:t>References</w:t>
+          </w:r>
+        </w:p>
+        <w:sdt>
+          <w:sdtPr>
+            <w:id w:val="-573587230"/>
+            <w:bibliography/>
+          </w:sdtPr>
+          <w:sdtContent>
+            <w:p>
+              <w:pPr>
+                <w:pStyle w:val="Bibliography"/>
+                <w:ind w:left="720" w:hanging="720"/>
+                <w:rPr>
+                  <w:noProof/>
+                  <w:sz w:val="24"/>
+                  <w:szCs w:val="24"/>
+                </w:rPr>
+              </w:pPr>
+              <w:r>
+                <w:fldChar w:fldCharType="begin"/>
+              </w:r>
+              <w:r>
+                <w:instrText xml:space="preserve"> BIBLIOGRAPHY </w:instrText>
+              </w:r>
+              <w:r>
+                <w:fldChar w:fldCharType="separate"/>
+              </w:r>
+              <w:r>
+                <w:rPr>
+                  <w:i/>
+                  <w:iCs/>
+                  <w:noProof/>
+                </w:rPr>
+                <w:t>What makes sets faster than lists?</w:t>
+              </w:r>
+              <w:r>
+                <w:rPr>
+                  <w:noProof/>
+                </w:rPr>
+                <w:t xml:space="preserve"> (n.d.). Retrieved from https://stackoverflow.com/questions/8929284/what-makes-sets-faster-than-lists/8929445#8929445</w:t>
+              </w:r>
+            </w:p>
+            <w:p>
+              <w:r>
+                <w:rPr>
+                  <w:b/>
+                  <w:bCs/>
+                  <w:noProof/>
+                </w:rPr>
+                <w:fldChar w:fldCharType="end"/>
+              </w:r>
+            </w:p>
+          </w:sdtContent>
+        </w:sdt>
+      </w:sdtContent>
+    </w:sdt>
+    <w:p>
+      <w:pPr>
+        <w:rPr>
+          <w:rFonts w:eastAsiaTheme="majorEastAsia"/>
+        </w:rPr>
+      </w:pPr>
+    </w:p>
+    <w:p>
+      <w:pPr>
+        <w:rPr>
+          <w:rFonts w:eastAsiaTheme="majorEastAsia"/>
+        </w:rPr>
+      </w:pPr>
+      <w:r>
+        <w:rPr>
+          <w:rFonts w:eastAsiaTheme="majorEastAsia"/>
+        </w:rPr>
+        <w:lastRenderedPageBreak/>
+        <w:br w:type="page"/>
+      </w:r>
+      <w:r>
+        <w:rPr>
+          <w:rFonts w:eastAsiaTheme="majorEastAsia"/>
         </w:rPr>
         <w:br w:type="page"/>
       </w:r>
     </w:p>
     <w:p>
       <w:pPr>
-        <w:rPr>
-          <w:rFonts w:asciiTheme="majorHAnsi" w:eastAsiaTheme="majorEastAsia" w:hAnsiTheme="majorHAnsi" w:cstheme="majorBidi"/>
-          <w:caps/>
-          <w:color w:val="212121" w:themeColor="text2"/>
-          <w:spacing w:val="-15"/>
-          <w:sz w:val="72"/>
-          <w:szCs w:val="72"/>
-        </w:rPr>
-      </w:pPr>
-    </w:p>
-    <w:p>
-      <w:pPr>
         <w:pStyle w:val="Title"/>
       </w:pPr>
       <w:r>
-        <w:lastRenderedPageBreak/>
         <w:t>Hello</w:t>
       </w:r>
     </w:p>
@@ -117,6 +436,232 @@
 <file path=word/numbering.xml><?xml version="1.0" encoding="utf-8"?>
 <w:numbering xmlns:wpc="http://schemas.microsoft.com/office/word/2010/wordprocessingCanvas" xmlns:cx="http://schemas.microsoft.com/office/drawing/2014/chartex" xmlns:cx1="http://schemas.microsoft.com/office/drawing/2015/9/8/chartex" xmlns:cx2="http://schemas.microsoft.com/office/drawing/2015/10/21/chartex" xmlns:cx3="http://schemas.microsoft.com/office/drawing/2016/5/9/chartex" xmlns:cx4="http://schemas.microsoft.com/office/drawing/2016/5/10/chartex" xmlns:cx5="http://schemas.microsoft.com/office/drawing/2016/5/11/chartex" xmlns:cx6="http://schemas.microsoft.com/office/drawing/2016/5/12/chartex" xmlns:cx7="http://schemas.microsoft.com/office/drawing/2016/5/13/chartex" xmlns:cx8="http://schemas.microsoft.com/office/drawing/2016/5/14/chartex" xmlns:mc="http://schemas.openxmlformats.org/markup-compatibility/2006" xmlns:aink="http://schemas.microsoft.com/office/drawing/2016/ink" xmlns:am3d="http://schemas.microsoft.com/office/drawing/2017/model3d" xmlns:o="urn:schemas-microsoft-com:office:office" xmlns:r="http://schemas.openxmlformats.org/officeDocument/2006/relationships" xmlns:m="http://schemas.openxmlformats.org/officeDocument/2006/math" xmlns:v="urn:schemas-microsoft-com:vml" xmlns:wp14="http://schemas.microsoft.com/office/word/2010/wordprocessingDrawing" xmlns:wp="http://schemas.openxmlformats.org/drawingml/2006/wordprocessingDrawing" xmlns:w10="urn:schemas-microsoft-com:office:word" xmlns:w="http://schemas.openxmlformats.org/wordprocessingml/2006/main" xmlns:w14="http://schemas.microsoft.com/office/word/2010/wordml" xmlns:w15="http://schemas.microsoft.com/office/word/2012/wordml" xmlns:w16cex="http://schemas.microsoft.com/office/word/2018/wordml/cex" xmlns:w16cid="http://schemas.microsoft.com/office/word/2016/wordml/cid" xmlns:w16="http://schemas.microsoft.com/office/word/2018/wordml" xmlns:w16se="http://schemas.microsoft.com/office/word/2015/wordml/symex" xmlns:wpg="http://schemas.microsoft.com/office/word/2010/wordprocessingGroup" xmlns:wpi="http://schemas.microsoft.com/office/word/2010/wordprocessingInk" xmlns:wne="http://schemas.microsoft.com/office/word/2006/wordml" xmlns:wps="http://schemas.microsoft.com/office/word/2010/wordprocessingShape" mc:Ignorable="w14 w15 w16se w16cid w16 w16cex wp14">
   <w:abstractNum w:abstractNumId="0" w15:restartNumberingAfterBreak="0">
+    <w:nsid w:val="06686E43"/>
+    <w:multiLevelType w:val="hybridMultilevel"/>
+    <w:tmpl w:val="7EC61642"/>
+    <w:lvl w:ilvl="0" w:tplc="04090001">
+      <w:start w:val="1"/>
+      <w:numFmt w:val="bullet"/>
+      <w:lvlText w:val=""/>
+      <w:lvlJc w:val="left"/>
+      <w:pPr>
+        <w:ind w:left="720" w:hanging="360"/>
+      </w:pPr>
+      <w:rPr>
+        <w:rFonts w:ascii="Symbol" w:hAnsi="Symbol" w:hint="default"/>
+      </w:rPr>
+    </w:lvl>
+    <w:lvl w:ilvl="1" w:tplc="04090003" w:tentative="1">
+      <w:start w:val="1"/>
+      <w:numFmt w:val="bullet"/>
+      <w:lvlText w:val="o"/>
+      <w:lvlJc w:val="left"/>
+      <w:pPr>
+        <w:ind w:left="1440" w:hanging="360"/>
+      </w:pPr>
+      <w:rPr>
+        <w:rFonts w:ascii="Courier New" w:hAnsi="Courier New" w:cs="Courier New" w:hint="default"/>
+      </w:rPr>
+    </w:lvl>
+    <w:lvl w:ilvl="2" w:tplc="04090005" w:tentative="1">
+      <w:start w:val="1"/>
+      <w:numFmt w:val="bullet"/>
+      <w:lvlText w:val=""/>
+      <w:lvlJc w:val="left"/>
+      <w:pPr>
+        <w:ind w:left="2160" w:hanging="360"/>
+      </w:pPr>
+      <w:rPr>
+        <w:rFonts w:ascii="Wingdings" w:hAnsi="Wingdings" w:hint="default"/>
+      </w:rPr>
+    </w:lvl>
+    <w:lvl w:ilvl="3" w:tplc="04090001" w:tentative="1">
+      <w:start w:val="1"/>
+      <w:numFmt w:val="bullet"/>
+      <w:lvlText w:val=""/>
+      <w:lvlJc w:val="left"/>
+      <w:pPr>
+        <w:ind w:left="2880" w:hanging="360"/>
+      </w:pPr>
+      <w:rPr>
+        <w:rFonts w:ascii="Symbol" w:hAnsi="Symbol" w:hint="default"/>
+      </w:rPr>
+    </w:lvl>
+    <w:lvl w:ilvl="4" w:tplc="04090003" w:tentative="1">
+      <w:start w:val="1"/>
+      <w:numFmt w:val="bullet"/>
+      <w:lvlText w:val="o"/>
+      <w:lvlJc w:val="left"/>
+      <w:pPr>
+        <w:ind w:left="3600" w:hanging="360"/>
+      </w:pPr>
+      <w:rPr>
+        <w:rFonts w:ascii="Courier New" w:hAnsi="Courier New" w:cs="Courier New" w:hint="default"/>
+      </w:rPr>
+    </w:lvl>
+    <w:lvl w:ilvl="5" w:tplc="04090005" w:tentative="1">
+      <w:start w:val="1"/>
+      <w:numFmt w:val="bullet"/>
+      <w:lvlText w:val=""/>
+      <w:lvlJc w:val="left"/>
+      <w:pPr>
+        <w:ind w:left="4320" w:hanging="360"/>
+      </w:pPr>
+      <w:rPr>
+        <w:rFonts w:ascii="Wingdings" w:hAnsi="Wingdings" w:hint="default"/>
+      </w:rPr>
+    </w:lvl>
+    <w:lvl w:ilvl="6" w:tplc="04090001" w:tentative="1">
+      <w:start w:val="1"/>
+      <w:numFmt w:val="bullet"/>
+      <w:lvlText w:val=""/>
+      <w:lvlJc w:val="left"/>
+      <w:pPr>
+        <w:ind w:left="5040" w:hanging="360"/>
+      </w:pPr>
+      <w:rPr>
+        <w:rFonts w:ascii="Symbol" w:hAnsi="Symbol" w:hint="default"/>
+      </w:rPr>
+    </w:lvl>
+    <w:lvl w:ilvl="7" w:tplc="04090003" w:tentative="1">
+      <w:start w:val="1"/>
+      <w:numFmt w:val="bullet"/>
+      <w:lvlText w:val="o"/>
+      <w:lvlJc w:val="left"/>
+      <w:pPr>
+        <w:ind w:left="5760" w:hanging="360"/>
+      </w:pPr>
+      <w:rPr>
+        <w:rFonts w:ascii="Courier New" w:hAnsi="Courier New" w:cs="Courier New" w:hint="default"/>
+      </w:rPr>
+    </w:lvl>
+    <w:lvl w:ilvl="8" w:tplc="04090005" w:tentative="1">
+      <w:start w:val="1"/>
+      <w:numFmt w:val="bullet"/>
+      <w:lvlText w:val=""/>
+      <w:lvlJc w:val="left"/>
+      <w:pPr>
+        <w:ind w:left="6480" w:hanging="360"/>
+      </w:pPr>
+      <w:rPr>
+        <w:rFonts w:ascii="Wingdings" w:hAnsi="Wingdings" w:hint="default"/>
+      </w:rPr>
+    </w:lvl>
+  </w:abstractNum>
+  <w:abstractNum w:abstractNumId="1" w15:restartNumberingAfterBreak="0">
+    <w:nsid w:val="1028113E"/>
+    <w:multiLevelType w:val="hybridMultilevel"/>
+    <w:tmpl w:val="65BC6074"/>
+    <w:lvl w:ilvl="0" w:tplc="04090001">
+      <w:start w:val="1"/>
+      <w:numFmt w:val="bullet"/>
+      <w:lvlText w:val=""/>
+      <w:lvlJc w:val="left"/>
+      <w:pPr>
+        <w:ind w:left="720" w:hanging="360"/>
+      </w:pPr>
+      <w:rPr>
+        <w:rFonts w:ascii="Symbol" w:hAnsi="Symbol" w:hint="default"/>
+      </w:rPr>
+    </w:lvl>
+    <w:lvl w:ilvl="1" w:tplc="04090003" w:tentative="1">
+      <w:start w:val="1"/>
+      <w:numFmt w:val="bullet"/>
+      <w:lvlText w:val="o"/>
+      <w:lvlJc w:val="left"/>
+      <w:pPr>
+        <w:ind w:left="1440" w:hanging="360"/>
+      </w:pPr>
+      <w:rPr>
+        <w:rFonts w:ascii="Courier New" w:hAnsi="Courier New" w:cs="Courier New" w:hint="default"/>
+      </w:rPr>
+    </w:lvl>
+    <w:lvl w:ilvl="2" w:tplc="04090005" w:tentative="1">
+      <w:start w:val="1"/>
+      <w:numFmt w:val="bullet"/>
+      <w:lvlText w:val=""/>
+      <w:lvlJc w:val="left"/>
+      <w:pPr>
+        <w:ind w:left="2160" w:hanging="360"/>
+      </w:pPr>
+      <w:rPr>
+        <w:rFonts w:ascii="Wingdings" w:hAnsi="Wingdings" w:hint="default"/>
+      </w:rPr>
+    </w:lvl>
+    <w:lvl w:ilvl="3" w:tplc="04090001" w:tentative="1">
+      <w:start w:val="1"/>
+      <w:numFmt w:val="bullet"/>
+      <w:lvlText w:val=""/>
+      <w:lvlJc w:val="left"/>
+      <w:pPr>
+        <w:ind w:left="2880" w:hanging="360"/>
+      </w:pPr>
+      <w:rPr>
+        <w:rFonts w:ascii="Symbol" w:hAnsi="Symbol" w:hint="default"/>
+      </w:rPr>
+    </w:lvl>
+    <w:lvl w:ilvl="4" w:tplc="04090003" w:tentative="1">
+      <w:start w:val="1"/>
+      <w:numFmt w:val="bullet"/>
+      <w:lvlText w:val="o"/>
+      <w:lvlJc w:val="left"/>
+      <w:pPr>
+        <w:ind w:left="3600" w:hanging="360"/>
+      </w:pPr>
+      <w:rPr>
+        <w:rFonts w:ascii="Courier New" w:hAnsi="Courier New" w:cs="Courier New" w:hint="default"/>
+      </w:rPr>
+    </w:lvl>
+    <w:lvl w:ilvl="5" w:tplc="04090005" w:tentative="1">
+      <w:start w:val="1"/>
+      <w:numFmt w:val="bullet"/>
+      <w:lvlText w:val=""/>
+      <w:lvlJc w:val="left"/>
+      <w:pPr>
+        <w:ind w:left="4320" w:hanging="360"/>
+      </w:pPr>
+      <w:rPr>
+        <w:rFonts w:ascii="Wingdings" w:hAnsi="Wingdings" w:hint="default"/>
+      </w:rPr>
+    </w:lvl>
+    <w:lvl w:ilvl="6" w:tplc="04090001" w:tentative="1">
+      <w:start w:val="1"/>
+      <w:numFmt w:val="bullet"/>
+      <w:lvlText w:val=""/>
+      <w:lvlJc w:val="left"/>
+      <w:pPr>
+        <w:ind w:left="5040" w:hanging="360"/>
+      </w:pPr>
+      <w:rPr>
+        <w:rFonts w:ascii="Symbol" w:hAnsi="Symbol" w:hint="default"/>
+      </w:rPr>
+    </w:lvl>
+    <w:lvl w:ilvl="7" w:tplc="04090003" w:tentative="1">
+      <w:start w:val="1"/>
+      <w:numFmt w:val="bullet"/>
+      <w:lvlText w:val="o"/>
+      <w:lvlJc w:val="left"/>
+      <w:pPr>
+        <w:ind w:left="5760" w:hanging="360"/>
+      </w:pPr>
+      <w:rPr>
+        <w:rFonts w:ascii="Courier New" w:hAnsi="Courier New" w:cs="Courier New" w:hint="default"/>
+      </w:rPr>
+    </w:lvl>
+    <w:lvl w:ilvl="8" w:tplc="04090005" w:tentative="1">
+      <w:start w:val="1"/>
+      <w:numFmt w:val="bullet"/>
+      <w:lvlText w:val=""/>
+      <w:lvlJc w:val="left"/>
+      <w:pPr>
+        <w:ind w:left="6480" w:hanging="360"/>
+      </w:pPr>
+      <w:rPr>
+        <w:rFonts w:ascii="Wingdings" w:hAnsi="Wingdings" w:hint="default"/>
+      </w:rPr>
+    </w:lvl>
+  </w:abstractNum>
+  <w:abstractNum w:abstractNumId="2" w15:restartNumberingAfterBreak="0">
     <w:nsid w:val="1B0A0EBF"/>
     <w:multiLevelType w:val="hybridMultilevel"/>
     <w:tmpl w:val="C17E81C0"/>
@@ -257,7 +802,7 @@
       </w:rPr>
     </w:lvl>
   </w:abstractNum>
-  <w:abstractNum w:abstractNumId="1" w15:restartNumberingAfterBreak="0">
+  <w:abstractNum w:abstractNumId="3" w15:restartNumberingAfterBreak="0">
     <w:nsid w:val="1FBE7123"/>
     <w:multiLevelType w:val="hybridMultilevel"/>
     <w:tmpl w:val="0E843262"/>
@@ -374,7 +919,7 @@
       </w:pPr>
     </w:lvl>
   </w:abstractNum>
-  <w:abstractNum w:abstractNumId="2" w15:restartNumberingAfterBreak="0">
+  <w:abstractNum w:abstractNumId="4" w15:restartNumberingAfterBreak="0">
     <w:nsid w:val="59CB04E0"/>
     <w:multiLevelType w:val="multilevel"/>
     <w:tmpl w:val="FACE6B04"/>
@@ -490,7 +1035,7 @@
       </w:pPr>
     </w:lvl>
   </w:abstractNum>
-  <w:abstractNum w:abstractNumId="3" w15:restartNumberingAfterBreak="0">
+  <w:abstractNum w:abstractNumId="5" w15:restartNumberingAfterBreak="0">
     <w:nsid w:val="6BEA4C4D"/>
     <w:multiLevelType w:val="hybridMultilevel"/>
     <w:tmpl w:val="A2C6189E"/>
@@ -632,25 +1177,31 @@
     </w:lvl>
   </w:abstractNum>
   <w:num w:numId="1">
+    <w:abstractNumId w:val="5"/>
+  </w:num>
+  <w:num w:numId="2">
+    <w:abstractNumId w:val="5"/>
+  </w:num>
+  <w:num w:numId="3">
     <w:abstractNumId w:val="3"/>
   </w:num>
-  <w:num w:numId="2">
-    <w:abstractNumId w:val="3"/>
+  <w:num w:numId="4">
+    <w:abstractNumId w:val="2"/>
   </w:num>
-  <w:num w:numId="3">
-    <w:abstractNumId w:val="1"/>
+  <w:num w:numId="5">
+    <w:abstractNumId w:val="4"/>
   </w:num>
-  <w:num w:numId="4">
+  <w:num w:numId="6">
+    <w:abstractNumId w:val="4"/>
+  </w:num>
+  <w:num w:numId="7">
+    <w:abstractNumId w:val="4"/>
+  </w:num>
+  <w:num w:numId="8">
     <w:abstractNumId w:val="0"/>
   </w:num>
-  <w:num w:numId="5">
-    <w:abstractNumId w:val="2"/>
-  </w:num>
-  <w:num w:numId="6">
-    <w:abstractNumId w:val="2"/>
-  </w:num>
-  <w:num w:numId="7">
-    <w:abstractNumId w:val="2"/>
+  <w:num w:numId="9">
+    <w:abstractNumId w:val="1"/>
   </w:num>
 </w:numbering>
 </file>
@@ -1988,6 +2539,37 @@
       <w:outlineLvl w:val="9"/>
     </w:pPr>
   </w:style>
+  <w:style w:type="character" w:styleId="Hyperlink">
+    <w:name w:val="Hyperlink"/>
+    <w:basedOn w:val="DefaultParagraphFont"/>
+    <w:uiPriority w:val="99"/>
+    <w:unhideWhenUsed/>
+    <w:rsid w:val="009639B7"/>
+    <w:rPr>
+      <w:color w:val="3085ED" w:themeColor="hyperlink"/>
+      <w:u w:val="single"/>
+    </w:rPr>
+  </w:style>
+  <w:style w:type="character" w:styleId="UnresolvedMention">
+    <w:name w:val="Unresolved Mention"/>
+    <w:basedOn w:val="DefaultParagraphFont"/>
+    <w:uiPriority w:val="99"/>
+    <w:semiHidden/>
+    <w:unhideWhenUsed/>
+    <w:rsid w:val="009639B7"/>
+    <w:rPr>
+      <w:color w:val="605E5C"/>
+      <w:shd w:val="clear" w:color="auto" w:fill="E1DFDD"/>
+    </w:rPr>
+  </w:style>
+  <w:style w:type="paragraph" w:styleId="Bibliography">
+    <w:name w:val="Bibliography"/>
+    <w:basedOn w:val="Normal"/>
+    <w:next w:val="Normal"/>
+    <w:uiPriority w:val="37"/>
+    <w:unhideWhenUsed/>
+    <w:rsid w:val="009639B7"/>
+  </w:style>
 </w:styles>
 </file>
 
@@ -2245,4 +2827,25 @@
     </a:ext>
   </a:extLst>
 </a:theme>
+</file>
+
+<file path=customXml/item1.xml><?xml version="1.0" encoding="utf-8"?>
+<b:Sources xmlns:b="http://schemas.openxmlformats.org/officeDocument/2006/bibliography" xmlns="http://schemas.openxmlformats.org/officeDocument/2006/bibliography" SelectedStyle="\APASixthEditionOfficeOnline.xsl" StyleName="APA" Version="6">
+  <b:Source>
+    <b:Tag>Wha</b:Tag>
+    <b:SourceType>DocumentFromInternetSite</b:SourceType>
+    <b:Guid>{D3E0F4AB-507E-46CA-9F99-06D058E374B3}</b:Guid>
+    <b:Title>What makes sets faster than lists?</b:Title>
+    <b:URL>https://stackoverflow.com/questions/8929284/what-makes-sets-faster-than-lists/8929445#8929445</b:URL>
+    <b:RefOrder>1</b:RefOrder>
+  </b:Source>
+</b:Sources>
+</file>
+
+<file path=customXml/itemProps1.xml><?xml version="1.0" encoding="utf-8"?>
+<ds:datastoreItem xmlns:ds="http://schemas.openxmlformats.org/officeDocument/2006/customXml" ds:itemID="{BDA96CD6-EE8F-4036-BE4E-80F522023A8A}">
+  <ds:schemaRefs>
+    <ds:schemaRef ds:uri="http://schemas.openxmlformats.org/officeDocument/2006/bibliography"/>
+  </ds:schemaRefs>
+</ds:datastoreItem>
 </file>
</xml_diff>

<commit_message>
Add personal notes for soft-prac-I
</commit_message>
<xml_diff>
--- a/notes/Notes_Udacity_AWS_Machine_Learning_Foundations_Course.docx
+++ b/notes/Notes_Udacity_AWS_Machine_Learning_Foundations_Course.docx
@@ -159,6 +159,9 @@
     </w:p>
     <w:p/>
     <w:p>
+      <w:pPr>
+        <w:pStyle w:val="Heading2"/>
+      </w:pPr>
       <w:r>
         <w:t>Writing efficient code</w:t>
       </w:r>
@@ -237,6 +240,11 @@
       </w:r>
     </w:p>
     <w:p>
+      <w:pPr>
+        <w:rPr>
+          <w:rStyle w:val="Hyperlink"/>
+        </w:rPr>
+      </w:pPr>
       <w:r>
         <w:t>Related links:</w:t>
       </w:r>
@@ -253,6 +261,285 @@
       </w:hyperlink>
     </w:p>
     <w:p>
+      <w:pPr>
+        <w:pStyle w:val="Heading3"/>
+      </w:pPr>
+      <w:proofErr w:type="spellStart"/>
+      <w:r>
+        <w:t>optimizing_code_common_books</w:t>
+      </w:r>
+      <w:proofErr w:type="spellEnd"/>
+    </w:p>
+    <w:p/>
+    <w:p>
+      <w:pPr>
+        <w:pStyle w:val="ListParagraph"/>
+        <w:numPr>
+          <w:ilvl w:val="0"/>
+          <w:numId w:val="11"/>
+        </w:numPr>
+      </w:pPr>
+      <w:r>
+        <w:t xml:space="preserve">Using NumPy and it’s </w:t>
+      </w:r>
+      <w:r>
+        <w:t>intersect1d</w:t>
+      </w:r>
+      <w:r>
+        <w:t xml:space="preserve"> instead of lists and loops makes a difference of 1386.01 times speed increase</w:t>
+      </w:r>
+    </w:p>
+    <w:p>
+      <w:pPr>
+        <w:pStyle w:val="ListParagraph"/>
+        <w:numPr>
+          <w:ilvl w:val="0"/>
+          <w:numId w:val="11"/>
+        </w:numPr>
+      </w:pPr>
+      <w:r>
+        <w:t xml:space="preserve">Using sets over lists and their intersection method makes a difference of </w:t>
+      </w:r>
+      <w:r>
+        <w:t>4595.53</w:t>
+      </w:r>
+      <w:r>
+        <w:t xml:space="preserve"> times speed increase</w:t>
+      </w:r>
+    </w:p>
+    <w:p>
+      <w:pPr>
+        <w:pStyle w:val="ListParagraph"/>
+        <w:numPr>
+          <w:ilvl w:val="0"/>
+          <w:numId w:val="11"/>
+        </w:numPr>
+      </w:pPr>
+      <w:r>
+        <w:t xml:space="preserve">Set and intersection() is </w:t>
+      </w:r>
+      <w:r>
+        <w:t>3.315</w:t>
+      </w:r>
+      <w:r>
+        <w:t xml:space="preserve"> times faster than u</w:t>
+      </w:r>
+      <w:r>
+        <w:t xml:space="preserve">sing NumPy and it’s </w:t>
+      </w:r>
+      <w:r>
+        <w:t>intersect1d</w:t>
+      </w:r>
+    </w:p>
+    <w:p>
+      <w:r>
+        <w:t>Related links:</w:t>
+      </w:r>
+      <w:r>
+        <w:t xml:space="preserve"> </w:t>
+      </w:r>
+      <w:hyperlink r:id="rId7" w:history="1">
+        <w:r>
+          <w:rPr>
+            <w:rStyle w:val="Hyperlink"/>
+          </w:rPr>
+          <w:t>numpy.intersect1d</w:t>
+        </w:r>
+      </w:hyperlink>
+      <w:r>
+        <w:t xml:space="preserve"> and </w:t>
+      </w:r>
+      <w:hyperlink r:id="rId8" w:history="1">
+        <w:r>
+          <w:rPr>
+            <w:rStyle w:val="Hyperlink"/>
+          </w:rPr>
+          <w:t xml:space="preserve">Intersection() function Python - </w:t>
+        </w:r>
+        <w:proofErr w:type="spellStart"/>
+        <w:r>
+          <w:rPr>
+            <w:rStyle w:val="Hyperlink"/>
+          </w:rPr>
+          <w:t>GeeksforGeeks</w:t>
+        </w:r>
+        <w:proofErr w:type="spellEnd"/>
+      </w:hyperlink>
+    </w:p>
+    <w:p/>
+    <w:p>
+      <w:pPr>
+        <w:pStyle w:val="Heading3"/>
+      </w:pPr>
+      <w:proofErr w:type="spellStart"/>
+      <w:r>
+        <w:lastRenderedPageBreak/>
+        <w:t>optimizing_code_holiday_gifts</w:t>
+      </w:r>
+      <w:proofErr w:type="spellEnd"/>
+    </w:p>
+    <w:p/>
+    <w:p>
+      <w:pPr>
+        <w:pStyle w:val="ListParagraph"/>
+        <w:numPr>
+          <w:ilvl w:val="0"/>
+          <w:numId w:val="12"/>
+        </w:numPr>
+      </w:pPr>
+      <w:r>
+        <w:t xml:space="preserve">Arithmetic operations can be optimized over </w:t>
+      </w:r>
+      <w:proofErr w:type="spellStart"/>
+      <w:r>
+        <w:t>numpy</w:t>
+      </w:r>
+      <w:proofErr w:type="spellEnd"/>
+      <w:r>
+        <w:t xml:space="preserve"> arrays. Scalar values (entire rows) or vectors can be easily all multiplies, </w:t>
+      </w:r>
+      <w:proofErr w:type="spellStart"/>
+      <w:r>
+        <w:t>divied</w:t>
+      </w:r>
+      <w:proofErr w:type="spellEnd"/>
+      <w:r>
+        <w:t>, added to, subtracted from, etc. much faster than using loops or other iterations</w:t>
+      </w:r>
+    </w:p>
+    <w:p>
+      <w:r>
+        <w:t>Related links:</w:t>
+      </w:r>
+      <w:r>
+        <w:t xml:space="preserve"> </w:t>
+      </w:r>
+      <w:hyperlink r:id="rId9" w:history="1">
+        <w:r>
+          <w:rPr>
+            <w:rStyle w:val="Hyperlink"/>
+          </w:rPr>
+          <w:t>1.4.2. Numerical operations on arrays</w:t>
+        </w:r>
+      </w:hyperlink>
+      <w:r>
+        <w:t xml:space="preserve">, </w:t>
+      </w:r>
+      <w:hyperlink r:id="rId10" w:history="1">
+        <w:r>
+          <w:rPr>
+            <w:rStyle w:val="Hyperlink"/>
+          </w:rPr>
+          <w:t>How do I select elements of an array given condition?</w:t>
+        </w:r>
+      </w:hyperlink>
+      <w:r>
+        <w:t xml:space="preserve">, and </w:t>
+      </w:r>
+      <w:hyperlink r:id="rId11" w:history="1">
+        <w:proofErr w:type="spellStart"/>
+        <w:r>
+          <w:rPr>
+            <w:rStyle w:val="Hyperlink"/>
+          </w:rPr>
+          <w:t>numpy.sum</w:t>
+        </w:r>
+        <w:proofErr w:type="spellEnd"/>
+      </w:hyperlink>
+    </w:p>
+    <w:p/>
+    <w:p>
+      <w:pPr>
+        <w:pStyle w:val="Heading2"/>
+      </w:pPr>
+      <w:r>
+        <w:t>Documentation</w:t>
+      </w:r>
+    </w:p>
+    <w:p/>
+    <w:p>
+      <w:pPr>
+        <w:pStyle w:val="ListParagraph"/>
+        <w:numPr>
+          <w:ilvl w:val="0"/>
+          <w:numId w:val="13"/>
+        </w:numPr>
+      </w:pPr>
+      <w:r>
+        <w:t>Using inline comments to add line level docs</w:t>
+      </w:r>
+    </w:p>
+    <w:p>
+      <w:pPr>
+        <w:pStyle w:val="ListParagraph"/>
+        <w:numPr>
+          <w:ilvl w:val="1"/>
+          <w:numId w:val="13"/>
+        </w:numPr>
+      </w:pPr>
+      <w:r>
+        <w:t>Useful for explaining code when code can’t speak</w:t>
+      </w:r>
+    </w:p>
+    <w:p>
+      <w:pPr>
+        <w:pStyle w:val="ListParagraph"/>
+        <w:numPr>
+          <w:ilvl w:val="0"/>
+          <w:numId w:val="13"/>
+        </w:numPr>
+      </w:pPr>
+      <w:r>
+        <w:t>Using doc strings to add docs at the function and module level</w:t>
+      </w:r>
+    </w:p>
+    <w:p>
+      <w:pPr>
+        <w:pStyle w:val="ListParagraph"/>
+        <w:numPr>
+          <w:ilvl w:val="1"/>
+          <w:numId w:val="13"/>
+        </w:numPr>
+      </w:pPr>
+      <w:r>
+        <w:t>They can be one line to explain a single function</w:t>
+      </w:r>
+    </w:p>
+    <w:p>
+      <w:pPr>
+        <w:pStyle w:val="ListParagraph"/>
+        <w:numPr>
+          <w:ilvl w:val="1"/>
+          <w:numId w:val="13"/>
+        </w:numPr>
+      </w:pPr>
+      <w:r>
+        <w:t xml:space="preserve">Multiline docstrings have more parts such as Arguments: , Returns: , and a </w:t>
+      </w:r>
+      <w:proofErr w:type="gramStart"/>
+      <w:r>
+        <w:t>longer descriptions</w:t>
+      </w:r>
+      <w:proofErr w:type="gramEnd"/>
+    </w:p>
+    <w:p/>
+    <w:p>
+      <w:pPr>
+        <w:pStyle w:val="Heading2"/>
+      </w:pPr>
+      <w:r>
+        <w:t>Version Control</w:t>
+      </w:r>
+    </w:p>
+    <w:p/>
+    <w:p>
+      <w:r>
+        <w:t>Version control can be used to store, retrieve, and search through changes in a project. It helps protect the project developers from losing work, and takes care of the work of managing versions and change control.</w:t>
+      </w:r>
+    </w:p>
+    <w:p/>
+    <w:p/>
+    <w:p>
       <w:r>
         <w:br w:type="page"/>
       </w:r>
@@ -273,20 +560,19 @@
     </w:p>
     <w:sdt>
       <w:sdtPr>
+        <w:rPr>
+          <w:rFonts w:asciiTheme="minorHAnsi" w:eastAsiaTheme="minorEastAsia" w:hAnsiTheme="minorHAnsi" w:cstheme="minorBidi"/>
+          <w:color w:val="auto"/>
+          <w:sz w:val="22"/>
+          <w:szCs w:val="22"/>
+        </w:rPr>
         <w:id w:val="-1768147546"/>
         <w:docPartObj>
           <w:docPartGallery w:val="Bibliographies"/>
           <w:docPartUnique/>
         </w:docPartObj>
       </w:sdtPr>
-      <w:sdtEndPr>
-        <w:rPr>
-          <w:rFonts w:asciiTheme="minorHAnsi" w:eastAsiaTheme="minorEastAsia" w:hAnsiTheme="minorHAnsi" w:cstheme="minorBidi"/>
-          <w:color w:val="auto"/>
-          <w:sz w:val="22"/>
-          <w:szCs w:val="22"/>
-        </w:rPr>
-      </w:sdtEndPr>
+      <w:sdtEndPr/>
       <w:sdtContent>
         <w:p>
           <w:pPr>
@@ -301,6 +587,7 @@
             <w:id w:val="-573587230"/>
             <w:bibliography/>
           </w:sdtPr>
+          <w:sdtEndPr/>
           <w:sdtContent>
             <w:p>
               <w:pPr>
@@ -367,13 +654,13 @@
         <w:rPr>
           <w:rFonts w:eastAsiaTheme="majorEastAsia"/>
         </w:rPr>
-        <w:lastRenderedPageBreak/>
         <w:br w:type="page"/>
       </w:r>
       <w:r>
         <w:rPr>
           <w:rFonts w:eastAsiaTheme="majorEastAsia"/>
         </w:rPr>
+        <w:lastRenderedPageBreak/>
         <w:br w:type="page"/>
       </w:r>
     </w:p>
@@ -382,6 +669,7 @@
         <w:pStyle w:val="Title"/>
       </w:pPr>
       <w:r>
+        <w:lastRenderedPageBreak/>
         <w:t>Hello</w:t>
       </w:r>
     </w:p>
@@ -920,6 +1208,264 @@
     </w:lvl>
   </w:abstractNum>
   <w:abstractNum w:abstractNumId="4" w15:restartNumberingAfterBreak="0">
+    <w:nsid w:val="34304062"/>
+    <w:multiLevelType w:val="hybridMultilevel"/>
+    <w:tmpl w:val="403C9FCA"/>
+    <w:lvl w:ilvl="0" w:tplc="0409000F">
+      <w:start w:val="1"/>
+      <w:numFmt w:val="decimal"/>
+      <w:lvlText w:val="%1."/>
+      <w:lvlJc w:val="left"/>
+      <w:pPr>
+        <w:ind w:left="720" w:hanging="360"/>
+      </w:pPr>
+    </w:lvl>
+    <w:lvl w:ilvl="1" w:tplc="04090019" w:tentative="1">
+      <w:start w:val="1"/>
+      <w:numFmt w:val="lowerLetter"/>
+      <w:lvlText w:val="%2."/>
+      <w:lvlJc w:val="left"/>
+      <w:pPr>
+        <w:ind w:left="1440" w:hanging="360"/>
+      </w:pPr>
+    </w:lvl>
+    <w:lvl w:ilvl="2" w:tplc="0409001B" w:tentative="1">
+      <w:start w:val="1"/>
+      <w:numFmt w:val="lowerRoman"/>
+      <w:lvlText w:val="%3."/>
+      <w:lvlJc w:val="right"/>
+      <w:pPr>
+        <w:ind w:left="2160" w:hanging="180"/>
+      </w:pPr>
+    </w:lvl>
+    <w:lvl w:ilvl="3" w:tplc="0409000F" w:tentative="1">
+      <w:start w:val="1"/>
+      <w:numFmt w:val="decimal"/>
+      <w:lvlText w:val="%4."/>
+      <w:lvlJc w:val="left"/>
+      <w:pPr>
+        <w:ind w:left="2880" w:hanging="360"/>
+      </w:pPr>
+    </w:lvl>
+    <w:lvl w:ilvl="4" w:tplc="04090019" w:tentative="1">
+      <w:start w:val="1"/>
+      <w:numFmt w:val="lowerLetter"/>
+      <w:lvlText w:val="%5."/>
+      <w:lvlJc w:val="left"/>
+      <w:pPr>
+        <w:ind w:left="3600" w:hanging="360"/>
+      </w:pPr>
+    </w:lvl>
+    <w:lvl w:ilvl="5" w:tplc="0409001B" w:tentative="1">
+      <w:start w:val="1"/>
+      <w:numFmt w:val="lowerRoman"/>
+      <w:lvlText w:val="%6."/>
+      <w:lvlJc w:val="right"/>
+      <w:pPr>
+        <w:ind w:left="4320" w:hanging="180"/>
+      </w:pPr>
+    </w:lvl>
+    <w:lvl w:ilvl="6" w:tplc="0409000F" w:tentative="1">
+      <w:start w:val="1"/>
+      <w:numFmt w:val="decimal"/>
+      <w:lvlText w:val="%7."/>
+      <w:lvlJc w:val="left"/>
+      <w:pPr>
+        <w:ind w:left="5040" w:hanging="360"/>
+      </w:pPr>
+    </w:lvl>
+    <w:lvl w:ilvl="7" w:tplc="04090019" w:tentative="1">
+      <w:start w:val="1"/>
+      <w:numFmt w:val="lowerLetter"/>
+      <w:lvlText w:val="%8."/>
+      <w:lvlJc w:val="left"/>
+      <w:pPr>
+        <w:ind w:left="5760" w:hanging="360"/>
+      </w:pPr>
+    </w:lvl>
+    <w:lvl w:ilvl="8" w:tplc="0409001B" w:tentative="1">
+      <w:start w:val="1"/>
+      <w:numFmt w:val="lowerRoman"/>
+      <w:lvlText w:val="%9."/>
+      <w:lvlJc w:val="right"/>
+      <w:pPr>
+        <w:ind w:left="6480" w:hanging="180"/>
+      </w:pPr>
+    </w:lvl>
+  </w:abstractNum>
+  <w:abstractNum w:abstractNumId="5" w15:restartNumberingAfterBreak="0">
+    <w:nsid w:val="466F414D"/>
+    <w:multiLevelType w:val="hybridMultilevel"/>
+    <w:tmpl w:val="EE640EC2"/>
+    <w:lvl w:ilvl="0" w:tplc="0409000F">
+      <w:start w:val="1"/>
+      <w:numFmt w:val="decimal"/>
+      <w:lvlText w:val="%1."/>
+      <w:lvlJc w:val="left"/>
+      <w:pPr>
+        <w:ind w:left="720" w:hanging="360"/>
+      </w:pPr>
+    </w:lvl>
+    <w:lvl w:ilvl="1" w:tplc="04090019" w:tentative="1">
+      <w:start w:val="1"/>
+      <w:numFmt w:val="lowerLetter"/>
+      <w:lvlText w:val="%2."/>
+      <w:lvlJc w:val="left"/>
+      <w:pPr>
+        <w:ind w:left="1440" w:hanging="360"/>
+      </w:pPr>
+    </w:lvl>
+    <w:lvl w:ilvl="2" w:tplc="0409001B" w:tentative="1">
+      <w:start w:val="1"/>
+      <w:numFmt w:val="lowerRoman"/>
+      <w:lvlText w:val="%3."/>
+      <w:lvlJc w:val="right"/>
+      <w:pPr>
+        <w:ind w:left="2160" w:hanging="180"/>
+      </w:pPr>
+    </w:lvl>
+    <w:lvl w:ilvl="3" w:tplc="0409000F" w:tentative="1">
+      <w:start w:val="1"/>
+      <w:numFmt w:val="decimal"/>
+      <w:lvlText w:val="%4."/>
+      <w:lvlJc w:val="left"/>
+      <w:pPr>
+        <w:ind w:left="2880" w:hanging="360"/>
+      </w:pPr>
+    </w:lvl>
+    <w:lvl w:ilvl="4" w:tplc="04090019" w:tentative="1">
+      <w:start w:val="1"/>
+      <w:numFmt w:val="lowerLetter"/>
+      <w:lvlText w:val="%5."/>
+      <w:lvlJc w:val="left"/>
+      <w:pPr>
+        <w:ind w:left="3600" w:hanging="360"/>
+      </w:pPr>
+    </w:lvl>
+    <w:lvl w:ilvl="5" w:tplc="0409001B" w:tentative="1">
+      <w:start w:val="1"/>
+      <w:numFmt w:val="lowerRoman"/>
+      <w:lvlText w:val="%6."/>
+      <w:lvlJc w:val="right"/>
+      <w:pPr>
+        <w:ind w:left="4320" w:hanging="180"/>
+      </w:pPr>
+    </w:lvl>
+    <w:lvl w:ilvl="6" w:tplc="0409000F" w:tentative="1">
+      <w:start w:val="1"/>
+      <w:numFmt w:val="decimal"/>
+      <w:lvlText w:val="%7."/>
+      <w:lvlJc w:val="left"/>
+      <w:pPr>
+        <w:ind w:left="5040" w:hanging="360"/>
+      </w:pPr>
+    </w:lvl>
+    <w:lvl w:ilvl="7" w:tplc="04090019" w:tentative="1">
+      <w:start w:val="1"/>
+      <w:numFmt w:val="lowerLetter"/>
+      <w:lvlText w:val="%8."/>
+      <w:lvlJc w:val="left"/>
+      <w:pPr>
+        <w:ind w:left="5760" w:hanging="360"/>
+      </w:pPr>
+    </w:lvl>
+    <w:lvl w:ilvl="8" w:tplc="0409001B" w:tentative="1">
+      <w:start w:val="1"/>
+      <w:numFmt w:val="lowerRoman"/>
+      <w:lvlText w:val="%9."/>
+      <w:lvlJc w:val="right"/>
+      <w:pPr>
+        <w:ind w:left="6480" w:hanging="180"/>
+      </w:pPr>
+    </w:lvl>
+  </w:abstractNum>
+  <w:abstractNum w:abstractNumId="6" w15:restartNumberingAfterBreak="0">
+    <w:nsid w:val="4A153B54"/>
+    <w:multiLevelType w:val="hybridMultilevel"/>
+    <w:tmpl w:val="1FA0A5E0"/>
+    <w:lvl w:ilvl="0" w:tplc="0409000F">
+      <w:start w:val="1"/>
+      <w:numFmt w:val="decimal"/>
+      <w:lvlText w:val="%1."/>
+      <w:lvlJc w:val="left"/>
+      <w:pPr>
+        <w:ind w:left="720" w:hanging="360"/>
+      </w:pPr>
+    </w:lvl>
+    <w:lvl w:ilvl="1" w:tplc="04090019" w:tentative="1">
+      <w:start w:val="1"/>
+      <w:numFmt w:val="lowerLetter"/>
+      <w:lvlText w:val="%2."/>
+      <w:lvlJc w:val="left"/>
+      <w:pPr>
+        <w:ind w:left="1440" w:hanging="360"/>
+      </w:pPr>
+    </w:lvl>
+    <w:lvl w:ilvl="2" w:tplc="0409001B" w:tentative="1">
+      <w:start w:val="1"/>
+      <w:numFmt w:val="lowerRoman"/>
+      <w:lvlText w:val="%3."/>
+      <w:lvlJc w:val="right"/>
+      <w:pPr>
+        <w:ind w:left="2160" w:hanging="180"/>
+      </w:pPr>
+    </w:lvl>
+    <w:lvl w:ilvl="3" w:tplc="0409000F" w:tentative="1">
+      <w:start w:val="1"/>
+      <w:numFmt w:val="decimal"/>
+      <w:lvlText w:val="%4."/>
+      <w:lvlJc w:val="left"/>
+      <w:pPr>
+        <w:ind w:left="2880" w:hanging="360"/>
+      </w:pPr>
+    </w:lvl>
+    <w:lvl w:ilvl="4" w:tplc="04090019" w:tentative="1">
+      <w:start w:val="1"/>
+      <w:numFmt w:val="lowerLetter"/>
+      <w:lvlText w:val="%5."/>
+      <w:lvlJc w:val="left"/>
+      <w:pPr>
+        <w:ind w:left="3600" w:hanging="360"/>
+      </w:pPr>
+    </w:lvl>
+    <w:lvl w:ilvl="5" w:tplc="0409001B" w:tentative="1">
+      <w:start w:val="1"/>
+      <w:numFmt w:val="lowerRoman"/>
+      <w:lvlText w:val="%6."/>
+      <w:lvlJc w:val="right"/>
+      <w:pPr>
+        <w:ind w:left="4320" w:hanging="180"/>
+      </w:pPr>
+    </w:lvl>
+    <w:lvl w:ilvl="6" w:tplc="0409000F" w:tentative="1">
+      <w:start w:val="1"/>
+      <w:numFmt w:val="decimal"/>
+      <w:lvlText w:val="%7."/>
+      <w:lvlJc w:val="left"/>
+      <w:pPr>
+        <w:ind w:left="5040" w:hanging="360"/>
+      </w:pPr>
+    </w:lvl>
+    <w:lvl w:ilvl="7" w:tplc="04090019" w:tentative="1">
+      <w:start w:val="1"/>
+      <w:numFmt w:val="lowerLetter"/>
+      <w:lvlText w:val="%8."/>
+      <w:lvlJc w:val="left"/>
+      <w:pPr>
+        <w:ind w:left="5760" w:hanging="360"/>
+      </w:pPr>
+    </w:lvl>
+    <w:lvl w:ilvl="8" w:tplc="0409001B" w:tentative="1">
+      <w:start w:val="1"/>
+      <w:numFmt w:val="lowerRoman"/>
+      <w:lvlText w:val="%9."/>
+      <w:lvlJc w:val="right"/>
+      <w:pPr>
+        <w:ind w:left="6480" w:hanging="180"/>
+      </w:pPr>
+    </w:lvl>
+  </w:abstractNum>
+  <w:abstractNum w:abstractNumId="7" w15:restartNumberingAfterBreak="0">
     <w:nsid w:val="59CB04E0"/>
     <w:multiLevelType w:val="multilevel"/>
     <w:tmpl w:val="FACE6B04"/>
@@ -1035,7 +1581,93 @@
       </w:pPr>
     </w:lvl>
   </w:abstractNum>
-  <w:abstractNum w:abstractNumId="5" w15:restartNumberingAfterBreak="0">
+  <w:abstractNum w:abstractNumId="8" w15:restartNumberingAfterBreak="0">
+    <w:nsid w:val="62ED57FE"/>
+    <w:multiLevelType w:val="hybridMultilevel"/>
+    <w:tmpl w:val="1FA0A5E0"/>
+    <w:lvl w:ilvl="0" w:tplc="0409000F">
+      <w:start w:val="1"/>
+      <w:numFmt w:val="decimal"/>
+      <w:lvlText w:val="%1."/>
+      <w:lvlJc w:val="left"/>
+      <w:pPr>
+        <w:ind w:left="720" w:hanging="360"/>
+      </w:pPr>
+    </w:lvl>
+    <w:lvl w:ilvl="1" w:tplc="04090019">
+      <w:start w:val="1"/>
+      <w:numFmt w:val="lowerLetter"/>
+      <w:lvlText w:val="%2."/>
+      <w:lvlJc w:val="left"/>
+      <w:pPr>
+        <w:ind w:left="1440" w:hanging="360"/>
+      </w:pPr>
+    </w:lvl>
+    <w:lvl w:ilvl="2" w:tplc="0409001B" w:tentative="1">
+      <w:start w:val="1"/>
+      <w:numFmt w:val="lowerRoman"/>
+      <w:lvlText w:val="%3."/>
+      <w:lvlJc w:val="right"/>
+      <w:pPr>
+        <w:ind w:left="2160" w:hanging="180"/>
+      </w:pPr>
+    </w:lvl>
+    <w:lvl w:ilvl="3" w:tplc="0409000F" w:tentative="1">
+      <w:start w:val="1"/>
+      <w:numFmt w:val="decimal"/>
+      <w:lvlText w:val="%4."/>
+      <w:lvlJc w:val="left"/>
+      <w:pPr>
+        <w:ind w:left="2880" w:hanging="360"/>
+      </w:pPr>
+    </w:lvl>
+    <w:lvl w:ilvl="4" w:tplc="04090019" w:tentative="1">
+      <w:start w:val="1"/>
+      <w:numFmt w:val="lowerLetter"/>
+      <w:lvlText w:val="%5."/>
+      <w:lvlJc w:val="left"/>
+      <w:pPr>
+        <w:ind w:left="3600" w:hanging="360"/>
+      </w:pPr>
+    </w:lvl>
+    <w:lvl w:ilvl="5" w:tplc="0409001B" w:tentative="1">
+      <w:start w:val="1"/>
+      <w:numFmt w:val="lowerRoman"/>
+      <w:lvlText w:val="%6."/>
+      <w:lvlJc w:val="right"/>
+      <w:pPr>
+        <w:ind w:left="4320" w:hanging="180"/>
+      </w:pPr>
+    </w:lvl>
+    <w:lvl w:ilvl="6" w:tplc="0409000F" w:tentative="1">
+      <w:start w:val="1"/>
+      <w:numFmt w:val="decimal"/>
+      <w:lvlText w:val="%7."/>
+      <w:lvlJc w:val="left"/>
+      <w:pPr>
+        <w:ind w:left="5040" w:hanging="360"/>
+      </w:pPr>
+    </w:lvl>
+    <w:lvl w:ilvl="7" w:tplc="04090019" w:tentative="1">
+      <w:start w:val="1"/>
+      <w:numFmt w:val="lowerLetter"/>
+      <w:lvlText w:val="%8."/>
+      <w:lvlJc w:val="left"/>
+      <w:pPr>
+        <w:ind w:left="5760" w:hanging="360"/>
+      </w:pPr>
+    </w:lvl>
+    <w:lvl w:ilvl="8" w:tplc="0409001B" w:tentative="1">
+      <w:start w:val="1"/>
+      <w:numFmt w:val="lowerRoman"/>
+      <w:lvlText w:val="%9."/>
+      <w:lvlJc w:val="right"/>
+      <w:pPr>
+        <w:ind w:left="6480" w:hanging="180"/>
+      </w:pPr>
+    </w:lvl>
+  </w:abstractNum>
+  <w:abstractNum w:abstractNumId="9" w15:restartNumberingAfterBreak="0">
     <w:nsid w:val="6BEA4C4D"/>
     <w:multiLevelType w:val="hybridMultilevel"/>
     <w:tmpl w:val="A2C6189E"/>
@@ -1177,10 +1809,10 @@
     </w:lvl>
   </w:abstractNum>
   <w:num w:numId="1">
-    <w:abstractNumId w:val="5"/>
+    <w:abstractNumId w:val="9"/>
   </w:num>
   <w:num w:numId="2">
-    <w:abstractNumId w:val="5"/>
+    <w:abstractNumId w:val="9"/>
   </w:num>
   <w:num w:numId="3">
     <w:abstractNumId w:val="3"/>
@@ -1189,19 +1821,31 @@
     <w:abstractNumId w:val="2"/>
   </w:num>
   <w:num w:numId="5">
-    <w:abstractNumId w:val="4"/>
+    <w:abstractNumId w:val="7"/>
   </w:num>
   <w:num w:numId="6">
-    <w:abstractNumId w:val="4"/>
+    <w:abstractNumId w:val="7"/>
   </w:num>
   <w:num w:numId="7">
-    <w:abstractNumId w:val="4"/>
+    <w:abstractNumId w:val="7"/>
   </w:num>
   <w:num w:numId="8">
     <w:abstractNumId w:val="0"/>
   </w:num>
   <w:num w:numId="9">
     <w:abstractNumId w:val="1"/>
+  </w:num>
+  <w:num w:numId="10">
+    <w:abstractNumId w:val="4"/>
+  </w:num>
+  <w:num w:numId="11">
+    <w:abstractNumId w:val="5"/>
+  </w:num>
+  <w:num w:numId="12">
+    <w:abstractNumId w:val="6"/>
+  </w:num>
+  <w:num w:numId="13">
+    <w:abstractNumId w:val="8"/>
   </w:num>
 </w:numbering>
 </file>
@@ -1813,7 +2457,6 @@
   <w:style w:type="character" w:default="1" w:styleId="DefaultParagraphFont">
     <w:name w:val="Default Paragraph Font"/>
     <w:uiPriority w:val="1"/>
-    <w:semiHidden/>
     <w:unhideWhenUsed/>
   </w:style>
   <w:style w:type="table" w:default="1" w:styleId="TableNormal">
@@ -2843,7 +3486,7 @@
 </file>
 
 <file path=customXml/itemProps1.xml><?xml version="1.0" encoding="utf-8"?>
-<ds:datastoreItem xmlns:ds="http://schemas.openxmlformats.org/officeDocument/2006/customXml" ds:itemID="{BDA96CD6-EE8F-4036-BE4E-80F522023A8A}">
+<ds:datastoreItem xmlns:ds="http://schemas.openxmlformats.org/officeDocument/2006/customXml" ds:itemID="{CD6908F6-913E-4F4E-910A-0C73A4266D31}">
   <ds:schemaRefs>
     <ds:schemaRef ds:uri="http://schemas.openxmlformats.org/officeDocument/2006/bibliography"/>
   </ds:schemaRefs>

</xml_diff>

<commit_message>
Add personal notes for soft-prac-II
</commit_message>
<xml_diff>
--- a/notes/Notes_Udacity_AWS_Machine_Learning_Foundations_Course.docx
+++ b/notes/Notes_Udacity_AWS_Machine_Learning_Foundations_Course.docx
@@ -322,10 +322,7 @@
         <w:t>3.315</w:t>
       </w:r>
       <w:r>
-        <w:t xml:space="preserve"> times faster than u</w:t>
-      </w:r>
-      <w:r>
-        <w:t xml:space="preserve">sing NumPy and it’s </w:t>
+        <w:t xml:space="preserve"> times faster than using NumPy and it’s </w:t>
       </w:r>
       <w:r>
         <w:t>intersect1d</w:t>
@@ -333,10 +330,7 @@
     </w:p>
     <w:p>
       <w:r>
-        <w:t>Related links:</w:t>
-      </w:r>
-      <w:r>
-        <w:t xml:space="preserve"> </w:t>
+        <w:t xml:space="preserve">Related links: </w:t>
       </w:r>
       <w:hyperlink r:id="rId7" w:history="1">
         <w:r>
@@ -409,10 +403,7 @@
     </w:p>
     <w:p>
       <w:r>
-        <w:t>Related links:</w:t>
-      </w:r>
-      <w:r>
-        <w:t xml:space="preserve"> </w:t>
+        <w:t xml:space="preserve">Related links: </w:t>
       </w:r>
       <w:hyperlink r:id="rId9" w:history="1">
         <w:r>
@@ -541,6 +532,34 @@
     <w:p/>
     <w:p>
       <w:r>
+        <w:br w:type="page"/>
+      </w:r>
+    </w:p>
+    <w:p>
+      <w:pPr>
+        <w:pStyle w:val="Heading1"/>
+      </w:pPr>
+      <w:r>
+        <w:lastRenderedPageBreak/>
+        <w:t>Software Practices I</w:t>
+      </w:r>
+      <w:r>
+        <w:t>I</w:t>
+      </w:r>
+    </w:p>
+    <w:p/>
+    <w:p/>
+    <w:p/>
+    <w:p>
+      <w:pPr>
+        <w:rPr>
+          <w:rFonts w:eastAsiaTheme="majorEastAsia"/>
+        </w:rPr>
+      </w:pPr>
+      <w:r>
+        <w:rPr>
+          <w:rFonts w:eastAsiaTheme="majorEastAsia"/>
+        </w:rPr>
         <w:br w:type="page"/>
       </w:r>
     </w:p>
@@ -2457,6 +2476,7 @@
   <w:style w:type="character" w:default="1" w:styleId="DefaultParagraphFont">
     <w:name w:val="Default Paragraph Font"/>
     <w:uiPriority w:val="1"/>
+    <w:semiHidden/>
     <w:unhideWhenUsed/>
   </w:style>
   <w:style w:type="table" w:default="1" w:styleId="TableNormal">

</xml_diff>

<commit_message>
Add notes for testing
</commit_message>
<xml_diff>
--- a/notes/Notes_Udacity_AWS_Machine_Learning_Foundations_Course.docx
+++ b/notes/Notes_Udacity_AWS_Machine_Learning_Foundations_Course.docx
@@ -541,10 +541,135 @@
       </w:pPr>
       <w:r>
         <w:lastRenderedPageBreak/>
-        <w:t>Software Practices I</w:t>
-      </w:r>
-      <w:r>
-        <w:t>I</w:t>
+        <w:t>Software Practices II</w:t>
+      </w:r>
+    </w:p>
+    <w:p/>
+    <w:p>
+      <w:pPr>
+        <w:pStyle w:val="Heading2"/>
+      </w:pPr>
+      <w:r>
+        <w:t>Testing</w:t>
+      </w:r>
+    </w:p>
+    <w:p/>
+    <w:p>
+      <w:pPr>
+        <w:pStyle w:val="ListParagraph"/>
+        <w:numPr>
+          <w:ilvl w:val="0"/>
+          <w:numId w:val="14"/>
+        </w:numPr>
+      </w:pPr>
+      <w:r>
+        <w:t>Unit tests are used to test small units of code</w:t>
+      </w:r>
+    </w:p>
+    <w:p>
+      <w:pPr>
+        <w:pStyle w:val="ListParagraph"/>
+        <w:numPr>
+          <w:ilvl w:val="0"/>
+          <w:numId w:val="14"/>
+        </w:numPr>
+      </w:pPr>
+      <w:r>
+        <w:t xml:space="preserve">Pytest is used to process tests </w:t>
+      </w:r>
+    </w:p>
+    <w:p>
+      <w:pPr>
+        <w:pStyle w:val="ListParagraph"/>
+        <w:numPr>
+          <w:ilvl w:val="0"/>
+          <w:numId w:val="14"/>
+        </w:numPr>
+      </w:pPr>
+      <w:r>
+        <w:t>We should only have one assert statement per test function</w:t>
+      </w:r>
+    </w:p>
+    <w:p>
+      <w:pPr>
+        <w:pStyle w:val="ListParagraph"/>
+        <w:numPr>
+          <w:ilvl w:val="0"/>
+          <w:numId w:val="14"/>
+        </w:numPr>
+      </w:pPr>
+      <w:r>
+        <w:t>Pytest stops if there are syntax errors</w:t>
+      </w:r>
+    </w:p>
+    <w:p/>
+    <w:p>
+      <w:pPr>
+        <w:pStyle w:val="Heading2"/>
+      </w:pPr>
+      <w:r>
+        <w:t>Test Driven Development</w:t>
+      </w:r>
+    </w:p>
+    <w:p/>
+    <w:p>
+      <w:pPr>
+        <w:pStyle w:val="ListParagraph"/>
+        <w:numPr>
+          <w:ilvl w:val="0"/>
+          <w:numId w:val="15"/>
+        </w:numPr>
+      </w:pPr>
+      <w:r>
+        <w:t>Writing tests before writing implementation code</w:t>
+      </w:r>
+    </w:p>
+    <w:p>
+      <w:pPr>
+        <w:pStyle w:val="ListParagraph"/>
+        <w:numPr>
+          <w:ilvl w:val="0"/>
+          <w:numId w:val="15"/>
+        </w:numPr>
+      </w:pPr>
+      <w:r>
+        <w:t>Tests can check for all the different scenarios and edge cases you can think of, before even starting to write your function</w:t>
+      </w:r>
+    </w:p>
+    <w:p>
+      <w:pPr>
+        <w:pStyle w:val="ListParagraph"/>
+        <w:numPr>
+          <w:ilvl w:val="0"/>
+          <w:numId w:val="15"/>
+        </w:numPr>
+      </w:pPr>
+      <w:r>
+        <w:t>You can also write better tests this way as your program evolves, rather than writing one hurried test at the end</w:t>
+      </w:r>
+    </w:p>
+    <w:p>
+      <w:pPr>
+        <w:pStyle w:val="ListParagraph"/>
+        <w:numPr>
+          <w:ilvl w:val="0"/>
+          <w:numId w:val="15"/>
+        </w:numPr>
+      </w:pPr>
+      <w:r>
+        <w:t>When refactoring or adding to your code, tests help you rest assured that the rest of your code didn't break while you were making those changes</w:t>
+      </w:r>
+      <w:r>
+        <w:t xml:space="preserve"> (regression testing).</w:t>
+      </w:r>
+    </w:p>
+    <w:p/>
+    <w:p>
+      <w:pPr>
+        <w:pStyle w:val="Heading2"/>
+      </w:pPr>
+      <w:r>
+        <w:t>Logging</w:t>
       </w:r>
     </w:p>
     <w:p/>
@@ -969,6 +1094,92 @@
     </w:lvl>
   </w:abstractNum>
   <w:abstractNum w:abstractNumId="2" w15:restartNumberingAfterBreak="0">
+    <w:nsid w:val="17875A75"/>
+    <w:multiLevelType w:val="hybridMultilevel"/>
+    <w:tmpl w:val="0C00A4CE"/>
+    <w:lvl w:ilvl="0" w:tplc="0409000F">
+      <w:start w:val="1"/>
+      <w:numFmt w:val="decimal"/>
+      <w:lvlText w:val="%1."/>
+      <w:lvlJc w:val="left"/>
+      <w:pPr>
+        <w:ind w:left="720" w:hanging="360"/>
+      </w:pPr>
+    </w:lvl>
+    <w:lvl w:ilvl="1" w:tplc="04090019" w:tentative="1">
+      <w:start w:val="1"/>
+      <w:numFmt w:val="lowerLetter"/>
+      <w:lvlText w:val="%2."/>
+      <w:lvlJc w:val="left"/>
+      <w:pPr>
+        <w:ind w:left="1440" w:hanging="360"/>
+      </w:pPr>
+    </w:lvl>
+    <w:lvl w:ilvl="2" w:tplc="0409001B" w:tentative="1">
+      <w:start w:val="1"/>
+      <w:numFmt w:val="lowerRoman"/>
+      <w:lvlText w:val="%3."/>
+      <w:lvlJc w:val="right"/>
+      <w:pPr>
+        <w:ind w:left="2160" w:hanging="180"/>
+      </w:pPr>
+    </w:lvl>
+    <w:lvl w:ilvl="3" w:tplc="0409000F" w:tentative="1">
+      <w:start w:val="1"/>
+      <w:numFmt w:val="decimal"/>
+      <w:lvlText w:val="%4."/>
+      <w:lvlJc w:val="left"/>
+      <w:pPr>
+        <w:ind w:left="2880" w:hanging="360"/>
+      </w:pPr>
+    </w:lvl>
+    <w:lvl w:ilvl="4" w:tplc="04090019" w:tentative="1">
+      <w:start w:val="1"/>
+      <w:numFmt w:val="lowerLetter"/>
+      <w:lvlText w:val="%5."/>
+      <w:lvlJc w:val="left"/>
+      <w:pPr>
+        <w:ind w:left="3600" w:hanging="360"/>
+      </w:pPr>
+    </w:lvl>
+    <w:lvl w:ilvl="5" w:tplc="0409001B" w:tentative="1">
+      <w:start w:val="1"/>
+      <w:numFmt w:val="lowerRoman"/>
+      <w:lvlText w:val="%6."/>
+      <w:lvlJc w:val="right"/>
+      <w:pPr>
+        <w:ind w:left="4320" w:hanging="180"/>
+      </w:pPr>
+    </w:lvl>
+    <w:lvl w:ilvl="6" w:tplc="0409000F" w:tentative="1">
+      <w:start w:val="1"/>
+      <w:numFmt w:val="decimal"/>
+      <w:lvlText w:val="%7."/>
+      <w:lvlJc w:val="left"/>
+      <w:pPr>
+        <w:ind w:left="5040" w:hanging="360"/>
+      </w:pPr>
+    </w:lvl>
+    <w:lvl w:ilvl="7" w:tplc="04090019" w:tentative="1">
+      <w:start w:val="1"/>
+      <w:numFmt w:val="lowerLetter"/>
+      <w:lvlText w:val="%8."/>
+      <w:lvlJc w:val="left"/>
+      <w:pPr>
+        <w:ind w:left="5760" w:hanging="360"/>
+      </w:pPr>
+    </w:lvl>
+    <w:lvl w:ilvl="8" w:tplc="0409001B" w:tentative="1">
+      <w:start w:val="1"/>
+      <w:numFmt w:val="lowerRoman"/>
+      <w:lvlText w:val="%9."/>
+      <w:lvlJc w:val="right"/>
+      <w:pPr>
+        <w:ind w:left="6480" w:hanging="180"/>
+      </w:pPr>
+    </w:lvl>
+  </w:abstractNum>
+  <w:abstractNum w:abstractNumId="3" w15:restartNumberingAfterBreak="0">
     <w:nsid w:val="1B0A0EBF"/>
     <w:multiLevelType w:val="hybridMultilevel"/>
     <w:tmpl w:val="C17E81C0"/>
@@ -1109,7 +1320,7 @@
       </w:rPr>
     </w:lvl>
   </w:abstractNum>
-  <w:abstractNum w:abstractNumId="3" w15:restartNumberingAfterBreak="0">
+  <w:abstractNum w:abstractNumId="4" w15:restartNumberingAfterBreak="0">
     <w:nsid w:val="1FBE7123"/>
     <w:multiLevelType w:val="hybridMultilevel"/>
     <w:tmpl w:val="0E843262"/>
@@ -1226,7 +1437,7 @@
       </w:pPr>
     </w:lvl>
   </w:abstractNum>
-  <w:abstractNum w:abstractNumId="4" w15:restartNumberingAfterBreak="0">
+  <w:abstractNum w:abstractNumId="5" w15:restartNumberingAfterBreak="0">
     <w:nsid w:val="34304062"/>
     <w:multiLevelType w:val="hybridMultilevel"/>
     <w:tmpl w:val="403C9FCA"/>
@@ -1312,7 +1523,7 @@
       </w:pPr>
     </w:lvl>
   </w:abstractNum>
-  <w:abstractNum w:abstractNumId="5" w15:restartNumberingAfterBreak="0">
+  <w:abstractNum w:abstractNumId="6" w15:restartNumberingAfterBreak="0">
     <w:nsid w:val="466F414D"/>
     <w:multiLevelType w:val="hybridMultilevel"/>
     <w:tmpl w:val="EE640EC2"/>
@@ -1398,7 +1609,7 @@
       </w:pPr>
     </w:lvl>
   </w:abstractNum>
-  <w:abstractNum w:abstractNumId="6" w15:restartNumberingAfterBreak="0">
+  <w:abstractNum w:abstractNumId="7" w15:restartNumberingAfterBreak="0">
     <w:nsid w:val="4A153B54"/>
     <w:multiLevelType w:val="hybridMultilevel"/>
     <w:tmpl w:val="1FA0A5E0"/>
@@ -1484,7 +1695,7 @@
       </w:pPr>
     </w:lvl>
   </w:abstractNum>
-  <w:abstractNum w:abstractNumId="7" w15:restartNumberingAfterBreak="0">
+  <w:abstractNum w:abstractNumId="8" w15:restartNumberingAfterBreak="0">
     <w:nsid w:val="59CB04E0"/>
     <w:multiLevelType w:val="multilevel"/>
     <w:tmpl w:val="FACE6B04"/>
@@ -1600,7 +1811,7 @@
       </w:pPr>
     </w:lvl>
   </w:abstractNum>
-  <w:abstractNum w:abstractNumId="8" w15:restartNumberingAfterBreak="0">
+  <w:abstractNum w:abstractNumId="9" w15:restartNumberingAfterBreak="0">
     <w:nsid w:val="62ED57FE"/>
     <w:multiLevelType w:val="hybridMultilevel"/>
     <w:tmpl w:val="1FA0A5E0"/>
@@ -1686,7 +1897,7 @@
       </w:pPr>
     </w:lvl>
   </w:abstractNum>
-  <w:abstractNum w:abstractNumId="9" w15:restartNumberingAfterBreak="0">
+  <w:abstractNum w:abstractNumId="10" w15:restartNumberingAfterBreak="0">
     <w:nsid w:val="6BEA4C4D"/>
     <w:multiLevelType w:val="hybridMultilevel"/>
     <w:tmpl w:val="A2C6189E"/>
@@ -1827,26 +2038,112 @@
       </w:rPr>
     </w:lvl>
   </w:abstractNum>
+  <w:abstractNum w:abstractNumId="11" w15:restartNumberingAfterBreak="0">
+    <w:nsid w:val="7A0D085A"/>
+    <w:multiLevelType w:val="hybridMultilevel"/>
+    <w:tmpl w:val="4ADEA6D0"/>
+    <w:lvl w:ilvl="0" w:tplc="0409000F">
+      <w:start w:val="1"/>
+      <w:numFmt w:val="decimal"/>
+      <w:lvlText w:val="%1."/>
+      <w:lvlJc w:val="left"/>
+      <w:pPr>
+        <w:ind w:left="720" w:hanging="360"/>
+      </w:pPr>
+    </w:lvl>
+    <w:lvl w:ilvl="1" w:tplc="04090019" w:tentative="1">
+      <w:start w:val="1"/>
+      <w:numFmt w:val="lowerLetter"/>
+      <w:lvlText w:val="%2."/>
+      <w:lvlJc w:val="left"/>
+      <w:pPr>
+        <w:ind w:left="1440" w:hanging="360"/>
+      </w:pPr>
+    </w:lvl>
+    <w:lvl w:ilvl="2" w:tplc="0409001B" w:tentative="1">
+      <w:start w:val="1"/>
+      <w:numFmt w:val="lowerRoman"/>
+      <w:lvlText w:val="%3."/>
+      <w:lvlJc w:val="right"/>
+      <w:pPr>
+        <w:ind w:left="2160" w:hanging="180"/>
+      </w:pPr>
+    </w:lvl>
+    <w:lvl w:ilvl="3" w:tplc="0409000F" w:tentative="1">
+      <w:start w:val="1"/>
+      <w:numFmt w:val="decimal"/>
+      <w:lvlText w:val="%4."/>
+      <w:lvlJc w:val="left"/>
+      <w:pPr>
+        <w:ind w:left="2880" w:hanging="360"/>
+      </w:pPr>
+    </w:lvl>
+    <w:lvl w:ilvl="4" w:tplc="04090019" w:tentative="1">
+      <w:start w:val="1"/>
+      <w:numFmt w:val="lowerLetter"/>
+      <w:lvlText w:val="%5."/>
+      <w:lvlJc w:val="left"/>
+      <w:pPr>
+        <w:ind w:left="3600" w:hanging="360"/>
+      </w:pPr>
+    </w:lvl>
+    <w:lvl w:ilvl="5" w:tplc="0409001B" w:tentative="1">
+      <w:start w:val="1"/>
+      <w:numFmt w:val="lowerRoman"/>
+      <w:lvlText w:val="%6."/>
+      <w:lvlJc w:val="right"/>
+      <w:pPr>
+        <w:ind w:left="4320" w:hanging="180"/>
+      </w:pPr>
+    </w:lvl>
+    <w:lvl w:ilvl="6" w:tplc="0409000F" w:tentative="1">
+      <w:start w:val="1"/>
+      <w:numFmt w:val="decimal"/>
+      <w:lvlText w:val="%7."/>
+      <w:lvlJc w:val="left"/>
+      <w:pPr>
+        <w:ind w:left="5040" w:hanging="360"/>
+      </w:pPr>
+    </w:lvl>
+    <w:lvl w:ilvl="7" w:tplc="04090019" w:tentative="1">
+      <w:start w:val="1"/>
+      <w:numFmt w:val="lowerLetter"/>
+      <w:lvlText w:val="%8."/>
+      <w:lvlJc w:val="left"/>
+      <w:pPr>
+        <w:ind w:left="5760" w:hanging="360"/>
+      </w:pPr>
+    </w:lvl>
+    <w:lvl w:ilvl="8" w:tplc="0409001B" w:tentative="1">
+      <w:start w:val="1"/>
+      <w:numFmt w:val="lowerRoman"/>
+      <w:lvlText w:val="%9."/>
+      <w:lvlJc w:val="right"/>
+      <w:pPr>
+        <w:ind w:left="6480" w:hanging="180"/>
+      </w:pPr>
+    </w:lvl>
+  </w:abstractNum>
   <w:num w:numId="1">
-    <w:abstractNumId w:val="9"/>
+    <w:abstractNumId w:val="10"/>
   </w:num>
   <w:num w:numId="2">
-    <w:abstractNumId w:val="9"/>
+    <w:abstractNumId w:val="10"/>
   </w:num>
   <w:num w:numId="3">
+    <w:abstractNumId w:val="4"/>
+  </w:num>
+  <w:num w:numId="4">
     <w:abstractNumId w:val="3"/>
   </w:num>
-  <w:num w:numId="4">
-    <w:abstractNumId w:val="2"/>
-  </w:num>
   <w:num w:numId="5">
-    <w:abstractNumId w:val="7"/>
+    <w:abstractNumId w:val="8"/>
   </w:num>
   <w:num w:numId="6">
-    <w:abstractNumId w:val="7"/>
+    <w:abstractNumId w:val="8"/>
   </w:num>
   <w:num w:numId="7">
-    <w:abstractNumId w:val="7"/>
+    <w:abstractNumId w:val="8"/>
   </w:num>
   <w:num w:numId="8">
     <w:abstractNumId w:val="0"/>
@@ -1855,16 +2152,22 @@
     <w:abstractNumId w:val="1"/>
   </w:num>
   <w:num w:numId="10">
-    <w:abstractNumId w:val="4"/>
+    <w:abstractNumId w:val="5"/>
   </w:num>
   <w:num w:numId="11">
-    <w:abstractNumId w:val="5"/>
+    <w:abstractNumId w:val="6"/>
   </w:num>
   <w:num w:numId="12">
-    <w:abstractNumId w:val="6"/>
+    <w:abstractNumId w:val="7"/>
   </w:num>
   <w:num w:numId="13">
-    <w:abstractNumId w:val="8"/>
+    <w:abstractNumId w:val="9"/>
+  </w:num>
+  <w:num w:numId="14">
+    <w:abstractNumId w:val="11"/>
+  </w:num>
+  <w:num w:numId="15">
+    <w:abstractNumId w:val="2"/>
   </w:num>
 </w:numbering>
 </file>

</xml_diff>

<commit_message>
Add notes for logging
</commit_message>
<xml_diff>
--- a/notes/Notes_Udacity_AWS_Machine_Learning_Foundations_Course.docx
+++ b/notes/Notes_Udacity_AWS_Machine_Learning_Foundations_Course.docx
@@ -670,6 +670,29 @@
       </w:pPr>
       <w:r>
         <w:t>Logging</w:t>
+      </w:r>
+    </w:p>
+    <w:p/>
+    <w:p>
+      <w:r>
+        <w:t xml:space="preserve">Logging is valuable for understanding the events that occur while running your program. For example, if you run your model </w:t>
+      </w:r>
+      <w:proofErr w:type="spellStart"/>
+      <w:r>
+        <w:t>over night</w:t>
+      </w:r>
+      <w:proofErr w:type="spellEnd"/>
+      <w:r>
+        <w:t xml:space="preserve"> and see that it's producing ridiculous results the next day, log messages can really help you understand more about the context in which this occurred.</w:t>
+      </w:r>
+    </w:p>
+    <w:p/>
+    <w:p>
+      <w:pPr>
+        <w:pStyle w:val="Heading2"/>
+      </w:pPr>
+      <w:r>
+        <w:t>Code Review</w:t>
       </w:r>
     </w:p>
     <w:p/>

</xml_diff>

<commit_message>
Add notes for code review
</commit_message>
<xml_diff>
--- a/notes/Notes_Udacity_AWS_Machine_Learning_Foundations_Course.docx
+++ b/notes/Notes_Udacity_AWS_Machine_Learning_Foundations_Course.docx
@@ -694,6 +694,1236 @@
       <w:r>
         <w:t>Code Review</w:t>
       </w:r>
+    </w:p>
+    <w:p/>
+    <w:p>
+      <w:r>
+        <w:t>When your coworker finishes up some code that they want to merge to the team's code base, they might send it to you for review. You provide feedback and suggestions, and then they may make changes and send it back to you. When you are happy with the code, you approve and it gets merged to the team's code base.</w:t>
+      </w:r>
+    </w:p>
+    <w:p>
+      <w:pPr>
+        <w:pStyle w:val="Heading3"/>
+      </w:pPr>
+      <w:r>
+        <w:t>Explain issues and make suggestions</w:t>
+      </w:r>
+    </w:p>
+    <w:p/>
+    <w:p>
+      <w:r>
+        <w:t>BAD: Make model evaluation code its own module - too repetitive.</w:t>
+      </w:r>
+    </w:p>
+    <w:p/>
+    <w:p>
+      <w:r>
+        <w:t>BETTER: Make the model evaluation code its own module. This will simplify models.py to be less repetitive and focus primarily on building models.</w:t>
+      </w:r>
+    </w:p>
+    <w:p/>
+    <w:p>
+      <w:r>
+        <w:t>GOOD: How about we consider making the model evaluation code its own module? This would simplify models.py to only include code for building models. Organizing these evaluations methods into separate functions would also allow us to reuse them with different models without repeating code.</w:t>
+      </w:r>
+    </w:p>
+    <w:p/>
+    <w:p>
+      <w:pPr>
+        <w:pStyle w:val="Heading3"/>
+      </w:pPr>
+      <w:r>
+        <w:t>Keep comments objective</w:t>
+      </w:r>
+    </w:p>
+    <w:p/>
+    <w:p>
+      <w:r>
+        <w:t xml:space="preserve">BAD: I wouldn't </w:t>
+      </w:r>
+      <w:proofErr w:type="spellStart"/>
+      <w:r>
+        <w:t>groupby</w:t>
+      </w:r>
+      <w:proofErr w:type="spellEnd"/>
+      <w:r>
+        <w:t xml:space="preserve"> genre twice like you did here... Just compute it once and use that for your aggregations.</w:t>
+      </w:r>
+    </w:p>
+    <w:p/>
+    <w:p>
+      <w:r>
+        <w:t xml:space="preserve">BAD: You create this </w:t>
+      </w:r>
+      <w:proofErr w:type="spellStart"/>
+      <w:r>
+        <w:t>groupby</w:t>
+      </w:r>
+      <w:proofErr w:type="spellEnd"/>
+      <w:r>
+        <w:t xml:space="preserve"> </w:t>
+      </w:r>
+      <w:proofErr w:type="spellStart"/>
+      <w:r>
+        <w:t>dataframe</w:t>
+      </w:r>
+      <w:proofErr w:type="spellEnd"/>
+      <w:r>
+        <w:t xml:space="preserve"> twice here. Just compute it once, save it as </w:t>
+      </w:r>
+      <w:proofErr w:type="spellStart"/>
+      <w:r>
+        <w:t>groupby_genre</w:t>
+      </w:r>
+      <w:proofErr w:type="spellEnd"/>
+      <w:r>
+        <w:t xml:space="preserve"> and then use that to get your average prices and views.</w:t>
+      </w:r>
+    </w:p>
+    <w:p/>
+    <w:p>
+      <w:r>
+        <w:t xml:space="preserve">GOOD: Can we group by genre at the beginning of the function and then save that as a </w:t>
+      </w:r>
+      <w:proofErr w:type="spellStart"/>
+      <w:r>
+        <w:t>groupby</w:t>
+      </w:r>
+      <w:proofErr w:type="spellEnd"/>
+      <w:r>
+        <w:t xml:space="preserve"> object? We could then reference that object to get the average prices and views without computing </w:t>
+      </w:r>
+      <w:proofErr w:type="spellStart"/>
+      <w:r>
+        <w:t>groupby</w:t>
+      </w:r>
+      <w:proofErr w:type="spellEnd"/>
+      <w:r>
+        <w:t xml:space="preserve"> twice.</w:t>
+      </w:r>
+    </w:p>
+    <w:p/>
+    <w:p>
+      <w:r>
+        <w:t>It helps if you remember that it’s a group effort, and that it would be better to frame it as something we all would like to get done, since it’s something we would have to work on later as well.</w:t>
+      </w:r>
+    </w:p>
+    <w:p/>
+    <w:p>
+      <w:pPr>
+        <w:pStyle w:val="Heading3"/>
+      </w:pPr>
+      <w:r>
+        <w:t>Provide code examples</w:t>
+      </w:r>
+    </w:p>
+    <w:p/>
+    <w:p>
+      <w:pPr>
+        <w:shd w:val="clear" w:color="auto" w:fill="FFFFFF"/>
+        <w:spacing w:after="225" w:line="240" w:lineRule="auto"/>
+        <w:textAlignment w:val="baseline"/>
+        <w:rPr>
+          <w:rFonts w:ascii="Helvetica" w:eastAsia="Times New Roman" w:hAnsi="Helvetica" w:cs="Helvetica"/>
+          <w:color w:val="4F4F4F"/>
+          <w:sz w:val="24"/>
+          <w:szCs w:val="24"/>
+        </w:rPr>
+      </w:pPr>
+      <w:r>
+        <w:rPr>
+          <w:rFonts w:ascii="Helvetica" w:eastAsia="Times New Roman" w:hAnsi="Helvetica" w:cs="Helvetica"/>
+          <w:color w:val="4F4F4F"/>
+          <w:sz w:val="24"/>
+          <w:szCs w:val="24"/>
+        </w:rPr>
+        <w:t>Let's say you were reviewing code that included the following lines:</w:t>
+      </w:r>
+    </w:p>
+    <w:p>
+      <w:pPr>
+        <w:pBdr>
+          <w:top w:val="single" w:sz="6" w:space="0" w:color="B4B9BD"/>
+          <w:left w:val="single" w:sz="6" w:space="0" w:color="B4B9BD"/>
+          <w:bottom w:val="single" w:sz="6" w:space="0" w:color="B4B9BD"/>
+          <w:right w:val="single" w:sz="6" w:space="0" w:color="B4B9BD"/>
+        </w:pBdr>
+        <w:shd w:val="clear" w:color="auto" w:fill="F7F7F8"/>
+        <w:tabs>
+          <w:tab w:val="left" w:pos="916"/>
+          <w:tab w:val="left" w:pos="1832"/>
+          <w:tab w:val="left" w:pos="2748"/>
+          <w:tab w:val="left" w:pos="3664"/>
+          <w:tab w:val="left" w:pos="4580"/>
+          <w:tab w:val="left" w:pos="5496"/>
+          <w:tab w:val="left" w:pos="6412"/>
+          <w:tab w:val="left" w:pos="7328"/>
+          <w:tab w:val="left" w:pos="8244"/>
+          <w:tab w:val="left" w:pos="9160"/>
+          <w:tab w:val="left" w:pos="10076"/>
+          <w:tab w:val="left" w:pos="10992"/>
+          <w:tab w:val="left" w:pos="11908"/>
+          <w:tab w:val="left" w:pos="12824"/>
+          <w:tab w:val="left" w:pos="13740"/>
+          <w:tab w:val="left" w:pos="14656"/>
+        </w:tabs>
+        <w:wordWrap w:val="0"/>
+        <w:spacing w:after="0" w:line="240" w:lineRule="auto"/>
+        <w:textAlignment w:val="baseline"/>
+        <w:rPr>
+          <w:rFonts w:ascii="Consolas" w:eastAsia="Times New Roman" w:hAnsi="Consolas" w:cs="Courier New"/>
+          <w:color w:val="0F2B3D"/>
+          <w:sz w:val="20"/>
+          <w:szCs w:val="20"/>
+          <w:bdr w:val="none" w:sz="0" w:space="0" w:color="auto" w:frame="1"/>
+          <w:shd w:val="clear" w:color="auto" w:fill="F7F7F8"/>
+        </w:rPr>
+      </w:pPr>
+      <w:proofErr w:type="spellStart"/>
+      <w:r>
+        <w:rPr>
+          <w:rFonts w:ascii="Consolas" w:eastAsia="Times New Roman" w:hAnsi="Consolas" w:cs="Courier New"/>
+          <w:color w:val="0F2B3D"/>
+          <w:sz w:val="20"/>
+          <w:szCs w:val="20"/>
+          <w:bdr w:val="none" w:sz="0" w:space="0" w:color="auto" w:frame="1"/>
+          <w:shd w:val="clear" w:color="auto" w:fill="F7F7F8"/>
+        </w:rPr>
+        <w:t>first_names</w:t>
+      </w:r>
+      <w:proofErr w:type="spellEnd"/>
+      <w:r>
+        <w:rPr>
+          <w:rFonts w:ascii="Consolas" w:eastAsia="Times New Roman" w:hAnsi="Consolas" w:cs="Courier New"/>
+          <w:color w:val="0F2B3D"/>
+          <w:sz w:val="20"/>
+          <w:szCs w:val="20"/>
+          <w:bdr w:val="none" w:sz="0" w:space="0" w:color="auto" w:frame="1"/>
+          <w:shd w:val="clear" w:color="auto" w:fill="F7F7F8"/>
+        </w:rPr>
+        <w:t xml:space="preserve"> = []</w:t>
+      </w:r>
+    </w:p>
+    <w:p>
+      <w:pPr>
+        <w:pBdr>
+          <w:top w:val="single" w:sz="6" w:space="0" w:color="B4B9BD"/>
+          <w:left w:val="single" w:sz="6" w:space="0" w:color="B4B9BD"/>
+          <w:bottom w:val="single" w:sz="6" w:space="0" w:color="B4B9BD"/>
+          <w:right w:val="single" w:sz="6" w:space="0" w:color="B4B9BD"/>
+        </w:pBdr>
+        <w:shd w:val="clear" w:color="auto" w:fill="F7F7F8"/>
+        <w:tabs>
+          <w:tab w:val="left" w:pos="916"/>
+          <w:tab w:val="left" w:pos="1832"/>
+          <w:tab w:val="left" w:pos="2748"/>
+          <w:tab w:val="left" w:pos="3664"/>
+          <w:tab w:val="left" w:pos="4580"/>
+          <w:tab w:val="left" w:pos="5496"/>
+          <w:tab w:val="left" w:pos="6412"/>
+          <w:tab w:val="left" w:pos="7328"/>
+          <w:tab w:val="left" w:pos="8244"/>
+          <w:tab w:val="left" w:pos="9160"/>
+          <w:tab w:val="left" w:pos="10076"/>
+          <w:tab w:val="left" w:pos="10992"/>
+          <w:tab w:val="left" w:pos="11908"/>
+          <w:tab w:val="left" w:pos="12824"/>
+          <w:tab w:val="left" w:pos="13740"/>
+          <w:tab w:val="left" w:pos="14656"/>
+        </w:tabs>
+        <w:wordWrap w:val="0"/>
+        <w:spacing w:after="0" w:line="240" w:lineRule="auto"/>
+        <w:textAlignment w:val="baseline"/>
+        <w:rPr>
+          <w:rFonts w:ascii="Consolas" w:eastAsia="Times New Roman" w:hAnsi="Consolas" w:cs="Courier New"/>
+          <w:color w:val="0F2B3D"/>
+          <w:sz w:val="20"/>
+          <w:szCs w:val="20"/>
+          <w:bdr w:val="none" w:sz="0" w:space="0" w:color="auto" w:frame="1"/>
+          <w:shd w:val="clear" w:color="auto" w:fill="F7F7F8"/>
+        </w:rPr>
+      </w:pPr>
+      <w:proofErr w:type="spellStart"/>
+      <w:r>
+        <w:rPr>
+          <w:rFonts w:ascii="Consolas" w:eastAsia="Times New Roman" w:hAnsi="Consolas" w:cs="Courier New"/>
+          <w:color w:val="0F2B3D"/>
+          <w:sz w:val="20"/>
+          <w:szCs w:val="20"/>
+          <w:bdr w:val="none" w:sz="0" w:space="0" w:color="auto" w:frame="1"/>
+          <w:shd w:val="clear" w:color="auto" w:fill="F7F7F8"/>
+        </w:rPr>
+        <w:t>last_names</w:t>
+      </w:r>
+      <w:proofErr w:type="spellEnd"/>
+      <w:r>
+        <w:rPr>
+          <w:rFonts w:ascii="Consolas" w:eastAsia="Times New Roman" w:hAnsi="Consolas" w:cs="Courier New"/>
+          <w:color w:val="0F2B3D"/>
+          <w:sz w:val="20"/>
+          <w:szCs w:val="20"/>
+          <w:bdr w:val="none" w:sz="0" w:space="0" w:color="auto" w:frame="1"/>
+          <w:shd w:val="clear" w:color="auto" w:fill="F7F7F8"/>
+        </w:rPr>
+        <w:t xml:space="preserve"> = []</w:t>
+      </w:r>
+    </w:p>
+    <w:p>
+      <w:pPr>
+        <w:pBdr>
+          <w:top w:val="single" w:sz="6" w:space="0" w:color="B4B9BD"/>
+          <w:left w:val="single" w:sz="6" w:space="0" w:color="B4B9BD"/>
+          <w:bottom w:val="single" w:sz="6" w:space="0" w:color="B4B9BD"/>
+          <w:right w:val="single" w:sz="6" w:space="0" w:color="B4B9BD"/>
+        </w:pBdr>
+        <w:shd w:val="clear" w:color="auto" w:fill="F7F7F8"/>
+        <w:tabs>
+          <w:tab w:val="left" w:pos="916"/>
+          <w:tab w:val="left" w:pos="1832"/>
+          <w:tab w:val="left" w:pos="2748"/>
+          <w:tab w:val="left" w:pos="3664"/>
+          <w:tab w:val="left" w:pos="4580"/>
+          <w:tab w:val="left" w:pos="5496"/>
+          <w:tab w:val="left" w:pos="6412"/>
+          <w:tab w:val="left" w:pos="7328"/>
+          <w:tab w:val="left" w:pos="8244"/>
+          <w:tab w:val="left" w:pos="9160"/>
+          <w:tab w:val="left" w:pos="10076"/>
+          <w:tab w:val="left" w:pos="10992"/>
+          <w:tab w:val="left" w:pos="11908"/>
+          <w:tab w:val="left" w:pos="12824"/>
+          <w:tab w:val="left" w:pos="13740"/>
+          <w:tab w:val="left" w:pos="14656"/>
+        </w:tabs>
+        <w:wordWrap w:val="0"/>
+        <w:spacing w:after="0" w:line="240" w:lineRule="auto"/>
+        <w:textAlignment w:val="baseline"/>
+        <w:rPr>
+          <w:rFonts w:ascii="Consolas" w:eastAsia="Times New Roman" w:hAnsi="Consolas" w:cs="Courier New"/>
+          <w:color w:val="0F2B3D"/>
+          <w:sz w:val="20"/>
+          <w:szCs w:val="20"/>
+          <w:bdr w:val="none" w:sz="0" w:space="0" w:color="auto" w:frame="1"/>
+          <w:shd w:val="clear" w:color="auto" w:fill="F7F7F8"/>
+        </w:rPr>
+      </w:pPr>
+    </w:p>
+    <w:p>
+      <w:pPr>
+        <w:pBdr>
+          <w:top w:val="single" w:sz="6" w:space="0" w:color="B4B9BD"/>
+          <w:left w:val="single" w:sz="6" w:space="0" w:color="B4B9BD"/>
+          <w:bottom w:val="single" w:sz="6" w:space="0" w:color="B4B9BD"/>
+          <w:right w:val="single" w:sz="6" w:space="0" w:color="B4B9BD"/>
+        </w:pBdr>
+        <w:shd w:val="clear" w:color="auto" w:fill="F7F7F8"/>
+        <w:tabs>
+          <w:tab w:val="left" w:pos="916"/>
+          <w:tab w:val="left" w:pos="1832"/>
+          <w:tab w:val="left" w:pos="2748"/>
+          <w:tab w:val="left" w:pos="3664"/>
+          <w:tab w:val="left" w:pos="4580"/>
+          <w:tab w:val="left" w:pos="5496"/>
+          <w:tab w:val="left" w:pos="6412"/>
+          <w:tab w:val="left" w:pos="7328"/>
+          <w:tab w:val="left" w:pos="8244"/>
+          <w:tab w:val="left" w:pos="9160"/>
+          <w:tab w:val="left" w:pos="10076"/>
+          <w:tab w:val="left" w:pos="10992"/>
+          <w:tab w:val="left" w:pos="11908"/>
+          <w:tab w:val="left" w:pos="12824"/>
+          <w:tab w:val="left" w:pos="13740"/>
+          <w:tab w:val="left" w:pos="14656"/>
+        </w:tabs>
+        <w:wordWrap w:val="0"/>
+        <w:spacing w:after="0" w:line="240" w:lineRule="auto"/>
+        <w:textAlignment w:val="baseline"/>
+        <w:rPr>
+          <w:rFonts w:ascii="Consolas" w:eastAsia="Times New Roman" w:hAnsi="Consolas" w:cs="Courier New"/>
+          <w:color w:val="0F2B3D"/>
+          <w:sz w:val="20"/>
+          <w:szCs w:val="20"/>
+          <w:bdr w:val="none" w:sz="0" w:space="0" w:color="auto" w:frame="1"/>
+          <w:shd w:val="clear" w:color="auto" w:fill="F7F7F8"/>
+        </w:rPr>
+      </w:pPr>
+      <w:r>
+        <w:rPr>
+          <w:rFonts w:ascii="inherit" w:eastAsia="Times New Roman" w:hAnsi="inherit" w:cs="Courier New"/>
+          <w:b/>
+          <w:bCs/>
+          <w:color w:val="333333"/>
+          <w:sz w:val="20"/>
+          <w:szCs w:val="20"/>
+          <w:bdr w:val="none" w:sz="0" w:space="0" w:color="auto" w:frame="1"/>
+          <w:shd w:val="clear" w:color="auto" w:fill="F7F7F8"/>
+        </w:rPr>
+        <w:t>for</w:t>
+      </w:r>
+      <w:r>
+        <w:rPr>
+          <w:rFonts w:ascii="Consolas" w:eastAsia="Times New Roman" w:hAnsi="Consolas" w:cs="Courier New"/>
+          <w:color w:val="0F2B3D"/>
+          <w:sz w:val="20"/>
+          <w:szCs w:val="20"/>
+          <w:bdr w:val="none" w:sz="0" w:space="0" w:color="auto" w:frame="1"/>
+          <w:shd w:val="clear" w:color="auto" w:fill="F7F7F8"/>
+        </w:rPr>
+        <w:t xml:space="preserve"> name </w:t>
+      </w:r>
+      <w:r>
+        <w:rPr>
+          <w:rFonts w:ascii="inherit" w:eastAsia="Times New Roman" w:hAnsi="inherit" w:cs="Courier New"/>
+          <w:b/>
+          <w:bCs/>
+          <w:color w:val="333333"/>
+          <w:sz w:val="20"/>
+          <w:szCs w:val="20"/>
+          <w:bdr w:val="none" w:sz="0" w:space="0" w:color="auto" w:frame="1"/>
+          <w:shd w:val="clear" w:color="auto" w:fill="F7F7F8"/>
+        </w:rPr>
+        <w:t>in</w:t>
+      </w:r>
+      <w:r>
+        <w:rPr>
+          <w:rFonts w:ascii="Consolas" w:eastAsia="Times New Roman" w:hAnsi="Consolas" w:cs="Courier New"/>
+          <w:color w:val="0F2B3D"/>
+          <w:sz w:val="20"/>
+          <w:szCs w:val="20"/>
+          <w:bdr w:val="none" w:sz="0" w:space="0" w:color="auto" w:frame="1"/>
+          <w:shd w:val="clear" w:color="auto" w:fill="F7F7F8"/>
+        </w:rPr>
+        <w:t xml:space="preserve"> enumerate(df.name):</w:t>
+      </w:r>
+    </w:p>
+    <w:p>
+      <w:pPr>
+        <w:pBdr>
+          <w:top w:val="single" w:sz="6" w:space="0" w:color="B4B9BD"/>
+          <w:left w:val="single" w:sz="6" w:space="0" w:color="B4B9BD"/>
+          <w:bottom w:val="single" w:sz="6" w:space="0" w:color="B4B9BD"/>
+          <w:right w:val="single" w:sz="6" w:space="0" w:color="B4B9BD"/>
+        </w:pBdr>
+        <w:shd w:val="clear" w:color="auto" w:fill="F7F7F8"/>
+        <w:tabs>
+          <w:tab w:val="left" w:pos="916"/>
+          <w:tab w:val="left" w:pos="1832"/>
+          <w:tab w:val="left" w:pos="2748"/>
+          <w:tab w:val="left" w:pos="3664"/>
+          <w:tab w:val="left" w:pos="4580"/>
+          <w:tab w:val="left" w:pos="5496"/>
+          <w:tab w:val="left" w:pos="6412"/>
+          <w:tab w:val="left" w:pos="7328"/>
+          <w:tab w:val="left" w:pos="8244"/>
+          <w:tab w:val="left" w:pos="9160"/>
+          <w:tab w:val="left" w:pos="10076"/>
+          <w:tab w:val="left" w:pos="10992"/>
+          <w:tab w:val="left" w:pos="11908"/>
+          <w:tab w:val="left" w:pos="12824"/>
+          <w:tab w:val="left" w:pos="13740"/>
+          <w:tab w:val="left" w:pos="14656"/>
+        </w:tabs>
+        <w:wordWrap w:val="0"/>
+        <w:spacing w:after="0" w:line="240" w:lineRule="auto"/>
+        <w:textAlignment w:val="baseline"/>
+        <w:rPr>
+          <w:rFonts w:ascii="Consolas" w:eastAsia="Times New Roman" w:hAnsi="Consolas" w:cs="Courier New"/>
+          <w:color w:val="0F2B3D"/>
+          <w:sz w:val="20"/>
+          <w:szCs w:val="20"/>
+          <w:bdr w:val="none" w:sz="0" w:space="0" w:color="auto" w:frame="1"/>
+          <w:shd w:val="clear" w:color="auto" w:fill="F7F7F8"/>
+        </w:rPr>
+      </w:pPr>
+      <w:r>
+        <w:rPr>
+          <w:rFonts w:ascii="Consolas" w:eastAsia="Times New Roman" w:hAnsi="Consolas" w:cs="Courier New"/>
+          <w:color w:val="0F2B3D"/>
+          <w:sz w:val="20"/>
+          <w:szCs w:val="20"/>
+          <w:bdr w:val="none" w:sz="0" w:space="0" w:color="auto" w:frame="1"/>
+          <w:shd w:val="clear" w:color="auto" w:fill="F7F7F8"/>
+        </w:rPr>
+        <w:t xml:space="preserve">    first, last = </w:t>
+      </w:r>
+      <w:proofErr w:type="spellStart"/>
+      <w:r>
+        <w:rPr>
+          <w:rFonts w:ascii="Consolas" w:eastAsia="Times New Roman" w:hAnsi="Consolas" w:cs="Courier New"/>
+          <w:color w:val="0F2B3D"/>
+          <w:sz w:val="20"/>
+          <w:szCs w:val="20"/>
+          <w:bdr w:val="none" w:sz="0" w:space="0" w:color="auto" w:frame="1"/>
+          <w:shd w:val="clear" w:color="auto" w:fill="F7F7F8"/>
+        </w:rPr>
+        <w:t>name.split</w:t>
+      </w:r>
+      <w:proofErr w:type="spellEnd"/>
+      <w:r>
+        <w:rPr>
+          <w:rFonts w:ascii="Consolas" w:eastAsia="Times New Roman" w:hAnsi="Consolas" w:cs="Courier New"/>
+          <w:color w:val="0F2B3D"/>
+          <w:sz w:val="20"/>
+          <w:szCs w:val="20"/>
+          <w:bdr w:val="none" w:sz="0" w:space="0" w:color="auto" w:frame="1"/>
+          <w:shd w:val="clear" w:color="auto" w:fill="F7F7F8"/>
+        </w:rPr>
+        <w:t>(</w:t>
+      </w:r>
+      <w:r>
+        <w:rPr>
+          <w:rFonts w:ascii="Consolas" w:eastAsia="Times New Roman" w:hAnsi="Consolas" w:cs="Courier New"/>
+          <w:color w:val="DD1144"/>
+          <w:sz w:val="20"/>
+          <w:szCs w:val="20"/>
+          <w:bdr w:val="none" w:sz="0" w:space="0" w:color="auto" w:frame="1"/>
+          <w:shd w:val="clear" w:color="auto" w:fill="F7F7F8"/>
+        </w:rPr>
+        <w:t>' '</w:t>
+      </w:r>
+      <w:r>
+        <w:rPr>
+          <w:rFonts w:ascii="Consolas" w:eastAsia="Times New Roman" w:hAnsi="Consolas" w:cs="Courier New"/>
+          <w:color w:val="0F2B3D"/>
+          <w:sz w:val="20"/>
+          <w:szCs w:val="20"/>
+          <w:bdr w:val="none" w:sz="0" w:space="0" w:color="auto" w:frame="1"/>
+          <w:shd w:val="clear" w:color="auto" w:fill="F7F7F8"/>
+        </w:rPr>
+        <w:t>)</w:t>
+      </w:r>
+    </w:p>
+    <w:p>
+      <w:pPr>
+        <w:pBdr>
+          <w:top w:val="single" w:sz="6" w:space="0" w:color="B4B9BD"/>
+          <w:left w:val="single" w:sz="6" w:space="0" w:color="B4B9BD"/>
+          <w:bottom w:val="single" w:sz="6" w:space="0" w:color="B4B9BD"/>
+          <w:right w:val="single" w:sz="6" w:space="0" w:color="B4B9BD"/>
+        </w:pBdr>
+        <w:shd w:val="clear" w:color="auto" w:fill="F7F7F8"/>
+        <w:tabs>
+          <w:tab w:val="left" w:pos="916"/>
+          <w:tab w:val="left" w:pos="1832"/>
+          <w:tab w:val="left" w:pos="2748"/>
+          <w:tab w:val="left" w:pos="3664"/>
+          <w:tab w:val="left" w:pos="4580"/>
+          <w:tab w:val="left" w:pos="5496"/>
+          <w:tab w:val="left" w:pos="6412"/>
+          <w:tab w:val="left" w:pos="7328"/>
+          <w:tab w:val="left" w:pos="8244"/>
+          <w:tab w:val="left" w:pos="9160"/>
+          <w:tab w:val="left" w:pos="10076"/>
+          <w:tab w:val="left" w:pos="10992"/>
+          <w:tab w:val="left" w:pos="11908"/>
+          <w:tab w:val="left" w:pos="12824"/>
+          <w:tab w:val="left" w:pos="13740"/>
+          <w:tab w:val="left" w:pos="14656"/>
+        </w:tabs>
+        <w:wordWrap w:val="0"/>
+        <w:spacing w:after="0" w:line="240" w:lineRule="auto"/>
+        <w:textAlignment w:val="baseline"/>
+        <w:rPr>
+          <w:rFonts w:ascii="Consolas" w:eastAsia="Times New Roman" w:hAnsi="Consolas" w:cs="Courier New"/>
+          <w:color w:val="0F2B3D"/>
+          <w:sz w:val="20"/>
+          <w:szCs w:val="20"/>
+          <w:bdr w:val="none" w:sz="0" w:space="0" w:color="auto" w:frame="1"/>
+          <w:shd w:val="clear" w:color="auto" w:fill="F7F7F8"/>
+        </w:rPr>
+      </w:pPr>
+      <w:r>
+        <w:rPr>
+          <w:rFonts w:ascii="Consolas" w:eastAsia="Times New Roman" w:hAnsi="Consolas" w:cs="Courier New"/>
+          <w:color w:val="0F2B3D"/>
+          <w:sz w:val="20"/>
+          <w:szCs w:val="20"/>
+          <w:bdr w:val="none" w:sz="0" w:space="0" w:color="auto" w:frame="1"/>
+          <w:shd w:val="clear" w:color="auto" w:fill="F7F7F8"/>
+        </w:rPr>
+        <w:t xml:space="preserve">    </w:t>
+      </w:r>
+      <w:proofErr w:type="spellStart"/>
+      <w:r>
+        <w:rPr>
+          <w:rFonts w:ascii="Consolas" w:eastAsia="Times New Roman" w:hAnsi="Consolas" w:cs="Courier New"/>
+          <w:color w:val="0F2B3D"/>
+          <w:sz w:val="20"/>
+          <w:szCs w:val="20"/>
+          <w:bdr w:val="none" w:sz="0" w:space="0" w:color="auto" w:frame="1"/>
+          <w:shd w:val="clear" w:color="auto" w:fill="F7F7F8"/>
+        </w:rPr>
+        <w:t>first_names.append</w:t>
+      </w:r>
+      <w:proofErr w:type="spellEnd"/>
+      <w:r>
+        <w:rPr>
+          <w:rFonts w:ascii="Consolas" w:eastAsia="Times New Roman" w:hAnsi="Consolas" w:cs="Courier New"/>
+          <w:color w:val="0F2B3D"/>
+          <w:sz w:val="20"/>
+          <w:szCs w:val="20"/>
+          <w:bdr w:val="none" w:sz="0" w:space="0" w:color="auto" w:frame="1"/>
+          <w:shd w:val="clear" w:color="auto" w:fill="F7F7F8"/>
+        </w:rPr>
+        <w:t>(first)</w:t>
+      </w:r>
+    </w:p>
+    <w:p>
+      <w:pPr>
+        <w:pBdr>
+          <w:top w:val="single" w:sz="6" w:space="0" w:color="B4B9BD"/>
+          <w:left w:val="single" w:sz="6" w:space="0" w:color="B4B9BD"/>
+          <w:bottom w:val="single" w:sz="6" w:space="0" w:color="B4B9BD"/>
+          <w:right w:val="single" w:sz="6" w:space="0" w:color="B4B9BD"/>
+        </w:pBdr>
+        <w:shd w:val="clear" w:color="auto" w:fill="F7F7F8"/>
+        <w:tabs>
+          <w:tab w:val="left" w:pos="916"/>
+          <w:tab w:val="left" w:pos="1832"/>
+          <w:tab w:val="left" w:pos="2748"/>
+          <w:tab w:val="left" w:pos="3664"/>
+          <w:tab w:val="left" w:pos="4580"/>
+          <w:tab w:val="left" w:pos="5496"/>
+          <w:tab w:val="left" w:pos="6412"/>
+          <w:tab w:val="left" w:pos="7328"/>
+          <w:tab w:val="left" w:pos="8244"/>
+          <w:tab w:val="left" w:pos="9160"/>
+          <w:tab w:val="left" w:pos="10076"/>
+          <w:tab w:val="left" w:pos="10992"/>
+          <w:tab w:val="left" w:pos="11908"/>
+          <w:tab w:val="left" w:pos="12824"/>
+          <w:tab w:val="left" w:pos="13740"/>
+          <w:tab w:val="left" w:pos="14656"/>
+        </w:tabs>
+        <w:wordWrap w:val="0"/>
+        <w:spacing w:after="0" w:line="240" w:lineRule="auto"/>
+        <w:textAlignment w:val="baseline"/>
+        <w:rPr>
+          <w:rFonts w:ascii="Consolas" w:eastAsia="Times New Roman" w:hAnsi="Consolas" w:cs="Courier New"/>
+          <w:color w:val="0F2B3D"/>
+          <w:sz w:val="20"/>
+          <w:szCs w:val="20"/>
+          <w:bdr w:val="none" w:sz="0" w:space="0" w:color="auto" w:frame="1"/>
+          <w:shd w:val="clear" w:color="auto" w:fill="F7F7F8"/>
+        </w:rPr>
+      </w:pPr>
+      <w:r>
+        <w:rPr>
+          <w:rFonts w:ascii="Consolas" w:eastAsia="Times New Roman" w:hAnsi="Consolas" w:cs="Courier New"/>
+          <w:color w:val="0F2B3D"/>
+          <w:sz w:val="20"/>
+          <w:szCs w:val="20"/>
+          <w:bdr w:val="none" w:sz="0" w:space="0" w:color="auto" w:frame="1"/>
+          <w:shd w:val="clear" w:color="auto" w:fill="F7F7F8"/>
+        </w:rPr>
+        <w:t xml:space="preserve">    </w:t>
+      </w:r>
+      <w:proofErr w:type="spellStart"/>
+      <w:r>
+        <w:rPr>
+          <w:rFonts w:ascii="Consolas" w:eastAsia="Times New Roman" w:hAnsi="Consolas" w:cs="Courier New"/>
+          <w:color w:val="0F2B3D"/>
+          <w:sz w:val="20"/>
+          <w:szCs w:val="20"/>
+          <w:bdr w:val="none" w:sz="0" w:space="0" w:color="auto" w:frame="1"/>
+          <w:shd w:val="clear" w:color="auto" w:fill="F7F7F8"/>
+        </w:rPr>
+        <w:t>last_names.append</w:t>
+      </w:r>
+      <w:proofErr w:type="spellEnd"/>
+      <w:r>
+        <w:rPr>
+          <w:rFonts w:ascii="Consolas" w:eastAsia="Times New Roman" w:hAnsi="Consolas" w:cs="Courier New"/>
+          <w:color w:val="0F2B3D"/>
+          <w:sz w:val="20"/>
+          <w:szCs w:val="20"/>
+          <w:bdr w:val="none" w:sz="0" w:space="0" w:color="auto" w:frame="1"/>
+          <w:shd w:val="clear" w:color="auto" w:fill="F7F7F8"/>
+        </w:rPr>
+        <w:t>(last)</w:t>
+      </w:r>
+    </w:p>
+    <w:p>
+      <w:pPr>
+        <w:pBdr>
+          <w:top w:val="single" w:sz="6" w:space="0" w:color="B4B9BD"/>
+          <w:left w:val="single" w:sz="6" w:space="0" w:color="B4B9BD"/>
+          <w:bottom w:val="single" w:sz="6" w:space="0" w:color="B4B9BD"/>
+          <w:right w:val="single" w:sz="6" w:space="0" w:color="B4B9BD"/>
+        </w:pBdr>
+        <w:shd w:val="clear" w:color="auto" w:fill="F7F7F8"/>
+        <w:tabs>
+          <w:tab w:val="left" w:pos="916"/>
+          <w:tab w:val="left" w:pos="1832"/>
+          <w:tab w:val="left" w:pos="2748"/>
+          <w:tab w:val="left" w:pos="3664"/>
+          <w:tab w:val="left" w:pos="4580"/>
+          <w:tab w:val="left" w:pos="5496"/>
+          <w:tab w:val="left" w:pos="6412"/>
+          <w:tab w:val="left" w:pos="7328"/>
+          <w:tab w:val="left" w:pos="8244"/>
+          <w:tab w:val="left" w:pos="9160"/>
+          <w:tab w:val="left" w:pos="10076"/>
+          <w:tab w:val="left" w:pos="10992"/>
+          <w:tab w:val="left" w:pos="11908"/>
+          <w:tab w:val="left" w:pos="12824"/>
+          <w:tab w:val="left" w:pos="13740"/>
+          <w:tab w:val="left" w:pos="14656"/>
+        </w:tabs>
+        <w:wordWrap w:val="0"/>
+        <w:spacing w:after="0" w:line="240" w:lineRule="auto"/>
+        <w:textAlignment w:val="baseline"/>
+        <w:rPr>
+          <w:rFonts w:ascii="Consolas" w:eastAsia="Times New Roman" w:hAnsi="Consolas" w:cs="Courier New"/>
+          <w:color w:val="0F2B3D"/>
+          <w:sz w:val="20"/>
+          <w:szCs w:val="20"/>
+          <w:bdr w:val="none" w:sz="0" w:space="0" w:color="auto" w:frame="1"/>
+          <w:shd w:val="clear" w:color="auto" w:fill="F7F7F8"/>
+        </w:rPr>
+      </w:pPr>
+    </w:p>
+    <w:p>
+      <w:pPr>
+        <w:pBdr>
+          <w:top w:val="single" w:sz="6" w:space="0" w:color="B4B9BD"/>
+          <w:left w:val="single" w:sz="6" w:space="0" w:color="B4B9BD"/>
+          <w:bottom w:val="single" w:sz="6" w:space="0" w:color="B4B9BD"/>
+          <w:right w:val="single" w:sz="6" w:space="0" w:color="B4B9BD"/>
+        </w:pBdr>
+        <w:shd w:val="clear" w:color="auto" w:fill="F7F7F8"/>
+        <w:tabs>
+          <w:tab w:val="left" w:pos="916"/>
+          <w:tab w:val="left" w:pos="1832"/>
+          <w:tab w:val="left" w:pos="2748"/>
+          <w:tab w:val="left" w:pos="3664"/>
+          <w:tab w:val="left" w:pos="4580"/>
+          <w:tab w:val="left" w:pos="5496"/>
+          <w:tab w:val="left" w:pos="6412"/>
+          <w:tab w:val="left" w:pos="7328"/>
+          <w:tab w:val="left" w:pos="8244"/>
+          <w:tab w:val="left" w:pos="9160"/>
+          <w:tab w:val="left" w:pos="10076"/>
+          <w:tab w:val="left" w:pos="10992"/>
+          <w:tab w:val="left" w:pos="11908"/>
+          <w:tab w:val="left" w:pos="12824"/>
+          <w:tab w:val="left" w:pos="13740"/>
+          <w:tab w:val="left" w:pos="14656"/>
+        </w:tabs>
+        <w:wordWrap w:val="0"/>
+        <w:spacing w:after="0" w:line="240" w:lineRule="auto"/>
+        <w:textAlignment w:val="baseline"/>
+        <w:rPr>
+          <w:rFonts w:ascii="Consolas" w:eastAsia="Times New Roman" w:hAnsi="Consolas" w:cs="Courier New"/>
+          <w:color w:val="0F2B3D"/>
+          <w:sz w:val="20"/>
+          <w:szCs w:val="20"/>
+          <w:bdr w:val="none" w:sz="0" w:space="0" w:color="auto" w:frame="1"/>
+          <w:shd w:val="clear" w:color="auto" w:fill="F7F7F8"/>
+        </w:rPr>
+      </w:pPr>
+      <w:r>
+        <w:rPr>
+          <w:rFonts w:ascii="Consolas" w:eastAsia="Times New Roman" w:hAnsi="Consolas" w:cs="Courier New"/>
+          <w:color w:val="0F2B3D"/>
+          <w:sz w:val="20"/>
+          <w:szCs w:val="20"/>
+          <w:bdr w:val="none" w:sz="0" w:space="0" w:color="auto" w:frame="1"/>
+          <w:shd w:val="clear" w:color="auto" w:fill="F7F7F8"/>
+        </w:rPr>
+        <w:t>df[</w:t>
+      </w:r>
+      <w:r>
+        <w:rPr>
+          <w:rFonts w:ascii="Consolas" w:eastAsia="Times New Roman" w:hAnsi="Consolas" w:cs="Courier New"/>
+          <w:color w:val="DD1144"/>
+          <w:sz w:val="20"/>
+          <w:szCs w:val="20"/>
+          <w:bdr w:val="none" w:sz="0" w:space="0" w:color="auto" w:frame="1"/>
+          <w:shd w:val="clear" w:color="auto" w:fill="F7F7F8"/>
+        </w:rPr>
+        <w:t>'</w:t>
+      </w:r>
+      <w:proofErr w:type="spellStart"/>
+      <w:r>
+        <w:rPr>
+          <w:rFonts w:ascii="Consolas" w:eastAsia="Times New Roman" w:hAnsi="Consolas" w:cs="Courier New"/>
+          <w:color w:val="DD1144"/>
+          <w:sz w:val="20"/>
+          <w:szCs w:val="20"/>
+          <w:bdr w:val="none" w:sz="0" w:space="0" w:color="auto" w:frame="1"/>
+          <w:shd w:val="clear" w:color="auto" w:fill="F7F7F8"/>
+        </w:rPr>
+        <w:t>first_name</w:t>
+      </w:r>
+      <w:proofErr w:type="spellEnd"/>
+      <w:r>
+        <w:rPr>
+          <w:rFonts w:ascii="Consolas" w:eastAsia="Times New Roman" w:hAnsi="Consolas" w:cs="Courier New"/>
+          <w:color w:val="DD1144"/>
+          <w:sz w:val="20"/>
+          <w:szCs w:val="20"/>
+          <w:bdr w:val="none" w:sz="0" w:space="0" w:color="auto" w:frame="1"/>
+          <w:shd w:val="clear" w:color="auto" w:fill="F7F7F8"/>
+        </w:rPr>
+        <w:t>'</w:t>
+      </w:r>
+      <w:r>
+        <w:rPr>
+          <w:rFonts w:ascii="Consolas" w:eastAsia="Times New Roman" w:hAnsi="Consolas" w:cs="Courier New"/>
+          <w:color w:val="0F2B3D"/>
+          <w:sz w:val="20"/>
+          <w:szCs w:val="20"/>
+          <w:bdr w:val="none" w:sz="0" w:space="0" w:color="auto" w:frame="1"/>
+          <w:shd w:val="clear" w:color="auto" w:fill="F7F7F8"/>
+        </w:rPr>
+        <w:t xml:space="preserve">] = </w:t>
+      </w:r>
+      <w:proofErr w:type="spellStart"/>
+      <w:r>
+        <w:rPr>
+          <w:rFonts w:ascii="Consolas" w:eastAsia="Times New Roman" w:hAnsi="Consolas" w:cs="Courier New"/>
+          <w:color w:val="0F2B3D"/>
+          <w:sz w:val="20"/>
+          <w:szCs w:val="20"/>
+          <w:bdr w:val="none" w:sz="0" w:space="0" w:color="auto" w:frame="1"/>
+          <w:shd w:val="clear" w:color="auto" w:fill="F7F7F8"/>
+        </w:rPr>
+        <w:t>first_names</w:t>
+      </w:r>
+      <w:proofErr w:type="spellEnd"/>
+    </w:p>
+    <w:p>
+      <w:pPr>
+        <w:pBdr>
+          <w:top w:val="single" w:sz="6" w:space="0" w:color="B4B9BD"/>
+          <w:left w:val="single" w:sz="6" w:space="0" w:color="B4B9BD"/>
+          <w:bottom w:val="single" w:sz="6" w:space="0" w:color="B4B9BD"/>
+          <w:right w:val="single" w:sz="6" w:space="0" w:color="B4B9BD"/>
+        </w:pBdr>
+        <w:shd w:val="clear" w:color="auto" w:fill="F7F7F8"/>
+        <w:tabs>
+          <w:tab w:val="left" w:pos="916"/>
+          <w:tab w:val="left" w:pos="1832"/>
+          <w:tab w:val="left" w:pos="2748"/>
+          <w:tab w:val="left" w:pos="3664"/>
+          <w:tab w:val="left" w:pos="4580"/>
+          <w:tab w:val="left" w:pos="5496"/>
+          <w:tab w:val="left" w:pos="6412"/>
+          <w:tab w:val="left" w:pos="7328"/>
+          <w:tab w:val="left" w:pos="8244"/>
+          <w:tab w:val="left" w:pos="9160"/>
+          <w:tab w:val="left" w:pos="10076"/>
+          <w:tab w:val="left" w:pos="10992"/>
+          <w:tab w:val="left" w:pos="11908"/>
+          <w:tab w:val="left" w:pos="12824"/>
+          <w:tab w:val="left" w:pos="13740"/>
+          <w:tab w:val="left" w:pos="14656"/>
+        </w:tabs>
+        <w:wordWrap w:val="0"/>
+        <w:spacing w:after="0" w:line="240" w:lineRule="auto"/>
+        <w:textAlignment w:val="baseline"/>
+        <w:rPr>
+          <w:rFonts w:ascii="Consolas" w:eastAsia="Times New Roman" w:hAnsi="Consolas" w:cs="Courier New"/>
+          <w:color w:val="0F2B3D"/>
+          <w:sz w:val="20"/>
+          <w:szCs w:val="20"/>
+          <w:bdr w:val="none" w:sz="0" w:space="0" w:color="auto" w:frame="1"/>
+          <w:shd w:val="clear" w:color="auto" w:fill="F7F7F8"/>
+        </w:rPr>
+      </w:pPr>
+      <w:r>
+        <w:rPr>
+          <w:rFonts w:ascii="Consolas" w:eastAsia="Times New Roman" w:hAnsi="Consolas" w:cs="Courier New"/>
+          <w:color w:val="0F2B3D"/>
+          <w:sz w:val="20"/>
+          <w:szCs w:val="20"/>
+          <w:bdr w:val="none" w:sz="0" w:space="0" w:color="auto" w:frame="1"/>
+          <w:shd w:val="clear" w:color="auto" w:fill="F7F7F8"/>
+        </w:rPr>
+        <w:t>df[</w:t>
+      </w:r>
+      <w:r>
+        <w:rPr>
+          <w:rFonts w:ascii="Consolas" w:eastAsia="Times New Roman" w:hAnsi="Consolas" w:cs="Courier New"/>
+          <w:color w:val="DD1144"/>
+          <w:sz w:val="20"/>
+          <w:szCs w:val="20"/>
+          <w:bdr w:val="none" w:sz="0" w:space="0" w:color="auto" w:frame="1"/>
+          <w:shd w:val="clear" w:color="auto" w:fill="F7F7F8"/>
+        </w:rPr>
+        <w:t>'</w:t>
+      </w:r>
+      <w:proofErr w:type="spellStart"/>
+      <w:r>
+        <w:rPr>
+          <w:rFonts w:ascii="Consolas" w:eastAsia="Times New Roman" w:hAnsi="Consolas" w:cs="Courier New"/>
+          <w:color w:val="DD1144"/>
+          <w:sz w:val="20"/>
+          <w:szCs w:val="20"/>
+          <w:bdr w:val="none" w:sz="0" w:space="0" w:color="auto" w:frame="1"/>
+          <w:shd w:val="clear" w:color="auto" w:fill="F7F7F8"/>
+        </w:rPr>
+        <w:t>last_names</w:t>
+      </w:r>
+      <w:proofErr w:type="spellEnd"/>
+      <w:r>
+        <w:rPr>
+          <w:rFonts w:ascii="Consolas" w:eastAsia="Times New Roman" w:hAnsi="Consolas" w:cs="Courier New"/>
+          <w:color w:val="DD1144"/>
+          <w:sz w:val="20"/>
+          <w:szCs w:val="20"/>
+          <w:bdr w:val="none" w:sz="0" w:space="0" w:color="auto" w:frame="1"/>
+          <w:shd w:val="clear" w:color="auto" w:fill="F7F7F8"/>
+        </w:rPr>
+        <w:t>'</w:t>
+      </w:r>
+      <w:r>
+        <w:rPr>
+          <w:rFonts w:ascii="Consolas" w:eastAsia="Times New Roman" w:hAnsi="Consolas" w:cs="Courier New"/>
+          <w:color w:val="0F2B3D"/>
+          <w:sz w:val="20"/>
+          <w:szCs w:val="20"/>
+          <w:bdr w:val="none" w:sz="0" w:space="0" w:color="auto" w:frame="1"/>
+          <w:shd w:val="clear" w:color="auto" w:fill="F7F7F8"/>
+        </w:rPr>
+        <w:t xml:space="preserve">] = </w:t>
+      </w:r>
+      <w:proofErr w:type="spellStart"/>
+      <w:r>
+        <w:rPr>
+          <w:rFonts w:ascii="Consolas" w:eastAsia="Times New Roman" w:hAnsi="Consolas" w:cs="Courier New"/>
+          <w:color w:val="0F2B3D"/>
+          <w:sz w:val="20"/>
+          <w:szCs w:val="20"/>
+          <w:bdr w:val="none" w:sz="0" w:space="0" w:color="auto" w:frame="1"/>
+          <w:shd w:val="clear" w:color="auto" w:fill="F7F7F8"/>
+        </w:rPr>
+        <w:t>last_names</w:t>
+      </w:r>
+      <w:proofErr w:type="spellEnd"/>
+    </w:p>
+    <w:p>
+      <w:pPr>
+        <w:pBdr>
+          <w:top w:val="single" w:sz="6" w:space="0" w:color="B4B9BD"/>
+          <w:left w:val="single" w:sz="6" w:space="0" w:color="B4B9BD"/>
+          <w:bottom w:val="single" w:sz="6" w:space="0" w:color="B4B9BD"/>
+          <w:right w:val="single" w:sz="6" w:space="0" w:color="B4B9BD"/>
+        </w:pBdr>
+        <w:shd w:val="clear" w:color="auto" w:fill="F7F7F8"/>
+        <w:tabs>
+          <w:tab w:val="left" w:pos="916"/>
+          <w:tab w:val="left" w:pos="1832"/>
+          <w:tab w:val="left" w:pos="2748"/>
+          <w:tab w:val="left" w:pos="3664"/>
+          <w:tab w:val="left" w:pos="4580"/>
+          <w:tab w:val="left" w:pos="5496"/>
+          <w:tab w:val="left" w:pos="6412"/>
+          <w:tab w:val="left" w:pos="7328"/>
+          <w:tab w:val="left" w:pos="8244"/>
+          <w:tab w:val="left" w:pos="9160"/>
+          <w:tab w:val="left" w:pos="10076"/>
+          <w:tab w:val="left" w:pos="10992"/>
+          <w:tab w:val="left" w:pos="11908"/>
+          <w:tab w:val="left" w:pos="12824"/>
+          <w:tab w:val="left" w:pos="13740"/>
+          <w:tab w:val="left" w:pos="14656"/>
+        </w:tabs>
+        <w:wordWrap w:val="0"/>
+        <w:spacing w:after="0" w:line="240" w:lineRule="auto"/>
+        <w:textAlignment w:val="baseline"/>
+        <w:rPr>
+          <w:rFonts w:ascii="Consolas" w:eastAsia="Times New Roman" w:hAnsi="Consolas" w:cs="Courier New"/>
+          <w:color w:val="0F2B3D"/>
+          <w:sz w:val="20"/>
+          <w:szCs w:val="20"/>
+          <w:bdr w:val="none" w:sz="0" w:space="0" w:color="auto" w:frame="1"/>
+          <w:shd w:val="clear" w:color="auto" w:fill="F7F7F8"/>
+        </w:rPr>
+      </w:pPr>
+    </w:p>
+    <w:p>
+      <w:pPr>
+        <w:rPr>
+          <w:rFonts w:eastAsia="Times New Roman"/>
+          <w:bdr w:val="none" w:sz="0" w:space="0" w:color="auto" w:frame="1"/>
+          <w:shd w:val="clear" w:color="auto" w:fill="F7F7F8"/>
+        </w:rPr>
+      </w:pPr>
+      <w:r>
+        <w:rPr>
+          <w:rFonts w:eastAsia="Times New Roman"/>
+          <w:bdr w:val="none" w:sz="0" w:space="0" w:color="auto" w:frame="1"/>
+          <w:shd w:val="clear" w:color="auto" w:fill="F7F7F8"/>
+        </w:rPr>
+        <w:lastRenderedPageBreak/>
+        <w:t xml:space="preserve">BAD: You can do this all in one step by using the pandas </w:t>
+      </w:r>
+      <w:proofErr w:type="spellStart"/>
+      <w:r>
+        <w:rPr>
+          <w:rFonts w:eastAsia="Times New Roman"/>
+          <w:bdr w:val="none" w:sz="0" w:space="0" w:color="auto" w:frame="1"/>
+          <w:shd w:val="clear" w:color="auto" w:fill="F7F7F8"/>
+        </w:rPr>
+        <w:t>str.split</w:t>
+      </w:r>
+      <w:proofErr w:type="spellEnd"/>
+      <w:r>
+        <w:rPr>
+          <w:rFonts w:eastAsia="Times New Roman"/>
+          <w:bdr w:val="none" w:sz="0" w:space="0" w:color="auto" w:frame="1"/>
+          <w:shd w:val="clear" w:color="auto" w:fill="F7F7F8"/>
+        </w:rPr>
+        <w:t xml:space="preserve"> method.</w:t>
+      </w:r>
+    </w:p>
+    <w:p>
+      <w:pPr>
+        <w:rPr>
+          <w:rFonts w:eastAsia="Times New Roman"/>
+          <w:bdr w:val="none" w:sz="0" w:space="0" w:color="auto" w:frame="1"/>
+          <w:shd w:val="clear" w:color="auto" w:fill="F7F7F8"/>
+        </w:rPr>
+      </w:pPr>
+    </w:p>
+    <w:p>
+      <w:pPr>
+        <w:rPr>
+          <w:rFonts w:eastAsia="Times New Roman"/>
+        </w:rPr>
+      </w:pPr>
+      <w:r>
+        <w:rPr>
+          <w:rFonts w:eastAsia="Times New Roman"/>
+        </w:rPr>
+        <w:t xml:space="preserve">GOOD: We can actually simplify this step to the line below using the pandas </w:t>
+      </w:r>
+      <w:proofErr w:type="spellStart"/>
+      <w:r>
+        <w:rPr>
+          <w:rFonts w:eastAsia="Times New Roman"/>
+        </w:rPr>
+        <w:t>str.split</w:t>
+      </w:r>
+      <w:proofErr w:type="spellEnd"/>
+      <w:r>
+        <w:rPr>
+          <w:rFonts w:eastAsia="Times New Roman"/>
+        </w:rPr>
+        <w:t xml:space="preserve"> method. Found this on this stack overflow post: </w:t>
+      </w:r>
+      <w:hyperlink r:id="rId12" w:history="1">
+        <w:r>
+          <w:rPr>
+            <w:rStyle w:val="Hyperlink"/>
+            <w:rFonts w:eastAsia="Times New Roman"/>
+          </w:rPr>
+          <w:t>https://stackoverflow.com/questions/14745022/how-to-split-a-column-into-two-columns</w:t>
+        </w:r>
+      </w:hyperlink>
+    </w:p>
+    <w:p>
+      <w:pPr>
+        <w:pStyle w:val="HTMLPreformatted"/>
+        <w:pBdr>
+          <w:top w:val="single" w:sz="6" w:space="0" w:color="B4B9BD"/>
+          <w:left w:val="single" w:sz="6" w:space="0" w:color="B4B9BD"/>
+          <w:bottom w:val="single" w:sz="6" w:space="0" w:color="B4B9BD"/>
+          <w:right w:val="single" w:sz="6" w:space="0" w:color="B4B9BD"/>
+        </w:pBdr>
+        <w:shd w:val="clear" w:color="auto" w:fill="F7F7F8"/>
+        <w:wordWrap w:val="0"/>
+        <w:textAlignment w:val="baseline"/>
+        <w:rPr>
+          <w:rFonts w:ascii="Consolas" w:hAnsi="Consolas"/>
+          <w:color w:val="525C65"/>
+        </w:rPr>
+      </w:pPr>
+      <w:r>
+        <w:rPr>
+          <w:rStyle w:val="HTMLCode"/>
+          <w:rFonts w:ascii="Consolas" w:hAnsi="Consolas"/>
+          <w:color w:val="0F2B3D"/>
+          <w:bdr w:val="none" w:sz="0" w:space="0" w:color="auto" w:frame="1"/>
+          <w:shd w:val="clear" w:color="auto" w:fill="F7F7F8"/>
+        </w:rPr>
+        <w:t>df[</w:t>
+      </w:r>
+      <w:r>
+        <w:rPr>
+          <w:rStyle w:val="hljs-string"/>
+          <w:rFonts w:ascii="Consolas" w:eastAsiaTheme="majorEastAsia" w:hAnsi="Consolas"/>
+          <w:color w:val="DD1144"/>
+          <w:bdr w:val="none" w:sz="0" w:space="0" w:color="auto" w:frame="1"/>
+          <w:shd w:val="clear" w:color="auto" w:fill="F7F7F8"/>
+        </w:rPr>
+        <w:t>'</w:t>
+      </w:r>
+      <w:proofErr w:type="spellStart"/>
+      <w:r>
+        <w:rPr>
+          <w:rStyle w:val="hljs-string"/>
+          <w:rFonts w:ascii="Consolas" w:eastAsiaTheme="majorEastAsia" w:hAnsi="Consolas"/>
+          <w:color w:val="DD1144"/>
+          <w:bdr w:val="none" w:sz="0" w:space="0" w:color="auto" w:frame="1"/>
+          <w:shd w:val="clear" w:color="auto" w:fill="F7F7F8"/>
+        </w:rPr>
+        <w:t>first_name</w:t>
+      </w:r>
+      <w:proofErr w:type="spellEnd"/>
+      <w:r>
+        <w:rPr>
+          <w:rStyle w:val="hljs-string"/>
+          <w:rFonts w:ascii="Consolas" w:eastAsiaTheme="majorEastAsia" w:hAnsi="Consolas"/>
+          <w:color w:val="DD1144"/>
+          <w:bdr w:val="none" w:sz="0" w:space="0" w:color="auto" w:frame="1"/>
+          <w:shd w:val="clear" w:color="auto" w:fill="F7F7F8"/>
+        </w:rPr>
+        <w:t>'</w:t>
+      </w:r>
+      <w:r>
+        <w:rPr>
+          <w:rStyle w:val="HTMLCode"/>
+          <w:rFonts w:ascii="Consolas" w:hAnsi="Consolas"/>
+          <w:color w:val="0F2B3D"/>
+          <w:bdr w:val="none" w:sz="0" w:space="0" w:color="auto" w:frame="1"/>
+          <w:shd w:val="clear" w:color="auto" w:fill="F7F7F8"/>
+        </w:rPr>
+        <w:t>], df[</w:t>
+      </w:r>
+      <w:r>
+        <w:rPr>
+          <w:rStyle w:val="hljs-string"/>
+          <w:rFonts w:ascii="Consolas" w:eastAsiaTheme="majorEastAsia" w:hAnsi="Consolas"/>
+          <w:color w:val="DD1144"/>
+          <w:bdr w:val="none" w:sz="0" w:space="0" w:color="auto" w:frame="1"/>
+          <w:shd w:val="clear" w:color="auto" w:fill="F7F7F8"/>
+        </w:rPr>
+        <w:t>'</w:t>
+      </w:r>
+      <w:proofErr w:type="spellStart"/>
+      <w:r>
+        <w:rPr>
+          <w:rStyle w:val="hljs-string"/>
+          <w:rFonts w:ascii="Consolas" w:eastAsiaTheme="majorEastAsia" w:hAnsi="Consolas"/>
+          <w:color w:val="DD1144"/>
+          <w:bdr w:val="none" w:sz="0" w:space="0" w:color="auto" w:frame="1"/>
+          <w:shd w:val="clear" w:color="auto" w:fill="F7F7F8"/>
+        </w:rPr>
+        <w:t>last_name</w:t>
+      </w:r>
+      <w:proofErr w:type="spellEnd"/>
+      <w:r>
+        <w:rPr>
+          <w:rStyle w:val="hljs-string"/>
+          <w:rFonts w:ascii="Consolas" w:eastAsiaTheme="majorEastAsia" w:hAnsi="Consolas"/>
+          <w:color w:val="DD1144"/>
+          <w:bdr w:val="none" w:sz="0" w:space="0" w:color="auto" w:frame="1"/>
+          <w:shd w:val="clear" w:color="auto" w:fill="F7F7F8"/>
+        </w:rPr>
+        <w:t>'</w:t>
+      </w:r>
+      <w:r>
+        <w:rPr>
+          <w:rStyle w:val="HTMLCode"/>
+          <w:rFonts w:ascii="Consolas" w:hAnsi="Consolas"/>
+          <w:color w:val="0F2B3D"/>
+          <w:bdr w:val="none" w:sz="0" w:space="0" w:color="auto" w:frame="1"/>
+          <w:shd w:val="clear" w:color="auto" w:fill="F7F7F8"/>
+        </w:rPr>
+        <w:t>] = df[</w:t>
+      </w:r>
+      <w:r>
+        <w:rPr>
+          <w:rStyle w:val="hljs-string"/>
+          <w:rFonts w:ascii="Consolas" w:eastAsiaTheme="majorEastAsia" w:hAnsi="Consolas"/>
+          <w:color w:val="DD1144"/>
+          <w:bdr w:val="none" w:sz="0" w:space="0" w:color="auto" w:frame="1"/>
+          <w:shd w:val="clear" w:color="auto" w:fill="F7F7F8"/>
+        </w:rPr>
+        <w:t>'name'</w:t>
+      </w:r>
+      <w:r>
+        <w:rPr>
+          <w:rStyle w:val="HTMLCode"/>
+          <w:rFonts w:ascii="Consolas" w:hAnsi="Consolas"/>
+          <w:color w:val="0F2B3D"/>
+          <w:bdr w:val="none" w:sz="0" w:space="0" w:color="auto" w:frame="1"/>
+          <w:shd w:val="clear" w:color="auto" w:fill="F7F7F8"/>
+        </w:rPr>
+        <w:t>].</w:t>
+      </w:r>
+      <w:proofErr w:type="spellStart"/>
+      <w:r>
+        <w:rPr>
+          <w:rStyle w:val="HTMLCode"/>
+          <w:rFonts w:ascii="Consolas" w:hAnsi="Consolas"/>
+          <w:color w:val="0F2B3D"/>
+          <w:bdr w:val="none" w:sz="0" w:space="0" w:color="auto" w:frame="1"/>
+          <w:shd w:val="clear" w:color="auto" w:fill="F7F7F8"/>
+        </w:rPr>
+        <w:t>str.split</w:t>
+      </w:r>
+      <w:proofErr w:type="spellEnd"/>
+      <w:r>
+        <w:rPr>
+          <w:rStyle w:val="HTMLCode"/>
+          <w:rFonts w:ascii="Consolas" w:hAnsi="Consolas"/>
+          <w:color w:val="0F2B3D"/>
+          <w:bdr w:val="none" w:sz="0" w:space="0" w:color="auto" w:frame="1"/>
+          <w:shd w:val="clear" w:color="auto" w:fill="F7F7F8"/>
+        </w:rPr>
+        <w:t>(</w:t>
+      </w:r>
+      <w:r>
+        <w:rPr>
+          <w:rStyle w:val="hljs-string"/>
+          <w:rFonts w:ascii="Consolas" w:eastAsiaTheme="majorEastAsia" w:hAnsi="Consolas"/>
+          <w:color w:val="DD1144"/>
+          <w:bdr w:val="none" w:sz="0" w:space="0" w:color="auto" w:frame="1"/>
+          <w:shd w:val="clear" w:color="auto" w:fill="F7F7F8"/>
+        </w:rPr>
+        <w:t>' '</w:t>
+      </w:r>
+      <w:r>
+        <w:rPr>
+          <w:rStyle w:val="HTMLCode"/>
+          <w:rFonts w:ascii="Consolas" w:hAnsi="Consolas"/>
+          <w:color w:val="0F2B3D"/>
+          <w:bdr w:val="none" w:sz="0" w:space="0" w:color="auto" w:frame="1"/>
+          <w:shd w:val="clear" w:color="auto" w:fill="F7F7F8"/>
+        </w:rPr>
+        <w:t xml:space="preserve">, </w:t>
+      </w:r>
+      <w:r>
+        <w:rPr>
+          <w:rStyle w:val="hljs-number"/>
+          <w:rFonts w:ascii="Consolas" w:hAnsi="Consolas"/>
+          <w:color w:val="008080"/>
+          <w:bdr w:val="none" w:sz="0" w:space="0" w:color="auto" w:frame="1"/>
+          <w:shd w:val="clear" w:color="auto" w:fill="F7F7F8"/>
+        </w:rPr>
+        <w:t>1</w:t>
+      </w:r>
+      <w:r>
+        <w:rPr>
+          <w:rStyle w:val="HTMLCode"/>
+          <w:rFonts w:ascii="Consolas" w:hAnsi="Consolas"/>
+          <w:color w:val="0F2B3D"/>
+          <w:bdr w:val="none" w:sz="0" w:space="0" w:color="auto" w:frame="1"/>
+          <w:shd w:val="clear" w:color="auto" w:fill="F7F7F8"/>
+        </w:rPr>
+        <w:t>).str</w:t>
+      </w:r>
+    </w:p>
+    <w:p>
+      <w:pPr>
+        <w:rPr>
+          <w:rFonts w:eastAsia="Times New Roman"/>
+        </w:rPr>
+      </w:pPr>
     </w:p>
     <w:p/>
     <w:p/>
@@ -3559,6 +4789,98 @@
     <w:unhideWhenUsed/>
     <w:rsid w:val="009639B7"/>
   </w:style>
+  <w:style w:type="paragraph" w:styleId="NormalWeb">
+    <w:name w:val="Normal (Web)"/>
+    <w:basedOn w:val="Normal"/>
+    <w:uiPriority w:val="99"/>
+    <w:semiHidden/>
+    <w:unhideWhenUsed/>
+    <w:rsid w:val="00316A16"/>
+    <w:pPr>
+      <w:spacing w:before="100" w:beforeAutospacing="1" w:after="100" w:afterAutospacing="1" w:line="240" w:lineRule="auto"/>
+    </w:pPr>
+    <w:rPr>
+      <w:rFonts w:ascii="Times New Roman" w:eastAsia="Times New Roman" w:hAnsi="Times New Roman" w:cs="Times New Roman"/>
+      <w:sz w:val="24"/>
+      <w:szCs w:val="24"/>
+    </w:rPr>
+  </w:style>
+  <w:style w:type="paragraph" w:styleId="HTMLPreformatted">
+    <w:name w:val="HTML Preformatted"/>
+    <w:basedOn w:val="Normal"/>
+    <w:link w:val="HTMLPreformattedChar"/>
+    <w:uiPriority w:val="99"/>
+    <w:semiHidden/>
+    <w:unhideWhenUsed/>
+    <w:rsid w:val="00316A16"/>
+    <w:pPr>
+      <w:tabs>
+        <w:tab w:val="left" w:pos="916"/>
+        <w:tab w:val="left" w:pos="1832"/>
+        <w:tab w:val="left" w:pos="2748"/>
+        <w:tab w:val="left" w:pos="3664"/>
+        <w:tab w:val="left" w:pos="4580"/>
+        <w:tab w:val="left" w:pos="5496"/>
+        <w:tab w:val="left" w:pos="6412"/>
+        <w:tab w:val="left" w:pos="7328"/>
+        <w:tab w:val="left" w:pos="8244"/>
+        <w:tab w:val="left" w:pos="9160"/>
+        <w:tab w:val="left" w:pos="10076"/>
+        <w:tab w:val="left" w:pos="10992"/>
+        <w:tab w:val="left" w:pos="11908"/>
+        <w:tab w:val="left" w:pos="12824"/>
+        <w:tab w:val="left" w:pos="13740"/>
+        <w:tab w:val="left" w:pos="14656"/>
+      </w:tabs>
+      <w:spacing w:after="0" w:line="240" w:lineRule="auto"/>
+    </w:pPr>
+    <w:rPr>
+      <w:rFonts w:ascii="Courier New" w:eastAsia="Times New Roman" w:hAnsi="Courier New" w:cs="Courier New"/>
+      <w:sz w:val="20"/>
+      <w:szCs w:val="20"/>
+    </w:rPr>
+  </w:style>
+  <w:style w:type="character" w:customStyle="1" w:styleId="HTMLPreformattedChar">
+    <w:name w:val="HTML Preformatted Char"/>
+    <w:basedOn w:val="DefaultParagraphFont"/>
+    <w:link w:val="HTMLPreformatted"/>
+    <w:uiPriority w:val="99"/>
+    <w:semiHidden/>
+    <w:rsid w:val="00316A16"/>
+    <w:rPr>
+      <w:rFonts w:ascii="Courier New" w:eastAsia="Times New Roman" w:hAnsi="Courier New" w:cs="Courier New"/>
+      <w:sz w:val="20"/>
+      <w:szCs w:val="20"/>
+    </w:rPr>
+  </w:style>
+  <w:style w:type="character" w:styleId="HTMLCode">
+    <w:name w:val="HTML Code"/>
+    <w:basedOn w:val="DefaultParagraphFont"/>
+    <w:uiPriority w:val="99"/>
+    <w:semiHidden/>
+    <w:unhideWhenUsed/>
+    <w:rsid w:val="00316A16"/>
+    <w:rPr>
+      <w:rFonts w:ascii="Courier New" w:eastAsia="Times New Roman" w:hAnsi="Courier New" w:cs="Courier New"/>
+      <w:sz w:val="20"/>
+      <w:szCs w:val="20"/>
+    </w:rPr>
+  </w:style>
+  <w:style w:type="character" w:customStyle="1" w:styleId="hljs-keyword">
+    <w:name w:val="hljs-keyword"/>
+    <w:basedOn w:val="DefaultParagraphFont"/>
+    <w:rsid w:val="00316A16"/>
+  </w:style>
+  <w:style w:type="character" w:customStyle="1" w:styleId="hljs-string">
+    <w:name w:val="hljs-string"/>
+    <w:basedOn w:val="DefaultParagraphFont"/>
+    <w:rsid w:val="00316A16"/>
+  </w:style>
+  <w:style w:type="character" w:customStyle="1" w:styleId="hljs-number">
+    <w:name w:val="hljs-number"/>
+    <w:basedOn w:val="DefaultParagraphFont"/>
+    <w:rsid w:val="00316A16"/>
+  </w:style>
 </w:styles>
 </file>
 

</xml_diff>

<commit_message>
Add notes for Intro to OOP
</commit_message>
<xml_diff>
--- a/notes/Notes_Udacity_AWS_Machine_Learning_Foundations_Course.docx
+++ b/notes/Notes_Udacity_AWS_Machine_Learning_Foundations_Course.docx
@@ -16,9 +16,1432 @@
         <w:br w:type="page"/>
       </w:r>
     </w:p>
-    <w:p>
-      <w:r>
-        <w:lastRenderedPageBreak/>
+    <w:sdt>
+      <w:sdtPr>
+        <w:id w:val="-1686277246"/>
+        <w:docPartObj>
+          <w:docPartGallery w:val="Table of Contents"/>
+          <w:docPartUnique/>
+        </w:docPartObj>
+      </w:sdtPr>
+      <w:sdtEndPr>
+        <w:rPr>
+          <w:rFonts w:asciiTheme="minorHAnsi" w:eastAsiaTheme="minorEastAsia" w:hAnsiTheme="minorHAnsi" w:cstheme="minorBidi"/>
+          <w:b/>
+          <w:bCs/>
+          <w:noProof/>
+          <w:color w:val="auto"/>
+          <w:sz w:val="22"/>
+          <w:szCs w:val="22"/>
+        </w:rPr>
+      </w:sdtEndPr>
+      <w:sdtContent>
+        <w:p>
+          <w:pPr>
+            <w:pStyle w:val="TOCHeading"/>
+          </w:pPr>
+          <w:r>
+            <w:t>Contents</w:t>
+          </w:r>
+        </w:p>
+        <w:p>
+          <w:pPr>
+            <w:pStyle w:val="TOC1"/>
+            <w:tabs>
+              <w:tab w:val="right" w:leader="dot" w:pos="9350"/>
+            </w:tabs>
+            <w:rPr>
+              <w:noProof/>
+            </w:rPr>
+          </w:pPr>
+          <w:r>
+            <w:fldChar w:fldCharType="begin"/>
+          </w:r>
+          <w:r>
+            <w:instrText xml:space="preserve"> TOC \o "1-3" \h \z \u </w:instrText>
+          </w:r>
+          <w:r>
+            <w:fldChar w:fldCharType="separate"/>
+          </w:r>
+          <w:hyperlink w:anchor="_Toc45240542" w:history="1">
+            <w:r>
+              <w:rPr>
+                <w:rStyle w:val="Hyperlink"/>
+                <w:noProof/>
+              </w:rPr>
+              <w:t>Software Practices I</w:t>
+            </w:r>
+            <w:r>
+              <w:rPr>
+                <w:noProof/>
+                <w:webHidden/>
+              </w:rPr>
+              <w:tab/>
+            </w:r>
+            <w:r>
+              <w:rPr>
+                <w:noProof/>
+                <w:webHidden/>
+              </w:rPr>
+              <w:fldChar w:fldCharType="begin"/>
+            </w:r>
+            <w:r>
+              <w:rPr>
+                <w:noProof/>
+                <w:webHidden/>
+              </w:rPr>
+              <w:instrText xml:space="preserve"> PAGEREF _Toc45240542 \h </w:instrText>
+            </w:r>
+            <w:r>
+              <w:rPr>
+                <w:noProof/>
+                <w:webHidden/>
+              </w:rPr>
+            </w:r>
+            <w:r>
+              <w:rPr>
+                <w:noProof/>
+                <w:webHidden/>
+              </w:rPr>
+              <w:fldChar w:fldCharType="separate"/>
+            </w:r>
+            <w:r>
+              <w:rPr>
+                <w:noProof/>
+                <w:webHidden/>
+              </w:rPr>
+              <w:t>3</w:t>
+            </w:r>
+            <w:r>
+              <w:rPr>
+                <w:noProof/>
+                <w:webHidden/>
+              </w:rPr>
+              <w:fldChar w:fldCharType="end"/>
+            </w:r>
+          </w:hyperlink>
+        </w:p>
+        <w:p>
+          <w:pPr>
+            <w:pStyle w:val="TOC2"/>
+            <w:tabs>
+              <w:tab w:val="right" w:leader="dot" w:pos="9350"/>
+            </w:tabs>
+            <w:rPr>
+              <w:noProof/>
+            </w:rPr>
+          </w:pPr>
+          <w:hyperlink w:anchor="_Toc45240543" w:history="1">
+            <w:r>
+              <w:rPr>
+                <w:rStyle w:val="Hyperlink"/>
+                <w:noProof/>
+              </w:rPr>
+              <w:t>Writing clean code</w:t>
+            </w:r>
+            <w:r>
+              <w:rPr>
+                <w:noProof/>
+                <w:webHidden/>
+              </w:rPr>
+              <w:tab/>
+            </w:r>
+            <w:r>
+              <w:rPr>
+                <w:noProof/>
+                <w:webHidden/>
+              </w:rPr>
+              <w:fldChar w:fldCharType="begin"/>
+            </w:r>
+            <w:r>
+              <w:rPr>
+                <w:noProof/>
+                <w:webHidden/>
+              </w:rPr>
+              <w:instrText xml:space="preserve"> PAGEREF _Toc45240543 \h </w:instrText>
+            </w:r>
+            <w:r>
+              <w:rPr>
+                <w:noProof/>
+                <w:webHidden/>
+              </w:rPr>
+            </w:r>
+            <w:r>
+              <w:rPr>
+                <w:noProof/>
+                <w:webHidden/>
+              </w:rPr>
+              <w:fldChar w:fldCharType="separate"/>
+            </w:r>
+            <w:r>
+              <w:rPr>
+                <w:noProof/>
+                <w:webHidden/>
+              </w:rPr>
+              <w:t>3</w:t>
+            </w:r>
+            <w:r>
+              <w:rPr>
+                <w:noProof/>
+                <w:webHidden/>
+              </w:rPr>
+              <w:fldChar w:fldCharType="end"/>
+            </w:r>
+          </w:hyperlink>
+        </w:p>
+        <w:p>
+          <w:pPr>
+            <w:pStyle w:val="TOC2"/>
+            <w:tabs>
+              <w:tab w:val="right" w:leader="dot" w:pos="9350"/>
+            </w:tabs>
+            <w:rPr>
+              <w:noProof/>
+            </w:rPr>
+          </w:pPr>
+          <w:hyperlink w:anchor="_Toc45240544" w:history="1">
+            <w:r>
+              <w:rPr>
+                <w:rStyle w:val="Hyperlink"/>
+                <w:noProof/>
+              </w:rPr>
+              <w:t>Writing modular code</w:t>
+            </w:r>
+            <w:r>
+              <w:rPr>
+                <w:noProof/>
+                <w:webHidden/>
+              </w:rPr>
+              <w:tab/>
+            </w:r>
+            <w:r>
+              <w:rPr>
+                <w:noProof/>
+                <w:webHidden/>
+              </w:rPr>
+              <w:fldChar w:fldCharType="begin"/>
+            </w:r>
+            <w:r>
+              <w:rPr>
+                <w:noProof/>
+                <w:webHidden/>
+              </w:rPr>
+              <w:instrText xml:space="preserve"> PAGEREF _Toc45240544 \h </w:instrText>
+            </w:r>
+            <w:r>
+              <w:rPr>
+                <w:noProof/>
+                <w:webHidden/>
+              </w:rPr>
+            </w:r>
+            <w:r>
+              <w:rPr>
+                <w:noProof/>
+                <w:webHidden/>
+              </w:rPr>
+              <w:fldChar w:fldCharType="separate"/>
+            </w:r>
+            <w:r>
+              <w:rPr>
+                <w:noProof/>
+                <w:webHidden/>
+              </w:rPr>
+              <w:t>3</w:t>
+            </w:r>
+            <w:r>
+              <w:rPr>
+                <w:noProof/>
+                <w:webHidden/>
+              </w:rPr>
+              <w:fldChar w:fldCharType="end"/>
+            </w:r>
+          </w:hyperlink>
+        </w:p>
+        <w:p>
+          <w:pPr>
+            <w:pStyle w:val="TOC2"/>
+            <w:tabs>
+              <w:tab w:val="right" w:leader="dot" w:pos="9350"/>
+            </w:tabs>
+            <w:rPr>
+              <w:noProof/>
+            </w:rPr>
+          </w:pPr>
+          <w:hyperlink w:anchor="_Toc45240545" w:history="1">
+            <w:r>
+              <w:rPr>
+                <w:rStyle w:val="Hyperlink"/>
+                <w:noProof/>
+              </w:rPr>
+              <w:t>Writing efficient code</w:t>
+            </w:r>
+            <w:r>
+              <w:rPr>
+                <w:noProof/>
+                <w:webHidden/>
+              </w:rPr>
+              <w:tab/>
+            </w:r>
+            <w:r>
+              <w:rPr>
+                <w:noProof/>
+                <w:webHidden/>
+              </w:rPr>
+              <w:fldChar w:fldCharType="begin"/>
+            </w:r>
+            <w:r>
+              <w:rPr>
+                <w:noProof/>
+                <w:webHidden/>
+              </w:rPr>
+              <w:instrText xml:space="preserve"> PAGEREF _Toc45240545 \h </w:instrText>
+            </w:r>
+            <w:r>
+              <w:rPr>
+                <w:noProof/>
+                <w:webHidden/>
+              </w:rPr>
+            </w:r>
+            <w:r>
+              <w:rPr>
+                <w:noProof/>
+                <w:webHidden/>
+              </w:rPr>
+              <w:fldChar w:fldCharType="separate"/>
+            </w:r>
+            <w:r>
+              <w:rPr>
+                <w:noProof/>
+                <w:webHidden/>
+              </w:rPr>
+              <w:t>3</w:t>
+            </w:r>
+            <w:r>
+              <w:rPr>
+                <w:noProof/>
+                <w:webHidden/>
+              </w:rPr>
+              <w:fldChar w:fldCharType="end"/>
+            </w:r>
+          </w:hyperlink>
+        </w:p>
+        <w:p>
+          <w:pPr>
+            <w:pStyle w:val="TOC3"/>
+            <w:tabs>
+              <w:tab w:val="right" w:leader="dot" w:pos="9350"/>
+            </w:tabs>
+            <w:rPr>
+              <w:noProof/>
+            </w:rPr>
+          </w:pPr>
+          <w:hyperlink w:anchor="_Toc45240546" w:history="1">
+            <w:r>
+              <w:rPr>
+                <w:rStyle w:val="Hyperlink"/>
+                <w:noProof/>
+              </w:rPr>
+              <w:t>optimizing_code_common_books</w:t>
+            </w:r>
+            <w:r>
+              <w:rPr>
+                <w:noProof/>
+                <w:webHidden/>
+              </w:rPr>
+              <w:tab/>
+            </w:r>
+            <w:r>
+              <w:rPr>
+                <w:noProof/>
+                <w:webHidden/>
+              </w:rPr>
+              <w:fldChar w:fldCharType="begin"/>
+            </w:r>
+            <w:r>
+              <w:rPr>
+                <w:noProof/>
+                <w:webHidden/>
+              </w:rPr>
+              <w:instrText xml:space="preserve"> PAGEREF _Toc45240546 \h </w:instrText>
+            </w:r>
+            <w:r>
+              <w:rPr>
+                <w:noProof/>
+                <w:webHidden/>
+              </w:rPr>
+            </w:r>
+            <w:r>
+              <w:rPr>
+                <w:noProof/>
+                <w:webHidden/>
+              </w:rPr>
+              <w:fldChar w:fldCharType="separate"/>
+            </w:r>
+            <w:r>
+              <w:rPr>
+                <w:noProof/>
+                <w:webHidden/>
+              </w:rPr>
+              <w:t>3</w:t>
+            </w:r>
+            <w:r>
+              <w:rPr>
+                <w:noProof/>
+                <w:webHidden/>
+              </w:rPr>
+              <w:fldChar w:fldCharType="end"/>
+            </w:r>
+          </w:hyperlink>
+        </w:p>
+        <w:p>
+          <w:pPr>
+            <w:pStyle w:val="TOC3"/>
+            <w:tabs>
+              <w:tab w:val="right" w:leader="dot" w:pos="9350"/>
+            </w:tabs>
+            <w:rPr>
+              <w:noProof/>
+            </w:rPr>
+          </w:pPr>
+          <w:hyperlink w:anchor="_Toc45240547" w:history="1">
+            <w:r>
+              <w:rPr>
+                <w:rStyle w:val="Hyperlink"/>
+                <w:noProof/>
+              </w:rPr>
+              <w:t>optimizing_code_holiday_gifts</w:t>
+            </w:r>
+            <w:r>
+              <w:rPr>
+                <w:noProof/>
+                <w:webHidden/>
+              </w:rPr>
+              <w:tab/>
+            </w:r>
+            <w:r>
+              <w:rPr>
+                <w:noProof/>
+                <w:webHidden/>
+              </w:rPr>
+              <w:fldChar w:fldCharType="begin"/>
+            </w:r>
+            <w:r>
+              <w:rPr>
+                <w:noProof/>
+                <w:webHidden/>
+              </w:rPr>
+              <w:instrText xml:space="preserve"> PAGEREF _Toc45240547 \h </w:instrText>
+            </w:r>
+            <w:r>
+              <w:rPr>
+                <w:noProof/>
+                <w:webHidden/>
+              </w:rPr>
+            </w:r>
+            <w:r>
+              <w:rPr>
+                <w:noProof/>
+                <w:webHidden/>
+              </w:rPr>
+              <w:fldChar w:fldCharType="separate"/>
+            </w:r>
+            <w:r>
+              <w:rPr>
+                <w:noProof/>
+                <w:webHidden/>
+              </w:rPr>
+              <w:t>4</w:t>
+            </w:r>
+            <w:r>
+              <w:rPr>
+                <w:noProof/>
+                <w:webHidden/>
+              </w:rPr>
+              <w:fldChar w:fldCharType="end"/>
+            </w:r>
+          </w:hyperlink>
+        </w:p>
+        <w:p>
+          <w:pPr>
+            <w:pStyle w:val="TOC2"/>
+            <w:tabs>
+              <w:tab w:val="right" w:leader="dot" w:pos="9350"/>
+            </w:tabs>
+            <w:rPr>
+              <w:noProof/>
+            </w:rPr>
+          </w:pPr>
+          <w:hyperlink w:anchor="_Toc45240548" w:history="1">
+            <w:r>
+              <w:rPr>
+                <w:rStyle w:val="Hyperlink"/>
+                <w:noProof/>
+              </w:rPr>
+              <w:t>Documentation</w:t>
+            </w:r>
+            <w:r>
+              <w:rPr>
+                <w:noProof/>
+                <w:webHidden/>
+              </w:rPr>
+              <w:tab/>
+            </w:r>
+            <w:r>
+              <w:rPr>
+                <w:noProof/>
+                <w:webHidden/>
+              </w:rPr>
+              <w:fldChar w:fldCharType="begin"/>
+            </w:r>
+            <w:r>
+              <w:rPr>
+                <w:noProof/>
+                <w:webHidden/>
+              </w:rPr>
+              <w:instrText xml:space="preserve"> PAGEREF _Toc45240548 \h </w:instrText>
+            </w:r>
+            <w:r>
+              <w:rPr>
+                <w:noProof/>
+                <w:webHidden/>
+              </w:rPr>
+            </w:r>
+            <w:r>
+              <w:rPr>
+                <w:noProof/>
+                <w:webHidden/>
+              </w:rPr>
+              <w:fldChar w:fldCharType="separate"/>
+            </w:r>
+            <w:r>
+              <w:rPr>
+                <w:noProof/>
+                <w:webHidden/>
+              </w:rPr>
+              <w:t>4</w:t>
+            </w:r>
+            <w:r>
+              <w:rPr>
+                <w:noProof/>
+                <w:webHidden/>
+              </w:rPr>
+              <w:fldChar w:fldCharType="end"/>
+            </w:r>
+          </w:hyperlink>
+        </w:p>
+        <w:p>
+          <w:pPr>
+            <w:pStyle w:val="TOC2"/>
+            <w:tabs>
+              <w:tab w:val="right" w:leader="dot" w:pos="9350"/>
+            </w:tabs>
+            <w:rPr>
+              <w:noProof/>
+            </w:rPr>
+          </w:pPr>
+          <w:hyperlink w:anchor="_Toc45240549" w:history="1">
+            <w:r>
+              <w:rPr>
+                <w:rStyle w:val="Hyperlink"/>
+                <w:noProof/>
+              </w:rPr>
+              <w:t>Version Control</w:t>
+            </w:r>
+            <w:r>
+              <w:rPr>
+                <w:noProof/>
+                <w:webHidden/>
+              </w:rPr>
+              <w:tab/>
+            </w:r>
+            <w:r>
+              <w:rPr>
+                <w:noProof/>
+                <w:webHidden/>
+              </w:rPr>
+              <w:fldChar w:fldCharType="begin"/>
+            </w:r>
+            <w:r>
+              <w:rPr>
+                <w:noProof/>
+                <w:webHidden/>
+              </w:rPr>
+              <w:instrText xml:space="preserve"> PAGEREF _Toc45240549 \h </w:instrText>
+            </w:r>
+            <w:r>
+              <w:rPr>
+                <w:noProof/>
+                <w:webHidden/>
+              </w:rPr>
+            </w:r>
+            <w:r>
+              <w:rPr>
+                <w:noProof/>
+                <w:webHidden/>
+              </w:rPr>
+              <w:fldChar w:fldCharType="separate"/>
+            </w:r>
+            <w:r>
+              <w:rPr>
+                <w:noProof/>
+                <w:webHidden/>
+              </w:rPr>
+              <w:t>4</w:t>
+            </w:r>
+            <w:r>
+              <w:rPr>
+                <w:noProof/>
+                <w:webHidden/>
+              </w:rPr>
+              <w:fldChar w:fldCharType="end"/>
+            </w:r>
+          </w:hyperlink>
+        </w:p>
+        <w:p>
+          <w:pPr>
+            <w:pStyle w:val="TOC1"/>
+            <w:tabs>
+              <w:tab w:val="right" w:leader="dot" w:pos="9350"/>
+            </w:tabs>
+            <w:rPr>
+              <w:noProof/>
+            </w:rPr>
+          </w:pPr>
+          <w:hyperlink w:anchor="_Toc45240550" w:history="1">
+            <w:r>
+              <w:rPr>
+                <w:rStyle w:val="Hyperlink"/>
+                <w:noProof/>
+              </w:rPr>
+              <w:t>Software Practices II</w:t>
+            </w:r>
+            <w:r>
+              <w:rPr>
+                <w:noProof/>
+                <w:webHidden/>
+              </w:rPr>
+              <w:tab/>
+            </w:r>
+            <w:r>
+              <w:rPr>
+                <w:noProof/>
+                <w:webHidden/>
+              </w:rPr>
+              <w:fldChar w:fldCharType="begin"/>
+            </w:r>
+            <w:r>
+              <w:rPr>
+                <w:noProof/>
+                <w:webHidden/>
+              </w:rPr>
+              <w:instrText xml:space="preserve"> PAGEREF _Toc45240550 \h </w:instrText>
+            </w:r>
+            <w:r>
+              <w:rPr>
+                <w:noProof/>
+                <w:webHidden/>
+              </w:rPr>
+            </w:r>
+            <w:r>
+              <w:rPr>
+                <w:noProof/>
+                <w:webHidden/>
+              </w:rPr>
+              <w:fldChar w:fldCharType="separate"/>
+            </w:r>
+            <w:r>
+              <w:rPr>
+                <w:noProof/>
+                <w:webHidden/>
+              </w:rPr>
+              <w:t>5</w:t>
+            </w:r>
+            <w:r>
+              <w:rPr>
+                <w:noProof/>
+                <w:webHidden/>
+              </w:rPr>
+              <w:fldChar w:fldCharType="end"/>
+            </w:r>
+          </w:hyperlink>
+        </w:p>
+        <w:p>
+          <w:pPr>
+            <w:pStyle w:val="TOC2"/>
+            <w:tabs>
+              <w:tab w:val="right" w:leader="dot" w:pos="9350"/>
+            </w:tabs>
+            <w:rPr>
+              <w:noProof/>
+            </w:rPr>
+          </w:pPr>
+          <w:hyperlink w:anchor="_Toc45240551" w:history="1">
+            <w:r>
+              <w:rPr>
+                <w:rStyle w:val="Hyperlink"/>
+                <w:noProof/>
+              </w:rPr>
+              <w:t>Testing</w:t>
+            </w:r>
+            <w:r>
+              <w:rPr>
+                <w:noProof/>
+                <w:webHidden/>
+              </w:rPr>
+              <w:tab/>
+            </w:r>
+            <w:r>
+              <w:rPr>
+                <w:noProof/>
+                <w:webHidden/>
+              </w:rPr>
+              <w:fldChar w:fldCharType="begin"/>
+            </w:r>
+            <w:r>
+              <w:rPr>
+                <w:noProof/>
+                <w:webHidden/>
+              </w:rPr>
+              <w:instrText xml:space="preserve"> PAGEREF _Toc45240551 \h </w:instrText>
+            </w:r>
+            <w:r>
+              <w:rPr>
+                <w:noProof/>
+                <w:webHidden/>
+              </w:rPr>
+            </w:r>
+            <w:r>
+              <w:rPr>
+                <w:noProof/>
+                <w:webHidden/>
+              </w:rPr>
+              <w:fldChar w:fldCharType="separate"/>
+            </w:r>
+            <w:r>
+              <w:rPr>
+                <w:noProof/>
+                <w:webHidden/>
+              </w:rPr>
+              <w:t>5</w:t>
+            </w:r>
+            <w:r>
+              <w:rPr>
+                <w:noProof/>
+                <w:webHidden/>
+              </w:rPr>
+              <w:fldChar w:fldCharType="end"/>
+            </w:r>
+          </w:hyperlink>
+        </w:p>
+        <w:p>
+          <w:pPr>
+            <w:pStyle w:val="TOC2"/>
+            <w:tabs>
+              <w:tab w:val="right" w:leader="dot" w:pos="9350"/>
+            </w:tabs>
+            <w:rPr>
+              <w:noProof/>
+            </w:rPr>
+          </w:pPr>
+          <w:hyperlink w:anchor="_Toc45240552" w:history="1">
+            <w:r>
+              <w:rPr>
+                <w:rStyle w:val="Hyperlink"/>
+                <w:noProof/>
+              </w:rPr>
+              <w:t>Test Driven Development</w:t>
+            </w:r>
+            <w:r>
+              <w:rPr>
+                <w:noProof/>
+                <w:webHidden/>
+              </w:rPr>
+              <w:tab/>
+            </w:r>
+            <w:r>
+              <w:rPr>
+                <w:noProof/>
+                <w:webHidden/>
+              </w:rPr>
+              <w:fldChar w:fldCharType="begin"/>
+            </w:r>
+            <w:r>
+              <w:rPr>
+                <w:noProof/>
+                <w:webHidden/>
+              </w:rPr>
+              <w:instrText xml:space="preserve"> PAGEREF _Toc45240552 \h </w:instrText>
+            </w:r>
+            <w:r>
+              <w:rPr>
+                <w:noProof/>
+                <w:webHidden/>
+              </w:rPr>
+            </w:r>
+            <w:r>
+              <w:rPr>
+                <w:noProof/>
+                <w:webHidden/>
+              </w:rPr>
+              <w:fldChar w:fldCharType="separate"/>
+            </w:r>
+            <w:r>
+              <w:rPr>
+                <w:noProof/>
+                <w:webHidden/>
+              </w:rPr>
+              <w:t>5</w:t>
+            </w:r>
+            <w:r>
+              <w:rPr>
+                <w:noProof/>
+                <w:webHidden/>
+              </w:rPr>
+              <w:fldChar w:fldCharType="end"/>
+            </w:r>
+          </w:hyperlink>
+        </w:p>
+        <w:p>
+          <w:pPr>
+            <w:pStyle w:val="TOC2"/>
+            <w:tabs>
+              <w:tab w:val="right" w:leader="dot" w:pos="9350"/>
+            </w:tabs>
+            <w:rPr>
+              <w:noProof/>
+            </w:rPr>
+          </w:pPr>
+          <w:hyperlink w:anchor="_Toc45240553" w:history="1">
+            <w:r>
+              <w:rPr>
+                <w:rStyle w:val="Hyperlink"/>
+                <w:noProof/>
+              </w:rPr>
+              <w:t>Logging</w:t>
+            </w:r>
+            <w:r>
+              <w:rPr>
+                <w:noProof/>
+                <w:webHidden/>
+              </w:rPr>
+              <w:tab/>
+            </w:r>
+            <w:r>
+              <w:rPr>
+                <w:noProof/>
+                <w:webHidden/>
+              </w:rPr>
+              <w:fldChar w:fldCharType="begin"/>
+            </w:r>
+            <w:r>
+              <w:rPr>
+                <w:noProof/>
+                <w:webHidden/>
+              </w:rPr>
+              <w:instrText xml:space="preserve"> PAGEREF _Toc45240553 \h </w:instrText>
+            </w:r>
+            <w:r>
+              <w:rPr>
+                <w:noProof/>
+                <w:webHidden/>
+              </w:rPr>
+            </w:r>
+            <w:r>
+              <w:rPr>
+                <w:noProof/>
+                <w:webHidden/>
+              </w:rPr>
+              <w:fldChar w:fldCharType="separate"/>
+            </w:r>
+            <w:r>
+              <w:rPr>
+                <w:noProof/>
+                <w:webHidden/>
+              </w:rPr>
+              <w:t>5</w:t>
+            </w:r>
+            <w:r>
+              <w:rPr>
+                <w:noProof/>
+                <w:webHidden/>
+              </w:rPr>
+              <w:fldChar w:fldCharType="end"/>
+            </w:r>
+          </w:hyperlink>
+        </w:p>
+        <w:p>
+          <w:pPr>
+            <w:pStyle w:val="TOC2"/>
+            <w:tabs>
+              <w:tab w:val="right" w:leader="dot" w:pos="9350"/>
+            </w:tabs>
+            <w:rPr>
+              <w:noProof/>
+            </w:rPr>
+          </w:pPr>
+          <w:hyperlink w:anchor="_Toc45240554" w:history="1">
+            <w:r>
+              <w:rPr>
+                <w:rStyle w:val="Hyperlink"/>
+                <w:noProof/>
+              </w:rPr>
+              <w:t>Code Review</w:t>
+            </w:r>
+            <w:r>
+              <w:rPr>
+                <w:noProof/>
+                <w:webHidden/>
+              </w:rPr>
+              <w:tab/>
+            </w:r>
+            <w:r>
+              <w:rPr>
+                <w:noProof/>
+                <w:webHidden/>
+              </w:rPr>
+              <w:fldChar w:fldCharType="begin"/>
+            </w:r>
+            <w:r>
+              <w:rPr>
+                <w:noProof/>
+                <w:webHidden/>
+              </w:rPr>
+              <w:instrText xml:space="preserve"> PAGEREF _Toc45240554 \h </w:instrText>
+            </w:r>
+            <w:r>
+              <w:rPr>
+                <w:noProof/>
+                <w:webHidden/>
+              </w:rPr>
+            </w:r>
+            <w:r>
+              <w:rPr>
+                <w:noProof/>
+                <w:webHidden/>
+              </w:rPr>
+              <w:fldChar w:fldCharType="separate"/>
+            </w:r>
+            <w:r>
+              <w:rPr>
+                <w:noProof/>
+                <w:webHidden/>
+              </w:rPr>
+              <w:t>5</w:t>
+            </w:r>
+            <w:r>
+              <w:rPr>
+                <w:noProof/>
+                <w:webHidden/>
+              </w:rPr>
+              <w:fldChar w:fldCharType="end"/>
+            </w:r>
+          </w:hyperlink>
+        </w:p>
+        <w:p>
+          <w:pPr>
+            <w:pStyle w:val="TOC3"/>
+            <w:tabs>
+              <w:tab w:val="right" w:leader="dot" w:pos="9350"/>
+            </w:tabs>
+            <w:rPr>
+              <w:noProof/>
+            </w:rPr>
+          </w:pPr>
+          <w:hyperlink w:anchor="_Toc45240555" w:history="1">
+            <w:r>
+              <w:rPr>
+                <w:rStyle w:val="Hyperlink"/>
+                <w:noProof/>
+              </w:rPr>
+              <w:t>Explain issues and make suggestions</w:t>
+            </w:r>
+            <w:r>
+              <w:rPr>
+                <w:noProof/>
+                <w:webHidden/>
+              </w:rPr>
+              <w:tab/>
+            </w:r>
+            <w:r>
+              <w:rPr>
+                <w:noProof/>
+                <w:webHidden/>
+              </w:rPr>
+              <w:fldChar w:fldCharType="begin"/>
+            </w:r>
+            <w:r>
+              <w:rPr>
+                <w:noProof/>
+                <w:webHidden/>
+              </w:rPr>
+              <w:instrText xml:space="preserve"> PAGEREF _Toc45240555 \h </w:instrText>
+            </w:r>
+            <w:r>
+              <w:rPr>
+                <w:noProof/>
+                <w:webHidden/>
+              </w:rPr>
+            </w:r>
+            <w:r>
+              <w:rPr>
+                <w:noProof/>
+                <w:webHidden/>
+              </w:rPr>
+              <w:fldChar w:fldCharType="separate"/>
+            </w:r>
+            <w:r>
+              <w:rPr>
+                <w:noProof/>
+                <w:webHidden/>
+              </w:rPr>
+              <w:t>5</w:t>
+            </w:r>
+            <w:r>
+              <w:rPr>
+                <w:noProof/>
+                <w:webHidden/>
+              </w:rPr>
+              <w:fldChar w:fldCharType="end"/>
+            </w:r>
+          </w:hyperlink>
+        </w:p>
+        <w:p>
+          <w:pPr>
+            <w:pStyle w:val="TOC3"/>
+            <w:tabs>
+              <w:tab w:val="right" w:leader="dot" w:pos="9350"/>
+            </w:tabs>
+            <w:rPr>
+              <w:noProof/>
+            </w:rPr>
+          </w:pPr>
+          <w:hyperlink w:anchor="_Toc45240556" w:history="1">
+            <w:r>
+              <w:rPr>
+                <w:rStyle w:val="Hyperlink"/>
+                <w:noProof/>
+              </w:rPr>
+              <w:t>Keep comments objective</w:t>
+            </w:r>
+            <w:r>
+              <w:rPr>
+                <w:noProof/>
+                <w:webHidden/>
+              </w:rPr>
+              <w:tab/>
+            </w:r>
+            <w:r>
+              <w:rPr>
+                <w:noProof/>
+                <w:webHidden/>
+              </w:rPr>
+              <w:fldChar w:fldCharType="begin"/>
+            </w:r>
+            <w:r>
+              <w:rPr>
+                <w:noProof/>
+                <w:webHidden/>
+              </w:rPr>
+              <w:instrText xml:space="preserve"> PAGEREF _Toc45240556 \h </w:instrText>
+            </w:r>
+            <w:r>
+              <w:rPr>
+                <w:noProof/>
+                <w:webHidden/>
+              </w:rPr>
+            </w:r>
+            <w:r>
+              <w:rPr>
+                <w:noProof/>
+                <w:webHidden/>
+              </w:rPr>
+              <w:fldChar w:fldCharType="separate"/>
+            </w:r>
+            <w:r>
+              <w:rPr>
+                <w:noProof/>
+                <w:webHidden/>
+              </w:rPr>
+              <w:t>6</w:t>
+            </w:r>
+            <w:r>
+              <w:rPr>
+                <w:noProof/>
+                <w:webHidden/>
+              </w:rPr>
+              <w:fldChar w:fldCharType="end"/>
+            </w:r>
+          </w:hyperlink>
+        </w:p>
+        <w:p>
+          <w:pPr>
+            <w:pStyle w:val="TOC3"/>
+            <w:tabs>
+              <w:tab w:val="right" w:leader="dot" w:pos="9350"/>
+            </w:tabs>
+            <w:rPr>
+              <w:noProof/>
+            </w:rPr>
+          </w:pPr>
+          <w:hyperlink w:anchor="_Toc45240557" w:history="1">
+            <w:r>
+              <w:rPr>
+                <w:rStyle w:val="Hyperlink"/>
+                <w:noProof/>
+              </w:rPr>
+              <w:t>Provide c</w:t>
+            </w:r>
+            <w:r>
+              <w:rPr>
+                <w:rStyle w:val="Hyperlink"/>
+                <w:noProof/>
+              </w:rPr>
+              <w:t>o</w:t>
+            </w:r>
+            <w:r>
+              <w:rPr>
+                <w:rStyle w:val="Hyperlink"/>
+                <w:noProof/>
+              </w:rPr>
+              <w:t>de examples</w:t>
+            </w:r>
+            <w:r>
+              <w:rPr>
+                <w:noProof/>
+                <w:webHidden/>
+              </w:rPr>
+              <w:tab/>
+            </w:r>
+            <w:r>
+              <w:rPr>
+                <w:noProof/>
+                <w:webHidden/>
+              </w:rPr>
+              <w:fldChar w:fldCharType="begin"/>
+            </w:r>
+            <w:r>
+              <w:rPr>
+                <w:noProof/>
+                <w:webHidden/>
+              </w:rPr>
+              <w:instrText xml:space="preserve"> PAGEREF _Toc45240557 \h </w:instrText>
+            </w:r>
+            <w:r>
+              <w:rPr>
+                <w:noProof/>
+                <w:webHidden/>
+              </w:rPr>
+            </w:r>
+            <w:r>
+              <w:rPr>
+                <w:noProof/>
+                <w:webHidden/>
+              </w:rPr>
+              <w:fldChar w:fldCharType="separate"/>
+            </w:r>
+            <w:r>
+              <w:rPr>
+                <w:noProof/>
+                <w:webHidden/>
+              </w:rPr>
+              <w:t>6</w:t>
+            </w:r>
+            <w:r>
+              <w:rPr>
+                <w:noProof/>
+                <w:webHidden/>
+              </w:rPr>
+              <w:fldChar w:fldCharType="end"/>
+            </w:r>
+          </w:hyperlink>
+        </w:p>
+        <w:p>
+          <w:pPr>
+            <w:pStyle w:val="TOC1"/>
+            <w:tabs>
+              <w:tab w:val="right" w:leader="dot" w:pos="9350"/>
+            </w:tabs>
+            <w:rPr>
+              <w:noProof/>
+            </w:rPr>
+          </w:pPr>
+          <w:hyperlink w:anchor="_Toc45240558" w:history="1">
+            <w:r>
+              <w:rPr>
+                <w:rStyle w:val="Hyperlink"/>
+                <w:noProof/>
+              </w:rPr>
+              <w:t>References</w:t>
+            </w:r>
+            <w:r>
+              <w:rPr>
+                <w:noProof/>
+                <w:webHidden/>
+              </w:rPr>
+              <w:tab/>
+            </w:r>
+            <w:r>
+              <w:rPr>
+                <w:noProof/>
+                <w:webHidden/>
+              </w:rPr>
+              <w:fldChar w:fldCharType="begin"/>
+            </w:r>
+            <w:r>
+              <w:rPr>
+                <w:noProof/>
+                <w:webHidden/>
+              </w:rPr>
+              <w:instrText xml:space="preserve"> PAGEREF _Toc45240558 \h </w:instrText>
+            </w:r>
+            <w:r>
+              <w:rPr>
+                <w:noProof/>
+                <w:webHidden/>
+              </w:rPr>
+            </w:r>
+            <w:r>
+              <w:rPr>
+                <w:noProof/>
+                <w:webHidden/>
+              </w:rPr>
+              <w:fldChar w:fldCharType="separate"/>
+            </w:r>
+            <w:r>
+              <w:rPr>
+                <w:noProof/>
+                <w:webHidden/>
+              </w:rPr>
+              <w:t>9</w:t>
+            </w:r>
+            <w:r>
+              <w:rPr>
+                <w:noProof/>
+                <w:webHidden/>
+              </w:rPr>
+              <w:fldChar w:fldCharType="end"/>
+            </w:r>
+          </w:hyperlink>
+        </w:p>
+        <w:p>
+          <w:pPr>
+            <w:pStyle w:val="TOC1"/>
+            <w:tabs>
+              <w:tab w:val="right" w:leader="dot" w:pos="9350"/>
+            </w:tabs>
+            <w:rPr>
+              <w:noProof/>
+            </w:rPr>
+          </w:pPr>
+          <w:hyperlink w:anchor="_Toc45240559" w:history="1">
+            <w:r>
+              <w:rPr>
+                <w:rStyle w:val="Hyperlink"/>
+                <w:noProof/>
+              </w:rPr>
+              <w:t>Hello</w:t>
+            </w:r>
+            <w:r>
+              <w:rPr>
+                <w:noProof/>
+                <w:webHidden/>
+              </w:rPr>
+              <w:tab/>
+            </w:r>
+            <w:r>
+              <w:rPr>
+                <w:noProof/>
+                <w:webHidden/>
+              </w:rPr>
+              <w:fldChar w:fldCharType="begin"/>
+            </w:r>
+            <w:r>
+              <w:rPr>
+                <w:noProof/>
+                <w:webHidden/>
+              </w:rPr>
+              <w:instrText xml:space="preserve"> PAGEREF _Toc45240559 \h </w:instrText>
+            </w:r>
+            <w:r>
+              <w:rPr>
+                <w:noProof/>
+                <w:webHidden/>
+              </w:rPr>
+            </w:r>
+            <w:r>
+              <w:rPr>
+                <w:noProof/>
+                <w:webHidden/>
+              </w:rPr>
+              <w:fldChar w:fldCharType="separate"/>
+            </w:r>
+            <w:r>
+              <w:rPr>
+                <w:noProof/>
+                <w:webHidden/>
+              </w:rPr>
+              <w:t>11</w:t>
+            </w:r>
+            <w:r>
+              <w:rPr>
+                <w:noProof/>
+                <w:webHidden/>
+              </w:rPr>
+              <w:fldChar w:fldCharType="end"/>
+            </w:r>
+          </w:hyperlink>
+        </w:p>
+        <w:p>
+          <w:pPr>
+            <w:pStyle w:val="TOC2"/>
+            <w:tabs>
+              <w:tab w:val="right" w:leader="dot" w:pos="9350"/>
+            </w:tabs>
+            <w:rPr>
+              <w:noProof/>
+            </w:rPr>
+          </w:pPr>
+          <w:hyperlink w:anchor="_Toc45240560" w:history="1">
+            <w:r>
+              <w:rPr>
+                <w:rStyle w:val="Hyperlink"/>
+                <w:noProof/>
+              </w:rPr>
+              <w:t>Hello</w:t>
+            </w:r>
+            <w:r>
+              <w:rPr>
+                <w:noProof/>
+                <w:webHidden/>
+              </w:rPr>
+              <w:tab/>
+            </w:r>
+            <w:r>
+              <w:rPr>
+                <w:noProof/>
+                <w:webHidden/>
+              </w:rPr>
+              <w:fldChar w:fldCharType="begin"/>
+            </w:r>
+            <w:r>
+              <w:rPr>
+                <w:noProof/>
+                <w:webHidden/>
+              </w:rPr>
+              <w:instrText xml:space="preserve"> PAGEREF _Toc45240560 \h </w:instrText>
+            </w:r>
+            <w:r>
+              <w:rPr>
+                <w:noProof/>
+                <w:webHidden/>
+              </w:rPr>
+            </w:r>
+            <w:r>
+              <w:rPr>
+                <w:noProof/>
+                <w:webHidden/>
+              </w:rPr>
+              <w:fldChar w:fldCharType="separate"/>
+            </w:r>
+            <w:r>
+              <w:rPr>
+                <w:noProof/>
+                <w:webHidden/>
+              </w:rPr>
+              <w:t>11</w:t>
+            </w:r>
+            <w:r>
+              <w:rPr>
+                <w:noProof/>
+                <w:webHidden/>
+              </w:rPr>
+              <w:fldChar w:fldCharType="end"/>
+            </w:r>
+          </w:hyperlink>
+        </w:p>
+        <w:p>
+          <w:pPr>
+            <w:pStyle w:val="TOC3"/>
+            <w:tabs>
+              <w:tab w:val="right" w:leader="dot" w:pos="9350"/>
+            </w:tabs>
+            <w:rPr>
+              <w:noProof/>
+            </w:rPr>
+          </w:pPr>
+          <w:hyperlink w:anchor="_Toc45240561" w:history="1">
+            <w:r>
+              <w:rPr>
+                <w:rStyle w:val="Hyperlink"/>
+                <w:noProof/>
+              </w:rPr>
+              <w:t>Hello</w:t>
+            </w:r>
+            <w:r>
+              <w:rPr>
+                <w:noProof/>
+                <w:webHidden/>
+              </w:rPr>
+              <w:tab/>
+            </w:r>
+            <w:r>
+              <w:rPr>
+                <w:noProof/>
+                <w:webHidden/>
+              </w:rPr>
+              <w:fldChar w:fldCharType="begin"/>
+            </w:r>
+            <w:r>
+              <w:rPr>
+                <w:noProof/>
+                <w:webHidden/>
+              </w:rPr>
+              <w:instrText xml:space="preserve"> PAGEREF _Toc45240561 \h </w:instrText>
+            </w:r>
+            <w:r>
+              <w:rPr>
+                <w:noProof/>
+                <w:webHidden/>
+              </w:rPr>
+            </w:r>
+            <w:r>
+              <w:rPr>
+                <w:noProof/>
+                <w:webHidden/>
+              </w:rPr>
+              <w:fldChar w:fldCharType="separate"/>
+            </w:r>
+            <w:r>
+              <w:rPr>
+                <w:noProof/>
+                <w:webHidden/>
+              </w:rPr>
+              <w:t>11</w:t>
+            </w:r>
+            <w:r>
+              <w:rPr>
+                <w:noProof/>
+                <w:webHidden/>
+              </w:rPr>
+              <w:fldChar w:fldCharType="end"/>
+            </w:r>
+          </w:hyperlink>
+        </w:p>
+        <w:p>
+          <w:r>
+            <w:rPr>
+              <w:b/>
+              <w:bCs/>
+              <w:noProof/>
+            </w:rPr>
+            <w:fldChar w:fldCharType="end"/>
+          </w:r>
+        </w:p>
+      </w:sdtContent>
+    </w:sdt>
+    <w:p/>
+    <w:p>
+      <w:r>
         <w:br w:type="page"/>
       </w:r>
     </w:p>
@@ -26,16 +1449,19 @@
       <w:pPr>
         <w:pStyle w:val="Heading1"/>
       </w:pPr>
+      <w:bookmarkStart w:id="0" w:name="_Toc45240542"/>
       <w:r>
         <w:lastRenderedPageBreak/>
         <w:t>Software Practices I</w:t>
       </w:r>
+      <w:bookmarkEnd w:id="0"/>
     </w:p>
     <w:p/>
     <w:p>
       <w:pPr>
         <w:pStyle w:val="Heading2"/>
       </w:pPr>
+      <w:bookmarkStart w:id="1" w:name="_Toc45240543"/>
       <w:r>
         <w:t xml:space="preserve">Writing </w:t>
       </w:r>
@@ -51,6 +1477,7 @@
       <w:r>
         <w:t>ode</w:t>
       </w:r>
+      <w:bookmarkEnd w:id="1"/>
     </w:p>
     <w:p/>
     <w:p>
@@ -63,9 +1490,11 @@
       <w:pPr>
         <w:pStyle w:val="Heading2"/>
       </w:pPr>
+      <w:bookmarkStart w:id="2" w:name="_Toc45240544"/>
       <w:r>
         <w:t>Writing modular code</w:t>
       </w:r>
+      <w:bookmarkEnd w:id="2"/>
     </w:p>
     <w:p/>
     <w:p>
@@ -162,9 +1591,11 @@
       <w:pPr>
         <w:pStyle w:val="Heading2"/>
       </w:pPr>
+      <w:bookmarkStart w:id="3" w:name="_Toc45240545"/>
       <w:r>
         <w:t>Writing efficient code</w:t>
       </w:r>
+      <w:bookmarkEnd w:id="3"/>
     </w:p>
     <w:p/>
     <w:p>
@@ -264,10 +1695,12 @@
       <w:pPr>
         <w:pStyle w:val="Heading3"/>
       </w:pPr>
+      <w:bookmarkStart w:id="4" w:name="_Toc45240546"/>
       <w:proofErr w:type="spellStart"/>
       <w:r>
         <w:t>optimizing_code_common_books</w:t>
       </w:r>
+      <w:bookmarkEnd w:id="4"/>
       <w:proofErr w:type="spellEnd"/>
     </w:p>
     <w:p/>
@@ -365,11 +1798,13 @@
       <w:pPr>
         <w:pStyle w:val="Heading3"/>
       </w:pPr>
+      <w:bookmarkStart w:id="5" w:name="_Toc45240547"/>
       <w:proofErr w:type="spellStart"/>
       <w:r>
         <w:lastRenderedPageBreak/>
         <w:t>optimizing_code_holiday_gifts</w:t>
       </w:r>
+      <w:bookmarkEnd w:id="5"/>
       <w:proofErr w:type="spellEnd"/>
     </w:p>
     <w:p/>
@@ -443,9 +1878,11 @@
       <w:pPr>
         <w:pStyle w:val="Heading2"/>
       </w:pPr>
+      <w:bookmarkStart w:id="6" w:name="_Toc45240548"/>
       <w:r>
         <w:t>Documentation</w:t>
       </w:r>
+      <w:bookmarkEnd w:id="6"/>
     </w:p>
     <w:p/>
     <w:p>
@@ -518,9 +1955,11 @@
       <w:pPr>
         <w:pStyle w:val="Heading2"/>
       </w:pPr>
+      <w:bookmarkStart w:id="7" w:name="_Toc45240549"/>
       <w:r>
         <w:t>Version Control</w:t>
       </w:r>
+      <w:bookmarkEnd w:id="7"/>
     </w:p>
     <w:p/>
     <w:p>
@@ -539,19 +1978,23 @@
       <w:pPr>
         <w:pStyle w:val="Heading1"/>
       </w:pPr>
+      <w:bookmarkStart w:id="8" w:name="_Toc45240550"/>
       <w:r>
         <w:lastRenderedPageBreak/>
         <w:t>Software Practices II</w:t>
       </w:r>
+      <w:bookmarkEnd w:id="8"/>
     </w:p>
     <w:p/>
     <w:p>
       <w:pPr>
         <w:pStyle w:val="Heading2"/>
       </w:pPr>
+      <w:bookmarkStart w:id="9" w:name="_Toc45240551"/>
       <w:r>
         <w:t>Testing</w:t>
       </w:r>
+      <w:bookmarkEnd w:id="9"/>
     </w:p>
     <w:p/>
     <w:p>
@@ -607,9 +2050,11 @@
       <w:pPr>
         <w:pStyle w:val="Heading2"/>
       </w:pPr>
+      <w:bookmarkStart w:id="10" w:name="_Toc45240552"/>
       <w:r>
         <w:t>Test Driven Development</w:t>
       </w:r>
+      <w:bookmarkEnd w:id="10"/>
     </w:p>
     <w:p/>
     <w:p>
@@ -668,9 +2113,11 @@
       <w:pPr>
         <w:pStyle w:val="Heading2"/>
       </w:pPr>
+      <w:bookmarkStart w:id="11" w:name="_Toc45240553"/>
       <w:r>
         <w:t>Logging</w:t>
       </w:r>
+      <w:bookmarkEnd w:id="11"/>
     </w:p>
     <w:p/>
     <w:p>
@@ -691,9 +2138,11 @@
       <w:pPr>
         <w:pStyle w:val="Heading2"/>
       </w:pPr>
+      <w:bookmarkStart w:id="12" w:name="_Toc45240554"/>
       <w:r>
         <w:t>Code Review</w:t>
       </w:r>
+      <w:bookmarkEnd w:id="12"/>
     </w:p>
     <w:p/>
     <w:p>
@@ -705,9 +2154,11 @@
       <w:pPr>
         <w:pStyle w:val="Heading3"/>
       </w:pPr>
+      <w:bookmarkStart w:id="13" w:name="_Toc45240555"/>
       <w:r>
         <w:t>Explain issues and make suggestions</w:t>
       </w:r>
+      <w:bookmarkEnd w:id="13"/>
     </w:p>
     <w:p/>
     <w:p>
@@ -732,9 +2183,11 @@
       <w:pPr>
         <w:pStyle w:val="Heading3"/>
       </w:pPr>
+      <w:bookmarkStart w:id="14" w:name="_Toc45240556"/>
       <w:r>
         <w:t>Keep comments objective</w:t>
       </w:r>
+      <w:bookmarkEnd w:id="14"/>
     </w:p>
     <w:p/>
     <w:p>
@@ -813,9 +2266,11 @@
       <w:pPr>
         <w:pStyle w:val="Heading3"/>
       </w:pPr>
+      <w:bookmarkStart w:id="15" w:name="_Toc45240557"/>
       <w:r>
         <w:t>Provide code examples</w:t>
       </w:r>
+      <w:bookmarkEnd w:id="15"/>
     </w:p>
     <w:p/>
     <w:p>
@@ -1943,6 +3398,49 @@
     </w:p>
     <w:p>
       <w:pPr>
+        <w:pStyle w:val="Heading1"/>
+      </w:pPr>
+      <w:r>
+        <w:t xml:space="preserve">Object Oriented Programming </w:t>
+      </w:r>
+    </w:p>
+    <w:p/>
+    <w:p>
+      <w:pPr>
+        <w:rPr>
+          <w:rFonts w:eastAsiaTheme="majorEastAsia"/>
+        </w:rPr>
+      </w:pPr>
+    </w:p>
+    <w:p>
+      <w:pPr>
+        <w:rPr>
+          <w:rFonts w:eastAsiaTheme="majorEastAsia"/>
+        </w:rPr>
+      </w:pPr>
+    </w:p>
+    <w:p>
+      <w:pPr>
+        <w:rPr>
+          <w:rFonts w:eastAsiaTheme="majorEastAsia"/>
+        </w:rPr>
+      </w:pPr>
+      <w:r>
+        <w:rPr>
+          <w:rFonts w:eastAsiaTheme="majorEastAsia"/>
+        </w:rPr>
+        <w:br w:type="page"/>
+      </w:r>
+    </w:p>
+    <w:p>
+      <w:pPr>
+        <w:rPr>
+          <w:rFonts w:eastAsiaTheme="majorEastAsia"/>
+        </w:rPr>
+      </w:pPr>
+    </w:p>
+    <w:p>
+      <w:pPr>
         <w:rPr>
           <w:rFonts w:eastAsiaTheme="majorEastAsia"/>
         </w:rPr>
@@ -1955,6 +3453,7 @@
         <w:br w:type="page"/>
       </w:r>
     </w:p>
+    <w:bookmarkStart w:id="16" w:name="_Toc45240558" w:displacedByCustomXml="next"/>
     <w:sdt>
       <w:sdtPr>
         <w:rPr>
@@ -1978,6 +3477,7 @@
           <w:r>
             <w:t>References</w:t>
           </w:r>
+          <w:bookmarkEnd w:id="16"/>
         </w:p>
         <w:sdt>
           <w:sdtPr>
@@ -2074,25 +3574,31 @@
       <w:pPr>
         <w:pStyle w:val="Heading1"/>
       </w:pPr>
+      <w:bookmarkStart w:id="17" w:name="_Toc45240559"/>
       <w:r>
         <w:t>Hello</w:t>
       </w:r>
+      <w:bookmarkEnd w:id="17"/>
     </w:p>
     <w:p>
       <w:pPr>
         <w:pStyle w:val="Heading2"/>
       </w:pPr>
+      <w:bookmarkStart w:id="18" w:name="_Toc45240560"/>
       <w:r>
         <w:t>Hello</w:t>
       </w:r>
+      <w:bookmarkEnd w:id="18"/>
     </w:p>
     <w:p>
       <w:pPr>
         <w:pStyle w:val="Heading3"/>
       </w:pPr>
+      <w:bookmarkStart w:id="19" w:name="_Toc45240561"/>
       <w:r>
         <w:t>Hello</w:t>
       </w:r>
+      <w:bookmarkEnd w:id="19"/>
     </w:p>
     <w:p>
       <w:pPr>
@@ -4750,7 +6256,6 @@
     <w:basedOn w:val="Heading1"/>
     <w:next w:val="Normal"/>
     <w:uiPriority w:val="39"/>
-    <w:semiHidden/>
     <w:unhideWhenUsed/>
     <w:qFormat/>
     <w:rsid w:val="00120D29"/>
@@ -4880,6 +6385,44 @@
     <w:name w:val="hljs-number"/>
     <w:basedOn w:val="DefaultParagraphFont"/>
     <w:rsid w:val="00316A16"/>
+  </w:style>
+  <w:style w:type="paragraph" w:styleId="TOC1">
+    <w:name w:val="toc 1"/>
+    <w:basedOn w:val="Normal"/>
+    <w:next w:val="Normal"/>
+    <w:autoRedefine/>
+    <w:uiPriority w:val="39"/>
+    <w:unhideWhenUsed/>
+    <w:rsid w:val="000F1443"/>
+    <w:pPr>
+      <w:spacing w:after="100"/>
+    </w:pPr>
+  </w:style>
+  <w:style w:type="paragraph" w:styleId="TOC2">
+    <w:name w:val="toc 2"/>
+    <w:basedOn w:val="Normal"/>
+    <w:next w:val="Normal"/>
+    <w:autoRedefine/>
+    <w:uiPriority w:val="39"/>
+    <w:unhideWhenUsed/>
+    <w:rsid w:val="000F1443"/>
+    <w:pPr>
+      <w:spacing w:after="100"/>
+      <w:ind w:left="220"/>
+    </w:pPr>
+  </w:style>
+  <w:style w:type="paragraph" w:styleId="TOC3">
+    <w:name w:val="toc 3"/>
+    <w:basedOn w:val="Normal"/>
+    <w:next w:val="Normal"/>
+    <w:autoRedefine/>
+    <w:uiPriority w:val="39"/>
+    <w:unhideWhenUsed/>
+    <w:rsid w:val="000F1443"/>
+    <w:pPr>
+      <w:spacing w:after="100"/>
+      <w:ind w:left="440"/>
+    </w:pPr>
   </w:style>
 </w:styles>
 </file>

</xml_diff>

<commit_message>
Modify shirt_exercise.ipynb with solution
1.	Create 2 objects ‘shirt_one’ and ‘shirt_two’ with given values
2.	Modify shirt one with ‘change_price’ and find it’s 12% discount
price with ‘discount’
3.	Find the total price of the two objects and store in ‘total’
4.	Find the 14% and 6% discount prices of these 2 objects and store in
‘total_discount’
5.	Run tests using the cell at the end of the doc
</commit_message>
<xml_diff>
--- a/notes/Notes_Udacity_AWS_Machine_Learning_Foundations_Course.docx
+++ b/notes/Notes_Udacity_AWS_Machine_Learning_Foundations_Course.docx
@@ -3407,6 +3407,15 @@
     <w:p/>
     <w:p>
       <w:pPr>
+        <w:pStyle w:val="Heading2"/>
+      </w:pPr>
+      <w:r>
+        <w:t>Introduction</w:t>
+      </w:r>
+    </w:p>
+    <w:p/>
+    <w:p>
+      <w:pPr>
         <w:rPr>
           <w:rFonts w:eastAsiaTheme="majorEastAsia"/>
         </w:rPr>
@@ -3540,6 +3549,116 @@
         </w:rPr>
       </w:pPr>
     </w:p>
+    <w:p>
+      <w:pPr>
+        <w:pStyle w:val="Heading3"/>
+      </w:pPr>
+      <w:proofErr w:type="spellStart"/>
+      <w:r>
+        <w:t>shirt_exercise</w:t>
+      </w:r>
+      <w:proofErr w:type="spellEnd"/>
+    </w:p>
+    <w:p/>
+    <w:p>
+      <w:pPr>
+        <w:pStyle w:val="ListParagraph"/>
+        <w:numPr>
+          <w:ilvl w:val="0"/>
+          <w:numId w:val="16"/>
+        </w:numPr>
+      </w:pPr>
+      <w:r>
+        <w:t>Create 2 objects ‘</w:t>
+      </w:r>
+      <w:proofErr w:type="spellStart"/>
+      <w:r>
+        <w:t>shirt_one</w:t>
+      </w:r>
+      <w:proofErr w:type="spellEnd"/>
+      <w:r>
+        <w:t>’ and ‘</w:t>
+      </w:r>
+      <w:proofErr w:type="spellStart"/>
+      <w:r>
+        <w:t>shirt_two</w:t>
+      </w:r>
+      <w:proofErr w:type="spellEnd"/>
+      <w:r>
+        <w:t>’ with given values</w:t>
+      </w:r>
+    </w:p>
+    <w:p>
+      <w:pPr>
+        <w:pStyle w:val="ListParagraph"/>
+        <w:numPr>
+          <w:ilvl w:val="0"/>
+          <w:numId w:val="16"/>
+        </w:numPr>
+      </w:pPr>
+      <w:r>
+        <w:t xml:space="preserve">Modify shirt one </w:t>
+      </w:r>
+      <w:r>
+        <w:t>with ‘</w:t>
+      </w:r>
+      <w:proofErr w:type="spellStart"/>
+      <w:r>
+        <w:t>change_price</w:t>
+      </w:r>
+      <w:proofErr w:type="spellEnd"/>
+      <w:r>
+        <w:t>’ and find it’s 12% discount price with ‘discount’</w:t>
+      </w:r>
+    </w:p>
+    <w:p>
+      <w:pPr>
+        <w:pStyle w:val="ListParagraph"/>
+        <w:numPr>
+          <w:ilvl w:val="0"/>
+          <w:numId w:val="16"/>
+        </w:numPr>
+      </w:pPr>
+      <w:r>
+        <w:t>Find the total price of the two objects and store in ‘total’</w:t>
+      </w:r>
+    </w:p>
+    <w:p>
+      <w:pPr>
+        <w:pStyle w:val="ListParagraph"/>
+        <w:numPr>
+          <w:ilvl w:val="0"/>
+          <w:numId w:val="16"/>
+        </w:numPr>
+      </w:pPr>
+      <w:r>
+        <w:t>Find the 14% and 6% discount prices of these 2 objects and store in ‘</w:t>
+      </w:r>
+      <w:proofErr w:type="spellStart"/>
+      <w:r>
+        <w:t>total_discount</w:t>
+      </w:r>
+      <w:proofErr w:type="spellEnd"/>
+      <w:r>
+        <w:t>’</w:t>
+      </w:r>
+    </w:p>
+    <w:p>
+      <w:pPr>
+        <w:pStyle w:val="ListParagraph"/>
+        <w:numPr>
+          <w:ilvl w:val="0"/>
+          <w:numId w:val="16"/>
+        </w:numPr>
+      </w:pPr>
+      <w:r>
+        <w:t>Run tests</w:t>
+      </w:r>
+      <w:r>
+        <w:t xml:space="preserve"> using the cell at the end of the doc</w:t>
+      </w:r>
+    </w:p>
+    <w:p/>
     <w:p>
       <w:pPr>
         <w:rPr>
@@ -4583,6 +4702,92 @@
     </w:lvl>
   </w:abstractNum>
   <w:abstractNum w:abstractNumId="8" w15:restartNumberingAfterBreak="0">
+    <w:nsid w:val="565669D9"/>
+    <w:multiLevelType w:val="hybridMultilevel"/>
+    <w:tmpl w:val="D8061DFC"/>
+    <w:lvl w:ilvl="0" w:tplc="0409000F">
+      <w:start w:val="1"/>
+      <w:numFmt w:val="decimal"/>
+      <w:lvlText w:val="%1."/>
+      <w:lvlJc w:val="left"/>
+      <w:pPr>
+        <w:ind w:left="720" w:hanging="360"/>
+      </w:pPr>
+    </w:lvl>
+    <w:lvl w:ilvl="1" w:tplc="04090019" w:tentative="1">
+      <w:start w:val="1"/>
+      <w:numFmt w:val="lowerLetter"/>
+      <w:lvlText w:val="%2."/>
+      <w:lvlJc w:val="left"/>
+      <w:pPr>
+        <w:ind w:left="1440" w:hanging="360"/>
+      </w:pPr>
+    </w:lvl>
+    <w:lvl w:ilvl="2" w:tplc="0409001B" w:tentative="1">
+      <w:start w:val="1"/>
+      <w:numFmt w:val="lowerRoman"/>
+      <w:lvlText w:val="%3."/>
+      <w:lvlJc w:val="right"/>
+      <w:pPr>
+        <w:ind w:left="2160" w:hanging="180"/>
+      </w:pPr>
+    </w:lvl>
+    <w:lvl w:ilvl="3" w:tplc="0409000F" w:tentative="1">
+      <w:start w:val="1"/>
+      <w:numFmt w:val="decimal"/>
+      <w:lvlText w:val="%4."/>
+      <w:lvlJc w:val="left"/>
+      <w:pPr>
+        <w:ind w:left="2880" w:hanging="360"/>
+      </w:pPr>
+    </w:lvl>
+    <w:lvl w:ilvl="4" w:tplc="04090019" w:tentative="1">
+      <w:start w:val="1"/>
+      <w:numFmt w:val="lowerLetter"/>
+      <w:lvlText w:val="%5."/>
+      <w:lvlJc w:val="left"/>
+      <w:pPr>
+        <w:ind w:left="3600" w:hanging="360"/>
+      </w:pPr>
+    </w:lvl>
+    <w:lvl w:ilvl="5" w:tplc="0409001B" w:tentative="1">
+      <w:start w:val="1"/>
+      <w:numFmt w:val="lowerRoman"/>
+      <w:lvlText w:val="%6."/>
+      <w:lvlJc w:val="right"/>
+      <w:pPr>
+        <w:ind w:left="4320" w:hanging="180"/>
+      </w:pPr>
+    </w:lvl>
+    <w:lvl w:ilvl="6" w:tplc="0409000F" w:tentative="1">
+      <w:start w:val="1"/>
+      <w:numFmt w:val="decimal"/>
+      <w:lvlText w:val="%7."/>
+      <w:lvlJc w:val="left"/>
+      <w:pPr>
+        <w:ind w:left="5040" w:hanging="360"/>
+      </w:pPr>
+    </w:lvl>
+    <w:lvl w:ilvl="7" w:tplc="04090019" w:tentative="1">
+      <w:start w:val="1"/>
+      <w:numFmt w:val="lowerLetter"/>
+      <w:lvlText w:val="%8."/>
+      <w:lvlJc w:val="left"/>
+      <w:pPr>
+        <w:ind w:left="5760" w:hanging="360"/>
+      </w:pPr>
+    </w:lvl>
+    <w:lvl w:ilvl="8" w:tplc="0409001B" w:tentative="1">
+      <w:start w:val="1"/>
+      <w:numFmt w:val="lowerRoman"/>
+      <w:lvlText w:val="%9."/>
+      <w:lvlJc w:val="right"/>
+      <w:pPr>
+        <w:ind w:left="6480" w:hanging="180"/>
+      </w:pPr>
+    </w:lvl>
+  </w:abstractNum>
+  <w:abstractNum w:abstractNumId="9" w15:restartNumberingAfterBreak="0">
     <w:nsid w:val="59CB04E0"/>
     <w:multiLevelType w:val="multilevel"/>
     <w:tmpl w:val="FACE6B04"/>
@@ -4698,7 +4903,7 @@
       </w:pPr>
     </w:lvl>
   </w:abstractNum>
-  <w:abstractNum w:abstractNumId="9" w15:restartNumberingAfterBreak="0">
+  <w:abstractNum w:abstractNumId="10" w15:restartNumberingAfterBreak="0">
     <w:nsid w:val="62ED57FE"/>
     <w:multiLevelType w:val="hybridMultilevel"/>
     <w:tmpl w:val="1FA0A5E0"/>
@@ -4784,7 +4989,7 @@
       </w:pPr>
     </w:lvl>
   </w:abstractNum>
-  <w:abstractNum w:abstractNumId="10" w15:restartNumberingAfterBreak="0">
+  <w:abstractNum w:abstractNumId="11" w15:restartNumberingAfterBreak="0">
     <w:nsid w:val="6BEA4C4D"/>
     <w:multiLevelType w:val="hybridMultilevel"/>
     <w:tmpl w:val="A2C6189E"/>
@@ -4925,7 +5130,7 @@
       </w:rPr>
     </w:lvl>
   </w:abstractNum>
-  <w:abstractNum w:abstractNumId="11" w15:restartNumberingAfterBreak="0">
+  <w:abstractNum w:abstractNumId="12" w15:restartNumberingAfterBreak="0">
     <w:nsid w:val="7A0D085A"/>
     <w:multiLevelType w:val="hybridMultilevel"/>
     <w:tmpl w:val="4ADEA6D0"/>
@@ -5012,10 +5217,10 @@
     </w:lvl>
   </w:abstractNum>
   <w:num w:numId="1">
-    <w:abstractNumId w:val="10"/>
+    <w:abstractNumId w:val="11"/>
   </w:num>
   <w:num w:numId="2">
-    <w:abstractNumId w:val="10"/>
+    <w:abstractNumId w:val="11"/>
   </w:num>
   <w:num w:numId="3">
     <w:abstractNumId w:val="4"/>
@@ -5024,13 +5229,13 @@
     <w:abstractNumId w:val="3"/>
   </w:num>
   <w:num w:numId="5">
-    <w:abstractNumId w:val="8"/>
+    <w:abstractNumId w:val="9"/>
   </w:num>
   <w:num w:numId="6">
-    <w:abstractNumId w:val="8"/>
+    <w:abstractNumId w:val="9"/>
   </w:num>
   <w:num w:numId="7">
-    <w:abstractNumId w:val="8"/>
+    <w:abstractNumId w:val="9"/>
   </w:num>
   <w:num w:numId="8">
     <w:abstractNumId w:val="0"/>
@@ -5048,13 +5253,16 @@
     <w:abstractNumId w:val="7"/>
   </w:num>
   <w:num w:numId="13">
-    <w:abstractNumId w:val="9"/>
+    <w:abstractNumId w:val="10"/>
   </w:num>
   <w:num w:numId="14">
-    <w:abstractNumId w:val="11"/>
+    <w:abstractNumId w:val="12"/>
   </w:num>
   <w:num w:numId="15">
     <w:abstractNumId w:val="2"/>
+  </w:num>
+  <w:num w:numId="16">
+    <w:abstractNumId w:val="8"/>
   </w:num>
 </w:numbering>
 </file>

</xml_diff>

<commit_message>
Add more OOP notes
</commit_message>
<xml_diff>
--- a/notes/Notes_Udacity_AWS_Machine_Learning_Foundations_Course.docx
+++ b/notes/Notes_Udacity_AWS_Machine_Learning_Foundations_Course.docx
@@ -18,6 +18,12 @@
     </w:p>
     <w:sdt>
       <w:sdtPr>
+        <w:rPr>
+          <w:rFonts w:asciiTheme="minorHAnsi" w:eastAsiaTheme="minorEastAsia" w:hAnsiTheme="minorHAnsi" w:cstheme="minorBidi"/>
+          <w:color w:val="auto"/>
+          <w:sz w:val="22"/>
+          <w:szCs w:val="22"/>
+        </w:rPr>
         <w:id w:val="-1686277246"/>
         <w:docPartObj>
           <w:docPartGallery w:val="Table of Contents"/>
@@ -26,13 +32,9 @@
       </w:sdtPr>
       <w:sdtEndPr>
         <w:rPr>
-          <w:rFonts w:asciiTheme="minorHAnsi" w:eastAsiaTheme="minorEastAsia" w:hAnsiTheme="minorHAnsi" w:cstheme="minorBidi"/>
           <w:b/>
           <w:bCs/>
           <w:noProof/>
-          <w:color w:val="auto"/>
-          <w:sz w:val="22"/>
-          <w:szCs w:val="22"/>
         </w:rPr>
       </w:sdtEndPr>
       <w:sdtContent>
@@ -1089,21 +1091,7 @@
                 <w:rStyle w:val="Hyperlink"/>
                 <w:noProof/>
               </w:rPr>
-              <w:t>Provide c</w:t>
-            </w:r>
-            <w:r>
-              <w:rPr>
-                <w:rStyle w:val="Hyperlink"/>
-                <w:noProof/>
-              </w:rPr>
-              <w:t>o</w:t>
-            </w:r>
-            <w:r>
-              <w:rPr>
-                <w:rStyle w:val="Hyperlink"/>
-                <w:noProof/>
-              </w:rPr>
-              <w:t>de examples</w:t>
+              <w:t>Provide code examples</w:t>
             </w:r>
             <w:r>
               <w:rPr>
@@ -3401,6 +3389,7 @@
         <w:pStyle w:val="Heading1"/>
       </w:pPr>
       <w:r>
+        <w:lastRenderedPageBreak/>
         <w:t xml:space="preserve">Object Oriented Programming </w:t>
       </w:r>
     </w:p>
@@ -3540,6 +3529,19 @@
           <w:rFonts w:eastAsiaTheme="majorEastAsia"/>
         </w:rPr>
         <w:t>__’ is used to initialize the values of the object upon object creation.</w:t>
+      </w:r>
+    </w:p>
+    <w:p>
+      <w:pPr>
+        <w:rPr>
+          <w:rFonts w:eastAsiaTheme="majorEastAsia"/>
+        </w:rPr>
+      </w:pPr>
+      <w:r>
+        <w:rPr>
+          <w:rFonts w:eastAsiaTheme="majorEastAsia"/>
+        </w:rPr>
+        <w:t>It is easier to modularize code using classes, where classes are stored in separate files, and then called to create objects in other files.</w:t>
       </w:r>
     </w:p>
     <w:p>
@@ -3661,21 +3663,1293 @@
     <w:p/>
     <w:p>
       <w:pPr>
+        <w:pStyle w:val="Heading3"/>
+      </w:pPr>
+      <w:r>
+        <w:t>Get and Set methods</w:t>
+      </w:r>
+    </w:p>
+    <w:p/>
+    <w:p>
+      <w:r>
+        <w:t>A get method is for obtaining an attribute value. A set method is for changing an attribute value.</w:t>
+      </w:r>
+    </w:p>
+    <w:p>
+      <w:r>
+        <w:t>Example:</w:t>
+      </w:r>
+    </w:p>
+    <w:p>
+      <w:pPr>
+        <w:pBdr>
+          <w:top w:val="single" w:sz="6" w:space="0" w:color="B4B9BD"/>
+          <w:left w:val="single" w:sz="6" w:space="0" w:color="B4B9BD"/>
+          <w:bottom w:val="single" w:sz="6" w:space="0" w:color="B4B9BD"/>
+          <w:right w:val="single" w:sz="6" w:space="0" w:color="B4B9BD"/>
+        </w:pBdr>
+        <w:shd w:val="clear" w:color="auto" w:fill="F7F7F8"/>
+        <w:tabs>
+          <w:tab w:val="left" w:pos="916"/>
+          <w:tab w:val="left" w:pos="1832"/>
+          <w:tab w:val="left" w:pos="2748"/>
+          <w:tab w:val="left" w:pos="3664"/>
+          <w:tab w:val="left" w:pos="4580"/>
+          <w:tab w:val="left" w:pos="5496"/>
+          <w:tab w:val="left" w:pos="6412"/>
+          <w:tab w:val="left" w:pos="7328"/>
+          <w:tab w:val="left" w:pos="8244"/>
+          <w:tab w:val="left" w:pos="9160"/>
+          <w:tab w:val="left" w:pos="10076"/>
+          <w:tab w:val="left" w:pos="10992"/>
+          <w:tab w:val="left" w:pos="11908"/>
+          <w:tab w:val="left" w:pos="12824"/>
+          <w:tab w:val="left" w:pos="13740"/>
+          <w:tab w:val="left" w:pos="14656"/>
+        </w:tabs>
+        <w:spacing w:after="0" w:line="240" w:lineRule="auto"/>
+        <w:rPr>
+          <w:rFonts w:ascii="Courier New" w:eastAsia="Times New Roman" w:hAnsi="Courier New" w:cs="Courier New"/>
+          <w:color w:val="0F2B3D"/>
+          <w:sz w:val="20"/>
+          <w:szCs w:val="20"/>
+          <w:bdr w:val="none" w:sz="0" w:space="0" w:color="auto" w:frame="1"/>
+          <w:shd w:val="clear" w:color="auto" w:fill="F7F7F8"/>
+        </w:rPr>
+      </w:pPr>
+      <w:r>
+        <w:rPr>
+          <w:rFonts w:ascii="Courier New" w:eastAsia="Times New Roman" w:hAnsi="Courier New" w:cs="Courier New"/>
+          <w:b/>
+          <w:bCs/>
+          <w:color w:val="333333"/>
+          <w:sz w:val="20"/>
+          <w:szCs w:val="20"/>
+          <w:bdr w:val="none" w:sz="0" w:space="0" w:color="auto" w:frame="1"/>
+          <w:shd w:val="clear" w:color="auto" w:fill="F7F7F8"/>
+        </w:rPr>
+        <w:t>class</w:t>
+      </w:r>
+      <w:r>
+        <w:rPr>
+          <w:rFonts w:ascii="Courier New" w:eastAsia="Times New Roman" w:hAnsi="Courier New" w:cs="Courier New"/>
+          <w:color w:val="0F2B3D"/>
+          <w:sz w:val="20"/>
+          <w:szCs w:val="20"/>
+          <w:bdr w:val="none" w:sz="0" w:space="0" w:color="auto" w:frame="1"/>
+          <w:shd w:val="clear" w:color="auto" w:fill="F7F7F8"/>
+        </w:rPr>
+        <w:t xml:space="preserve"> </w:t>
+      </w:r>
+      <w:r>
+        <w:rPr>
+          <w:rFonts w:ascii="Courier New" w:eastAsia="Times New Roman" w:hAnsi="Courier New" w:cs="Courier New"/>
+          <w:b/>
+          <w:bCs/>
+          <w:color w:val="445588"/>
+          <w:sz w:val="20"/>
+          <w:szCs w:val="20"/>
+          <w:bdr w:val="none" w:sz="0" w:space="0" w:color="auto" w:frame="1"/>
+          <w:shd w:val="clear" w:color="auto" w:fill="F7F7F8"/>
+        </w:rPr>
+        <w:t>Shirt</w:t>
+      </w:r>
+      <w:r>
+        <w:rPr>
+          <w:rFonts w:ascii="Courier New" w:eastAsia="Times New Roman" w:hAnsi="Courier New" w:cs="Courier New"/>
+          <w:color w:val="0F2B3D"/>
+          <w:sz w:val="20"/>
+          <w:szCs w:val="20"/>
+          <w:bdr w:val="none" w:sz="0" w:space="0" w:color="auto" w:frame="1"/>
+          <w:shd w:val="clear" w:color="auto" w:fill="F7F7F8"/>
+        </w:rPr>
+        <w:t>:</w:t>
+      </w:r>
+    </w:p>
+    <w:p>
+      <w:pPr>
+        <w:pBdr>
+          <w:top w:val="single" w:sz="6" w:space="0" w:color="B4B9BD"/>
+          <w:left w:val="single" w:sz="6" w:space="0" w:color="B4B9BD"/>
+          <w:bottom w:val="single" w:sz="6" w:space="0" w:color="B4B9BD"/>
+          <w:right w:val="single" w:sz="6" w:space="0" w:color="B4B9BD"/>
+        </w:pBdr>
+        <w:shd w:val="clear" w:color="auto" w:fill="F7F7F8"/>
+        <w:tabs>
+          <w:tab w:val="left" w:pos="916"/>
+          <w:tab w:val="left" w:pos="1832"/>
+          <w:tab w:val="left" w:pos="2748"/>
+          <w:tab w:val="left" w:pos="3664"/>
+          <w:tab w:val="left" w:pos="4580"/>
+          <w:tab w:val="left" w:pos="5496"/>
+          <w:tab w:val="left" w:pos="6412"/>
+          <w:tab w:val="left" w:pos="7328"/>
+          <w:tab w:val="left" w:pos="8244"/>
+          <w:tab w:val="left" w:pos="9160"/>
+          <w:tab w:val="left" w:pos="10076"/>
+          <w:tab w:val="left" w:pos="10992"/>
+          <w:tab w:val="left" w:pos="11908"/>
+          <w:tab w:val="left" w:pos="12824"/>
+          <w:tab w:val="left" w:pos="13740"/>
+          <w:tab w:val="left" w:pos="14656"/>
+        </w:tabs>
+        <w:spacing w:after="0" w:line="240" w:lineRule="auto"/>
+        <w:rPr>
+          <w:rFonts w:ascii="Courier New" w:eastAsia="Times New Roman" w:hAnsi="Courier New" w:cs="Courier New"/>
+          <w:color w:val="0F2B3D"/>
+          <w:sz w:val="20"/>
+          <w:szCs w:val="20"/>
+          <w:bdr w:val="none" w:sz="0" w:space="0" w:color="auto" w:frame="1"/>
+          <w:shd w:val="clear" w:color="auto" w:fill="F7F7F8"/>
+        </w:rPr>
+      </w:pPr>
+    </w:p>
+    <w:p>
+      <w:pPr>
+        <w:pBdr>
+          <w:top w:val="single" w:sz="6" w:space="0" w:color="B4B9BD"/>
+          <w:left w:val="single" w:sz="6" w:space="0" w:color="B4B9BD"/>
+          <w:bottom w:val="single" w:sz="6" w:space="0" w:color="B4B9BD"/>
+          <w:right w:val="single" w:sz="6" w:space="0" w:color="B4B9BD"/>
+        </w:pBdr>
+        <w:shd w:val="clear" w:color="auto" w:fill="F7F7F8"/>
+        <w:tabs>
+          <w:tab w:val="left" w:pos="916"/>
+          <w:tab w:val="left" w:pos="1832"/>
+          <w:tab w:val="left" w:pos="2748"/>
+          <w:tab w:val="left" w:pos="3664"/>
+          <w:tab w:val="left" w:pos="4580"/>
+          <w:tab w:val="left" w:pos="5496"/>
+          <w:tab w:val="left" w:pos="6412"/>
+          <w:tab w:val="left" w:pos="7328"/>
+          <w:tab w:val="left" w:pos="8244"/>
+          <w:tab w:val="left" w:pos="9160"/>
+          <w:tab w:val="left" w:pos="10076"/>
+          <w:tab w:val="left" w:pos="10992"/>
+          <w:tab w:val="left" w:pos="11908"/>
+          <w:tab w:val="left" w:pos="12824"/>
+          <w:tab w:val="left" w:pos="13740"/>
+          <w:tab w:val="left" w:pos="14656"/>
+        </w:tabs>
+        <w:spacing w:after="0" w:line="240" w:lineRule="auto"/>
+        <w:rPr>
+          <w:rFonts w:ascii="Courier New" w:eastAsia="Times New Roman" w:hAnsi="Courier New" w:cs="Courier New"/>
+          <w:color w:val="0F2B3D"/>
+          <w:sz w:val="20"/>
+          <w:szCs w:val="20"/>
+          <w:bdr w:val="none" w:sz="0" w:space="0" w:color="auto" w:frame="1"/>
+          <w:shd w:val="clear" w:color="auto" w:fill="F7F7F8"/>
+        </w:rPr>
+      </w:pPr>
+      <w:r>
+        <w:rPr>
+          <w:rFonts w:ascii="Courier New" w:eastAsia="Times New Roman" w:hAnsi="Courier New" w:cs="Courier New"/>
+          <w:color w:val="0F2B3D"/>
+          <w:sz w:val="20"/>
+          <w:szCs w:val="20"/>
+          <w:bdr w:val="none" w:sz="0" w:space="0" w:color="auto" w:frame="1"/>
+          <w:shd w:val="clear" w:color="auto" w:fill="F7F7F8"/>
+        </w:rPr>
+        <w:t xml:space="preserve">    </w:t>
+      </w:r>
+      <w:r>
+        <w:rPr>
+          <w:rFonts w:ascii="Courier New" w:eastAsia="Times New Roman" w:hAnsi="Courier New" w:cs="Courier New"/>
+          <w:b/>
+          <w:bCs/>
+          <w:color w:val="333333"/>
+          <w:sz w:val="20"/>
+          <w:szCs w:val="20"/>
+          <w:bdr w:val="none" w:sz="0" w:space="0" w:color="auto" w:frame="1"/>
+          <w:shd w:val="clear" w:color="auto" w:fill="F7F7F8"/>
+        </w:rPr>
+        <w:t>def</w:t>
+      </w:r>
+      <w:r>
+        <w:rPr>
+          <w:rFonts w:ascii="Courier New" w:eastAsia="Times New Roman" w:hAnsi="Courier New" w:cs="Courier New"/>
+          <w:color w:val="0F2B3D"/>
+          <w:sz w:val="20"/>
+          <w:szCs w:val="20"/>
+          <w:bdr w:val="none" w:sz="0" w:space="0" w:color="auto" w:frame="1"/>
+          <w:shd w:val="clear" w:color="auto" w:fill="F7F7F8"/>
+        </w:rPr>
+        <w:t xml:space="preserve"> </w:t>
+      </w:r>
+      <w:r>
+        <w:rPr>
+          <w:rFonts w:ascii="Courier New" w:eastAsia="Times New Roman" w:hAnsi="Courier New" w:cs="Courier New"/>
+          <w:b/>
+          <w:bCs/>
+          <w:color w:val="990000"/>
+          <w:sz w:val="20"/>
+          <w:szCs w:val="20"/>
+          <w:bdr w:val="none" w:sz="0" w:space="0" w:color="auto" w:frame="1"/>
+          <w:shd w:val="clear" w:color="auto" w:fill="F7F7F8"/>
+        </w:rPr>
+        <w:t>__</w:t>
+      </w:r>
+      <w:proofErr w:type="spellStart"/>
+      <w:r>
+        <w:rPr>
+          <w:rFonts w:ascii="Courier New" w:eastAsia="Times New Roman" w:hAnsi="Courier New" w:cs="Courier New"/>
+          <w:b/>
+          <w:bCs/>
+          <w:color w:val="990000"/>
+          <w:sz w:val="20"/>
+          <w:szCs w:val="20"/>
+          <w:bdr w:val="none" w:sz="0" w:space="0" w:color="auto" w:frame="1"/>
+          <w:shd w:val="clear" w:color="auto" w:fill="F7F7F8"/>
+        </w:rPr>
+        <w:t>init</w:t>
+      </w:r>
+      <w:proofErr w:type="spellEnd"/>
+      <w:r>
+        <w:rPr>
+          <w:rFonts w:ascii="Courier New" w:eastAsia="Times New Roman" w:hAnsi="Courier New" w:cs="Courier New"/>
+          <w:b/>
+          <w:bCs/>
+          <w:color w:val="990000"/>
+          <w:sz w:val="20"/>
+          <w:szCs w:val="20"/>
+          <w:bdr w:val="none" w:sz="0" w:space="0" w:color="auto" w:frame="1"/>
+          <w:shd w:val="clear" w:color="auto" w:fill="F7F7F8"/>
+        </w:rPr>
+        <w:t>__</w:t>
+      </w:r>
+      <w:r>
+        <w:rPr>
+          <w:rFonts w:ascii="Courier New" w:eastAsia="Times New Roman" w:hAnsi="Courier New" w:cs="Courier New"/>
+          <w:color w:val="0F2B3D"/>
+          <w:sz w:val="20"/>
+          <w:szCs w:val="20"/>
+          <w:bdr w:val="none" w:sz="0" w:space="0" w:color="auto" w:frame="1"/>
+          <w:shd w:val="clear" w:color="auto" w:fill="F7F7F8"/>
+        </w:rPr>
+        <w:t xml:space="preserve">(self, </w:t>
+      </w:r>
+      <w:proofErr w:type="spellStart"/>
+      <w:r>
+        <w:rPr>
+          <w:rFonts w:ascii="Courier New" w:eastAsia="Times New Roman" w:hAnsi="Courier New" w:cs="Courier New"/>
+          <w:color w:val="0F2B3D"/>
+          <w:sz w:val="20"/>
+          <w:szCs w:val="20"/>
+          <w:bdr w:val="none" w:sz="0" w:space="0" w:color="auto" w:frame="1"/>
+          <w:shd w:val="clear" w:color="auto" w:fill="F7F7F8"/>
+        </w:rPr>
+        <w:t>shirt_color</w:t>
+      </w:r>
+      <w:proofErr w:type="spellEnd"/>
+      <w:r>
+        <w:rPr>
+          <w:rFonts w:ascii="Courier New" w:eastAsia="Times New Roman" w:hAnsi="Courier New" w:cs="Courier New"/>
+          <w:color w:val="0F2B3D"/>
+          <w:sz w:val="20"/>
+          <w:szCs w:val="20"/>
+          <w:bdr w:val="none" w:sz="0" w:space="0" w:color="auto" w:frame="1"/>
+          <w:shd w:val="clear" w:color="auto" w:fill="F7F7F8"/>
+        </w:rPr>
+        <w:t xml:space="preserve">, </w:t>
+      </w:r>
+      <w:proofErr w:type="spellStart"/>
+      <w:r>
+        <w:rPr>
+          <w:rFonts w:ascii="Courier New" w:eastAsia="Times New Roman" w:hAnsi="Courier New" w:cs="Courier New"/>
+          <w:color w:val="0F2B3D"/>
+          <w:sz w:val="20"/>
+          <w:szCs w:val="20"/>
+          <w:bdr w:val="none" w:sz="0" w:space="0" w:color="auto" w:frame="1"/>
+          <w:shd w:val="clear" w:color="auto" w:fill="F7F7F8"/>
+        </w:rPr>
+        <w:t>shirt_size</w:t>
+      </w:r>
+      <w:proofErr w:type="spellEnd"/>
+      <w:r>
+        <w:rPr>
+          <w:rFonts w:ascii="Courier New" w:eastAsia="Times New Roman" w:hAnsi="Courier New" w:cs="Courier New"/>
+          <w:color w:val="0F2B3D"/>
+          <w:sz w:val="20"/>
+          <w:szCs w:val="20"/>
+          <w:bdr w:val="none" w:sz="0" w:space="0" w:color="auto" w:frame="1"/>
+          <w:shd w:val="clear" w:color="auto" w:fill="F7F7F8"/>
+        </w:rPr>
+        <w:t xml:space="preserve">, </w:t>
+      </w:r>
+      <w:proofErr w:type="spellStart"/>
+      <w:r>
+        <w:rPr>
+          <w:rFonts w:ascii="Courier New" w:eastAsia="Times New Roman" w:hAnsi="Courier New" w:cs="Courier New"/>
+          <w:color w:val="0F2B3D"/>
+          <w:sz w:val="20"/>
+          <w:szCs w:val="20"/>
+          <w:bdr w:val="none" w:sz="0" w:space="0" w:color="auto" w:frame="1"/>
+          <w:shd w:val="clear" w:color="auto" w:fill="F7F7F8"/>
+        </w:rPr>
+        <w:t>shirt_style</w:t>
+      </w:r>
+      <w:proofErr w:type="spellEnd"/>
+      <w:r>
+        <w:rPr>
+          <w:rFonts w:ascii="Courier New" w:eastAsia="Times New Roman" w:hAnsi="Courier New" w:cs="Courier New"/>
+          <w:color w:val="0F2B3D"/>
+          <w:sz w:val="20"/>
+          <w:szCs w:val="20"/>
+          <w:bdr w:val="none" w:sz="0" w:space="0" w:color="auto" w:frame="1"/>
+          <w:shd w:val="clear" w:color="auto" w:fill="F7F7F8"/>
+        </w:rPr>
+        <w:t xml:space="preserve">, </w:t>
+      </w:r>
+      <w:proofErr w:type="spellStart"/>
+      <w:r>
+        <w:rPr>
+          <w:rFonts w:ascii="Courier New" w:eastAsia="Times New Roman" w:hAnsi="Courier New" w:cs="Courier New"/>
+          <w:color w:val="0F2B3D"/>
+          <w:sz w:val="20"/>
+          <w:szCs w:val="20"/>
+          <w:bdr w:val="none" w:sz="0" w:space="0" w:color="auto" w:frame="1"/>
+          <w:shd w:val="clear" w:color="auto" w:fill="F7F7F8"/>
+        </w:rPr>
+        <w:t>shirt_price</w:t>
+      </w:r>
+      <w:proofErr w:type="spellEnd"/>
+      <w:r>
+        <w:rPr>
+          <w:rFonts w:ascii="Courier New" w:eastAsia="Times New Roman" w:hAnsi="Courier New" w:cs="Courier New"/>
+          <w:color w:val="0F2B3D"/>
+          <w:sz w:val="20"/>
+          <w:szCs w:val="20"/>
+          <w:bdr w:val="none" w:sz="0" w:space="0" w:color="auto" w:frame="1"/>
+          <w:shd w:val="clear" w:color="auto" w:fill="F7F7F8"/>
+        </w:rPr>
+        <w:t>):</w:t>
+      </w:r>
+    </w:p>
+    <w:p>
+      <w:pPr>
+        <w:pBdr>
+          <w:top w:val="single" w:sz="6" w:space="0" w:color="B4B9BD"/>
+          <w:left w:val="single" w:sz="6" w:space="0" w:color="B4B9BD"/>
+          <w:bottom w:val="single" w:sz="6" w:space="0" w:color="B4B9BD"/>
+          <w:right w:val="single" w:sz="6" w:space="0" w:color="B4B9BD"/>
+        </w:pBdr>
+        <w:shd w:val="clear" w:color="auto" w:fill="F7F7F8"/>
+        <w:tabs>
+          <w:tab w:val="left" w:pos="916"/>
+          <w:tab w:val="left" w:pos="1832"/>
+          <w:tab w:val="left" w:pos="2748"/>
+          <w:tab w:val="left" w:pos="3664"/>
+          <w:tab w:val="left" w:pos="4580"/>
+          <w:tab w:val="left" w:pos="5496"/>
+          <w:tab w:val="left" w:pos="6412"/>
+          <w:tab w:val="left" w:pos="7328"/>
+          <w:tab w:val="left" w:pos="8244"/>
+          <w:tab w:val="left" w:pos="9160"/>
+          <w:tab w:val="left" w:pos="10076"/>
+          <w:tab w:val="left" w:pos="10992"/>
+          <w:tab w:val="left" w:pos="11908"/>
+          <w:tab w:val="left" w:pos="12824"/>
+          <w:tab w:val="left" w:pos="13740"/>
+          <w:tab w:val="left" w:pos="14656"/>
+        </w:tabs>
+        <w:spacing w:after="0" w:line="240" w:lineRule="auto"/>
+        <w:rPr>
+          <w:rFonts w:ascii="Courier New" w:eastAsia="Times New Roman" w:hAnsi="Courier New" w:cs="Courier New"/>
+          <w:color w:val="0F2B3D"/>
+          <w:sz w:val="20"/>
+          <w:szCs w:val="20"/>
+          <w:bdr w:val="none" w:sz="0" w:space="0" w:color="auto" w:frame="1"/>
+          <w:shd w:val="clear" w:color="auto" w:fill="F7F7F8"/>
+        </w:rPr>
+      </w:pPr>
+      <w:r>
+        <w:rPr>
+          <w:rFonts w:ascii="Courier New" w:eastAsia="Times New Roman" w:hAnsi="Courier New" w:cs="Courier New"/>
+          <w:color w:val="0F2B3D"/>
+          <w:sz w:val="20"/>
+          <w:szCs w:val="20"/>
+          <w:bdr w:val="none" w:sz="0" w:space="0" w:color="auto" w:frame="1"/>
+          <w:shd w:val="clear" w:color="auto" w:fill="F7F7F8"/>
+        </w:rPr>
+        <w:t xml:space="preserve">        </w:t>
+      </w:r>
+      <w:proofErr w:type="spellStart"/>
+      <w:r>
+        <w:rPr>
+          <w:rFonts w:ascii="Courier New" w:eastAsia="Times New Roman" w:hAnsi="Courier New" w:cs="Courier New"/>
+          <w:color w:val="0F2B3D"/>
+          <w:sz w:val="20"/>
+          <w:szCs w:val="20"/>
+          <w:bdr w:val="none" w:sz="0" w:space="0" w:color="auto" w:frame="1"/>
+          <w:shd w:val="clear" w:color="auto" w:fill="F7F7F8"/>
+        </w:rPr>
+        <w:t>self._price</w:t>
+      </w:r>
+      <w:proofErr w:type="spellEnd"/>
+      <w:r>
+        <w:rPr>
+          <w:rFonts w:ascii="Courier New" w:eastAsia="Times New Roman" w:hAnsi="Courier New" w:cs="Courier New"/>
+          <w:color w:val="0F2B3D"/>
+          <w:sz w:val="20"/>
+          <w:szCs w:val="20"/>
+          <w:bdr w:val="none" w:sz="0" w:space="0" w:color="auto" w:frame="1"/>
+          <w:shd w:val="clear" w:color="auto" w:fill="F7F7F8"/>
+        </w:rPr>
+        <w:t xml:space="preserve"> = </w:t>
+      </w:r>
+      <w:proofErr w:type="spellStart"/>
+      <w:r>
+        <w:rPr>
+          <w:rFonts w:ascii="Courier New" w:eastAsia="Times New Roman" w:hAnsi="Courier New" w:cs="Courier New"/>
+          <w:color w:val="0F2B3D"/>
+          <w:sz w:val="20"/>
+          <w:szCs w:val="20"/>
+          <w:bdr w:val="none" w:sz="0" w:space="0" w:color="auto" w:frame="1"/>
+          <w:shd w:val="clear" w:color="auto" w:fill="F7F7F8"/>
+        </w:rPr>
+        <w:t>shirt_price</w:t>
+      </w:r>
+      <w:proofErr w:type="spellEnd"/>
+    </w:p>
+    <w:p>
+      <w:pPr>
+        <w:pBdr>
+          <w:top w:val="single" w:sz="6" w:space="0" w:color="B4B9BD"/>
+          <w:left w:val="single" w:sz="6" w:space="0" w:color="B4B9BD"/>
+          <w:bottom w:val="single" w:sz="6" w:space="0" w:color="B4B9BD"/>
+          <w:right w:val="single" w:sz="6" w:space="0" w:color="B4B9BD"/>
+        </w:pBdr>
+        <w:shd w:val="clear" w:color="auto" w:fill="F7F7F8"/>
+        <w:tabs>
+          <w:tab w:val="left" w:pos="916"/>
+          <w:tab w:val="left" w:pos="1832"/>
+          <w:tab w:val="left" w:pos="2748"/>
+          <w:tab w:val="left" w:pos="3664"/>
+          <w:tab w:val="left" w:pos="4580"/>
+          <w:tab w:val="left" w:pos="5496"/>
+          <w:tab w:val="left" w:pos="6412"/>
+          <w:tab w:val="left" w:pos="7328"/>
+          <w:tab w:val="left" w:pos="8244"/>
+          <w:tab w:val="left" w:pos="9160"/>
+          <w:tab w:val="left" w:pos="10076"/>
+          <w:tab w:val="left" w:pos="10992"/>
+          <w:tab w:val="left" w:pos="11908"/>
+          <w:tab w:val="left" w:pos="12824"/>
+          <w:tab w:val="left" w:pos="13740"/>
+          <w:tab w:val="left" w:pos="14656"/>
+        </w:tabs>
+        <w:spacing w:after="0" w:line="240" w:lineRule="auto"/>
+        <w:rPr>
+          <w:rFonts w:ascii="Courier New" w:eastAsia="Times New Roman" w:hAnsi="Courier New" w:cs="Courier New"/>
+          <w:color w:val="0F2B3D"/>
+          <w:sz w:val="20"/>
+          <w:szCs w:val="20"/>
+          <w:bdr w:val="none" w:sz="0" w:space="0" w:color="auto" w:frame="1"/>
+          <w:shd w:val="clear" w:color="auto" w:fill="F7F7F8"/>
+        </w:rPr>
+      </w:pPr>
+    </w:p>
+    <w:p>
+      <w:pPr>
+        <w:pBdr>
+          <w:top w:val="single" w:sz="6" w:space="0" w:color="B4B9BD"/>
+          <w:left w:val="single" w:sz="6" w:space="0" w:color="B4B9BD"/>
+          <w:bottom w:val="single" w:sz="6" w:space="0" w:color="B4B9BD"/>
+          <w:right w:val="single" w:sz="6" w:space="0" w:color="B4B9BD"/>
+        </w:pBdr>
+        <w:shd w:val="clear" w:color="auto" w:fill="F7F7F8"/>
+        <w:tabs>
+          <w:tab w:val="left" w:pos="916"/>
+          <w:tab w:val="left" w:pos="1832"/>
+          <w:tab w:val="left" w:pos="2748"/>
+          <w:tab w:val="left" w:pos="3664"/>
+          <w:tab w:val="left" w:pos="4580"/>
+          <w:tab w:val="left" w:pos="5496"/>
+          <w:tab w:val="left" w:pos="6412"/>
+          <w:tab w:val="left" w:pos="7328"/>
+          <w:tab w:val="left" w:pos="8244"/>
+          <w:tab w:val="left" w:pos="9160"/>
+          <w:tab w:val="left" w:pos="10076"/>
+          <w:tab w:val="left" w:pos="10992"/>
+          <w:tab w:val="left" w:pos="11908"/>
+          <w:tab w:val="left" w:pos="12824"/>
+          <w:tab w:val="left" w:pos="13740"/>
+          <w:tab w:val="left" w:pos="14656"/>
+        </w:tabs>
+        <w:spacing w:after="0" w:line="240" w:lineRule="auto"/>
+        <w:rPr>
+          <w:rFonts w:ascii="Courier New" w:eastAsia="Times New Roman" w:hAnsi="Courier New" w:cs="Courier New"/>
+          <w:color w:val="0F2B3D"/>
+          <w:sz w:val="20"/>
+          <w:szCs w:val="20"/>
+          <w:bdr w:val="none" w:sz="0" w:space="0" w:color="auto" w:frame="1"/>
+          <w:shd w:val="clear" w:color="auto" w:fill="F7F7F8"/>
+        </w:rPr>
+      </w:pPr>
+      <w:r>
+        <w:rPr>
+          <w:rFonts w:ascii="Courier New" w:eastAsia="Times New Roman" w:hAnsi="Courier New" w:cs="Courier New"/>
+          <w:color w:val="0F2B3D"/>
+          <w:sz w:val="20"/>
+          <w:szCs w:val="20"/>
+          <w:bdr w:val="none" w:sz="0" w:space="0" w:color="auto" w:frame="1"/>
+          <w:shd w:val="clear" w:color="auto" w:fill="F7F7F8"/>
+        </w:rPr>
+        <w:t xml:space="preserve">    </w:t>
+      </w:r>
+      <w:r>
+        <w:rPr>
+          <w:rFonts w:ascii="Courier New" w:eastAsia="Times New Roman" w:hAnsi="Courier New" w:cs="Courier New"/>
+          <w:b/>
+          <w:bCs/>
+          <w:color w:val="333333"/>
+          <w:sz w:val="20"/>
+          <w:szCs w:val="20"/>
+          <w:bdr w:val="none" w:sz="0" w:space="0" w:color="auto" w:frame="1"/>
+          <w:shd w:val="clear" w:color="auto" w:fill="F7F7F8"/>
+        </w:rPr>
+        <w:t>def</w:t>
+      </w:r>
+      <w:r>
+        <w:rPr>
+          <w:rFonts w:ascii="Courier New" w:eastAsia="Times New Roman" w:hAnsi="Courier New" w:cs="Courier New"/>
+          <w:color w:val="0F2B3D"/>
+          <w:sz w:val="20"/>
+          <w:szCs w:val="20"/>
+          <w:bdr w:val="none" w:sz="0" w:space="0" w:color="auto" w:frame="1"/>
+          <w:shd w:val="clear" w:color="auto" w:fill="F7F7F8"/>
+        </w:rPr>
+        <w:t xml:space="preserve"> </w:t>
+      </w:r>
+      <w:proofErr w:type="spellStart"/>
+      <w:r>
+        <w:rPr>
+          <w:rFonts w:ascii="Courier New" w:eastAsia="Times New Roman" w:hAnsi="Courier New" w:cs="Courier New"/>
+          <w:b/>
+          <w:bCs/>
+          <w:color w:val="990000"/>
+          <w:sz w:val="20"/>
+          <w:szCs w:val="20"/>
+          <w:bdr w:val="none" w:sz="0" w:space="0" w:color="auto" w:frame="1"/>
+          <w:shd w:val="clear" w:color="auto" w:fill="F7F7F8"/>
+        </w:rPr>
+        <w:t>get_price</w:t>
+      </w:r>
+      <w:proofErr w:type="spellEnd"/>
+      <w:r>
+        <w:rPr>
+          <w:rFonts w:ascii="Courier New" w:eastAsia="Times New Roman" w:hAnsi="Courier New" w:cs="Courier New"/>
+          <w:color w:val="0F2B3D"/>
+          <w:sz w:val="20"/>
+          <w:szCs w:val="20"/>
+          <w:bdr w:val="none" w:sz="0" w:space="0" w:color="auto" w:frame="1"/>
+          <w:shd w:val="clear" w:color="auto" w:fill="F7F7F8"/>
+        </w:rPr>
+        <w:t>(self):</w:t>
+      </w:r>
+    </w:p>
+    <w:p>
+      <w:pPr>
+        <w:pBdr>
+          <w:top w:val="single" w:sz="6" w:space="0" w:color="B4B9BD"/>
+          <w:left w:val="single" w:sz="6" w:space="0" w:color="B4B9BD"/>
+          <w:bottom w:val="single" w:sz="6" w:space="0" w:color="B4B9BD"/>
+          <w:right w:val="single" w:sz="6" w:space="0" w:color="B4B9BD"/>
+        </w:pBdr>
+        <w:shd w:val="clear" w:color="auto" w:fill="F7F7F8"/>
+        <w:tabs>
+          <w:tab w:val="left" w:pos="916"/>
+          <w:tab w:val="left" w:pos="1832"/>
+          <w:tab w:val="left" w:pos="2748"/>
+          <w:tab w:val="left" w:pos="3664"/>
+          <w:tab w:val="left" w:pos="4580"/>
+          <w:tab w:val="left" w:pos="5496"/>
+          <w:tab w:val="left" w:pos="6412"/>
+          <w:tab w:val="left" w:pos="7328"/>
+          <w:tab w:val="left" w:pos="8244"/>
+          <w:tab w:val="left" w:pos="9160"/>
+          <w:tab w:val="left" w:pos="10076"/>
+          <w:tab w:val="left" w:pos="10992"/>
+          <w:tab w:val="left" w:pos="11908"/>
+          <w:tab w:val="left" w:pos="12824"/>
+          <w:tab w:val="left" w:pos="13740"/>
+          <w:tab w:val="left" w:pos="14656"/>
+        </w:tabs>
+        <w:spacing w:after="0" w:line="240" w:lineRule="auto"/>
+        <w:rPr>
+          <w:rFonts w:ascii="Courier New" w:eastAsia="Times New Roman" w:hAnsi="Courier New" w:cs="Courier New"/>
+          <w:color w:val="0F2B3D"/>
+          <w:sz w:val="20"/>
+          <w:szCs w:val="20"/>
+          <w:bdr w:val="none" w:sz="0" w:space="0" w:color="auto" w:frame="1"/>
+          <w:shd w:val="clear" w:color="auto" w:fill="F7F7F8"/>
+        </w:rPr>
+      </w:pPr>
+      <w:r>
+        <w:rPr>
+          <w:rFonts w:ascii="Courier New" w:eastAsia="Times New Roman" w:hAnsi="Courier New" w:cs="Courier New"/>
+          <w:color w:val="0F2B3D"/>
+          <w:sz w:val="20"/>
+          <w:szCs w:val="20"/>
+          <w:bdr w:val="none" w:sz="0" w:space="0" w:color="auto" w:frame="1"/>
+          <w:shd w:val="clear" w:color="auto" w:fill="F7F7F8"/>
+        </w:rPr>
+        <w:t xml:space="preserve">      </w:t>
+      </w:r>
+      <w:r>
+        <w:rPr>
+          <w:rFonts w:ascii="Courier New" w:eastAsia="Times New Roman" w:hAnsi="Courier New" w:cs="Courier New"/>
+          <w:b/>
+          <w:bCs/>
+          <w:color w:val="333333"/>
+          <w:sz w:val="20"/>
+          <w:szCs w:val="20"/>
+          <w:bdr w:val="none" w:sz="0" w:space="0" w:color="auto" w:frame="1"/>
+          <w:shd w:val="clear" w:color="auto" w:fill="F7F7F8"/>
+        </w:rPr>
+        <w:t>return</w:t>
+      </w:r>
+      <w:r>
+        <w:rPr>
+          <w:rFonts w:ascii="Courier New" w:eastAsia="Times New Roman" w:hAnsi="Courier New" w:cs="Courier New"/>
+          <w:color w:val="0F2B3D"/>
+          <w:sz w:val="20"/>
+          <w:szCs w:val="20"/>
+          <w:bdr w:val="none" w:sz="0" w:space="0" w:color="auto" w:frame="1"/>
+          <w:shd w:val="clear" w:color="auto" w:fill="F7F7F8"/>
+        </w:rPr>
+        <w:t xml:space="preserve"> </w:t>
+      </w:r>
+      <w:proofErr w:type="spellStart"/>
+      <w:r>
+        <w:rPr>
+          <w:rFonts w:ascii="Courier New" w:eastAsia="Times New Roman" w:hAnsi="Courier New" w:cs="Courier New"/>
+          <w:color w:val="0F2B3D"/>
+          <w:sz w:val="20"/>
+          <w:szCs w:val="20"/>
+          <w:bdr w:val="none" w:sz="0" w:space="0" w:color="auto" w:frame="1"/>
+          <w:shd w:val="clear" w:color="auto" w:fill="F7F7F8"/>
+        </w:rPr>
+        <w:t>self._price</w:t>
+      </w:r>
+      <w:proofErr w:type="spellEnd"/>
+    </w:p>
+    <w:p>
+      <w:pPr>
+        <w:pBdr>
+          <w:top w:val="single" w:sz="6" w:space="0" w:color="B4B9BD"/>
+          <w:left w:val="single" w:sz="6" w:space="0" w:color="B4B9BD"/>
+          <w:bottom w:val="single" w:sz="6" w:space="0" w:color="B4B9BD"/>
+          <w:right w:val="single" w:sz="6" w:space="0" w:color="B4B9BD"/>
+        </w:pBdr>
+        <w:shd w:val="clear" w:color="auto" w:fill="F7F7F8"/>
+        <w:tabs>
+          <w:tab w:val="left" w:pos="916"/>
+          <w:tab w:val="left" w:pos="1832"/>
+          <w:tab w:val="left" w:pos="2748"/>
+          <w:tab w:val="left" w:pos="3664"/>
+          <w:tab w:val="left" w:pos="4580"/>
+          <w:tab w:val="left" w:pos="5496"/>
+          <w:tab w:val="left" w:pos="6412"/>
+          <w:tab w:val="left" w:pos="7328"/>
+          <w:tab w:val="left" w:pos="8244"/>
+          <w:tab w:val="left" w:pos="9160"/>
+          <w:tab w:val="left" w:pos="10076"/>
+          <w:tab w:val="left" w:pos="10992"/>
+          <w:tab w:val="left" w:pos="11908"/>
+          <w:tab w:val="left" w:pos="12824"/>
+          <w:tab w:val="left" w:pos="13740"/>
+          <w:tab w:val="left" w:pos="14656"/>
+        </w:tabs>
+        <w:spacing w:after="0" w:line="240" w:lineRule="auto"/>
+        <w:rPr>
+          <w:rFonts w:ascii="Courier New" w:eastAsia="Times New Roman" w:hAnsi="Courier New" w:cs="Courier New"/>
+          <w:color w:val="0F2B3D"/>
+          <w:sz w:val="20"/>
+          <w:szCs w:val="20"/>
+          <w:bdr w:val="none" w:sz="0" w:space="0" w:color="auto" w:frame="1"/>
+          <w:shd w:val="clear" w:color="auto" w:fill="F7F7F8"/>
+        </w:rPr>
+      </w:pPr>
+    </w:p>
+    <w:p>
+      <w:pPr>
+        <w:pBdr>
+          <w:top w:val="single" w:sz="6" w:space="0" w:color="B4B9BD"/>
+          <w:left w:val="single" w:sz="6" w:space="0" w:color="B4B9BD"/>
+          <w:bottom w:val="single" w:sz="6" w:space="0" w:color="B4B9BD"/>
+          <w:right w:val="single" w:sz="6" w:space="0" w:color="B4B9BD"/>
+        </w:pBdr>
+        <w:shd w:val="clear" w:color="auto" w:fill="F7F7F8"/>
+        <w:tabs>
+          <w:tab w:val="left" w:pos="916"/>
+          <w:tab w:val="left" w:pos="1832"/>
+          <w:tab w:val="left" w:pos="2748"/>
+          <w:tab w:val="left" w:pos="3664"/>
+          <w:tab w:val="left" w:pos="4580"/>
+          <w:tab w:val="left" w:pos="5496"/>
+          <w:tab w:val="left" w:pos="6412"/>
+          <w:tab w:val="left" w:pos="7328"/>
+          <w:tab w:val="left" w:pos="8244"/>
+          <w:tab w:val="left" w:pos="9160"/>
+          <w:tab w:val="left" w:pos="10076"/>
+          <w:tab w:val="left" w:pos="10992"/>
+          <w:tab w:val="left" w:pos="11908"/>
+          <w:tab w:val="left" w:pos="12824"/>
+          <w:tab w:val="left" w:pos="13740"/>
+          <w:tab w:val="left" w:pos="14656"/>
+        </w:tabs>
+        <w:spacing w:after="0" w:line="240" w:lineRule="auto"/>
+        <w:rPr>
+          <w:rFonts w:ascii="Courier New" w:eastAsia="Times New Roman" w:hAnsi="Courier New" w:cs="Courier New"/>
+          <w:color w:val="0F2B3D"/>
+          <w:sz w:val="20"/>
+          <w:szCs w:val="20"/>
+          <w:bdr w:val="none" w:sz="0" w:space="0" w:color="auto" w:frame="1"/>
+          <w:shd w:val="clear" w:color="auto" w:fill="F7F7F8"/>
+        </w:rPr>
+      </w:pPr>
+      <w:r>
+        <w:rPr>
+          <w:rFonts w:ascii="Courier New" w:eastAsia="Times New Roman" w:hAnsi="Courier New" w:cs="Courier New"/>
+          <w:color w:val="0F2B3D"/>
+          <w:sz w:val="20"/>
+          <w:szCs w:val="20"/>
+          <w:bdr w:val="none" w:sz="0" w:space="0" w:color="auto" w:frame="1"/>
+          <w:shd w:val="clear" w:color="auto" w:fill="F7F7F8"/>
+        </w:rPr>
+        <w:t xml:space="preserve">    </w:t>
+      </w:r>
+      <w:r>
+        <w:rPr>
+          <w:rFonts w:ascii="Courier New" w:eastAsia="Times New Roman" w:hAnsi="Courier New" w:cs="Courier New"/>
+          <w:b/>
+          <w:bCs/>
+          <w:color w:val="333333"/>
+          <w:sz w:val="20"/>
+          <w:szCs w:val="20"/>
+          <w:bdr w:val="none" w:sz="0" w:space="0" w:color="auto" w:frame="1"/>
+          <w:shd w:val="clear" w:color="auto" w:fill="F7F7F8"/>
+        </w:rPr>
+        <w:t>def</w:t>
+      </w:r>
+      <w:r>
+        <w:rPr>
+          <w:rFonts w:ascii="Courier New" w:eastAsia="Times New Roman" w:hAnsi="Courier New" w:cs="Courier New"/>
+          <w:color w:val="0F2B3D"/>
+          <w:sz w:val="20"/>
+          <w:szCs w:val="20"/>
+          <w:bdr w:val="none" w:sz="0" w:space="0" w:color="auto" w:frame="1"/>
+          <w:shd w:val="clear" w:color="auto" w:fill="F7F7F8"/>
+        </w:rPr>
+        <w:t xml:space="preserve"> </w:t>
+      </w:r>
+      <w:proofErr w:type="spellStart"/>
+      <w:r>
+        <w:rPr>
+          <w:rFonts w:ascii="Courier New" w:eastAsia="Times New Roman" w:hAnsi="Courier New" w:cs="Courier New"/>
+          <w:b/>
+          <w:bCs/>
+          <w:color w:val="990000"/>
+          <w:sz w:val="20"/>
+          <w:szCs w:val="20"/>
+          <w:bdr w:val="none" w:sz="0" w:space="0" w:color="auto" w:frame="1"/>
+          <w:shd w:val="clear" w:color="auto" w:fill="F7F7F8"/>
+        </w:rPr>
+        <w:t>set_price</w:t>
+      </w:r>
+      <w:proofErr w:type="spellEnd"/>
+      <w:r>
+        <w:rPr>
+          <w:rFonts w:ascii="Courier New" w:eastAsia="Times New Roman" w:hAnsi="Courier New" w:cs="Courier New"/>
+          <w:color w:val="0F2B3D"/>
+          <w:sz w:val="20"/>
+          <w:szCs w:val="20"/>
+          <w:bdr w:val="none" w:sz="0" w:space="0" w:color="auto" w:frame="1"/>
+          <w:shd w:val="clear" w:color="auto" w:fill="F7F7F8"/>
+        </w:rPr>
+        <w:t xml:space="preserve">(self, </w:t>
+      </w:r>
+      <w:proofErr w:type="spellStart"/>
+      <w:r>
+        <w:rPr>
+          <w:rFonts w:ascii="Courier New" w:eastAsia="Times New Roman" w:hAnsi="Courier New" w:cs="Courier New"/>
+          <w:color w:val="0F2B3D"/>
+          <w:sz w:val="20"/>
+          <w:szCs w:val="20"/>
+          <w:bdr w:val="none" w:sz="0" w:space="0" w:color="auto" w:frame="1"/>
+          <w:shd w:val="clear" w:color="auto" w:fill="F7F7F8"/>
+        </w:rPr>
+        <w:t>new_price</w:t>
+      </w:r>
+      <w:proofErr w:type="spellEnd"/>
+      <w:r>
+        <w:rPr>
+          <w:rFonts w:ascii="Courier New" w:eastAsia="Times New Roman" w:hAnsi="Courier New" w:cs="Courier New"/>
+          <w:color w:val="0F2B3D"/>
+          <w:sz w:val="20"/>
+          <w:szCs w:val="20"/>
+          <w:bdr w:val="none" w:sz="0" w:space="0" w:color="auto" w:frame="1"/>
+          <w:shd w:val="clear" w:color="auto" w:fill="F7F7F8"/>
+        </w:rPr>
+        <w:t>):</w:t>
+      </w:r>
+    </w:p>
+    <w:p>
+      <w:pPr>
+        <w:pBdr>
+          <w:top w:val="single" w:sz="6" w:space="0" w:color="B4B9BD"/>
+          <w:left w:val="single" w:sz="6" w:space="0" w:color="B4B9BD"/>
+          <w:bottom w:val="single" w:sz="6" w:space="0" w:color="B4B9BD"/>
+          <w:right w:val="single" w:sz="6" w:space="0" w:color="B4B9BD"/>
+        </w:pBdr>
+        <w:shd w:val="clear" w:color="auto" w:fill="F7F7F8"/>
+        <w:tabs>
+          <w:tab w:val="left" w:pos="916"/>
+          <w:tab w:val="left" w:pos="1832"/>
+          <w:tab w:val="left" w:pos="2748"/>
+          <w:tab w:val="left" w:pos="3664"/>
+          <w:tab w:val="left" w:pos="4580"/>
+          <w:tab w:val="left" w:pos="5496"/>
+          <w:tab w:val="left" w:pos="6412"/>
+          <w:tab w:val="left" w:pos="7328"/>
+          <w:tab w:val="left" w:pos="8244"/>
+          <w:tab w:val="left" w:pos="9160"/>
+          <w:tab w:val="left" w:pos="10076"/>
+          <w:tab w:val="left" w:pos="10992"/>
+          <w:tab w:val="left" w:pos="11908"/>
+          <w:tab w:val="left" w:pos="12824"/>
+          <w:tab w:val="left" w:pos="13740"/>
+          <w:tab w:val="left" w:pos="14656"/>
+        </w:tabs>
+        <w:spacing w:after="0" w:line="240" w:lineRule="auto"/>
+        <w:rPr>
+          <w:rFonts w:ascii="Courier New" w:eastAsia="Times New Roman" w:hAnsi="Courier New" w:cs="Courier New"/>
+          <w:color w:val="0F2B3D"/>
+          <w:sz w:val="20"/>
+          <w:szCs w:val="20"/>
+          <w:bdr w:val="none" w:sz="0" w:space="0" w:color="auto" w:frame="1"/>
+          <w:shd w:val="clear" w:color="auto" w:fill="F7F7F8"/>
+        </w:rPr>
+      </w:pPr>
+      <w:r>
+        <w:rPr>
+          <w:rFonts w:ascii="Courier New" w:eastAsia="Times New Roman" w:hAnsi="Courier New" w:cs="Courier New"/>
+          <w:color w:val="0F2B3D"/>
+          <w:sz w:val="20"/>
+          <w:szCs w:val="20"/>
+          <w:bdr w:val="none" w:sz="0" w:space="0" w:color="auto" w:frame="1"/>
+          <w:shd w:val="clear" w:color="auto" w:fill="F7F7F8"/>
+        </w:rPr>
+        <w:t xml:space="preserve">      </w:t>
+      </w:r>
+      <w:proofErr w:type="spellStart"/>
+      <w:r>
+        <w:rPr>
+          <w:rFonts w:ascii="Courier New" w:eastAsia="Times New Roman" w:hAnsi="Courier New" w:cs="Courier New"/>
+          <w:color w:val="0F2B3D"/>
+          <w:sz w:val="20"/>
+          <w:szCs w:val="20"/>
+          <w:bdr w:val="none" w:sz="0" w:space="0" w:color="auto" w:frame="1"/>
+          <w:shd w:val="clear" w:color="auto" w:fill="F7F7F8"/>
+        </w:rPr>
+        <w:t>self._price</w:t>
+      </w:r>
+      <w:proofErr w:type="spellEnd"/>
+      <w:r>
+        <w:rPr>
+          <w:rFonts w:ascii="Courier New" w:eastAsia="Times New Roman" w:hAnsi="Courier New" w:cs="Courier New"/>
+          <w:color w:val="0F2B3D"/>
+          <w:sz w:val="20"/>
+          <w:szCs w:val="20"/>
+          <w:bdr w:val="none" w:sz="0" w:space="0" w:color="auto" w:frame="1"/>
+          <w:shd w:val="clear" w:color="auto" w:fill="F7F7F8"/>
+        </w:rPr>
+        <w:t xml:space="preserve"> = </w:t>
+      </w:r>
+      <w:proofErr w:type="spellStart"/>
+      <w:r>
+        <w:rPr>
+          <w:rFonts w:ascii="Courier New" w:eastAsia="Times New Roman" w:hAnsi="Courier New" w:cs="Courier New"/>
+          <w:color w:val="0F2B3D"/>
+          <w:sz w:val="20"/>
+          <w:szCs w:val="20"/>
+          <w:bdr w:val="none" w:sz="0" w:space="0" w:color="auto" w:frame="1"/>
+          <w:shd w:val="clear" w:color="auto" w:fill="F7F7F8"/>
+        </w:rPr>
+        <w:t>new_price</w:t>
+      </w:r>
+      <w:proofErr w:type="spellEnd"/>
+    </w:p>
+    <w:p>
+      <w:pPr>
+        <w:pBdr>
+          <w:top w:val="single" w:sz="6" w:space="0" w:color="B4B9BD"/>
+          <w:left w:val="single" w:sz="6" w:space="0" w:color="B4B9BD"/>
+          <w:bottom w:val="single" w:sz="6" w:space="0" w:color="B4B9BD"/>
+          <w:right w:val="single" w:sz="6" w:space="0" w:color="B4B9BD"/>
+        </w:pBdr>
+        <w:shd w:val="clear" w:color="auto" w:fill="F7F7F8"/>
+        <w:tabs>
+          <w:tab w:val="left" w:pos="916"/>
+          <w:tab w:val="left" w:pos="1832"/>
+          <w:tab w:val="left" w:pos="2748"/>
+          <w:tab w:val="left" w:pos="3664"/>
+          <w:tab w:val="left" w:pos="4580"/>
+          <w:tab w:val="left" w:pos="5496"/>
+          <w:tab w:val="left" w:pos="6412"/>
+          <w:tab w:val="left" w:pos="7328"/>
+          <w:tab w:val="left" w:pos="8244"/>
+          <w:tab w:val="left" w:pos="9160"/>
+          <w:tab w:val="left" w:pos="10076"/>
+          <w:tab w:val="left" w:pos="10992"/>
+          <w:tab w:val="left" w:pos="11908"/>
+          <w:tab w:val="left" w:pos="12824"/>
+          <w:tab w:val="left" w:pos="13740"/>
+          <w:tab w:val="left" w:pos="14656"/>
+        </w:tabs>
+        <w:spacing w:after="0" w:line="240" w:lineRule="auto"/>
+        <w:rPr>
+          <w:rFonts w:ascii="Courier New" w:eastAsia="Times New Roman" w:hAnsi="Courier New" w:cs="Courier New"/>
+          <w:color w:val="0F2B3D"/>
+          <w:sz w:val="20"/>
+          <w:szCs w:val="20"/>
+          <w:bdr w:val="none" w:sz="0" w:space="0" w:color="auto" w:frame="1"/>
+          <w:shd w:val="clear" w:color="auto" w:fill="F7F7F8"/>
+        </w:rPr>
+      </w:pPr>
+      <w:proofErr w:type="spellStart"/>
+      <w:r>
+        <w:rPr>
+          <w:rFonts w:ascii="Courier New" w:eastAsia="Times New Roman" w:hAnsi="Courier New" w:cs="Courier New"/>
+          <w:color w:val="0F2B3D"/>
+          <w:sz w:val="20"/>
+          <w:szCs w:val="20"/>
+          <w:bdr w:val="none" w:sz="0" w:space="0" w:color="auto" w:frame="1"/>
+          <w:shd w:val="clear" w:color="auto" w:fill="F7F7F8"/>
+        </w:rPr>
+        <w:t>shirt_one</w:t>
+      </w:r>
+      <w:proofErr w:type="spellEnd"/>
+      <w:r>
+        <w:rPr>
+          <w:rFonts w:ascii="Courier New" w:eastAsia="Times New Roman" w:hAnsi="Courier New" w:cs="Courier New"/>
+          <w:color w:val="0F2B3D"/>
+          <w:sz w:val="20"/>
+          <w:szCs w:val="20"/>
+          <w:bdr w:val="none" w:sz="0" w:space="0" w:color="auto" w:frame="1"/>
+          <w:shd w:val="clear" w:color="auto" w:fill="F7F7F8"/>
+        </w:rPr>
+        <w:t xml:space="preserve"> = Shirt(</w:t>
+      </w:r>
+      <w:r>
+        <w:rPr>
+          <w:rFonts w:ascii="Courier New" w:eastAsia="Times New Roman" w:hAnsi="Courier New" w:cs="Courier New"/>
+          <w:color w:val="DD1144"/>
+          <w:sz w:val="20"/>
+          <w:szCs w:val="20"/>
+          <w:bdr w:val="none" w:sz="0" w:space="0" w:color="auto" w:frame="1"/>
+          <w:shd w:val="clear" w:color="auto" w:fill="F7F7F8"/>
+        </w:rPr>
+        <w:t>'yellow'</w:t>
+      </w:r>
+      <w:r>
+        <w:rPr>
+          <w:rFonts w:ascii="Courier New" w:eastAsia="Times New Roman" w:hAnsi="Courier New" w:cs="Courier New"/>
+          <w:color w:val="0F2B3D"/>
+          <w:sz w:val="20"/>
+          <w:szCs w:val="20"/>
+          <w:bdr w:val="none" w:sz="0" w:space="0" w:color="auto" w:frame="1"/>
+          <w:shd w:val="clear" w:color="auto" w:fill="F7F7F8"/>
+        </w:rPr>
+        <w:t xml:space="preserve">, </w:t>
+      </w:r>
+      <w:r>
+        <w:rPr>
+          <w:rFonts w:ascii="Courier New" w:eastAsia="Times New Roman" w:hAnsi="Courier New" w:cs="Courier New"/>
+          <w:color w:val="DD1144"/>
+          <w:sz w:val="20"/>
+          <w:szCs w:val="20"/>
+          <w:bdr w:val="none" w:sz="0" w:space="0" w:color="auto" w:frame="1"/>
+          <w:shd w:val="clear" w:color="auto" w:fill="F7F7F8"/>
+        </w:rPr>
+        <w:t>'M'</w:t>
+      </w:r>
+      <w:r>
+        <w:rPr>
+          <w:rFonts w:ascii="Courier New" w:eastAsia="Times New Roman" w:hAnsi="Courier New" w:cs="Courier New"/>
+          <w:color w:val="0F2B3D"/>
+          <w:sz w:val="20"/>
+          <w:szCs w:val="20"/>
+          <w:bdr w:val="none" w:sz="0" w:space="0" w:color="auto" w:frame="1"/>
+          <w:shd w:val="clear" w:color="auto" w:fill="F7F7F8"/>
+        </w:rPr>
+        <w:t xml:space="preserve">, </w:t>
+      </w:r>
+      <w:r>
+        <w:rPr>
+          <w:rFonts w:ascii="Courier New" w:eastAsia="Times New Roman" w:hAnsi="Courier New" w:cs="Courier New"/>
+          <w:color w:val="DD1144"/>
+          <w:sz w:val="20"/>
+          <w:szCs w:val="20"/>
+          <w:bdr w:val="none" w:sz="0" w:space="0" w:color="auto" w:frame="1"/>
+          <w:shd w:val="clear" w:color="auto" w:fill="F7F7F8"/>
+        </w:rPr>
+        <w:t>'long-sleeve'</w:t>
+      </w:r>
+      <w:r>
+        <w:rPr>
+          <w:rFonts w:ascii="Courier New" w:eastAsia="Times New Roman" w:hAnsi="Courier New" w:cs="Courier New"/>
+          <w:color w:val="0F2B3D"/>
+          <w:sz w:val="20"/>
+          <w:szCs w:val="20"/>
+          <w:bdr w:val="none" w:sz="0" w:space="0" w:color="auto" w:frame="1"/>
+          <w:shd w:val="clear" w:color="auto" w:fill="F7F7F8"/>
+        </w:rPr>
+        <w:t xml:space="preserve">, </w:t>
+      </w:r>
+      <w:r>
+        <w:rPr>
+          <w:rFonts w:ascii="Courier New" w:eastAsia="Times New Roman" w:hAnsi="Courier New" w:cs="Courier New"/>
+          <w:color w:val="008080"/>
+          <w:sz w:val="20"/>
+          <w:szCs w:val="20"/>
+          <w:bdr w:val="none" w:sz="0" w:space="0" w:color="auto" w:frame="1"/>
+          <w:shd w:val="clear" w:color="auto" w:fill="F7F7F8"/>
+        </w:rPr>
+        <w:t>15</w:t>
+      </w:r>
+      <w:r>
+        <w:rPr>
+          <w:rFonts w:ascii="Courier New" w:eastAsia="Times New Roman" w:hAnsi="Courier New" w:cs="Courier New"/>
+          <w:color w:val="0F2B3D"/>
+          <w:sz w:val="20"/>
+          <w:szCs w:val="20"/>
+          <w:bdr w:val="none" w:sz="0" w:space="0" w:color="auto" w:frame="1"/>
+          <w:shd w:val="clear" w:color="auto" w:fill="F7F7F8"/>
+        </w:rPr>
+        <w:t>)</w:t>
+      </w:r>
+    </w:p>
+    <w:p>
+      <w:pPr>
+        <w:pBdr>
+          <w:top w:val="single" w:sz="6" w:space="0" w:color="B4B9BD"/>
+          <w:left w:val="single" w:sz="6" w:space="0" w:color="B4B9BD"/>
+          <w:bottom w:val="single" w:sz="6" w:space="0" w:color="B4B9BD"/>
+          <w:right w:val="single" w:sz="6" w:space="0" w:color="B4B9BD"/>
+        </w:pBdr>
+        <w:shd w:val="clear" w:color="auto" w:fill="F7F7F8"/>
+        <w:tabs>
+          <w:tab w:val="left" w:pos="916"/>
+          <w:tab w:val="left" w:pos="1832"/>
+          <w:tab w:val="left" w:pos="2748"/>
+          <w:tab w:val="left" w:pos="3664"/>
+          <w:tab w:val="left" w:pos="4580"/>
+          <w:tab w:val="left" w:pos="5496"/>
+          <w:tab w:val="left" w:pos="6412"/>
+          <w:tab w:val="left" w:pos="7328"/>
+          <w:tab w:val="left" w:pos="8244"/>
+          <w:tab w:val="left" w:pos="9160"/>
+          <w:tab w:val="left" w:pos="10076"/>
+          <w:tab w:val="left" w:pos="10992"/>
+          <w:tab w:val="left" w:pos="11908"/>
+          <w:tab w:val="left" w:pos="12824"/>
+          <w:tab w:val="left" w:pos="13740"/>
+          <w:tab w:val="left" w:pos="14656"/>
+        </w:tabs>
+        <w:spacing w:after="0" w:line="240" w:lineRule="auto"/>
+        <w:rPr>
+          <w:rFonts w:ascii="Courier New" w:eastAsia="Times New Roman" w:hAnsi="Courier New" w:cs="Courier New"/>
+          <w:color w:val="0F2B3D"/>
+          <w:sz w:val="20"/>
+          <w:szCs w:val="20"/>
+          <w:bdr w:val="none" w:sz="0" w:space="0" w:color="auto" w:frame="1"/>
+          <w:shd w:val="clear" w:color="auto" w:fill="F7F7F8"/>
+        </w:rPr>
+      </w:pPr>
+      <w:r>
+        <w:rPr>
+          <w:rFonts w:ascii="Courier New" w:eastAsia="Times New Roman" w:hAnsi="Courier New" w:cs="Courier New"/>
+          <w:color w:val="0086B3"/>
+          <w:sz w:val="20"/>
+          <w:szCs w:val="20"/>
+          <w:bdr w:val="none" w:sz="0" w:space="0" w:color="auto" w:frame="1"/>
+          <w:shd w:val="clear" w:color="auto" w:fill="F7F7F8"/>
+        </w:rPr>
+        <w:t>print</w:t>
+      </w:r>
+      <w:r>
+        <w:rPr>
+          <w:rFonts w:ascii="Courier New" w:eastAsia="Times New Roman" w:hAnsi="Courier New" w:cs="Courier New"/>
+          <w:color w:val="0F2B3D"/>
+          <w:sz w:val="20"/>
+          <w:szCs w:val="20"/>
+          <w:bdr w:val="none" w:sz="0" w:space="0" w:color="auto" w:frame="1"/>
+          <w:shd w:val="clear" w:color="auto" w:fill="F7F7F8"/>
+        </w:rPr>
+        <w:t>(</w:t>
+      </w:r>
+      <w:proofErr w:type="spellStart"/>
+      <w:r>
+        <w:rPr>
+          <w:rFonts w:ascii="Courier New" w:eastAsia="Times New Roman" w:hAnsi="Courier New" w:cs="Courier New"/>
+          <w:color w:val="0F2B3D"/>
+          <w:sz w:val="20"/>
+          <w:szCs w:val="20"/>
+          <w:bdr w:val="none" w:sz="0" w:space="0" w:color="auto" w:frame="1"/>
+          <w:shd w:val="clear" w:color="auto" w:fill="F7F7F8"/>
+        </w:rPr>
+        <w:t>shirt_one.get_price</w:t>
+      </w:r>
+      <w:proofErr w:type="spellEnd"/>
+      <w:r>
+        <w:rPr>
+          <w:rFonts w:ascii="Courier New" w:eastAsia="Times New Roman" w:hAnsi="Courier New" w:cs="Courier New"/>
+          <w:color w:val="0F2B3D"/>
+          <w:sz w:val="20"/>
+          <w:szCs w:val="20"/>
+          <w:bdr w:val="none" w:sz="0" w:space="0" w:color="auto" w:frame="1"/>
+          <w:shd w:val="clear" w:color="auto" w:fill="F7F7F8"/>
+        </w:rPr>
+        <w:t>())</w:t>
+      </w:r>
+    </w:p>
+    <w:p>
+      <w:pPr>
+        <w:pBdr>
+          <w:top w:val="single" w:sz="6" w:space="0" w:color="B4B9BD"/>
+          <w:left w:val="single" w:sz="6" w:space="0" w:color="B4B9BD"/>
+          <w:bottom w:val="single" w:sz="6" w:space="0" w:color="B4B9BD"/>
+          <w:right w:val="single" w:sz="6" w:space="0" w:color="B4B9BD"/>
+        </w:pBdr>
+        <w:shd w:val="clear" w:color="auto" w:fill="F7F7F8"/>
+        <w:tabs>
+          <w:tab w:val="left" w:pos="916"/>
+          <w:tab w:val="left" w:pos="1832"/>
+          <w:tab w:val="left" w:pos="2748"/>
+          <w:tab w:val="left" w:pos="3664"/>
+          <w:tab w:val="left" w:pos="4580"/>
+          <w:tab w:val="left" w:pos="5496"/>
+          <w:tab w:val="left" w:pos="6412"/>
+          <w:tab w:val="left" w:pos="7328"/>
+          <w:tab w:val="left" w:pos="8244"/>
+          <w:tab w:val="left" w:pos="9160"/>
+          <w:tab w:val="left" w:pos="10076"/>
+          <w:tab w:val="left" w:pos="10992"/>
+          <w:tab w:val="left" w:pos="11908"/>
+          <w:tab w:val="left" w:pos="12824"/>
+          <w:tab w:val="left" w:pos="13740"/>
+          <w:tab w:val="left" w:pos="14656"/>
+        </w:tabs>
+        <w:spacing w:after="0" w:line="240" w:lineRule="auto"/>
+        <w:rPr>
+          <w:rFonts w:ascii="Courier New" w:eastAsia="Times New Roman" w:hAnsi="Courier New" w:cs="Courier New"/>
+          <w:color w:val="525C65"/>
+          <w:sz w:val="24"/>
+          <w:szCs w:val="24"/>
+        </w:rPr>
+      </w:pPr>
+      <w:proofErr w:type="spellStart"/>
+      <w:r>
+        <w:rPr>
+          <w:rFonts w:ascii="Courier New" w:eastAsia="Times New Roman" w:hAnsi="Courier New" w:cs="Courier New"/>
+          <w:color w:val="0F2B3D"/>
+          <w:sz w:val="20"/>
+          <w:szCs w:val="20"/>
+          <w:bdr w:val="none" w:sz="0" w:space="0" w:color="auto" w:frame="1"/>
+          <w:shd w:val="clear" w:color="auto" w:fill="F7F7F8"/>
+        </w:rPr>
+        <w:t>shirt_one.set_price</w:t>
+      </w:r>
+      <w:proofErr w:type="spellEnd"/>
+      <w:r>
+        <w:rPr>
+          <w:rFonts w:ascii="Courier New" w:eastAsia="Times New Roman" w:hAnsi="Courier New" w:cs="Courier New"/>
+          <w:color w:val="0F2B3D"/>
+          <w:sz w:val="20"/>
+          <w:szCs w:val="20"/>
+          <w:bdr w:val="none" w:sz="0" w:space="0" w:color="auto" w:frame="1"/>
+          <w:shd w:val="clear" w:color="auto" w:fill="F7F7F8"/>
+        </w:rPr>
+        <w:t>(</w:t>
+      </w:r>
+      <w:r>
+        <w:rPr>
+          <w:rFonts w:ascii="Courier New" w:eastAsia="Times New Roman" w:hAnsi="Courier New" w:cs="Courier New"/>
+          <w:color w:val="008080"/>
+          <w:sz w:val="20"/>
+          <w:szCs w:val="20"/>
+          <w:bdr w:val="none" w:sz="0" w:space="0" w:color="auto" w:frame="1"/>
+          <w:shd w:val="clear" w:color="auto" w:fill="F7F7F8"/>
+        </w:rPr>
+        <w:t>10</w:t>
+      </w:r>
+      <w:r>
+        <w:rPr>
+          <w:rFonts w:ascii="Courier New" w:eastAsia="Times New Roman" w:hAnsi="Courier New" w:cs="Courier New"/>
+          <w:color w:val="0F2B3D"/>
+          <w:sz w:val="20"/>
+          <w:szCs w:val="20"/>
+          <w:bdr w:val="none" w:sz="0" w:space="0" w:color="auto" w:frame="1"/>
+          <w:shd w:val="clear" w:color="auto" w:fill="F7F7F8"/>
+        </w:rPr>
+        <w:t>)</w:t>
+      </w:r>
+    </w:p>
+    <w:p/>
+    <w:p>
+      <w:pPr>
         <w:rPr>
           <w:rFonts w:eastAsiaTheme="majorEastAsia"/>
         </w:rPr>
       </w:pPr>
-    </w:p>
-    <w:p>
-      <w:pPr>
+      <w:r>
         <w:rPr>
           <w:rFonts w:eastAsiaTheme="majorEastAsia"/>
         </w:rPr>
-      </w:pPr>
-      <w:r>
+        <w:t>One of the benefits of set and get methods is that, as previously mentioned in the course, you can hide the implementation from your user. Maybe originally a variable was coded as a list and later became a dictionary. With set and get methods, you could easily change how that variable gets accessed. Without set and get methods, you'd have to go to every place in the code that accessed the variable directly and change the code.</w:t>
+      </w:r>
+    </w:p>
+    <w:p>
+      <w:pPr>
         <w:rPr>
           <w:rFonts w:eastAsiaTheme="majorEastAsia"/>
         </w:rPr>
+      </w:pPr>
+    </w:p>
+    <w:p>
+      <w:pPr>
+        <w:rPr>
+          <w:rFonts w:eastAsiaTheme="majorEastAsia"/>
+        </w:rPr>
+      </w:pPr>
+    </w:p>
+    <w:p>
+      <w:pPr>
+        <w:rPr>
+          <w:rFonts w:eastAsiaTheme="majorEastAsia"/>
+        </w:rPr>
+      </w:pPr>
+    </w:p>
+    <w:p>
+      <w:pPr>
+        <w:rPr>
+          <w:rFonts w:eastAsiaTheme="majorEastAsia"/>
+        </w:rPr>
+      </w:pPr>
+    </w:p>
+    <w:p>
+      <w:pPr>
+        <w:rPr>
+          <w:rFonts w:eastAsiaTheme="majorEastAsia"/>
+        </w:rPr>
+      </w:pPr>
+      <w:r>
+        <w:rPr>
+          <w:rFonts w:eastAsiaTheme="majorEastAsia"/>
+        </w:rPr>
+        <w:lastRenderedPageBreak/>
         <w:br w:type="page"/>
       </w:r>
     </w:p>
@@ -3696,7 +4970,6 @@
         <w:rPr>
           <w:rFonts w:eastAsiaTheme="majorEastAsia"/>
         </w:rPr>
-        <w:lastRenderedPageBreak/>
         <w:br w:type="page"/>
       </w:r>
     </w:p>
@@ -6760,6 +8033,31 @@
       <w:ind w:left="440"/>
     </w:pPr>
   </w:style>
+  <w:style w:type="character" w:customStyle="1" w:styleId="hljs-class">
+    <w:name w:val="hljs-class"/>
+    <w:basedOn w:val="DefaultParagraphFont"/>
+    <w:rsid w:val="00360DBF"/>
+  </w:style>
+  <w:style w:type="character" w:customStyle="1" w:styleId="hljs-title">
+    <w:name w:val="hljs-title"/>
+    <w:basedOn w:val="DefaultParagraphFont"/>
+    <w:rsid w:val="00360DBF"/>
+  </w:style>
+  <w:style w:type="character" w:customStyle="1" w:styleId="hljs-function">
+    <w:name w:val="hljs-function"/>
+    <w:basedOn w:val="DefaultParagraphFont"/>
+    <w:rsid w:val="00360DBF"/>
+  </w:style>
+  <w:style w:type="character" w:customStyle="1" w:styleId="hljs-params">
+    <w:name w:val="hljs-params"/>
+    <w:basedOn w:val="DefaultParagraphFont"/>
+    <w:rsid w:val="00360DBF"/>
+  </w:style>
+  <w:style w:type="character" w:customStyle="1" w:styleId="hljs-builtin">
+    <w:name w:val="hljs-built_in"/>
+    <w:basedOn w:val="DefaultParagraphFont"/>
+    <w:rsid w:val="00360DBF"/>
+  </w:style>
 </w:styles>
 </file>
 

</xml_diff>

<commit_message>
Add solution for OOP Syntax Exercise - Part 2
Add notes for OOP Syntax Exercise - Part 2
</commit_message>
<xml_diff>
--- a/notes/Notes_Udacity_AWS_Machine_Learning_Foundations_Course.docx
+++ b/notes/Notes_Udacity_AWS_Machine_Learning_Foundations_Course.docx
@@ -3553,6 +3553,21 @@
     </w:p>
     <w:p>
       <w:pPr>
+        <w:pStyle w:val="Heading2"/>
+      </w:pPr>
+      <w:r>
+        <w:t>Classes and Objects</w:t>
+      </w:r>
+    </w:p>
+    <w:p>
+      <w:pPr>
+        <w:rPr>
+          <w:rFonts w:eastAsiaTheme="majorEastAsia"/>
+        </w:rPr>
+      </w:pPr>
+    </w:p>
+    <w:p>
+      <w:pPr>
         <w:pStyle w:val="Heading3"/>
       </w:pPr>
       <w:proofErr w:type="spellStart"/>
@@ -4777,6 +4792,7 @@
           <w:bdr w:val="none" w:sz="0" w:space="0" w:color="auto" w:frame="1"/>
           <w:shd w:val="clear" w:color="auto" w:fill="F7F7F8"/>
         </w:rPr>
+        <w:lastRenderedPageBreak/>
         <w:t>print</w:t>
       </w:r>
       <w:r>
@@ -4920,6 +4936,30 @@
     </w:p>
     <w:p>
       <w:pPr>
+        <w:pStyle w:val="Heading3"/>
+      </w:pPr>
+      <w:r>
+        <w:t>OOP Syntax Exercise - Part 2</w:t>
+      </w:r>
+    </w:p>
+    <w:p/>
+    <w:p>
+      <w:pPr>
+        <w:pStyle w:val="ListParagraph"/>
+        <w:numPr>
+          <w:ilvl w:val="0"/>
+          <w:numId w:val="17"/>
+        </w:numPr>
+      </w:pPr>
+      <w:r>
+        <w:t>Every method in the class must have ‘self’ as the first argument</w:t>
+      </w:r>
+    </w:p>
+    <w:p/>
+    <w:p/>
+    <w:p/>
+    <w:p>
+      <w:pPr>
         <w:rPr>
           <w:rFonts w:eastAsiaTheme="majorEastAsia"/>
         </w:rPr>
@@ -4945,11 +4985,17 @@
           <w:rFonts w:eastAsiaTheme="majorEastAsia"/>
         </w:rPr>
       </w:pPr>
-      <w:r>
+    </w:p>
+    <w:p>
+      <w:pPr>
         <w:rPr>
           <w:rFonts w:eastAsiaTheme="majorEastAsia"/>
         </w:rPr>
-        <w:lastRenderedPageBreak/>
+      </w:pPr>
+      <w:r>
+        <w:rPr>
+          <w:rFonts w:eastAsiaTheme="majorEastAsia"/>
+        </w:rPr>
         <w:br w:type="page"/>
       </w:r>
     </w:p>
@@ -5803,6 +5849,92 @@
     </w:lvl>
   </w:abstractNum>
   <w:abstractNum w:abstractNumId="6" w15:restartNumberingAfterBreak="0">
+    <w:nsid w:val="40454B12"/>
+    <w:multiLevelType w:val="hybridMultilevel"/>
+    <w:tmpl w:val="52248F3E"/>
+    <w:lvl w:ilvl="0" w:tplc="0409000F">
+      <w:start w:val="1"/>
+      <w:numFmt w:val="decimal"/>
+      <w:lvlText w:val="%1."/>
+      <w:lvlJc w:val="left"/>
+      <w:pPr>
+        <w:ind w:left="720" w:hanging="360"/>
+      </w:pPr>
+    </w:lvl>
+    <w:lvl w:ilvl="1" w:tplc="04090019" w:tentative="1">
+      <w:start w:val="1"/>
+      <w:numFmt w:val="lowerLetter"/>
+      <w:lvlText w:val="%2."/>
+      <w:lvlJc w:val="left"/>
+      <w:pPr>
+        <w:ind w:left="1440" w:hanging="360"/>
+      </w:pPr>
+    </w:lvl>
+    <w:lvl w:ilvl="2" w:tplc="0409001B" w:tentative="1">
+      <w:start w:val="1"/>
+      <w:numFmt w:val="lowerRoman"/>
+      <w:lvlText w:val="%3."/>
+      <w:lvlJc w:val="right"/>
+      <w:pPr>
+        <w:ind w:left="2160" w:hanging="180"/>
+      </w:pPr>
+    </w:lvl>
+    <w:lvl w:ilvl="3" w:tplc="0409000F" w:tentative="1">
+      <w:start w:val="1"/>
+      <w:numFmt w:val="decimal"/>
+      <w:lvlText w:val="%4."/>
+      <w:lvlJc w:val="left"/>
+      <w:pPr>
+        <w:ind w:left="2880" w:hanging="360"/>
+      </w:pPr>
+    </w:lvl>
+    <w:lvl w:ilvl="4" w:tplc="04090019" w:tentative="1">
+      <w:start w:val="1"/>
+      <w:numFmt w:val="lowerLetter"/>
+      <w:lvlText w:val="%5."/>
+      <w:lvlJc w:val="left"/>
+      <w:pPr>
+        <w:ind w:left="3600" w:hanging="360"/>
+      </w:pPr>
+    </w:lvl>
+    <w:lvl w:ilvl="5" w:tplc="0409001B" w:tentative="1">
+      <w:start w:val="1"/>
+      <w:numFmt w:val="lowerRoman"/>
+      <w:lvlText w:val="%6."/>
+      <w:lvlJc w:val="right"/>
+      <w:pPr>
+        <w:ind w:left="4320" w:hanging="180"/>
+      </w:pPr>
+    </w:lvl>
+    <w:lvl w:ilvl="6" w:tplc="0409000F" w:tentative="1">
+      <w:start w:val="1"/>
+      <w:numFmt w:val="decimal"/>
+      <w:lvlText w:val="%7."/>
+      <w:lvlJc w:val="left"/>
+      <w:pPr>
+        <w:ind w:left="5040" w:hanging="360"/>
+      </w:pPr>
+    </w:lvl>
+    <w:lvl w:ilvl="7" w:tplc="04090019" w:tentative="1">
+      <w:start w:val="1"/>
+      <w:numFmt w:val="lowerLetter"/>
+      <w:lvlText w:val="%8."/>
+      <w:lvlJc w:val="left"/>
+      <w:pPr>
+        <w:ind w:left="5760" w:hanging="360"/>
+      </w:pPr>
+    </w:lvl>
+    <w:lvl w:ilvl="8" w:tplc="0409001B" w:tentative="1">
+      <w:start w:val="1"/>
+      <w:numFmt w:val="lowerRoman"/>
+      <w:lvlText w:val="%9."/>
+      <w:lvlJc w:val="right"/>
+      <w:pPr>
+        <w:ind w:left="6480" w:hanging="180"/>
+      </w:pPr>
+    </w:lvl>
+  </w:abstractNum>
+  <w:abstractNum w:abstractNumId="7" w15:restartNumberingAfterBreak="0">
     <w:nsid w:val="466F414D"/>
     <w:multiLevelType w:val="hybridMultilevel"/>
     <w:tmpl w:val="EE640EC2"/>
@@ -5888,7 +6020,7 @@
       </w:pPr>
     </w:lvl>
   </w:abstractNum>
-  <w:abstractNum w:abstractNumId="7" w15:restartNumberingAfterBreak="0">
+  <w:abstractNum w:abstractNumId="8" w15:restartNumberingAfterBreak="0">
     <w:nsid w:val="4A153B54"/>
     <w:multiLevelType w:val="hybridMultilevel"/>
     <w:tmpl w:val="1FA0A5E0"/>
@@ -5974,7 +6106,7 @@
       </w:pPr>
     </w:lvl>
   </w:abstractNum>
-  <w:abstractNum w:abstractNumId="8" w15:restartNumberingAfterBreak="0">
+  <w:abstractNum w:abstractNumId="9" w15:restartNumberingAfterBreak="0">
     <w:nsid w:val="565669D9"/>
     <w:multiLevelType w:val="hybridMultilevel"/>
     <w:tmpl w:val="D8061DFC"/>
@@ -6060,7 +6192,7 @@
       </w:pPr>
     </w:lvl>
   </w:abstractNum>
-  <w:abstractNum w:abstractNumId="9" w15:restartNumberingAfterBreak="0">
+  <w:abstractNum w:abstractNumId="10" w15:restartNumberingAfterBreak="0">
     <w:nsid w:val="59CB04E0"/>
     <w:multiLevelType w:val="multilevel"/>
     <w:tmpl w:val="FACE6B04"/>
@@ -6176,7 +6308,7 @@
       </w:pPr>
     </w:lvl>
   </w:abstractNum>
-  <w:abstractNum w:abstractNumId="10" w15:restartNumberingAfterBreak="0">
+  <w:abstractNum w:abstractNumId="11" w15:restartNumberingAfterBreak="0">
     <w:nsid w:val="62ED57FE"/>
     <w:multiLevelType w:val="hybridMultilevel"/>
     <w:tmpl w:val="1FA0A5E0"/>
@@ -6262,7 +6394,7 @@
       </w:pPr>
     </w:lvl>
   </w:abstractNum>
-  <w:abstractNum w:abstractNumId="11" w15:restartNumberingAfterBreak="0">
+  <w:abstractNum w:abstractNumId="12" w15:restartNumberingAfterBreak="0">
     <w:nsid w:val="6BEA4C4D"/>
     <w:multiLevelType w:val="hybridMultilevel"/>
     <w:tmpl w:val="A2C6189E"/>
@@ -6403,7 +6535,7 @@
       </w:rPr>
     </w:lvl>
   </w:abstractNum>
-  <w:abstractNum w:abstractNumId="12" w15:restartNumberingAfterBreak="0">
+  <w:abstractNum w:abstractNumId="13" w15:restartNumberingAfterBreak="0">
     <w:nsid w:val="7A0D085A"/>
     <w:multiLevelType w:val="hybridMultilevel"/>
     <w:tmpl w:val="4ADEA6D0"/>
@@ -6490,10 +6622,10 @@
     </w:lvl>
   </w:abstractNum>
   <w:num w:numId="1">
-    <w:abstractNumId w:val="11"/>
+    <w:abstractNumId w:val="12"/>
   </w:num>
   <w:num w:numId="2">
-    <w:abstractNumId w:val="11"/>
+    <w:abstractNumId w:val="12"/>
   </w:num>
   <w:num w:numId="3">
     <w:abstractNumId w:val="4"/>
@@ -6502,13 +6634,13 @@
     <w:abstractNumId w:val="3"/>
   </w:num>
   <w:num w:numId="5">
-    <w:abstractNumId w:val="9"/>
+    <w:abstractNumId w:val="10"/>
   </w:num>
   <w:num w:numId="6">
-    <w:abstractNumId w:val="9"/>
+    <w:abstractNumId w:val="10"/>
   </w:num>
   <w:num w:numId="7">
-    <w:abstractNumId w:val="9"/>
+    <w:abstractNumId w:val="10"/>
   </w:num>
   <w:num w:numId="8">
     <w:abstractNumId w:val="0"/>
@@ -6520,22 +6652,25 @@
     <w:abstractNumId w:val="5"/>
   </w:num>
   <w:num w:numId="11">
-    <w:abstractNumId w:val="6"/>
+    <w:abstractNumId w:val="7"/>
   </w:num>
   <w:num w:numId="12">
-    <w:abstractNumId w:val="7"/>
+    <w:abstractNumId w:val="8"/>
   </w:num>
   <w:num w:numId="13">
-    <w:abstractNumId w:val="10"/>
+    <w:abstractNumId w:val="11"/>
   </w:num>
   <w:num w:numId="14">
-    <w:abstractNumId w:val="12"/>
+    <w:abstractNumId w:val="13"/>
   </w:num>
   <w:num w:numId="15">
     <w:abstractNumId w:val="2"/>
   </w:num>
   <w:num w:numId="16">
-    <w:abstractNumId w:val="8"/>
+    <w:abstractNumId w:val="9"/>
+  </w:num>
+  <w:num w:numId="17">
+    <w:abstractNumId w:val="6"/>
   </w:num>
 </w:numbering>
 </file>

</xml_diff>

<commit_message>
Add notes for Commenting and stat theory
\## oop_comment.pdf:
- Commenting rules

\## oop_stat_theory.pdf, quiz_oop_stat_theory.pdf:
= Theory notes—Mostly just formulas
= Quiz on stats

Notes_Udacity_AWS_Machine_Learning_Foundations_Course.docx:
- Detailed notes on stat theory
- What the Gaussian Package is going to be about
- Related links
</commit_message>
<xml_diff>
--- a/notes/Notes_Udacity_AWS_Machine_Learning_Foundations_Course.docx
+++ b/notes/Notes_Udacity_AWS_Machine_Learning_Foundations_Course.docx
@@ -65,7 +65,7 @@
           <w:r>
             <w:fldChar w:fldCharType="separate"/>
           </w:r>
-          <w:hyperlink w:anchor="_Toc45240542" w:history="1">
+          <w:hyperlink w:anchor="_Toc45503502" w:history="1">
             <w:r>
               <w:rPr>
                 <w:rStyle w:val="Hyperlink"/>
@@ -92,7 +92,7 @@
                 <w:noProof/>
                 <w:webHidden/>
               </w:rPr>
-              <w:instrText xml:space="preserve"> PAGEREF _Toc45240542 \h </w:instrText>
+              <w:instrText xml:space="preserve"> PAGEREF _Toc45503502 \h </w:instrText>
             </w:r>
             <w:r>
               <w:rPr>
@@ -133,7 +133,7 @@
               <w:noProof/>
             </w:rPr>
           </w:pPr>
-          <w:hyperlink w:anchor="_Toc45240543" w:history="1">
+          <w:hyperlink w:anchor="_Toc45503503" w:history="1">
             <w:r>
               <w:rPr>
                 <w:rStyle w:val="Hyperlink"/>
@@ -160,7 +160,7 @@
                 <w:noProof/>
                 <w:webHidden/>
               </w:rPr>
-              <w:instrText xml:space="preserve"> PAGEREF _Toc45240543 \h </w:instrText>
+              <w:instrText xml:space="preserve"> PAGEREF _Toc45503503 \h </w:instrText>
             </w:r>
             <w:r>
               <w:rPr>
@@ -201,7 +201,7 @@
               <w:noProof/>
             </w:rPr>
           </w:pPr>
-          <w:hyperlink w:anchor="_Toc45240544" w:history="1">
+          <w:hyperlink w:anchor="_Toc45503504" w:history="1">
             <w:r>
               <w:rPr>
                 <w:rStyle w:val="Hyperlink"/>
@@ -228,7 +228,7 @@
                 <w:noProof/>
                 <w:webHidden/>
               </w:rPr>
-              <w:instrText xml:space="preserve"> PAGEREF _Toc45240544 \h </w:instrText>
+              <w:instrText xml:space="preserve"> PAGEREF _Toc45503504 \h </w:instrText>
             </w:r>
             <w:r>
               <w:rPr>
@@ -269,7 +269,7 @@
               <w:noProof/>
             </w:rPr>
           </w:pPr>
-          <w:hyperlink w:anchor="_Toc45240545" w:history="1">
+          <w:hyperlink w:anchor="_Toc45503505" w:history="1">
             <w:r>
               <w:rPr>
                 <w:rStyle w:val="Hyperlink"/>
@@ -296,7 +296,7 @@
                 <w:noProof/>
                 <w:webHidden/>
               </w:rPr>
-              <w:instrText xml:space="preserve"> PAGEREF _Toc45240545 \h </w:instrText>
+              <w:instrText xml:space="preserve"> PAGEREF _Toc45503505 \h </w:instrText>
             </w:r>
             <w:r>
               <w:rPr>
@@ -337,7 +337,7 @@
               <w:noProof/>
             </w:rPr>
           </w:pPr>
-          <w:hyperlink w:anchor="_Toc45240546" w:history="1">
+          <w:hyperlink w:anchor="_Toc45503506" w:history="1">
             <w:r>
               <w:rPr>
                 <w:rStyle w:val="Hyperlink"/>
@@ -364,7 +364,7 @@
                 <w:noProof/>
                 <w:webHidden/>
               </w:rPr>
-              <w:instrText xml:space="preserve"> PAGEREF _Toc45240546 \h </w:instrText>
+              <w:instrText xml:space="preserve"> PAGEREF _Toc45503506 \h </w:instrText>
             </w:r>
             <w:r>
               <w:rPr>
@@ -405,7 +405,7 @@
               <w:noProof/>
             </w:rPr>
           </w:pPr>
-          <w:hyperlink w:anchor="_Toc45240547" w:history="1">
+          <w:hyperlink w:anchor="_Toc45503507" w:history="1">
             <w:r>
               <w:rPr>
                 <w:rStyle w:val="Hyperlink"/>
@@ -432,7 +432,7 @@
                 <w:noProof/>
                 <w:webHidden/>
               </w:rPr>
-              <w:instrText xml:space="preserve"> PAGEREF _Toc45240547 \h </w:instrText>
+              <w:instrText xml:space="preserve"> PAGEREF _Toc45503507 \h </w:instrText>
             </w:r>
             <w:r>
               <w:rPr>
@@ -473,7 +473,7 @@
               <w:noProof/>
             </w:rPr>
           </w:pPr>
-          <w:hyperlink w:anchor="_Toc45240548" w:history="1">
+          <w:hyperlink w:anchor="_Toc45503508" w:history="1">
             <w:r>
               <w:rPr>
                 <w:rStyle w:val="Hyperlink"/>
@@ -500,7 +500,7 @@
                 <w:noProof/>
                 <w:webHidden/>
               </w:rPr>
-              <w:instrText xml:space="preserve"> PAGEREF _Toc45240548 \h </w:instrText>
+              <w:instrText xml:space="preserve"> PAGEREF _Toc45503508 \h </w:instrText>
             </w:r>
             <w:r>
               <w:rPr>
@@ -541,7 +541,7 @@
               <w:noProof/>
             </w:rPr>
           </w:pPr>
-          <w:hyperlink w:anchor="_Toc45240549" w:history="1">
+          <w:hyperlink w:anchor="_Toc45503509" w:history="1">
             <w:r>
               <w:rPr>
                 <w:rStyle w:val="Hyperlink"/>
@@ -568,7 +568,7 @@
                 <w:noProof/>
                 <w:webHidden/>
               </w:rPr>
-              <w:instrText xml:space="preserve"> PAGEREF _Toc45240549 \h </w:instrText>
+              <w:instrText xml:space="preserve"> PAGEREF _Toc45503509 \h </w:instrText>
             </w:r>
             <w:r>
               <w:rPr>
@@ -609,7 +609,7 @@
               <w:noProof/>
             </w:rPr>
           </w:pPr>
-          <w:hyperlink w:anchor="_Toc45240550" w:history="1">
+          <w:hyperlink w:anchor="_Toc45503510" w:history="1">
             <w:r>
               <w:rPr>
                 <w:rStyle w:val="Hyperlink"/>
@@ -636,7 +636,7 @@
                 <w:noProof/>
                 <w:webHidden/>
               </w:rPr>
-              <w:instrText xml:space="preserve"> PAGEREF _Toc45240550 \h </w:instrText>
+              <w:instrText xml:space="preserve"> PAGEREF _Toc45503510 \h </w:instrText>
             </w:r>
             <w:r>
               <w:rPr>
@@ -677,7 +677,7 @@
               <w:noProof/>
             </w:rPr>
           </w:pPr>
-          <w:hyperlink w:anchor="_Toc45240551" w:history="1">
+          <w:hyperlink w:anchor="_Toc45503511" w:history="1">
             <w:r>
               <w:rPr>
                 <w:rStyle w:val="Hyperlink"/>
@@ -704,7 +704,7 @@
                 <w:noProof/>
                 <w:webHidden/>
               </w:rPr>
-              <w:instrText xml:space="preserve"> PAGEREF _Toc45240551 \h </w:instrText>
+              <w:instrText xml:space="preserve"> PAGEREF _Toc45503511 \h </w:instrText>
             </w:r>
             <w:r>
               <w:rPr>
@@ -745,7 +745,7 @@
               <w:noProof/>
             </w:rPr>
           </w:pPr>
-          <w:hyperlink w:anchor="_Toc45240552" w:history="1">
+          <w:hyperlink w:anchor="_Toc45503512" w:history="1">
             <w:r>
               <w:rPr>
                 <w:rStyle w:val="Hyperlink"/>
@@ -772,7 +772,7 @@
                 <w:noProof/>
                 <w:webHidden/>
               </w:rPr>
-              <w:instrText xml:space="preserve"> PAGEREF _Toc45240552 \h </w:instrText>
+              <w:instrText xml:space="preserve"> PAGEREF _Toc45503512 \h </w:instrText>
             </w:r>
             <w:r>
               <w:rPr>
@@ -813,7 +813,7 @@
               <w:noProof/>
             </w:rPr>
           </w:pPr>
-          <w:hyperlink w:anchor="_Toc45240553" w:history="1">
+          <w:hyperlink w:anchor="_Toc45503513" w:history="1">
             <w:r>
               <w:rPr>
                 <w:rStyle w:val="Hyperlink"/>
@@ -840,7 +840,7 @@
                 <w:noProof/>
                 <w:webHidden/>
               </w:rPr>
-              <w:instrText xml:space="preserve"> PAGEREF _Toc45240553 \h </w:instrText>
+              <w:instrText xml:space="preserve"> PAGEREF _Toc45503513 \h </w:instrText>
             </w:r>
             <w:r>
               <w:rPr>
@@ -881,7 +881,7 @@
               <w:noProof/>
             </w:rPr>
           </w:pPr>
-          <w:hyperlink w:anchor="_Toc45240554" w:history="1">
+          <w:hyperlink w:anchor="_Toc45503514" w:history="1">
             <w:r>
               <w:rPr>
                 <w:rStyle w:val="Hyperlink"/>
@@ -908,7 +908,7 @@
                 <w:noProof/>
                 <w:webHidden/>
               </w:rPr>
-              <w:instrText xml:space="preserve"> PAGEREF _Toc45240554 \h </w:instrText>
+              <w:instrText xml:space="preserve"> PAGEREF _Toc45503514 \h </w:instrText>
             </w:r>
             <w:r>
               <w:rPr>
@@ -949,7 +949,7 @@
               <w:noProof/>
             </w:rPr>
           </w:pPr>
-          <w:hyperlink w:anchor="_Toc45240555" w:history="1">
+          <w:hyperlink w:anchor="_Toc45503515" w:history="1">
             <w:r>
               <w:rPr>
                 <w:rStyle w:val="Hyperlink"/>
@@ -976,7 +976,7 @@
                 <w:noProof/>
                 <w:webHidden/>
               </w:rPr>
-              <w:instrText xml:space="preserve"> PAGEREF _Toc45240555 \h </w:instrText>
+              <w:instrText xml:space="preserve"> PAGEREF _Toc45503515 \h </w:instrText>
             </w:r>
             <w:r>
               <w:rPr>
@@ -1017,7 +1017,7 @@
               <w:noProof/>
             </w:rPr>
           </w:pPr>
-          <w:hyperlink w:anchor="_Toc45240556" w:history="1">
+          <w:hyperlink w:anchor="_Toc45503516" w:history="1">
             <w:r>
               <w:rPr>
                 <w:rStyle w:val="Hyperlink"/>
@@ -1044,7 +1044,7 @@
                 <w:noProof/>
                 <w:webHidden/>
               </w:rPr>
-              <w:instrText xml:space="preserve"> PAGEREF _Toc45240556 \h </w:instrText>
+              <w:instrText xml:space="preserve"> PAGEREF _Toc45503516 \h </w:instrText>
             </w:r>
             <w:r>
               <w:rPr>
@@ -1085,7 +1085,7 @@
               <w:noProof/>
             </w:rPr>
           </w:pPr>
-          <w:hyperlink w:anchor="_Toc45240557" w:history="1">
+          <w:hyperlink w:anchor="_Toc45503517" w:history="1">
             <w:r>
               <w:rPr>
                 <w:rStyle w:val="Hyperlink"/>
@@ -1112,7 +1112,7 @@
                 <w:noProof/>
                 <w:webHidden/>
               </w:rPr>
-              <w:instrText xml:space="preserve"> PAGEREF _Toc45240557 \h </w:instrText>
+              <w:instrText xml:space="preserve"> PAGEREF _Toc45503517 \h </w:instrText>
             </w:r>
             <w:r>
               <w:rPr>
@@ -1153,13 +1153,13 @@
               <w:noProof/>
             </w:rPr>
           </w:pPr>
-          <w:hyperlink w:anchor="_Toc45240558" w:history="1">
+          <w:hyperlink w:anchor="_Toc45503518" w:history="1">
             <w:r>
               <w:rPr>
                 <w:rStyle w:val="Hyperlink"/>
                 <w:noProof/>
               </w:rPr>
-              <w:t>References</w:t>
+              <w:t>Object Oriented Programming</w:t>
             </w:r>
             <w:r>
               <w:rPr>
@@ -1180,7 +1180,7 @@
                 <w:noProof/>
                 <w:webHidden/>
               </w:rPr>
-              <w:instrText xml:space="preserve"> PAGEREF _Toc45240558 \h </w:instrText>
+              <w:instrText xml:space="preserve"> PAGEREF _Toc45503518 \h </w:instrText>
             </w:r>
             <w:r>
               <w:rPr>
@@ -1200,7 +1200,497 @@
                 <w:noProof/>
                 <w:webHidden/>
               </w:rPr>
+              <w:t>8</w:t>
+            </w:r>
+            <w:r>
+              <w:rPr>
+                <w:noProof/>
+                <w:webHidden/>
+              </w:rPr>
+              <w:fldChar w:fldCharType="end"/>
+            </w:r>
+          </w:hyperlink>
+        </w:p>
+        <w:p>
+          <w:pPr>
+            <w:pStyle w:val="TOC2"/>
+            <w:tabs>
+              <w:tab w:val="right" w:leader="dot" w:pos="9350"/>
+            </w:tabs>
+            <w:rPr>
+              <w:noProof/>
+            </w:rPr>
+          </w:pPr>
+          <w:hyperlink w:anchor="_Toc45503519" w:history="1">
+            <w:r>
+              <w:rPr>
+                <w:rStyle w:val="Hyperlink"/>
+                <w:noProof/>
+              </w:rPr>
+              <w:t>Introduction</w:t>
+            </w:r>
+            <w:r>
+              <w:rPr>
+                <w:noProof/>
+                <w:webHidden/>
+              </w:rPr>
+              <w:tab/>
+            </w:r>
+            <w:r>
+              <w:rPr>
+                <w:noProof/>
+                <w:webHidden/>
+              </w:rPr>
+              <w:fldChar w:fldCharType="begin"/>
+            </w:r>
+            <w:r>
+              <w:rPr>
+                <w:noProof/>
+                <w:webHidden/>
+              </w:rPr>
+              <w:instrText xml:space="preserve"> PAGEREF _Toc45503519 \h </w:instrText>
+            </w:r>
+            <w:r>
+              <w:rPr>
+                <w:noProof/>
+                <w:webHidden/>
+              </w:rPr>
+            </w:r>
+            <w:r>
+              <w:rPr>
+                <w:noProof/>
+                <w:webHidden/>
+              </w:rPr>
+              <w:fldChar w:fldCharType="separate"/>
+            </w:r>
+            <w:r>
+              <w:rPr>
+                <w:noProof/>
+                <w:webHidden/>
+              </w:rPr>
+              <w:t>8</w:t>
+            </w:r>
+            <w:r>
+              <w:rPr>
+                <w:noProof/>
+                <w:webHidden/>
+              </w:rPr>
+              <w:fldChar w:fldCharType="end"/>
+            </w:r>
+          </w:hyperlink>
+        </w:p>
+        <w:p>
+          <w:pPr>
+            <w:pStyle w:val="TOC2"/>
+            <w:tabs>
+              <w:tab w:val="right" w:leader="dot" w:pos="9350"/>
+            </w:tabs>
+            <w:rPr>
+              <w:noProof/>
+            </w:rPr>
+          </w:pPr>
+          <w:hyperlink w:anchor="_Toc45503520" w:history="1">
+            <w:r>
+              <w:rPr>
+                <w:rStyle w:val="Hyperlink"/>
+                <w:noProof/>
+              </w:rPr>
+              <w:t>Classes and Objects</w:t>
+            </w:r>
+            <w:r>
+              <w:rPr>
+                <w:noProof/>
+                <w:webHidden/>
+              </w:rPr>
+              <w:tab/>
+            </w:r>
+            <w:r>
+              <w:rPr>
+                <w:noProof/>
+                <w:webHidden/>
+              </w:rPr>
+              <w:fldChar w:fldCharType="begin"/>
+            </w:r>
+            <w:r>
+              <w:rPr>
+                <w:noProof/>
+                <w:webHidden/>
+              </w:rPr>
+              <w:instrText xml:space="preserve"> PAGEREF _Toc45503520 \h </w:instrText>
+            </w:r>
+            <w:r>
+              <w:rPr>
+                <w:noProof/>
+                <w:webHidden/>
+              </w:rPr>
+            </w:r>
+            <w:r>
+              <w:rPr>
+                <w:noProof/>
+                <w:webHidden/>
+              </w:rPr>
+              <w:fldChar w:fldCharType="separate"/>
+            </w:r>
+            <w:r>
+              <w:rPr>
+                <w:noProof/>
+                <w:webHidden/>
+              </w:rPr>
+              <w:t>8</w:t>
+            </w:r>
+            <w:r>
+              <w:rPr>
+                <w:noProof/>
+                <w:webHidden/>
+              </w:rPr>
+              <w:fldChar w:fldCharType="end"/>
+            </w:r>
+          </w:hyperlink>
+        </w:p>
+        <w:p>
+          <w:pPr>
+            <w:pStyle w:val="TOC3"/>
+            <w:tabs>
+              <w:tab w:val="right" w:leader="dot" w:pos="9350"/>
+            </w:tabs>
+            <w:rPr>
+              <w:noProof/>
+            </w:rPr>
+          </w:pPr>
+          <w:hyperlink w:anchor="_Toc45503521" w:history="1">
+            <w:r>
+              <w:rPr>
+                <w:rStyle w:val="Hyperlink"/>
+                <w:noProof/>
+              </w:rPr>
+              <w:t>shirt_exercise</w:t>
+            </w:r>
+            <w:r>
+              <w:rPr>
+                <w:noProof/>
+                <w:webHidden/>
+              </w:rPr>
+              <w:tab/>
+            </w:r>
+            <w:r>
+              <w:rPr>
+                <w:noProof/>
+                <w:webHidden/>
+              </w:rPr>
+              <w:fldChar w:fldCharType="begin"/>
+            </w:r>
+            <w:r>
+              <w:rPr>
+                <w:noProof/>
+                <w:webHidden/>
+              </w:rPr>
+              <w:instrText xml:space="preserve"> PAGEREF _Toc45503521 \h </w:instrText>
+            </w:r>
+            <w:r>
+              <w:rPr>
+                <w:noProof/>
+                <w:webHidden/>
+              </w:rPr>
+            </w:r>
+            <w:r>
+              <w:rPr>
+                <w:noProof/>
+                <w:webHidden/>
+              </w:rPr>
+              <w:fldChar w:fldCharType="separate"/>
+            </w:r>
+            <w:r>
+              <w:rPr>
+                <w:noProof/>
+                <w:webHidden/>
+              </w:rPr>
+              <w:t>8</w:t>
+            </w:r>
+            <w:r>
+              <w:rPr>
+                <w:noProof/>
+                <w:webHidden/>
+              </w:rPr>
+              <w:fldChar w:fldCharType="end"/>
+            </w:r>
+          </w:hyperlink>
+        </w:p>
+        <w:p>
+          <w:pPr>
+            <w:pStyle w:val="TOC3"/>
+            <w:tabs>
+              <w:tab w:val="right" w:leader="dot" w:pos="9350"/>
+            </w:tabs>
+            <w:rPr>
+              <w:noProof/>
+            </w:rPr>
+          </w:pPr>
+          <w:hyperlink w:anchor="_Toc45503522" w:history="1">
+            <w:r>
+              <w:rPr>
+                <w:rStyle w:val="Hyperlink"/>
+                <w:noProof/>
+              </w:rPr>
+              <w:t>Get and Set methods</w:t>
+            </w:r>
+            <w:r>
+              <w:rPr>
+                <w:noProof/>
+                <w:webHidden/>
+              </w:rPr>
+              <w:tab/>
+            </w:r>
+            <w:r>
+              <w:rPr>
+                <w:noProof/>
+                <w:webHidden/>
+              </w:rPr>
+              <w:fldChar w:fldCharType="begin"/>
+            </w:r>
+            <w:r>
+              <w:rPr>
+                <w:noProof/>
+                <w:webHidden/>
+              </w:rPr>
+              <w:instrText xml:space="preserve"> PAGEREF _Toc45503522 \h </w:instrText>
+            </w:r>
+            <w:r>
+              <w:rPr>
+                <w:noProof/>
+                <w:webHidden/>
+              </w:rPr>
+            </w:r>
+            <w:r>
+              <w:rPr>
+                <w:noProof/>
+                <w:webHidden/>
+              </w:rPr>
+              <w:fldChar w:fldCharType="separate"/>
+            </w:r>
+            <w:r>
+              <w:rPr>
+                <w:noProof/>
+                <w:webHidden/>
+              </w:rPr>
+              <w:t>8</w:t>
+            </w:r>
+            <w:r>
+              <w:rPr>
+                <w:noProof/>
+                <w:webHidden/>
+              </w:rPr>
+              <w:fldChar w:fldCharType="end"/>
+            </w:r>
+          </w:hyperlink>
+        </w:p>
+        <w:p>
+          <w:pPr>
+            <w:pStyle w:val="TOC3"/>
+            <w:tabs>
+              <w:tab w:val="right" w:leader="dot" w:pos="9350"/>
+            </w:tabs>
+            <w:rPr>
+              <w:noProof/>
+            </w:rPr>
+          </w:pPr>
+          <w:hyperlink w:anchor="_Toc45503523" w:history="1">
+            <w:r>
+              <w:rPr>
+                <w:rStyle w:val="Hyperlink"/>
+                <w:noProof/>
+              </w:rPr>
+              <w:t>OOP Syntax Exercise - Part 2</w:t>
+            </w:r>
+            <w:r>
+              <w:rPr>
+                <w:noProof/>
+                <w:webHidden/>
+              </w:rPr>
+              <w:tab/>
+            </w:r>
+            <w:r>
+              <w:rPr>
+                <w:noProof/>
+                <w:webHidden/>
+              </w:rPr>
+              <w:fldChar w:fldCharType="begin"/>
+            </w:r>
+            <w:r>
+              <w:rPr>
+                <w:noProof/>
+                <w:webHidden/>
+              </w:rPr>
+              <w:instrText xml:space="preserve"> PAGEREF _Toc45503523 \h </w:instrText>
+            </w:r>
+            <w:r>
+              <w:rPr>
+                <w:noProof/>
+                <w:webHidden/>
+              </w:rPr>
+            </w:r>
+            <w:r>
+              <w:rPr>
+                <w:noProof/>
+                <w:webHidden/>
+              </w:rPr>
+              <w:fldChar w:fldCharType="separate"/>
+            </w:r>
+            <w:r>
+              <w:rPr>
+                <w:noProof/>
+                <w:webHidden/>
+              </w:rPr>
               <w:t>9</w:t>
+            </w:r>
+            <w:r>
+              <w:rPr>
+                <w:noProof/>
+                <w:webHidden/>
+              </w:rPr>
+              <w:fldChar w:fldCharType="end"/>
+            </w:r>
+          </w:hyperlink>
+        </w:p>
+        <w:p>
+          <w:pPr>
+            <w:pStyle w:val="TOC2"/>
+            <w:tabs>
+              <w:tab w:val="right" w:leader="dot" w:pos="9350"/>
+            </w:tabs>
+            <w:rPr>
+              <w:noProof/>
+            </w:rPr>
+          </w:pPr>
+          <w:hyperlink w:anchor="_Toc45503524" w:history="1">
+            <w:r>
+              <w:rPr>
+                <w:rStyle w:val="Hyperlink"/>
+                <w:noProof/>
+              </w:rPr>
+              <w:t>Python Package: Gaussian Distribution</w:t>
+            </w:r>
+            <w:r>
+              <w:rPr>
+                <w:noProof/>
+                <w:webHidden/>
+              </w:rPr>
+              <w:tab/>
+            </w:r>
+            <w:r>
+              <w:rPr>
+                <w:noProof/>
+                <w:webHidden/>
+              </w:rPr>
+              <w:fldChar w:fldCharType="begin"/>
+            </w:r>
+            <w:r>
+              <w:rPr>
+                <w:noProof/>
+                <w:webHidden/>
+              </w:rPr>
+              <w:instrText xml:space="preserve"> PAGEREF _Toc45503524 \h </w:instrText>
+            </w:r>
+            <w:r>
+              <w:rPr>
+                <w:noProof/>
+                <w:webHidden/>
+              </w:rPr>
+            </w:r>
+            <w:r>
+              <w:rPr>
+                <w:noProof/>
+                <w:webHidden/>
+              </w:rPr>
+              <w:fldChar w:fldCharType="separate"/>
+            </w:r>
+            <w:r>
+              <w:rPr>
+                <w:noProof/>
+                <w:webHidden/>
+              </w:rPr>
+              <w:t>9</w:t>
+            </w:r>
+            <w:r>
+              <w:rPr>
+                <w:noProof/>
+                <w:webHidden/>
+              </w:rPr>
+              <w:fldChar w:fldCharType="end"/>
+            </w:r>
+          </w:hyperlink>
+        </w:p>
+        <w:p>
+          <w:pPr>
+            <w:pStyle w:val="TOC2"/>
+            <w:tabs>
+              <w:tab w:val="right" w:leader="dot" w:pos="9350"/>
+            </w:tabs>
+            <w:rPr>
+              <w:noProof/>
+            </w:rPr>
+          </w:pPr>
+          <w:hyperlink w:anchor="_Toc45503525" w:history="1">
+            <w:r>
+              <w:rPr>
+                <w:rStyle w:val="Hyperlink"/>
+                <w:noProof/>
+              </w:rPr>
+              <w:t>Th</w:t>
+            </w:r>
+            <w:r>
+              <w:rPr>
+                <w:rStyle w:val="Hyperlink"/>
+                <w:noProof/>
+              </w:rPr>
+              <w:t>e</w:t>
+            </w:r>
+            <w:r>
+              <w:rPr>
+                <w:rStyle w:val="Hyperlink"/>
+                <w:noProof/>
+              </w:rPr>
+              <w:t>ory</w:t>
+            </w:r>
+            <w:r>
+              <w:rPr>
+                <w:noProof/>
+                <w:webHidden/>
+              </w:rPr>
+              <w:tab/>
+            </w:r>
+            <w:r>
+              <w:rPr>
+                <w:noProof/>
+                <w:webHidden/>
+              </w:rPr>
+              <w:fldChar w:fldCharType="begin"/>
+            </w:r>
+            <w:r>
+              <w:rPr>
+                <w:noProof/>
+                <w:webHidden/>
+              </w:rPr>
+              <w:instrText xml:space="preserve"> PAGEREF _Toc45503525 \h </w:instrText>
+            </w:r>
+            <w:r>
+              <w:rPr>
+                <w:noProof/>
+                <w:webHidden/>
+              </w:rPr>
+            </w:r>
+            <w:r>
+              <w:rPr>
+                <w:noProof/>
+                <w:webHidden/>
+              </w:rPr>
+              <w:fldChar w:fldCharType="separate"/>
+            </w:r>
+            <w:r>
+              <w:rPr>
+                <w:noProof/>
+                <w:webHidden/>
+              </w:rPr>
+              <w:t>10</w:t>
             </w:r>
             <w:r>
               <w:rPr>
@@ -1221,12 +1711,80 @@
               <w:noProof/>
             </w:rPr>
           </w:pPr>
-          <w:hyperlink w:anchor="_Toc45240559" w:history="1">
+          <w:hyperlink w:anchor="_Toc45503526" w:history="1">
             <w:r>
               <w:rPr>
                 <w:rStyle w:val="Hyperlink"/>
                 <w:noProof/>
               </w:rPr>
+              <w:t>References</w:t>
+            </w:r>
+            <w:r>
+              <w:rPr>
+                <w:noProof/>
+                <w:webHidden/>
+              </w:rPr>
+              <w:tab/>
+            </w:r>
+            <w:r>
+              <w:rPr>
+                <w:noProof/>
+                <w:webHidden/>
+              </w:rPr>
+              <w:fldChar w:fldCharType="begin"/>
+            </w:r>
+            <w:r>
+              <w:rPr>
+                <w:noProof/>
+                <w:webHidden/>
+              </w:rPr>
+              <w:instrText xml:space="preserve"> PAGEREF _Toc45503526 \h </w:instrText>
+            </w:r>
+            <w:r>
+              <w:rPr>
+                <w:noProof/>
+                <w:webHidden/>
+              </w:rPr>
+            </w:r>
+            <w:r>
+              <w:rPr>
+                <w:noProof/>
+                <w:webHidden/>
+              </w:rPr>
+              <w:fldChar w:fldCharType="separate"/>
+            </w:r>
+            <w:r>
+              <w:rPr>
+                <w:noProof/>
+                <w:webHidden/>
+              </w:rPr>
+              <w:t>16</w:t>
+            </w:r>
+            <w:r>
+              <w:rPr>
+                <w:noProof/>
+                <w:webHidden/>
+              </w:rPr>
+              <w:fldChar w:fldCharType="end"/>
+            </w:r>
+          </w:hyperlink>
+        </w:p>
+        <w:p>
+          <w:pPr>
+            <w:pStyle w:val="TOC1"/>
+            <w:tabs>
+              <w:tab w:val="right" w:leader="dot" w:pos="9350"/>
+            </w:tabs>
+            <w:rPr>
+              <w:noProof/>
+            </w:rPr>
+          </w:pPr>
+          <w:hyperlink w:anchor="_Toc45503527" w:history="1">
+            <w:r>
+              <w:rPr>
+                <w:rStyle w:val="Hyperlink"/>
+                <w:noProof/>
+              </w:rPr>
               <w:t>Hello</w:t>
             </w:r>
             <w:r>
@@ -1248,7 +1806,7 @@
                 <w:noProof/>
                 <w:webHidden/>
               </w:rPr>
-              <w:instrText xml:space="preserve"> PAGEREF _Toc45240559 \h </w:instrText>
+              <w:instrText xml:space="preserve"> PAGEREF _Toc45503527 \h </w:instrText>
             </w:r>
             <w:r>
               <w:rPr>
@@ -1268,7 +1826,7 @@
                 <w:noProof/>
                 <w:webHidden/>
               </w:rPr>
-              <w:t>11</w:t>
+              <w:t>18</w:t>
             </w:r>
             <w:r>
               <w:rPr>
@@ -1289,7 +1847,7 @@
               <w:noProof/>
             </w:rPr>
           </w:pPr>
-          <w:hyperlink w:anchor="_Toc45240560" w:history="1">
+          <w:hyperlink w:anchor="_Toc45503528" w:history="1">
             <w:r>
               <w:rPr>
                 <w:rStyle w:val="Hyperlink"/>
@@ -1316,7 +1874,7 @@
                 <w:noProof/>
                 <w:webHidden/>
               </w:rPr>
-              <w:instrText xml:space="preserve"> PAGEREF _Toc45240560 \h </w:instrText>
+              <w:instrText xml:space="preserve"> PAGEREF _Toc45503528 \h </w:instrText>
             </w:r>
             <w:r>
               <w:rPr>
@@ -1336,7 +1894,7 @@
                 <w:noProof/>
                 <w:webHidden/>
               </w:rPr>
-              <w:t>11</w:t>
+              <w:t>18</w:t>
             </w:r>
             <w:r>
               <w:rPr>
@@ -1357,7 +1915,7 @@
               <w:noProof/>
             </w:rPr>
           </w:pPr>
-          <w:hyperlink w:anchor="_Toc45240561" w:history="1">
+          <w:hyperlink w:anchor="_Toc45503529" w:history="1">
             <w:r>
               <w:rPr>
                 <w:rStyle w:val="Hyperlink"/>
@@ -1384,7 +1942,7 @@
                 <w:noProof/>
                 <w:webHidden/>
               </w:rPr>
-              <w:instrText xml:space="preserve"> PAGEREF _Toc45240561 \h </w:instrText>
+              <w:instrText xml:space="preserve"> PAGEREF _Toc45503529 \h </w:instrText>
             </w:r>
             <w:r>
               <w:rPr>
@@ -1404,7 +1962,7 @@
                 <w:noProof/>
                 <w:webHidden/>
               </w:rPr>
-              <w:t>11</w:t>
+              <w:t>18</w:t>
             </w:r>
             <w:r>
               <w:rPr>
@@ -1437,7 +1995,7 @@
       <w:pPr>
         <w:pStyle w:val="Heading1"/>
       </w:pPr>
-      <w:bookmarkStart w:id="0" w:name="_Toc45240542"/>
+      <w:bookmarkStart w:id="0" w:name="_Toc45503502"/>
       <w:r>
         <w:lastRenderedPageBreak/>
         <w:t>Software Practices I</w:t>
@@ -1449,7 +2007,7 @@
       <w:pPr>
         <w:pStyle w:val="Heading2"/>
       </w:pPr>
-      <w:bookmarkStart w:id="1" w:name="_Toc45240543"/>
+      <w:bookmarkStart w:id="1" w:name="_Toc45503503"/>
       <w:r>
         <w:t xml:space="preserve">Writing </w:t>
       </w:r>
@@ -1478,7 +2036,7 @@
       <w:pPr>
         <w:pStyle w:val="Heading2"/>
       </w:pPr>
-      <w:bookmarkStart w:id="2" w:name="_Toc45240544"/>
+      <w:bookmarkStart w:id="2" w:name="_Toc45503504"/>
       <w:r>
         <w:t>Writing modular code</w:t>
       </w:r>
@@ -1579,7 +2137,7 @@
       <w:pPr>
         <w:pStyle w:val="Heading2"/>
       </w:pPr>
-      <w:bookmarkStart w:id="3" w:name="_Toc45240545"/>
+      <w:bookmarkStart w:id="3" w:name="_Toc45503505"/>
       <w:r>
         <w:t>Writing efficient code</w:t>
       </w:r>
@@ -1683,7 +2241,7 @@
       <w:pPr>
         <w:pStyle w:val="Heading3"/>
       </w:pPr>
-      <w:bookmarkStart w:id="4" w:name="_Toc45240546"/>
+      <w:bookmarkStart w:id="4" w:name="_Toc45503506"/>
       <w:proofErr w:type="spellStart"/>
       <w:r>
         <w:t>optimizing_code_common_books</w:t>
@@ -1786,7 +2344,7 @@
       <w:pPr>
         <w:pStyle w:val="Heading3"/>
       </w:pPr>
-      <w:bookmarkStart w:id="5" w:name="_Toc45240547"/>
+      <w:bookmarkStart w:id="5" w:name="_Toc45503507"/>
       <w:proofErr w:type="spellStart"/>
       <w:r>
         <w:lastRenderedPageBreak/>
@@ -1866,7 +2424,7 @@
       <w:pPr>
         <w:pStyle w:val="Heading2"/>
       </w:pPr>
-      <w:bookmarkStart w:id="6" w:name="_Toc45240548"/>
+      <w:bookmarkStart w:id="6" w:name="_Toc45503508"/>
       <w:r>
         <w:t>Documentation</w:t>
       </w:r>
@@ -1943,7 +2501,7 @@
       <w:pPr>
         <w:pStyle w:val="Heading2"/>
       </w:pPr>
-      <w:bookmarkStart w:id="7" w:name="_Toc45240549"/>
+      <w:bookmarkStart w:id="7" w:name="_Toc45503509"/>
       <w:r>
         <w:t>Version Control</w:t>
       </w:r>
@@ -1966,7 +2524,7 @@
       <w:pPr>
         <w:pStyle w:val="Heading1"/>
       </w:pPr>
-      <w:bookmarkStart w:id="8" w:name="_Toc45240550"/>
+      <w:bookmarkStart w:id="8" w:name="_Toc45503510"/>
       <w:r>
         <w:lastRenderedPageBreak/>
         <w:t>Software Practices II</w:t>
@@ -1978,7 +2536,7 @@
       <w:pPr>
         <w:pStyle w:val="Heading2"/>
       </w:pPr>
-      <w:bookmarkStart w:id="9" w:name="_Toc45240551"/>
+      <w:bookmarkStart w:id="9" w:name="_Toc45503511"/>
       <w:r>
         <w:t>Testing</w:t>
       </w:r>
@@ -2038,7 +2596,7 @@
       <w:pPr>
         <w:pStyle w:val="Heading2"/>
       </w:pPr>
-      <w:bookmarkStart w:id="10" w:name="_Toc45240552"/>
+      <w:bookmarkStart w:id="10" w:name="_Toc45503512"/>
       <w:r>
         <w:t>Test Driven Development</w:t>
       </w:r>
@@ -2101,7 +2659,7 @@
       <w:pPr>
         <w:pStyle w:val="Heading2"/>
       </w:pPr>
-      <w:bookmarkStart w:id="11" w:name="_Toc45240553"/>
+      <w:bookmarkStart w:id="11" w:name="_Toc45503513"/>
       <w:r>
         <w:t>Logging</w:t>
       </w:r>
@@ -2126,7 +2684,7 @@
       <w:pPr>
         <w:pStyle w:val="Heading2"/>
       </w:pPr>
-      <w:bookmarkStart w:id="12" w:name="_Toc45240554"/>
+      <w:bookmarkStart w:id="12" w:name="_Toc45503514"/>
       <w:r>
         <w:t>Code Review</w:t>
       </w:r>
@@ -2142,7 +2700,7 @@
       <w:pPr>
         <w:pStyle w:val="Heading3"/>
       </w:pPr>
-      <w:bookmarkStart w:id="13" w:name="_Toc45240555"/>
+      <w:bookmarkStart w:id="13" w:name="_Toc45503515"/>
       <w:r>
         <w:t>Explain issues and make suggestions</w:t>
       </w:r>
@@ -2171,7 +2729,7 @@
       <w:pPr>
         <w:pStyle w:val="Heading3"/>
       </w:pPr>
-      <w:bookmarkStart w:id="14" w:name="_Toc45240556"/>
+      <w:bookmarkStart w:id="14" w:name="_Toc45503516"/>
       <w:r>
         <w:t>Keep comments objective</w:t>
       </w:r>
@@ -2254,7 +2812,7 @@
       <w:pPr>
         <w:pStyle w:val="Heading3"/>
       </w:pPr>
-      <w:bookmarkStart w:id="15" w:name="_Toc45240557"/>
+      <w:bookmarkStart w:id="15" w:name="_Toc45503517"/>
       <w:r>
         <w:t>Provide code examples</w:t>
       </w:r>
@@ -3388,9 +3946,14 @@
       <w:pPr>
         <w:pStyle w:val="Heading1"/>
       </w:pPr>
+      <w:bookmarkStart w:id="16" w:name="_Toc45503518"/>
       <w:r>
         <w:lastRenderedPageBreak/>
-        <w:t xml:space="preserve">Object Oriented Programming </w:t>
+        <w:t>Object Oriented Programming</w:t>
+      </w:r>
+      <w:bookmarkEnd w:id="16"/>
+      <w:r>
+        <w:t xml:space="preserve"> </w:t>
       </w:r>
     </w:p>
     <w:p/>
@@ -3398,9 +3961,11 @@
       <w:pPr>
         <w:pStyle w:val="Heading2"/>
       </w:pPr>
+      <w:bookmarkStart w:id="17" w:name="_Toc45503519"/>
       <w:r>
         <w:t>Introduction</w:t>
       </w:r>
+      <w:bookmarkEnd w:id="17"/>
     </w:p>
     <w:p/>
     <w:p>
@@ -3555,9 +4120,11 @@
       <w:pPr>
         <w:pStyle w:val="Heading2"/>
       </w:pPr>
+      <w:bookmarkStart w:id="18" w:name="_Toc45503520"/>
       <w:r>
         <w:t>Classes and Objects</w:t>
       </w:r>
+      <w:bookmarkEnd w:id="18"/>
     </w:p>
     <w:p>
       <w:pPr>
@@ -3570,10 +4137,12 @@
       <w:pPr>
         <w:pStyle w:val="Heading3"/>
       </w:pPr>
+      <w:bookmarkStart w:id="19" w:name="_Toc45503521"/>
       <w:proofErr w:type="spellStart"/>
       <w:r>
         <w:t>shirt_exercise</w:t>
       </w:r>
+      <w:bookmarkEnd w:id="19"/>
       <w:proofErr w:type="spellEnd"/>
     </w:p>
     <w:p/>
@@ -3680,9 +4249,11 @@
       <w:pPr>
         <w:pStyle w:val="Heading3"/>
       </w:pPr>
+      <w:bookmarkStart w:id="20" w:name="_Toc45503522"/>
       <w:r>
         <w:t>Get and Set methods</w:t>
       </w:r>
+      <w:bookmarkEnd w:id="20"/>
     </w:p>
     <w:p/>
     <w:p>
@@ -4938,9 +5509,11 @@
       <w:pPr>
         <w:pStyle w:val="Heading3"/>
       </w:pPr>
+      <w:bookmarkStart w:id="21" w:name="_Toc45503523"/>
       <w:r>
         <w:t>OOP Syntax Exercise - Part 2</w:t>
       </w:r>
+      <w:bookmarkEnd w:id="21"/>
     </w:p>
     <w:p/>
     <w:p>
@@ -4956,8 +5529,1474 @@
       </w:r>
     </w:p>
     <w:p/>
+    <w:p>
+      <w:pPr>
+        <w:pStyle w:val="Heading2"/>
+      </w:pPr>
+      <w:bookmarkStart w:id="22" w:name="_Toc45503524"/>
+      <w:r>
+        <w:t>Python Package: Gaussian Distribution</w:t>
+      </w:r>
+      <w:bookmarkEnd w:id="22"/>
+    </w:p>
+    <w:p/>
+    <w:p>
+      <w:r>
+        <w:t>Python Package that will be able to</w:t>
+      </w:r>
+    </w:p>
+    <w:p>
+      <w:pPr>
+        <w:pStyle w:val="ListParagraph"/>
+        <w:numPr>
+          <w:ilvl w:val="0"/>
+          <w:numId w:val="18"/>
+        </w:numPr>
+      </w:pPr>
+      <w:r>
+        <w:t>Read dataset</w:t>
+      </w:r>
+    </w:p>
+    <w:p>
+      <w:pPr>
+        <w:pStyle w:val="ListParagraph"/>
+        <w:numPr>
+          <w:ilvl w:val="0"/>
+          <w:numId w:val="18"/>
+        </w:numPr>
+      </w:pPr>
+      <w:r>
+        <w:t>Calculate mean, standard deviation</w:t>
+      </w:r>
+    </w:p>
+    <w:p>
+      <w:pPr>
+        <w:pStyle w:val="ListParagraph"/>
+        <w:numPr>
+          <w:ilvl w:val="0"/>
+          <w:numId w:val="18"/>
+        </w:numPr>
+      </w:pPr>
+      <w:r>
+        <w:t xml:space="preserve">Plot histogram and </w:t>
+      </w:r>
+      <w:r>
+        <w:t>probability density function</w:t>
+      </w:r>
+    </w:p>
+    <w:p>
+      <w:pPr>
+        <w:pStyle w:val="ListParagraph"/>
+        <w:numPr>
+          <w:ilvl w:val="0"/>
+          <w:numId w:val="18"/>
+        </w:numPr>
+      </w:pPr>
+      <w:r>
+        <w:t>Add 2 Gaussian Distributions</w:t>
+      </w:r>
+    </w:p>
+    <w:p>
+      <w:r>
+        <w:t>Later, it will be extended to work with binomial distributions</w:t>
+      </w:r>
+    </w:p>
+    <w:p>
+      <w:r>
+        <w:t xml:space="preserve">Related links: </w:t>
+      </w:r>
+      <w:hyperlink r:id="rId13" w:history="1">
+        <w:r>
+          <w:rPr>
+            <w:rStyle w:val="Hyperlink"/>
+          </w:rPr>
+          <w:t>Probability density function</w:t>
+        </w:r>
+      </w:hyperlink>
+      <w:r>
+        <w:t xml:space="preserve">, </w:t>
+      </w:r>
+      <w:hyperlink r:id="rId14" w:history="1">
+        <w:r>
+          <w:rPr>
+            <w:rStyle w:val="Hyperlink"/>
+          </w:rPr>
+          <w:t>Normal distribution</w:t>
+        </w:r>
+      </w:hyperlink>
+      <w:r>
+        <w:t xml:space="preserve">, </w:t>
+      </w:r>
+      <w:hyperlink r:id="rId15" w:history="1">
+        <w:r>
+          <w:rPr>
+            <w:rStyle w:val="Hyperlink"/>
+          </w:rPr>
+          <w:t>Binomial distribution</w:t>
+        </w:r>
+      </w:hyperlink>
+      <w:r>
+        <w:t xml:space="preserve">, </w:t>
+      </w:r>
+      <w:hyperlink r:id="rId16" w:history="1">
+        <w:r>
+          <w:rPr>
+            <w:rStyle w:val="Hyperlink"/>
+          </w:rPr>
+          <w:t>Variance</w:t>
+        </w:r>
+      </w:hyperlink>
+      <w:r>
+        <w:t xml:space="preserve">, </w:t>
+      </w:r>
+      <w:hyperlink r:id="rId17" w:history="1">
+        <w:r>
+          <w:rPr>
+            <w:rStyle w:val="Hyperlink"/>
+          </w:rPr>
+          <w:t>Standard deviation</w:t>
+        </w:r>
+      </w:hyperlink>
+      <w:r>
+        <w:t xml:space="preserve">, </w:t>
+      </w:r>
+      <w:hyperlink r:id="rId18" w:history="1">
+        <w:r>
+          <w:rPr>
+            <w:rStyle w:val="Hyperlink"/>
+          </w:rPr>
+          <w:t>How to do Normal Distributions Calculations</w:t>
+        </w:r>
+      </w:hyperlink>
+      <w:r>
+        <w:t xml:space="preserve">, </w:t>
+      </w:r>
+      <w:hyperlink r:id="rId19" w:history="1">
+        <w:r>
+          <w:rPr>
+            <w:rStyle w:val="Hyperlink"/>
+          </w:rPr>
+          <w:t>14. Normal Probability Distributions</w:t>
+        </w:r>
+      </w:hyperlink>
+    </w:p>
+    <w:p>
+      <w:sdt>
+        <w:sdtPr>
+          <w:id w:val="-96948390"/>
+          <w:citation/>
+        </w:sdtPr>
+        <w:sdtContent>
+          <w:r>
+            <w:fldChar w:fldCharType="begin"/>
+          </w:r>
+          <w:r>
+            <w:instrText xml:space="preserve"> CITATION Wik \l 1033 </w:instrText>
+          </w:r>
+          <w:r>
+            <w:fldChar w:fldCharType="separate"/>
+          </w:r>
+          <w:r>
+            <w:rPr>
+              <w:noProof/>
+            </w:rPr>
+            <w:t>(Wikipedia, Probability density function)</w:t>
+          </w:r>
+          <w:r>
+            <w:fldChar w:fldCharType="end"/>
+          </w:r>
+        </w:sdtContent>
+      </w:sdt>
+      <w:sdt>
+        <w:sdtPr>
+          <w:id w:val="-826583202"/>
+          <w:citation/>
+        </w:sdtPr>
+        <w:sdtContent>
+          <w:r>
+            <w:fldChar w:fldCharType="begin"/>
+          </w:r>
+          <w:r>
+            <w:instrText xml:space="preserve"> CITATION Wik1 \l 1033 </w:instrText>
+          </w:r>
+          <w:r>
+            <w:fldChar w:fldCharType="separate"/>
+          </w:r>
+          <w:r>
+            <w:rPr>
+              <w:noProof/>
+            </w:rPr>
+            <w:t xml:space="preserve"> (Wikipedia, Normal distribution)</w:t>
+          </w:r>
+          <w:r>
+            <w:fldChar w:fldCharType="end"/>
+          </w:r>
+        </w:sdtContent>
+      </w:sdt>
+      <w:r>
+        <w:t xml:space="preserve">, </w:t>
+      </w:r>
+      <w:sdt>
+        <w:sdtPr>
+          <w:id w:val="-1890409555"/>
+          <w:citation/>
+        </w:sdtPr>
+        <w:sdtContent>
+          <w:r>
+            <w:fldChar w:fldCharType="begin"/>
+          </w:r>
+          <w:r>
+            <w:instrText xml:space="preserve"> CITATION Wik2 \l 1033 </w:instrText>
+          </w:r>
+          <w:r>
+            <w:fldChar w:fldCharType="separate"/>
+          </w:r>
+          <w:r>
+            <w:rPr>
+              <w:noProof/>
+            </w:rPr>
+            <w:t>(Wikipedia, Binomial distribution)</w:t>
+          </w:r>
+          <w:r>
+            <w:fldChar w:fldCharType="end"/>
+          </w:r>
+        </w:sdtContent>
+      </w:sdt>
+      <w:sdt>
+        <w:sdtPr>
+          <w:id w:val="-164011658"/>
+          <w:citation/>
+        </w:sdtPr>
+        <w:sdtContent>
+          <w:r>
+            <w:fldChar w:fldCharType="begin"/>
+          </w:r>
+          <w:r>
+            <w:instrText xml:space="preserve"> CITATION Wik3 \l 1033 </w:instrText>
+          </w:r>
+          <w:r>
+            <w:fldChar w:fldCharType="separate"/>
+          </w:r>
+          <w:r>
+            <w:rPr>
+              <w:noProof/>
+            </w:rPr>
+            <w:t xml:space="preserve"> (Wikipedia, Variance)</w:t>
+          </w:r>
+          <w:r>
+            <w:fldChar w:fldCharType="end"/>
+          </w:r>
+        </w:sdtContent>
+      </w:sdt>
+      <w:r>
+        <w:t xml:space="preserve">, </w:t>
+      </w:r>
+      <w:sdt>
+        <w:sdtPr>
+          <w:id w:val="238287251"/>
+          <w:citation/>
+        </w:sdtPr>
+        <w:sdtContent>
+          <w:r>
+            <w:fldChar w:fldCharType="begin"/>
+          </w:r>
+          <w:r>
+            <w:instrText xml:space="preserve"> CITATION Wik4 \l 1033 </w:instrText>
+          </w:r>
+          <w:r>
+            <w:fldChar w:fldCharType="separate"/>
+          </w:r>
+          <w:r>
+            <w:rPr>
+              <w:noProof/>
+            </w:rPr>
+            <w:t>(Wikipedia, Standard deviation)</w:t>
+          </w:r>
+          <w:r>
+            <w:fldChar w:fldCharType="end"/>
+          </w:r>
+        </w:sdtContent>
+      </w:sdt>
+      <w:sdt>
+        <w:sdtPr>
+          <w:id w:val="-290597157"/>
+          <w:citation/>
+        </w:sdtPr>
+        <w:sdtContent>
+          <w:r>
+            <w:fldChar w:fldCharType="begin"/>
+          </w:r>
+          <w:r>
+            <w:instrText xml:space="preserve"> CITATION Int \l 1033 </w:instrText>
+          </w:r>
+          <w:r>
+            <w:fldChar w:fldCharType="separate"/>
+          </w:r>
+          <w:r>
+            <w:rPr>
+              <w:noProof/>
+            </w:rPr>
+            <w:t xml:space="preserve"> (Mathematics)</w:t>
+          </w:r>
+          <w:r>
+            <w:fldChar w:fldCharType="end"/>
+          </w:r>
+        </w:sdtContent>
+      </w:sdt>
+      <w:r>
+        <w:t xml:space="preserve">, </w:t>
+      </w:r>
+      <w:sdt>
+        <w:sdtPr>
+          <w:id w:val="1297256928"/>
+          <w:citation/>
+        </w:sdtPr>
+        <w:sdtContent>
+          <w:r>
+            <w:fldChar w:fldCharType="begin"/>
+          </w:r>
+          <w:r>
+            <w:instrText xml:space="preserve"> CITATION Lae \l 1033 </w:instrText>
+          </w:r>
+          <w:r>
+            <w:fldChar w:fldCharType="separate"/>
+          </w:r>
+          <w:r>
+            <w:rPr>
+              <w:noProof/>
+            </w:rPr>
+            <w:t>(Laerd)</w:t>
+          </w:r>
+          <w:r>
+            <w:fldChar w:fldCharType="end"/>
+          </w:r>
+        </w:sdtContent>
+      </w:sdt>
+    </w:p>
+    <w:p/>
+    <w:p>
+      <w:r>
+        <w:br w:type="page"/>
+      </w:r>
+    </w:p>
+    <w:p>
+      <w:pPr>
+        <w:pStyle w:val="Heading2"/>
+      </w:pPr>
+      <w:bookmarkStart w:id="23" w:name="_Toc45503525"/>
+      <w:r>
+        <w:lastRenderedPageBreak/>
+        <w:t>Theory</w:t>
+      </w:r>
+      <w:bookmarkEnd w:id="23"/>
+    </w:p>
+    <w:p>
+      <w:pPr>
+        <w:pStyle w:val="Heading4"/>
+      </w:pPr>
+      <w:r>
+        <w:t>Probability</w:t>
+      </w:r>
+      <w:r>
+        <w:t xml:space="preserve"> Density Function:</w:t>
+      </w:r>
+    </w:p>
+    <w:p>
+      <w:r>
+        <w:t>n probability theory, a probability density function (PDF), or density of a continuous random variable, is a function whose value at any given sample (or point) in the sample space (the set of possible values taken by the random variable) can be interpreted as providing a relative likelihood that the value of the random variable would equal that sample.[2] In other words, while the absolute likelihood for a continuous random variable to take on any particular value is 0 (since there are an infinite set of possible values to begin with), the value of the PDF at two different samples can be used to infer, in any particular draw of the random variable, how much more likely it is that the random variable would equal one sample compared to the other sample.</w:t>
+      </w:r>
+    </w:p>
+    <w:p>
+      <w:r>
+        <w:rPr>
+          <w:noProof/>
+        </w:rPr>
+        <w:drawing>
+          <wp:inline distT="0" distB="0" distL="0" distR="0" wp14:anchorId="72A0623A" wp14:editId="0B5F9EDB">
+            <wp:extent cx="5943600" cy="2623820"/>
+            <wp:effectExtent l="0" t="0" r="0" b="5080"/>
+            <wp:docPr id="1" name="Picture 1"/>
+            <wp:cNvGraphicFramePr>
+              <a:graphicFrameLocks xmlns:a="http://schemas.openxmlformats.org/drawingml/2006/main" noChangeAspect="1"/>
+            </wp:cNvGraphicFramePr>
+            <a:graphic xmlns:a="http://schemas.openxmlformats.org/drawingml/2006/main">
+              <a:graphicData uri="http://schemas.openxmlformats.org/drawingml/2006/picture">
+                <pic:pic xmlns:pic="http://schemas.openxmlformats.org/drawingml/2006/picture">
+                  <pic:nvPicPr>
+                    <pic:cNvPr id="1" name="temp.jpg"/>
+                    <pic:cNvPicPr/>
+                  </pic:nvPicPr>
+                  <pic:blipFill>
+                    <a:blip r:embed="rId20" cstate="print">
+                      <a:extLst>
+                        <a:ext uri="{28A0092B-C50C-407E-A947-70E740481C1C}">
+                          <a14:useLocalDpi xmlns:a14="http://schemas.microsoft.com/office/drawing/2010/main" val="0"/>
+                        </a:ext>
+                      </a:extLst>
+                    </a:blip>
+                    <a:stretch>
+                      <a:fillRect/>
+                    </a:stretch>
+                  </pic:blipFill>
+                  <pic:spPr>
+                    <a:xfrm>
+                      <a:off x="0" y="0"/>
+                      <a:ext cx="5943600" cy="2623820"/>
+                    </a:xfrm>
+                    <a:prstGeom prst="rect">
+                      <a:avLst/>
+                    </a:prstGeom>
+                  </pic:spPr>
+                </pic:pic>
+              </a:graphicData>
+            </a:graphic>
+          </wp:inline>
+        </w:drawing>
+      </w:r>
+    </w:p>
+    <w:p>
+      <w:r>
+        <w:t>In a more precise sense, the PDF is used to specify the probability of the random variable falling within a particular range of values, as opposed to taking on any one value. This probability is given by the integral of this variable's PDF over that range—that is, it is given by the area under the density function but above the horizontal axis and between the lowest and greatest values of the range. The probability density function is nonnegative everywhere, and its integral over the entire space is equal to 1.</w:t>
+      </w:r>
+    </w:p>
+    <w:p>
+      <w:pPr>
+        <w:pStyle w:val="Heading4"/>
+      </w:pPr>
+      <w:r>
+        <w:t>Example</w:t>
+      </w:r>
+    </w:p>
+    <w:p>
+      <w:r>
+        <w:t>Suppose bacteria of a certain species typically live 4 to 6 hours. The probability that a bacterium lives exactly 5 hours is equal to zero. A lot of bacteria live for approximately 5 hours, but there is no chance that any given bacterium dies at exactly 5.0000000000... hours. However, the probability that the bacterium dies between 5 hours and 5.01 hours is quantifiable. Suppose the answer is 0.02 (i.e., 2%). Then, the probability that the bacterium dies between 5 hours and 5.001 hours should be about 0.002, since this time interval is one-tenth as long as the previous. The probability that the bacterium dies between 5 hours and 5.0001 hours should be about 0.0002, and so on.</w:t>
+      </w:r>
+    </w:p>
+    <w:p>
+      <w:r>
+        <w:t xml:space="preserve">In these three examples, the ratio (probability of dying during an interval) / (duration of the interval) is approximately constant, and equal to 2 per hour (or 2 hour−1). For example, there is 0.02 probability of dying in the 0.01-hour interval between 5 and 5.01 hours, and (0.02 probability / 0.01 hours) = 2 hour−1. This quantity 2 hour−1 is called the probability density for dying at around 5 hours. Therefore, the </w:t>
+      </w:r>
+      <w:r>
+        <w:lastRenderedPageBreak/>
+        <w:t>probability that the bacterium dies at 5 hours can be written as (2 hour−1) dt. This is the probability that the bacterium dies within an infinitesimal window of time around 5 hours, where dt is the duration of this window. For example, the probability that it lives longer than 5 hours, but shorter than (5 hours + 1 nanosecond), is (2 hour−1)×(1 nanosecond) ≈ 6×10−13 (using the unit conversion 3.6×1012 nanoseconds = 1 hour).</w:t>
+      </w:r>
+    </w:p>
+    <w:p>
+      <w:r>
+        <w:t xml:space="preserve">There is a probability density function f with f(5 hours) = 2 hour−1. The integral </w:t>
+      </w:r>
+      <w:proofErr w:type="spellStart"/>
+      <w:r>
+        <w:t>of f</w:t>
+      </w:r>
+      <w:proofErr w:type="spellEnd"/>
+      <w:r>
+        <w:t xml:space="preserve"> over any window of time (not only infinitesimal windows but also large windows) is the probability that the bacterium dies in that window.</w:t>
+      </w:r>
+    </w:p>
+    <w:p/>
+    <w:p>
+      <w:pPr>
+        <w:pStyle w:val="Heading4"/>
+      </w:pPr>
+      <w:r>
+        <w:t>Variance</w:t>
+      </w:r>
+    </w:p>
+    <w:p>
+      <w:r>
+        <w:t>In probability theory and statistics, variance is the expectation of the squared deviation of a random variable from its mean. Informally, it measures how far a set of numbers are spread out from their average value.</w:t>
+      </w:r>
+    </w:p>
+    <w:p>
+      <w:r>
+        <w:rPr>
+          <w:noProof/>
+        </w:rPr>
+        <w:drawing>
+          <wp:inline distT="0" distB="0" distL="0" distR="0" wp14:anchorId="097F18EC" wp14:editId="2EDE6C88">
+            <wp:extent cx="5943600" cy="471805"/>
+            <wp:effectExtent l="0" t="0" r="0" b="4445"/>
+            <wp:docPr id="6" name="Picture 6"/>
+            <wp:cNvGraphicFramePr>
+              <a:graphicFrameLocks xmlns:a="http://schemas.openxmlformats.org/drawingml/2006/main" noChangeAspect="1"/>
+            </wp:cNvGraphicFramePr>
+            <a:graphic xmlns:a="http://schemas.openxmlformats.org/drawingml/2006/main">
+              <a:graphicData uri="http://schemas.openxmlformats.org/drawingml/2006/picture">
+                <pic:pic xmlns:pic="http://schemas.openxmlformats.org/drawingml/2006/picture">
+                  <pic:nvPicPr>
+                    <pic:cNvPr id="1" name=""/>
+                    <pic:cNvPicPr/>
+                  </pic:nvPicPr>
+                  <pic:blipFill>
+                    <a:blip r:embed="rId21"/>
+                    <a:stretch>
+                      <a:fillRect/>
+                    </a:stretch>
+                  </pic:blipFill>
+                  <pic:spPr>
+                    <a:xfrm>
+                      <a:off x="0" y="0"/>
+                      <a:ext cx="5943600" cy="471805"/>
+                    </a:xfrm>
+                    <a:prstGeom prst="rect">
+                      <a:avLst/>
+                    </a:prstGeom>
+                  </pic:spPr>
+                </pic:pic>
+              </a:graphicData>
+            </a:graphic>
+          </wp:inline>
+        </w:drawing>
+      </w:r>
+    </w:p>
+    <w:p>
+      <w:r>
+        <w:rPr>
+          <w:noProof/>
+        </w:rPr>
+        <w:drawing>
+          <wp:inline distT="0" distB="0" distL="0" distR="0" wp14:anchorId="2E443BD8" wp14:editId="5390E71C">
+            <wp:extent cx="5943600" cy="651510"/>
+            <wp:effectExtent l="0" t="0" r="0" b="0"/>
+            <wp:docPr id="14" name="Picture 14"/>
+            <wp:cNvGraphicFramePr>
+              <a:graphicFrameLocks xmlns:a="http://schemas.openxmlformats.org/drawingml/2006/main" noChangeAspect="1"/>
+            </wp:cNvGraphicFramePr>
+            <a:graphic xmlns:a="http://schemas.openxmlformats.org/drawingml/2006/main">
+              <a:graphicData uri="http://schemas.openxmlformats.org/drawingml/2006/picture">
+                <pic:pic xmlns:pic="http://schemas.openxmlformats.org/drawingml/2006/picture">
+                  <pic:nvPicPr>
+                    <pic:cNvPr id="1" name=""/>
+                    <pic:cNvPicPr/>
+                  </pic:nvPicPr>
+                  <pic:blipFill>
+                    <a:blip r:embed="rId22"/>
+                    <a:stretch>
+                      <a:fillRect/>
+                    </a:stretch>
+                  </pic:blipFill>
+                  <pic:spPr>
+                    <a:xfrm>
+                      <a:off x="0" y="0"/>
+                      <a:ext cx="5943600" cy="651510"/>
+                    </a:xfrm>
+                    <a:prstGeom prst="rect">
+                      <a:avLst/>
+                    </a:prstGeom>
+                  </pic:spPr>
+                </pic:pic>
+              </a:graphicData>
+            </a:graphic>
+          </wp:inline>
+        </w:drawing>
+      </w:r>
+    </w:p>
+    <w:p>
+      <w:r>
+        <w:rPr>
+          <w:noProof/>
+        </w:rPr>
+        <w:drawing>
+          <wp:inline distT="0" distB="0" distL="0" distR="0" wp14:anchorId="2E78011E" wp14:editId="2022A68B">
+            <wp:extent cx="5943600" cy="461645"/>
+            <wp:effectExtent l="0" t="0" r="0" b="0"/>
+            <wp:docPr id="15" name="Picture 15"/>
+            <wp:cNvGraphicFramePr>
+              <a:graphicFrameLocks xmlns:a="http://schemas.openxmlformats.org/drawingml/2006/main" noChangeAspect="1"/>
+            </wp:cNvGraphicFramePr>
+            <a:graphic xmlns:a="http://schemas.openxmlformats.org/drawingml/2006/main">
+              <a:graphicData uri="http://schemas.openxmlformats.org/drawingml/2006/picture">
+                <pic:pic xmlns:pic="http://schemas.openxmlformats.org/drawingml/2006/picture">
+                  <pic:nvPicPr>
+                    <pic:cNvPr id="1" name=""/>
+                    <pic:cNvPicPr/>
+                  </pic:nvPicPr>
+                  <pic:blipFill>
+                    <a:blip r:embed="rId23"/>
+                    <a:stretch>
+                      <a:fillRect/>
+                    </a:stretch>
+                  </pic:blipFill>
+                  <pic:spPr>
+                    <a:xfrm>
+                      <a:off x="0" y="0"/>
+                      <a:ext cx="5943600" cy="461645"/>
+                    </a:xfrm>
+                    <a:prstGeom prst="rect">
+                      <a:avLst/>
+                    </a:prstGeom>
+                  </pic:spPr>
+                </pic:pic>
+              </a:graphicData>
+            </a:graphic>
+          </wp:inline>
+        </w:drawing>
+      </w:r>
+    </w:p>
+    <w:p>
+      <w:pPr>
+        <w:pStyle w:val="Heading4"/>
+      </w:pPr>
+      <w:r>
+        <w:t>Standard deviation</w:t>
+      </w:r>
+    </w:p>
+    <w:p>
+      <w:r>
+        <w:t>In statistics, the standard deviation is a measure of the amount of variation or dispersion of a set of values.[1] A low standard deviation indicates that the values tend to be close to the mean (also called the expected value) of the set, while a high standard deviation indicates that the values are spread out over a wider range.</w:t>
+      </w:r>
+    </w:p>
+    <w:p>
+      <w:r>
+        <w:t>The standard deviation of a random variable, statistical population, data set, or probability distribution is the square root of its variance. It is algebraically simpler, though in practice less robust, than the average absolute deviation.[2][3] A useful property of the standard deviation is that, unlike the variance, it is expressed in the same units as the data.</w:t>
+      </w:r>
+    </w:p>
+    <w:p>
+      <w:r>
+        <w:t>In addition to expressing the variability of a population, the standard deviation is commonly used to measure confidence in statistical conclusions. For example, the margin of error in polling data is determined by calculating the expected standard deviation in the results if the same poll were to be conducted multiple times. This derivation of a standard deviation is often called the "standard error" of the estimate or "standard error of the mean" when referring to a mean. It is computed as the standard deviation of all the means that would be computed from that population if an infinite number of samples were drawn and a mean for each sample were computed.</w:t>
+      </w:r>
+    </w:p>
+    <w:p>
+      <w:r>
+        <w:rPr>
+          <w:noProof/>
+        </w:rPr>
+        <w:lastRenderedPageBreak/>
+        <w:drawing>
+          <wp:inline distT="0" distB="0" distL="0" distR="0" wp14:anchorId="481E8770" wp14:editId="7BF988B5">
+            <wp:extent cx="5943600" cy="977900"/>
+            <wp:effectExtent l="0" t="0" r="0" b="0"/>
+            <wp:docPr id="7" name="Picture 7"/>
+            <wp:cNvGraphicFramePr>
+              <a:graphicFrameLocks xmlns:a="http://schemas.openxmlformats.org/drawingml/2006/main" noChangeAspect="1"/>
+            </wp:cNvGraphicFramePr>
+            <a:graphic xmlns:a="http://schemas.openxmlformats.org/drawingml/2006/main">
+              <a:graphicData uri="http://schemas.openxmlformats.org/drawingml/2006/picture">
+                <pic:pic xmlns:pic="http://schemas.openxmlformats.org/drawingml/2006/picture">
+                  <pic:nvPicPr>
+                    <pic:cNvPr id="1" name=""/>
+                    <pic:cNvPicPr/>
+                  </pic:nvPicPr>
+                  <pic:blipFill>
+                    <a:blip r:embed="rId24"/>
+                    <a:stretch>
+                      <a:fillRect/>
+                    </a:stretch>
+                  </pic:blipFill>
+                  <pic:spPr>
+                    <a:xfrm>
+                      <a:off x="0" y="0"/>
+                      <a:ext cx="5943600" cy="977900"/>
+                    </a:xfrm>
+                    <a:prstGeom prst="rect">
+                      <a:avLst/>
+                    </a:prstGeom>
+                  </pic:spPr>
+                </pic:pic>
+              </a:graphicData>
+            </a:graphic>
+          </wp:inline>
+        </w:drawing>
+      </w:r>
+    </w:p>
+    <w:p/>
+    <w:p>
+      <w:pPr>
+        <w:rPr>
+          <w:shd w:val="clear" w:color="auto" w:fill="FFFFFF"/>
+        </w:rPr>
+      </w:pPr>
+      <w:r>
+        <w:rPr>
+          <w:shd w:val="clear" w:color="auto" w:fill="FFFFFF"/>
+        </w:rPr>
+        <w:t>In the case where </w:t>
+      </w:r>
+      <w:r>
+        <w:rPr>
+          <w:i/>
+          <w:iCs/>
+          <w:shd w:val="clear" w:color="auto" w:fill="FFFFFF"/>
+        </w:rPr>
+        <w:t>X</w:t>
+      </w:r>
+      <w:r>
+        <w:rPr>
+          <w:shd w:val="clear" w:color="auto" w:fill="FFFFFF"/>
+        </w:rPr>
+        <w:t> takes random values from a finite data set </w:t>
+      </w:r>
+      <w:r>
+        <w:rPr>
+          <w:i/>
+          <w:iCs/>
+          <w:shd w:val="clear" w:color="auto" w:fill="FFFFFF"/>
+        </w:rPr>
+        <w:t>x</w:t>
+      </w:r>
+      <w:r>
+        <w:rPr>
+          <w:sz w:val="17"/>
+          <w:szCs w:val="17"/>
+          <w:shd w:val="clear" w:color="auto" w:fill="FFFFFF"/>
+          <w:vertAlign w:val="subscript"/>
+        </w:rPr>
+        <w:t>1</w:t>
+      </w:r>
+      <w:r>
+        <w:rPr>
+          <w:shd w:val="clear" w:color="auto" w:fill="FFFFFF"/>
+        </w:rPr>
+        <w:t>, </w:t>
+      </w:r>
+      <w:r>
+        <w:rPr>
+          <w:i/>
+          <w:iCs/>
+          <w:shd w:val="clear" w:color="auto" w:fill="FFFFFF"/>
+        </w:rPr>
+        <w:t>x</w:t>
+      </w:r>
+      <w:r>
+        <w:rPr>
+          <w:sz w:val="17"/>
+          <w:szCs w:val="17"/>
+          <w:shd w:val="clear" w:color="auto" w:fill="FFFFFF"/>
+          <w:vertAlign w:val="subscript"/>
+        </w:rPr>
+        <w:t>2</w:t>
+      </w:r>
+      <w:r>
+        <w:rPr>
+          <w:shd w:val="clear" w:color="auto" w:fill="FFFFFF"/>
+        </w:rPr>
+        <w:t>, ..., </w:t>
+      </w:r>
+      <w:proofErr w:type="spellStart"/>
+      <w:r>
+        <w:rPr>
+          <w:i/>
+          <w:iCs/>
+          <w:shd w:val="clear" w:color="auto" w:fill="FFFFFF"/>
+        </w:rPr>
+        <w:t>x</w:t>
+      </w:r>
+      <w:r>
+        <w:rPr>
+          <w:i/>
+          <w:iCs/>
+          <w:sz w:val="17"/>
+          <w:szCs w:val="17"/>
+          <w:shd w:val="clear" w:color="auto" w:fill="FFFFFF"/>
+          <w:vertAlign w:val="subscript"/>
+        </w:rPr>
+        <w:t>N</w:t>
+      </w:r>
+      <w:proofErr w:type="spellEnd"/>
+      <w:r>
+        <w:rPr>
+          <w:shd w:val="clear" w:color="auto" w:fill="FFFFFF"/>
+        </w:rPr>
+        <w:t>, with each value having the same probability, the standard deviation is</w:t>
+      </w:r>
+    </w:p>
+    <w:p>
+      <w:pPr>
+        <w:rPr>
+          <w:rFonts w:ascii="Arial" w:hAnsi="Arial" w:cs="Arial"/>
+          <w:color w:val="202122"/>
+          <w:sz w:val="21"/>
+          <w:szCs w:val="21"/>
+          <w:shd w:val="clear" w:color="auto" w:fill="FFFFFF"/>
+        </w:rPr>
+      </w:pPr>
+      <w:r>
+        <w:rPr>
+          <w:rFonts w:ascii="Arial" w:hAnsi="Arial" w:cs="Arial"/>
+          <w:noProof/>
+          <w:color w:val="202122"/>
+          <w:sz w:val="21"/>
+          <w:szCs w:val="21"/>
+          <w:shd w:val="clear" w:color="auto" w:fill="FFFFFF"/>
+        </w:rPr>
+        <w:drawing>
+          <wp:inline distT="0" distB="0" distL="0" distR="0" wp14:anchorId="4EC9E909" wp14:editId="32FDCF58">
+            <wp:extent cx="3162741" cy="733527"/>
+            <wp:effectExtent l="0" t="0" r="0" b="9525"/>
+            <wp:docPr id="13" name="Picture 13"/>
+            <wp:cNvGraphicFramePr>
+              <a:graphicFrameLocks xmlns:a="http://schemas.openxmlformats.org/drawingml/2006/main" noChangeAspect="1"/>
+            </wp:cNvGraphicFramePr>
+            <a:graphic xmlns:a="http://schemas.openxmlformats.org/drawingml/2006/main">
+              <a:graphicData uri="http://schemas.openxmlformats.org/drawingml/2006/picture">
+                <pic:pic xmlns:pic="http://schemas.openxmlformats.org/drawingml/2006/picture">
+                  <pic:nvPicPr>
+                    <pic:cNvPr id="1" name=""/>
+                    <pic:cNvPicPr/>
+                  </pic:nvPicPr>
+                  <pic:blipFill>
+                    <a:blip r:embed="rId25"/>
+                    <a:stretch>
+                      <a:fillRect/>
+                    </a:stretch>
+                  </pic:blipFill>
+                  <pic:spPr>
+                    <a:xfrm>
+                      <a:off x="0" y="0"/>
+                      <a:ext cx="3162741" cy="733527"/>
+                    </a:xfrm>
+                    <a:prstGeom prst="rect">
+                      <a:avLst/>
+                    </a:prstGeom>
+                  </pic:spPr>
+                </pic:pic>
+              </a:graphicData>
+            </a:graphic>
+          </wp:inline>
+        </w:drawing>
+      </w:r>
+    </w:p>
+    <w:p>
+      <w:r>
+        <w:t>The standard deviation of a continuous real-valued random variable X with probability density function p(x) is</w:t>
+      </w:r>
+    </w:p>
+    <w:p>
+      <w:r>
+        <w:rPr>
+          <w:noProof/>
+        </w:rPr>
+        <w:drawing>
+          <wp:inline distT="0" distB="0" distL="0" distR="0" wp14:anchorId="6271FC58" wp14:editId="49EAA6E4">
+            <wp:extent cx="3848637" cy="628738"/>
+            <wp:effectExtent l="0" t="0" r="0" b="0"/>
+            <wp:docPr id="8" name="Picture 8"/>
+            <wp:cNvGraphicFramePr>
+              <a:graphicFrameLocks xmlns:a="http://schemas.openxmlformats.org/drawingml/2006/main" noChangeAspect="1"/>
+            </wp:cNvGraphicFramePr>
+            <a:graphic xmlns:a="http://schemas.openxmlformats.org/drawingml/2006/main">
+              <a:graphicData uri="http://schemas.openxmlformats.org/drawingml/2006/picture">
+                <pic:pic xmlns:pic="http://schemas.openxmlformats.org/drawingml/2006/picture">
+                  <pic:nvPicPr>
+                    <pic:cNvPr id="1" name=""/>
+                    <pic:cNvPicPr/>
+                  </pic:nvPicPr>
+                  <pic:blipFill>
+                    <a:blip r:embed="rId26"/>
+                    <a:stretch>
+                      <a:fillRect/>
+                    </a:stretch>
+                  </pic:blipFill>
+                  <pic:spPr>
+                    <a:xfrm>
+                      <a:off x="0" y="0"/>
+                      <a:ext cx="3848637" cy="628738"/>
+                    </a:xfrm>
+                    <a:prstGeom prst="rect">
+                      <a:avLst/>
+                    </a:prstGeom>
+                  </pic:spPr>
+                </pic:pic>
+              </a:graphicData>
+            </a:graphic>
+          </wp:inline>
+        </w:drawing>
+      </w:r>
+    </w:p>
+    <w:p/>
+    <w:p>
+      <w:pPr>
+        <w:pStyle w:val="Heading4"/>
+      </w:pPr>
+      <w:r>
+        <w:t>Normal distribution</w:t>
+      </w:r>
+    </w:p>
+    <w:p>
+      <w:r>
+        <w:t>In probability theory, a normal (or Gaussian or Gauss or Laplace–Gauss) distribution is a type of continuous probability distribution for a real-valued random variable. The general form of its probability density function is</w:t>
+      </w:r>
+    </w:p>
+    <w:p>
+      <w:r>
+        <w:rPr>
+          <w:noProof/>
+        </w:rPr>
+        <w:drawing>
+          <wp:inline distT="0" distB="0" distL="0" distR="0" wp14:anchorId="3F63B876" wp14:editId="6FA86A25">
+            <wp:extent cx="1790950" cy="571580"/>
+            <wp:effectExtent l="0" t="0" r="0" b="0"/>
+            <wp:docPr id="17" name="Picture 17"/>
+            <wp:cNvGraphicFramePr>
+              <a:graphicFrameLocks xmlns:a="http://schemas.openxmlformats.org/drawingml/2006/main" noChangeAspect="1"/>
+            </wp:cNvGraphicFramePr>
+            <a:graphic xmlns:a="http://schemas.openxmlformats.org/drawingml/2006/main">
+              <a:graphicData uri="http://schemas.openxmlformats.org/drawingml/2006/picture">
+                <pic:pic xmlns:pic="http://schemas.openxmlformats.org/drawingml/2006/picture">
+                  <pic:nvPicPr>
+                    <pic:cNvPr id="1" name=""/>
+                    <pic:cNvPicPr/>
+                  </pic:nvPicPr>
+                  <pic:blipFill>
+                    <a:blip r:embed="rId27"/>
+                    <a:stretch>
+                      <a:fillRect/>
+                    </a:stretch>
+                  </pic:blipFill>
+                  <pic:spPr>
+                    <a:xfrm>
+                      <a:off x="0" y="0"/>
+                      <a:ext cx="1790950" cy="571580"/>
+                    </a:xfrm>
+                    <a:prstGeom prst="rect">
+                      <a:avLst/>
+                    </a:prstGeom>
+                  </pic:spPr>
+                </pic:pic>
+              </a:graphicData>
+            </a:graphic>
+          </wp:inline>
+        </w:drawing>
+      </w:r>
+    </w:p>
+    <w:p>
+      <w:r>
+        <w:rPr>
+          <w:noProof/>
+        </w:rPr>
+        <w:drawing>
+          <wp:inline distT="0" distB="0" distL="0" distR="0" wp14:anchorId="59300B22" wp14:editId="2327EBA6">
+            <wp:extent cx="5658640" cy="714475"/>
+            <wp:effectExtent l="0" t="0" r="0" b="9525"/>
+            <wp:docPr id="21" name="Picture 21"/>
+            <wp:cNvGraphicFramePr>
+              <a:graphicFrameLocks xmlns:a="http://schemas.openxmlformats.org/drawingml/2006/main" noChangeAspect="1"/>
+            </wp:cNvGraphicFramePr>
+            <a:graphic xmlns:a="http://schemas.openxmlformats.org/drawingml/2006/main">
+              <a:graphicData uri="http://schemas.openxmlformats.org/drawingml/2006/picture">
+                <pic:pic xmlns:pic="http://schemas.openxmlformats.org/drawingml/2006/picture">
+                  <pic:nvPicPr>
+                    <pic:cNvPr id="1" name=""/>
+                    <pic:cNvPicPr/>
+                  </pic:nvPicPr>
+                  <pic:blipFill>
+                    <a:blip r:embed="rId28"/>
+                    <a:stretch>
+                      <a:fillRect/>
+                    </a:stretch>
+                  </pic:blipFill>
+                  <pic:spPr>
+                    <a:xfrm>
+                      <a:off x="0" y="0"/>
+                      <a:ext cx="5658640" cy="714475"/>
+                    </a:xfrm>
+                    <a:prstGeom prst="rect">
+                      <a:avLst/>
+                    </a:prstGeom>
+                  </pic:spPr>
+                </pic:pic>
+              </a:graphicData>
+            </a:graphic>
+          </wp:inline>
+        </w:drawing>
+      </w:r>
+    </w:p>
+    <w:p>
+      <w:r>
+        <w:t xml:space="preserve">The simplest case of a normal distribution is known as the standard normal distribution. This is a special case </w:t>
+      </w:r>
+      <w:r>
+        <w:rPr>
+          <w:rFonts w:ascii="Arial" w:hAnsi="Arial" w:cs="Arial"/>
+          <w:color w:val="4D5156"/>
+          <w:sz w:val="21"/>
+          <w:szCs w:val="21"/>
+          <w:shd w:val="clear" w:color="auto" w:fill="FFFFFF"/>
+        </w:rPr>
+        <w:t>μ</w:t>
+      </w:r>
+      <w:r>
+        <w:t xml:space="preserve">=0 and </w:t>
+      </w:r>
+      <w:r>
+        <w:t>σ</w:t>
+      </w:r>
+      <w:r>
+        <w:t>=1, and it is described by this probability density function:</w:t>
+      </w:r>
+    </w:p>
+    <w:p>
+      <w:r>
+        <w:rPr>
+          <w:noProof/>
+        </w:rPr>
+        <w:drawing>
+          <wp:inline distT="0" distB="0" distL="0" distR="0" wp14:anchorId="54566928" wp14:editId="120D0949">
+            <wp:extent cx="1428949" cy="533474"/>
+            <wp:effectExtent l="0" t="0" r="0" b="0"/>
+            <wp:docPr id="26" name="Picture 26"/>
+            <wp:cNvGraphicFramePr>
+              <a:graphicFrameLocks xmlns:a="http://schemas.openxmlformats.org/drawingml/2006/main" noChangeAspect="1"/>
+            </wp:cNvGraphicFramePr>
+            <a:graphic xmlns:a="http://schemas.openxmlformats.org/drawingml/2006/main">
+              <a:graphicData uri="http://schemas.openxmlformats.org/drawingml/2006/picture">
+                <pic:pic xmlns:pic="http://schemas.openxmlformats.org/drawingml/2006/picture">
+                  <pic:nvPicPr>
+                    <pic:cNvPr id="1" name=""/>
+                    <pic:cNvPicPr/>
+                  </pic:nvPicPr>
+                  <pic:blipFill>
+                    <a:blip r:embed="rId29"/>
+                    <a:stretch>
+                      <a:fillRect/>
+                    </a:stretch>
+                  </pic:blipFill>
+                  <pic:spPr>
+                    <a:xfrm>
+                      <a:off x="0" y="0"/>
+                      <a:ext cx="1428949" cy="533474"/>
+                    </a:xfrm>
+                    <a:prstGeom prst="rect">
+                      <a:avLst/>
+                    </a:prstGeom>
+                  </pic:spPr>
+                </pic:pic>
+              </a:graphicData>
+            </a:graphic>
+          </wp:inline>
+        </w:drawing>
+      </w:r>
+    </w:p>
+    <w:p>
+      <w:r>
+        <w:t xml:space="preserve">Standard deviation of one means there is a </w:t>
+      </w:r>
+      <w:r>
+        <w:t>width of 1 between each band</w:t>
+      </w:r>
+      <w:r>
+        <w:t xml:space="preserve"> in the curve.</w:t>
+      </w:r>
+    </w:p>
+    <w:p>
+      <w:r>
+        <w:rPr>
+          <w:noProof/>
+        </w:rPr>
+        <w:lastRenderedPageBreak/>
+        <w:drawing>
+          <wp:inline distT="0" distB="0" distL="0" distR="0" wp14:anchorId="51DB0343" wp14:editId="2024904B">
+            <wp:extent cx="5943600" cy="362585"/>
+            <wp:effectExtent l="0" t="0" r="0" b="0"/>
+            <wp:docPr id="27" name="Picture 27"/>
+            <wp:cNvGraphicFramePr>
+              <a:graphicFrameLocks xmlns:a="http://schemas.openxmlformats.org/drawingml/2006/main" noChangeAspect="1"/>
+            </wp:cNvGraphicFramePr>
+            <a:graphic xmlns:a="http://schemas.openxmlformats.org/drawingml/2006/main">
+              <a:graphicData uri="http://schemas.openxmlformats.org/drawingml/2006/picture">
+                <pic:pic xmlns:pic="http://schemas.openxmlformats.org/drawingml/2006/picture">
+                  <pic:nvPicPr>
+                    <pic:cNvPr id="1" name=""/>
+                    <pic:cNvPicPr/>
+                  </pic:nvPicPr>
+                  <pic:blipFill>
+                    <a:blip r:embed="rId30"/>
+                    <a:stretch>
+                      <a:fillRect/>
+                    </a:stretch>
+                  </pic:blipFill>
+                  <pic:spPr>
+                    <a:xfrm>
+                      <a:off x="0" y="0"/>
+                      <a:ext cx="5943600" cy="362585"/>
+                    </a:xfrm>
+                    <a:prstGeom prst="rect">
+                      <a:avLst/>
+                    </a:prstGeom>
+                  </pic:spPr>
+                </pic:pic>
+              </a:graphicData>
+            </a:graphic>
+          </wp:inline>
+        </w:drawing>
+      </w:r>
+    </w:p>
+    <w:p>
+      <w:r>
+        <w:t xml:space="preserve">This means that the PDF generates, for each x, a probability p, and the plot of those p is the gaussian </w:t>
+      </w:r>
+      <w:r>
+        <w:t>distribution.</w:t>
+      </w:r>
+    </w:p>
+    <w:p>
+      <w:r>
+        <w:t>To calculate the probability:</w:t>
+      </w:r>
+    </w:p>
+    <w:p>
+      <w:r>
+        <w:drawing>
+          <wp:inline distT="0" distB="0" distL="0" distR="0" wp14:anchorId="665F880B" wp14:editId="76CB7845">
+            <wp:extent cx="5943600" cy="701675"/>
+            <wp:effectExtent l="0" t="0" r="0" b="3175"/>
+            <wp:docPr id="2" name="Picture 2"/>
+            <wp:cNvGraphicFramePr>
+              <a:graphicFrameLocks xmlns:a="http://schemas.openxmlformats.org/drawingml/2006/main" noChangeAspect="1"/>
+            </wp:cNvGraphicFramePr>
+            <a:graphic xmlns:a="http://schemas.openxmlformats.org/drawingml/2006/main">
+              <a:graphicData uri="http://schemas.openxmlformats.org/drawingml/2006/picture">
+                <pic:pic xmlns:pic="http://schemas.openxmlformats.org/drawingml/2006/picture">
+                  <pic:nvPicPr>
+                    <pic:cNvPr id="1" name=""/>
+                    <pic:cNvPicPr/>
+                  </pic:nvPicPr>
+                  <pic:blipFill>
+                    <a:blip r:embed="rId31"/>
+                    <a:stretch>
+                      <a:fillRect/>
+                    </a:stretch>
+                  </pic:blipFill>
+                  <pic:spPr>
+                    <a:xfrm>
+                      <a:off x="0" y="0"/>
+                      <a:ext cx="5943600" cy="701675"/>
+                    </a:xfrm>
+                    <a:prstGeom prst="rect">
+                      <a:avLst/>
+                    </a:prstGeom>
+                  </pic:spPr>
+                </pic:pic>
+              </a:graphicData>
+            </a:graphic>
+          </wp:inline>
+        </w:drawing>
+      </w:r>
+    </w:p>
+    <w:p>
+      <w:r>
+        <w:drawing>
+          <wp:inline distT="0" distB="0" distL="0" distR="0" wp14:anchorId="4B344CB6" wp14:editId="306FB07E">
+            <wp:extent cx="4734586" cy="2705478"/>
+            <wp:effectExtent l="0" t="0" r="8890" b="0"/>
+            <wp:docPr id="3" name="Picture 3"/>
+            <wp:cNvGraphicFramePr>
+              <a:graphicFrameLocks xmlns:a="http://schemas.openxmlformats.org/drawingml/2006/main" noChangeAspect="1"/>
+            </wp:cNvGraphicFramePr>
+            <a:graphic xmlns:a="http://schemas.openxmlformats.org/drawingml/2006/main">
+              <a:graphicData uri="http://schemas.openxmlformats.org/drawingml/2006/picture">
+                <pic:pic xmlns:pic="http://schemas.openxmlformats.org/drawingml/2006/picture">
+                  <pic:nvPicPr>
+                    <pic:cNvPr id="1" name=""/>
+                    <pic:cNvPicPr/>
+                  </pic:nvPicPr>
+                  <pic:blipFill>
+                    <a:blip r:embed="rId32"/>
+                    <a:stretch>
+                      <a:fillRect/>
+                    </a:stretch>
+                  </pic:blipFill>
+                  <pic:spPr>
+                    <a:xfrm>
+                      <a:off x="0" y="0"/>
+                      <a:ext cx="4734586" cy="2705478"/>
+                    </a:xfrm>
+                    <a:prstGeom prst="rect">
+                      <a:avLst/>
+                    </a:prstGeom>
+                  </pic:spPr>
+                </pic:pic>
+              </a:graphicData>
+            </a:graphic>
+          </wp:inline>
+        </w:drawing>
+      </w:r>
+    </w:p>
+    <w:p>
+      <w:pPr>
+        <w:pStyle w:val="Heading4"/>
+      </w:pPr>
+      <w:r>
+        <w:t>Binomial distribution</w:t>
+      </w:r>
+    </w:p>
+    <w:p>
+      <w:r>
+        <w:t xml:space="preserve">In probability theory and statistics, the binomial distribution with parameters n and p is the discrete probability distribution of the number of successes in a sequence of </w:t>
+      </w:r>
+      <w:proofErr w:type="spellStart"/>
+      <w:r>
+        <w:t>n</w:t>
+      </w:r>
+      <w:proofErr w:type="spellEnd"/>
+      <w:r>
+        <w:t xml:space="preserve"> independent experiments, each asking a yes–no question, and each with its own </w:t>
+      </w:r>
+      <w:proofErr w:type="spellStart"/>
+      <w:r>
+        <w:t>boolean</w:t>
+      </w:r>
+      <w:proofErr w:type="spellEnd"/>
+      <w:r>
+        <w:t>-valued outcome: success/yes/true/one (with probability p) or failure/no/false/zero (with probability q = 1 − p). A single success/failure experiment is also called a Bernoulli trial or Bernoulli experiment and a sequence of outcomes is called a Bernoulli process; for a single trial, i.e., n = 1, the binomial distribution is a Bernoulli distribution. The binomial distribution is the basis for the popular binomial test of statistical significance.</w:t>
+      </w:r>
+    </w:p>
+    <w:p/>
+    <w:p>
+      <w:r>
+        <w:t>The binomial distribution is frequently used to model the number of successes in a sample of size n drawn with replacement from a population of size N. If the sampling is carried out without replacement, the draws are not independent and so the resulting distribution is a hypergeometric distribution, not a binomial one. However, for N much larger than n, the binomial distribution remains a good approximation, and is widely used.</w:t>
+      </w:r>
+    </w:p>
+    <w:p>
+      <w:r>
+        <w:lastRenderedPageBreak/>
+        <w:t xml:space="preserve">In general, if the random variable X follows the binomial distribution with parameters n </w:t>
+      </w:r>
+      <w:r>
+        <w:rPr>
+          <w:rFonts w:ascii="Cambria Math" w:hAnsi="Cambria Math" w:cs="Cambria Math"/>
+        </w:rPr>
+        <w:t>∈</w:t>
+      </w:r>
+      <w:r>
+        <w:t xml:space="preserve"> </w:t>
+      </w:r>
+      <w:r>
+        <w:rPr>
+          <w:rFonts w:ascii="Cambria Math" w:hAnsi="Cambria Math" w:cs="Cambria Math"/>
+        </w:rPr>
+        <w:t>ℕ</w:t>
+      </w:r>
+      <w:r>
+        <w:t xml:space="preserve"> and p </w:t>
+      </w:r>
+      <w:r>
+        <w:rPr>
+          <w:rFonts w:ascii="Cambria Math" w:hAnsi="Cambria Math" w:cs="Cambria Math"/>
+        </w:rPr>
+        <w:t>∈</w:t>
+      </w:r>
+      <w:r>
+        <w:t xml:space="preserve"> [0,1], we write X ~ B(n, p). The probability of getting exactly k successes in </w:t>
+      </w:r>
+      <w:proofErr w:type="spellStart"/>
+      <w:r>
+        <w:t>n</w:t>
+      </w:r>
+      <w:proofErr w:type="spellEnd"/>
+      <w:r>
+        <w:t xml:space="preserve"> independent Bernoulli trials is given by the probability mass function:</w:t>
+      </w:r>
+    </w:p>
+    <w:p>
+      <w:r>
+        <w:rPr>
+          <w:noProof/>
+        </w:rPr>
+        <w:drawing>
+          <wp:inline distT="0" distB="0" distL="0" distR="0" wp14:anchorId="128C6D56" wp14:editId="304B3A82">
+            <wp:extent cx="4029637" cy="485843"/>
+            <wp:effectExtent l="0" t="0" r="0" b="9525"/>
+            <wp:docPr id="28" name="Picture 28"/>
+            <wp:cNvGraphicFramePr>
+              <a:graphicFrameLocks xmlns:a="http://schemas.openxmlformats.org/drawingml/2006/main" noChangeAspect="1"/>
+            </wp:cNvGraphicFramePr>
+            <a:graphic xmlns:a="http://schemas.openxmlformats.org/drawingml/2006/main">
+              <a:graphicData uri="http://schemas.openxmlformats.org/drawingml/2006/picture">
+                <pic:pic xmlns:pic="http://schemas.openxmlformats.org/drawingml/2006/picture">
+                  <pic:nvPicPr>
+                    <pic:cNvPr id="1" name=""/>
+                    <pic:cNvPicPr/>
+                  </pic:nvPicPr>
+                  <pic:blipFill>
+                    <a:blip r:embed="rId33"/>
+                    <a:stretch>
+                      <a:fillRect/>
+                    </a:stretch>
+                  </pic:blipFill>
+                  <pic:spPr>
+                    <a:xfrm>
+                      <a:off x="0" y="0"/>
+                      <a:ext cx="4029637" cy="485843"/>
+                    </a:xfrm>
+                    <a:prstGeom prst="rect">
+                      <a:avLst/>
+                    </a:prstGeom>
+                  </pic:spPr>
+                </pic:pic>
+              </a:graphicData>
+            </a:graphic>
+          </wp:inline>
+        </w:drawing>
+      </w:r>
+    </w:p>
+    <w:p>
+      <w:pPr>
+        <w:rPr>
+          <w:rFonts w:ascii="Arial" w:hAnsi="Arial" w:cs="Arial"/>
+          <w:color w:val="202122"/>
+          <w:sz w:val="21"/>
+          <w:szCs w:val="21"/>
+          <w:shd w:val="clear" w:color="auto" w:fill="FFFFFF"/>
+        </w:rPr>
+      </w:pPr>
+      <w:r>
+        <w:rPr>
+          <w:rFonts w:ascii="Arial" w:hAnsi="Arial" w:cs="Arial"/>
+          <w:color w:val="202122"/>
+          <w:sz w:val="21"/>
+          <w:szCs w:val="21"/>
+          <w:shd w:val="clear" w:color="auto" w:fill="FFFFFF"/>
+        </w:rPr>
+        <w:t>for </w:t>
+      </w:r>
+      <w:r>
+        <w:rPr>
+          <w:rFonts w:ascii="Arial" w:hAnsi="Arial" w:cs="Arial"/>
+          <w:i/>
+          <w:iCs/>
+          <w:color w:val="202122"/>
+          <w:sz w:val="21"/>
+          <w:szCs w:val="21"/>
+          <w:shd w:val="clear" w:color="auto" w:fill="FFFFFF"/>
+        </w:rPr>
+        <w:t>k</w:t>
+      </w:r>
+      <w:r>
+        <w:rPr>
+          <w:rFonts w:ascii="Arial" w:hAnsi="Arial" w:cs="Arial"/>
+          <w:color w:val="202122"/>
+          <w:sz w:val="21"/>
+          <w:szCs w:val="21"/>
+          <w:shd w:val="clear" w:color="auto" w:fill="FFFFFF"/>
+        </w:rPr>
+        <w:t> = 0, 1, 2, ..., </w:t>
+      </w:r>
+      <w:r>
+        <w:rPr>
+          <w:rFonts w:ascii="Arial" w:hAnsi="Arial" w:cs="Arial"/>
+          <w:i/>
+          <w:iCs/>
+          <w:color w:val="202122"/>
+          <w:sz w:val="21"/>
+          <w:szCs w:val="21"/>
+          <w:shd w:val="clear" w:color="auto" w:fill="FFFFFF"/>
+        </w:rPr>
+        <w:t>n</w:t>
+      </w:r>
+      <w:r>
+        <w:rPr>
+          <w:rFonts w:ascii="Arial" w:hAnsi="Arial" w:cs="Arial"/>
+          <w:color w:val="202122"/>
+          <w:sz w:val="21"/>
+          <w:szCs w:val="21"/>
+          <w:shd w:val="clear" w:color="auto" w:fill="FFFFFF"/>
+        </w:rPr>
+        <w:t>, where</w:t>
+      </w:r>
+    </w:p>
+    <w:p>
+      <w:r>
+        <w:rPr>
+          <w:noProof/>
+        </w:rPr>
+        <w:drawing>
+          <wp:inline distT="0" distB="0" distL="0" distR="0" wp14:anchorId="746588EF" wp14:editId="76431F8C">
+            <wp:extent cx="1400370" cy="504895"/>
+            <wp:effectExtent l="0" t="0" r="9525" b="9525"/>
+            <wp:docPr id="29" name="Picture 29"/>
+            <wp:cNvGraphicFramePr>
+              <a:graphicFrameLocks xmlns:a="http://schemas.openxmlformats.org/drawingml/2006/main" noChangeAspect="1"/>
+            </wp:cNvGraphicFramePr>
+            <a:graphic xmlns:a="http://schemas.openxmlformats.org/drawingml/2006/main">
+              <a:graphicData uri="http://schemas.openxmlformats.org/drawingml/2006/picture">
+                <pic:pic xmlns:pic="http://schemas.openxmlformats.org/drawingml/2006/picture">
+                  <pic:nvPicPr>
+                    <pic:cNvPr id="1" name=""/>
+                    <pic:cNvPicPr/>
+                  </pic:nvPicPr>
+                  <pic:blipFill>
+                    <a:blip r:embed="rId34"/>
+                    <a:stretch>
+                      <a:fillRect/>
+                    </a:stretch>
+                  </pic:blipFill>
+                  <pic:spPr>
+                    <a:xfrm>
+                      <a:off x="0" y="0"/>
+                      <a:ext cx="1400370" cy="504895"/>
+                    </a:xfrm>
+                    <a:prstGeom prst="rect">
+                      <a:avLst/>
+                    </a:prstGeom>
+                  </pic:spPr>
+                </pic:pic>
+              </a:graphicData>
+            </a:graphic>
+          </wp:inline>
+        </w:drawing>
+      </w:r>
+    </w:p>
+    <w:p>
+      <w:r>
+        <w:t xml:space="preserve">is the binomial coefficient, hence the name of the </w:t>
+      </w:r>
+      <w:proofErr w:type="gramStart"/>
+      <w:r>
+        <w:t>distribution.</w:t>
+      </w:r>
+      <w:proofErr w:type="gramEnd"/>
+      <w:r>
+        <w:t xml:space="preserve"> The formula can be understood as follows. k successes occur with probability pk and n − k failures occur with probability (1 − p)n − k. However, the k successes can occur anywhere among the n trials, and there </w:t>
+      </w:r>
+      <w:r>
+        <w:rPr>
+          <w:vertAlign w:val="superscript"/>
+        </w:rPr>
+        <w:t>n</w:t>
+      </w:r>
+      <w:r>
+        <w:t>C</w:t>
+      </w:r>
+      <w:r>
+        <w:rPr>
+          <w:vertAlign w:val="subscript"/>
+        </w:rPr>
+        <w:t>k</w:t>
+      </w:r>
+      <w:r>
+        <w:t xml:space="preserve"> different ways of distributing k successes in a sequence of n trials.</w:t>
+      </w:r>
+    </w:p>
+    <w:p>
+      <w:r>
+        <w:t xml:space="preserve">This means that for each PDF value of x, </w:t>
+      </w:r>
+      <w:r>
+        <w:t>it generates k successes with probability p. Plotting those probabilities gives us the Binomial Distribution plot.</w:t>
+      </w:r>
+    </w:p>
+    <w:p/>
+    <w:p>
+      <w:pPr>
+        <w:pStyle w:val="Heading2"/>
+      </w:pPr>
+      <w:r>
+        <w:t>The Gaussian Class</w:t>
+      </w:r>
+    </w:p>
     <w:p/>
     <w:p/>
+    <w:p/>
+    <w:p/>
+    <w:p/>
+    <w:p/>
+    <w:p/>
+    <w:p/>
+    <w:p/>
+    <w:p/>
+    <w:p/>
     <w:p>
       <w:pPr>
         <w:rPr>
@@ -5019,7 +7058,7 @@
         <w:br w:type="page"/>
       </w:r>
     </w:p>
-    <w:bookmarkStart w:id="16" w:name="_Toc45240558" w:displacedByCustomXml="next"/>
+    <w:bookmarkStart w:id="24" w:name="_Toc45503526" w:displacedByCustomXml="next"/>
     <w:sdt>
       <w:sdtPr>
         <w:rPr>
@@ -5034,7 +7073,6 @@
           <w:docPartUnique/>
         </w:docPartObj>
       </w:sdtPr>
-      <w:sdtEndPr/>
       <w:sdtContent>
         <w:p>
           <w:pPr>
@@ -5043,14 +7081,13 @@
           <w:r>
             <w:t>References</w:t>
           </w:r>
-          <w:bookmarkEnd w:id="16"/>
+          <w:bookmarkEnd w:id="24"/>
         </w:p>
         <w:sdt>
           <w:sdtPr>
             <w:id w:val="-573587230"/>
             <w:bibliography/>
           </w:sdtPr>
-          <w:sdtEndPr/>
           <w:sdtContent>
             <w:p>
               <w:pPr>
@@ -5077,6 +7114,87 @@
                   <w:iCs/>
                   <w:noProof/>
                 </w:rPr>
+                <w:t>14. Normal Probability Distributions.</w:t>
+              </w:r>
+              <w:r>
+                <w:rPr>
+                  <w:noProof/>
+                </w:rPr>
+                <w:t xml:space="preserve"> (n.d.). Retrieved from Interactive Mathematics: https://www.intmath.com/counting-probability/14-normal-probability-distribution.php</w:t>
+              </w:r>
+            </w:p>
+            <w:p>
+              <w:pPr>
+                <w:pStyle w:val="Bibliography"/>
+                <w:ind w:left="720" w:hanging="720"/>
+                <w:rPr>
+                  <w:noProof/>
+                </w:rPr>
+              </w:pPr>
+              <w:r>
+                <w:rPr>
+                  <w:noProof/>
+                </w:rPr>
+                <w:t xml:space="preserve">Laerd. (n.d.). </w:t>
+              </w:r>
+              <w:r>
+                <w:rPr>
+                  <w:i/>
+                  <w:iCs/>
+                  <w:noProof/>
+                </w:rPr>
+                <w:t>How to do Normal Distributions Calculations.</w:t>
+              </w:r>
+              <w:r>
+                <w:rPr>
+                  <w:noProof/>
+                </w:rPr>
+                <w:t xml:space="preserve"> Retrieved from https://statistics.laerd.com/statistical-guides/normal-distribution-calculations.php</w:t>
+              </w:r>
+            </w:p>
+            <w:p>
+              <w:pPr>
+                <w:pStyle w:val="Bibliography"/>
+                <w:ind w:left="720" w:hanging="720"/>
+                <w:rPr>
+                  <w:noProof/>
+                </w:rPr>
+              </w:pPr>
+              <w:r>
+                <w:rPr>
+                  <w:noProof/>
+                </w:rPr>
+                <w:t xml:space="preserve">Mathematics, I. (n.d.). </w:t>
+              </w:r>
+              <w:r>
+                <w:rPr>
+                  <w:i/>
+                  <w:iCs/>
+                  <w:noProof/>
+                </w:rPr>
+                <w:t>14. Normal Probability Distributions.</w:t>
+              </w:r>
+              <w:r>
+                <w:rPr>
+                  <w:noProof/>
+                </w:rPr>
+                <w:t xml:space="preserve"> Retrieved from https://www.intmath.com/counting-probability/14-normal-probability-distribution.php</w:t>
+              </w:r>
+            </w:p>
+            <w:p>
+              <w:pPr>
+                <w:pStyle w:val="Bibliography"/>
+                <w:ind w:left="720" w:hanging="720"/>
+                <w:rPr>
+                  <w:noProof/>
+                </w:rPr>
+              </w:pPr>
+              <w:r>
+                <w:rPr>
+                  <w:i/>
+                  <w:iCs/>
+                  <w:noProof/>
+                </w:rPr>
                 <w:t>What makes sets faster than lists?</w:t>
               </w:r>
               <w:r>
@@ -5084,6 +7202,151 @@
                   <w:noProof/>
                 </w:rPr>
                 <w:t xml:space="preserve"> (n.d.). Retrieved from https://stackoverflow.com/questions/8929284/what-makes-sets-faster-than-lists/8929445#8929445</w:t>
+              </w:r>
+            </w:p>
+            <w:p>
+              <w:pPr>
+                <w:pStyle w:val="Bibliography"/>
+                <w:ind w:left="720" w:hanging="720"/>
+                <w:rPr>
+                  <w:noProof/>
+                </w:rPr>
+              </w:pPr>
+              <w:r>
+                <w:rPr>
+                  <w:noProof/>
+                </w:rPr>
+                <w:t xml:space="preserve">Wikipedia. (n.d.). </w:t>
+              </w:r>
+              <w:r>
+                <w:rPr>
+                  <w:i/>
+                  <w:iCs/>
+                  <w:noProof/>
+                </w:rPr>
+                <w:t>Binomial distribution.</w:t>
+              </w:r>
+              <w:r>
+                <w:rPr>
+                  <w:noProof/>
+                </w:rPr>
+                <w:t xml:space="preserve"> Retrieved from https://en.wikipedia.org/wiki/Binomial_distribution</w:t>
+              </w:r>
+            </w:p>
+            <w:p>
+              <w:pPr>
+                <w:pStyle w:val="Bibliography"/>
+                <w:ind w:left="720" w:hanging="720"/>
+                <w:rPr>
+                  <w:noProof/>
+                </w:rPr>
+              </w:pPr>
+              <w:r>
+                <w:rPr>
+                  <w:noProof/>
+                </w:rPr>
+                <w:t xml:space="preserve">Wikipedia. (n.d.). </w:t>
+              </w:r>
+              <w:r>
+                <w:rPr>
+                  <w:i/>
+                  <w:iCs/>
+                  <w:noProof/>
+                </w:rPr>
+                <w:t>Normal distribution.</w:t>
+              </w:r>
+              <w:r>
+                <w:rPr>
+                  <w:noProof/>
+                </w:rPr>
+                <w:t xml:space="preserve"> Retrieved from https://en.wikipedia.org/wiki/Normal_distribution</w:t>
+              </w:r>
+            </w:p>
+            <w:p>
+              <w:pPr>
+                <w:pStyle w:val="Bibliography"/>
+                <w:ind w:left="720" w:hanging="720"/>
+                <w:rPr>
+                  <w:noProof/>
+                </w:rPr>
+              </w:pPr>
+              <w:r>
+                <w:rPr>
+                  <w:noProof/>
+                </w:rPr>
+                <w:t xml:space="preserve">Wikipedia. (n.d.). </w:t>
+              </w:r>
+              <w:r>
+                <w:rPr>
+                  <w:i/>
+                  <w:iCs/>
+                  <w:noProof/>
+                </w:rPr>
+                <w:t>Probability density function.</w:t>
+              </w:r>
+              <w:r>
+                <w:rPr>
+                  <w:noProof/>
+                </w:rPr>
+                <w:t xml:space="preserve"> Retrieved from https://en.wikipedia.org/wiki/Probability_density_function</w:t>
+              </w:r>
+            </w:p>
+            <w:p>
+              <w:pPr>
+                <w:pStyle w:val="Bibliography"/>
+                <w:ind w:left="720" w:hanging="720"/>
+                <w:rPr>
+                  <w:noProof/>
+                </w:rPr>
+              </w:pPr>
+              <w:r>
+                <w:rPr>
+                  <w:noProof/>
+                </w:rPr>
+                <w:t xml:space="preserve">Wikipedia. (n.d.). </w:t>
+              </w:r>
+              <w:r>
+                <w:rPr>
+                  <w:i/>
+                  <w:iCs/>
+                  <w:noProof/>
+                </w:rPr>
+                <w:t>Standard deviation.</w:t>
+              </w:r>
+              <w:r>
+                <w:rPr>
+                  <w:noProof/>
+                </w:rPr>
+                <w:t xml:space="preserve"> Retrieved from https://en.wikipedia.org/wiki/Standard_deviation</w:t>
+              </w:r>
+            </w:p>
+            <w:p>
+              <w:pPr>
+                <w:pStyle w:val="Bibliography"/>
+                <w:ind w:left="720" w:hanging="720"/>
+                <w:rPr>
+                  <w:noProof/>
+                </w:rPr>
+              </w:pPr>
+              <w:r>
+                <w:rPr>
+                  <w:noProof/>
+                </w:rPr>
+                <w:t xml:space="preserve">Wikipedia. (n.d.). </w:t>
+              </w:r>
+              <w:r>
+                <w:rPr>
+                  <w:i/>
+                  <w:iCs/>
+                  <w:noProof/>
+                </w:rPr>
+                <w:t>Variance.</w:t>
+              </w:r>
+              <w:r>
+                <w:rPr>
+                  <w:noProof/>
+                </w:rPr>
+                <w:t xml:space="preserve"> Retrieved from https://en.wikipedia.org/wiki/Variance</w:t>
               </w:r>
             </w:p>
             <w:p>
@@ -5140,31 +7403,31 @@
       <w:pPr>
         <w:pStyle w:val="Heading1"/>
       </w:pPr>
-      <w:bookmarkStart w:id="17" w:name="_Toc45240559"/>
+      <w:bookmarkStart w:id="25" w:name="_Toc45503527"/>
       <w:r>
         <w:t>Hello</w:t>
       </w:r>
-      <w:bookmarkEnd w:id="17"/>
+      <w:bookmarkEnd w:id="25"/>
     </w:p>
     <w:p>
       <w:pPr>
         <w:pStyle w:val="Heading2"/>
       </w:pPr>
-      <w:bookmarkStart w:id="18" w:name="_Toc45240560"/>
+      <w:bookmarkStart w:id="26" w:name="_Toc45503528"/>
       <w:r>
         <w:t>Hello</w:t>
       </w:r>
-      <w:bookmarkEnd w:id="18"/>
+      <w:bookmarkEnd w:id="26"/>
     </w:p>
     <w:p>
       <w:pPr>
         <w:pStyle w:val="Heading3"/>
       </w:pPr>
-      <w:bookmarkStart w:id="19" w:name="_Toc45240561"/>
+      <w:bookmarkStart w:id="27" w:name="_Toc45503529"/>
       <w:r>
         <w:t>Hello</w:t>
       </w:r>
-      <w:bookmarkEnd w:id="19"/>
+      <w:bookmarkEnd w:id="27"/>
     </w:p>
     <w:p>
       <w:pPr>
@@ -5646,6 +7909,92 @@
     </w:lvl>
   </w:abstractNum>
   <w:abstractNum w:abstractNumId="4" w15:restartNumberingAfterBreak="0">
+    <w:nsid w:val="1C0E7DBE"/>
+    <w:multiLevelType w:val="hybridMultilevel"/>
+    <w:tmpl w:val="617AE7B8"/>
+    <w:lvl w:ilvl="0" w:tplc="0409000F">
+      <w:start w:val="1"/>
+      <w:numFmt w:val="decimal"/>
+      <w:lvlText w:val="%1."/>
+      <w:lvlJc w:val="left"/>
+      <w:pPr>
+        <w:ind w:left="720" w:hanging="360"/>
+      </w:pPr>
+    </w:lvl>
+    <w:lvl w:ilvl="1" w:tplc="04090019" w:tentative="1">
+      <w:start w:val="1"/>
+      <w:numFmt w:val="lowerLetter"/>
+      <w:lvlText w:val="%2."/>
+      <w:lvlJc w:val="left"/>
+      <w:pPr>
+        <w:ind w:left="1440" w:hanging="360"/>
+      </w:pPr>
+    </w:lvl>
+    <w:lvl w:ilvl="2" w:tplc="0409001B" w:tentative="1">
+      <w:start w:val="1"/>
+      <w:numFmt w:val="lowerRoman"/>
+      <w:lvlText w:val="%3."/>
+      <w:lvlJc w:val="right"/>
+      <w:pPr>
+        <w:ind w:left="2160" w:hanging="180"/>
+      </w:pPr>
+    </w:lvl>
+    <w:lvl w:ilvl="3" w:tplc="0409000F" w:tentative="1">
+      <w:start w:val="1"/>
+      <w:numFmt w:val="decimal"/>
+      <w:lvlText w:val="%4."/>
+      <w:lvlJc w:val="left"/>
+      <w:pPr>
+        <w:ind w:left="2880" w:hanging="360"/>
+      </w:pPr>
+    </w:lvl>
+    <w:lvl w:ilvl="4" w:tplc="04090019" w:tentative="1">
+      <w:start w:val="1"/>
+      <w:numFmt w:val="lowerLetter"/>
+      <w:lvlText w:val="%5."/>
+      <w:lvlJc w:val="left"/>
+      <w:pPr>
+        <w:ind w:left="3600" w:hanging="360"/>
+      </w:pPr>
+    </w:lvl>
+    <w:lvl w:ilvl="5" w:tplc="0409001B" w:tentative="1">
+      <w:start w:val="1"/>
+      <w:numFmt w:val="lowerRoman"/>
+      <w:lvlText w:val="%6."/>
+      <w:lvlJc w:val="right"/>
+      <w:pPr>
+        <w:ind w:left="4320" w:hanging="180"/>
+      </w:pPr>
+    </w:lvl>
+    <w:lvl w:ilvl="6" w:tplc="0409000F" w:tentative="1">
+      <w:start w:val="1"/>
+      <w:numFmt w:val="decimal"/>
+      <w:lvlText w:val="%7."/>
+      <w:lvlJc w:val="left"/>
+      <w:pPr>
+        <w:ind w:left="5040" w:hanging="360"/>
+      </w:pPr>
+    </w:lvl>
+    <w:lvl w:ilvl="7" w:tplc="04090019" w:tentative="1">
+      <w:start w:val="1"/>
+      <w:numFmt w:val="lowerLetter"/>
+      <w:lvlText w:val="%8."/>
+      <w:lvlJc w:val="left"/>
+      <w:pPr>
+        <w:ind w:left="5760" w:hanging="360"/>
+      </w:pPr>
+    </w:lvl>
+    <w:lvl w:ilvl="8" w:tplc="0409001B" w:tentative="1">
+      <w:start w:val="1"/>
+      <w:numFmt w:val="lowerRoman"/>
+      <w:lvlText w:val="%9."/>
+      <w:lvlJc w:val="right"/>
+      <w:pPr>
+        <w:ind w:left="6480" w:hanging="180"/>
+      </w:pPr>
+    </w:lvl>
+  </w:abstractNum>
+  <w:abstractNum w:abstractNumId="5" w15:restartNumberingAfterBreak="0">
     <w:nsid w:val="1FBE7123"/>
     <w:multiLevelType w:val="hybridMultilevel"/>
     <w:tmpl w:val="0E843262"/>
@@ -5762,7 +8111,7 @@
       </w:pPr>
     </w:lvl>
   </w:abstractNum>
-  <w:abstractNum w:abstractNumId="5" w15:restartNumberingAfterBreak="0">
+  <w:abstractNum w:abstractNumId="6" w15:restartNumberingAfterBreak="0">
     <w:nsid w:val="34304062"/>
     <w:multiLevelType w:val="hybridMultilevel"/>
     <w:tmpl w:val="403C9FCA"/>
@@ -5848,10 +8197,10 @@
       </w:pPr>
     </w:lvl>
   </w:abstractNum>
-  <w:abstractNum w:abstractNumId="6" w15:restartNumberingAfterBreak="0">
+  <w:abstractNum w:abstractNumId="7" w15:restartNumberingAfterBreak="0">
     <w:nsid w:val="40454B12"/>
     <w:multiLevelType w:val="hybridMultilevel"/>
-    <w:tmpl w:val="52248F3E"/>
+    <w:tmpl w:val="617AE7B8"/>
     <w:lvl w:ilvl="0" w:tplc="0409000F">
       <w:start w:val="1"/>
       <w:numFmt w:val="decimal"/>
@@ -5934,7 +8283,7 @@
       </w:pPr>
     </w:lvl>
   </w:abstractNum>
-  <w:abstractNum w:abstractNumId="7" w15:restartNumberingAfterBreak="0">
+  <w:abstractNum w:abstractNumId="8" w15:restartNumberingAfterBreak="0">
     <w:nsid w:val="466F414D"/>
     <w:multiLevelType w:val="hybridMultilevel"/>
     <w:tmpl w:val="EE640EC2"/>
@@ -6020,7 +8369,7 @@
       </w:pPr>
     </w:lvl>
   </w:abstractNum>
-  <w:abstractNum w:abstractNumId="8" w15:restartNumberingAfterBreak="0">
+  <w:abstractNum w:abstractNumId="9" w15:restartNumberingAfterBreak="0">
     <w:nsid w:val="4A153B54"/>
     <w:multiLevelType w:val="hybridMultilevel"/>
     <w:tmpl w:val="1FA0A5E0"/>
@@ -6106,7 +8455,7 @@
       </w:pPr>
     </w:lvl>
   </w:abstractNum>
-  <w:abstractNum w:abstractNumId="9" w15:restartNumberingAfterBreak="0">
+  <w:abstractNum w:abstractNumId="10" w15:restartNumberingAfterBreak="0">
     <w:nsid w:val="565669D9"/>
     <w:multiLevelType w:val="hybridMultilevel"/>
     <w:tmpl w:val="D8061DFC"/>
@@ -6192,7 +8541,7 @@
       </w:pPr>
     </w:lvl>
   </w:abstractNum>
-  <w:abstractNum w:abstractNumId="10" w15:restartNumberingAfterBreak="0">
+  <w:abstractNum w:abstractNumId="11" w15:restartNumberingAfterBreak="0">
     <w:nsid w:val="59CB04E0"/>
     <w:multiLevelType w:val="multilevel"/>
     <w:tmpl w:val="FACE6B04"/>
@@ -6308,7 +8657,7 @@
       </w:pPr>
     </w:lvl>
   </w:abstractNum>
-  <w:abstractNum w:abstractNumId="11" w15:restartNumberingAfterBreak="0">
+  <w:abstractNum w:abstractNumId="12" w15:restartNumberingAfterBreak="0">
     <w:nsid w:val="62ED57FE"/>
     <w:multiLevelType w:val="hybridMultilevel"/>
     <w:tmpl w:val="1FA0A5E0"/>
@@ -6394,7 +8743,7 @@
       </w:pPr>
     </w:lvl>
   </w:abstractNum>
-  <w:abstractNum w:abstractNumId="12" w15:restartNumberingAfterBreak="0">
+  <w:abstractNum w:abstractNumId="13" w15:restartNumberingAfterBreak="0">
     <w:nsid w:val="6BEA4C4D"/>
     <w:multiLevelType w:val="hybridMultilevel"/>
     <w:tmpl w:val="A2C6189E"/>
@@ -6535,7 +8884,7 @@
       </w:rPr>
     </w:lvl>
   </w:abstractNum>
-  <w:abstractNum w:abstractNumId="13" w15:restartNumberingAfterBreak="0">
+  <w:abstractNum w:abstractNumId="14" w15:restartNumberingAfterBreak="0">
     <w:nsid w:val="7A0D085A"/>
     <w:multiLevelType w:val="hybridMultilevel"/>
     <w:tmpl w:val="4ADEA6D0"/>
@@ -6622,25 +8971,25 @@
     </w:lvl>
   </w:abstractNum>
   <w:num w:numId="1">
-    <w:abstractNumId w:val="12"/>
+    <w:abstractNumId w:val="13"/>
   </w:num>
   <w:num w:numId="2">
-    <w:abstractNumId w:val="12"/>
+    <w:abstractNumId w:val="13"/>
   </w:num>
   <w:num w:numId="3">
-    <w:abstractNumId w:val="4"/>
+    <w:abstractNumId w:val="5"/>
   </w:num>
   <w:num w:numId="4">
     <w:abstractNumId w:val="3"/>
   </w:num>
   <w:num w:numId="5">
-    <w:abstractNumId w:val="10"/>
+    <w:abstractNumId w:val="11"/>
   </w:num>
   <w:num w:numId="6">
-    <w:abstractNumId w:val="10"/>
+    <w:abstractNumId w:val="11"/>
   </w:num>
   <w:num w:numId="7">
-    <w:abstractNumId w:val="10"/>
+    <w:abstractNumId w:val="11"/>
   </w:num>
   <w:num w:numId="8">
     <w:abstractNumId w:val="0"/>
@@ -6649,28 +8998,31 @@
     <w:abstractNumId w:val="1"/>
   </w:num>
   <w:num w:numId="10">
-    <w:abstractNumId w:val="5"/>
+    <w:abstractNumId w:val="6"/>
   </w:num>
   <w:num w:numId="11">
-    <w:abstractNumId w:val="7"/>
+    <w:abstractNumId w:val="8"/>
   </w:num>
   <w:num w:numId="12">
-    <w:abstractNumId w:val="8"/>
+    <w:abstractNumId w:val="9"/>
   </w:num>
   <w:num w:numId="13">
-    <w:abstractNumId w:val="11"/>
+    <w:abstractNumId w:val="12"/>
   </w:num>
   <w:num w:numId="14">
-    <w:abstractNumId w:val="13"/>
+    <w:abstractNumId w:val="14"/>
   </w:num>
   <w:num w:numId="15">
     <w:abstractNumId w:val="2"/>
   </w:num>
   <w:num w:numId="16">
-    <w:abstractNumId w:val="9"/>
+    <w:abstractNumId w:val="10"/>
   </w:num>
   <w:num w:numId="17">
-    <w:abstractNumId w:val="6"/>
+    <w:abstractNumId w:val="7"/>
+  </w:num>
+  <w:num w:numId="18">
+    <w:abstractNumId w:val="4"/>
   </w:num>
 </w:numbering>
 </file>
@@ -8460,13 +10812,142 @@
     <b:Guid>{D3E0F4AB-507E-46CA-9F99-06D058E374B3}</b:Guid>
     <b:Title>What makes sets faster than lists?</b:Title>
     <b:URL>https://stackoverflow.com/questions/8929284/what-makes-sets-faster-than-lists/8929445#8929445</b:URL>
+    <b:RefOrder>8</b:RefOrder>
+  </b:Source>
+  <b:Source>
+    <b:Tag>Wik</b:Tag>
+    <b:SourceType>DocumentFromInternetSite</b:SourceType>
+    <b:Guid>{ECC22B3D-6C09-4F94-A55F-6DB09007CF4B}</b:Guid>
+    <b:Author>
+      <b:Author>
+        <b:NameList>
+          <b:Person>
+            <b:Last>Wikipedia</b:Last>
+          </b:Person>
+        </b:NameList>
+      </b:Author>
+    </b:Author>
+    <b:Title>Probability density function</b:Title>
+    <b:URL>https://en.wikipedia.org/wiki/Probability_density_function</b:URL>
     <b:RefOrder>1</b:RefOrder>
+  </b:Source>
+  <b:Source>
+    <b:Tag>Wik1</b:Tag>
+    <b:SourceType>DocumentFromInternetSite</b:SourceType>
+    <b:Guid>{B08921FA-1649-4B9C-BE22-FD22A3E49805}</b:Guid>
+    <b:Author>
+      <b:Author>
+        <b:NameList>
+          <b:Person>
+            <b:Last>Wikipedia</b:Last>
+          </b:Person>
+        </b:NameList>
+      </b:Author>
+    </b:Author>
+    <b:Title>Normal distribution</b:Title>
+    <b:URL>https://en.wikipedia.org/wiki/Normal_distribution</b:URL>
+    <b:RefOrder>2</b:RefOrder>
+  </b:Source>
+  <b:Source>
+    <b:Tag>Wik2</b:Tag>
+    <b:SourceType>DocumentFromInternetSite</b:SourceType>
+    <b:Guid>{C5B5BCE7-FA6E-4769-99A9-A90510CD5F55}</b:Guid>
+    <b:Author>
+      <b:Author>
+        <b:NameList>
+          <b:Person>
+            <b:Last>Wikipedia</b:Last>
+          </b:Person>
+        </b:NameList>
+      </b:Author>
+    </b:Author>
+    <b:Title>Binomial distribution</b:Title>
+    <b:URL>https://en.wikipedia.org/wiki/Binomial_distribution</b:URL>
+    <b:RefOrder>3</b:RefOrder>
+  </b:Source>
+  <b:Source>
+    <b:Tag>Wik3</b:Tag>
+    <b:SourceType>DocumentFromInternetSite</b:SourceType>
+    <b:Guid>{5E5CB665-A796-489F-88E1-1CD9E10E0971}</b:Guid>
+    <b:Author>
+      <b:Author>
+        <b:NameList>
+          <b:Person>
+            <b:Last>Wikipedia</b:Last>
+          </b:Person>
+        </b:NameList>
+      </b:Author>
+    </b:Author>
+    <b:Title>Variance</b:Title>
+    <b:URL>https://en.wikipedia.org/wiki/Variance</b:URL>
+    <b:RefOrder>4</b:RefOrder>
+  </b:Source>
+  <b:Source>
+    <b:Tag>Wik4</b:Tag>
+    <b:SourceType>DocumentFromInternetSite</b:SourceType>
+    <b:Guid>{462764C8-375A-454D-B580-CD3EEA916C61}</b:Guid>
+    <b:Author>
+      <b:Author>
+        <b:NameList>
+          <b:Person>
+            <b:Last>Wikipedia</b:Last>
+          </b:Person>
+        </b:NameList>
+      </b:Author>
+    </b:Author>
+    <b:Title>Standard deviation</b:Title>
+    <b:URL>https://en.wikipedia.org/wiki/Standard_deviation</b:URL>
+    <b:RefOrder>5</b:RefOrder>
+  </b:Source>
+  <b:Source>
+    <b:Tag>14N</b:Tag>
+    <b:SourceType>DocumentFromInternetSite</b:SourceType>
+    <b:Guid>{F3E9C2CE-40B2-426B-A540-DC8B3AE1F812}</b:Guid>
+    <b:Title>14. Normal Probability Distributions</b:Title>
+    <b:InternetSiteTitle>Interactive Mathematics</b:InternetSiteTitle>
+    <b:URL>https://www.intmath.com/counting-probability/14-normal-probability-distribution.php</b:URL>
+    <b:RefOrder>9</b:RefOrder>
+  </b:Source>
+  <b:Source>
+    <b:Tag>Int</b:Tag>
+    <b:SourceType>DocumentFromInternetSite</b:SourceType>
+    <b:Guid>{9E3A5AF5-86EC-4342-8A20-B6F7E0B5534A}</b:Guid>
+    <b:Author>
+      <b:Author>
+        <b:NameList>
+          <b:Person>
+            <b:Last>Mathematics</b:Last>
+            <b:First>Interactive</b:First>
+          </b:Person>
+        </b:NameList>
+      </b:Author>
+    </b:Author>
+    <b:Title>14. Normal Probability Distributions</b:Title>
+    <b:URL>https://www.intmath.com/counting-probability/14-normal-probability-distribution.php</b:URL>
+    <b:RefOrder>6</b:RefOrder>
+  </b:Source>
+  <b:Source>
+    <b:Tag>Lae</b:Tag>
+    <b:SourceType>DocumentFromInternetSite</b:SourceType>
+    <b:Guid>{5DDA3316-5164-4954-8509-C0A83D4FB4B1}</b:Guid>
+    <b:Author>
+      <b:Author>
+        <b:NameList>
+          <b:Person>
+            <b:Last>Laerd</b:Last>
+          </b:Person>
+        </b:NameList>
+      </b:Author>
+    </b:Author>
+    <b:Title>How to do Normal Distributions Calculations</b:Title>
+    <b:URL>https://statistics.laerd.com/statistical-guides/normal-distribution-calculations.php</b:URL>
+    <b:RefOrder>7</b:RefOrder>
   </b:Source>
 </b:Sources>
 </file>
 
 <file path=customXml/itemProps1.xml><?xml version="1.0" encoding="utf-8"?>
-<ds:datastoreItem xmlns:ds="http://schemas.openxmlformats.org/officeDocument/2006/customXml" ds:itemID="{CD6908F6-913E-4F4E-910A-0C73A4266D31}">
+<ds:datastoreItem xmlns:ds="http://schemas.openxmlformats.org/officeDocument/2006/customXml" ds:itemID="{A072D7EA-FA2F-4EFE-9384-0EC94B5F2F08}">
   <ds:schemaRefs>
     <ds:schemaRef ds:uri="http://schemas.openxmlformats.org/officeDocument/2006/bibliography"/>
   </ds:schemaRefs>

</xml_diff>

<commit_message>
Add files for Gaussian Code Exercise
gaussian_code_exercise.ipynb:
- Notebook

answer.py:
- Solution for the exercise

numbers.txt:
- The dataset to be used for the exercise

test.py:
- Tests to be run for the exercise

Notes_Udacity_AWS_Machine_Learning_Foundations_Course.docx:
- Added class requirements
</commit_message>
<xml_diff>
--- a/notes/Notes_Udacity_AWS_Machine_Learning_Foundations_Course.docx
+++ b/notes/Notes_Udacity_AWS_Machine_Learning_Foundations_Course.docx
@@ -1635,21 +1635,7 @@
                 <w:rStyle w:val="Hyperlink"/>
                 <w:noProof/>
               </w:rPr>
-              <w:t>Th</w:t>
-            </w:r>
-            <w:r>
-              <w:rPr>
-                <w:rStyle w:val="Hyperlink"/>
-                <w:noProof/>
-              </w:rPr>
-              <w:t>e</w:t>
-            </w:r>
-            <w:r>
-              <w:rPr>
-                <w:rStyle w:val="Hyperlink"/>
-                <w:noProof/>
-              </w:rPr>
-              <w:t>ory</w:t>
+              <w:t>Theory</w:t>
             </w:r>
             <w:r>
               <w:rPr>
@@ -5686,6 +5672,7 @@
           <w:id w:val="-96948390"/>
           <w:citation/>
         </w:sdtPr>
+        <w:sdtEndPr/>
         <w:sdtContent>
           <w:r>
             <w:fldChar w:fldCharType="begin"/>
@@ -5712,6 +5699,7 @@
           <w:id w:val="-826583202"/>
           <w:citation/>
         </w:sdtPr>
+        <w:sdtEndPr/>
         <w:sdtContent>
           <w:r>
             <w:fldChar w:fldCharType="begin"/>
@@ -5741,6 +5729,7 @@
           <w:id w:val="-1890409555"/>
           <w:citation/>
         </w:sdtPr>
+        <w:sdtEndPr/>
         <w:sdtContent>
           <w:r>
             <w:fldChar w:fldCharType="begin"/>
@@ -5767,6 +5756,7 @@
           <w:id w:val="-164011658"/>
           <w:citation/>
         </w:sdtPr>
+        <w:sdtEndPr/>
         <w:sdtContent>
           <w:r>
             <w:fldChar w:fldCharType="begin"/>
@@ -5796,6 +5786,7 @@
           <w:id w:val="238287251"/>
           <w:citation/>
         </w:sdtPr>
+        <w:sdtEndPr/>
         <w:sdtContent>
           <w:r>
             <w:fldChar w:fldCharType="begin"/>
@@ -5822,6 +5813,7 @@
           <w:id w:val="-290597157"/>
           <w:citation/>
         </w:sdtPr>
+        <w:sdtEndPr/>
         <w:sdtContent>
           <w:r>
             <w:fldChar w:fldCharType="begin"/>
@@ -5851,6 +5843,7 @@
           <w:id w:val="1297256928"/>
           <w:citation/>
         </w:sdtPr>
+        <w:sdtEndPr/>
         <w:sdtContent>
           <w:r>
             <w:fldChar w:fldCharType="begin"/>
@@ -6637,6 +6630,9 @@
     </w:p>
     <w:p>
       <w:r>
+        <w:rPr>
+          <w:noProof/>
+        </w:rPr>
         <w:drawing>
           <wp:inline distT="0" distB="0" distL="0" distR="0" wp14:anchorId="665F880B" wp14:editId="76CB7845">
             <wp:extent cx="5943600" cy="701675"/>
@@ -6676,6 +6672,9 @@
     </w:p>
     <w:p>
       <w:r>
+        <w:rPr>
+          <w:noProof/>
+        </w:rPr>
         <w:drawing>
           <wp:inline distT="0" distB="0" distL="0" distR="0" wp14:anchorId="4B344CB6" wp14:editId="306FB07E">
             <wp:extent cx="4734586" cy="2705478"/>
@@ -6987,6 +6986,118 @@
       </w:r>
     </w:p>
     <w:p/>
+    <w:p>
+      <w:r>
+        <w:t>The class stores:</w:t>
+      </w:r>
+    </w:p>
+    <w:p>
+      <w:pPr>
+        <w:pStyle w:val="ListParagraph"/>
+        <w:numPr>
+          <w:ilvl w:val="0"/>
+          <w:numId w:val="19"/>
+        </w:numPr>
+      </w:pPr>
+      <w:r>
+        <w:t>Mean</w:t>
+      </w:r>
+    </w:p>
+    <w:p>
+      <w:pPr>
+        <w:pStyle w:val="ListParagraph"/>
+        <w:numPr>
+          <w:ilvl w:val="0"/>
+          <w:numId w:val="19"/>
+        </w:numPr>
+      </w:pPr>
+      <w:r>
+        <w:t>Standard Deviation</w:t>
+      </w:r>
+    </w:p>
+    <w:p>
+      <w:pPr>
+        <w:pStyle w:val="ListParagraph"/>
+        <w:numPr>
+          <w:ilvl w:val="0"/>
+          <w:numId w:val="19"/>
+        </w:numPr>
+      </w:pPr>
+      <w:r>
+        <w:t>The dataset</w:t>
+      </w:r>
+    </w:p>
+    <w:p>
+      <w:r>
+        <w:t>It has functions for:</w:t>
+      </w:r>
+    </w:p>
+    <w:p>
+      <w:pPr>
+        <w:pStyle w:val="ListParagraph"/>
+        <w:numPr>
+          <w:ilvl w:val="0"/>
+          <w:numId w:val="20"/>
+        </w:numPr>
+      </w:pPr>
+      <w:r>
+        <w:t>Loading data</w:t>
+      </w:r>
+    </w:p>
+    <w:p>
+      <w:pPr>
+        <w:pStyle w:val="ListParagraph"/>
+        <w:numPr>
+          <w:ilvl w:val="0"/>
+          <w:numId w:val="20"/>
+        </w:numPr>
+      </w:pPr>
+      <w:r>
+        <w:t>Calculating mean</w:t>
+      </w:r>
+    </w:p>
+    <w:p>
+      <w:pPr>
+        <w:pStyle w:val="ListParagraph"/>
+        <w:numPr>
+          <w:ilvl w:val="0"/>
+          <w:numId w:val="20"/>
+        </w:numPr>
+      </w:pPr>
+      <w:r>
+        <w:t xml:space="preserve">Calculating </w:t>
+      </w:r>
+      <w:r>
+        <w:t>standard dev</w:t>
+      </w:r>
+    </w:p>
+    <w:p>
+      <w:pPr>
+        <w:pStyle w:val="ListParagraph"/>
+        <w:numPr>
+          <w:ilvl w:val="0"/>
+          <w:numId w:val="20"/>
+        </w:numPr>
+      </w:pPr>
+      <w:r>
+        <w:t>Plotting a histogram</w:t>
+      </w:r>
+    </w:p>
+    <w:p>
+      <w:pPr>
+        <w:pStyle w:val="ListParagraph"/>
+        <w:numPr>
+          <w:ilvl w:val="0"/>
+          <w:numId w:val="20"/>
+        </w:numPr>
+      </w:pPr>
+      <w:r>
+        <w:t>Calculating the</w:t>
+      </w:r>
+      <w:r>
+        <w:t xml:space="preserve"> probability density function</w:t>
+      </w:r>
+    </w:p>
     <w:p/>
     <w:p/>
     <w:p/>
@@ -6997,6 +7108,10 @@
     <w:p/>
     <w:p/>
     <w:p/>
+    <w:p/>
+    <w:p/>
+    <w:p/>
+    <w:p/>
     <w:p>
       <w:pPr>
         <w:rPr>
@@ -7035,6 +7150,7 @@
         <w:rPr>
           <w:rFonts w:eastAsiaTheme="majorEastAsia"/>
         </w:rPr>
+        <w:lastRenderedPageBreak/>
         <w:br w:type="page"/>
       </w:r>
     </w:p>
@@ -7073,6 +7189,7 @@
           <w:docPartUnique/>
         </w:docPartObj>
       </w:sdtPr>
+      <w:sdtEndPr/>
       <w:sdtContent>
         <w:p>
           <w:pPr>
@@ -7088,6 +7205,7 @@
             <w:id w:val="-573587230"/>
             <w:bibliography/>
           </w:sdtPr>
+          <w:sdtEndPr/>
           <w:sdtContent>
             <w:p>
               <w:pPr>
@@ -8112,6 +8230,92 @@
     </w:lvl>
   </w:abstractNum>
   <w:abstractNum w:abstractNumId="6" w15:restartNumberingAfterBreak="0">
+    <w:nsid w:val="34071F86"/>
+    <w:multiLevelType w:val="hybridMultilevel"/>
+    <w:tmpl w:val="364C4C24"/>
+    <w:lvl w:ilvl="0" w:tplc="0409000F">
+      <w:start w:val="1"/>
+      <w:numFmt w:val="decimal"/>
+      <w:lvlText w:val="%1."/>
+      <w:lvlJc w:val="left"/>
+      <w:pPr>
+        <w:ind w:left="720" w:hanging="360"/>
+      </w:pPr>
+    </w:lvl>
+    <w:lvl w:ilvl="1" w:tplc="04090019" w:tentative="1">
+      <w:start w:val="1"/>
+      <w:numFmt w:val="lowerLetter"/>
+      <w:lvlText w:val="%2."/>
+      <w:lvlJc w:val="left"/>
+      <w:pPr>
+        <w:ind w:left="1440" w:hanging="360"/>
+      </w:pPr>
+    </w:lvl>
+    <w:lvl w:ilvl="2" w:tplc="0409001B" w:tentative="1">
+      <w:start w:val="1"/>
+      <w:numFmt w:val="lowerRoman"/>
+      <w:lvlText w:val="%3."/>
+      <w:lvlJc w:val="right"/>
+      <w:pPr>
+        <w:ind w:left="2160" w:hanging="180"/>
+      </w:pPr>
+    </w:lvl>
+    <w:lvl w:ilvl="3" w:tplc="0409000F" w:tentative="1">
+      <w:start w:val="1"/>
+      <w:numFmt w:val="decimal"/>
+      <w:lvlText w:val="%4."/>
+      <w:lvlJc w:val="left"/>
+      <w:pPr>
+        <w:ind w:left="2880" w:hanging="360"/>
+      </w:pPr>
+    </w:lvl>
+    <w:lvl w:ilvl="4" w:tplc="04090019" w:tentative="1">
+      <w:start w:val="1"/>
+      <w:numFmt w:val="lowerLetter"/>
+      <w:lvlText w:val="%5."/>
+      <w:lvlJc w:val="left"/>
+      <w:pPr>
+        <w:ind w:left="3600" w:hanging="360"/>
+      </w:pPr>
+    </w:lvl>
+    <w:lvl w:ilvl="5" w:tplc="0409001B" w:tentative="1">
+      <w:start w:val="1"/>
+      <w:numFmt w:val="lowerRoman"/>
+      <w:lvlText w:val="%6."/>
+      <w:lvlJc w:val="right"/>
+      <w:pPr>
+        <w:ind w:left="4320" w:hanging="180"/>
+      </w:pPr>
+    </w:lvl>
+    <w:lvl w:ilvl="6" w:tplc="0409000F" w:tentative="1">
+      <w:start w:val="1"/>
+      <w:numFmt w:val="decimal"/>
+      <w:lvlText w:val="%7."/>
+      <w:lvlJc w:val="left"/>
+      <w:pPr>
+        <w:ind w:left="5040" w:hanging="360"/>
+      </w:pPr>
+    </w:lvl>
+    <w:lvl w:ilvl="7" w:tplc="04090019" w:tentative="1">
+      <w:start w:val="1"/>
+      <w:numFmt w:val="lowerLetter"/>
+      <w:lvlText w:val="%8."/>
+      <w:lvlJc w:val="left"/>
+      <w:pPr>
+        <w:ind w:left="5760" w:hanging="360"/>
+      </w:pPr>
+    </w:lvl>
+    <w:lvl w:ilvl="8" w:tplc="0409001B" w:tentative="1">
+      <w:start w:val="1"/>
+      <w:numFmt w:val="lowerRoman"/>
+      <w:lvlText w:val="%9."/>
+      <w:lvlJc w:val="right"/>
+      <w:pPr>
+        <w:ind w:left="6480" w:hanging="180"/>
+      </w:pPr>
+    </w:lvl>
+  </w:abstractNum>
+  <w:abstractNum w:abstractNumId="7" w15:restartNumberingAfterBreak="0">
     <w:nsid w:val="34304062"/>
     <w:multiLevelType w:val="hybridMultilevel"/>
     <w:tmpl w:val="403C9FCA"/>
@@ -8197,7 +8401,93 @@
       </w:pPr>
     </w:lvl>
   </w:abstractNum>
-  <w:abstractNum w:abstractNumId="7" w15:restartNumberingAfterBreak="0">
+  <w:abstractNum w:abstractNumId="8" w15:restartNumberingAfterBreak="0">
+    <w:nsid w:val="356D50E5"/>
+    <w:multiLevelType w:val="hybridMultilevel"/>
+    <w:tmpl w:val="67DA98B4"/>
+    <w:lvl w:ilvl="0" w:tplc="0409000F">
+      <w:start w:val="1"/>
+      <w:numFmt w:val="decimal"/>
+      <w:lvlText w:val="%1."/>
+      <w:lvlJc w:val="left"/>
+      <w:pPr>
+        <w:ind w:left="720" w:hanging="360"/>
+      </w:pPr>
+    </w:lvl>
+    <w:lvl w:ilvl="1" w:tplc="04090019" w:tentative="1">
+      <w:start w:val="1"/>
+      <w:numFmt w:val="lowerLetter"/>
+      <w:lvlText w:val="%2."/>
+      <w:lvlJc w:val="left"/>
+      <w:pPr>
+        <w:ind w:left="1440" w:hanging="360"/>
+      </w:pPr>
+    </w:lvl>
+    <w:lvl w:ilvl="2" w:tplc="0409001B" w:tentative="1">
+      <w:start w:val="1"/>
+      <w:numFmt w:val="lowerRoman"/>
+      <w:lvlText w:val="%3."/>
+      <w:lvlJc w:val="right"/>
+      <w:pPr>
+        <w:ind w:left="2160" w:hanging="180"/>
+      </w:pPr>
+    </w:lvl>
+    <w:lvl w:ilvl="3" w:tplc="0409000F" w:tentative="1">
+      <w:start w:val="1"/>
+      <w:numFmt w:val="decimal"/>
+      <w:lvlText w:val="%4."/>
+      <w:lvlJc w:val="left"/>
+      <w:pPr>
+        <w:ind w:left="2880" w:hanging="360"/>
+      </w:pPr>
+    </w:lvl>
+    <w:lvl w:ilvl="4" w:tplc="04090019" w:tentative="1">
+      <w:start w:val="1"/>
+      <w:numFmt w:val="lowerLetter"/>
+      <w:lvlText w:val="%5."/>
+      <w:lvlJc w:val="left"/>
+      <w:pPr>
+        <w:ind w:left="3600" w:hanging="360"/>
+      </w:pPr>
+    </w:lvl>
+    <w:lvl w:ilvl="5" w:tplc="0409001B" w:tentative="1">
+      <w:start w:val="1"/>
+      <w:numFmt w:val="lowerRoman"/>
+      <w:lvlText w:val="%6."/>
+      <w:lvlJc w:val="right"/>
+      <w:pPr>
+        <w:ind w:left="4320" w:hanging="180"/>
+      </w:pPr>
+    </w:lvl>
+    <w:lvl w:ilvl="6" w:tplc="0409000F" w:tentative="1">
+      <w:start w:val="1"/>
+      <w:numFmt w:val="decimal"/>
+      <w:lvlText w:val="%7."/>
+      <w:lvlJc w:val="left"/>
+      <w:pPr>
+        <w:ind w:left="5040" w:hanging="360"/>
+      </w:pPr>
+    </w:lvl>
+    <w:lvl w:ilvl="7" w:tplc="04090019" w:tentative="1">
+      <w:start w:val="1"/>
+      <w:numFmt w:val="lowerLetter"/>
+      <w:lvlText w:val="%8."/>
+      <w:lvlJc w:val="left"/>
+      <w:pPr>
+        <w:ind w:left="5760" w:hanging="360"/>
+      </w:pPr>
+    </w:lvl>
+    <w:lvl w:ilvl="8" w:tplc="0409001B" w:tentative="1">
+      <w:start w:val="1"/>
+      <w:numFmt w:val="lowerRoman"/>
+      <w:lvlText w:val="%9."/>
+      <w:lvlJc w:val="right"/>
+      <w:pPr>
+        <w:ind w:left="6480" w:hanging="180"/>
+      </w:pPr>
+    </w:lvl>
+  </w:abstractNum>
+  <w:abstractNum w:abstractNumId="9" w15:restartNumberingAfterBreak="0">
     <w:nsid w:val="40454B12"/>
     <w:multiLevelType w:val="hybridMultilevel"/>
     <w:tmpl w:val="617AE7B8"/>
@@ -8283,7 +8573,7 @@
       </w:pPr>
     </w:lvl>
   </w:abstractNum>
-  <w:abstractNum w:abstractNumId="8" w15:restartNumberingAfterBreak="0">
+  <w:abstractNum w:abstractNumId="10" w15:restartNumberingAfterBreak="0">
     <w:nsid w:val="466F414D"/>
     <w:multiLevelType w:val="hybridMultilevel"/>
     <w:tmpl w:val="EE640EC2"/>
@@ -8369,7 +8659,7 @@
       </w:pPr>
     </w:lvl>
   </w:abstractNum>
-  <w:abstractNum w:abstractNumId="9" w15:restartNumberingAfterBreak="0">
+  <w:abstractNum w:abstractNumId="11" w15:restartNumberingAfterBreak="0">
     <w:nsid w:val="4A153B54"/>
     <w:multiLevelType w:val="hybridMultilevel"/>
     <w:tmpl w:val="1FA0A5E0"/>
@@ -8455,7 +8745,7 @@
       </w:pPr>
     </w:lvl>
   </w:abstractNum>
-  <w:abstractNum w:abstractNumId="10" w15:restartNumberingAfterBreak="0">
+  <w:abstractNum w:abstractNumId="12" w15:restartNumberingAfterBreak="0">
     <w:nsid w:val="565669D9"/>
     <w:multiLevelType w:val="hybridMultilevel"/>
     <w:tmpl w:val="D8061DFC"/>
@@ -8541,7 +8831,7 @@
       </w:pPr>
     </w:lvl>
   </w:abstractNum>
-  <w:abstractNum w:abstractNumId="11" w15:restartNumberingAfterBreak="0">
+  <w:abstractNum w:abstractNumId="13" w15:restartNumberingAfterBreak="0">
     <w:nsid w:val="59CB04E0"/>
     <w:multiLevelType w:val="multilevel"/>
     <w:tmpl w:val="FACE6B04"/>
@@ -8657,7 +8947,7 @@
       </w:pPr>
     </w:lvl>
   </w:abstractNum>
-  <w:abstractNum w:abstractNumId="12" w15:restartNumberingAfterBreak="0">
+  <w:abstractNum w:abstractNumId="14" w15:restartNumberingAfterBreak="0">
     <w:nsid w:val="62ED57FE"/>
     <w:multiLevelType w:val="hybridMultilevel"/>
     <w:tmpl w:val="1FA0A5E0"/>
@@ -8743,7 +9033,7 @@
       </w:pPr>
     </w:lvl>
   </w:abstractNum>
-  <w:abstractNum w:abstractNumId="13" w15:restartNumberingAfterBreak="0">
+  <w:abstractNum w:abstractNumId="15" w15:restartNumberingAfterBreak="0">
     <w:nsid w:val="6BEA4C4D"/>
     <w:multiLevelType w:val="hybridMultilevel"/>
     <w:tmpl w:val="A2C6189E"/>
@@ -8884,7 +9174,7 @@
       </w:rPr>
     </w:lvl>
   </w:abstractNum>
-  <w:abstractNum w:abstractNumId="14" w15:restartNumberingAfterBreak="0">
+  <w:abstractNum w:abstractNumId="16" w15:restartNumberingAfterBreak="0">
     <w:nsid w:val="7A0D085A"/>
     <w:multiLevelType w:val="hybridMultilevel"/>
     <w:tmpl w:val="4ADEA6D0"/>
@@ -8971,10 +9261,10 @@
     </w:lvl>
   </w:abstractNum>
   <w:num w:numId="1">
-    <w:abstractNumId w:val="13"/>
+    <w:abstractNumId w:val="15"/>
   </w:num>
   <w:num w:numId="2">
-    <w:abstractNumId w:val="13"/>
+    <w:abstractNumId w:val="15"/>
   </w:num>
   <w:num w:numId="3">
     <w:abstractNumId w:val="5"/>
@@ -8983,13 +9273,13 @@
     <w:abstractNumId w:val="3"/>
   </w:num>
   <w:num w:numId="5">
-    <w:abstractNumId w:val="11"/>
+    <w:abstractNumId w:val="13"/>
   </w:num>
   <w:num w:numId="6">
-    <w:abstractNumId w:val="11"/>
+    <w:abstractNumId w:val="13"/>
   </w:num>
   <w:num w:numId="7">
-    <w:abstractNumId w:val="11"/>
+    <w:abstractNumId w:val="13"/>
   </w:num>
   <w:num w:numId="8">
     <w:abstractNumId w:val="0"/>
@@ -8998,31 +9288,37 @@
     <w:abstractNumId w:val="1"/>
   </w:num>
   <w:num w:numId="10">
-    <w:abstractNumId w:val="6"/>
+    <w:abstractNumId w:val="7"/>
   </w:num>
   <w:num w:numId="11">
-    <w:abstractNumId w:val="8"/>
+    <w:abstractNumId w:val="10"/>
   </w:num>
   <w:num w:numId="12">
-    <w:abstractNumId w:val="9"/>
+    <w:abstractNumId w:val="11"/>
   </w:num>
   <w:num w:numId="13">
-    <w:abstractNumId w:val="12"/>
+    <w:abstractNumId w:val="14"/>
   </w:num>
   <w:num w:numId="14">
-    <w:abstractNumId w:val="14"/>
+    <w:abstractNumId w:val="16"/>
   </w:num>
   <w:num w:numId="15">
     <w:abstractNumId w:val="2"/>
   </w:num>
   <w:num w:numId="16">
-    <w:abstractNumId w:val="10"/>
+    <w:abstractNumId w:val="12"/>
   </w:num>
   <w:num w:numId="17">
-    <w:abstractNumId w:val="7"/>
+    <w:abstractNumId w:val="9"/>
   </w:num>
   <w:num w:numId="18">
     <w:abstractNumId w:val="4"/>
+  </w:num>
+  <w:num w:numId="19">
+    <w:abstractNumId w:val="8"/>
+  </w:num>
+  <w:num w:numId="20">
+    <w:abstractNumId w:val="6"/>
   </w:num>
 </w:numbering>
 </file>
@@ -9634,7 +9930,6 @@
   <w:style w:type="character" w:default="1" w:styleId="DefaultParagraphFont">
     <w:name w:val="Default Paragraph Font"/>
     <w:uiPriority w:val="1"/>
-    <w:semiHidden/>
     <w:unhideWhenUsed/>
   </w:style>
   <w:style w:type="table" w:default="1" w:styleId="TableNormal">

</xml_diff>

<commit_message>
Add solution and notes for Gaussian Code Exercise
gaussian_code_exercise.ipynb:
- Add the solution

Notes_Udacity_AWS_Machine_Learning_Foundations_Course.docx:
- Add the notes about the Exercise
- Add the notes from the after action review for the exercise
</commit_message>
<xml_diff>
--- a/notes/Notes_Udacity_AWS_Machine_Learning_Foundations_Course.docx
+++ b/notes/Notes_Udacity_AWS_Machine_Learning_Foundations_Course.docx
@@ -2228,12 +2228,10 @@
         <w:pStyle w:val="Heading3"/>
       </w:pPr>
       <w:bookmarkStart w:id="4" w:name="_Toc45503506"/>
-      <w:proofErr w:type="spellStart"/>
       <w:r>
         <w:t>optimizing_code_common_books</w:t>
       </w:r>
       <w:bookmarkEnd w:id="4"/>
-      <w:proofErr w:type="spellEnd"/>
     </w:p>
     <w:p/>
     <w:p>
@@ -2313,16 +2311,8 @@
           <w:rPr>
             <w:rStyle w:val="Hyperlink"/>
           </w:rPr>
-          <w:t xml:space="preserve">Intersection() function Python - </w:t>
+          <w:t>Intersection() function Python - GeeksforGeeks</w:t>
         </w:r>
-        <w:proofErr w:type="spellStart"/>
-        <w:r>
-          <w:rPr>
-            <w:rStyle w:val="Hyperlink"/>
-          </w:rPr>
-          <w:t>GeeksforGeeks</w:t>
-        </w:r>
-        <w:proofErr w:type="spellEnd"/>
       </w:hyperlink>
     </w:p>
     <w:p/>
@@ -2331,13 +2321,11 @@
         <w:pStyle w:val="Heading3"/>
       </w:pPr>
       <w:bookmarkStart w:id="5" w:name="_Toc45503507"/>
-      <w:proofErr w:type="spellStart"/>
       <w:r>
         <w:lastRenderedPageBreak/>
         <w:t>optimizing_code_holiday_gifts</w:t>
       </w:r>
       <w:bookmarkEnd w:id="5"/>
-      <w:proofErr w:type="spellEnd"/>
     </w:p>
     <w:p/>
     <w:p>
@@ -2349,23 +2337,7 @@
         </w:numPr>
       </w:pPr>
       <w:r>
-        <w:t xml:space="preserve">Arithmetic operations can be optimized over </w:t>
-      </w:r>
-      <w:proofErr w:type="spellStart"/>
-      <w:r>
-        <w:t>numpy</w:t>
-      </w:r>
-      <w:proofErr w:type="spellEnd"/>
-      <w:r>
-        <w:t xml:space="preserve"> arrays. Scalar values (entire rows) or vectors can be easily all multiplies, </w:t>
-      </w:r>
-      <w:proofErr w:type="spellStart"/>
-      <w:r>
-        <w:t>divied</w:t>
-      </w:r>
-      <w:proofErr w:type="spellEnd"/>
-      <w:r>
-        <w:t>, added to, subtracted from, etc. much faster than using loops or other iterations</w:t>
+        <w:t>Arithmetic operations can be optimized over numpy arrays. Scalar values (entire rows) or vectors can be easily all multiplies, divied, added to, subtracted from, etc. much faster than using loops or other iterations</w:t>
       </w:r>
     </w:p>
     <w:p>
@@ -2395,14 +2367,12 @@
         <w:t xml:space="preserve">, and </w:t>
       </w:r>
       <w:hyperlink r:id="rId11" w:history="1">
-        <w:proofErr w:type="spellStart"/>
         <w:r>
           <w:rPr>
             <w:rStyle w:val="Hyperlink"/>
           </w:rPr>
           <w:t>numpy.sum</w:t>
         </w:r>
-        <w:proofErr w:type="spellEnd"/>
       </w:hyperlink>
     </w:p>
     <w:p/>
@@ -2654,15 +2624,7 @@
     <w:p/>
     <w:p>
       <w:r>
-        <w:t xml:space="preserve">Logging is valuable for understanding the events that occur while running your program. For example, if you run your model </w:t>
-      </w:r>
-      <w:proofErr w:type="spellStart"/>
-      <w:r>
-        <w:t>over night</w:t>
-      </w:r>
-      <w:proofErr w:type="spellEnd"/>
-      <w:r>
-        <w:t xml:space="preserve"> and see that it's producing ridiculous results the next day, log messages can really help you understand more about the context in which this occurred.</w:t>
+        <w:t>Logging is valuable for understanding the events that occur while running your program. For example, if you run your model over night and see that it's producing ridiculous results the next day, log messages can really help you understand more about the context in which this occurred.</w:t>
       </w:r>
     </w:p>
     <w:p/>
@@ -2724,67 +2686,19 @@
     <w:p/>
     <w:p>
       <w:r>
-        <w:t xml:space="preserve">BAD: I wouldn't </w:t>
-      </w:r>
-      <w:proofErr w:type="spellStart"/>
-      <w:r>
-        <w:t>groupby</w:t>
-      </w:r>
-      <w:proofErr w:type="spellEnd"/>
-      <w:r>
-        <w:t xml:space="preserve"> genre twice like you did here... Just compute it once and use that for your aggregations.</w:t>
+        <w:t>BAD: I wouldn't groupby genre twice like you did here... Just compute it once and use that for your aggregations.</w:t>
       </w:r>
     </w:p>
     <w:p/>
     <w:p>
       <w:r>
-        <w:t xml:space="preserve">BAD: You create this </w:t>
-      </w:r>
-      <w:proofErr w:type="spellStart"/>
-      <w:r>
-        <w:t>groupby</w:t>
-      </w:r>
-      <w:proofErr w:type="spellEnd"/>
-      <w:r>
-        <w:t xml:space="preserve"> </w:t>
-      </w:r>
-      <w:proofErr w:type="spellStart"/>
-      <w:r>
-        <w:t>dataframe</w:t>
-      </w:r>
-      <w:proofErr w:type="spellEnd"/>
-      <w:r>
-        <w:t xml:space="preserve"> twice here. Just compute it once, save it as </w:t>
-      </w:r>
-      <w:proofErr w:type="spellStart"/>
-      <w:r>
-        <w:t>groupby_genre</w:t>
-      </w:r>
-      <w:proofErr w:type="spellEnd"/>
-      <w:r>
-        <w:t xml:space="preserve"> and then use that to get your average prices and views.</w:t>
+        <w:t>BAD: You create this groupby dataframe twice here. Just compute it once, save it as groupby_genre and then use that to get your average prices and views.</w:t>
       </w:r>
     </w:p>
     <w:p/>
     <w:p>
       <w:r>
-        <w:t xml:space="preserve">GOOD: Can we group by genre at the beginning of the function and then save that as a </w:t>
-      </w:r>
-      <w:proofErr w:type="spellStart"/>
-      <w:r>
-        <w:t>groupby</w:t>
-      </w:r>
-      <w:proofErr w:type="spellEnd"/>
-      <w:r>
-        <w:t xml:space="preserve"> object? We could then reference that object to get the average prices and views without computing </w:t>
-      </w:r>
-      <w:proofErr w:type="spellStart"/>
-      <w:r>
-        <w:t>groupby</w:t>
-      </w:r>
-      <w:proofErr w:type="spellEnd"/>
-      <w:r>
-        <w:t xml:space="preserve"> twice.</w:t>
+        <w:t>GOOD: Can we group by genre at the beginning of the function and then save that as a groupby object? We could then reference that object to get the average prices and views without computing groupby twice.</w:t>
       </w:r>
     </w:p>
     <w:p/>
@@ -2866,7 +2780,6 @@
           <w:shd w:val="clear" w:color="auto" w:fill="F7F7F8"/>
         </w:rPr>
       </w:pPr>
-      <w:proofErr w:type="spellStart"/>
       <w:r>
         <w:rPr>
           <w:rFonts w:ascii="Consolas" w:eastAsia="Times New Roman" w:hAnsi="Consolas" w:cs="Courier New"/>
@@ -2876,19 +2789,7 @@
           <w:bdr w:val="none" w:sz="0" w:space="0" w:color="auto" w:frame="1"/>
           <w:shd w:val="clear" w:color="auto" w:fill="F7F7F8"/>
         </w:rPr>
-        <w:t>first_names</w:t>
-      </w:r>
-      <w:proofErr w:type="spellEnd"/>
-      <w:r>
-        <w:rPr>
-          <w:rFonts w:ascii="Consolas" w:eastAsia="Times New Roman" w:hAnsi="Consolas" w:cs="Courier New"/>
-          <w:color w:val="0F2B3D"/>
-          <w:sz w:val="20"/>
-          <w:szCs w:val="20"/>
-          <w:bdr w:val="none" w:sz="0" w:space="0" w:color="auto" w:frame="1"/>
-          <w:shd w:val="clear" w:color="auto" w:fill="F7F7F8"/>
-        </w:rPr>
-        <w:t xml:space="preserve"> = []</w:t>
+        <w:t>first_names = []</w:t>
       </w:r>
     </w:p>
     <w:p>
@@ -2930,7 +2831,6 @@
           <w:shd w:val="clear" w:color="auto" w:fill="F7F7F8"/>
         </w:rPr>
       </w:pPr>
-      <w:proofErr w:type="spellStart"/>
       <w:r>
         <w:rPr>
           <w:rFonts w:ascii="Consolas" w:eastAsia="Times New Roman" w:hAnsi="Consolas" w:cs="Courier New"/>
@@ -2940,19 +2840,7 @@
           <w:bdr w:val="none" w:sz="0" w:space="0" w:color="auto" w:frame="1"/>
           <w:shd w:val="clear" w:color="auto" w:fill="F7F7F8"/>
         </w:rPr>
-        <w:t>last_names</w:t>
-      </w:r>
-      <w:proofErr w:type="spellEnd"/>
-      <w:r>
-        <w:rPr>
-          <w:rFonts w:ascii="Consolas" w:eastAsia="Times New Roman" w:hAnsi="Consolas" w:cs="Courier New"/>
-          <w:color w:val="0F2B3D"/>
-          <w:sz w:val="20"/>
-          <w:szCs w:val="20"/>
-          <w:bdr w:val="none" w:sz="0" w:space="0" w:color="auto" w:frame="1"/>
-          <w:shd w:val="clear" w:color="auto" w:fill="F7F7F8"/>
-        </w:rPr>
-        <w:t xml:space="preserve"> = []</w:t>
+        <w:t>last_names = []</w:t>
       </w:r>
     </w:p>
     <w:p>
@@ -3131,31 +3019,7 @@
           <w:bdr w:val="none" w:sz="0" w:space="0" w:color="auto" w:frame="1"/>
           <w:shd w:val="clear" w:color="auto" w:fill="F7F7F8"/>
         </w:rPr>
-        <w:t xml:space="preserve">    first, last = </w:t>
-      </w:r>
-      <w:proofErr w:type="spellStart"/>
-      <w:r>
-        <w:rPr>
-          <w:rFonts w:ascii="Consolas" w:eastAsia="Times New Roman" w:hAnsi="Consolas" w:cs="Courier New"/>
-          <w:color w:val="0F2B3D"/>
-          <w:sz w:val="20"/>
-          <w:szCs w:val="20"/>
-          <w:bdr w:val="none" w:sz="0" w:space="0" w:color="auto" w:frame="1"/>
-          <w:shd w:val="clear" w:color="auto" w:fill="F7F7F8"/>
-        </w:rPr>
-        <w:t>name.split</w:t>
-      </w:r>
-      <w:proofErr w:type="spellEnd"/>
-      <w:r>
-        <w:rPr>
-          <w:rFonts w:ascii="Consolas" w:eastAsia="Times New Roman" w:hAnsi="Consolas" w:cs="Courier New"/>
-          <w:color w:val="0F2B3D"/>
-          <w:sz w:val="20"/>
-          <w:szCs w:val="20"/>
-          <w:bdr w:val="none" w:sz="0" w:space="0" w:color="auto" w:frame="1"/>
-          <w:shd w:val="clear" w:color="auto" w:fill="F7F7F8"/>
-        </w:rPr>
-        <w:t>(</w:t>
+        <w:t xml:space="preserve">    first, last = name.split(</w:t>
       </w:r>
       <w:r>
         <w:rPr>
@@ -3228,31 +3092,7 @@
           <w:bdr w:val="none" w:sz="0" w:space="0" w:color="auto" w:frame="1"/>
           <w:shd w:val="clear" w:color="auto" w:fill="F7F7F8"/>
         </w:rPr>
-        <w:t xml:space="preserve">    </w:t>
-      </w:r>
-      <w:proofErr w:type="spellStart"/>
-      <w:r>
-        <w:rPr>
-          <w:rFonts w:ascii="Consolas" w:eastAsia="Times New Roman" w:hAnsi="Consolas" w:cs="Courier New"/>
-          <w:color w:val="0F2B3D"/>
-          <w:sz w:val="20"/>
-          <w:szCs w:val="20"/>
-          <w:bdr w:val="none" w:sz="0" w:space="0" w:color="auto" w:frame="1"/>
-          <w:shd w:val="clear" w:color="auto" w:fill="F7F7F8"/>
-        </w:rPr>
-        <w:t>first_names.append</w:t>
-      </w:r>
-      <w:proofErr w:type="spellEnd"/>
-      <w:r>
-        <w:rPr>
-          <w:rFonts w:ascii="Consolas" w:eastAsia="Times New Roman" w:hAnsi="Consolas" w:cs="Courier New"/>
-          <w:color w:val="0F2B3D"/>
-          <w:sz w:val="20"/>
-          <w:szCs w:val="20"/>
-          <w:bdr w:val="none" w:sz="0" w:space="0" w:color="auto" w:frame="1"/>
-          <w:shd w:val="clear" w:color="auto" w:fill="F7F7F8"/>
-        </w:rPr>
-        <w:t>(first)</w:t>
+        <w:t xml:space="preserve">    first_names.append(first)</w:t>
       </w:r>
     </w:p>
     <w:p>
@@ -3303,31 +3143,7 @@
           <w:bdr w:val="none" w:sz="0" w:space="0" w:color="auto" w:frame="1"/>
           <w:shd w:val="clear" w:color="auto" w:fill="F7F7F8"/>
         </w:rPr>
-        <w:t xml:space="preserve">    </w:t>
-      </w:r>
-      <w:proofErr w:type="spellStart"/>
-      <w:r>
-        <w:rPr>
-          <w:rFonts w:ascii="Consolas" w:eastAsia="Times New Roman" w:hAnsi="Consolas" w:cs="Courier New"/>
-          <w:color w:val="0F2B3D"/>
-          <w:sz w:val="20"/>
-          <w:szCs w:val="20"/>
-          <w:bdr w:val="none" w:sz="0" w:space="0" w:color="auto" w:frame="1"/>
-          <w:shd w:val="clear" w:color="auto" w:fill="F7F7F8"/>
-        </w:rPr>
-        <w:t>last_names.append</w:t>
-      </w:r>
-      <w:proofErr w:type="spellEnd"/>
-      <w:r>
-        <w:rPr>
-          <w:rFonts w:ascii="Consolas" w:eastAsia="Times New Roman" w:hAnsi="Consolas" w:cs="Courier New"/>
-          <w:color w:val="0F2B3D"/>
-          <w:sz w:val="20"/>
-          <w:szCs w:val="20"/>
-          <w:bdr w:val="none" w:sz="0" w:space="0" w:color="auto" w:frame="1"/>
-          <w:shd w:val="clear" w:color="auto" w:fill="F7F7F8"/>
-        </w:rPr>
-        <w:t>(last)</w:t>
+        <w:t xml:space="preserve">    last_names.append(last)</w:t>
       </w:r>
     </w:p>
     <w:p>
@@ -3429,31 +3245,7 @@
           <w:bdr w:val="none" w:sz="0" w:space="0" w:color="auto" w:frame="1"/>
           <w:shd w:val="clear" w:color="auto" w:fill="F7F7F8"/>
         </w:rPr>
-        <w:t>'</w:t>
-      </w:r>
-      <w:proofErr w:type="spellStart"/>
-      <w:r>
-        <w:rPr>
-          <w:rFonts w:ascii="Consolas" w:eastAsia="Times New Roman" w:hAnsi="Consolas" w:cs="Courier New"/>
-          <w:color w:val="DD1144"/>
-          <w:sz w:val="20"/>
-          <w:szCs w:val="20"/>
-          <w:bdr w:val="none" w:sz="0" w:space="0" w:color="auto" w:frame="1"/>
-          <w:shd w:val="clear" w:color="auto" w:fill="F7F7F8"/>
-        </w:rPr>
-        <w:t>first_name</w:t>
-      </w:r>
-      <w:proofErr w:type="spellEnd"/>
-      <w:r>
-        <w:rPr>
-          <w:rFonts w:ascii="Consolas" w:eastAsia="Times New Roman" w:hAnsi="Consolas" w:cs="Courier New"/>
-          <w:color w:val="DD1144"/>
-          <w:sz w:val="20"/>
-          <w:szCs w:val="20"/>
-          <w:bdr w:val="none" w:sz="0" w:space="0" w:color="auto" w:frame="1"/>
-          <w:shd w:val="clear" w:color="auto" w:fill="F7F7F8"/>
-        </w:rPr>
-        <w:t>'</w:t>
+        <w:t>'first_name'</w:t>
       </w:r>
       <w:r>
         <w:rPr>
@@ -3464,21 +3256,8 @@
           <w:bdr w:val="none" w:sz="0" w:space="0" w:color="auto" w:frame="1"/>
           <w:shd w:val="clear" w:color="auto" w:fill="F7F7F8"/>
         </w:rPr>
-        <w:t xml:space="preserve">] = </w:t>
-      </w:r>
-      <w:proofErr w:type="spellStart"/>
-      <w:r>
-        <w:rPr>
-          <w:rFonts w:ascii="Consolas" w:eastAsia="Times New Roman" w:hAnsi="Consolas" w:cs="Courier New"/>
-          <w:color w:val="0F2B3D"/>
-          <w:sz w:val="20"/>
-          <w:szCs w:val="20"/>
-          <w:bdr w:val="none" w:sz="0" w:space="0" w:color="auto" w:frame="1"/>
-          <w:shd w:val="clear" w:color="auto" w:fill="F7F7F8"/>
-        </w:rPr>
-        <w:t>first_names</w:t>
-      </w:r>
-      <w:proofErr w:type="spellEnd"/>
+        <w:t>] = first_names</w:t>
+      </w:r>
     </w:p>
     <w:p>
       <w:pPr>
@@ -3539,31 +3318,7 @@
           <w:bdr w:val="none" w:sz="0" w:space="0" w:color="auto" w:frame="1"/>
           <w:shd w:val="clear" w:color="auto" w:fill="F7F7F8"/>
         </w:rPr>
-        <w:t>'</w:t>
-      </w:r>
-      <w:proofErr w:type="spellStart"/>
-      <w:r>
-        <w:rPr>
-          <w:rFonts w:ascii="Consolas" w:eastAsia="Times New Roman" w:hAnsi="Consolas" w:cs="Courier New"/>
-          <w:color w:val="DD1144"/>
-          <w:sz w:val="20"/>
-          <w:szCs w:val="20"/>
-          <w:bdr w:val="none" w:sz="0" w:space="0" w:color="auto" w:frame="1"/>
-          <w:shd w:val="clear" w:color="auto" w:fill="F7F7F8"/>
-        </w:rPr>
-        <w:t>last_names</w:t>
-      </w:r>
-      <w:proofErr w:type="spellEnd"/>
-      <w:r>
-        <w:rPr>
-          <w:rFonts w:ascii="Consolas" w:eastAsia="Times New Roman" w:hAnsi="Consolas" w:cs="Courier New"/>
-          <w:color w:val="DD1144"/>
-          <w:sz w:val="20"/>
-          <w:szCs w:val="20"/>
-          <w:bdr w:val="none" w:sz="0" w:space="0" w:color="auto" w:frame="1"/>
-          <w:shd w:val="clear" w:color="auto" w:fill="F7F7F8"/>
-        </w:rPr>
-        <w:t>'</w:t>
+        <w:t>'last_names'</w:t>
       </w:r>
       <w:r>
         <w:rPr>
@@ -3574,21 +3329,8 @@
           <w:bdr w:val="none" w:sz="0" w:space="0" w:color="auto" w:frame="1"/>
           <w:shd w:val="clear" w:color="auto" w:fill="F7F7F8"/>
         </w:rPr>
-        <w:t xml:space="preserve">] = </w:t>
-      </w:r>
-      <w:proofErr w:type="spellStart"/>
-      <w:r>
-        <w:rPr>
-          <w:rFonts w:ascii="Consolas" w:eastAsia="Times New Roman" w:hAnsi="Consolas" w:cs="Courier New"/>
-          <w:color w:val="0F2B3D"/>
-          <w:sz w:val="20"/>
-          <w:szCs w:val="20"/>
-          <w:bdr w:val="none" w:sz="0" w:space="0" w:color="auto" w:frame="1"/>
-          <w:shd w:val="clear" w:color="auto" w:fill="F7F7F8"/>
-        </w:rPr>
-        <w:t>last_names</w:t>
-      </w:r>
-      <w:proofErr w:type="spellEnd"/>
+        <w:t>] = last_names</w:t>
+      </w:r>
     </w:p>
     <w:p>
       <w:pPr>
@@ -3645,61 +3387,29 @@
           <w:shd w:val="clear" w:color="auto" w:fill="F7F7F8"/>
         </w:rPr>
         <w:lastRenderedPageBreak/>
-        <w:t xml:space="preserve">BAD: You can do this all in one step by using the pandas </w:t>
-      </w:r>
-      <w:proofErr w:type="spellStart"/>
-      <w:r>
+        <w:t>BAD: You can do this all in one step by using the pandas str.split method.</w:t>
+      </w:r>
+    </w:p>
+    <w:p>
+      <w:pPr>
         <w:rPr>
           <w:rFonts w:eastAsia="Times New Roman"/>
           <w:bdr w:val="none" w:sz="0" w:space="0" w:color="auto" w:frame="1"/>
           <w:shd w:val="clear" w:color="auto" w:fill="F7F7F8"/>
         </w:rPr>
-        <w:t>str.split</w:t>
-      </w:r>
-      <w:proofErr w:type="spellEnd"/>
-      <w:r>
+      </w:pPr>
+    </w:p>
+    <w:p>
+      <w:pPr>
         <w:rPr>
           <w:rFonts w:eastAsia="Times New Roman"/>
-          <w:bdr w:val="none" w:sz="0" w:space="0" w:color="auto" w:frame="1"/>
-          <w:shd w:val="clear" w:color="auto" w:fill="F7F7F8"/>
-        </w:rPr>
-        <w:t xml:space="preserve"> method.</w:t>
-      </w:r>
-    </w:p>
-    <w:p>
-      <w:pPr>
+        </w:rPr>
+      </w:pPr>
+      <w:r>
         <w:rPr>
           <w:rFonts w:eastAsia="Times New Roman"/>
-          <w:bdr w:val="none" w:sz="0" w:space="0" w:color="auto" w:frame="1"/>
-          <w:shd w:val="clear" w:color="auto" w:fill="F7F7F8"/>
-        </w:rPr>
-      </w:pPr>
-    </w:p>
-    <w:p>
-      <w:pPr>
-        <w:rPr>
-          <w:rFonts w:eastAsia="Times New Roman"/>
-        </w:rPr>
-      </w:pPr>
-      <w:r>
-        <w:rPr>
-          <w:rFonts w:eastAsia="Times New Roman"/>
-        </w:rPr>
-        <w:t xml:space="preserve">GOOD: We can actually simplify this step to the line below using the pandas </w:t>
-      </w:r>
-      <w:proofErr w:type="spellStart"/>
-      <w:r>
-        <w:rPr>
-          <w:rFonts w:eastAsia="Times New Roman"/>
-        </w:rPr>
-        <w:t>str.split</w:t>
-      </w:r>
-      <w:proofErr w:type="spellEnd"/>
-      <w:r>
-        <w:rPr>
-          <w:rFonts w:eastAsia="Times New Roman"/>
-        </w:rPr>
-        <w:t xml:space="preserve"> method. Found this on this stack overflow post: </w:t>
+        </w:rPr>
+        <w:t xml:space="preserve">GOOD: We can actually simplify this step to the line below using the pandas str.split method. Found this on this stack overflow post: </w:t>
       </w:r>
       <w:hyperlink r:id="rId12" w:history="1">
         <w:r>
@@ -3746,9 +3456,18 @@
           <w:bdr w:val="none" w:sz="0" w:space="0" w:color="auto" w:frame="1"/>
           <w:shd w:val="clear" w:color="auto" w:fill="F7F7F8"/>
         </w:rPr>
-        <w:t>'</w:t>
-      </w:r>
-      <w:proofErr w:type="spellStart"/>
+        <w:t>'first_name'</w:t>
+      </w:r>
+      <w:r>
+        <w:rPr>
+          <w:rStyle w:val="HTMLCode"/>
+          <w:rFonts w:ascii="Consolas" w:hAnsi="Consolas"/>
+          <w:color w:val="0F2B3D"/>
+          <w:bdr w:val="none" w:sz="0" w:space="0" w:color="auto" w:frame="1"/>
+          <w:shd w:val="clear" w:color="auto" w:fill="F7F7F8"/>
+        </w:rPr>
+        <w:t>], df[</w:t>
+      </w:r>
       <w:r>
         <w:rPr>
           <w:rStyle w:val="hljs-string"/>
@@ -3757,9 +3476,18 @@
           <w:bdr w:val="none" w:sz="0" w:space="0" w:color="auto" w:frame="1"/>
           <w:shd w:val="clear" w:color="auto" w:fill="F7F7F8"/>
         </w:rPr>
-        <w:t>first_name</w:t>
-      </w:r>
-      <w:proofErr w:type="spellEnd"/>
+        <w:t>'last_name'</w:t>
+      </w:r>
+      <w:r>
+        <w:rPr>
+          <w:rStyle w:val="HTMLCode"/>
+          <w:rFonts w:ascii="Consolas" w:hAnsi="Consolas"/>
+          <w:color w:val="0F2B3D"/>
+          <w:bdr w:val="none" w:sz="0" w:space="0" w:color="auto" w:frame="1"/>
+          <w:shd w:val="clear" w:color="auto" w:fill="F7F7F8"/>
+        </w:rPr>
+        <w:t>] = df[</w:t>
+      </w:r>
       <w:r>
         <w:rPr>
           <w:rStyle w:val="hljs-string"/>
@@ -3768,7 +3496,7 @@
           <w:bdr w:val="none" w:sz="0" w:space="0" w:color="auto" w:frame="1"/>
           <w:shd w:val="clear" w:color="auto" w:fill="F7F7F8"/>
         </w:rPr>
-        <w:t>'</w:t>
+        <w:t>'name'</w:t>
       </w:r>
       <w:r>
         <w:rPr>
@@ -3778,7 +3506,7 @@
           <w:bdr w:val="none" w:sz="0" w:space="0" w:color="auto" w:frame="1"/>
           <w:shd w:val="clear" w:color="auto" w:fill="F7F7F8"/>
         </w:rPr>
-        <w:t>], df[</w:t>
+        <w:t>].str.split(</w:t>
       </w:r>
       <w:r>
         <w:rPr>
@@ -3788,29 +3516,7 @@
           <w:bdr w:val="none" w:sz="0" w:space="0" w:color="auto" w:frame="1"/>
           <w:shd w:val="clear" w:color="auto" w:fill="F7F7F8"/>
         </w:rPr>
-        <w:t>'</w:t>
-      </w:r>
-      <w:proofErr w:type="spellStart"/>
-      <w:r>
-        <w:rPr>
-          <w:rStyle w:val="hljs-string"/>
-          <w:rFonts w:ascii="Consolas" w:eastAsiaTheme="majorEastAsia" w:hAnsi="Consolas"/>
-          <w:color w:val="DD1144"/>
-          <w:bdr w:val="none" w:sz="0" w:space="0" w:color="auto" w:frame="1"/>
-          <w:shd w:val="clear" w:color="auto" w:fill="F7F7F8"/>
-        </w:rPr>
-        <w:t>last_name</w:t>
-      </w:r>
-      <w:proofErr w:type="spellEnd"/>
-      <w:r>
-        <w:rPr>
-          <w:rStyle w:val="hljs-string"/>
-          <w:rFonts w:ascii="Consolas" w:eastAsiaTheme="majorEastAsia" w:hAnsi="Consolas"/>
-          <w:color w:val="DD1144"/>
-          <w:bdr w:val="none" w:sz="0" w:space="0" w:color="auto" w:frame="1"/>
-          <w:shd w:val="clear" w:color="auto" w:fill="F7F7F8"/>
-        </w:rPr>
-        <w:t>'</w:t>
+        <w:t>' '</w:t>
       </w:r>
       <w:r>
         <w:rPr>
@@ -3820,17 +3526,17 @@
           <w:bdr w:val="none" w:sz="0" w:space="0" w:color="auto" w:frame="1"/>
           <w:shd w:val="clear" w:color="auto" w:fill="F7F7F8"/>
         </w:rPr>
-        <w:t>] = df[</w:t>
-      </w:r>
-      <w:r>
-        <w:rPr>
-          <w:rStyle w:val="hljs-string"/>
-          <w:rFonts w:ascii="Consolas" w:eastAsiaTheme="majorEastAsia" w:hAnsi="Consolas"/>
-          <w:color w:val="DD1144"/>
+        <w:t xml:space="preserve">, </w:t>
+      </w:r>
+      <w:r>
+        <w:rPr>
+          <w:rStyle w:val="hljs-number"/>
+          <w:rFonts w:ascii="Consolas" w:hAnsi="Consolas"/>
+          <w:color w:val="008080"/>
           <w:bdr w:val="none" w:sz="0" w:space="0" w:color="auto" w:frame="1"/>
           <w:shd w:val="clear" w:color="auto" w:fill="F7F7F8"/>
         </w:rPr>
-        <w:t>'name'</w:t>
+        <w:t>1</w:t>
       </w:r>
       <w:r>
         <w:rPr>
@@ -3840,68 +3546,6 @@
           <w:bdr w:val="none" w:sz="0" w:space="0" w:color="auto" w:frame="1"/>
           <w:shd w:val="clear" w:color="auto" w:fill="F7F7F8"/>
         </w:rPr>
-        <w:t>].</w:t>
-      </w:r>
-      <w:proofErr w:type="spellStart"/>
-      <w:r>
-        <w:rPr>
-          <w:rStyle w:val="HTMLCode"/>
-          <w:rFonts w:ascii="Consolas" w:hAnsi="Consolas"/>
-          <w:color w:val="0F2B3D"/>
-          <w:bdr w:val="none" w:sz="0" w:space="0" w:color="auto" w:frame="1"/>
-          <w:shd w:val="clear" w:color="auto" w:fill="F7F7F8"/>
-        </w:rPr>
-        <w:t>str.split</w:t>
-      </w:r>
-      <w:proofErr w:type="spellEnd"/>
-      <w:r>
-        <w:rPr>
-          <w:rStyle w:val="HTMLCode"/>
-          <w:rFonts w:ascii="Consolas" w:hAnsi="Consolas"/>
-          <w:color w:val="0F2B3D"/>
-          <w:bdr w:val="none" w:sz="0" w:space="0" w:color="auto" w:frame="1"/>
-          <w:shd w:val="clear" w:color="auto" w:fill="F7F7F8"/>
-        </w:rPr>
-        <w:t>(</w:t>
-      </w:r>
-      <w:r>
-        <w:rPr>
-          <w:rStyle w:val="hljs-string"/>
-          <w:rFonts w:ascii="Consolas" w:eastAsiaTheme="majorEastAsia" w:hAnsi="Consolas"/>
-          <w:color w:val="DD1144"/>
-          <w:bdr w:val="none" w:sz="0" w:space="0" w:color="auto" w:frame="1"/>
-          <w:shd w:val="clear" w:color="auto" w:fill="F7F7F8"/>
-        </w:rPr>
-        <w:t>' '</w:t>
-      </w:r>
-      <w:r>
-        <w:rPr>
-          <w:rStyle w:val="HTMLCode"/>
-          <w:rFonts w:ascii="Consolas" w:hAnsi="Consolas"/>
-          <w:color w:val="0F2B3D"/>
-          <w:bdr w:val="none" w:sz="0" w:space="0" w:color="auto" w:frame="1"/>
-          <w:shd w:val="clear" w:color="auto" w:fill="F7F7F8"/>
-        </w:rPr>
-        <w:t xml:space="preserve">, </w:t>
-      </w:r>
-      <w:r>
-        <w:rPr>
-          <w:rStyle w:val="hljs-number"/>
-          <w:rFonts w:ascii="Consolas" w:hAnsi="Consolas"/>
-          <w:color w:val="008080"/>
-          <w:bdr w:val="none" w:sz="0" w:space="0" w:color="auto" w:frame="1"/>
-          <w:shd w:val="clear" w:color="auto" w:fill="F7F7F8"/>
-        </w:rPr>
-        <w:t>1</w:t>
-      </w:r>
-      <w:r>
-        <w:rPr>
-          <w:rStyle w:val="HTMLCode"/>
-          <w:rFonts w:ascii="Consolas" w:hAnsi="Consolas"/>
-          <w:color w:val="0F2B3D"/>
-          <w:bdr w:val="none" w:sz="0" w:space="0" w:color="auto" w:frame="1"/>
-          <w:shd w:val="clear" w:color="auto" w:fill="F7F7F8"/>
-        </w:rPr>
         <w:t>).str</w:t>
       </w:r>
     </w:p>
@@ -4065,21 +3709,20 @@
         <w:rPr>
           <w:rFonts w:eastAsiaTheme="majorEastAsia"/>
         </w:rPr>
-        <w:t>‘__</w:t>
-      </w:r>
-      <w:proofErr w:type="spellStart"/>
-      <w:r>
+        <w:t>‘__init__’ is used to initialize the values of the object upon object creation.</w:t>
+      </w:r>
+    </w:p>
+    <w:p>
+      <w:pPr>
         <w:rPr>
           <w:rFonts w:eastAsiaTheme="majorEastAsia"/>
         </w:rPr>
-        <w:t>init</w:t>
-      </w:r>
-      <w:proofErr w:type="spellEnd"/>
+      </w:pPr>
       <w:r>
         <w:rPr>
           <w:rFonts w:eastAsiaTheme="majorEastAsia"/>
         </w:rPr>
-        <w:t>__’ is used to initialize the values of the object upon object creation.</w:t>
+        <w:t>It is easier to modularize code using classes, where classes are stored in separate files, and then called to create objects in other files.</w:t>
       </w:r>
     </w:p>
     <w:p>
@@ -4088,35 +3731,22 @@
           <w:rFonts w:eastAsiaTheme="majorEastAsia"/>
         </w:rPr>
       </w:pPr>
-      <w:r>
+    </w:p>
+    <w:p>
+      <w:pPr>
+        <w:pStyle w:val="Heading2"/>
+      </w:pPr>
+      <w:bookmarkStart w:id="18" w:name="_Toc45503520"/>
+      <w:r>
+        <w:t>Classes and Objects</w:t>
+      </w:r>
+      <w:bookmarkEnd w:id="18"/>
+    </w:p>
+    <w:p>
+      <w:pPr>
         <w:rPr>
           <w:rFonts w:eastAsiaTheme="majorEastAsia"/>
         </w:rPr>
-        <w:t>It is easier to modularize code using classes, where classes are stored in separate files, and then called to create objects in other files.</w:t>
-      </w:r>
-    </w:p>
-    <w:p>
-      <w:pPr>
-        <w:rPr>
-          <w:rFonts w:eastAsiaTheme="majorEastAsia"/>
-        </w:rPr>
-      </w:pPr>
-    </w:p>
-    <w:p>
-      <w:pPr>
-        <w:pStyle w:val="Heading2"/>
-      </w:pPr>
-      <w:bookmarkStart w:id="18" w:name="_Toc45503520"/>
-      <w:r>
-        <w:t>Classes and Objects</w:t>
-      </w:r>
-      <w:bookmarkEnd w:id="18"/>
-    </w:p>
-    <w:p>
-      <w:pPr>
-        <w:rPr>
-          <w:rFonts w:eastAsiaTheme="majorEastAsia"/>
-        </w:rPr>
       </w:pPr>
     </w:p>
     <w:p>
@@ -4124,12 +3754,10 @@
         <w:pStyle w:val="Heading3"/>
       </w:pPr>
       <w:bookmarkStart w:id="19" w:name="_Toc45503521"/>
-      <w:proofErr w:type="spellStart"/>
       <w:r>
         <w:t>shirt_exercise</w:t>
       </w:r>
       <w:bookmarkEnd w:id="19"/>
-      <w:proofErr w:type="spellEnd"/>
     </w:p>
     <w:p/>
     <w:p>
@@ -4141,23 +3769,7 @@
         </w:numPr>
       </w:pPr>
       <w:r>
-        <w:t>Create 2 objects ‘</w:t>
-      </w:r>
-      <w:proofErr w:type="spellStart"/>
-      <w:r>
-        <w:t>shirt_one</w:t>
-      </w:r>
-      <w:proofErr w:type="spellEnd"/>
-      <w:r>
-        <w:t>’ and ‘</w:t>
-      </w:r>
-      <w:proofErr w:type="spellStart"/>
-      <w:r>
-        <w:t>shirt_two</w:t>
-      </w:r>
-      <w:proofErr w:type="spellEnd"/>
-      <w:r>
-        <w:t>’ with given values</w:t>
+        <w:t>Create 2 objects ‘shirt_one’ and ‘shirt_two’ with given values</w:t>
       </w:r>
     </w:p>
     <w:p>
@@ -4172,15 +3784,7 @@
         <w:t xml:space="preserve">Modify shirt one </w:t>
       </w:r>
       <w:r>
-        <w:t>with ‘</w:t>
-      </w:r>
-      <w:proofErr w:type="spellStart"/>
-      <w:r>
-        <w:t>change_price</w:t>
-      </w:r>
-      <w:proofErr w:type="spellEnd"/>
-      <w:r>
-        <w:t>’ and find it’s 12% discount price with ‘discount’</w:t>
+        <w:t>with ‘change_price’ and find it’s 12% discount price with ‘discount’</w:t>
       </w:r>
     </w:p>
     <w:p>
@@ -4204,15 +3808,7 @@
         </w:numPr>
       </w:pPr>
       <w:r>
-        <w:t>Find the 14% and 6% discount prices of these 2 objects and store in ‘</w:t>
-      </w:r>
-      <w:proofErr w:type="spellStart"/>
-      <w:r>
-        <w:t>total_discount</w:t>
-      </w:r>
-      <w:proofErr w:type="spellEnd"/>
-      <w:r>
-        <w:t>’</w:t>
+        <w:t>Find the 14% and 6% discount prices of these 2 objects and store in ‘total_discount’</w:t>
       </w:r>
     </w:p>
     <w:p>
@@ -4459,35 +4055,7 @@
           <w:bdr w:val="none" w:sz="0" w:space="0" w:color="auto" w:frame="1"/>
           <w:shd w:val="clear" w:color="auto" w:fill="F7F7F8"/>
         </w:rPr>
-        <w:t>__</w:t>
-      </w:r>
-      <w:proofErr w:type="spellStart"/>
-      <w:r>
-        <w:rPr>
-          <w:rFonts w:ascii="Courier New" w:eastAsia="Times New Roman" w:hAnsi="Courier New" w:cs="Courier New"/>
-          <w:b/>
-          <w:bCs/>
-          <w:color w:val="990000"/>
-          <w:sz w:val="20"/>
-          <w:szCs w:val="20"/>
-          <w:bdr w:val="none" w:sz="0" w:space="0" w:color="auto" w:frame="1"/>
-          <w:shd w:val="clear" w:color="auto" w:fill="F7F7F8"/>
-        </w:rPr>
-        <w:t>init</w:t>
-      </w:r>
-      <w:proofErr w:type="spellEnd"/>
-      <w:r>
-        <w:rPr>
-          <w:rFonts w:ascii="Courier New" w:eastAsia="Times New Roman" w:hAnsi="Courier New" w:cs="Courier New"/>
-          <w:b/>
-          <w:bCs/>
-          <w:color w:val="990000"/>
-          <w:sz w:val="20"/>
-          <w:szCs w:val="20"/>
-          <w:bdr w:val="none" w:sz="0" w:space="0" w:color="auto" w:frame="1"/>
-          <w:shd w:val="clear" w:color="auto" w:fill="F7F7F8"/>
-        </w:rPr>
-        <w:t>__</w:t>
+        <w:t>__init__</w:t>
       </w:r>
       <w:r>
         <w:rPr>
@@ -4498,103 +4066,7 @@
           <w:bdr w:val="none" w:sz="0" w:space="0" w:color="auto" w:frame="1"/>
           <w:shd w:val="clear" w:color="auto" w:fill="F7F7F8"/>
         </w:rPr>
-        <w:t xml:space="preserve">(self, </w:t>
-      </w:r>
-      <w:proofErr w:type="spellStart"/>
-      <w:r>
-        <w:rPr>
-          <w:rFonts w:ascii="Courier New" w:eastAsia="Times New Roman" w:hAnsi="Courier New" w:cs="Courier New"/>
-          <w:color w:val="0F2B3D"/>
-          <w:sz w:val="20"/>
-          <w:szCs w:val="20"/>
-          <w:bdr w:val="none" w:sz="0" w:space="0" w:color="auto" w:frame="1"/>
-          <w:shd w:val="clear" w:color="auto" w:fill="F7F7F8"/>
-        </w:rPr>
-        <w:t>shirt_color</w:t>
-      </w:r>
-      <w:proofErr w:type="spellEnd"/>
-      <w:r>
-        <w:rPr>
-          <w:rFonts w:ascii="Courier New" w:eastAsia="Times New Roman" w:hAnsi="Courier New" w:cs="Courier New"/>
-          <w:color w:val="0F2B3D"/>
-          <w:sz w:val="20"/>
-          <w:szCs w:val="20"/>
-          <w:bdr w:val="none" w:sz="0" w:space="0" w:color="auto" w:frame="1"/>
-          <w:shd w:val="clear" w:color="auto" w:fill="F7F7F8"/>
-        </w:rPr>
-        <w:t xml:space="preserve">, </w:t>
-      </w:r>
-      <w:proofErr w:type="spellStart"/>
-      <w:r>
-        <w:rPr>
-          <w:rFonts w:ascii="Courier New" w:eastAsia="Times New Roman" w:hAnsi="Courier New" w:cs="Courier New"/>
-          <w:color w:val="0F2B3D"/>
-          <w:sz w:val="20"/>
-          <w:szCs w:val="20"/>
-          <w:bdr w:val="none" w:sz="0" w:space="0" w:color="auto" w:frame="1"/>
-          <w:shd w:val="clear" w:color="auto" w:fill="F7F7F8"/>
-        </w:rPr>
-        <w:t>shirt_size</w:t>
-      </w:r>
-      <w:proofErr w:type="spellEnd"/>
-      <w:r>
-        <w:rPr>
-          <w:rFonts w:ascii="Courier New" w:eastAsia="Times New Roman" w:hAnsi="Courier New" w:cs="Courier New"/>
-          <w:color w:val="0F2B3D"/>
-          <w:sz w:val="20"/>
-          <w:szCs w:val="20"/>
-          <w:bdr w:val="none" w:sz="0" w:space="0" w:color="auto" w:frame="1"/>
-          <w:shd w:val="clear" w:color="auto" w:fill="F7F7F8"/>
-        </w:rPr>
-        <w:t xml:space="preserve">, </w:t>
-      </w:r>
-      <w:proofErr w:type="spellStart"/>
-      <w:r>
-        <w:rPr>
-          <w:rFonts w:ascii="Courier New" w:eastAsia="Times New Roman" w:hAnsi="Courier New" w:cs="Courier New"/>
-          <w:color w:val="0F2B3D"/>
-          <w:sz w:val="20"/>
-          <w:szCs w:val="20"/>
-          <w:bdr w:val="none" w:sz="0" w:space="0" w:color="auto" w:frame="1"/>
-          <w:shd w:val="clear" w:color="auto" w:fill="F7F7F8"/>
-        </w:rPr>
-        <w:t>shirt_style</w:t>
-      </w:r>
-      <w:proofErr w:type="spellEnd"/>
-      <w:r>
-        <w:rPr>
-          <w:rFonts w:ascii="Courier New" w:eastAsia="Times New Roman" w:hAnsi="Courier New" w:cs="Courier New"/>
-          <w:color w:val="0F2B3D"/>
-          <w:sz w:val="20"/>
-          <w:szCs w:val="20"/>
-          <w:bdr w:val="none" w:sz="0" w:space="0" w:color="auto" w:frame="1"/>
-          <w:shd w:val="clear" w:color="auto" w:fill="F7F7F8"/>
-        </w:rPr>
-        <w:t xml:space="preserve">, </w:t>
-      </w:r>
-      <w:proofErr w:type="spellStart"/>
-      <w:r>
-        <w:rPr>
-          <w:rFonts w:ascii="Courier New" w:eastAsia="Times New Roman" w:hAnsi="Courier New" w:cs="Courier New"/>
-          <w:color w:val="0F2B3D"/>
-          <w:sz w:val="20"/>
-          <w:szCs w:val="20"/>
-          <w:bdr w:val="none" w:sz="0" w:space="0" w:color="auto" w:frame="1"/>
-          <w:shd w:val="clear" w:color="auto" w:fill="F7F7F8"/>
-        </w:rPr>
-        <w:t>shirt_price</w:t>
-      </w:r>
-      <w:proofErr w:type="spellEnd"/>
-      <w:r>
-        <w:rPr>
-          <w:rFonts w:ascii="Courier New" w:eastAsia="Times New Roman" w:hAnsi="Courier New" w:cs="Courier New"/>
-          <w:color w:val="0F2B3D"/>
-          <w:sz w:val="20"/>
-          <w:szCs w:val="20"/>
-          <w:bdr w:val="none" w:sz="0" w:space="0" w:color="auto" w:frame="1"/>
-          <w:shd w:val="clear" w:color="auto" w:fill="F7F7F8"/>
-        </w:rPr>
-        <w:t>):</w:t>
+        <w:t>(self, shirt_color, shirt_size, shirt_style, shirt_price):</w:t>
       </w:r>
     </w:p>
     <w:p>
@@ -4643,45 +4115,8 @@
           <w:bdr w:val="none" w:sz="0" w:space="0" w:color="auto" w:frame="1"/>
           <w:shd w:val="clear" w:color="auto" w:fill="F7F7F8"/>
         </w:rPr>
-        <w:t xml:space="preserve">        </w:t>
-      </w:r>
-      <w:proofErr w:type="spellStart"/>
-      <w:r>
-        <w:rPr>
-          <w:rFonts w:ascii="Courier New" w:eastAsia="Times New Roman" w:hAnsi="Courier New" w:cs="Courier New"/>
-          <w:color w:val="0F2B3D"/>
-          <w:sz w:val="20"/>
-          <w:szCs w:val="20"/>
-          <w:bdr w:val="none" w:sz="0" w:space="0" w:color="auto" w:frame="1"/>
-          <w:shd w:val="clear" w:color="auto" w:fill="F7F7F8"/>
-        </w:rPr>
-        <w:t>self._price</w:t>
-      </w:r>
-      <w:proofErr w:type="spellEnd"/>
-      <w:r>
-        <w:rPr>
-          <w:rFonts w:ascii="Courier New" w:eastAsia="Times New Roman" w:hAnsi="Courier New" w:cs="Courier New"/>
-          <w:color w:val="0F2B3D"/>
-          <w:sz w:val="20"/>
-          <w:szCs w:val="20"/>
-          <w:bdr w:val="none" w:sz="0" w:space="0" w:color="auto" w:frame="1"/>
-          <w:shd w:val="clear" w:color="auto" w:fill="F7F7F8"/>
-        </w:rPr>
-        <w:t xml:space="preserve"> = </w:t>
-      </w:r>
-      <w:proofErr w:type="spellStart"/>
-      <w:r>
-        <w:rPr>
-          <w:rFonts w:ascii="Courier New" w:eastAsia="Times New Roman" w:hAnsi="Courier New" w:cs="Courier New"/>
-          <w:color w:val="0F2B3D"/>
-          <w:sz w:val="20"/>
-          <w:szCs w:val="20"/>
-          <w:bdr w:val="none" w:sz="0" w:space="0" w:color="auto" w:frame="1"/>
-          <w:shd w:val="clear" w:color="auto" w:fill="F7F7F8"/>
-        </w:rPr>
-        <w:t>shirt_price</w:t>
-      </w:r>
-      <w:proofErr w:type="spellEnd"/>
+        <w:t xml:space="preserve">        self._price = shirt_price</w:t>
+      </w:r>
     </w:p>
     <w:p>
       <w:pPr>
@@ -4793,7 +4228,6 @@
         </w:rPr>
         <w:t xml:space="preserve"> </w:t>
       </w:r>
-      <w:proofErr w:type="spellStart"/>
       <w:r>
         <w:rPr>
           <w:rFonts w:ascii="Courier New" w:eastAsia="Times New Roman" w:hAnsi="Courier New" w:cs="Courier New"/>
@@ -4807,7 +4241,6 @@
         </w:rPr>
         <w:t>get_price</w:t>
       </w:r>
-      <w:proofErr w:type="spellEnd"/>
       <w:r>
         <w:rPr>
           <w:rFonts w:ascii="Courier New" w:eastAsia="Times New Roman" w:hAnsi="Courier New" w:cs="Courier New"/>
@@ -4890,21 +4323,8 @@
           <w:bdr w:val="none" w:sz="0" w:space="0" w:color="auto" w:frame="1"/>
           <w:shd w:val="clear" w:color="auto" w:fill="F7F7F8"/>
         </w:rPr>
-        <w:t xml:space="preserve"> </w:t>
-      </w:r>
-      <w:proofErr w:type="spellStart"/>
-      <w:r>
-        <w:rPr>
-          <w:rFonts w:ascii="Courier New" w:eastAsia="Times New Roman" w:hAnsi="Courier New" w:cs="Courier New"/>
-          <w:color w:val="0F2B3D"/>
-          <w:sz w:val="20"/>
-          <w:szCs w:val="20"/>
-          <w:bdr w:val="none" w:sz="0" w:space="0" w:color="auto" w:frame="1"/>
-          <w:shd w:val="clear" w:color="auto" w:fill="F7F7F8"/>
-        </w:rPr>
-        <w:t>self._price</w:t>
-      </w:r>
-      <w:proofErr w:type="spellEnd"/>
+        <w:t xml:space="preserve"> self._price</w:t>
+      </w:r>
     </w:p>
     <w:p>
       <w:pPr>
@@ -5016,7 +4436,6 @@
         </w:rPr>
         <w:t xml:space="preserve"> </w:t>
       </w:r>
-      <w:proofErr w:type="spellStart"/>
       <w:r>
         <w:rPr>
           <w:rFonts w:ascii="Courier New" w:eastAsia="Times New Roman" w:hAnsi="Courier New" w:cs="Courier New"/>
@@ -5030,7 +4449,6 @@
         </w:rPr>
         <w:t>set_price</w:t>
       </w:r>
-      <w:proofErr w:type="spellEnd"/>
       <w:r>
         <w:rPr>
           <w:rFonts w:ascii="Courier New" w:eastAsia="Times New Roman" w:hAnsi="Courier New" w:cs="Courier New"/>
@@ -5040,31 +4458,7 @@
           <w:bdr w:val="none" w:sz="0" w:space="0" w:color="auto" w:frame="1"/>
           <w:shd w:val="clear" w:color="auto" w:fill="F7F7F8"/>
         </w:rPr>
-        <w:t xml:space="preserve">(self, </w:t>
-      </w:r>
-      <w:proofErr w:type="spellStart"/>
-      <w:r>
-        <w:rPr>
-          <w:rFonts w:ascii="Courier New" w:eastAsia="Times New Roman" w:hAnsi="Courier New" w:cs="Courier New"/>
-          <w:color w:val="0F2B3D"/>
-          <w:sz w:val="20"/>
-          <w:szCs w:val="20"/>
-          <w:bdr w:val="none" w:sz="0" w:space="0" w:color="auto" w:frame="1"/>
-          <w:shd w:val="clear" w:color="auto" w:fill="F7F7F8"/>
-        </w:rPr>
-        <w:t>new_price</w:t>
-      </w:r>
-      <w:proofErr w:type="spellEnd"/>
-      <w:r>
-        <w:rPr>
-          <w:rFonts w:ascii="Courier New" w:eastAsia="Times New Roman" w:hAnsi="Courier New" w:cs="Courier New"/>
-          <w:color w:val="0F2B3D"/>
-          <w:sz w:val="20"/>
-          <w:szCs w:val="20"/>
-          <w:bdr w:val="none" w:sz="0" w:space="0" w:color="auto" w:frame="1"/>
-          <w:shd w:val="clear" w:color="auto" w:fill="F7F7F8"/>
-        </w:rPr>
-        <w:t>):</w:t>
+        <w:t>(self, new_price):</w:t>
       </w:r>
     </w:p>
     <w:p>
@@ -5113,45 +4507,8 @@
           <w:bdr w:val="none" w:sz="0" w:space="0" w:color="auto" w:frame="1"/>
           <w:shd w:val="clear" w:color="auto" w:fill="F7F7F8"/>
         </w:rPr>
-        <w:t xml:space="preserve">      </w:t>
-      </w:r>
-      <w:proofErr w:type="spellStart"/>
-      <w:r>
-        <w:rPr>
-          <w:rFonts w:ascii="Courier New" w:eastAsia="Times New Roman" w:hAnsi="Courier New" w:cs="Courier New"/>
-          <w:color w:val="0F2B3D"/>
-          <w:sz w:val="20"/>
-          <w:szCs w:val="20"/>
-          <w:bdr w:val="none" w:sz="0" w:space="0" w:color="auto" w:frame="1"/>
-          <w:shd w:val="clear" w:color="auto" w:fill="F7F7F8"/>
-        </w:rPr>
-        <w:t>self._price</w:t>
-      </w:r>
-      <w:proofErr w:type="spellEnd"/>
-      <w:r>
-        <w:rPr>
-          <w:rFonts w:ascii="Courier New" w:eastAsia="Times New Roman" w:hAnsi="Courier New" w:cs="Courier New"/>
-          <w:color w:val="0F2B3D"/>
-          <w:sz w:val="20"/>
-          <w:szCs w:val="20"/>
-          <w:bdr w:val="none" w:sz="0" w:space="0" w:color="auto" w:frame="1"/>
-          <w:shd w:val="clear" w:color="auto" w:fill="F7F7F8"/>
-        </w:rPr>
-        <w:t xml:space="preserve"> = </w:t>
-      </w:r>
-      <w:proofErr w:type="spellStart"/>
-      <w:r>
-        <w:rPr>
-          <w:rFonts w:ascii="Courier New" w:eastAsia="Times New Roman" w:hAnsi="Courier New" w:cs="Courier New"/>
-          <w:color w:val="0F2B3D"/>
-          <w:sz w:val="20"/>
-          <w:szCs w:val="20"/>
-          <w:bdr w:val="none" w:sz="0" w:space="0" w:color="auto" w:frame="1"/>
-          <w:shd w:val="clear" w:color="auto" w:fill="F7F7F8"/>
-        </w:rPr>
-        <w:t>new_price</w:t>
-      </w:r>
-      <w:proofErr w:type="spellEnd"/>
+        <w:t xml:space="preserve">      self._price = new_price</w:t>
+      </w:r>
     </w:p>
     <w:p>
       <w:pPr>
@@ -5190,7 +4547,6 @@
           <w:shd w:val="clear" w:color="auto" w:fill="F7F7F8"/>
         </w:rPr>
       </w:pPr>
-      <w:proofErr w:type="spellStart"/>
       <w:r>
         <w:rPr>
           <w:rFonts w:ascii="Courier New" w:eastAsia="Times New Roman" w:hAnsi="Courier New" w:cs="Courier New"/>
@@ -5200,19 +4556,7 @@
           <w:bdr w:val="none" w:sz="0" w:space="0" w:color="auto" w:frame="1"/>
           <w:shd w:val="clear" w:color="auto" w:fill="F7F7F8"/>
         </w:rPr>
-        <w:t>shirt_one</w:t>
-      </w:r>
-      <w:proofErr w:type="spellEnd"/>
-      <w:r>
-        <w:rPr>
-          <w:rFonts w:ascii="Courier New" w:eastAsia="Times New Roman" w:hAnsi="Courier New" w:cs="Courier New"/>
-          <w:color w:val="0F2B3D"/>
-          <w:sz w:val="20"/>
-          <w:szCs w:val="20"/>
-          <w:bdr w:val="none" w:sz="0" w:space="0" w:color="auto" w:frame="1"/>
-          <w:shd w:val="clear" w:color="auto" w:fill="F7F7F8"/>
-        </w:rPr>
-        <w:t xml:space="preserve"> = Shirt(</w:t>
+        <w:t>shirt_one = Shirt(</w:t>
       </w:r>
       <w:r>
         <w:rPr>
@@ -5361,31 +4705,7 @@
           <w:bdr w:val="none" w:sz="0" w:space="0" w:color="auto" w:frame="1"/>
           <w:shd w:val="clear" w:color="auto" w:fill="F7F7F8"/>
         </w:rPr>
-        <w:t>(</w:t>
-      </w:r>
-      <w:proofErr w:type="spellStart"/>
-      <w:r>
-        <w:rPr>
-          <w:rFonts w:ascii="Courier New" w:eastAsia="Times New Roman" w:hAnsi="Courier New" w:cs="Courier New"/>
-          <w:color w:val="0F2B3D"/>
-          <w:sz w:val="20"/>
-          <w:szCs w:val="20"/>
-          <w:bdr w:val="none" w:sz="0" w:space="0" w:color="auto" w:frame="1"/>
-          <w:shd w:val="clear" w:color="auto" w:fill="F7F7F8"/>
-        </w:rPr>
-        <w:t>shirt_one.get_price</w:t>
-      </w:r>
-      <w:proofErr w:type="spellEnd"/>
-      <w:r>
-        <w:rPr>
-          <w:rFonts w:ascii="Courier New" w:eastAsia="Times New Roman" w:hAnsi="Courier New" w:cs="Courier New"/>
-          <w:color w:val="0F2B3D"/>
-          <w:sz w:val="20"/>
-          <w:szCs w:val="20"/>
-          <w:bdr w:val="none" w:sz="0" w:space="0" w:color="auto" w:frame="1"/>
-          <w:shd w:val="clear" w:color="auto" w:fill="F7F7F8"/>
-        </w:rPr>
-        <w:t>())</w:t>
+        <w:t>(shirt_one.get_price())</w:t>
       </w:r>
     </w:p>
     <w:p>
@@ -5423,7 +4743,6 @@
           <w:szCs w:val="24"/>
         </w:rPr>
       </w:pPr>
-      <w:proofErr w:type="spellStart"/>
       <w:r>
         <w:rPr>
           <w:rFonts w:ascii="Courier New" w:eastAsia="Times New Roman" w:hAnsi="Courier New" w:cs="Courier New"/>
@@ -5433,19 +4752,7 @@
           <w:bdr w:val="none" w:sz="0" w:space="0" w:color="auto" w:frame="1"/>
           <w:shd w:val="clear" w:color="auto" w:fill="F7F7F8"/>
         </w:rPr>
-        <w:t>shirt_one.set_price</w:t>
-      </w:r>
-      <w:proofErr w:type="spellEnd"/>
-      <w:r>
-        <w:rPr>
-          <w:rFonts w:ascii="Courier New" w:eastAsia="Times New Roman" w:hAnsi="Courier New" w:cs="Courier New"/>
-          <w:color w:val="0F2B3D"/>
-          <w:sz w:val="20"/>
-          <w:szCs w:val="20"/>
-          <w:bdr w:val="none" w:sz="0" w:space="0" w:color="auto" w:frame="1"/>
-          <w:shd w:val="clear" w:color="auto" w:fill="F7F7F8"/>
-        </w:rPr>
-        <w:t>(</w:t>
+        <w:t>shirt_one.set_price(</w:t>
       </w:r>
       <w:r>
         <w:rPr>
@@ -5976,15 +5283,7 @@
     </w:p>
     <w:p>
       <w:r>
-        <w:t xml:space="preserve">There is a probability density function f with f(5 hours) = 2 hour−1. The integral </w:t>
-      </w:r>
-      <w:proofErr w:type="spellStart"/>
-      <w:r>
-        <w:t>of f</w:t>
-      </w:r>
-      <w:proofErr w:type="spellEnd"/>
-      <w:r>
-        <w:t xml:space="preserve"> over any window of time (not only infinitesimal windows but also large windows) is the probability that the bacterium dies in that window.</w:t>
+        <w:t>There is a probability density function f with f(5 hours) = 2 hour−1. The integral of f over any window of time (not only infinitesimal windows but also large windows) is the probability that the bacterium dies in that window.</w:t>
       </w:r>
     </w:p>
     <w:p/>
@@ -6266,7 +5565,6 @@
         </w:rPr>
         <w:t>, ..., </w:t>
       </w:r>
-      <w:proofErr w:type="spellStart"/>
       <w:r>
         <w:rPr>
           <w:i/>
@@ -6286,7 +5584,6 @@
         </w:rPr>
         <w:t>N</w:t>
       </w:r>
-      <w:proofErr w:type="spellEnd"/>
       <w:r>
         <w:rPr>
           <w:shd w:val="clear" w:color="auto" w:fill="FFFFFF"/>
@@ -6722,23 +6019,7 @@
     </w:p>
     <w:p>
       <w:r>
-        <w:t xml:space="preserve">In probability theory and statistics, the binomial distribution with parameters n and p is the discrete probability distribution of the number of successes in a sequence of </w:t>
-      </w:r>
-      <w:proofErr w:type="spellStart"/>
-      <w:r>
-        <w:t>n</w:t>
-      </w:r>
-      <w:proofErr w:type="spellEnd"/>
-      <w:r>
-        <w:t xml:space="preserve"> independent experiments, each asking a yes–no question, and each with its own </w:t>
-      </w:r>
-      <w:proofErr w:type="spellStart"/>
-      <w:r>
-        <w:t>boolean</w:t>
-      </w:r>
-      <w:proofErr w:type="spellEnd"/>
-      <w:r>
-        <w:t>-valued outcome: success/yes/true/one (with probability p) or failure/no/false/zero (with probability q = 1 − p). A single success/failure experiment is also called a Bernoulli trial or Bernoulli experiment and a sequence of outcomes is called a Bernoulli process; for a single trial, i.e., n = 1, the binomial distribution is a Bernoulli distribution. The binomial distribution is the basis for the popular binomial test of statistical significance.</w:t>
+        <w:t>In probability theory and statistics, the binomial distribution with parameters n and p is the discrete probability distribution of the number of successes in a sequence of n independent experiments, each asking a yes–no question, and each with its own boolean-valued outcome: success/yes/true/one (with probability p) or failure/no/false/zero (with probability q = 1 − p). A single success/failure experiment is also called a Bernoulli trial or Bernoulli experiment and a sequence of outcomes is called a Bernoulli process; for a single trial, i.e., n = 1, the binomial distribution is a Bernoulli distribution. The binomial distribution is the basis for the popular binomial test of statistical significance.</w:t>
       </w:r>
     </w:p>
     <w:p/>
@@ -6777,15 +6058,7 @@
         <w:t>∈</w:t>
       </w:r>
       <w:r>
-        <w:t xml:space="preserve"> [0,1], we write X ~ B(n, p). The probability of getting exactly k successes in </w:t>
-      </w:r>
-      <w:proofErr w:type="spellStart"/>
-      <w:r>
-        <w:t>n</w:t>
-      </w:r>
-      <w:proofErr w:type="spellEnd"/>
-      <w:r>
-        <w:t xml:space="preserve"> independent Bernoulli trials is given by the probability mass function:</w:t>
+        <w:t xml:space="preserve"> [0,1], we write X ~ B(n, p). The probability of getting exactly k successes in n independent Bernoulli trials is given by the probability mass function:</w:t>
       </w:r>
     </w:p>
     <w:p>
@@ -7099,6 +6372,376 @@
       </w:r>
     </w:p>
     <w:p/>
+    <w:p>
+      <w:pPr>
+        <w:pStyle w:val="Heading3"/>
+      </w:pPr>
+      <w:r>
+        <w:t>gaussian_code_exercise.ipynb</w:t>
+      </w:r>
+    </w:p>
+    <w:p>
+      <w:pPr>
+        <w:pStyle w:val="ListParagraph"/>
+        <w:numPr>
+          <w:ilvl w:val="0"/>
+          <w:numId w:val="21"/>
+        </w:numPr>
+      </w:pPr>
+      <w:r>
+        <w:t>SQRT function is in math.sqrt</w:t>
+      </w:r>
+    </w:p>
+    <w:p>
+      <w:pPr>
+        <w:pStyle w:val="ListParagraph"/>
+        <w:numPr>
+          <w:ilvl w:val="0"/>
+          <w:numId w:val="21"/>
+        </w:numPr>
+      </w:pPr>
+      <w:r>
+        <w:t>Mean of a data set is the simple average, calculated by summing the row</w:t>
+      </w:r>
+      <w:r>
+        <w:t xml:space="preserve"> and then dividing it by the number of records</w:t>
+      </w:r>
+    </w:p>
+    <w:p>
+      <w:pPr>
+        <w:pStyle w:val="ListParagraph"/>
+        <w:numPr>
+          <w:ilvl w:val="0"/>
+          <w:numId w:val="21"/>
+        </w:numPr>
+      </w:pPr>
+      <w:r>
+        <w:t>Standard deviation differs between a population and a sample of a population</w:t>
+      </w:r>
+    </w:p>
+    <w:p>
+      <w:pPr>
+        <w:pStyle w:val="ListParagraph"/>
+        <w:numPr>
+          <w:ilvl w:val="0"/>
+          <w:numId w:val="21"/>
+        </w:numPr>
+      </w:pPr>
+      <w:r>
+        <w:t>For the standard deviation of the population</w:t>
+      </w:r>
+    </w:p>
+    <w:p>
+      <w:pPr>
+        <w:pStyle w:val="ListParagraph"/>
+        <w:numPr>
+          <w:ilvl w:val="1"/>
+          <w:numId w:val="21"/>
+        </w:numPr>
+      </w:pPr>
+      <w:r>
+        <w:t>Calculate the mean</w:t>
+      </w:r>
+    </w:p>
+    <w:p>
+      <w:pPr>
+        <w:pStyle w:val="ListParagraph"/>
+        <w:numPr>
+          <w:ilvl w:val="1"/>
+          <w:numId w:val="21"/>
+        </w:numPr>
+      </w:pPr>
+      <w:r>
+        <w:lastRenderedPageBreak/>
+        <w:t>Calculate the squared difference by</w:t>
+      </w:r>
+      <w:r>
+        <w:t xml:space="preserve"> subtracting the mean from each value and then </w:t>
+      </w:r>
+      <w:r>
+        <w:t>squaring the difference</w:t>
+      </w:r>
+    </w:p>
+    <w:p>
+      <w:pPr>
+        <w:pStyle w:val="ListParagraph"/>
+        <w:numPr>
+          <w:ilvl w:val="1"/>
+          <w:numId w:val="21"/>
+        </w:numPr>
+      </w:pPr>
+      <w:r>
+        <w:t>Calculate the mean of the squared difference by simple average of the values</w:t>
+      </w:r>
+    </w:p>
+    <w:p>
+      <w:pPr>
+        <w:pStyle w:val="ListParagraph"/>
+        <w:numPr>
+          <w:ilvl w:val="1"/>
+          <w:numId w:val="21"/>
+        </w:numPr>
+      </w:pPr>
+      <w:r>
+        <w:t>Calculate the standard deviation by finding the square root of the mean squared difference</w:t>
+      </w:r>
+    </w:p>
+    <w:p>
+      <w:pPr>
+        <w:pStyle w:val="ListParagraph"/>
+        <w:numPr>
+          <w:ilvl w:val="1"/>
+          <w:numId w:val="21"/>
+        </w:numPr>
+      </w:pPr>
+      <w:r>
+        <w:rPr>
+          <w:noProof/>
+        </w:rPr>
+        <w:drawing>
+          <wp:inline distT="0" distB="0" distL="0" distR="0" wp14:anchorId="4CD615B2" wp14:editId="2B8E529C">
+            <wp:extent cx="1800225" cy="619125"/>
+            <wp:effectExtent l="0" t="0" r="9525" b="9525"/>
+            <wp:docPr id="4" name="Picture 4"/>
+            <wp:cNvGraphicFramePr>
+              <a:graphicFrameLocks xmlns:a="http://schemas.openxmlformats.org/drawingml/2006/main" noChangeAspect="1"/>
+            </wp:cNvGraphicFramePr>
+            <a:graphic xmlns:a="http://schemas.openxmlformats.org/drawingml/2006/main">
+              <a:graphicData uri="http://schemas.openxmlformats.org/drawingml/2006/picture">
+                <pic:pic xmlns:pic="http://schemas.openxmlformats.org/drawingml/2006/picture">
+                  <pic:nvPicPr>
+                    <pic:cNvPr id="0" name="Picture 1"/>
+                    <pic:cNvPicPr>
+                      <a:picLocks noChangeAspect="1" noChangeArrowheads="1"/>
+                    </pic:cNvPicPr>
+                  </pic:nvPicPr>
+                  <pic:blipFill>
+                    <a:blip r:embed="rId35">
+                      <a:extLst>
+                        <a:ext uri="{28A0092B-C50C-407E-A947-70E740481C1C}">
+                          <a14:useLocalDpi xmlns:a14="http://schemas.microsoft.com/office/drawing/2010/main" val="0"/>
+                        </a:ext>
+                      </a:extLst>
+                    </a:blip>
+                    <a:srcRect/>
+                    <a:stretch>
+                      <a:fillRect/>
+                    </a:stretch>
+                  </pic:blipFill>
+                  <pic:spPr bwMode="auto">
+                    <a:xfrm>
+                      <a:off x="0" y="0"/>
+                      <a:ext cx="1800225" cy="619125"/>
+                    </a:xfrm>
+                    <a:prstGeom prst="rect">
+                      <a:avLst/>
+                    </a:prstGeom>
+                    <a:noFill/>
+                    <a:ln>
+                      <a:noFill/>
+                    </a:ln>
+                  </pic:spPr>
+                </pic:pic>
+              </a:graphicData>
+            </a:graphic>
+          </wp:inline>
+        </w:drawing>
+      </w:r>
+    </w:p>
+    <w:p>
+      <w:pPr>
+        <w:pStyle w:val="ListParagraph"/>
+        <w:numPr>
+          <w:ilvl w:val="0"/>
+          <w:numId w:val="21"/>
+        </w:numPr>
+      </w:pPr>
+      <w:r>
+        <w:t xml:space="preserve"> </w:t>
+      </w:r>
+      <w:r>
+        <w:t xml:space="preserve"> </w:t>
+      </w:r>
+      <w:r>
+        <w:t>For the standard deviation of a sample of the population</w:t>
+      </w:r>
+    </w:p>
+    <w:p>
+      <w:pPr>
+        <w:pStyle w:val="ListParagraph"/>
+        <w:numPr>
+          <w:ilvl w:val="1"/>
+          <w:numId w:val="21"/>
+        </w:numPr>
+      </w:pPr>
+      <w:r>
+        <w:t>Calculate the mean</w:t>
+      </w:r>
+    </w:p>
+    <w:p>
+      <w:pPr>
+        <w:pStyle w:val="ListParagraph"/>
+        <w:numPr>
+          <w:ilvl w:val="1"/>
+          <w:numId w:val="21"/>
+        </w:numPr>
+      </w:pPr>
+      <w:r>
+        <w:t>Calculate the squared difference by subtracting the mean from each value and then squaring the difference</w:t>
+      </w:r>
+    </w:p>
+    <w:p>
+      <w:pPr>
+        <w:pStyle w:val="ListParagraph"/>
+        <w:numPr>
+          <w:ilvl w:val="1"/>
+          <w:numId w:val="21"/>
+        </w:numPr>
+      </w:pPr>
+      <w:r>
+        <w:t>Calculate the mean of the squared difference by</w:t>
+      </w:r>
+      <w:r>
+        <w:t xml:space="preserve"> dividing the N values of the squared differences by N-1</w:t>
+      </w:r>
+    </w:p>
+    <w:p>
+      <w:pPr>
+        <w:pStyle w:val="ListParagraph"/>
+        <w:numPr>
+          <w:ilvl w:val="1"/>
+          <w:numId w:val="21"/>
+        </w:numPr>
+      </w:pPr>
+      <w:r>
+        <w:t>Calculate the standard deviation by finding the square root of the mean squared difference</w:t>
+      </w:r>
+    </w:p>
+    <w:p>
+      <w:pPr>
+        <w:pStyle w:val="ListParagraph"/>
+        <w:numPr>
+          <w:ilvl w:val="1"/>
+          <w:numId w:val="21"/>
+        </w:numPr>
+      </w:pPr>
+      <w:r>
+        <w:rPr>
+          <w:noProof/>
+        </w:rPr>
+        <w:drawing>
+          <wp:inline distT="0" distB="0" distL="0" distR="0" wp14:anchorId="05B8C481" wp14:editId="33644E52">
+            <wp:extent cx="2057400" cy="619125"/>
+            <wp:effectExtent l="0" t="0" r="0" b="9525"/>
+            <wp:docPr id="5" name="Picture 5"/>
+            <wp:cNvGraphicFramePr>
+              <a:graphicFrameLocks xmlns:a="http://schemas.openxmlformats.org/drawingml/2006/main" noChangeAspect="1"/>
+            </wp:cNvGraphicFramePr>
+            <a:graphic xmlns:a="http://schemas.openxmlformats.org/drawingml/2006/main">
+              <a:graphicData uri="http://schemas.openxmlformats.org/drawingml/2006/picture">
+                <pic:pic xmlns:pic="http://schemas.openxmlformats.org/drawingml/2006/picture">
+                  <pic:nvPicPr>
+                    <pic:cNvPr id="0" name="Picture 3"/>
+                    <pic:cNvPicPr>
+                      <a:picLocks noChangeAspect="1" noChangeArrowheads="1"/>
+                    </pic:cNvPicPr>
+                  </pic:nvPicPr>
+                  <pic:blipFill>
+                    <a:blip r:embed="rId36">
+                      <a:extLst>
+                        <a:ext uri="{28A0092B-C50C-407E-A947-70E740481C1C}">
+                          <a14:useLocalDpi xmlns:a14="http://schemas.microsoft.com/office/drawing/2010/main" val="0"/>
+                        </a:ext>
+                      </a:extLst>
+                    </a:blip>
+                    <a:srcRect/>
+                    <a:stretch>
+                      <a:fillRect/>
+                    </a:stretch>
+                  </pic:blipFill>
+                  <pic:spPr bwMode="auto">
+                    <a:xfrm>
+                      <a:off x="0" y="0"/>
+                      <a:ext cx="2057400" cy="619125"/>
+                    </a:xfrm>
+                    <a:prstGeom prst="rect">
+                      <a:avLst/>
+                    </a:prstGeom>
+                    <a:noFill/>
+                    <a:ln>
+                      <a:noFill/>
+                    </a:ln>
+                  </pic:spPr>
+                </pic:pic>
+              </a:graphicData>
+            </a:graphic>
+          </wp:inline>
+        </w:drawing>
+      </w:r>
+    </w:p>
+    <w:p>
+      <w:pPr>
+        <w:pStyle w:val="ListParagraph"/>
+        <w:numPr>
+          <w:ilvl w:val="0"/>
+          <w:numId w:val="21"/>
+        </w:numPr>
+      </w:pPr>
+      <w:r>
+        <w:t>Create a histogram of data using plt.hist()</w:t>
+      </w:r>
+    </w:p>
+    <w:p/>
+    <w:p>
+      <w:r>
+        <w:t>Observations from answers.py</w:t>
+      </w:r>
+    </w:p>
+    <w:p>
+      <w:pPr>
+        <w:pStyle w:val="ListParagraph"/>
+        <w:numPr>
+          <w:ilvl w:val="0"/>
+          <w:numId w:val="22"/>
+        </w:numPr>
+      </w:pPr>
+      <w:r>
+        <w:t>Self.stdev() can be refactored to be less repetitive</w:t>
+      </w:r>
+    </w:p>
+    <w:p>
+      <w:pPr>
+        <w:pStyle w:val="ListParagraph"/>
+        <w:numPr>
+          <w:ilvl w:val="0"/>
+          <w:numId w:val="22"/>
+        </w:numPr>
+      </w:pPr>
+      <w:r>
+        <w:t xml:space="preserve">I did better on readability on </w:t>
+      </w:r>
+      <w:r>
+        <w:t>calculating the PDF function</w:t>
+      </w:r>
+    </w:p>
+    <w:p>
+      <w:pPr>
+        <w:pStyle w:val="ListParagraph"/>
+        <w:numPr>
+          <w:ilvl w:val="0"/>
+          <w:numId w:val="22"/>
+        </w:numPr>
+      </w:pPr>
+      <w:r>
+        <w:t xml:space="preserve">I did better in making sure I was getting only </w:t>
+      </w:r>
+      <w:r>
+        <w:t>floating-point</w:t>
+      </w:r>
+      <w:r>
+        <w:t xml:space="preserve"> values</w:t>
+      </w:r>
+    </w:p>
     <w:p/>
     <w:p/>
     <w:p/>
@@ -7112,6 +6755,8 @@
     <w:p/>
     <w:p/>
     <w:p/>
+    <w:p/>
+    <w:p/>
     <w:p>
       <w:pPr>
         <w:rPr>
@@ -7150,7 +6795,6 @@
         <w:rPr>
           <w:rFonts w:eastAsiaTheme="majorEastAsia"/>
         </w:rPr>
-        <w:lastRenderedPageBreak/>
         <w:br w:type="page"/>
       </w:r>
     </w:p>
@@ -7687,6 +7331,92 @@
     </w:lvl>
   </w:abstractNum>
   <w:abstractNum w:abstractNumId="1" w15:restartNumberingAfterBreak="0">
+    <w:nsid w:val="07015C7B"/>
+    <w:multiLevelType w:val="hybridMultilevel"/>
+    <w:tmpl w:val="59325608"/>
+    <w:lvl w:ilvl="0" w:tplc="0409000F">
+      <w:start w:val="1"/>
+      <w:numFmt w:val="decimal"/>
+      <w:lvlText w:val="%1."/>
+      <w:lvlJc w:val="left"/>
+      <w:pPr>
+        <w:ind w:left="720" w:hanging="360"/>
+      </w:pPr>
+    </w:lvl>
+    <w:lvl w:ilvl="1" w:tplc="04090019" w:tentative="1">
+      <w:start w:val="1"/>
+      <w:numFmt w:val="lowerLetter"/>
+      <w:lvlText w:val="%2."/>
+      <w:lvlJc w:val="left"/>
+      <w:pPr>
+        <w:ind w:left="1440" w:hanging="360"/>
+      </w:pPr>
+    </w:lvl>
+    <w:lvl w:ilvl="2" w:tplc="0409001B" w:tentative="1">
+      <w:start w:val="1"/>
+      <w:numFmt w:val="lowerRoman"/>
+      <w:lvlText w:val="%3."/>
+      <w:lvlJc w:val="right"/>
+      <w:pPr>
+        <w:ind w:left="2160" w:hanging="180"/>
+      </w:pPr>
+    </w:lvl>
+    <w:lvl w:ilvl="3" w:tplc="0409000F" w:tentative="1">
+      <w:start w:val="1"/>
+      <w:numFmt w:val="decimal"/>
+      <w:lvlText w:val="%4."/>
+      <w:lvlJc w:val="left"/>
+      <w:pPr>
+        <w:ind w:left="2880" w:hanging="360"/>
+      </w:pPr>
+    </w:lvl>
+    <w:lvl w:ilvl="4" w:tplc="04090019" w:tentative="1">
+      <w:start w:val="1"/>
+      <w:numFmt w:val="lowerLetter"/>
+      <w:lvlText w:val="%5."/>
+      <w:lvlJc w:val="left"/>
+      <w:pPr>
+        <w:ind w:left="3600" w:hanging="360"/>
+      </w:pPr>
+    </w:lvl>
+    <w:lvl w:ilvl="5" w:tplc="0409001B" w:tentative="1">
+      <w:start w:val="1"/>
+      <w:numFmt w:val="lowerRoman"/>
+      <w:lvlText w:val="%6."/>
+      <w:lvlJc w:val="right"/>
+      <w:pPr>
+        <w:ind w:left="4320" w:hanging="180"/>
+      </w:pPr>
+    </w:lvl>
+    <w:lvl w:ilvl="6" w:tplc="0409000F" w:tentative="1">
+      <w:start w:val="1"/>
+      <w:numFmt w:val="decimal"/>
+      <w:lvlText w:val="%7."/>
+      <w:lvlJc w:val="left"/>
+      <w:pPr>
+        <w:ind w:left="5040" w:hanging="360"/>
+      </w:pPr>
+    </w:lvl>
+    <w:lvl w:ilvl="7" w:tplc="04090019" w:tentative="1">
+      <w:start w:val="1"/>
+      <w:numFmt w:val="lowerLetter"/>
+      <w:lvlText w:val="%8."/>
+      <w:lvlJc w:val="left"/>
+      <w:pPr>
+        <w:ind w:left="5760" w:hanging="360"/>
+      </w:pPr>
+    </w:lvl>
+    <w:lvl w:ilvl="8" w:tplc="0409001B" w:tentative="1">
+      <w:start w:val="1"/>
+      <w:numFmt w:val="lowerRoman"/>
+      <w:lvlText w:val="%9."/>
+      <w:lvlJc w:val="right"/>
+      <w:pPr>
+        <w:ind w:left="6480" w:hanging="180"/>
+      </w:pPr>
+    </w:lvl>
+  </w:abstractNum>
+  <w:abstractNum w:abstractNumId="2" w15:restartNumberingAfterBreak="0">
     <w:nsid w:val="1028113E"/>
     <w:multiLevelType w:val="hybridMultilevel"/>
     <w:tmpl w:val="65BC6074"/>
@@ -7799,7 +7529,7 @@
       </w:rPr>
     </w:lvl>
   </w:abstractNum>
-  <w:abstractNum w:abstractNumId="2" w15:restartNumberingAfterBreak="0">
+  <w:abstractNum w:abstractNumId="3" w15:restartNumberingAfterBreak="0">
     <w:nsid w:val="17875A75"/>
     <w:multiLevelType w:val="hybridMultilevel"/>
     <w:tmpl w:val="0C00A4CE"/>
@@ -7885,7 +7615,7 @@
       </w:pPr>
     </w:lvl>
   </w:abstractNum>
-  <w:abstractNum w:abstractNumId="3" w15:restartNumberingAfterBreak="0">
+  <w:abstractNum w:abstractNumId="4" w15:restartNumberingAfterBreak="0">
     <w:nsid w:val="1B0A0EBF"/>
     <w:multiLevelType w:val="hybridMultilevel"/>
     <w:tmpl w:val="C17E81C0"/>
@@ -8026,7 +7756,7 @@
       </w:rPr>
     </w:lvl>
   </w:abstractNum>
-  <w:abstractNum w:abstractNumId="4" w15:restartNumberingAfterBreak="0">
+  <w:abstractNum w:abstractNumId="5" w15:restartNumberingAfterBreak="0">
     <w:nsid w:val="1C0E7DBE"/>
     <w:multiLevelType w:val="hybridMultilevel"/>
     <w:tmpl w:val="617AE7B8"/>
@@ -8112,7 +7842,7 @@
       </w:pPr>
     </w:lvl>
   </w:abstractNum>
-  <w:abstractNum w:abstractNumId="5" w15:restartNumberingAfterBreak="0">
+  <w:abstractNum w:abstractNumId="6" w15:restartNumberingAfterBreak="0">
     <w:nsid w:val="1FBE7123"/>
     <w:multiLevelType w:val="hybridMultilevel"/>
     <w:tmpl w:val="0E843262"/>
@@ -8229,7 +7959,7 @@
       </w:pPr>
     </w:lvl>
   </w:abstractNum>
-  <w:abstractNum w:abstractNumId="6" w15:restartNumberingAfterBreak="0">
+  <w:abstractNum w:abstractNumId="7" w15:restartNumberingAfterBreak="0">
     <w:nsid w:val="34071F86"/>
     <w:multiLevelType w:val="hybridMultilevel"/>
     <w:tmpl w:val="364C4C24"/>
@@ -8315,7 +8045,7 @@
       </w:pPr>
     </w:lvl>
   </w:abstractNum>
-  <w:abstractNum w:abstractNumId="7" w15:restartNumberingAfterBreak="0">
+  <w:abstractNum w:abstractNumId="8" w15:restartNumberingAfterBreak="0">
     <w:nsid w:val="34304062"/>
     <w:multiLevelType w:val="hybridMultilevel"/>
     <w:tmpl w:val="403C9FCA"/>
@@ -8401,7 +8131,7 @@
       </w:pPr>
     </w:lvl>
   </w:abstractNum>
-  <w:abstractNum w:abstractNumId="8" w15:restartNumberingAfterBreak="0">
+  <w:abstractNum w:abstractNumId="9" w15:restartNumberingAfterBreak="0">
     <w:nsid w:val="356D50E5"/>
     <w:multiLevelType w:val="hybridMultilevel"/>
     <w:tmpl w:val="67DA98B4"/>
@@ -8487,7 +8217,7 @@
       </w:pPr>
     </w:lvl>
   </w:abstractNum>
-  <w:abstractNum w:abstractNumId="9" w15:restartNumberingAfterBreak="0">
+  <w:abstractNum w:abstractNumId="10" w15:restartNumberingAfterBreak="0">
     <w:nsid w:val="40454B12"/>
     <w:multiLevelType w:val="hybridMultilevel"/>
     <w:tmpl w:val="617AE7B8"/>
@@ -8573,7 +8303,7 @@
       </w:pPr>
     </w:lvl>
   </w:abstractNum>
-  <w:abstractNum w:abstractNumId="10" w15:restartNumberingAfterBreak="0">
+  <w:abstractNum w:abstractNumId="11" w15:restartNumberingAfterBreak="0">
     <w:nsid w:val="466F414D"/>
     <w:multiLevelType w:val="hybridMultilevel"/>
     <w:tmpl w:val="EE640EC2"/>
@@ -8659,7 +8389,93 @@
       </w:pPr>
     </w:lvl>
   </w:abstractNum>
-  <w:abstractNum w:abstractNumId="11" w15:restartNumberingAfterBreak="0">
+  <w:abstractNum w:abstractNumId="12" w15:restartNumberingAfterBreak="0">
+    <w:nsid w:val="49C43AB5"/>
+    <w:multiLevelType w:val="hybridMultilevel"/>
+    <w:tmpl w:val="CC28C99C"/>
+    <w:lvl w:ilvl="0" w:tplc="0409000F">
+      <w:start w:val="1"/>
+      <w:numFmt w:val="decimal"/>
+      <w:lvlText w:val="%1."/>
+      <w:lvlJc w:val="left"/>
+      <w:pPr>
+        <w:ind w:left="720" w:hanging="360"/>
+      </w:pPr>
+    </w:lvl>
+    <w:lvl w:ilvl="1" w:tplc="04090019">
+      <w:start w:val="1"/>
+      <w:numFmt w:val="lowerLetter"/>
+      <w:lvlText w:val="%2."/>
+      <w:lvlJc w:val="left"/>
+      <w:pPr>
+        <w:ind w:left="1440" w:hanging="360"/>
+      </w:pPr>
+    </w:lvl>
+    <w:lvl w:ilvl="2" w:tplc="0409001B" w:tentative="1">
+      <w:start w:val="1"/>
+      <w:numFmt w:val="lowerRoman"/>
+      <w:lvlText w:val="%3."/>
+      <w:lvlJc w:val="right"/>
+      <w:pPr>
+        <w:ind w:left="2160" w:hanging="180"/>
+      </w:pPr>
+    </w:lvl>
+    <w:lvl w:ilvl="3" w:tplc="0409000F" w:tentative="1">
+      <w:start w:val="1"/>
+      <w:numFmt w:val="decimal"/>
+      <w:lvlText w:val="%4."/>
+      <w:lvlJc w:val="left"/>
+      <w:pPr>
+        <w:ind w:left="2880" w:hanging="360"/>
+      </w:pPr>
+    </w:lvl>
+    <w:lvl w:ilvl="4" w:tplc="04090019" w:tentative="1">
+      <w:start w:val="1"/>
+      <w:numFmt w:val="lowerLetter"/>
+      <w:lvlText w:val="%5."/>
+      <w:lvlJc w:val="left"/>
+      <w:pPr>
+        <w:ind w:left="3600" w:hanging="360"/>
+      </w:pPr>
+    </w:lvl>
+    <w:lvl w:ilvl="5" w:tplc="0409001B" w:tentative="1">
+      <w:start w:val="1"/>
+      <w:numFmt w:val="lowerRoman"/>
+      <w:lvlText w:val="%6."/>
+      <w:lvlJc w:val="right"/>
+      <w:pPr>
+        <w:ind w:left="4320" w:hanging="180"/>
+      </w:pPr>
+    </w:lvl>
+    <w:lvl w:ilvl="6" w:tplc="0409000F" w:tentative="1">
+      <w:start w:val="1"/>
+      <w:numFmt w:val="decimal"/>
+      <w:lvlText w:val="%7."/>
+      <w:lvlJc w:val="left"/>
+      <w:pPr>
+        <w:ind w:left="5040" w:hanging="360"/>
+      </w:pPr>
+    </w:lvl>
+    <w:lvl w:ilvl="7" w:tplc="04090019" w:tentative="1">
+      <w:start w:val="1"/>
+      <w:numFmt w:val="lowerLetter"/>
+      <w:lvlText w:val="%8."/>
+      <w:lvlJc w:val="left"/>
+      <w:pPr>
+        <w:ind w:left="5760" w:hanging="360"/>
+      </w:pPr>
+    </w:lvl>
+    <w:lvl w:ilvl="8" w:tplc="0409001B" w:tentative="1">
+      <w:start w:val="1"/>
+      <w:numFmt w:val="lowerRoman"/>
+      <w:lvlText w:val="%9."/>
+      <w:lvlJc w:val="right"/>
+      <w:pPr>
+        <w:ind w:left="6480" w:hanging="180"/>
+      </w:pPr>
+    </w:lvl>
+  </w:abstractNum>
+  <w:abstractNum w:abstractNumId="13" w15:restartNumberingAfterBreak="0">
     <w:nsid w:val="4A153B54"/>
     <w:multiLevelType w:val="hybridMultilevel"/>
     <w:tmpl w:val="1FA0A5E0"/>
@@ -8745,7 +8561,7 @@
       </w:pPr>
     </w:lvl>
   </w:abstractNum>
-  <w:abstractNum w:abstractNumId="12" w15:restartNumberingAfterBreak="0">
+  <w:abstractNum w:abstractNumId="14" w15:restartNumberingAfterBreak="0">
     <w:nsid w:val="565669D9"/>
     <w:multiLevelType w:val="hybridMultilevel"/>
     <w:tmpl w:val="D8061DFC"/>
@@ -8831,7 +8647,7 @@
       </w:pPr>
     </w:lvl>
   </w:abstractNum>
-  <w:abstractNum w:abstractNumId="13" w15:restartNumberingAfterBreak="0">
+  <w:abstractNum w:abstractNumId="15" w15:restartNumberingAfterBreak="0">
     <w:nsid w:val="59CB04E0"/>
     <w:multiLevelType w:val="multilevel"/>
     <w:tmpl w:val="FACE6B04"/>
@@ -8947,7 +8763,7 @@
       </w:pPr>
     </w:lvl>
   </w:abstractNum>
-  <w:abstractNum w:abstractNumId="14" w15:restartNumberingAfterBreak="0">
+  <w:abstractNum w:abstractNumId="16" w15:restartNumberingAfterBreak="0">
     <w:nsid w:val="62ED57FE"/>
     <w:multiLevelType w:val="hybridMultilevel"/>
     <w:tmpl w:val="1FA0A5E0"/>
@@ -9033,7 +8849,7 @@
       </w:pPr>
     </w:lvl>
   </w:abstractNum>
-  <w:abstractNum w:abstractNumId="15" w15:restartNumberingAfterBreak="0">
+  <w:abstractNum w:abstractNumId="17" w15:restartNumberingAfterBreak="0">
     <w:nsid w:val="6BEA4C4D"/>
     <w:multiLevelType w:val="hybridMultilevel"/>
     <w:tmpl w:val="A2C6189E"/>
@@ -9174,7 +8990,7 @@
       </w:rPr>
     </w:lvl>
   </w:abstractNum>
-  <w:abstractNum w:abstractNumId="16" w15:restartNumberingAfterBreak="0">
+  <w:abstractNum w:abstractNumId="18" w15:restartNumberingAfterBreak="0">
     <w:nsid w:val="7A0D085A"/>
     <w:multiLevelType w:val="hybridMultilevel"/>
     <w:tmpl w:val="4ADEA6D0"/>
@@ -9261,64 +9077,70 @@
     </w:lvl>
   </w:abstractNum>
   <w:num w:numId="1">
+    <w:abstractNumId w:val="17"/>
+  </w:num>
+  <w:num w:numId="2">
+    <w:abstractNumId w:val="17"/>
+  </w:num>
+  <w:num w:numId="3">
+    <w:abstractNumId w:val="6"/>
+  </w:num>
+  <w:num w:numId="4">
+    <w:abstractNumId w:val="4"/>
+  </w:num>
+  <w:num w:numId="5">
     <w:abstractNumId w:val="15"/>
   </w:num>
-  <w:num w:numId="2">
+  <w:num w:numId="6">
     <w:abstractNumId w:val="15"/>
   </w:num>
-  <w:num w:numId="3">
-    <w:abstractNumId w:val="5"/>
-  </w:num>
-  <w:num w:numId="4">
-    <w:abstractNumId w:val="3"/>
-  </w:num>
-  <w:num w:numId="5">
-    <w:abstractNumId w:val="13"/>
-  </w:num>
-  <w:num w:numId="6">
-    <w:abstractNumId w:val="13"/>
-  </w:num>
   <w:num w:numId="7">
-    <w:abstractNumId w:val="13"/>
+    <w:abstractNumId w:val="15"/>
   </w:num>
   <w:num w:numId="8">
     <w:abstractNumId w:val="0"/>
   </w:num>
   <w:num w:numId="9">
-    <w:abstractNumId w:val="1"/>
+    <w:abstractNumId w:val="2"/>
   </w:num>
   <w:num w:numId="10">
+    <w:abstractNumId w:val="8"/>
+  </w:num>
+  <w:num w:numId="11">
+    <w:abstractNumId w:val="11"/>
+  </w:num>
+  <w:num w:numId="12">
+    <w:abstractNumId w:val="13"/>
+  </w:num>
+  <w:num w:numId="13">
+    <w:abstractNumId w:val="16"/>
+  </w:num>
+  <w:num w:numId="14">
+    <w:abstractNumId w:val="18"/>
+  </w:num>
+  <w:num w:numId="15">
+    <w:abstractNumId w:val="3"/>
+  </w:num>
+  <w:num w:numId="16">
+    <w:abstractNumId w:val="14"/>
+  </w:num>
+  <w:num w:numId="17">
+    <w:abstractNumId w:val="10"/>
+  </w:num>
+  <w:num w:numId="18">
+    <w:abstractNumId w:val="5"/>
+  </w:num>
+  <w:num w:numId="19">
+    <w:abstractNumId w:val="9"/>
+  </w:num>
+  <w:num w:numId="20">
     <w:abstractNumId w:val="7"/>
   </w:num>
-  <w:num w:numId="11">
-    <w:abstractNumId w:val="10"/>
-  </w:num>
-  <w:num w:numId="12">
-    <w:abstractNumId w:val="11"/>
-  </w:num>
-  <w:num w:numId="13">
-    <w:abstractNumId w:val="14"/>
-  </w:num>
-  <w:num w:numId="14">
-    <w:abstractNumId w:val="16"/>
-  </w:num>
-  <w:num w:numId="15">
-    <w:abstractNumId w:val="2"/>
-  </w:num>
-  <w:num w:numId="16">
+  <w:num w:numId="21">
     <w:abstractNumId w:val="12"/>
   </w:num>
-  <w:num w:numId="17">
-    <w:abstractNumId w:val="9"/>
-  </w:num>
-  <w:num w:numId="18">
-    <w:abstractNumId w:val="4"/>
-  </w:num>
-  <w:num w:numId="19">
-    <w:abstractNumId w:val="8"/>
-  </w:num>
-  <w:num w:numId="20">
-    <w:abstractNumId w:val="6"/>
+  <w:num w:numId="22">
+    <w:abstractNumId w:val="1"/>
   </w:num>
 </w:numbering>
 </file>

</xml_diff>

<commit_message>
Add notes and files for Exercise Magic Methods
magic_methods.ipynb:
- Notebook

answer.py:
- Solution for the exercise

numbers.txt:
- The dataset to be used for the exercise

Notes_Udacity_AWS_Machine_Learning_Foundations_Course.docx:
- Added notes about magic methods
</commit_message>
<xml_diff>
--- a/notes/Notes_Udacity_AWS_Machine_Learning_Foundations_Course.docx
+++ b/notes/Notes_Udacity_AWS_Machine_Learning_Foundations_Course.docx
@@ -65,7 +65,7 @@
           <w:r>
             <w:fldChar w:fldCharType="separate"/>
           </w:r>
-          <w:hyperlink w:anchor="_Toc45503502" w:history="1">
+          <w:hyperlink w:anchor="_Toc45552614" w:history="1">
             <w:r>
               <w:rPr>
                 <w:rStyle w:val="Hyperlink"/>
@@ -92,7 +92,7 @@
                 <w:noProof/>
                 <w:webHidden/>
               </w:rPr>
-              <w:instrText xml:space="preserve"> PAGEREF _Toc45503502 \h </w:instrText>
+              <w:instrText xml:space="preserve"> PAGEREF _Toc45552614 \h </w:instrText>
             </w:r>
             <w:r>
               <w:rPr>
@@ -112,7 +112,7 @@
                 <w:noProof/>
                 <w:webHidden/>
               </w:rPr>
-              <w:t>3</w:t>
+              <w:t>4</w:t>
             </w:r>
             <w:r>
               <w:rPr>
@@ -133,7 +133,7 @@
               <w:noProof/>
             </w:rPr>
           </w:pPr>
-          <w:hyperlink w:anchor="_Toc45503503" w:history="1">
+          <w:hyperlink w:anchor="_Toc45552615" w:history="1">
             <w:r>
               <w:rPr>
                 <w:rStyle w:val="Hyperlink"/>
@@ -160,7 +160,7 @@
                 <w:noProof/>
                 <w:webHidden/>
               </w:rPr>
-              <w:instrText xml:space="preserve"> PAGEREF _Toc45503503 \h </w:instrText>
+              <w:instrText xml:space="preserve"> PAGEREF _Toc45552615 \h </w:instrText>
             </w:r>
             <w:r>
               <w:rPr>
@@ -180,7 +180,7 @@
                 <w:noProof/>
                 <w:webHidden/>
               </w:rPr>
-              <w:t>3</w:t>
+              <w:t>4</w:t>
             </w:r>
             <w:r>
               <w:rPr>
@@ -201,7 +201,7 @@
               <w:noProof/>
             </w:rPr>
           </w:pPr>
-          <w:hyperlink w:anchor="_Toc45503504" w:history="1">
+          <w:hyperlink w:anchor="_Toc45552616" w:history="1">
             <w:r>
               <w:rPr>
                 <w:rStyle w:val="Hyperlink"/>
@@ -228,7 +228,7 @@
                 <w:noProof/>
                 <w:webHidden/>
               </w:rPr>
-              <w:instrText xml:space="preserve"> PAGEREF _Toc45503504 \h </w:instrText>
+              <w:instrText xml:space="preserve"> PAGEREF _Toc45552616 \h </w:instrText>
             </w:r>
             <w:r>
               <w:rPr>
@@ -248,7 +248,7 @@
                 <w:noProof/>
                 <w:webHidden/>
               </w:rPr>
-              <w:t>3</w:t>
+              <w:t>4</w:t>
             </w:r>
             <w:r>
               <w:rPr>
@@ -269,7 +269,7 @@
               <w:noProof/>
             </w:rPr>
           </w:pPr>
-          <w:hyperlink w:anchor="_Toc45503505" w:history="1">
+          <w:hyperlink w:anchor="_Toc45552617" w:history="1">
             <w:r>
               <w:rPr>
                 <w:rStyle w:val="Hyperlink"/>
@@ -296,7 +296,7 @@
                 <w:noProof/>
                 <w:webHidden/>
               </w:rPr>
-              <w:instrText xml:space="preserve"> PAGEREF _Toc45503505 \h </w:instrText>
+              <w:instrText xml:space="preserve"> PAGEREF _Toc45552617 \h </w:instrText>
             </w:r>
             <w:r>
               <w:rPr>
@@ -316,7 +316,7 @@
                 <w:noProof/>
                 <w:webHidden/>
               </w:rPr>
-              <w:t>3</w:t>
+              <w:t>4</w:t>
             </w:r>
             <w:r>
               <w:rPr>
@@ -337,7 +337,7 @@
               <w:noProof/>
             </w:rPr>
           </w:pPr>
-          <w:hyperlink w:anchor="_Toc45503506" w:history="1">
+          <w:hyperlink w:anchor="_Toc45552618" w:history="1">
             <w:r>
               <w:rPr>
                 <w:rStyle w:val="Hyperlink"/>
@@ -364,7 +364,7 @@
                 <w:noProof/>
                 <w:webHidden/>
               </w:rPr>
-              <w:instrText xml:space="preserve"> PAGEREF _Toc45503506 \h </w:instrText>
+              <w:instrText xml:space="preserve"> PAGEREF _Toc45552618 \h </w:instrText>
             </w:r>
             <w:r>
               <w:rPr>
@@ -384,7 +384,7 @@
                 <w:noProof/>
                 <w:webHidden/>
               </w:rPr>
-              <w:t>3</w:t>
+              <w:t>4</w:t>
             </w:r>
             <w:r>
               <w:rPr>
@@ -405,7 +405,7 @@
               <w:noProof/>
             </w:rPr>
           </w:pPr>
-          <w:hyperlink w:anchor="_Toc45503507" w:history="1">
+          <w:hyperlink w:anchor="_Toc45552619" w:history="1">
             <w:r>
               <w:rPr>
                 <w:rStyle w:val="Hyperlink"/>
@@ -432,7 +432,7 @@
                 <w:noProof/>
                 <w:webHidden/>
               </w:rPr>
-              <w:instrText xml:space="preserve"> PAGEREF _Toc45503507 \h </w:instrText>
+              <w:instrText xml:space="preserve"> PAGEREF _Toc45552619 \h </w:instrText>
             </w:r>
             <w:r>
               <w:rPr>
@@ -452,7 +452,7 @@
                 <w:noProof/>
                 <w:webHidden/>
               </w:rPr>
-              <w:t>4</w:t>
+              <w:t>5</w:t>
             </w:r>
             <w:r>
               <w:rPr>
@@ -473,7 +473,7 @@
               <w:noProof/>
             </w:rPr>
           </w:pPr>
-          <w:hyperlink w:anchor="_Toc45503508" w:history="1">
+          <w:hyperlink w:anchor="_Toc45552620" w:history="1">
             <w:r>
               <w:rPr>
                 <w:rStyle w:val="Hyperlink"/>
@@ -500,7 +500,7 @@
                 <w:noProof/>
                 <w:webHidden/>
               </w:rPr>
-              <w:instrText xml:space="preserve"> PAGEREF _Toc45503508 \h </w:instrText>
+              <w:instrText xml:space="preserve"> PAGEREF _Toc45552620 \h </w:instrText>
             </w:r>
             <w:r>
               <w:rPr>
@@ -520,7 +520,7 @@
                 <w:noProof/>
                 <w:webHidden/>
               </w:rPr>
-              <w:t>4</w:t>
+              <w:t>5</w:t>
             </w:r>
             <w:r>
               <w:rPr>
@@ -541,7 +541,7 @@
               <w:noProof/>
             </w:rPr>
           </w:pPr>
-          <w:hyperlink w:anchor="_Toc45503509" w:history="1">
+          <w:hyperlink w:anchor="_Toc45552621" w:history="1">
             <w:r>
               <w:rPr>
                 <w:rStyle w:val="Hyperlink"/>
@@ -568,7 +568,7 @@
                 <w:noProof/>
                 <w:webHidden/>
               </w:rPr>
-              <w:instrText xml:space="preserve"> PAGEREF _Toc45503509 \h </w:instrText>
+              <w:instrText xml:space="preserve"> PAGEREF _Toc45552621 \h </w:instrText>
             </w:r>
             <w:r>
               <w:rPr>
@@ -588,7 +588,7 @@
                 <w:noProof/>
                 <w:webHidden/>
               </w:rPr>
-              <w:t>4</w:t>
+              <w:t>5</w:t>
             </w:r>
             <w:r>
               <w:rPr>
@@ -609,7 +609,7 @@
               <w:noProof/>
             </w:rPr>
           </w:pPr>
-          <w:hyperlink w:anchor="_Toc45503510" w:history="1">
+          <w:hyperlink w:anchor="_Toc45552622" w:history="1">
             <w:r>
               <w:rPr>
                 <w:rStyle w:val="Hyperlink"/>
@@ -636,7 +636,7 @@
                 <w:noProof/>
                 <w:webHidden/>
               </w:rPr>
-              <w:instrText xml:space="preserve"> PAGEREF _Toc45503510 \h </w:instrText>
+              <w:instrText xml:space="preserve"> PAGEREF _Toc45552622 \h </w:instrText>
             </w:r>
             <w:r>
               <w:rPr>
@@ -656,7 +656,7 @@
                 <w:noProof/>
                 <w:webHidden/>
               </w:rPr>
-              <w:t>5</w:t>
+              <w:t>6</w:t>
             </w:r>
             <w:r>
               <w:rPr>
@@ -677,7 +677,7 @@
               <w:noProof/>
             </w:rPr>
           </w:pPr>
-          <w:hyperlink w:anchor="_Toc45503511" w:history="1">
+          <w:hyperlink w:anchor="_Toc45552623" w:history="1">
             <w:r>
               <w:rPr>
                 <w:rStyle w:val="Hyperlink"/>
@@ -704,7 +704,7 @@
                 <w:noProof/>
                 <w:webHidden/>
               </w:rPr>
-              <w:instrText xml:space="preserve"> PAGEREF _Toc45503511 \h </w:instrText>
+              <w:instrText xml:space="preserve"> PAGEREF _Toc45552623 \h </w:instrText>
             </w:r>
             <w:r>
               <w:rPr>
@@ -724,7 +724,7 @@
                 <w:noProof/>
                 <w:webHidden/>
               </w:rPr>
-              <w:t>5</w:t>
+              <w:t>6</w:t>
             </w:r>
             <w:r>
               <w:rPr>
@@ -745,7 +745,7 @@
               <w:noProof/>
             </w:rPr>
           </w:pPr>
-          <w:hyperlink w:anchor="_Toc45503512" w:history="1">
+          <w:hyperlink w:anchor="_Toc45552624" w:history="1">
             <w:r>
               <w:rPr>
                 <w:rStyle w:val="Hyperlink"/>
@@ -772,7 +772,7 @@
                 <w:noProof/>
                 <w:webHidden/>
               </w:rPr>
-              <w:instrText xml:space="preserve"> PAGEREF _Toc45503512 \h </w:instrText>
+              <w:instrText xml:space="preserve"> PAGEREF _Toc45552624 \h </w:instrText>
             </w:r>
             <w:r>
               <w:rPr>
@@ -792,7 +792,7 @@
                 <w:noProof/>
                 <w:webHidden/>
               </w:rPr>
-              <w:t>5</w:t>
+              <w:t>6</w:t>
             </w:r>
             <w:r>
               <w:rPr>
@@ -813,7 +813,7 @@
               <w:noProof/>
             </w:rPr>
           </w:pPr>
-          <w:hyperlink w:anchor="_Toc45503513" w:history="1">
+          <w:hyperlink w:anchor="_Toc45552625" w:history="1">
             <w:r>
               <w:rPr>
                 <w:rStyle w:val="Hyperlink"/>
@@ -840,7 +840,7 @@
                 <w:noProof/>
                 <w:webHidden/>
               </w:rPr>
-              <w:instrText xml:space="preserve"> PAGEREF _Toc45503513 \h </w:instrText>
+              <w:instrText xml:space="preserve"> PAGEREF _Toc45552625 \h </w:instrText>
             </w:r>
             <w:r>
               <w:rPr>
@@ -860,7 +860,7 @@
                 <w:noProof/>
                 <w:webHidden/>
               </w:rPr>
-              <w:t>5</w:t>
+              <w:t>6</w:t>
             </w:r>
             <w:r>
               <w:rPr>
@@ -881,7 +881,7 @@
               <w:noProof/>
             </w:rPr>
           </w:pPr>
-          <w:hyperlink w:anchor="_Toc45503514" w:history="1">
+          <w:hyperlink w:anchor="_Toc45552626" w:history="1">
             <w:r>
               <w:rPr>
                 <w:rStyle w:val="Hyperlink"/>
@@ -908,7 +908,7 @@
                 <w:noProof/>
                 <w:webHidden/>
               </w:rPr>
-              <w:instrText xml:space="preserve"> PAGEREF _Toc45503514 \h </w:instrText>
+              <w:instrText xml:space="preserve"> PAGEREF _Toc45552626 \h </w:instrText>
             </w:r>
             <w:r>
               <w:rPr>
@@ -928,7 +928,7 @@
                 <w:noProof/>
                 <w:webHidden/>
               </w:rPr>
-              <w:t>5</w:t>
+              <w:t>6</w:t>
             </w:r>
             <w:r>
               <w:rPr>
@@ -949,7 +949,7 @@
               <w:noProof/>
             </w:rPr>
           </w:pPr>
-          <w:hyperlink w:anchor="_Toc45503515" w:history="1">
+          <w:hyperlink w:anchor="_Toc45552627" w:history="1">
             <w:r>
               <w:rPr>
                 <w:rStyle w:val="Hyperlink"/>
@@ -976,7 +976,7 @@
                 <w:noProof/>
                 <w:webHidden/>
               </w:rPr>
-              <w:instrText xml:space="preserve"> PAGEREF _Toc45503515 \h </w:instrText>
+              <w:instrText xml:space="preserve"> PAGEREF _Toc45552627 \h </w:instrText>
             </w:r>
             <w:r>
               <w:rPr>
@@ -996,7 +996,7 @@
                 <w:noProof/>
                 <w:webHidden/>
               </w:rPr>
-              <w:t>5</w:t>
+              <w:t>6</w:t>
             </w:r>
             <w:r>
               <w:rPr>
@@ -1017,7 +1017,7 @@
               <w:noProof/>
             </w:rPr>
           </w:pPr>
-          <w:hyperlink w:anchor="_Toc45503516" w:history="1">
+          <w:hyperlink w:anchor="_Toc45552628" w:history="1">
             <w:r>
               <w:rPr>
                 <w:rStyle w:val="Hyperlink"/>
@@ -1044,7 +1044,7 @@
                 <w:noProof/>
                 <w:webHidden/>
               </w:rPr>
-              <w:instrText xml:space="preserve"> PAGEREF _Toc45503516 \h </w:instrText>
+              <w:instrText xml:space="preserve"> PAGEREF _Toc45552628 \h </w:instrText>
             </w:r>
             <w:r>
               <w:rPr>
@@ -1064,7 +1064,7 @@
                 <w:noProof/>
                 <w:webHidden/>
               </w:rPr>
-              <w:t>6</w:t>
+              <w:t>7</w:t>
             </w:r>
             <w:r>
               <w:rPr>
@@ -1085,7 +1085,7 @@
               <w:noProof/>
             </w:rPr>
           </w:pPr>
-          <w:hyperlink w:anchor="_Toc45503517" w:history="1">
+          <w:hyperlink w:anchor="_Toc45552629" w:history="1">
             <w:r>
               <w:rPr>
                 <w:rStyle w:val="Hyperlink"/>
@@ -1112,7 +1112,7 @@
                 <w:noProof/>
                 <w:webHidden/>
               </w:rPr>
-              <w:instrText xml:space="preserve"> PAGEREF _Toc45503517 \h </w:instrText>
+              <w:instrText xml:space="preserve"> PAGEREF _Toc45552629 \h </w:instrText>
             </w:r>
             <w:r>
               <w:rPr>
@@ -1132,7 +1132,7 @@
                 <w:noProof/>
                 <w:webHidden/>
               </w:rPr>
-              <w:t>6</w:t>
+              <w:t>7</w:t>
             </w:r>
             <w:r>
               <w:rPr>
@@ -1153,7 +1153,7 @@
               <w:noProof/>
             </w:rPr>
           </w:pPr>
-          <w:hyperlink w:anchor="_Toc45503518" w:history="1">
+          <w:hyperlink w:anchor="_Toc45552630" w:history="1">
             <w:r>
               <w:rPr>
                 <w:rStyle w:val="Hyperlink"/>
@@ -1180,7 +1180,7 @@
                 <w:noProof/>
                 <w:webHidden/>
               </w:rPr>
-              <w:instrText xml:space="preserve"> PAGEREF _Toc45503518 \h </w:instrText>
+              <w:instrText xml:space="preserve"> PAGEREF _Toc45552630 \h </w:instrText>
             </w:r>
             <w:r>
               <w:rPr>
@@ -1200,7 +1200,7 @@
                 <w:noProof/>
                 <w:webHidden/>
               </w:rPr>
-              <w:t>8</w:t>
+              <w:t>9</w:t>
             </w:r>
             <w:r>
               <w:rPr>
@@ -1221,7 +1221,7 @@
               <w:noProof/>
             </w:rPr>
           </w:pPr>
-          <w:hyperlink w:anchor="_Toc45503519" w:history="1">
+          <w:hyperlink w:anchor="_Toc45552631" w:history="1">
             <w:r>
               <w:rPr>
                 <w:rStyle w:val="Hyperlink"/>
@@ -1248,7 +1248,7 @@
                 <w:noProof/>
                 <w:webHidden/>
               </w:rPr>
-              <w:instrText xml:space="preserve"> PAGEREF _Toc45503519 \h </w:instrText>
+              <w:instrText xml:space="preserve"> PAGEREF _Toc45552631 \h </w:instrText>
             </w:r>
             <w:r>
               <w:rPr>
@@ -1268,7 +1268,7 @@
                 <w:noProof/>
                 <w:webHidden/>
               </w:rPr>
-              <w:t>8</w:t>
+              <w:t>9</w:t>
             </w:r>
             <w:r>
               <w:rPr>
@@ -1289,7 +1289,7 @@
               <w:noProof/>
             </w:rPr>
           </w:pPr>
-          <w:hyperlink w:anchor="_Toc45503520" w:history="1">
+          <w:hyperlink w:anchor="_Toc45552632" w:history="1">
             <w:r>
               <w:rPr>
                 <w:rStyle w:val="Hyperlink"/>
@@ -1316,7 +1316,7 @@
                 <w:noProof/>
                 <w:webHidden/>
               </w:rPr>
-              <w:instrText xml:space="preserve"> PAGEREF _Toc45503520 \h </w:instrText>
+              <w:instrText xml:space="preserve"> PAGEREF _Toc45552632 \h </w:instrText>
             </w:r>
             <w:r>
               <w:rPr>
@@ -1336,7 +1336,7 @@
                 <w:noProof/>
                 <w:webHidden/>
               </w:rPr>
-              <w:t>8</w:t>
+              <w:t>9</w:t>
             </w:r>
             <w:r>
               <w:rPr>
@@ -1357,7 +1357,7 @@
               <w:noProof/>
             </w:rPr>
           </w:pPr>
-          <w:hyperlink w:anchor="_Toc45503521" w:history="1">
+          <w:hyperlink w:anchor="_Toc45552633" w:history="1">
             <w:r>
               <w:rPr>
                 <w:rStyle w:val="Hyperlink"/>
@@ -1384,7 +1384,7 @@
                 <w:noProof/>
                 <w:webHidden/>
               </w:rPr>
-              <w:instrText xml:space="preserve"> PAGEREF _Toc45503521 \h </w:instrText>
+              <w:instrText xml:space="preserve"> PAGEREF _Toc45552633 \h </w:instrText>
             </w:r>
             <w:r>
               <w:rPr>
@@ -1404,7 +1404,7 @@
                 <w:noProof/>
                 <w:webHidden/>
               </w:rPr>
-              <w:t>8</w:t>
+              <w:t>9</w:t>
             </w:r>
             <w:r>
               <w:rPr>
@@ -1425,7 +1425,7 @@
               <w:noProof/>
             </w:rPr>
           </w:pPr>
-          <w:hyperlink w:anchor="_Toc45503522" w:history="1">
+          <w:hyperlink w:anchor="_Toc45552634" w:history="1">
             <w:r>
               <w:rPr>
                 <w:rStyle w:val="Hyperlink"/>
@@ -1452,7 +1452,7 @@
                 <w:noProof/>
                 <w:webHidden/>
               </w:rPr>
-              <w:instrText xml:space="preserve"> PAGEREF _Toc45503522 \h </w:instrText>
+              <w:instrText xml:space="preserve"> PAGEREF _Toc45552634 \h </w:instrText>
             </w:r>
             <w:r>
               <w:rPr>
@@ -1472,7 +1472,7 @@
                 <w:noProof/>
                 <w:webHidden/>
               </w:rPr>
-              <w:t>8</w:t>
+              <w:t>9</w:t>
             </w:r>
             <w:r>
               <w:rPr>
@@ -1493,7 +1493,7 @@
               <w:noProof/>
             </w:rPr>
           </w:pPr>
-          <w:hyperlink w:anchor="_Toc45503523" w:history="1">
+          <w:hyperlink w:anchor="_Toc45552635" w:history="1">
             <w:r>
               <w:rPr>
                 <w:rStyle w:val="Hyperlink"/>
@@ -1520,7 +1520,7 @@
                 <w:noProof/>
                 <w:webHidden/>
               </w:rPr>
-              <w:instrText xml:space="preserve"> PAGEREF _Toc45503523 \h </w:instrText>
+              <w:instrText xml:space="preserve"> PAGEREF _Toc45552635 \h </w:instrText>
             </w:r>
             <w:r>
               <w:rPr>
@@ -1540,7 +1540,7 @@
                 <w:noProof/>
                 <w:webHidden/>
               </w:rPr>
-              <w:t>9</w:t>
+              <w:t>10</w:t>
             </w:r>
             <w:r>
               <w:rPr>
@@ -1561,7 +1561,7 @@
               <w:noProof/>
             </w:rPr>
           </w:pPr>
-          <w:hyperlink w:anchor="_Toc45503524" w:history="1">
+          <w:hyperlink w:anchor="_Toc45552636" w:history="1">
             <w:r>
               <w:rPr>
                 <w:rStyle w:val="Hyperlink"/>
@@ -1588,7 +1588,7 @@
                 <w:noProof/>
                 <w:webHidden/>
               </w:rPr>
-              <w:instrText xml:space="preserve"> PAGEREF _Toc45503524 \h </w:instrText>
+              <w:instrText xml:space="preserve"> PAGEREF _Toc45552636 \h </w:instrText>
             </w:r>
             <w:r>
               <w:rPr>
@@ -1608,7 +1608,7 @@
                 <w:noProof/>
                 <w:webHidden/>
               </w:rPr>
-              <w:t>9</w:t>
+              <w:t>10</w:t>
             </w:r>
             <w:r>
               <w:rPr>
@@ -1629,7 +1629,7 @@
               <w:noProof/>
             </w:rPr>
           </w:pPr>
-          <w:hyperlink w:anchor="_Toc45503525" w:history="1">
+          <w:hyperlink w:anchor="_Toc45552637" w:history="1">
             <w:r>
               <w:rPr>
                 <w:rStyle w:val="Hyperlink"/>
@@ -1656,7 +1656,7 @@
                 <w:noProof/>
                 <w:webHidden/>
               </w:rPr>
-              <w:instrText xml:space="preserve"> PAGEREF _Toc45503525 \h </w:instrText>
+              <w:instrText xml:space="preserve"> PAGEREF _Toc45552637 \h </w:instrText>
             </w:r>
             <w:r>
               <w:rPr>
@@ -1676,7 +1676,211 @@
                 <w:noProof/>
                 <w:webHidden/>
               </w:rPr>
-              <w:t>10</w:t>
+              <w:t>11</w:t>
+            </w:r>
+            <w:r>
+              <w:rPr>
+                <w:noProof/>
+                <w:webHidden/>
+              </w:rPr>
+              <w:fldChar w:fldCharType="end"/>
+            </w:r>
+          </w:hyperlink>
+        </w:p>
+        <w:p>
+          <w:pPr>
+            <w:pStyle w:val="TOC2"/>
+            <w:tabs>
+              <w:tab w:val="right" w:leader="dot" w:pos="9350"/>
+            </w:tabs>
+            <w:rPr>
+              <w:noProof/>
+            </w:rPr>
+          </w:pPr>
+          <w:hyperlink w:anchor="_Toc45552638" w:history="1">
+            <w:r>
+              <w:rPr>
+                <w:rStyle w:val="Hyperlink"/>
+                <w:noProof/>
+              </w:rPr>
+              <w:t>The Gaussian Class</w:t>
+            </w:r>
+            <w:r>
+              <w:rPr>
+                <w:noProof/>
+                <w:webHidden/>
+              </w:rPr>
+              <w:tab/>
+            </w:r>
+            <w:r>
+              <w:rPr>
+                <w:noProof/>
+                <w:webHidden/>
+              </w:rPr>
+              <w:fldChar w:fldCharType="begin"/>
+            </w:r>
+            <w:r>
+              <w:rPr>
+                <w:noProof/>
+                <w:webHidden/>
+              </w:rPr>
+              <w:instrText xml:space="preserve"> PAGEREF _Toc45552638 \h </w:instrText>
+            </w:r>
+            <w:r>
+              <w:rPr>
+                <w:noProof/>
+                <w:webHidden/>
+              </w:rPr>
+            </w:r>
+            <w:r>
+              <w:rPr>
+                <w:noProof/>
+                <w:webHidden/>
+              </w:rPr>
+              <w:fldChar w:fldCharType="separate"/>
+            </w:r>
+            <w:r>
+              <w:rPr>
+                <w:noProof/>
+                <w:webHidden/>
+              </w:rPr>
+              <w:t>15</w:t>
+            </w:r>
+            <w:r>
+              <w:rPr>
+                <w:noProof/>
+                <w:webHidden/>
+              </w:rPr>
+              <w:fldChar w:fldCharType="end"/>
+            </w:r>
+          </w:hyperlink>
+        </w:p>
+        <w:p>
+          <w:pPr>
+            <w:pStyle w:val="TOC3"/>
+            <w:tabs>
+              <w:tab w:val="right" w:leader="dot" w:pos="9350"/>
+            </w:tabs>
+            <w:rPr>
+              <w:noProof/>
+            </w:rPr>
+          </w:pPr>
+          <w:hyperlink w:anchor="_Toc45552639" w:history="1">
+            <w:r>
+              <w:rPr>
+                <w:rStyle w:val="Hyperlink"/>
+                <w:noProof/>
+              </w:rPr>
+              <w:t>gaussian_code_exercise.ipynb</w:t>
+            </w:r>
+            <w:r>
+              <w:rPr>
+                <w:noProof/>
+                <w:webHidden/>
+              </w:rPr>
+              <w:tab/>
+            </w:r>
+            <w:r>
+              <w:rPr>
+                <w:noProof/>
+                <w:webHidden/>
+              </w:rPr>
+              <w:fldChar w:fldCharType="begin"/>
+            </w:r>
+            <w:r>
+              <w:rPr>
+                <w:noProof/>
+                <w:webHidden/>
+              </w:rPr>
+              <w:instrText xml:space="preserve"> PAGEREF _Toc45552639 \h </w:instrText>
+            </w:r>
+            <w:r>
+              <w:rPr>
+                <w:noProof/>
+                <w:webHidden/>
+              </w:rPr>
+            </w:r>
+            <w:r>
+              <w:rPr>
+                <w:noProof/>
+                <w:webHidden/>
+              </w:rPr>
+              <w:fldChar w:fldCharType="separate"/>
+            </w:r>
+            <w:r>
+              <w:rPr>
+                <w:noProof/>
+                <w:webHidden/>
+              </w:rPr>
+              <w:t>15</w:t>
+            </w:r>
+            <w:r>
+              <w:rPr>
+                <w:noProof/>
+                <w:webHidden/>
+              </w:rPr>
+              <w:fldChar w:fldCharType="end"/>
+            </w:r>
+          </w:hyperlink>
+        </w:p>
+        <w:p>
+          <w:pPr>
+            <w:pStyle w:val="TOC2"/>
+            <w:tabs>
+              <w:tab w:val="right" w:leader="dot" w:pos="9350"/>
+            </w:tabs>
+            <w:rPr>
+              <w:noProof/>
+            </w:rPr>
+          </w:pPr>
+          <w:hyperlink w:anchor="_Toc45552640" w:history="1">
+            <w:r>
+              <w:rPr>
+                <w:rStyle w:val="Hyperlink"/>
+                <w:noProof/>
+              </w:rPr>
+              <w:t>Magic Methods in code</w:t>
+            </w:r>
+            <w:r>
+              <w:rPr>
+                <w:noProof/>
+                <w:webHidden/>
+              </w:rPr>
+              <w:tab/>
+            </w:r>
+            <w:r>
+              <w:rPr>
+                <w:noProof/>
+                <w:webHidden/>
+              </w:rPr>
+              <w:fldChar w:fldCharType="begin"/>
+            </w:r>
+            <w:r>
+              <w:rPr>
+                <w:noProof/>
+                <w:webHidden/>
+              </w:rPr>
+              <w:instrText xml:space="preserve"> PAGEREF _Toc45552640 \h </w:instrText>
+            </w:r>
+            <w:r>
+              <w:rPr>
+                <w:noProof/>
+                <w:webHidden/>
+              </w:rPr>
+            </w:r>
+            <w:r>
+              <w:rPr>
+                <w:noProof/>
+                <w:webHidden/>
+              </w:rPr>
+              <w:fldChar w:fldCharType="separate"/>
+            </w:r>
+            <w:r>
+              <w:rPr>
+                <w:noProof/>
+                <w:webHidden/>
+              </w:rPr>
+              <w:t>16</w:t>
             </w:r>
             <w:r>
               <w:rPr>
@@ -1697,7 +1901,7 @@
               <w:noProof/>
             </w:rPr>
           </w:pPr>
-          <w:hyperlink w:anchor="_Toc45503526" w:history="1">
+          <w:hyperlink w:anchor="_Toc45552641" w:history="1">
             <w:r>
               <w:rPr>
                 <w:rStyle w:val="Hyperlink"/>
@@ -1724,7 +1928,7 @@
                 <w:noProof/>
                 <w:webHidden/>
               </w:rPr>
-              <w:instrText xml:space="preserve"> PAGEREF _Toc45503526 \h </w:instrText>
+              <w:instrText xml:space="preserve"> PAGEREF _Toc45552641 \h </w:instrText>
             </w:r>
             <w:r>
               <w:rPr>
@@ -1744,7 +1948,7 @@
                 <w:noProof/>
                 <w:webHidden/>
               </w:rPr>
-              <w:t>16</w:t>
+              <w:t>19</w:t>
             </w:r>
             <w:r>
               <w:rPr>
@@ -1765,7 +1969,7 @@
               <w:noProof/>
             </w:rPr>
           </w:pPr>
-          <w:hyperlink w:anchor="_Toc45503527" w:history="1">
+          <w:hyperlink w:anchor="_Toc45552642" w:history="1">
             <w:r>
               <w:rPr>
                 <w:rStyle w:val="Hyperlink"/>
@@ -1792,7 +1996,7 @@
                 <w:noProof/>
                 <w:webHidden/>
               </w:rPr>
-              <w:instrText xml:space="preserve"> PAGEREF _Toc45503527 \h </w:instrText>
+              <w:instrText xml:space="preserve"> PAGEREF _Toc45552642 \h </w:instrText>
             </w:r>
             <w:r>
               <w:rPr>
@@ -1812,7 +2016,7 @@
                 <w:noProof/>
                 <w:webHidden/>
               </w:rPr>
-              <w:t>18</w:t>
+              <w:t>21</w:t>
             </w:r>
             <w:r>
               <w:rPr>
@@ -1833,7 +2037,7 @@
               <w:noProof/>
             </w:rPr>
           </w:pPr>
-          <w:hyperlink w:anchor="_Toc45503528" w:history="1">
+          <w:hyperlink w:anchor="_Toc45552643" w:history="1">
             <w:r>
               <w:rPr>
                 <w:rStyle w:val="Hyperlink"/>
@@ -1860,7 +2064,7 @@
                 <w:noProof/>
                 <w:webHidden/>
               </w:rPr>
-              <w:instrText xml:space="preserve"> PAGEREF _Toc45503528 \h </w:instrText>
+              <w:instrText xml:space="preserve"> PAGEREF _Toc45552643 \h </w:instrText>
             </w:r>
             <w:r>
               <w:rPr>
@@ -1880,7 +2084,7 @@
                 <w:noProof/>
                 <w:webHidden/>
               </w:rPr>
-              <w:t>18</w:t>
+              <w:t>21</w:t>
             </w:r>
             <w:r>
               <w:rPr>
@@ -1901,7 +2105,7 @@
               <w:noProof/>
             </w:rPr>
           </w:pPr>
-          <w:hyperlink w:anchor="_Toc45503529" w:history="1">
+          <w:hyperlink w:anchor="_Toc45552644" w:history="1">
             <w:r>
               <w:rPr>
                 <w:rStyle w:val="Hyperlink"/>
@@ -1928,7 +2132,7 @@
                 <w:noProof/>
                 <w:webHidden/>
               </w:rPr>
-              <w:instrText xml:space="preserve"> PAGEREF _Toc45503529 \h </w:instrText>
+              <w:instrText xml:space="preserve"> PAGEREF _Toc45552644 \h </w:instrText>
             </w:r>
             <w:r>
               <w:rPr>
@@ -1948,7 +2152,7 @@
                 <w:noProof/>
                 <w:webHidden/>
               </w:rPr>
-              <w:t>18</w:t>
+              <w:t>21</w:t>
             </w:r>
             <w:r>
               <w:rPr>
@@ -1981,7 +2185,7 @@
       <w:pPr>
         <w:pStyle w:val="Heading1"/>
       </w:pPr>
-      <w:bookmarkStart w:id="0" w:name="_Toc45503502"/>
+      <w:bookmarkStart w:id="0" w:name="_Toc45552614"/>
       <w:r>
         <w:lastRenderedPageBreak/>
         <w:t>Software Practices I</w:t>
@@ -1993,7 +2197,7 @@
       <w:pPr>
         <w:pStyle w:val="Heading2"/>
       </w:pPr>
-      <w:bookmarkStart w:id="1" w:name="_Toc45503503"/>
+      <w:bookmarkStart w:id="1" w:name="_Toc45552615"/>
       <w:r>
         <w:t xml:space="preserve">Writing </w:t>
       </w:r>
@@ -2022,7 +2226,7 @@
       <w:pPr>
         <w:pStyle w:val="Heading2"/>
       </w:pPr>
-      <w:bookmarkStart w:id="2" w:name="_Toc45503504"/>
+      <w:bookmarkStart w:id="2" w:name="_Toc45552616"/>
       <w:r>
         <w:t>Writing modular code</w:t>
       </w:r>
@@ -2123,7 +2327,7 @@
       <w:pPr>
         <w:pStyle w:val="Heading2"/>
       </w:pPr>
-      <w:bookmarkStart w:id="3" w:name="_Toc45503505"/>
+      <w:bookmarkStart w:id="3" w:name="_Toc45552617"/>
       <w:r>
         <w:t>Writing efficient code</w:t>
       </w:r>
@@ -2227,11 +2431,13 @@
       <w:pPr>
         <w:pStyle w:val="Heading3"/>
       </w:pPr>
-      <w:bookmarkStart w:id="4" w:name="_Toc45503506"/>
+      <w:bookmarkStart w:id="4" w:name="_Toc45552618"/>
+      <w:proofErr w:type="spellStart"/>
       <w:r>
         <w:t>optimizing_code_common_books</w:t>
       </w:r>
       <w:bookmarkEnd w:id="4"/>
+      <w:proofErr w:type="spellEnd"/>
     </w:p>
     <w:p/>
     <w:p>
@@ -2311,8 +2517,16 @@
           <w:rPr>
             <w:rStyle w:val="Hyperlink"/>
           </w:rPr>
-          <w:t>Intersection() function Python - GeeksforGeeks</w:t>
+          <w:t xml:space="preserve">Intersection() function Python - </w:t>
         </w:r>
+        <w:proofErr w:type="spellStart"/>
+        <w:r>
+          <w:rPr>
+            <w:rStyle w:val="Hyperlink"/>
+          </w:rPr>
+          <w:t>GeeksforGeeks</w:t>
+        </w:r>
+        <w:proofErr w:type="spellEnd"/>
       </w:hyperlink>
     </w:p>
     <w:p/>
@@ -2320,12 +2534,14 @@
       <w:pPr>
         <w:pStyle w:val="Heading3"/>
       </w:pPr>
-      <w:bookmarkStart w:id="5" w:name="_Toc45503507"/>
+      <w:bookmarkStart w:id="5" w:name="_Toc45552619"/>
+      <w:proofErr w:type="spellStart"/>
       <w:r>
         <w:lastRenderedPageBreak/>
         <w:t>optimizing_code_holiday_gifts</w:t>
       </w:r>
       <w:bookmarkEnd w:id="5"/>
+      <w:proofErr w:type="spellEnd"/>
     </w:p>
     <w:p/>
     <w:p>
@@ -2337,7 +2553,23 @@
         </w:numPr>
       </w:pPr>
       <w:r>
-        <w:t>Arithmetic operations can be optimized over numpy arrays. Scalar values (entire rows) or vectors can be easily all multiplies, divied, added to, subtracted from, etc. much faster than using loops or other iterations</w:t>
+        <w:t xml:space="preserve">Arithmetic operations can be optimized over </w:t>
+      </w:r>
+      <w:proofErr w:type="spellStart"/>
+      <w:r>
+        <w:t>numpy</w:t>
+      </w:r>
+      <w:proofErr w:type="spellEnd"/>
+      <w:r>
+        <w:t xml:space="preserve"> arrays. Scalar values (entire rows) or vectors can be easily all multiplies, </w:t>
+      </w:r>
+      <w:proofErr w:type="spellStart"/>
+      <w:r>
+        <w:t>divied</w:t>
+      </w:r>
+      <w:proofErr w:type="spellEnd"/>
+      <w:r>
+        <w:t>, added to, subtracted from, etc. much faster than using loops or other iterations</w:t>
       </w:r>
     </w:p>
     <w:p>
@@ -2367,12 +2599,14 @@
         <w:t xml:space="preserve">, and </w:t>
       </w:r>
       <w:hyperlink r:id="rId11" w:history="1">
+        <w:proofErr w:type="spellStart"/>
         <w:r>
           <w:rPr>
             <w:rStyle w:val="Hyperlink"/>
           </w:rPr>
           <w:t>numpy.sum</w:t>
         </w:r>
+        <w:proofErr w:type="spellEnd"/>
       </w:hyperlink>
     </w:p>
     <w:p/>
@@ -2380,7 +2614,7 @@
       <w:pPr>
         <w:pStyle w:val="Heading2"/>
       </w:pPr>
-      <w:bookmarkStart w:id="6" w:name="_Toc45503508"/>
+      <w:bookmarkStart w:id="6" w:name="_Toc45552620"/>
       <w:r>
         <w:t>Documentation</w:t>
       </w:r>
@@ -2457,7 +2691,7 @@
       <w:pPr>
         <w:pStyle w:val="Heading2"/>
       </w:pPr>
-      <w:bookmarkStart w:id="7" w:name="_Toc45503509"/>
+      <w:bookmarkStart w:id="7" w:name="_Toc45552621"/>
       <w:r>
         <w:t>Version Control</w:t>
       </w:r>
@@ -2480,7 +2714,7 @@
       <w:pPr>
         <w:pStyle w:val="Heading1"/>
       </w:pPr>
-      <w:bookmarkStart w:id="8" w:name="_Toc45503510"/>
+      <w:bookmarkStart w:id="8" w:name="_Toc45552622"/>
       <w:r>
         <w:lastRenderedPageBreak/>
         <w:t>Software Practices II</w:t>
@@ -2492,7 +2726,7 @@
       <w:pPr>
         <w:pStyle w:val="Heading2"/>
       </w:pPr>
-      <w:bookmarkStart w:id="9" w:name="_Toc45503511"/>
+      <w:bookmarkStart w:id="9" w:name="_Toc45552623"/>
       <w:r>
         <w:t>Testing</w:t>
       </w:r>
@@ -2552,7 +2786,7 @@
       <w:pPr>
         <w:pStyle w:val="Heading2"/>
       </w:pPr>
-      <w:bookmarkStart w:id="10" w:name="_Toc45503512"/>
+      <w:bookmarkStart w:id="10" w:name="_Toc45552624"/>
       <w:r>
         <w:t>Test Driven Development</w:t>
       </w:r>
@@ -2615,7 +2849,7 @@
       <w:pPr>
         <w:pStyle w:val="Heading2"/>
       </w:pPr>
-      <w:bookmarkStart w:id="11" w:name="_Toc45503513"/>
+      <w:bookmarkStart w:id="11" w:name="_Toc45552625"/>
       <w:r>
         <w:t>Logging</w:t>
       </w:r>
@@ -2624,7 +2858,15 @@
     <w:p/>
     <w:p>
       <w:r>
-        <w:t>Logging is valuable for understanding the events that occur while running your program. For example, if you run your model over night and see that it's producing ridiculous results the next day, log messages can really help you understand more about the context in which this occurred.</w:t>
+        <w:t xml:space="preserve">Logging is valuable for understanding the events that occur while running your program. For example, if you run your model </w:t>
+      </w:r>
+      <w:proofErr w:type="spellStart"/>
+      <w:r>
+        <w:t>over night</w:t>
+      </w:r>
+      <w:proofErr w:type="spellEnd"/>
+      <w:r>
+        <w:t xml:space="preserve"> and see that it's producing ridiculous results the next day, log messages can really help you understand more about the context in which this occurred.</w:t>
       </w:r>
     </w:p>
     <w:p/>
@@ -2632,7 +2874,7 @@
       <w:pPr>
         <w:pStyle w:val="Heading2"/>
       </w:pPr>
-      <w:bookmarkStart w:id="12" w:name="_Toc45503514"/>
+      <w:bookmarkStart w:id="12" w:name="_Toc45552626"/>
       <w:r>
         <w:t>Code Review</w:t>
       </w:r>
@@ -2648,7 +2890,7 @@
       <w:pPr>
         <w:pStyle w:val="Heading3"/>
       </w:pPr>
-      <w:bookmarkStart w:id="13" w:name="_Toc45503515"/>
+      <w:bookmarkStart w:id="13" w:name="_Toc45552627"/>
       <w:r>
         <w:t>Explain issues and make suggestions</w:t>
       </w:r>
@@ -2677,7 +2919,7 @@
       <w:pPr>
         <w:pStyle w:val="Heading3"/>
       </w:pPr>
-      <w:bookmarkStart w:id="14" w:name="_Toc45503516"/>
+      <w:bookmarkStart w:id="14" w:name="_Toc45552628"/>
       <w:r>
         <w:t>Keep comments objective</w:t>
       </w:r>
@@ -2686,19 +2928,67 @@
     <w:p/>
     <w:p>
       <w:r>
-        <w:t>BAD: I wouldn't groupby genre twice like you did here... Just compute it once and use that for your aggregations.</w:t>
+        <w:t xml:space="preserve">BAD: I wouldn't </w:t>
+      </w:r>
+      <w:proofErr w:type="spellStart"/>
+      <w:r>
+        <w:t>groupby</w:t>
+      </w:r>
+      <w:proofErr w:type="spellEnd"/>
+      <w:r>
+        <w:t xml:space="preserve"> genre twice like you did here... Just compute it once and use that for your aggregations.</w:t>
       </w:r>
     </w:p>
     <w:p/>
     <w:p>
       <w:r>
-        <w:t>BAD: You create this groupby dataframe twice here. Just compute it once, save it as groupby_genre and then use that to get your average prices and views.</w:t>
+        <w:t xml:space="preserve">BAD: You create this </w:t>
+      </w:r>
+      <w:proofErr w:type="spellStart"/>
+      <w:r>
+        <w:t>groupby</w:t>
+      </w:r>
+      <w:proofErr w:type="spellEnd"/>
+      <w:r>
+        <w:t xml:space="preserve"> </w:t>
+      </w:r>
+      <w:proofErr w:type="spellStart"/>
+      <w:r>
+        <w:t>dataframe</w:t>
+      </w:r>
+      <w:proofErr w:type="spellEnd"/>
+      <w:r>
+        <w:t xml:space="preserve"> twice here. Just compute it once, save it as </w:t>
+      </w:r>
+      <w:proofErr w:type="spellStart"/>
+      <w:r>
+        <w:t>groupby_genre</w:t>
+      </w:r>
+      <w:proofErr w:type="spellEnd"/>
+      <w:r>
+        <w:t xml:space="preserve"> and then use that to get your average prices and views.</w:t>
       </w:r>
     </w:p>
     <w:p/>
     <w:p>
       <w:r>
-        <w:t>GOOD: Can we group by genre at the beginning of the function and then save that as a groupby object? We could then reference that object to get the average prices and views without computing groupby twice.</w:t>
+        <w:t xml:space="preserve">GOOD: Can we group by genre at the beginning of the function and then save that as a </w:t>
+      </w:r>
+      <w:proofErr w:type="spellStart"/>
+      <w:r>
+        <w:t>groupby</w:t>
+      </w:r>
+      <w:proofErr w:type="spellEnd"/>
+      <w:r>
+        <w:t xml:space="preserve"> object? We could then reference that object to get the average prices and views without computing </w:t>
+      </w:r>
+      <w:proofErr w:type="spellStart"/>
+      <w:r>
+        <w:t>groupby</w:t>
+      </w:r>
+      <w:proofErr w:type="spellEnd"/>
+      <w:r>
+        <w:t xml:space="preserve"> twice.</w:t>
       </w:r>
     </w:p>
     <w:p/>
@@ -2712,7 +3002,7 @@
       <w:pPr>
         <w:pStyle w:val="Heading3"/>
       </w:pPr>
-      <w:bookmarkStart w:id="15" w:name="_Toc45503517"/>
+      <w:bookmarkStart w:id="15" w:name="_Toc45552629"/>
       <w:r>
         <w:t>Provide code examples</w:t>
       </w:r>
@@ -2780,6 +3070,7 @@
           <w:shd w:val="clear" w:color="auto" w:fill="F7F7F8"/>
         </w:rPr>
       </w:pPr>
+      <w:proofErr w:type="spellStart"/>
       <w:r>
         <w:rPr>
           <w:rFonts w:ascii="Consolas" w:eastAsia="Times New Roman" w:hAnsi="Consolas" w:cs="Courier New"/>
@@ -2789,7 +3080,19 @@
           <w:bdr w:val="none" w:sz="0" w:space="0" w:color="auto" w:frame="1"/>
           <w:shd w:val="clear" w:color="auto" w:fill="F7F7F8"/>
         </w:rPr>
-        <w:t>first_names = []</w:t>
+        <w:t>first_names</w:t>
+      </w:r>
+      <w:proofErr w:type="spellEnd"/>
+      <w:r>
+        <w:rPr>
+          <w:rFonts w:ascii="Consolas" w:eastAsia="Times New Roman" w:hAnsi="Consolas" w:cs="Courier New"/>
+          <w:color w:val="0F2B3D"/>
+          <w:sz w:val="20"/>
+          <w:szCs w:val="20"/>
+          <w:bdr w:val="none" w:sz="0" w:space="0" w:color="auto" w:frame="1"/>
+          <w:shd w:val="clear" w:color="auto" w:fill="F7F7F8"/>
+        </w:rPr>
+        <w:t xml:space="preserve"> = []</w:t>
       </w:r>
     </w:p>
     <w:p>
@@ -2831,6 +3134,7 @@
           <w:shd w:val="clear" w:color="auto" w:fill="F7F7F8"/>
         </w:rPr>
       </w:pPr>
+      <w:proofErr w:type="spellStart"/>
       <w:r>
         <w:rPr>
           <w:rFonts w:ascii="Consolas" w:eastAsia="Times New Roman" w:hAnsi="Consolas" w:cs="Courier New"/>
@@ -2840,7 +3144,19 @@
           <w:bdr w:val="none" w:sz="0" w:space="0" w:color="auto" w:frame="1"/>
           <w:shd w:val="clear" w:color="auto" w:fill="F7F7F8"/>
         </w:rPr>
-        <w:t>last_names = []</w:t>
+        <w:t>last_names</w:t>
+      </w:r>
+      <w:proofErr w:type="spellEnd"/>
+      <w:r>
+        <w:rPr>
+          <w:rFonts w:ascii="Consolas" w:eastAsia="Times New Roman" w:hAnsi="Consolas" w:cs="Courier New"/>
+          <w:color w:val="0F2B3D"/>
+          <w:sz w:val="20"/>
+          <w:szCs w:val="20"/>
+          <w:bdr w:val="none" w:sz="0" w:space="0" w:color="auto" w:frame="1"/>
+          <w:shd w:val="clear" w:color="auto" w:fill="F7F7F8"/>
+        </w:rPr>
+        <w:t xml:space="preserve"> = []</w:t>
       </w:r>
     </w:p>
     <w:p>
@@ -3019,7 +3335,31 @@
           <w:bdr w:val="none" w:sz="0" w:space="0" w:color="auto" w:frame="1"/>
           <w:shd w:val="clear" w:color="auto" w:fill="F7F7F8"/>
         </w:rPr>
-        <w:t xml:space="preserve">    first, last = name.split(</w:t>
+        <w:t xml:space="preserve">    first, last = </w:t>
+      </w:r>
+      <w:proofErr w:type="spellStart"/>
+      <w:r>
+        <w:rPr>
+          <w:rFonts w:ascii="Consolas" w:eastAsia="Times New Roman" w:hAnsi="Consolas" w:cs="Courier New"/>
+          <w:color w:val="0F2B3D"/>
+          <w:sz w:val="20"/>
+          <w:szCs w:val="20"/>
+          <w:bdr w:val="none" w:sz="0" w:space="0" w:color="auto" w:frame="1"/>
+          <w:shd w:val="clear" w:color="auto" w:fill="F7F7F8"/>
+        </w:rPr>
+        <w:t>name.split</w:t>
+      </w:r>
+      <w:proofErr w:type="spellEnd"/>
+      <w:r>
+        <w:rPr>
+          <w:rFonts w:ascii="Consolas" w:eastAsia="Times New Roman" w:hAnsi="Consolas" w:cs="Courier New"/>
+          <w:color w:val="0F2B3D"/>
+          <w:sz w:val="20"/>
+          <w:szCs w:val="20"/>
+          <w:bdr w:val="none" w:sz="0" w:space="0" w:color="auto" w:frame="1"/>
+          <w:shd w:val="clear" w:color="auto" w:fill="F7F7F8"/>
+        </w:rPr>
+        <w:t>(</w:t>
       </w:r>
       <w:r>
         <w:rPr>
@@ -3092,7 +3432,31 @@
           <w:bdr w:val="none" w:sz="0" w:space="0" w:color="auto" w:frame="1"/>
           <w:shd w:val="clear" w:color="auto" w:fill="F7F7F8"/>
         </w:rPr>
-        <w:t xml:space="preserve">    first_names.append(first)</w:t>
+        <w:t xml:space="preserve">    </w:t>
+      </w:r>
+      <w:proofErr w:type="spellStart"/>
+      <w:r>
+        <w:rPr>
+          <w:rFonts w:ascii="Consolas" w:eastAsia="Times New Roman" w:hAnsi="Consolas" w:cs="Courier New"/>
+          <w:color w:val="0F2B3D"/>
+          <w:sz w:val="20"/>
+          <w:szCs w:val="20"/>
+          <w:bdr w:val="none" w:sz="0" w:space="0" w:color="auto" w:frame="1"/>
+          <w:shd w:val="clear" w:color="auto" w:fill="F7F7F8"/>
+        </w:rPr>
+        <w:t>first_names.append</w:t>
+      </w:r>
+      <w:proofErr w:type="spellEnd"/>
+      <w:r>
+        <w:rPr>
+          <w:rFonts w:ascii="Consolas" w:eastAsia="Times New Roman" w:hAnsi="Consolas" w:cs="Courier New"/>
+          <w:color w:val="0F2B3D"/>
+          <w:sz w:val="20"/>
+          <w:szCs w:val="20"/>
+          <w:bdr w:val="none" w:sz="0" w:space="0" w:color="auto" w:frame="1"/>
+          <w:shd w:val="clear" w:color="auto" w:fill="F7F7F8"/>
+        </w:rPr>
+        <w:t>(first)</w:t>
       </w:r>
     </w:p>
     <w:p>
@@ -3143,7 +3507,31 @@
           <w:bdr w:val="none" w:sz="0" w:space="0" w:color="auto" w:frame="1"/>
           <w:shd w:val="clear" w:color="auto" w:fill="F7F7F8"/>
         </w:rPr>
-        <w:t xml:space="preserve">    last_names.append(last)</w:t>
+        <w:t xml:space="preserve">    </w:t>
+      </w:r>
+      <w:proofErr w:type="spellStart"/>
+      <w:r>
+        <w:rPr>
+          <w:rFonts w:ascii="Consolas" w:eastAsia="Times New Roman" w:hAnsi="Consolas" w:cs="Courier New"/>
+          <w:color w:val="0F2B3D"/>
+          <w:sz w:val="20"/>
+          <w:szCs w:val="20"/>
+          <w:bdr w:val="none" w:sz="0" w:space="0" w:color="auto" w:frame="1"/>
+          <w:shd w:val="clear" w:color="auto" w:fill="F7F7F8"/>
+        </w:rPr>
+        <w:t>last_names.append</w:t>
+      </w:r>
+      <w:proofErr w:type="spellEnd"/>
+      <w:r>
+        <w:rPr>
+          <w:rFonts w:ascii="Consolas" w:eastAsia="Times New Roman" w:hAnsi="Consolas" w:cs="Courier New"/>
+          <w:color w:val="0F2B3D"/>
+          <w:sz w:val="20"/>
+          <w:szCs w:val="20"/>
+          <w:bdr w:val="none" w:sz="0" w:space="0" w:color="auto" w:frame="1"/>
+          <w:shd w:val="clear" w:color="auto" w:fill="F7F7F8"/>
+        </w:rPr>
+        <w:t>(last)</w:t>
       </w:r>
     </w:p>
     <w:p>
@@ -3245,7 +3633,31 @@
           <w:bdr w:val="none" w:sz="0" w:space="0" w:color="auto" w:frame="1"/>
           <w:shd w:val="clear" w:color="auto" w:fill="F7F7F8"/>
         </w:rPr>
-        <w:t>'first_name'</w:t>
+        <w:t>'</w:t>
+      </w:r>
+      <w:proofErr w:type="spellStart"/>
+      <w:r>
+        <w:rPr>
+          <w:rFonts w:ascii="Consolas" w:eastAsia="Times New Roman" w:hAnsi="Consolas" w:cs="Courier New"/>
+          <w:color w:val="DD1144"/>
+          <w:sz w:val="20"/>
+          <w:szCs w:val="20"/>
+          <w:bdr w:val="none" w:sz="0" w:space="0" w:color="auto" w:frame="1"/>
+          <w:shd w:val="clear" w:color="auto" w:fill="F7F7F8"/>
+        </w:rPr>
+        <w:t>first_name</w:t>
+      </w:r>
+      <w:proofErr w:type="spellEnd"/>
+      <w:r>
+        <w:rPr>
+          <w:rFonts w:ascii="Consolas" w:eastAsia="Times New Roman" w:hAnsi="Consolas" w:cs="Courier New"/>
+          <w:color w:val="DD1144"/>
+          <w:sz w:val="20"/>
+          <w:szCs w:val="20"/>
+          <w:bdr w:val="none" w:sz="0" w:space="0" w:color="auto" w:frame="1"/>
+          <w:shd w:val="clear" w:color="auto" w:fill="F7F7F8"/>
+        </w:rPr>
+        <w:t>'</w:t>
       </w:r>
       <w:r>
         <w:rPr>
@@ -3256,8 +3668,21 @@
           <w:bdr w:val="none" w:sz="0" w:space="0" w:color="auto" w:frame="1"/>
           <w:shd w:val="clear" w:color="auto" w:fill="F7F7F8"/>
         </w:rPr>
-        <w:t>] = first_names</w:t>
-      </w:r>
+        <w:t xml:space="preserve">] = </w:t>
+      </w:r>
+      <w:proofErr w:type="spellStart"/>
+      <w:r>
+        <w:rPr>
+          <w:rFonts w:ascii="Consolas" w:eastAsia="Times New Roman" w:hAnsi="Consolas" w:cs="Courier New"/>
+          <w:color w:val="0F2B3D"/>
+          <w:sz w:val="20"/>
+          <w:szCs w:val="20"/>
+          <w:bdr w:val="none" w:sz="0" w:space="0" w:color="auto" w:frame="1"/>
+          <w:shd w:val="clear" w:color="auto" w:fill="F7F7F8"/>
+        </w:rPr>
+        <w:t>first_names</w:t>
+      </w:r>
+      <w:proofErr w:type="spellEnd"/>
     </w:p>
     <w:p>
       <w:pPr>
@@ -3318,7 +3743,31 @@
           <w:bdr w:val="none" w:sz="0" w:space="0" w:color="auto" w:frame="1"/>
           <w:shd w:val="clear" w:color="auto" w:fill="F7F7F8"/>
         </w:rPr>
-        <w:t>'last_names'</w:t>
+        <w:t>'</w:t>
+      </w:r>
+      <w:proofErr w:type="spellStart"/>
+      <w:r>
+        <w:rPr>
+          <w:rFonts w:ascii="Consolas" w:eastAsia="Times New Roman" w:hAnsi="Consolas" w:cs="Courier New"/>
+          <w:color w:val="DD1144"/>
+          <w:sz w:val="20"/>
+          <w:szCs w:val="20"/>
+          <w:bdr w:val="none" w:sz="0" w:space="0" w:color="auto" w:frame="1"/>
+          <w:shd w:val="clear" w:color="auto" w:fill="F7F7F8"/>
+        </w:rPr>
+        <w:t>last_names</w:t>
+      </w:r>
+      <w:proofErr w:type="spellEnd"/>
+      <w:r>
+        <w:rPr>
+          <w:rFonts w:ascii="Consolas" w:eastAsia="Times New Roman" w:hAnsi="Consolas" w:cs="Courier New"/>
+          <w:color w:val="DD1144"/>
+          <w:sz w:val="20"/>
+          <w:szCs w:val="20"/>
+          <w:bdr w:val="none" w:sz="0" w:space="0" w:color="auto" w:frame="1"/>
+          <w:shd w:val="clear" w:color="auto" w:fill="F7F7F8"/>
+        </w:rPr>
+        <w:t>'</w:t>
       </w:r>
       <w:r>
         <w:rPr>
@@ -3329,8 +3778,21 @@
           <w:bdr w:val="none" w:sz="0" w:space="0" w:color="auto" w:frame="1"/>
           <w:shd w:val="clear" w:color="auto" w:fill="F7F7F8"/>
         </w:rPr>
-        <w:t>] = last_names</w:t>
-      </w:r>
+        <w:t xml:space="preserve">] = </w:t>
+      </w:r>
+      <w:proofErr w:type="spellStart"/>
+      <w:r>
+        <w:rPr>
+          <w:rFonts w:ascii="Consolas" w:eastAsia="Times New Roman" w:hAnsi="Consolas" w:cs="Courier New"/>
+          <w:color w:val="0F2B3D"/>
+          <w:sz w:val="20"/>
+          <w:szCs w:val="20"/>
+          <w:bdr w:val="none" w:sz="0" w:space="0" w:color="auto" w:frame="1"/>
+          <w:shd w:val="clear" w:color="auto" w:fill="F7F7F8"/>
+        </w:rPr>
+        <w:t>last_names</w:t>
+      </w:r>
+      <w:proofErr w:type="spellEnd"/>
     </w:p>
     <w:p>
       <w:pPr>
@@ -3387,29 +3849,61 @@
           <w:shd w:val="clear" w:color="auto" w:fill="F7F7F8"/>
         </w:rPr>
         <w:lastRenderedPageBreak/>
-        <w:t>BAD: You can do this all in one step by using the pandas str.split method.</w:t>
-      </w:r>
-    </w:p>
-    <w:p>
-      <w:pPr>
+        <w:t xml:space="preserve">BAD: You can do this all in one step by using the pandas </w:t>
+      </w:r>
+      <w:proofErr w:type="spellStart"/>
+      <w:r>
         <w:rPr>
           <w:rFonts w:eastAsia="Times New Roman"/>
           <w:bdr w:val="none" w:sz="0" w:space="0" w:color="auto" w:frame="1"/>
           <w:shd w:val="clear" w:color="auto" w:fill="F7F7F8"/>
         </w:rPr>
-      </w:pPr>
-    </w:p>
-    <w:p>
-      <w:pPr>
+        <w:t>str.split</w:t>
+      </w:r>
+      <w:proofErr w:type="spellEnd"/>
+      <w:r>
         <w:rPr>
           <w:rFonts w:eastAsia="Times New Roman"/>
-        </w:rPr>
-      </w:pPr>
-      <w:r>
+          <w:bdr w:val="none" w:sz="0" w:space="0" w:color="auto" w:frame="1"/>
+          <w:shd w:val="clear" w:color="auto" w:fill="F7F7F8"/>
+        </w:rPr>
+        <w:t xml:space="preserve"> method.</w:t>
+      </w:r>
+    </w:p>
+    <w:p>
+      <w:pPr>
         <w:rPr>
           <w:rFonts w:eastAsia="Times New Roman"/>
-        </w:rPr>
-        <w:t xml:space="preserve">GOOD: We can actually simplify this step to the line below using the pandas str.split method. Found this on this stack overflow post: </w:t>
+          <w:bdr w:val="none" w:sz="0" w:space="0" w:color="auto" w:frame="1"/>
+          <w:shd w:val="clear" w:color="auto" w:fill="F7F7F8"/>
+        </w:rPr>
+      </w:pPr>
+    </w:p>
+    <w:p>
+      <w:pPr>
+        <w:rPr>
+          <w:rFonts w:eastAsia="Times New Roman"/>
+        </w:rPr>
+      </w:pPr>
+      <w:r>
+        <w:rPr>
+          <w:rFonts w:eastAsia="Times New Roman"/>
+        </w:rPr>
+        <w:t xml:space="preserve">GOOD: We can actually simplify this step to the line below using the pandas </w:t>
+      </w:r>
+      <w:proofErr w:type="spellStart"/>
+      <w:r>
+        <w:rPr>
+          <w:rFonts w:eastAsia="Times New Roman"/>
+        </w:rPr>
+        <w:t>str.split</w:t>
+      </w:r>
+      <w:proofErr w:type="spellEnd"/>
+      <w:r>
+        <w:rPr>
+          <w:rFonts w:eastAsia="Times New Roman"/>
+        </w:rPr>
+        <w:t xml:space="preserve"> method. Found this on this stack overflow post: </w:t>
       </w:r>
       <w:hyperlink r:id="rId12" w:history="1">
         <w:r>
@@ -3456,7 +3950,29 @@
           <w:bdr w:val="none" w:sz="0" w:space="0" w:color="auto" w:frame="1"/>
           <w:shd w:val="clear" w:color="auto" w:fill="F7F7F8"/>
         </w:rPr>
-        <w:t>'first_name'</w:t>
+        <w:t>'</w:t>
+      </w:r>
+      <w:proofErr w:type="spellStart"/>
+      <w:r>
+        <w:rPr>
+          <w:rStyle w:val="hljs-string"/>
+          <w:rFonts w:ascii="Consolas" w:eastAsiaTheme="majorEastAsia" w:hAnsi="Consolas"/>
+          <w:color w:val="DD1144"/>
+          <w:bdr w:val="none" w:sz="0" w:space="0" w:color="auto" w:frame="1"/>
+          <w:shd w:val="clear" w:color="auto" w:fill="F7F7F8"/>
+        </w:rPr>
+        <w:t>first_name</w:t>
+      </w:r>
+      <w:proofErr w:type="spellEnd"/>
+      <w:r>
+        <w:rPr>
+          <w:rStyle w:val="hljs-string"/>
+          <w:rFonts w:ascii="Consolas" w:eastAsiaTheme="majorEastAsia" w:hAnsi="Consolas"/>
+          <w:color w:val="DD1144"/>
+          <w:bdr w:val="none" w:sz="0" w:space="0" w:color="auto" w:frame="1"/>
+          <w:shd w:val="clear" w:color="auto" w:fill="F7F7F8"/>
+        </w:rPr>
+        <w:t>'</w:t>
       </w:r>
       <w:r>
         <w:rPr>
@@ -3476,7 +3992,29 @@
           <w:bdr w:val="none" w:sz="0" w:space="0" w:color="auto" w:frame="1"/>
           <w:shd w:val="clear" w:color="auto" w:fill="F7F7F8"/>
         </w:rPr>
-        <w:t>'last_name'</w:t>
+        <w:t>'</w:t>
+      </w:r>
+      <w:proofErr w:type="spellStart"/>
+      <w:r>
+        <w:rPr>
+          <w:rStyle w:val="hljs-string"/>
+          <w:rFonts w:ascii="Consolas" w:eastAsiaTheme="majorEastAsia" w:hAnsi="Consolas"/>
+          <w:color w:val="DD1144"/>
+          <w:bdr w:val="none" w:sz="0" w:space="0" w:color="auto" w:frame="1"/>
+          <w:shd w:val="clear" w:color="auto" w:fill="F7F7F8"/>
+        </w:rPr>
+        <w:t>last_name</w:t>
+      </w:r>
+      <w:proofErr w:type="spellEnd"/>
+      <w:r>
+        <w:rPr>
+          <w:rStyle w:val="hljs-string"/>
+          <w:rFonts w:ascii="Consolas" w:eastAsiaTheme="majorEastAsia" w:hAnsi="Consolas"/>
+          <w:color w:val="DD1144"/>
+          <w:bdr w:val="none" w:sz="0" w:space="0" w:color="auto" w:frame="1"/>
+          <w:shd w:val="clear" w:color="auto" w:fill="F7F7F8"/>
+        </w:rPr>
+        <w:t>'</w:t>
       </w:r>
       <w:r>
         <w:rPr>
@@ -3506,7 +4044,29 @@
           <w:bdr w:val="none" w:sz="0" w:space="0" w:color="auto" w:frame="1"/>
           <w:shd w:val="clear" w:color="auto" w:fill="F7F7F8"/>
         </w:rPr>
-        <w:t>].str.split(</w:t>
+        <w:t>].</w:t>
+      </w:r>
+      <w:proofErr w:type="spellStart"/>
+      <w:r>
+        <w:rPr>
+          <w:rStyle w:val="HTMLCode"/>
+          <w:rFonts w:ascii="Consolas" w:hAnsi="Consolas"/>
+          <w:color w:val="0F2B3D"/>
+          <w:bdr w:val="none" w:sz="0" w:space="0" w:color="auto" w:frame="1"/>
+          <w:shd w:val="clear" w:color="auto" w:fill="F7F7F8"/>
+        </w:rPr>
+        <w:t>str.split</w:t>
+      </w:r>
+      <w:proofErr w:type="spellEnd"/>
+      <w:r>
+        <w:rPr>
+          <w:rStyle w:val="HTMLCode"/>
+          <w:rFonts w:ascii="Consolas" w:hAnsi="Consolas"/>
+          <w:color w:val="0F2B3D"/>
+          <w:bdr w:val="none" w:sz="0" w:space="0" w:color="auto" w:frame="1"/>
+          <w:shd w:val="clear" w:color="auto" w:fill="F7F7F8"/>
+        </w:rPr>
+        <w:t>(</w:t>
       </w:r>
       <w:r>
         <w:rPr>
@@ -3576,7 +4136,7 @@
       <w:pPr>
         <w:pStyle w:val="Heading1"/>
       </w:pPr>
-      <w:bookmarkStart w:id="16" w:name="_Toc45503518"/>
+      <w:bookmarkStart w:id="16" w:name="_Toc45552630"/>
       <w:r>
         <w:lastRenderedPageBreak/>
         <w:t>Object Oriented Programming</w:t>
@@ -3591,7 +4151,7 @@
       <w:pPr>
         <w:pStyle w:val="Heading2"/>
       </w:pPr>
-      <w:bookmarkStart w:id="17" w:name="_Toc45503519"/>
+      <w:bookmarkStart w:id="17" w:name="_Toc45552631"/>
       <w:r>
         <w:t>Introduction</w:t>
       </w:r>
@@ -3736,7 +4296,7 @@
       <w:pPr>
         <w:pStyle w:val="Heading2"/>
       </w:pPr>
-      <w:bookmarkStart w:id="18" w:name="_Toc45503520"/>
+      <w:bookmarkStart w:id="18" w:name="_Toc45552632"/>
       <w:r>
         <w:t>Classes and Objects</w:t>
       </w:r>
@@ -3753,11 +4313,13 @@
       <w:pPr>
         <w:pStyle w:val="Heading3"/>
       </w:pPr>
-      <w:bookmarkStart w:id="19" w:name="_Toc45503521"/>
+      <w:bookmarkStart w:id="19" w:name="_Toc45552633"/>
+      <w:proofErr w:type="spellStart"/>
       <w:r>
         <w:t>shirt_exercise</w:t>
       </w:r>
       <w:bookmarkEnd w:id="19"/>
+      <w:proofErr w:type="spellEnd"/>
     </w:p>
     <w:p/>
     <w:p>
@@ -3769,7 +4331,23 @@
         </w:numPr>
       </w:pPr>
       <w:r>
-        <w:t>Create 2 objects ‘shirt_one’ and ‘shirt_two’ with given values</w:t>
+        <w:t>Create 2 objects ‘</w:t>
+      </w:r>
+      <w:proofErr w:type="spellStart"/>
+      <w:r>
+        <w:t>shirt_one</w:t>
+      </w:r>
+      <w:proofErr w:type="spellEnd"/>
+      <w:r>
+        <w:t>’ and ‘</w:t>
+      </w:r>
+      <w:proofErr w:type="spellStart"/>
+      <w:r>
+        <w:t>shirt_two</w:t>
+      </w:r>
+      <w:proofErr w:type="spellEnd"/>
+      <w:r>
+        <w:t>’ with given values</w:t>
       </w:r>
     </w:p>
     <w:p>
@@ -3784,7 +4362,15 @@
         <w:t xml:space="preserve">Modify shirt one </w:t>
       </w:r>
       <w:r>
-        <w:t>with ‘change_price’ and find it’s 12% discount price with ‘discount’</w:t>
+        <w:t>with ‘</w:t>
+      </w:r>
+      <w:proofErr w:type="spellStart"/>
+      <w:r>
+        <w:t>change_price</w:t>
+      </w:r>
+      <w:proofErr w:type="spellEnd"/>
+      <w:r>
+        <w:t>’ and find it’s 12% discount price with ‘discount’</w:t>
       </w:r>
     </w:p>
     <w:p>
@@ -3808,7 +4394,15 @@
         </w:numPr>
       </w:pPr>
       <w:r>
-        <w:t>Find the 14% and 6% discount prices of these 2 objects and store in ‘total_discount’</w:t>
+        <w:t>Find the 14% and 6% discount prices of these 2 objects and store in ‘</w:t>
+      </w:r>
+      <w:proofErr w:type="spellStart"/>
+      <w:r>
+        <w:t>total_discount</w:t>
+      </w:r>
+      <w:proofErr w:type="spellEnd"/>
+      <w:r>
+        <w:t>’</w:t>
       </w:r>
     </w:p>
     <w:p>
@@ -3831,7 +4425,7 @@
       <w:pPr>
         <w:pStyle w:val="Heading3"/>
       </w:pPr>
-      <w:bookmarkStart w:id="20" w:name="_Toc45503522"/>
+      <w:bookmarkStart w:id="20" w:name="_Toc45552634"/>
       <w:r>
         <w:t>Get and Set methods</w:t>
       </w:r>
@@ -4066,7 +4660,103 @@
           <w:bdr w:val="none" w:sz="0" w:space="0" w:color="auto" w:frame="1"/>
           <w:shd w:val="clear" w:color="auto" w:fill="F7F7F8"/>
         </w:rPr>
-        <w:t>(self, shirt_color, shirt_size, shirt_style, shirt_price):</w:t>
+        <w:t xml:space="preserve">(self, </w:t>
+      </w:r>
+      <w:proofErr w:type="spellStart"/>
+      <w:r>
+        <w:rPr>
+          <w:rFonts w:ascii="Courier New" w:eastAsia="Times New Roman" w:hAnsi="Courier New" w:cs="Courier New"/>
+          <w:color w:val="0F2B3D"/>
+          <w:sz w:val="20"/>
+          <w:szCs w:val="20"/>
+          <w:bdr w:val="none" w:sz="0" w:space="0" w:color="auto" w:frame="1"/>
+          <w:shd w:val="clear" w:color="auto" w:fill="F7F7F8"/>
+        </w:rPr>
+        <w:t>shirt_color</w:t>
+      </w:r>
+      <w:proofErr w:type="spellEnd"/>
+      <w:r>
+        <w:rPr>
+          <w:rFonts w:ascii="Courier New" w:eastAsia="Times New Roman" w:hAnsi="Courier New" w:cs="Courier New"/>
+          <w:color w:val="0F2B3D"/>
+          <w:sz w:val="20"/>
+          <w:szCs w:val="20"/>
+          <w:bdr w:val="none" w:sz="0" w:space="0" w:color="auto" w:frame="1"/>
+          <w:shd w:val="clear" w:color="auto" w:fill="F7F7F8"/>
+        </w:rPr>
+        <w:t xml:space="preserve">, </w:t>
+      </w:r>
+      <w:proofErr w:type="spellStart"/>
+      <w:r>
+        <w:rPr>
+          <w:rFonts w:ascii="Courier New" w:eastAsia="Times New Roman" w:hAnsi="Courier New" w:cs="Courier New"/>
+          <w:color w:val="0F2B3D"/>
+          <w:sz w:val="20"/>
+          <w:szCs w:val="20"/>
+          <w:bdr w:val="none" w:sz="0" w:space="0" w:color="auto" w:frame="1"/>
+          <w:shd w:val="clear" w:color="auto" w:fill="F7F7F8"/>
+        </w:rPr>
+        <w:t>shirt_size</w:t>
+      </w:r>
+      <w:proofErr w:type="spellEnd"/>
+      <w:r>
+        <w:rPr>
+          <w:rFonts w:ascii="Courier New" w:eastAsia="Times New Roman" w:hAnsi="Courier New" w:cs="Courier New"/>
+          <w:color w:val="0F2B3D"/>
+          <w:sz w:val="20"/>
+          <w:szCs w:val="20"/>
+          <w:bdr w:val="none" w:sz="0" w:space="0" w:color="auto" w:frame="1"/>
+          <w:shd w:val="clear" w:color="auto" w:fill="F7F7F8"/>
+        </w:rPr>
+        <w:t xml:space="preserve">, </w:t>
+      </w:r>
+      <w:proofErr w:type="spellStart"/>
+      <w:r>
+        <w:rPr>
+          <w:rFonts w:ascii="Courier New" w:eastAsia="Times New Roman" w:hAnsi="Courier New" w:cs="Courier New"/>
+          <w:color w:val="0F2B3D"/>
+          <w:sz w:val="20"/>
+          <w:szCs w:val="20"/>
+          <w:bdr w:val="none" w:sz="0" w:space="0" w:color="auto" w:frame="1"/>
+          <w:shd w:val="clear" w:color="auto" w:fill="F7F7F8"/>
+        </w:rPr>
+        <w:t>shirt_style</w:t>
+      </w:r>
+      <w:proofErr w:type="spellEnd"/>
+      <w:r>
+        <w:rPr>
+          <w:rFonts w:ascii="Courier New" w:eastAsia="Times New Roman" w:hAnsi="Courier New" w:cs="Courier New"/>
+          <w:color w:val="0F2B3D"/>
+          <w:sz w:val="20"/>
+          <w:szCs w:val="20"/>
+          <w:bdr w:val="none" w:sz="0" w:space="0" w:color="auto" w:frame="1"/>
+          <w:shd w:val="clear" w:color="auto" w:fill="F7F7F8"/>
+        </w:rPr>
+        <w:t xml:space="preserve">, </w:t>
+      </w:r>
+      <w:proofErr w:type="spellStart"/>
+      <w:r>
+        <w:rPr>
+          <w:rFonts w:ascii="Courier New" w:eastAsia="Times New Roman" w:hAnsi="Courier New" w:cs="Courier New"/>
+          <w:color w:val="0F2B3D"/>
+          <w:sz w:val="20"/>
+          <w:szCs w:val="20"/>
+          <w:bdr w:val="none" w:sz="0" w:space="0" w:color="auto" w:frame="1"/>
+          <w:shd w:val="clear" w:color="auto" w:fill="F7F7F8"/>
+        </w:rPr>
+        <w:t>shirt_price</w:t>
+      </w:r>
+      <w:proofErr w:type="spellEnd"/>
+      <w:r>
+        <w:rPr>
+          <w:rFonts w:ascii="Courier New" w:eastAsia="Times New Roman" w:hAnsi="Courier New" w:cs="Courier New"/>
+          <w:color w:val="0F2B3D"/>
+          <w:sz w:val="20"/>
+          <w:szCs w:val="20"/>
+          <w:bdr w:val="none" w:sz="0" w:space="0" w:color="auto" w:frame="1"/>
+          <w:shd w:val="clear" w:color="auto" w:fill="F7F7F8"/>
+        </w:rPr>
+        <w:t>):</w:t>
       </w:r>
     </w:p>
     <w:p>
@@ -4115,8 +4805,45 @@
           <w:bdr w:val="none" w:sz="0" w:space="0" w:color="auto" w:frame="1"/>
           <w:shd w:val="clear" w:color="auto" w:fill="F7F7F8"/>
         </w:rPr>
-        <w:t xml:space="preserve">        self._price = shirt_price</w:t>
-      </w:r>
+        <w:t xml:space="preserve">        </w:t>
+      </w:r>
+      <w:proofErr w:type="spellStart"/>
+      <w:r>
+        <w:rPr>
+          <w:rFonts w:ascii="Courier New" w:eastAsia="Times New Roman" w:hAnsi="Courier New" w:cs="Courier New"/>
+          <w:color w:val="0F2B3D"/>
+          <w:sz w:val="20"/>
+          <w:szCs w:val="20"/>
+          <w:bdr w:val="none" w:sz="0" w:space="0" w:color="auto" w:frame="1"/>
+          <w:shd w:val="clear" w:color="auto" w:fill="F7F7F8"/>
+        </w:rPr>
+        <w:t>self._price</w:t>
+      </w:r>
+      <w:proofErr w:type="spellEnd"/>
+      <w:r>
+        <w:rPr>
+          <w:rFonts w:ascii="Courier New" w:eastAsia="Times New Roman" w:hAnsi="Courier New" w:cs="Courier New"/>
+          <w:color w:val="0F2B3D"/>
+          <w:sz w:val="20"/>
+          <w:szCs w:val="20"/>
+          <w:bdr w:val="none" w:sz="0" w:space="0" w:color="auto" w:frame="1"/>
+          <w:shd w:val="clear" w:color="auto" w:fill="F7F7F8"/>
+        </w:rPr>
+        <w:t xml:space="preserve"> = </w:t>
+      </w:r>
+      <w:proofErr w:type="spellStart"/>
+      <w:r>
+        <w:rPr>
+          <w:rFonts w:ascii="Courier New" w:eastAsia="Times New Roman" w:hAnsi="Courier New" w:cs="Courier New"/>
+          <w:color w:val="0F2B3D"/>
+          <w:sz w:val="20"/>
+          <w:szCs w:val="20"/>
+          <w:bdr w:val="none" w:sz="0" w:space="0" w:color="auto" w:frame="1"/>
+          <w:shd w:val="clear" w:color="auto" w:fill="F7F7F8"/>
+        </w:rPr>
+        <w:t>shirt_price</w:t>
+      </w:r>
+      <w:proofErr w:type="spellEnd"/>
     </w:p>
     <w:p>
       <w:pPr>
@@ -4228,6 +4955,7 @@
         </w:rPr>
         <w:t xml:space="preserve"> </w:t>
       </w:r>
+      <w:proofErr w:type="spellStart"/>
       <w:r>
         <w:rPr>
           <w:rFonts w:ascii="Courier New" w:eastAsia="Times New Roman" w:hAnsi="Courier New" w:cs="Courier New"/>
@@ -4241,6 +4969,7 @@
         </w:rPr>
         <w:t>get_price</w:t>
       </w:r>
+      <w:proofErr w:type="spellEnd"/>
       <w:r>
         <w:rPr>
           <w:rFonts w:ascii="Courier New" w:eastAsia="Times New Roman" w:hAnsi="Courier New" w:cs="Courier New"/>
@@ -4323,8 +5052,21 @@
           <w:bdr w:val="none" w:sz="0" w:space="0" w:color="auto" w:frame="1"/>
           <w:shd w:val="clear" w:color="auto" w:fill="F7F7F8"/>
         </w:rPr>
-        <w:t xml:space="preserve"> self._price</w:t>
-      </w:r>
+        <w:t xml:space="preserve"> </w:t>
+      </w:r>
+      <w:proofErr w:type="spellStart"/>
+      <w:r>
+        <w:rPr>
+          <w:rFonts w:ascii="Courier New" w:eastAsia="Times New Roman" w:hAnsi="Courier New" w:cs="Courier New"/>
+          <w:color w:val="0F2B3D"/>
+          <w:sz w:val="20"/>
+          <w:szCs w:val="20"/>
+          <w:bdr w:val="none" w:sz="0" w:space="0" w:color="auto" w:frame="1"/>
+          <w:shd w:val="clear" w:color="auto" w:fill="F7F7F8"/>
+        </w:rPr>
+        <w:t>self._price</w:t>
+      </w:r>
+      <w:proofErr w:type="spellEnd"/>
     </w:p>
     <w:p>
       <w:pPr>
@@ -4436,6 +5178,7 @@
         </w:rPr>
         <w:t xml:space="preserve"> </w:t>
       </w:r>
+      <w:proofErr w:type="spellStart"/>
       <w:r>
         <w:rPr>
           <w:rFonts w:ascii="Courier New" w:eastAsia="Times New Roman" w:hAnsi="Courier New" w:cs="Courier New"/>
@@ -4449,6 +5192,7 @@
         </w:rPr>
         <w:t>set_price</w:t>
       </w:r>
+      <w:proofErr w:type="spellEnd"/>
       <w:r>
         <w:rPr>
           <w:rFonts w:ascii="Courier New" w:eastAsia="Times New Roman" w:hAnsi="Courier New" w:cs="Courier New"/>
@@ -4458,7 +5202,31 @@
           <w:bdr w:val="none" w:sz="0" w:space="0" w:color="auto" w:frame="1"/>
           <w:shd w:val="clear" w:color="auto" w:fill="F7F7F8"/>
         </w:rPr>
-        <w:t>(self, new_price):</w:t>
+        <w:t xml:space="preserve">(self, </w:t>
+      </w:r>
+      <w:proofErr w:type="spellStart"/>
+      <w:r>
+        <w:rPr>
+          <w:rFonts w:ascii="Courier New" w:eastAsia="Times New Roman" w:hAnsi="Courier New" w:cs="Courier New"/>
+          <w:color w:val="0F2B3D"/>
+          <w:sz w:val="20"/>
+          <w:szCs w:val="20"/>
+          <w:bdr w:val="none" w:sz="0" w:space="0" w:color="auto" w:frame="1"/>
+          <w:shd w:val="clear" w:color="auto" w:fill="F7F7F8"/>
+        </w:rPr>
+        <w:t>new_price</w:t>
+      </w:r>
+      <w:proofErr w:type="spellEnd"/>
+      <w:r>
+        <w:rPr>
+          <w:rFonts w:ascii="Courier New" w:eastAsia="Times New Roman" w:hAnsi="Courier New" w:cs="Courier New"/>
+          <w:color w:val="0F2B3D"/>
+          <w:sz w:val="20"/>
+          <w:szCs w:val="20"/>
+          <w:bdr w:val="none" w:sz="0" w:space="0" w:color="auto" w:frame="1"/>
+          <w:shd w:val="clear" w:color="auto" w:fill="F7F7F8"/>
+        </w:rPr>
+        <w:t>):</w:t>
       </w:r>
     </w:p>
     <w:p>
@@ -4507,8 +5275,45 @@
           <w:bdr w:val="none" w:sz="0" w:space="0" w:color="auto" w:frame="1"/>
           <w:shd w:val="clear" w:color="auto" w:fill="F7F7F8"/>
         </w:rPr>
-        <w:t xml:space="preserve">      self._price = new_price</w:t>
-      </w:r>
+        <w:t xml:space="preserve">      </w:t>
+      </w:r>
+      <w:proofErr w:type="spellStart"/>
+      <w:r>
+        <w:rPr>
+          <w:rFonts w:ascii="Courier New" w:eastAsia="Times New Roman" w:hAnsi="Courier New" w:cs="Courier New"/>
+          <w:color w:val="0F2B3D"/>
+          <w:sz w:val="20"/>
+          <w:szCs w:val="20"/>
+          <w:bdr w:val="none" w:sz="0" w:space="0" w:color="auto" w:frame="1"/>
+          <w:shd w:val="clear" w:color="auto" w:fill="F7F7F8"/>
+        </w:rPr>
+        <w:t>self._price</w:t>
+      </w:r>
+      <w:proofErr w:type="spellEnd"/>
+      <w:r>
+        <w:rPr>
+          <w:rFonts w:ascii="Courier New" w:eastAsia="Times New Roman" w:hAnsi="Courier New" w:cs="Courier New"/>
+          <w:color w:val="0F2B3D"/>
+          <w:sz w:val="20"/>
+          <w:szCs w:val="20"/>
+          <w:bdr w:val="none" w:sz="0" w:space="0" w:color="auto" w:frame="1"/>
+          <w:shd w:val="clear" w:color="auto" w:fill="F7F7F8"/>
+        </w:rPr>
+        <w:t xml:space="preserve"> = </w:t>
+      </w:r>
+      <w:proofErr w:type="spellStart"/>
+      <w:r>
+        <w:rPr>
+          <w:rFonts w:ascii="Courier New" w:eastAsia="Times New Roman" w:hAnsi="Courier New" w:cs="Courier New"/>
+          <w:color w:val="0F2B3D"/>
+          <w:sz w:val="20"/>
+          <w:szCs w:val="20"/>
+          <w:bdr w:val="none" w:sz="0" w:space="0" w:color="auto" w:frame="1"/>
+          <w:shd w:val="clear" w:color="auto" w:fill="F7F7F8"/>
+        </w:rPr>
+        <w:t>new_price</w:t>
+      </w:r>
+      <w:proofErr w:type="spellEnd"/>
     </w:p>
     <w:p>
       <w:pPr>
@@ -4547,6 +5352,7 @@
           <w:shd w:val="clear" w:color="auto" w:fill="F7F7F8"/>
         </w:rPr>
       </w:pPr>
+      <w:proofErr w:type="spellStart"/>
       <w:r>
         <w:rPr>
           <w:rFonts w:ascii="Courier New" w:eastAsia="Times New Roman" w:hAnsi="Courier New" w:cs="Courier New"/>
@@ -4556,7 +5362,19 @@
           <w:bdr w:val="none" w:sz="0" w:space="0" w:color="auto" w:frame="1"/>
           <w:shd w:val="clear" w:color="auto" w:fill="F7F7F8"/>
         </w:rPr>
-        <w:t>shirt_one = Shirt(</w:t>
+        <w:t>shirt_one</w:t>
+      </w:r>
+      <w:proofErr w:type="spellEnd"/>
+      <w:r>
+        <w:rPr>
+          <w:rFonts w:ascii="Courier New" w:eastAsia="Times New Roman" w:hAnsi="Courier New" w:cs="Courier New"/>
+          <w:color w:val="0F2B3D"/>
+          <w:sz w:val="20"/>
+          <w:szCs w:val="20"/>
+          <w:bdr w:val="none" w:sz="0" w:space="0" w:color="auto" w:frame="1"/>
+          <w:shd w:val="clear" w:color="auto" w:fill="F7F7F8"/>
+        </w:rPr>
+        <w:t xml:space="preserve"> = Shirt(</w:t>
       </w:r>
       <w:r>
         <w:rPr>
@@ -4705,7 +5523,31 @@
           <w:bdr w:val="none" w:sz="0" w:space="0" w:color="auto" w:frame="1"/>
           <w:shd w:val="clear" w:color="auto" w:fill="F7F7F8"/>
         </w:rPr>
-        <w:t>(shirt_one.get_price())</w:t>
+        <w:t>(</w:t>
+      </w:r>
+      <w:proofErr w:type="spellStart"/>
+      <w:r>
+        <w:rPr>
+          <w:rFonts w:ascii="Courier New" w:eastAsia="Times New Roman" w:hAnsi="Courier New" w:cs="Courier New"/>
+          <w:color w:val="0F2B3D"/>
+          <w:sz w:val="20"/>
+          <w:szCs w:val="20"/>
+          <w:bdr w:val="none" w:sz="0" w:space="0" w:color="auto" w:frame="1"/>
+          <w:shd w:val="clear" w:color="auto" w:fill="F7F7F8"/>
+        </w:rPr>
+        <w:t>shirt_one.get_price</w:t>
+      </w:r>
+      <w:proofErr w:type="spellEnd"/>
+      <w:r>
+        <w:rPr>
+          <w:rFonts w:ascii="Courier New" w:eastAsia="Times New Roman" w:hAnsi="Courier New" w:cs="Courier New"/>
+          <w:color w:val="0F2B3D"/>
+          <w:sz w:val="20"/>
+          <w:szCs w:val="20"/>
+          <w:bdr w:val="none" w:sz="0" w:space="0" w:color="auto" w:frame="1"/>
+          <w:shd w:val="clear" w:color="auto" w:fill="F7F7F8"/>
+        </w:rPr>
+        <w:t>())</w:t>
       </w:r>
     </w:p>
     <w:p>
@@ -4743,6 +5585,7 @@
           <w:szCs w:val="24"/>
         </w:rPr>
       </w:pPr>
+      <w:proofErr w:type="spellStart"/>
       <w:r>
         <w:rPr>
           <w:rFonts w:ascii="Courier New" w:eastAsia="Times New Roman" w:hAnsi="Courier New" w:cs="Courier New"/>
@@ -4752,7 +5595,19 @@
           <w:bdr w:val="none" w:sz="0" w:space="0" w:color="auto" w:frame="1"/>
           <w:shd w:val="clear" w:color="auto" w:fill="F7F7F8"/>
         </w:rPr>
-        <w:t>shirt_one.set_price(</w:t>
+        <w:t>shirt_one.set_price</w:t>
+      </w:r>
+      <w:proofErr w:type="spellEnd"/>
+      <w:r>
+        <w:rPr>
+          <w:rFonts w:ascii="Courier New" w:eastAsia="Times New Roman" w:hAnsi="Courier New" w:cs="Courier New"/>
+          <w:color w:val="0F2B3D"/>
+          <w:sz w:val="20"/>
+          <w:szCs w:val="20"/>
+          <w:bdr w:val="none" w:sz="0" w:space="0" w:color="auto" w:frame="1"/>
+          <w:shd w:val="clear" w:color="auto" w:fill="F7F7F8"/>
+        </w:rPr>
+        <w:t>(</w:t>
       </w:r>
       <w:r>
         <w:rPr>
@@ -4802,7 +5657,7 @@
       <w:pPr>
         <w:pStyle w:val="Heading3"/>
       </w:pPr>
-      <w:bookmarkStart w:id="21" w:name="_Toc45503523"/>
+      <w:bookmarkStart w:id="21" w:name="_Toc45552635"/>
       <w:r>
         <w:t>OOP Syntax Exercise - Part 2</w:t>
       </w:r>
@@ -4826,7 +5681,7 @@
       <w:pPr>
         <w:pStyle w:val="Heading2"/>
       </w:pPr>
-      <w:bookmarkStart w:id="22" w:name="_Toc45503524"/>
+      <w:bookmarkStart w:id="22" w:name="_Toc45552636"/>
       <w:r>
         <w:t>Python Package: Gaussian Distribution</w:t>
       </w:r>
@@ -5183,7 +6038,7 @@
       <w:pPr>
         <w:pStyle w:val="Heading2"/>
       </w:pPr>
-      <w:bookmarkStart w:id="23" w:name="_Toc45503525"/>
+      <w:bookmarkStart w:id="23" w:name="_Toc45552637"/>
       <w:r>
         <w:lastRenderedPageBreak/>
         <w:t>Theory</w:t>
@@ -5283,7 +6138,15 @@
     </w:p>
     <w:p>
       <w:r>
-        <w:t>There is a probability density function f with f(5 hours) = 2 hour−1. The integral of f over any window of time (not only infinitesimal windows but also large windows) is the probability that the bacterium dies in that window.</w:t>
+        <w:t xml:space="preserve">There is a probability density function f with f(5 hours) = 2 hour−1. The integral </w:t>
+      </w:r>
+      <w:proofErr w:type="spellStart"/>
+      <w:r>
+        <w:t>of f</w:t>
+      </w:r>
+      <w:proofErr w:type="spellEnd"/>
+      <w:r>
+        <w:t xml:space="preserve"> over any window of time (not only infinitesimal windows but also large windows) is the probability that the bacterium dies in that window.</w:t>
       </w:r>
     </w:p>
     <w:p/>
@@ -5565,6 +6428,7 @@
         </w:rPr>
         <w:t>, ..., </w:t>
       </w:r>
+      <w:proofErr w:type="spellStart"/>
       <w:r>
         <w:rPr>
           <w:i/>
@@ -5584,6 +6448,7 @@
         </w:rPr>
         <w:t>N</w:t>
       </w:r>
+      <w:proofErr w:type="spellEnd"/>
       <w:r>
         <w:rPr>
           <w:shd w:val="clear" w:color="auto" w:fill="FFFFFF"/>
@@ -6019,7 +6884,23 @@
     </w:p>
     <w:p>
       <w:r>
-        <w:t>In probability theory and statistics, the binomial distribution with parameters n and p is the discrete probability distribution of the number of successes in a sequence of n independent experiments, each asking a yes–no question, and each with its own boolean-valued outcome: success/yes/true/one (with probability p) or failure/no/false/zero (with probability q = 1 − p). A single success/failure experiment is also called a Bernoulli trial or Bernoulli experiment and a sequence of outcomes is called a Bernoulli process; for a single trial, i.e., n = 1, the binomial distribution is a Bernoulli distribution. The binomial distribution is the basis for the popular binomial test of statistical significance.</w:t>
+        <w:t xml:space="preserve">In probability theory and statistics, the binomial distribution with parameters n and p is the discrete probability distribution of the number of successes in a sequence of </w:t>
+      </w:r>
+      <w:proofErr w:type="spellStart"/>
+      <w:r>
+        <w:t>n</w:t>
+      </w:r>
+      <w:proofErr w:type="spellEnd"/>
+      <w:r>
+        <w:t xml:space="preserve"> independent experiments, each asking a yes–no question, and each with its own </w:t>
+      </w:r>
+      <w:proofErr w:type="spellStart"/>
+      <w:r>
+        <w:t>boolean</w:t>
+      </w:r>
+      <w:proofErr w:type="spellEnd"/>
+      <w:r>
+        <w:t>-valued outcome: success/yes/true/one (with probability p) or failure/no/false/zero (with probability q = 1 − p). A single success/failure experiment is also called a Bernoulli trial or Bernoulli experiment and a sequence of outcomes is called a Bernoulli process; for a single trial, i.e., n = 1, the binomial distribution is a Bernoulli distribution. The binomial distribution is the basis for the popular binomial test of statistical significance.</w:t>
       </w:r>
     </w:p>
     <w:p/>
@@ -6058,7 +6939,15 @@
         <w:t>∈</w:t>
       </w:r>
       <w:r>
-        <w:t xml:space="preserve"> [0,1], we write X ~ B(n, p). The probability of getting exactly k successes in n independent Bernoulli trials is given by the probability mass function:</w:t>
+        <w:t xml:space="preserve"> [0,1], we write X ~ B(n, p). The probability of getting exactly k successes in </w:t>
+      </w:r>
+      <w:proofErr w:type="spellStart"/>
+      <w:r>
+        <w:t>n</w:t>
+      </w:r>
+      <w:proofErr w:type="spellEnd"/>
+      <w:r>
+        <w:t xml:space="preserve"> independent Bernoulli trials is given by the probability mass function:</w:t>
       </w:r>
     </w:p>
     <w:p>
@@ -6254,9 +7143,11 @@
       <w:pPr>
         <w:pStyle w:val="Heading2"/>
       </w:pPr>
+      <w:bookmarkStart w:id="24" w:name="_Toc45552638"/>
       <w:r>
         <w:t>The Gaussian Class</w:t>
       </w:r>
+      <w:bookmarkEnd w:id="24"/>
     </w:p>
     <w:p/>
     <w:p>
@@ -6338,10 +7229,7 @@
         </w:numPr>
       </w:pPr>
       <w:r>
-        <w:t xml:space="preserve">Calculating </w:t>
-      </w:r>
-      <w:r>
-        <w:t>standard dev</w:t>
+        <w:t>Calculating standard dev</w:t>
       </w:r>
     </w:p>
     <w:p>
@@ -6376,9 +7264,13 @@
       <w:pPr>
         <w:pStyle w:val="Heading3"/>
       </w:pPr>
+      <w:bookmarkStart w:id="25" w:name="_Toc45552639"/>
+      <w:proofErr w:type="spellStart"/>
       <w:r>
         <w:t>gaussian_code_exercise.ipynb</w:t>
       </w:r>
+      <w:bookmarkEnd w:id="25"/>
+      <w:proofErr w:type="spellEnd"/>
     </w:p>
     <w:p>
       <w:pPr>
@@ -6599,10 +7491,7 @@
         </w:numPr>
       </w:pPr>
       <w:r>
-        <w:t>Calculate the mean of the squared difference by</w:t>
-      </w:r>
-      <w:r>
-        <w:t xml:space="preserve"> dividing the N values of the squared differences by N-1</w:t>
+        <w:t>Calculate the mean of the squared difference by dividing the N values of the squared differences by N-1</w:t>
       </w:r>
     </w:p>
     <w:p>
@@ -6705,8 +7594,13 @@
           <w:numId w:val="22"/>
         </w:numPr>
       </w:pPr>
-      <w:r>
-        <w:t>Self.stdev() can be refactored to be less repetitive</w:t>
+      <w:proofErr w:type="spellStart"/>
+      <w:r>
+        <w:t>Self.stdev</w:t>
+      </w:r>
+      <w:proofErr w:type="spellEnd"/>
+      <w:r>
+        <w:t>() can be refactored to be less repetitive</w:t>
       </w:r>
     </w:p>
     <w:p>
@@ -6741,6 +7635,42 @@
       <w:r>
         <w:t xml:space="preserve"> values</w:t>
       </w:r>
+    </w:p>
+    <w:p/>
+    <w:p>
+      <w:pPr>
+        <w:pStyle w:val="Heading2"/>
+      </w:pPr>
+      <w:bookmarkStart w:id="26" w:name="_Toc45552640"/>
+      <w:r>
+        <w:t>Magic Methods in code</w:t>
+      </w:r>
+      <w:bookmarkEnd w:id="26"/>
+    </w:p>
+    <w:p/>
+    <w:p>
+      <w:r>
+        <w:t>The aim is to be able to use overriding of default python behavior to implement addition of 2 objects of the Gaussian class.</w:t>
+      </w:r>
+    </w:p>
+    <w:p>
+      <w:r>
+        <w:t>Magic methods allow us to customize default python behavior. For example, the __init__ method</w:t>
+      </w:r>
+      <w:r>
+        <w:t xml:space="preserve"> can customize how python instantiates an object. __add__ can be used to add 2 objects, and __repr__ can be used to change how the object is represented when printed.</w:t>
+      </w:r>
+    </w:p>
+    <w:p/>
+    <w:p>
+      <w:pPr>
+        <w:pStyle w:val="Heading3"/>
+      </w:pPr>
+      <w:proofErr w:type="spellStart"/>
+      <w:r>
+        <w:t>magic_methods</w:t>
+      </w:r>
+      <w:proofErr w:type="spellEnd"/>
     </w:p>
     <w:p/>
     <w:p/>
@@ -6757,6 +7687,13 @@
     <w:p/>
     <w:p/>
     <w:p/>
+    <w:p/>
+    <w:p/>
+    <w:p/>
+    <w:p/>
+    <w:p/>
+    <w:p/>
+    <w:p/>
     <w:p>
       <w:pPr>
         <w:rPr>
@@ -6818,7 +7755,7 @@
         <w:br w:type="page"/>
       </w:r>
     </w:p>
-    <w:bookmarkStart w:id="24" w:name="_Toc45503526" w:displacedByCustomXml="next"/>
+    <w:bookmarkStart w:id="27" w:name="_Toc45552641" w:displacedByCustomXml="next"/>
     <w:sdt>
       <w:sdtPr>
         <w:rPr>
@@ -6842,7 +7779,7 @@
           <w:r>
             <w:t>References</w:t>
           </w:r>
-          <w:bookmarkEnd w:id="24"/>
+          <w:bookmarkEnd w:id="27"/>
         </w:p>
         <w:sdt>
           <w:sdtPr>
@@ -7165,31 +8102,31 @@
       <w:pPr>
         <w:pStyle w:val="Heading1"/>
       </w:pPr>
-      <w:bookmarkStart w:id="25" w:name="_Toc45503527"/>
+      <w:bookmarkStart w:id="28" w:name="_Toc45552642"/>
       <w:r>
         <w:t>Hello</w:t>
       </w:r>
-      <w:bookmarkEnd w:id="25"/>
+      <w:bookmarkEnd w:id="28"/>
     </w:p>
     <w:p>
       <w:pPr>
         <w:pStyle w:val="Heading2"/>
       </w:pPr>
-      <w:bookmarkStart w:id="26" w:name="_Toc45503528"/>
+      <w:bookmarkStart w:id="29" w:name="_Toc45552643"/>
       <w:r>
         <w:t>Hello</w:t>
       </w:r>
-      <w:bookmarkEnd w:id="26"/>
+      <w:bookmarkEnd w:id="29"/>
     </w:p>
     <w:p>
       <w:pPr>
         <w:pStyle w:val="Heading3"/>
       </w:pPr>
-      <w:bookmarkStart w:id="27" w:name="_Toc45503529"/>
+      <w:bookmarkStart w:id="30" w:name="_Toc45552644"/>
       <w:r>
         <w:t>Hello</w:t>
       </w:r>
-      <w:bookmarkEnd w:id="27"/>
+      <w:bookmarkEnd w:id="30"/>
     </w:p>
     <w:p>
       <w:pPr>
@@ -9752,6 +10689,7 @@
   <w:style w:type="character" w:default="1" w:styleId="DefaultParagraphFont">
     <w:name w:val="Default Paragraph Font"/>
     <w:uiPriority w:val="1"/>
+    <w:semiHidden/>
     <w:unhideWhenUsed/>
   </w:style>
   <w:style w:type="table" w:default="1" w:styleId="TableNormal">

</xml_diff>

<commit_message>
Add solution and notes for Exercise Magic Methods
magic_methods.ipynb:
- Modify notebook with solution

Notes_Udacity_AWS_Machine_Learning_Foundations_Course.docx:
- Add notes about Exercise
</commit_message>
<xml_diff>
--- a/notes/Notes_Udacity_AWS_Machine_Learning_Foundations_Course.docx
+++ b/notes/Notes_Udacity_AWS_Machine_Learning_Foundations_Course.docx
@@ -7673,6 +7673,58 @@
       <w:proofErr w:type="spellEnd"/>
     </w:p>
     <w:p/>
+    <w:p>
+      <w:pPr>
+        <w:pStyle w:val="ListParagraph"/>
+        <w:numPr>
+          <w:ilvl w:val="0"/>
+          <w:numId w:val="23"/>
+        </w:numPr>
+      </w:pPr>
+      <w:r>
+        <w:t>Add the means to get mean value, assign that to a new object’s mean and return it</w:t>
+      </w:r>
+    </w:p>
+    <w:p>
+      <w:pPr>
+        <w:pStyle w:val="ListParagraph"/>
+        <w:numPr>
+          <w:ilvl w:val="0"/>
+          <w:numId w:val="23"/>
+        </w:numPr>
+      </w:pPr>
+      <w:r>
+        <w:lastRenderedPageBreak/>
+        <w:t xml:space="preserve">Sqrt the </w:t>
+      </w:r>
+      <w:r>
+        <w:t xml:space="preserve">sum of squared values of standard deviations, </w:t>
+      </w:r>
+      <w:r>
+        <w:t xml:space="preserve">assign that to a new object’s </w:t>
+      </w:r>
+      <w:r>
+        <w:t>standard deviation</w:t>
+      </w:r>
+      <w:r>
+        <w:t xml:space="preserve"> and return it</w:t>
+      </w:r>
+    </w:p>
+    <w:p>
+      <w:pPr>
+        <w:pStyle w:val="ListParagraph"/>
+        <w:numPr>
+          <w:ilvl w:val="0"/>
+          <w:numId w:val="23"/>
+        </w:numPr>
+      </w:pPr>
+      <w:r>
+        <w:t xml:space="preserve">Return a string as part of </w:t>
+      </w:r>
+      <w:r>
+        <w:t>__repr__</w:t>
+      </w:r>
+    </w:p>
     <w:p/>
     <w:p/>
     <w:p/>
@@ -10013,6 +10065,92 @@
       </w:pPr>
     </w:lvl>
   </w:abstractNum>
+  <w:abstractNum w:abstractNumId="19" w15:restartNumberingAfterBreak="0">
+    <w:nsid w:val="7EB40BF5"/>
+    <w:multiLevelType w:val="hybridMultilevel"/>
+    <w:tmpl w:val="AFB8CD8A"/>
+    <w:lvl w:ilvl="0" w:tplc="0409000F">
+      <w:start w:val="1"/>
+      <w:numFmt w:val="decimal"/>
+      <w:lvlText w:val="%1."/>
+      <w:lvlJc w:val="left"/>
+      <w:pPr>
+        <w:ind w:left="720" w:hanging="360"/>
+      </w:pPr>
+    </w:lvl>
+    <w:lvl w:ilvl="1" w:tplc="04090019" w:tentative="1">
+      <w:start w:val="1"/>
+      <w:numFmt w:val="lowerLetter"/>
+      <w:lvlText w:val="%2."/>
+      <w:lvlJc w:val="left"/>
+      <w:pPr>
+        <w:ind w:left="1440" w:hanging="360"/>
+      </w:pPr>
+    </w:lvl>
+    <w:lvl w:ilvl="2" w:tplc="0409001B" w:tentative="1">
+      <w:start w:val="1"/>
+      <w:numFmt w:val="lowerRoman"/>
+      <w:lvlText w:val="%3."/>
+      <w:lvlJc w:val="right"/>
+      <w:pPr>
+        <w:ind w:left="2160" w:hanging="180"/>
+      </w:pPr>
+    </w:lvl>
+    <w:lvl w:ilvl="3" w:tplc="0409000F" w:tentative="1">
+      <w:start w:val="1"/>
+      <w:numFmt w:val="decimal"/>
+      <w:lvlText w:val="%4."/>
+      <w:lvlJc w:val="left"/>
+      <w:pPr>
+        <w:ind w:left="2880" w:hanging="360"/>
+      </w:pPr>
+    </w:lvl>
+    <w:lvl w:ilvl="4" w:tplc="04090019" w:tentative="1">
+      <w:start w:val="1"/>
+      <w:numFmt w:val="lowerLetter"/>
+      <w:lvlText w:val="%5."/>
+      <w:lvlJc w:val="left"/>
+      <w:pPr>
+        <w:ind w:left="3600" w:hanging="360"/>
+      </w:pPr>
+    </w:lvl>
+    <w:lvl w:ilvl="5" w:tplc="0409001B" w:tentative="1">
+      <w:start w:val="1"/>
+      <w:numFmt w:val="lowerRoman"/>
+      <w:lvlText w:val="%6."/>
+      <w:lvlJc w:val="right"/>
+      <w:pPr>
+        <w:ind w:left="4320" w:hanging="180"/>
+      </w:pPr>
+    </w:lvl>
+    <w:lvl w:ilvl="6" w:tplc="0409000F" w:tentative="1">
+      <w:start w:val="1"/>
+      <w:numFmt w:val="decimal"/>
+      <w:lvlText w:val="%7."/>
+      <w:lvlJc w:val="left"/>
+      <w:pPr>
+        <w:ind w:left="5040" w:hanging="360"/>
+      </w:pPr>
+    </w:lvl>
+    <w:lvl w:ilvl="7" w:tplc="04090019" w:tentative="1">
+      <w:start w:val="1"/>
+      <w:numFmt w:val="lowerLetter"/>
+      <w:lvlText w:val="%8."/>
+      <w:lvlJc w:val="left"/>
+      <w:pPr>
+        <w:ind w:left="5760" w:hanging="360"/>
+      </w:pPr>
+    </w:lvl>
+    <w:lvl w:ilvl="8" w:tplc="0409001B" w:tentative="1">
+      <w:start w:val="1"/>
+      <w:numFmt w:val="lowerRoman"/>
+      <w:lvlText w:val="%9."/>
+      <w:lvlJc w:val="right"/>
+      <w:pPr>
+        <w:ind w:left="6480" w:hanging="180"/>
+      </w:pPr>
+    </w:lvl>
+  </w:abstractNum>
   <w:num w:numId="1">
     <w:abstractNumId w:val="17"/>
   </w:num>
@@ -10078,6 +10216,9 @@
   </w:num>
   <w:num w:numId="22">
     <w:abstractNumId w:val="1"/>
+  </w:num>
+  <w:num w:numId="23">
+    <w:abstractNumId w:val="19"/>
   </w:num>
 </w:numbering>
 </file>

</xml_diff>

<commit_message>
Add notes for inheritance
Notes_Udacity_AWS_Machine_Learning_Foundations_Course.docx:
- Add notes about inheritance in oop

quiz_oop_inheritance.pdf:
- Quiz file pdf on inheritance
</commit_message>
<xml_diff>
--- a/notes/Notes_Udacity_AWS_Machine_Learning_Foundations_Course.docx
+++ b/notes/Notes_Udacity_AWS_Machine_Learning_Foundations_Course.docx
@@ -7725,6 +7725,65 @@
         <w:t>__repr__</w:t>
       </w:r>
     </w:p>
+    <w:p/>
+    <w:p>
+      <w:pPr>
+        <w:pStyle w:val="Heading2"/>
+      </w:pPr>
+      <w:r>
+        <w:t>Inheritance</w:t>
+      </w:r>
+    </w:p>
+    <w:p/>
+    <w:p>
+      <w:proofErr w:type="spellStart"/>
+      <w:r>
+        <w:t>Inheriance</w:t>
+      </w:r>
+      <w:proofErr w:type="spellEnd"/>
+      <w:r>
+        <w:t xml:space="preserve"> is where a </w:t>
+      </w:r>
+      <w:proofErr w:type="spellStart"/>
+      <w:r>
+        <w:t>choild</w:t>
+      </w:r>
+      <w:proofErr w:type="spellEnd"/>
+      <w:r>
+        <w:t xml:space="preserve"> class inherits methods and attributes from </w:t>
+      </w:r>
+      <w:proofErr w:type="spellStart"/>
+      <w:proofErr w:type="gramStart"/>
+      <w:r>
+        <w:t>it’s</w:t>
+      </w:r>
+      <w:proofErr w:type="spellEnd"/>
+      <w:proofErr w:type="gramEnd"/>
+      <w:r>
+        <w:t xml:space="preserve"> parent class.</w:t>
+      </w:r>
+    </w:p>
+    <w:p>
+      <w:r>
+        <w:t>Updates to the parent class trickle down to the child class.</w:t>
+      </w:r>
+    </w:p>
+    <w:p/>
+    <w:p>
+      <w:pPr>
+        <w:pStyle w:val="Heading3"/>
+      </w:pPr>
+      <w:proofErr w:type="spellStart"/>
+      <w:r>
+        <w:t>inheritance_exercise_clothing</w:t>
+      </w:r>
+      <w:proofErr w:type="spellEnd"/>
+    </w:p>
+    <w:p/>
+    <w:p/>
+    <w:p/>
+    <w:p/>
+    <w:p/>
     <w:p/>
     <w:p/>
     <w:p/>

</xml_diff>

<commit_message>
Add solution for Inheritance Exercise Clothing
inheritance_exercise_clothing.ipynb:
- Modify with solution to the exercise

inheritance_exercise_clothing.py:
- .py file of the notebook

Notes_Udacity_AWS_Machine_Learning_Foundations_Course.docx:
- Add notes on the exercise
- Add After Action Review on the exercise using answers.py
</commit_message>
<xml_diff>
--- a/notes/Notes_Udacity_AWS_Machine_Learning_Foundations_Course.docx
+++ b/notes/Notes_Udacity_AWS_Machine_Learning_Foundations_Course.docx
@@ -7778,6 +7778,74 @@
         <w:t>inheritance_exercise_clothing</w:t>
       </w:r>
       <w:proofErr w:type="spellEnd"/>
+    </w:p>
+    <w:p/>
+    <w:p>
+      <w:pPr>
+        <w:pStyle w:val="ListParagraph"/>
+        <w:numPr>
+          <w:ilvl w:val="0"/>
+          <w:numId w:val="24"/>
+        </w:numPr>
+      </w:pPr>
+      <w:r>
+        <w:t>Create a new class Blouse</w:t>
+      </w:r>
+    </w:p>
+    <w:p>
+      <w:pPr>
+        <w:pStyle w:val="ListParagraph"/>
+        <w:numPr>
+          <w:ilvl w:val="0"/>
+          <w:numId w:val="24"/>
+        </w:numPr>
+      </w:pPr>
+      <w:r>
+        <w:t xml:space="preserve">Add methods to new class: </w:t>
+      </w:r>
+      <w:proofErr w:type="spellStart"/>
+      <w:r>
+        <w:t>triple_price</w:t>
+      </w:r>
+      <w:proofErr w:type="spellEnd"/>
+    </w:p>
+    <w:p>
+      <w:pPr>
+        <w:pStyle w:val="ListParagraph"/>
+        <w:numPr>
+          <w:ilvl w:val="0"/>
+          <w:numId w:val="24"/>
+        </w:numPr>
+      </w:pPr>
+      <w:r>
+        <w:t>Add methods to parent class—this is called in the child class as well</w:t>
+      </w:r>
+      <w:r>
+        <w:t>:</w:t>
+      </w:r>
+      <w:r>
+        <w:t xml:space="preserve"> </w:t>
+      </w:r>
+      <w:proofErr w:type="spellStart"/>
+      <w:r>
+        <w:t>calculate_shipping</w:t>
+      </w:r>
+      <w:proofErr w:type="spellEnd"/>
+    </w:p>
+    <w:p>
+      <w:pPr>
+        <w:pStyle w:val="ListParagraph"/>
+        <w:numPr>
+          <w:ilvl w:val="0"/>
+          <w:numId w:val="24"/>
+        </w:numPr>
+      </w:pPr>
+      <w:r>
+        <w:t xml:space="preserve">Make sure to call constructor of </w:t>
+      </w:r>
+      <w:r>
+        <w:t>parent class in child class</w:t>
+      </w:r>
     </w:p>
     <w:p/>
     <w:p/>
@@ -9812,6 +9880,92 @@
     </w:lvl>
   </w:abstractNum>
   <w:abstractNum w:abstractNumId="16" w15:restartNumberingAfterBreak="0">
+    <w:nsid w:val="5EEB28D5"/>
+    <w:multiLevelType w:val="hybridMultilevel"/>
+    <w:tmpl w:val="3FE0F298"/>
+    <w:lvl w:ilvl="0" w:tplc="0409000F">
+      <w:start w:val="1"/>
+      <w:numFmt w:val="decimal"/>
+      <w:lvlText w:val="%1."/>
+      <w:lvlJc w:val="left"/>
+      <w:pPr>
+        <w:ind w:left="720" w:hanging="360"/>
+      </w:pPr>
+    </w:lvl>
+    <w:lvl w:ilvl="1" w:tplc="04090019" w:tentative="1">
+      <w:start w:val="1"/>
+      <w:numFmt w:val="lowerLetter"/>
+      <w:lvlText w:val="%2."/>
+      <w:lvlJc w:val="left"/>
+      <w:pPr>
+        <w:ind w:left="1440" w:hanging="360"/>
+      </w:pPr>
+    </w:lvl>
+    <w:lvl w:ilvl="2" w:tplc="0409001B" w:tentative="1">
+      <w:start w:val="1"/>
+      <w:numFmt w:val="lowerRoman"/>
+      <w:lvlText w:val="%3."/>
+      <w:lvlJc w:val="right"/>
+      <w:pPr>
+        <w:ind w:left="2160" w:hanging="180"/>
+      </w:pPr>
+    </w:lvl>
+    <w:lvl w:ilvl="3" w:tplc="0409000F" w:tentative="1">
+      <w:start w:val="1"/>
+      <w:numFmt w:val="decimal"/>
+      <w:lvlText w:val="%4."/>
+      <w:lvlJc w:val="left"/>
+      <w:pPr>
+        <w:ind w:left="2880" w:hanging="360"/>
+      </w:pPr>
+    </w:lvl>
+    <w:lvl w:ilvl="4" w:tplc="04090019" w:tentative="1">
+      <w:start w:val="1"/>
+      <w:numFmt w:val="lowerLetter"/>
+      <w:lvlText w:val="%5."/>
+      <w:lvlJc w:val="left"/>
+      <w:pPr>
+        <w:ind w:left="3600" w:hanging="360"/>
+      </w:pPr>
+    </w:lvl>
+    <w:lvl w:ilvl="5" w:tplc="0409001B" w:tentative="1">
+      <w:start w:val="1"/>
+      <w:numFmt w:val="lowerRoman"/>
+      <w:lvlText w:val="%6."/>
+      <w:lvlJc w:val="right"/>
+      <w:pPr>
+        <w:ind w:left="4320" w:hanging="180"/>
+      </w:pPr>
+    </w:lvl>
+    <w:lvl w:ilvl="6" w:tplc="0409000F" w:tentative="1">
+      <w:start w:val="1"/>
+      <w:numFmt w:val="decimal"/>
+      <w:lvlText w:val="%7."/>
+      <w:lvlJc w:val="left"/>
+      <w:pPr>
+        <w:ind w:left="5040" w:hanging="360"/>
+      </w:pPr>
+    </w:lvl>
+    <w:lvl w:ilvl="7" w:tplc="04090019" w:tentative="1">
+      <w:start w:val="1"/>
+      <w:numFmt w:val="lowerLetter"/>
+      <w:lvlText w:val="%8."/>
+      <w:lvlJc w:val="left"/>
+      <w:pPr>
+        <w:ind w:left="5760" w:hanging="360"/>
+      </w:pPr>
+    </w:lvl>
+    <w:lvl w:ilvl="8" w:tplc="0409001B" w:tentative="1">
+      <w:start w:val="1"/>
+      <w:numFmt w:val="lowerRoman"/>
+      <w:lvlText w:val="%9."/>
+      <w:lvlJc w:val="right"/>
+      <w:pPr>
+        <w:ind w:left="6480" w:hanging="180"/>
+      </w:pPr>
+    </w:lvl>
+  </w:abstractNum>
+  <w:abstractNum w:abstractNumId="17" w15:restartNumberingAfterBreak="0">
     <w:nsid w:val="62ED57FE"/>
     <w:multiLevelType w:val="hybridMultilevel"/>
     <w:tmpl w:val="1FA0A5E0"/>
@@ -9897,7 +10051,7 @@
       </w:pPr>
     </w:lvl>
   </w:abstractNum>
-  <w:abstractNum w:abstractNumId="17" w15:restartNumberingAfterBreak="0">
+  <w:abstractNum w:abstractNumId="18" w15:restartNumberingAfterBreak="0">
     <w:nsid w:val="6BEA4C4D"/>
     <w:multiLevelType w:val="hybridMultilevel"/>
     <w:tmpl w:val="A2C6189E"/>
@@ -10038,7 +10192,7 @@
       </w:rPr>
     </w:lvl>
   </w:abstractNum>
-  <w:abstractNum w:abstractNumId="18" w15:restartNumberingAfterBreak="0">
+  <w:abstractNum w:abstractNumId="19" w15:restartNumberingAfterBreak="0">
     <w:nsid w:val="7A0D085A"/>
     <w:multiLevelType w:val="hybridMultilevel"/>
     <w:tmpl w:val="4ADEA6D0"/>
@@ -10124,7 +10278,7 @@
       </w:pPr>
     </w:lvl>
   </w:abstractNum>
-  <w:abstractNum w:abstractNumId="19" w15:restartNumberingAfterBreak="0">
+  <w:abstractNum w:abstractNumId="20" w15:restartNumberingAfterBreak="0">
     <w:nsid w:val="7EB40BF5"/>
     <w:multiLevelType w:val="hybridMultilevel"/>
     <w:tmpl w:val="AFB8CD8A"/>
@@ -10211,10 +10365,10 @@
     </w:lvl>
   </w:abstractNum>
   <w:num w:numId="1">
-    <w:abstractNumId w:val="17"/>
+    <w:abstractNumId w:val="18"/>
   </w:num>
   <w:num w:numId="2">
-    <w:abstractNumId w:val="17"/>
+    <w:abstractNumId w:val="18"/>
   </w:num>
   <w:num w:numId="3">
     <w:abstractNumId w:val="6"/>
@@ -10247,10 +10401,10 @@
     <w:abstractNumId w:val="13"/>
   </w:num>
   <w:num w:numId="13">
-    <w:abstractNumId w:val="16"/>
+    <w:abstractNumId w:val="17"/>
   </w:num>
   <w:num w:numId="14">
-    <w:abstractNumId w:val="18"/>
+    <w:abstractNumId w:val="19"/>
   </w:num>
   <w:num w:numId="15">
     <w:abstractNumId w:val="3"/>
@@ -10277,7 +10431,10 @@
     <w:abstractNumId w:val="1"/>
   </w:num>
   <w:num w:numId="23">
-    <w:abstractNumId w:val="19"/>
+    <w:abstractNumId w:val="20"/>
+  </w:num>
+  <w:num w:numId="24">
+    <w:abstractNumId w:val="16"/>
   </w:num>
 </w:numbering>
 </file>

</xml_diff>

<commit_message>
Add files for Inheritance with the Gaussian Class
inheritance_probability_distribution.ipynb:
- Notebook for the exercise

numbers.txt:
- Dataset used for the exercise

Notes_Udacity_AWS_Machine_Learning_Foundations_Course.docx:
- Add notes for Gaussian inheritance
</commit_message>
<xml_diff>
--- a/notes/Notes_Udacity_AWS_Machine_Learning_Foundations_Course.docx
+++ b/notes/Notes_Udacity_AWS_Machine_Learning_Foundations_Course.docx
@@ -65,7 +65,7 @@
           <w:r>
             <w:fldChar w:fldCharType="separate"/>
           </w:r>
-          <w:hyperlink w:anchor="_Toc45552614" w:history="1">
+          <w:hyperlink w:anchor="_Toc45622580" w:history="1">
             <w:r>
               <w:rPr>
                 <w:rStyle w:val="Hyperlink"/>
@@ -92,7 +92,7 @@
                 <w:noProof/>
                 <w:webHidden/>
               </w:rPr>
-              <w:instrText xml:space="preserve"> PAGEREF _Toc45552614 \h </w:instrText>
+              <w:instrText xml:space="preserve"> PAGEREF _Toc45622580 \h </w:instrText>
             </w:r>
             <w:r>
               <w:rPr>
@@ -133,7 +133,7 @@
               <w:noProof/>
             </w:rPr>
           </w:pPr>
-          <w:hyperlink w:anchor="_Toc45552615" w:history="1">
+          <w:hyperlink w:anchor="_Toc45622581" w:history="1">
             <w:r>
               <w:rPr>
                 <w:rStyle w:val="Hyperlink"/>
@@ -160,7 +160,7 @@
                 <w:noProof/>
                 <w:webHidden/>
               </w:rPr>
-              <w:instrText xml:space="preserve"> PAGEREF _Toc45552615 \h </w:instrText>
+              <w:instrText xml:space="preserve"> PAGEREF _Toc45622581 \h </w:instrText>
             </w:r>
             <w:r>
               <w:rPr>
@@ -201,7 +201,7 @@
               <w:noProof/>
             </w:rPr>
           </w:pPr>
-          <w:hyperlink w:anchor="_Toc45552616" w:history="1">
+          <w:hyperlink w:anchor="_Toc45622582" w:history="1">
             <w:r>
               <w:rPr>
                 <w:rStyle w:val="Hyperlink"/>
@@ -228,7 +228,7 @@
                 <w:noProof/>
                 <w:webHidden/>
               </w:rPr>
-              <w:instrText xml:space="preserve"> PAGEREF _Toc45552616 \h </w:instrText>
+              <w:instrText xml:space="preserve"> PAGEREF _Toc45622582 \h </w:instrText>
             </w:r>
             <w:r>
               <w:rPr>
@@ -269,7 +269,7 @@
               <w:noProof/>
             </w:rPr>
           </w:pPr>
-          <w:hyperlink w:anchor="_Toc45552617" w:history="1">
+          <w:hyperlink w:anchor="_Toc45622583" w:history="1">
             <w:r>
               <w:rPr>
                 <w:rStyle w:val="Hyperlink"/>
@@ -296,7 +296,7 @@
                 <w:noProof/>
                 <w:webHidden/>
               </w:rPr>
-              <w:instrText xml:space="preserve"> PAGEREF _Toc45552617 \h </w:instrText>
+              <w:instrText xml:space="preserve"> PAGEREF _Toc45622583 \h </w:instrText>
             </w:r>
             <w:r>
               <w:rPr>
@@ -337,7 +337,7 @@
               <w:noProof/>
             </w:rPr>
           </w:pPr>
-          <w:hyperlink w:anchor="_Toc45552618" w:history="1">
+          <w:hyperlink w:anchor="_Toc45622584" w:history="1">
             <w:r>
               <w:rPr>
                 <w:rStyle w:val="Hyperlink"/>
@@ -364,7 +364,7 @@
                 <w:noProof/>
                 <w:webHidden/>
               </w:rPr>
-              <w:instrText xml:space="preserve"> PAGEREF _Toc45552618 \h </w:instrText>
+              <w:instrText xml:space="preserve"> PAGEREF _Toc45622584 \h </w:instrText>
             </w:r>
             <w:r>
               <w:rPr>
@@ -405,7 +405,7 @@
               <w:noProof/>
             </w:rPr>
           </w:pPr>
-          <w:hyperlink w:anchor="_Toc45552619" w:history="1">
+          <w:hyperlink w:anchor="_Toc45622585" w:history="1">
             <w:r>
               <w:rPr>
                 <w:rStyle w:val="Hyperlink"/>
@@ -432,7 +432,7 @@
                 <w:noProof/>
                 <w:webHidden/>
               </w:rPr>
-              <w:instrText xml:space="preserve"> PAGEREF _Toc45552619 \h </w:instrText>
+              <w:instrText xml:space="preserve"> PAGEREF _Toc45622585 \h </w:instrText>
             </w:r>
             <w:r>
               <w:rPr>
@@ -473,7 +473,7 @@
               <w:noProof/>
             </w:rPr>
           </w:pPr>
-          <w:hyperlink w:anchor="_Toc45552620" w:history="1">
+          <w:hyperlink w:anchor="_Toc45622586" w:history="1">
             <w:r>
               <w:rPr>
                 <w:rStyle w:val="Hyperlink"/>
@@ -500,7 +500,7 @@
                 <w:noProof/>
                 <w:webHidden/>
               </w:rPr>
-              <w:instrText xml:space="preserve"> PAGEREF _Toc45552620 \h </w:instrText>
+              <w:instrText xml:space="preserve"> PAGEREF _Toc45622586 \h </w:instrText>
             </w:r>
             <w:r>
               <w:rPr>
@@ -541,7 +541,7 @@
               <w:noProof/>
             </w:rPr>
           </w:pPr>
-          <w:hyperlink w:anchor="_Toc45552621" w:history="1">
+          <w:hyperlink w:anchor="_Toc45622587" w:history="1">
             <w:r>
               <w:rPr>
                 <w:rStyle w:val="Hyperlink"/>
@@ -568,7 +568,7 @@
                 <w:noProof/>
                 <w:webHidden/>
               </w:rPr>
-              <w:instrText xml:space="preserve"> PAGEREF _Toc45552621 \h </w:instrText>
+              <w:instrText xml:space="preserve"> PAGEREF _Toc45622587 \h </w:instrText>
             </w:r>
             <w:r>
               <w:rPr>
@@ -609,7 +609,7 @@
               <w:noProof/>
             </w:rPr>
           </w:pPr>
-          <w:hyperlink w:anchor="_Toc45552622" w:history="1">
+          <w:hyperlink w:anchor="_Toc45622588" w:history="1">
             <w:r>
               <w:rPr>
                 <w:rStyle w:val="Hyperlink"/>
@@ -636,7 +636,7 @@
                 <w:noProof/>
                 <w:webHidden/>
               </w:rPr>
-              <w:instrText xml:space="preserve"> PAGEREF _Toc45552622 \h </w:instrText>
+              <w:instrText xml:space="preserve"> PAGEREF _Toc45622588 \h </w:instrText>
             </w:r>
             <w:r>
               <w:rPr>
@@ -677,7 +677,7 @@
               <w:noProof/>
             </w:rPr>
           </w:pPr>
-          <w:hyperlink w:anchor="_Toc45552623" w:history="1">
+          <w:hyperlink w:anchor="_Toc45622589" w:history="1">
             <w:r>
               <w:rPr>
                 <w:rStyle w:val="Hyperlink"/>
@@ -704,7 +704,7 @@
                 <w:noProof/>
                 <w:webHidden/>
               </w:rPr>
-              <w:instrText xml:space="preserve"> PAGEREF _Toc45552623 \h </w:instrText>
+              <w:instrText xml:space="preserve"> PAGEREF _Toc45622589 \h </w:instrText>
             </w:r>
             <w:r>
               <w:rPr>
@@ -745,7 +745,7 @@
               <w:noProof/>
             </w:rPr>
           </w:pPr>
-          <w:hyperlink w:anchor="_Toc45552624" w:history="1">
+          <w:hyperlink w:anchor="_Toc45622590" w:history="1">
             <w:r>
               <w:rPr>
                 <w:rStyle w:val="Hyperlink"/>
@@ -772,7 +772,7 @@
                 <w:noProof/>
                 <w:webHidden/>
               </w:rPr>
-              <w:instrText xml:space="preserve"> PAGEREF _Toc45552624 \h </w:instrText>
+              <w:instrText xml:space="preserve"> PAGEREF _Toc45622590 \h </w:instrText>
             </w:r>
             <w:r>
               <w:rPr>
@@ -813,7 +813,7 @@
               <w:noProof/>
             </w:rPr>
           </w:pPr>
-          <w:hyperlink w:anchor="_Toc45552625" w:history="1">
+          <w:hyperlink w:anchor="_Toc45622591" w:history="1">
             <w:r>
               <w:rPr>
                 <w:rStyle w:val="Hyperlink"/>
@@ -840,7 +840,7 @@
                 <w:noProof/>
                 <w:webHidden/>
               </w:rPr>
-              <w:instrText xml:space="preserve"> PAGEREF _Toc45552625 \h </w:instrText>
+              <w:instrText xml:space="preserve"> PAGEREF _Toc45622591 \h </w:instrText>
             </w:r>
             <w:r>
               <w:rPr>
@@ -881,7 +881,7 @@
               <w:noProof/>
             </w:rPr>
           </w:pPr>
-          <w:hyperlink w:anchor="_Toc45552626" w:history="1">
+          <w:hyperlink w:anchor="_Toc45622592" w:history="1">
             <w:r>
               <w:rPr>
                 <w:rStyle w:val="Hyperlink"/>
@@ -908,7 +908,7 @@
                 <w:noProof/>
                 <w:webHidden/>
               </w:rPr>
-              <w:instrText xml:space="preserve"> PAGEREF _Toc45552626 \h </w:instrText>
+              <w:instrText xml:space="preserve"> PAGEREF _Toc45622592 \h </w:instrText>
             </w:r>
             <w:r>
               <w:rPr>
@@ -949,7 +949,7 @@
               <w:noProof/>
             </w:rPr>
           </w:pPr>
-          <w:hyperlink w:anchor="_Toc45552627" w:history="1">
+          <w:hyperlink w:anchor="_Toc45622593" w:history="1">
             <w:r>
               <w:rPr>
                 <w:rStyle w:val="Hyperlink"/>
@@ -976,7 +976,7 @@
                 <w:noProof/>
                 <w:webHidden/>
               </w:rPr>
-              <w:instrText xml:space="preserve"> PAGEREF _Toc45552627 \h </w:instrText>
+              <w:instrText xml:space="preserve"> PAGEREF _Toc45622593 \h </w:instrText>
             </w:r>
             <w:r>
               <w:rPr>
@@ -1017,7 +1017,7 @@
               <w:noProof/>
             </w:rPr>
           </w:pPr>
-          <w:hyperlink w:anchor="_Toc45552628" w:history="1">
+          <w:hyperlink w:anchor="_Toc45622594" w:history="1">
             <w:r>
               <w:rPr>
                 <w:rStyle w:val="Hyperlink"/>
@@ -1044,7 +1044,7 @@
                 <w:noProof/>
                 <w:webHidden/>
               </w:rPr>
-              <w:instrText xml:space="preserve"> PAGEREF _Toc45552628 \h </w:instrText>
+              <w:instrText xml:space="preserve"> PAGEREF _Toc45622594 \h </w:instrText>
             </w:r>
             <w:r>
               <w:rPr>
@@ -1085,7 +1085,7 @@
               <w:noProof/>
             </w:rPr>
           </w:pPr>
-          <w:hyperlink w:anchor="_Toc45552629" w:history="1">
+          <w:hyperlink w:anchor="_Toc45622595" w:history="1">
             <w:r>
               <w:rPr>
                 <w:rStyle w:val="Hyperlink"/>
@@ -1112,7 +1112,7 @@
                 <w:noProof/>
                 <w:webHidden/>
               </w:rPr>
-              <w:instrText xml:space="preserve"> PAGEREF _Toc45552629 \h </w:instrText>
+              <w:instrText xml:space="preserve"> PAGEREF _Toc45622595 \h </w:instrText>
             </w:r>
             <w:r>
               <w:rPr>
@@ -1153,7 +1153,7 @@
               <w:noProof/>
             </w:rPr>
           </w:pPr>
-          <w:hyperlink w:anchor="_Toc45552630" w:history="1">
+          <w:hyperlink w:anchor="_Toc45622596" w:history="1">
             <w:r>
               <w:rPr>
                 <w:rStyle w:val="Hyperlink"/>
@@ -1180,7 +1180,7 @@
                 <w:noProof/>
                 <w:webHidden/>
               </w:rPr>
-              <w:instrText xml:space="preserve"> PAGEREF _Toc45552630 \h </w:instrText>
+              <w:instrText xml:space="preserve"> PAGEREF _Toc45622596 \h </w:instrText>
             </w:r>
             <w:r>
               <w:rPr>
@@ -1221,7 +1221,7 @@
               <w:noProof/>
             </w:rPr>
           </w:pPr>
-          <w:hyperlink w:anchor="_Toc45552631" w:history="1">
+          <w:hyperlink w:anchor="_Toc45622597" w:history="1">
             <w:r>
               <w:rPr>
                 <w:rStyle w:val="Hyperlink"/>
@@ -1248,7 +1248,7 @@
                 <w:noProof/>
                 <w:webHidden/>
               </w:rPr>
-              <w:instrText xml:space="preserve"> PAGEREF _Toc45552631 \h </w:instrText>
+              <w:instrText xml:space="preserve"> PAGEREF _Toc45622597 \h </w:instrText>
             </w:r>
             <w:r>
               <w:rPr>
@@ -1289,7 +1289,7 @@
               <w:noProof/>
             </w:rPr>
           </w:pPr>
-          <w:hyperlink w:anchor="_Toc45552632" w:history="1">
+          <w:hyperlink w:anchor="_Toc45622598" w:history="1">
             <w:r>
               <w:rPr>
                 <w:rStyle w:val="Hyperlink"/>
@@ -1316,7 +1316,7 @@
                 <w:noProof/>
                 <w:webHidden/>
               </w:rPr>
-              <w:instrText xml:space="preserve"> PAGEREF _Toc45552632 \h </w:instrText>
+              <w:instrText xml:space="preserve"> PAGEREF _Toc45622598 \h </w:instrText>
             </w:r>
             <w:r>
               <w:rPr>
@@ -1357,7 +1357,7 @@
               <w:noProof/>
             </w:rPr>
           </w:pPr>
-          <w:hyperlink w:anchor="_Toc45552633" w:history="1">
+          <w:hyperlink w:anchor="_Toc45622599" w:history="1">
             <w:r>
               <w:rPr>
                 <w:rStyle w:val="Hyperlink"/>
@@ -1384,7 +1384,7 @@
                 <w:noProof/>
                 <w:webHidden/>
               </w:rPr>
-              <w:instrText xml:space="preserve"> PAGEREF _Toc45552633 \h </w:instrText>
+              <w:instrText xml:space="preserve"> PAGEREF _Toc45622599 \h </w:instrText>
             </w:r>
             <w:r>
               <w:rPr>
@@ -1425,7 +1425,7 @@
               <w:noProof/>
             </w:rPr>
           </w:pPr>
-          <w:hyperlink w:anchor="_Toc45552634" w:history="1">
+          <w:hyperlink w:anchor="_Toc45622600" w:history="1">
             <w:r>
               <w:rPr>
                 <w:rStyle w:val="Hyperlink"/>
@@ -1452,7 +1452,7 @@
                 <w:noProof/>
                 <w:webHidden/>
               </w:rPr>
-              <w:instrText xml:space="preserve"> PAGEREF _Toc45552634 \h </w:instrText>
+              <w:instrText xml:space="preserve"> PAGEREF _Toc45622600 \h </w:instrText>
             </w:r>
             <w:r>
               <w:rPr>
@@ -1493,7 +1493,7 @@
               <w:noProof/>
             </w:rPr>
           </w:pPr>
-          <w:hyperlink w:anchor="_Toc45552635" w:history="1">
+          <w:hyperlink w:anchor="_Toc45622601" w:history="1">
             <w:r>
               <w:rPr>
                 <w:rStyle w:val="Hyperlink"/>
@@ -1520,7 +1520,7 @@
                 <w:noProof/>
                 <w:webHidden/>
               </w:rPr>
-              <w:instrText xml:space="preserve"> PAGEREF _Toc45552635 \h </w:instrText>
+              <w:instrText xml:space="preserve"> PAGEREF _Toc45622601 \h </w:instrText>
             </w:r>
             <w:r>
               <w:rPr>
@@ -1561,7 +1561,7 @@
               <w:noProof/>
             </w:rPr>
           </w:pPr>
-          <w:hyperlink w:anchor="_Toc45552636" w:history="1">
+          <w:hyperlink w:anchor="_Toc45622602" w:history="1">
             <w:r>
               <w:rPr>
                 <w:rStyle w:val="Hyperlink"/>
@@ -1588,7 +1588,7 @@
                 <w:noProof/>
                 <w:webHidden/>
               </w:rPr>
-              <w:instrText xml:space="preserve"> PAGEREF _Toc45552636 \h </w:instrText>
+              <w:instrText xml:space="preserve"> PAGEREF _Toc45622602 \h </w:instrText>
             </w:r>
             <w:r>
               <w:rPr>
@@ -1629,7 +1629,7 @@
               <w:noProof/>
             </w:rPr>
           </w:pPr>
-          <w:hyperlink w:anchor="_Toc45552637" w:history="1">
+          <w:hyperlink w:anchor="_Toc45622603" w:history="1">
             <w:r>
               <w:rPr>
                 <w:rStyle w:val="Hyperlink"/>
@@ -1656,7 +1656,7 @@
                 <w:noProof/>
                 <w:webHidden/>
               </w:rPr>
-              <w:instrText xml:space="preserve"> PAGEREF _Toc45552637 \h </w:instrText>
+              <w:instrText xml:space="preserve"> PAGEREF _Toc45622603 \h </w:instrText>
             </w:r>
             <w:r>
               <w:rPr>
@@ -1697,7 +1697,7 @@
               <w:noProof/>
             </w:rPr>
           </w:pPr>
-          <w:hyperlink w:anchor="_Toc45552638" w:history="1">
+          <w:hyperlink w:anchor="_Toc45622604" w:history="1">
             <w:r>
               <w:rPr>
                 <w:rStyle w:val="Hyperlink"/>
@@ -1724,7 +1724,7 @@
                 <w:noProof/>
                 <w:webHidden/>
               </w:rPr>
-              <w:instrText xml:space="preserve"> PAGEREF _Toc45552638 \h </w:instrText>
+              <w:instrText xml:space="preserve"> PAGEREF _Toc45622604 \h </w:instrText>
             </w:r>
             <w:r>
               <w:rPr>
@@ -1765,7 +1765,7 @@
               <w:noProof/>
             </w:rPr>
           </w:pPr>
-          <w:hyperlink w:anchor="_Toc45552639" w:history="1">
+          <w:hyperlink w:anchor="_Toc45622605" w:history="1">
             <w:r>
               <w:rPr>
                 <w:rStyle w:val="Hyperlink"/>
@@ -1792,7 +1792,7 @@
                 <w:noProof/>
                 <w:webHidden/>
               </w:rPr>
-              <w:instrText xml:space="preserve"> PAGEREF _Toc45552639 \h </w:instrText>
+              <w:instrText xml:space="preserve"> PAGEREF _Toc45622605 \h </w:instrText>
             </w:r>
             <w:r>
               <w:rPr>
@@ -1833,7 +1833,7 @@
               <w:noProof/>
             </w:rPr>
           </w:pPr>
-          <w:hyperlink w:anchor="_Toc45552640" w:history="1">
+          <w:hyperlink w:anchor="_Toc45622606" w:history="1">
             <w:r>
               <w:rPr>
                 <w:rStyle w:val="Hyperlink"/>
@@ -1860,7 +1860,7 @@
                 <w:noProof/>
                 <w:webHidden/>
               </w:rPr>
-              <w:instrText xml:space="preserve"> PAGEREF _Toc45552640 \h </w:instrText>
+              <w:instrText xml:space="preserve"> PAGEREF _Toc45622606 \h </w:instrText>
             </w:r>
             <w:r>
               <w:rPr>
@@ -1881,6 +1881,210 @@
                 <w:webHidden/>
               </w:rPr>
               <w:t>16</w:t>
+            </w:r>
+            <w:r>
+              <w:rPr>
+                <w:noProof/>
+                <w:webHidden/>
+              </w:rPr>
+              <w:fldChar w:fldCharType="end"/>
+            </w:r>
+          </w:hyperlink>
+        </w:p>
+        <w:p>
+          <w:pPr>
+            <w:pStyle w:val="TOC3"/>
+            <w:tabs>
+              <w:tab w:val="right" w:leader="dot" w:pos="9350"/>
+            </w:tabs>
+            <w:rPr>
+              <w:noProof/>
+            </w:rPr>
+          </w:pPr>
+          <w:hyperlink w:anchor="_Toc45622607" w:history="1">
+            <w:r>
+              <w:rPr>
+                <w:rStyle w:val="Hyperlink"/>
+                <w:noProof/>
+              </w:rPr>
+              <w:t>magic_methods</w:t>
+            </w:r>
+            <w:r>
+              <w:rPr>
+                <w:noProof/>
+                <w:webHidden/>
+              </w:rPr>
+              <w:tab/>
+            </w:r>
+            <w:r>
+              <w:rPr>
+                <w:noProof/>
+                <w:webHidden/>
+              </w:rPr>
+              <w:fldChar w:fldCharType="begin"/>
+            </w:r>
+            <w:r>
+              <w:rPr>
+                <w:noProof/>
+                <w:webHidden/>
+              </w:rPr>
+              <w:instrText xml:space="preserve"> PAGEREF _Toc45622607 \h </w:instrText>
+            </w:r>
+            <w:r>
+              <w:rPr>
+                <w:noProof/>
+                <w:webHidden/>
+              </w:rPr>
+            </w:r>
+            <w:r>
+              <w:rPr>
+                <w:noProof/>
+                <w:webHidden/>
+              </w:rPr>
+              <w:fldChar w:fldCharType="separate"/>
+            </w:r>
+            <w:r>
+              <w:rPr>
+                <w:noProof/>
+                <w:webHidden/>
+              </w:rPr>
+              <w:t>16</w:t>
+            </w:r>
+            <w:r>
+              <w:rPr>
+                <w:noProof/>
+                <w:webHidden/>
+              </w:rPr>
+              <w:fldChar w:fldCharType="end"/>
+            </w:r>
+          </w:hyperlink>
+        </w:p>
+        <w:p>
+          <w:pPr>
+            <w:pStyle w:val="TOC2"/>
+            <w:tabs>
+              <w:tab w:val="right" w:leader="dot" w:pos="9350"/>
+            </w:tabs>
+            <w:rPr>
+              <w:noProof/>
+            </w:rPr>
+          </w:pPr>
+          <w:hyperlink w:anchor="_Toc45622608" w:history="1">
+            <w:r>
+              <w:rPr>
+                <w:rStyle w:val="Hyperlink"/>
+                <w:noProof/>
+              </w:rPr>
+              <w:t>Inheritance</w:t>
+            </w:r>
+            <w:r>
+              <w:rPr>
+                <w:noProof/>
+                <w:webHidden/>
+              </w:rPr>
+              <w:tab/>
+            </w:r>
+            <w:r>
+              <w:rPr>
+                <w:noProof/>
+                <w:webHidden/>
+              </w:rPr>
+              <w:fldChar w:fldCharType="begin"/>
+            </w:r>
+            <w:r>
+              <w:rPr>
+                <w:noProof/>
+                <w:webHidden/>
+              </w:rPr>
+              <w:instrText xml:space="preserve"> PAGEREF _Toc45622608 \h </w:instrText>
+            </w:r>
+            <w:r>
+              <w:rPr>
+                <w:noProof/>
+                <w:webHidden/>
+              </w:rPr>
+            </w:r>
+            <w:r>
+              <w:rPr>
+                <w:noProof/>
+                <w:webHidden/>
+              </w:rPr>
+              <w:fldChar w:fldCharType="separate"/>
+            </w:r>
+            <w:r>
+              <w:rPr>
+                <w:noProof/>
+                <w:webHidden/>
+              </w:rPr>
+              <w:t>17</w:t>
+            </w:r>
+            <w:r>
+              <w:rPr>
+                <w:noProof/>
+                <w:webHidden/>
+              </w:rPr>
+              <w:fldChar w:fldCharType="end"/>
+            </w:r>
+          </w:hyperlink>
+        </w:p>
+        <w:p>
+          <w:pPr>
+            <w:pStyle w:val="TOC3"/>
+            <w:tabs>
+              <w:tab w:val="right" w:leader="dot" w:pos="9350"/>
+            </w:tabs>
+            <w:rPr>
+              <w:noProof/>
+            </w:rPr>
+          </w:pPr>
+          <w:hyperlink w:anchor="_Toc45622609" w:history="1">
+            <w:r>
+              <w:rPr>
+                <w:rStyle w:val="Hyperlink"/>
+                <w:noProof/>
+              </w:rPr>
+              <w:t>inheritance_exercise_clothing</w:t>
+            </w:r>
+            <w:r>
+              <w:rPr>
+                <w:noProof/>
+                <w:webHidden/>
+              </w:rPr>
+              <w:tab/>
+            </w:r>
+            <w:r>
+              <w:rPr>
+                <w:noProof/>
+                <w:webHidden/>
+              </w:rPr>
+              <w:fldChar w:fldCharType="begin"/>
+            </w:r>
+            <w:r>
+              <w:rPr>
+                <w:noProof/>
+                <w:webHidden/>
+              </w:rPr>
+              <w:instrText xml:space="preserve"> PAGEREF _Toc45622609 \h </w:instrText>
+            </w:r>
+            <w:r>
+              <w:rPr>
+                <w:noProof/>
+                <w:webHidden/>
+              </w:rPr>
+            </w:r>
+            <w:r>
+              <w:rPr>
+                <w:noProof/>
+                <w:webHidden/>
+              </w:rPr>
+              <w:fldChar w:fldCharType="separate"/>
+            </w:r>
+            <w:r>
+              <w:rPr>
+                <w:noProof/>
+                <w:webHidden/>
+              </w:rPr>
+              <w:t>17</w:t>
             </w:r>
             <w:r>
               <w:rPr>
@@ -1901,7 +2105,7 @@
               <w:noProof/>
             </w:rPr>
           </w:pPr>
-          <w:hyperlink w:anchor="_Toc45552641" w:history="1">
+          <w:hyperlink w:anchor="_Toc45622610" w:history="1">
             <w:r>
               <w:rPr>
                 <w:rStyle w:val="Hyperlink"/>
@@ -1928,7 +2132,7 @@
                 <w:noProof/>
                 <w:webHidden/>
               </w:rPr>
-              <w:instrText xml:space="preserve"> PAGEREF _Toc45552641 \h </w:instrText>
+              <w:instrText xml:space="preserve"> PAGEREF _Toc45622610 \h </w:instrText>
             </w:r>
             <w:r>
               <w:rPr>
@@ -1948,7 +2152,7 @@
                 <w:noProof/>
                 <w:webHidden/>
               </w:rPr>
-              <w:t>19</w:t>
+              <w:t>20</w:t>
             </w:r>
             <w:r>
               <w:rPr>
@@ -1969,7 +2173,7 @@
               <w:noProof/>
             </w:rPr>
           </w:pPr>
-          <w:hyperlink w:anchor="_Toc45552642" w:history="1">
+          <w:hyperlink w:anchor="_Toc45622611" w:history="1">
             <w:r>
               <w:rPr>
                 <w:rStyle w:val="Hyperlink"/>
@@ -1996,7 +2200,7 @@
                 <w:noProof/>
                 <w:webHidden/>
               </w:rPr>
-              <w:instrText xml:space="preserve"> PAGEREF _Toc45552642 \h </w:instrText>
+              <w:instrText xml:space="preserve"> PAGEREF _Toc45622611 \h </w:instrText>
             </w:r>
             <w:r>
               <w:rPr>
@@ -2016,7 +2220,7 @@
                 <w:noProof/>
                 <w:webHidden/>
               </w:rPr>
-              <w:t>21</w:t>
+              <w:t>22</w:t>
             </w:r>
             <w:r>
               <w:rPr>
@@ -2037,7 +2241,7 @@
               <w:noProof/>
             </w:rPr>
           </w:pPr>
-          <w:hyperlink w:anchor="_Toc45552643" w:history="1">
+          <w:hyperlink w:anchor="_Toc45622612" w:history="1">
             <w:r>
               <w:rPr>
                 <w:rStyle w:val="Hyperlink"/>
@@ -2064,7 +2268,7 @@
                 <w:noProof/>
                 <w:webHidden/>
               </w:rPr>
-              <w:instrText xml:space="preserve"> PAGEREF _Toc45552643 \h </w:instrText>
+              <w:instrText xml:space="preserve"> PAGEREF _Toc45622612 \h </w:instrText>
             </w:r>
             <w:r>
               <w:rPr>
@@ -2084,7 +2288,7 @@
                 <w:noProof/>
                 <w:webHidden/>
               </w:rPr>
-              <w:t>21</w:t>
+              <w:t>22</w:t>
             </w:r>
             <w:r>
               <w:rPr>
@@ -2105,7 +2309,7 @@
               <w:noProof/>
             </w:rPr>
           </w:pPr>
-          <w:hyperlink w:anchor="_Toc45552644" w:history="1">
+          <w:hyperlink w:anchor="_Toc45622613" w:history="1">
             <w:r>
               <w:rPr>
                 <w:rStyle w:val="Hyperlink"/>
@@ -2132,7 +2336,7 @@
                 <w:noProof/>
                 <w:webHidden/>
               </w:rPr>
-              <w:instrText xml:space="preserve"> PAGEREF _Toc45552644 \h </w:instrText>
+              <w:instrText xml:space="preserve"> PAGEREF _Toc45622613 \h </w:instrText>
             </w:r>
             <w:r>
               <w:rPr>
@@ -2152,7 +2356,7 @@
                 <w:noProof/>
                 <w:webHidden/>
               </w:rPr>
-              <w:t>21</w:t>
+              <w:t>22</w:t>
             </w:r>
             <w:r>
               <w:rPr>
@@ -2185,7 +2389,7 @@
       <w:pPr>
         <w:pStyle w:val="Heading1"/>
       </w:pPr>
-      <w:bookmarkStart w:id="0" w:name="_Toc45552614"/>
+      <w:bookmarkStart w:id="0" w:name="_Toc45622580"/>
       <w:r>
         <w:lastRenderedPageBreak/>
         <w:t>Software Practices I</w:t>
@@ -2197,7 +2401,7 @@
       <w:pPr>
         <w:pStyle w:val="Heading2"/>
       </w:pPr>
-      <w:bookmarkStart w:id="1" w:name="_Toc45552615"/>
+      <w:bookmarkStart w:id="1" w:name="_Toc45622581"/>
       <w:r>
         <w:t xml:space="preserve">Writing </w:t>
       </w:r>
@@ -2226,7 +2430,7 @@
       <w:pPr>
         <w:pStyle w:val="Heading2"/>
       </w:pPr>
-      <w:bookmarkStart w:id="2" w:name="_Toc45552616"/>
+      <w:bookmarkStart w:id="2" w:name="_Toc45622582"/>
       <w:r>
         <w:t>Writing modular code</w:t>
       </w:r>
@@ -2327,7 +2531,7 @@
       <w:pPr>
         <w:pStyle w:val="Heading2"/>
       </w:pPr>
-      <w:bookmarkStart w:id="3" w:name="_Toc45552617"/>
+      <w:bookmarkStart w:id="3" w:name="_Toc45622583"/>
       <w:r>
         <w:t>Writing efficient code</w:t>
       </w:r>
@@ -2431,7 +2635,7 @@
       <w:pPr>
         <w:pStyle w:val="Heading3"/>
       </w:pPr>
-      <w:bookmarkStart w:id="4" w:name="_Toc45552618"/>
+      <w:bookmarkStart w:id="4" w:name="_Toc45622584"/>
       <w:proofErr w:type="spellStart"/>
       <w:r>
         <w:t>optimizing_code_common_books</w:t>
@@ -2534,7 +2738,7 @@
       <w:pPr>
         <w:pStyle w:val="Heading3"/>
       </w:pPr>
-      <w:bookmarkStart w:id="5" w:name="_Toc45552619"/>
+      <w:bookmarkStart w:id="5" w:name="_Toc45622585"/>
       <w:proofErr w:type="spellStart"/>
       <w:r>
         <w:lastRenderedPageBreak/>
@@ -2614,7 +2818,7 @@
       <w:pPr>
         <w:pStyle w:val="Heading2"/>
       </w:pPr>
-      <w:bookmarkStart w:id="6" w:name="_Toc45552620"/>
+      <w:bookmarkStart w:id="6" w:name="_Toc45622586"/>
       <w:r>
         <w:t>Documentation</w:t>
       </w:r>
@@ -2691,7 +2895,7 @@
       <w:pPr>
         <w:pStyle w:val="Heading2"/>
       </w:pPr>
-      <w:bookmarkStart w:id="7" w:name="_Toc45552621"/>
+      <w:bookmarkStart w:id="7" w:name="_Toc45622587"/>
       <w:r>
         <w:t>Version Control</w:t>
       </w:r>
@@ -2714,7 +2918,7 @@
       <w:pPr>
         <w:pStyle w:val="Heading1"/>
       </w:pPr>
-      <w:bookmarkStart w:id="8" w:name="_Toc45552622"/>
+      <w:bookmarkStart w:id="8" w:name="_Toc45622588"/>
       <w:r>
         <w:lastRenderedPageBreak/>
         <w:t>Software Practices II</w:t>
@@ -2726,7 +2930,7 @@
       <w:pPr>
         <w:pStyle w:val="Heading2"/>
       </w:pPr>
-      <w:bookmarkStart w:id="9" w:name="_Toc45552623"/>
+      <w:bookmarkStart w:id="9" w:name="_Toc45622589"/>
       <w:r>
         <w:t>Testing</w:t>
       </w:r>
@@ -2786,7 +2990,7 @@
       <w:pPr>
         <w:pStyle w:val="Heading2"/>
       </w:pPr>
-      <w:bookmarkStart w:id="10" w:name="_Toc45552624"/>
+      <w:bookmarkStart w:id="10" w:name="_Toc45622590"/>
       <w:r>
         <w:t>Test Driven Development</w:t>
       </w:r>
@@ -2849,7 +3053,7 @@
       <w:pPr>
         <w:pStyle w:val="Heading2"/>
       </w:pPr>
-      <w:bookmarkStart w:id="11" w:name="_Toc45552625"/>
+      <w:bookmarkStart w:id="11" w:name="_Toc45622591"/>
       <w:r>
         <w:t>Logging</w:t>
       </w:r>
@@ -2874,7 +3078,7 @@
       <w:pPr>
         <w:pStyle w:val="Heading2"/>
       </w:pPr>
-      <w:bookmarkStart w:id="12" w:name="_Toc45552626"/>
+      <w:bookmarkStart w:id="12" w:name="_Toc45622592"/>
       <w:r>
         <w:t>Code Review</w:t>
       </w:r>
@@ -2890,7 +3094,7 @@
       <w:pPr>
         <w:pStyle w:val="Heading3"/>
       </w:pPr>
-      <w:bookmarkStart w:id="13" w:name="_Toc45552627"/>
+      <w:bookmarkStart w:id="13" w:name="_Toc45622593"/>
       <w:r>
         <w:t>Explain issues and make suggestions</w:t>
       </w:r>
@@ -2919,7 +3123,7 @@
       <w:pPr>
         <w:pStyle w:val="Heading3"/>
       </w:pPr>
-      <w:bookmarkStart w:id="14" w:name="_Toc45552628"/>
+      <w:bookmarkStart w:id="14" w:name="_Toc45622594"/>
       <w:r>
         <w:t>Keep comments objective</w:t>
       </w:r>
@@ -3002,7 +3206,7 @@
       <w:pPr>
         <w:pStyle w:val="Heading3"/>
       </w:pPr>
-      <w:bookmarkStart w:id="15" w:name="_Toc45552629"/>
+      <w:bookmarkStart w:id="15" w:name="_Toc45622595"/>
       <w:r>
         <w:t>Provide code examples</w:t>
       </w:r>
@@ -4136,7 +4340,7 @@
       <w:pPr>
         <w:pStyle w:val="Heading1"/>
       </w:pPr>
-      <w:bookmarkStart w:id="16" w:name="_Toc45552630"/>
+      <w:bookmarkStart w:id="16" w:name="_Toc45622596"/>
       <w:r>
         <w:lastRenderedPageBreak/>
         <w:t>Object Oriented Programming</w:t>
@@ -4151,7 +4355,7 @@
       <w:pPr>
         <w:pStyle w:val="Heading2"/>
       </w:pPr>
-      <w:bookmarkStart w:id="17" w:name="_Toc45552631"/>
+      <w:bookmarkStart w:id="17" w:name="_Toc45622597"/>
       <w:r>
         <w:t>Introduction</w:t>
       </w:r>
@@ -4296,7 +4500,7 @@
       <w:pPr>
         <w:pStyle w:val="Heading2"/>
       </w:pPr>
-      <w:bookmarkStart w:id="18" w:name="_Toc45552632"/>
+      <w:bookmarkStart w:id="18" w:name="_Toc45622598"/>
       <w:r>
         <w:t>Classes and Objects</w:t>
       </w:r>
@@ -4313,7 +4517,7 @@
       <w:pPr>
         <w:pStyle w:val="Heading3"/>
       </w:pPr>
-      <w:bookmarkStart w:id="19" w:name="_Toc45552633"/>
+      <w:bookmarkStart w:id="19" w:name="_Toc45622599"/>
       <w:proofErr w:type="spellStart"/>
       <w:r>
         <w:t>shirt_exercise</w:t>
@@ -4425,7 +4629,7 @@
       <w:pPr>
         <w:pStyle w:val="Heading3"/>
       </w:pPr>
-      <w:bookmarkStart w:id="20" w:name="_Toc45552634"/>
+      <w:bookmarkStart w:id="20" w:name="_Toc45622600"/>
       <w:r>
         <w:t>Get and Set methods</w:t>
       </w:r>
@@ -5657,7 +5861,7 @@
       <w:pPr>
         <w:pStyle w:val="Heading3"/>
       </w:pPr>
-      <w:bookmarkStart w:id="21" w:name="_Toc45552635"/>
+      <w:bookmarkStart w:id="21" w:name="_Toc45622601"/>
       <w:r>
         <w:t>OOP Syntax Exercise - Part 2</w:t>
       </w:r>
@@ -5681,7 +5885,7 @@
       <w:pPr>
         <w:pStyle w:val="Heading2"/>
       </w:pPr>
-      <w:bookmarkStart w:id="22" w:name="_Toc45552636"/>
+      <w:bookmarkStart w:id="22" w:name="_Toc45622602"/>
       <w:r>
         <w:t>Python Package: Gaussian Distribution</w:t>
       </w:r>
@@ -5834,7 +6038,6 @@
           <w:id w:val="-96948390"/>
           <w:citation/>
         </w:sdtPr>
-        <w:sdtEndPr/>
         <w:sdtContent>
           <w:r>
             <w:fldChar w:fldCharType="begin"/>
@@ -5861,7 +6064,6 @@
           <w:id w:val="-826583202"/>
           <w:citation/>
         </w:sdtPr>
-        <w:sdtEndPr/>
         <w:sdtContent>
           <w:r>
             <w:fldChar w:fldCharType="begin"/>
@@ -5891,7 +6093,6 @@
           <w:id w:val="-1890409555"/>
           <w:citation/>
         </w:sdtPr>
-        <w:sdtEndPr/>
         <w:sdtContent>
           <w:r>
             <w:fldChar w:fldCharType="begin"/>
@@ -5918,7 +6119,6 @@
           <w:id w:val="-164011658"/>
           <w:citation/>
         </w:sdtPr>
-        <w:sdtEndPr/>
         <w:sdtContent>
           <w:r>
             <w:fldChar w:fldCharType="begin"/>
@@ -5948,7 +6148,6 @@
           <w:id w:val="238287251"/>
           <w:citation/>
         </w:sdtPr>
-        <w:sdtEndPr/>
         <w:sdtContent>
           <w:r>
             <w:fldChar w:fldCharType="begin"/>
@@ -5975,7 +6174,6 @@
           <w:id w:val="-290597157"/>
           <w:citation/>
         </w:sdtPr>
-        <w:sdtEndPr/>
         <w:sdtContent>
           <w:r>
             <w:fldChar w:fldCharType="begin"/>
@@ -6005,7 +6203,6 @@
           <w:id w:val="1297256928"/>
           <w:citation/>
         </w:sdtPr>
-        <w:sdtEndPr/>
         <w:sdtContent>
           <w:r>
             <w:fldChar w:fldCharType="begin"/>
@@ -6038,7 +6235,7 @@
       <w:pPr>
         <w:pStyle w:val="Heading2"/>
       </w:pPr>
-      <w:bookmarkStart w:id="23" w:name="_Toc45552637"/>
+      <w:bookmarkStart w:id="23" w:name="_Toc45622603"/>
       <w:r>
         <w:lastRenderedPageBreak/>
         <w:t>Theory</w:t>
@@ -7143,7 +7340,7 @@
       <w:pPr>
         <w:pStyle w:val="Heading2"/>
       </w:pPr>
-      <w:bookmarkStart w:id="24" w:name="_Toc45552638"/>
+      <w:bookmarkStart w:id="24" w:name="_Toc45622604"/>
       <w:r>
         <w:t>The Gaussian Class</w:t>
       </w:r>
@@ -7264,7 +7461,7 @@
       <w:pPr>
         <w:pStyle w:val="Heading3"/>
       </w:pPr>
-      <w:bookmarkStart w:id="25" w:name="_Toc45552639"/>
+      <w:bookmarkStart w:id="25" w:name="_Toc45622605"/>
       <w:proofErr w:type="spellStart"/>
       <w:r>
         <w:t>gaussian_code_exercise.ipynb</w:t>
@@ -7641,7 +7838,7 @@
       <w:pPr>
         <w:pStyle w:val="Heading2"/>
       </w:pPr>
-      <w:bookmarkStart w:id="26" w:name="_Toc45552640"/>
+      <w:bookmarkStart w:id="26" w:name="_Toc45622606"/>
       <w:r>
         <w:t>Magic Methods in code</w:t>
       </w:r>
@@ -7666,10 +7863,12 @@
       <w:pPr>
         <w:pStyle w:val="Heading3"/>
       </w:pPr>
+      <w:bookmarkStart w:id="27" w:name="_Toc45622607"/>
       <w:proofErr w:type="spellStart"/>
       <w:r>
         <w:t>magic_methods</w:t>
       </w:r>
+      <w:bookmarkEnd w:id="27"/>
       <w:proofErr w:type="spellEnd"/>
     </w:p>
     <w:p/>
@@ -7698,16 +7897,7 @@
         <w:t xml:space="preserve">Sqrt the </w:t>
       </w:r>
       <w:r>
-        <w:t xml:space="preserve">sum of squared values of standard deviations, </w:t>
-      </w:r>
-      <w:r>
-        <w:t xml:space="preserve">assign that to a new object’s </w:t>
-      </w:r>
-      <w:r>
-        <w:t>standard deviation</w:t>
-      </w:r>
-      <w:r>
-        <w:t xml:space="preserve"> and return it</w:t>
+        <w:t>sum of squared values of standard deviations, assign that to a new object’s standard deviation and return it</w:t>
       </w:r>
     </w:p>
     <w:p>
@@ -7730,9 +7920,11 @@
       <w:pPr>
         <w:pStyle w:val="Heading2"/>
       </w:pPr>
+      <w:bookmarkStart w:id="28" w:name="_Toc45622608"/>
       <w:r>
         <w:t>Inheritance</w:t>
       </w:r>
+      <w:bookmarkEnd w:id="28"/>
     </w:p>
     <w:p/>
     <w:p>
@@ -7773,10 +7965,12 @@
       <w:pPr>
         <w:pStyle w:val="Heading3"/>
       </w:pPr>
+      <w:bookmarkStart w:id="29" w:name="_Toc45622609"/>
       <w:proofErr w:type="spellStart"/>
       <w:r>
         <w:t>inheritance_exercise_clothing</w:t>
       </w:r>
+      <w:bookmarkEnd w:id="29"/>
       <w:proofErr w:type="spellEnd"/>
     </w:p>
     <w:p/>
@@ -7846,6 +8040,35 @@
       <w:r>
         <w:t>parent class in child class</w:t>
       </w:r>
+    </w:p>
+    <w:p/>
+    <w:p>
+      <w:pPr>
+        <w:pStyle w:val="Heading2"/>
+      </w:pPr>
+      <w:r>
+        <w:t>Inheritance Gaussian Class</w:t>
+      </w:r>
+    </w:p>
+    <w:p/>
+    <w:p>
+      <w:r>
+        <w:t xml:space="preserve">The distribution super class is used as the base class for the Gaussian and the </w:t>
+      </w:r>
+      <w:r>
+        <w:t>Binomial classes.</w:t>
+      </w:r>
+    </w:p>
+    <w:p/>
+    <w:p>
+      <w:pPr>
+        <w:pStyle w:val="Heading3"/>
+      </w:pPr>
+      <w:proofErr w:type="spellStart"/>
+      <w:r>
+        <w:t>inheritance_probability_distribution</w:t>
+      </w:r>
+      <w:proofErr w:type="spellEnd"/>
     </w:p>
     <w:p/>
     <w:p/>
@@ -7873,6 +8096,8 @@
     <w:p/>
     <w:p/>
     <w:p/>
+    <w:p/>
+    <w:p/>
     <w:p>
       <w:pPr>
         <w:rPr>
@@ -7934,7 +8159,7 @@
         <w:br w:type="page"/>
       </w:r>
     </w:p>
-    <w:bookmarkStart w:id="27" w:name="_Toc45552641" w:displacedByCustomXml="next"/>
+    <w:bookmarkStart w:id="30" w:name="_Toc45622610" w:displacedByCustomXml="next"/>
     <w:sdt>
       <w:sdtPr>
         <w:rPr>
@@ -7949,7 +8174,6 @@
           <w:docPartUnique/>
         </w:docPartObj>
       </w:sdtPr>
-      <w:sdtEndPr/>
       <w:sdtContent>
         <w:p>
           <w:pPr>
@@ -7958,14 +8182,13 @@
           <w:r>
             <w:t>References</w:t>
           </w:r>
-          <w:bookmarkEnd w:id="27"/>
+          <w:bookmarkEnd w:id="30"/>
         </w:p>
         <w:sdt>
           <w:sdtPr>
             <w:id w:val="-573587230"/>
             <w:bibliography/>
           </w:sdtPr>
-          <w:sdtEndPr/>
           <w:sdtContent>
             <w:p>
               <w:pPr>
@@ -8281,31 +8504,31 @@
       <w:pPr>
         <w:pStyle w:val="Heading1"/>
       </w:pPr>
-      <w:bookmarkStart w:id="28" w:name="_Toc45552642"/>
+      <w:bookmarkStart w:id="31" w:name="_Toc45622611"/>
       <w:r>
         <w:t>Hello</w:t>
       </w:r>
-      <w:bookmarkEnd w:id="28"/>
+      <w:bookmarkEnd w:id="31"/>
     </w:p>
     <w:p>
       <w:pPr>
         <w:pStyle w:val="Heading2"/>
       </w:pPr>
-      <w:bookmarkStart w:id="29" w:name="_Toc45552643"/>
+      <w:bookmarkStart w:id="32" w:name="_Toc45622612"/>
       <w:r>
         <w:t>Hello</w:t>
       </w:r>
-      <w:bookmarkEnd w:id="29"/>
+      <w:bookmarkEnd w:id="32"/>
     </w:p>
     <w:p>
       <w:pPr>
         <w:pStyle w:val="Heading3"/>
       </w:pPr>
-      <w:bookmarkStart w:id="30" w:name="_Toc45552644"/>
+      <w:bookmarkStart w:id="33" w:name="_Toc45622613"/>
       <w:r>
         <w:t>Hello</w:t>
       </w:r>
-      <w:bookmarkEnd w:id="30"/>
+      <w:bookmarkEnd w:id="33"/>
     </w:p>
     <w:p>
       <w:pPr>

</xml_diff>

<commit_message>
Add notes for Inheritance with the Gaussian Class
Notes_Udacity_AWS_Machine_Learning_Foundations_Course.docx:
- Add notes for inheritance_probability_distribution.ipynb refactoring
</commit_message>
<xml_diff>
--- a/notes/Notes_Udacity_AWS_Machine_Learning_Foundations_Course.docx
+++ b/notes/Notes_Udacity_AWS_Machine_Learning_Foundations_Course.docx
@@ -8070,6 +8070,63 @@
       </w:r>
       <w:proofErr w:type="spellEnd"/>
     </w:p>
+    <w:p/>
+    <w:p>
+      <w:pPr>
+        <w:pStyle w:val="ListParagraph"/>
+        <w:numPr>
+          <w:ilvl w:val="0"/>
+          <w:numId w:val="25"/>
+        </w:numPr>
+      </w:pPr>
+      <w:r>
+        <w:t>The distribution class is the parent class for the gaussian class</w:t>
+      </w:r>
+    </w:p>
+    <w:p>
+      <w:pPr>
+        <w:pStyle w:val="ListParagraph"/>
+        <w:numPr>
+          <w:ilvl w:val="0"/>
+          <w:numId w:val="25"/>
+        </w:numPr>
+      </w:pPr>
+      <w:r>
+        <w:t xml:space="preserve">The code has been refactored to adjust the gaussian class init method—it now </w:t>
+      </w:r>
+      <w:r>
+        <w:t>initializes the distribution class</w:t>
+      </w:r>
+    </w:p>
+    <w:p>
+      <w:pPr>
+        <w:pStyle w:val="ListParagraph"/>
+        <w:numPr>
+          <w:ilvl w:val="0"/>
+          <w:numId w:val="25"/>
+        </w:numPr>
+      </w:pPr>
+      <w:r>
+        <w:t>The read data method has been overridden in the gaussian class</w:t>
+      </w:r>
+    </w:p>
+    <w:p>
+      <w:pPr>
+        <w:pStyle w:val="ListParagraph"/>
+        <w:numPr>
+          <w:ilvl w:val="0"/>
+          <w:numId w:val="25"/>
+        </w:numPr>
+      </w:pPr>
+      <w:r>
+        <w:t>The functionality remains the same thr</w:t>
+      </w:r>
+      <w:r>
+        <w:t>oughout</w:t>
+      </w:r>
+    </w:p>
+    <w:p/>
+    <w:p/>
     <w:p/>
     <w:p/>
     <w:p/>
@@ -9901,6 +9958,92 @@
     </w:lvl>
   </w:abstractNum>
   <w:abstractNum w:abstractNumId="14" w15:restartNumberingAfterBreak="0">
+    <w:nsid w:val="54174CF4"/>
+    <w:multiLevelType w:val="hybridMultilevel"/>
+    <w:tmpl w:val="F5E4AD6E"/>
+    <w:lvl w:ilvl="0" w:tplc="0409000F">
+      <w:start w:val="1"/>
+      <w:numFmt w:val="decimal"/>
+      <w:lvlText w:val="%1."/>
+      <w:lvlJc w:val="left"/>
+      <w:pPr>
+        <w:ind w:left="720" w:hanging="360"/>
+      </w:pPr>
+    </w:lvl>
+    <w:lvl w:ilvl="1" w:tplc="04090019" w:tentative="1">
+      <w:start w:val="1"/>
+      <w:numFmt w:val="lowerLetter"/>
+      <w:lvlText w:val="%2."/>
+      <w:lvlJc w:val="left"/>
+      <w:pPr>
+        <w:ind w:left="1440" w:hanging="360"/>
+      </w:pPr>
+    </w:lvl>
+    <w:lvl w:ilvl="2" w:tplc="0409001B" w:tentative="1">
+      <w:start w:val="1"/>
+      <w:numFmt w:val="lowerRoman"/>
+      <w:lvlText w:val="%3."/>
+      <w:lvlJc w:val="right"/>
+      <w:pPr>
+        <w:ind w:left="2160" w:hanging="180"/>
+      </w:pPr>
+    </w:lvl>
+    <w:lvl w:ilvl="3" w:tplc="0409000F" w:tentative="1">
+      <w:start w:val="1"/>
+      <w:numFmt w:val="decimal"/>
+      <w:lvlText w:val="%4."/>
+      <w:lvlJc w:val="left"/>
+      <w:pPr>
+        <w:ind w:left="2880" w:hanging="360"/>
+      </w:pPr>
+    </w:lvl>
+    <w:lvl w:ilvl="4" w:tplc="04090019" w:tentative="1">
+      <w:start w:val="1"/>
+      <w:numFmt w:val="lowerLetter"/>
+      <w:lvlText w:val="%5."/>
+      <w:lvlJc w:val="left"/>
+      <w:pPr>
+        <w:ind w:left="3600" w:hanging="360"/>
+      </w:pPr>
+    </w:lvl>
+    <w:lvl w:ilvl="5" w:tplc="0409001B" w:tentative="1">
+      <w:start w:val="1"/>
+      <w:numFmt w:val="lowerRoman"/>
+      <w:lvlText w:val="%6."/>
+      <w:lvlJc w:val="right"/>
+      <w:pPr>
+        <w:ind w:left="4320" w:hanging="180"/>
+      </w:pPr>
+    </w:lvl>
+    <w:lvl w:ilvl="6" w:tplc="0409000F" w:tentative="1">
+      <w:start w:val="1"/>
+      <w:numFmt w:val="decimal"/>
+      <w:lvlText w:val="%7."/>
+      <w:lvlJc w:val="left"/>
+      <w:pPr>
+        <w:ind w:left="5040" w:hanging="360"/>
+      </w:pPr>
+    </w:lvl>
+    <w:lvl w:ilvl="7" w:tplc="04090019" w:tentative="1">
+      <w:start w:val="1"/>
+      <w:numFmt w:val="lowerLetter"/>
+      <w:lvlText w:val="%8."/>
+      <w:lvlJc w:val="left"/>
+      <w:pPr>
+        <w:ind w:left="5760" w:hanging="360"/>
+      </w:pPr>
+    </w:lvl>
+    <w:lvl w:ilvl="8" w:tplc="0409001B" w:tentative="1">
+      <w:start w:val="1"/>
+      <w:numFmt w:val="lowerRoman"/>
+      <w:lvlText w:val="%9."/>
+      <w:lvlJc w:val="right"/>
+      <w:pPr>
+        <w:ind w:left="6480" w:hanging="180"/>
+      </w:pPr>
+    </w:lvl>
+  </w:abstractNum>
+  <w:abstractNum w:abstractNumId="15" w15:restartNumberingAfterBreak="0">
     <w:nsid w:val="565669D9"/>
     <w:multiLevelType w:val="hybridMultilevel"/>
     <w:tmpl w:val="D8061DFC"/>
@@ -9986,7 +10129,7 @@
       </w:pPr>
     </w:lvl>
   </w:abstractNum>
-  <w:abstractNum w:abstractNumId="15" w15:restartNumberingAfterBreak="0">
+  <w:abstractNum w:abstractNumId="16" w15:restartNumberingAfterBreak="0">
     <w:nsid w:val="59CB04E0"/>
     <w:multiLevelType w:val="multilevel"/>
     <w:tmpl w:val="FACE6B04"/>
@@ -10102,7 +10245,7 @@
       </w:pPr>
     </w:lvl>
   </w:abstractNum>
-  <w:abstractNum w:abstractNumId="16" w15:restartNumberingAfterBreak="0">
+  <w:abstractNum w:abstractNumId="17" w15:restartNumberingAfterBreak="0">
     <w:nsid w:val="5EEB28D5"/>
     <w:multiLevelType w:val="hybridMultilevel"/>
     <w:tmpl w:val="3FE0F298"/>
@@ -10188,7 +10331,7 @@
       </w:pPr>
     </w:lvl>
   </w:abstractNum>
-  <w:abstractNum w:abstractNumId="17" w15:restartNumberingAfterBreak="0">
+  <w:abstractNum w:abstractNumId="18" w15:restartNumberingAfterBreak="0">
     <w:nsid w:val="62ED57FE"/>
     <w:multiLevelType w:val="hybridMultilevel"/>
     <w:tmpl w:val="1FA0A5E0"/>
@@ -10274,7 +10417,7 @@
       </w:pPr>
     </w:lvl>
   </w:abstractNum>
-  <w:abstractNum w:abstractNumId="18" w15:restartNumberingAfterBreak="0">
+  <w:abstractNum w:abstractNumId="19" w15:restartNumberingAfterBreak="0">
     <w:nsid w:val="6BEA4C4D"/>
     <w:multiLevelType w:val="hybridMultilevel"/>
     <w:tmpl w:val="A2C6189E"/>
@@ -10415,7 +10558,7 @@
       </w:rPr>
     </w:lvl>
   </w:abstractNum>
-  <w:abstractNum w:abstractNumId="19" w15:restartNumberingAfterBreak="0">
+  <w:abstractNum w:abstractNumId="20" w15:restartNumberingAfterBreak="0">
     <w:nsid w:val="7A0D085A"/>
     <w:multiLevelType w:val="hybridMultilevel"/>
     <w:tmpl w:val="4ADEA6D0"/>
@@ -10501,7 +10644,7 @@
       </w:pPr>
     </w:lvl>
   </w:abstractNum>
-  <w:abstractNum w:abstractNumId="20" w15:restartNumberingAfterBreak="0">
+  <w:abstractNum w:abstractNumId="21" w15:restartNumberingAfterBreak="0">
     <w:nsid w:val="7EB40BF5"/>
     <w:multiLevelType w:val="hybridMultilevel"/>
     <w:tmpl w:val="AFB8CD8A"/>
@@ -10588,10 +10731,10 @@
     </w:lvl>
   </w:abstractNum>
   <w:num w:numId="1">
-    <w:abstractNumId w:val="18"/>
+    <w:abstractNumId w:val="19"/>
   </w:num>
   <w:num w:numId="2">
-    <w:abstractNumId w:val="18"/>
+    <w:abstractNumId w:val="19"/>
   </w:num>
   <w:num w:numId="3">
     <w:abstractNumId w:val="6"/>
@@ -10600,13 +10743,13 @@
     <w:abstractNumId w:val="4"/>
   </w:num>
   <w:num w:numId="5">
-    <w:abstractNumId w:val="15"/>
+    <w:abstractNumId w:val="16"/>
   </w:num>
   <w:num w:numId="6">
-    <w:abstractNumId w:val="15"/>
+    <w:abstractNumId w:val="16"/>
   </w:num>
   <w:num w:numId="7">
-    <w:abstractNumId w:val="15"/>
+    <w:abstractNumId w:val="16"/>
   </w:num>
   <w:num w:numId="8">
     <w:abstractNumId w:val="0"/>
@@ -10624,16 +10767,16 @@
     <w:abstractNumId w:val="13"/>
   </w:num>
   <w:num w:numId="13">
-    <w:abstractNumId w:val="17"/>
+    <w:abstractNumId w:val="18"/>
   </w:num>
   <w:num w:numId="14">
-    <w:abstractNumId w:val="19"/>
+    <w:abstractNumId w:val="20"/>
   </w:num>
   <w:num w:numId="15">
     <w:abstractNumId w:val="3"/>
   </w:num>
   <w:num w:numId="16">
-    <w:abstractNumId w:val="14"/>
+    <w:abstractNumId w:val="15"/>
   </w:num>
   <w:num w:numId="17">
     <w:abstractNumId w:val="10"/>
@@ -10654,10 +10797,13 @@
     <w:abstractNumId w:val="1"/>
   </w:num>
   <w:num w:numId="23">
-    <w:abstractNumId w:val="20"/>
+    <w:abstractNumId w:val="21"/>
   </w:num>
   <w:num w:numId="24">
-    <w:abstractNumId w:val="16"/>
+    <w:abstractNumId w:val="17"/>
+  </w:num>
+  <w:num w:numId="25">
+    <w:abstractNumId w:val="14"/>
   </w:num>
 </w:numbering>
 </file>

</xml_diff>

<commit_message>
Add notes for Advanced OOP topics
Notes_Udacity_AWS_Machine_Learning_Foundations_Course.docx:
- Add notes for Class, Instance, static methods
- Add notes for class and instance attributes
- Add notes for mixins
- Add placeholder text for python decorator notes

oop_advanced.pdf:
- Notes about advanced oop topics
</commit_message>
<xml_diff>
--- a/notes/Notes_Udacity_AWS_Machine_Learning_Foundations_Course.docx
+++ b/notes/Notes_Udacity_AWS_Machine_Learning_Foundations_Course.docx
@@ -65,7 +65,7 @@
           <w:r>
             <w:fldChar w:fldCharType="separate"/>
           </w:r>
-          <w:hyperlink w:anchor="_Toc45622580" w:history="1">
+          <w:hyperlink w:anchor="_Toc45864721" w:history="1">
             <w:r>
               <w:rPr>
                 <w:rStyle w:val="Hyperlink"/>
@@ -92,7 +92,7 @@
                 <w:noProof/>
                 <w:webHidden/>
               </w:rPr>
-              <w:instrText xml:space="preserve"> PAGEREF _Toc45622580 \h </w:instrText>
+              <w:instrText xml:space="preserve"> PAGEREF _Toc45864721 \h </w:instrText>
             </w:r>
             <w:r>
               <w:rPr>
@@ -133,7 +133,7 @@
               <w:noProof/>
             </w:rPr>
           </w:pPr>
-          <w:hyperlink w:anchor="_Toc45622581" w:history="1">
+          <w:hyperlink w:anchor="_Toc45864722" w:history="1">
             <w:r>
               <w:rPr>
                 <w:rStyle w:val="Hyperlink"/>
@@ -160,7 +160,7 @@
                 <w:noProof/>
                 <w:webHidden/>
               </w:rPr>
-              <w:instrText xml:space="preserve"> PAGEREF _Toc45622581 \h </w:instrText>
+              <w:instrText xml:space="preserve"> PAGEREF _Toc45864722 \h </w:instrText>
             </w:r>
             <w:r>
               <w:rPr>
@@ -201,7 +201,7 @@
               <w:noProof/>
             </w:rPr>
           </w:pPr>
-          <w:hyperlink w:anchor="_Toc45622582" w:history="1">
+          <w:hyperlink w:anchor="_Toc45864723" w:history="1">
             <w:r>
               <w:rPr>
                 <w:rStyle w:val="Hyperlink"/>
@@ -228,7 +228,7 @@
                 <w:noProof/>
                 <w:webHidden/>
               </w:rPr>
-              <w:instrText xml:space="preserve"> PAGEREF _Toc45622582 \h </w:instrText>
+              <w:instrText xml:space="preserve"> PAGEREF _Toc45864723 \h </w:instrText>
             </w:r>
             <w:r>
               <w:rPr>
@@ -269,7 +269,7 @@
               <w:noProof/>
             </w:rPr>
           </w:pPr>
-          <w:hyperlink w:anchor="_Toc45622583" w:history="1">
+          <w:hyperlink w:anchor="_Toc45864724" w:history="1">
             <w:r>
               <w:rPr>
                 <w:rStyle w:val="Hyperlink"/>
@@ -296,7 +296,7 @@
                 <w:noProof/>
                 <w:webHidden/>
               </w:rPr>
-              <w:instrText xml:space="preserve"> PAGEREF _Toc45622583 \h </w:instrText>
+              <w:instrText xml:space="preserve"> PAGEREF _Toc45864724 \h </w:instrText>
             </w:r>
             <w:r>
               <w:rPr>
@@ -337,7 +337,7 @@
               <w:noProof/>
             </w:rPr>
           </w:pPr>
-          <w:hyperlink w:anchor="_Toc45622584" w:history="1">
+          <w:hyperlink w:anchor="_Toc45864725" w:history="1">
             <w:r>
               <w:rPr>
                 <w:rStyle w:val="Hyperlink"/>
@@ -364,7 +364,7 @@
                 <w:noProof/>
                 <w:webHidden/>
               </w:rPr>
-              <w:instrText xml:space="preserve"> PAGEREF _Toc45622584 \h </w:instrText>
+              <w:instrText xml:space="preserve"> PAGEREF _Toc45864725 \h </w:instrText>
             </w:r>
             <w:r>
               <w:rPr>
@@ -405,7 +405,7 @@
               <w:noProof/>
             </w:rPr>
           </w:pPr>
-          <w:hyperlink w:anchor="_Toc45622585" w:history="1">
+          <w:hyperlink w:anchor="_Toc45864726" w:history="1">
             <w:r>
               <w:rPr>
                 <w:rStyle w:val="Hyperlink"/>
@@ -432,7 +432,7 @@
                 <w:noProof/>
                 <w:webHidden/>
               </w:rPr>
-              <w:instrText xml:space="preserve"> PAGEREF _Toc45622585 \h </w:instrText>
+              <w:instrText xml:space="preserve"> PAGEREF _Toc45864726 \h </w:instrText>
             </w:r>
             <w:r>
               <w:rPr>
@@ -473,7 +473,7 @@
               <w:noProof/>
             </w:rPr>
           </w:pPr>
-          <w:hyperlink w:anchor="_Toc45622586" w:history="1">
+          <w:hyperlink w:anchor="_Toc45864727" w:history="1">
             <w:r>
               <w:rPr>
                 <w:rStyle w:val="Hyperlink"/>
@@ -500,7 +500,7 @@
                 <w:noProof/>
                 <w:webHidden/>
               </w:rPr>
-              <w:instrText xml:space="preserve"> PAGEREF _Toc45622586 \h </w:instrText>
+              <w:instrText xml:space="preserve"> PAGEREF _Toc45864727 \h </w:instrText>
             </w:r>
             <w:r>
               <w:rPr>
@@ -541,7 +541,7 @@
               <w:noProof/>
             </w:rPr>
           </w:pPr>
-          <w:hyperlink w:anchor="_Toc45622587" w:history="1">
+          <w:hyperlink w:anchor="_Toc45864728" w:history="1">
             <w:r>
               <w:rPr>
                 <w:rStyle w:val="Hyperlink"/>
@@ -568,7 +568,7 @@
                 <w:noProof/>
                 <w:webHidden/>
               </w:rPr>
-              <w:instrText xml:space="preserve"> PAGEREF _Toc45622587 \h </w:instrText>
+              <w:instrText xml:space="preserve"> PAGEREF _Toc45864728 \h </w:instrText>
             </w:r>
             <w:r>
               <w:rPr>
@@ -609,7 +609,7 @@
               <w:noProof/>
             </w:rPr>
           </w:pPr>
-          <w:hyperlink w:anchor="_Toc45622588" w:history="1">
+          <w:hyperlink w:anchor="_Toc45864729" w:history="1">
             <w:r>
               <w:rPr>
                 <w:rStyle w:val="Hyperlink"/>
@@ -636,7 +636,7 @@
                 <w:noProof/>
                 <w:webHidden/>
               </w:rPr>
-              <w:instrText xml:space="preserve"> PAGEREF _Toc45622588 \h </w:instrText>
+              <w:instrText xml:space="preserve"> PAGEREF _Toc45864729 \h </w:instrText>
             </w:r>
             <w:r>
               <w:rPr>
@@ -677,7 +677,7 @@
               <w:noProof/>
             </w:rPr>
           </w:pPr>
-          <w:hyperlink w:anchor="_Toc45622589" w:history="1">
+          <w:hyperlink w:anchor="_Toc45864730" w:history="1">
             <w:r>
               <w:rPr>
                 <w:rStyle w:val="Hyperlink"/>
@@ -704,7 +704,7 @@
                 <w:noProof/>
                 <w:webHidden/>
               </w:rPr>
-              <w:instrText xml:space="preserve"> PAGEREF _Toc45622589 \h </w:instrText>
+              <w:instrText xml:space="preserve"> PAGEREF _Toc45864730 \h </w:instrText>
             </w:r>
             <w:r>
               <w:rPr>
@@ -745,7 +745,7 @@
               <w:noProof/>
             </w:rPr>
           </w:pPr>
-          <w:hyperlink w:anchor="_Toc45622590" w:history="1">
+          <w:hyperlink w:anchor="_Toc45864731" w:history="1">
             <w:r>
               <w:rPr>
                 <w:rStyle w:val="Hyperlink"/>
@@ -772,7 +772,7 @@
                 <w:noProof/>
                 <w:webHidden/>
               </w:rPr>
-              <w:instrText xml:space="preserve"> PAGEREF _Toc45622590 \h </w:instrText>
+              <w:instrText xml:space="preserve"> PAGEREF _Toc45864731 \h </w:instrText>
             </w:r>
             <w:r>
               <w:rPr>
@@ -813,7 +813,7 @@
               <w:noProof/>
             </w:rPr>
           </w:pPr>
-          <w:hyperlink w:anchor="_Toc45622591" w:history="1">
+          <w:hyperlink w:anchor="_Toc45864732" w:history="1">
             <w:r>
               <w:rPr>
                 <w:rStyle w:val="Hyperlink"/>
@@ -840,7 +840,7 @@
                 <w:noProof/>
                 <w:webHidden/>
               </w:rPr>
-              <w:instrText xml:space="preserve"> PAGEREF _Toc45622591 \h </w:instrText>
+              <w:instrText xml:space="preserve"> PAGEREF _Toc45864732 \h </w:instrText>
             </w:r>
             <w:r>
               <w:rPr>
@@ -881,7 +881,7 @@
               <w:noProof/>
             </w:rPr>
           </w:pPr>
-          <w:hyperlink w:anchor="_Toc45622592" w:history="1">
+          <w:hyperlink w:anchor="_Toc45864733" w:history="1">
             <w:r>
               <w:rPr>
                 <w:rStyle w:val="Hyperlink"/>
@@ -908,7 +908,7 @@
                 <w:noProof/>
                 <w:webHidden/>
               </w:rPr>
-              <w:instrText xml:space="preserve"> PAGEREF _Toc45622592 \h </w:instrText>
+              <w:instrText xml:space="preserve"> PAGEREF _Toc45864733 \h </w:instrText>
             </w:r>
             <w:r>
               <w:rPr>
@@ -949,7 +949,7 @@
               <w:noProof/>
             </w:rPr>
           </w:pPr>
-          <w:hyperlink w:anchor="_Toc45622593" w:history="1">
+          <w:hyperlink w:anchor="_Toc45864734" w:history="1">
             <w:r>
               <w:rPr>
                 <w:rStyle w:val="Hyperlink"/>
@@ -976,7 +976,7 @@
                 <w:noProof/>
                 <w:webHidden/>
               </w:rPr>
-              <w:instrText xml:space="preserve"> PAGEREF _Toc45622593 \h </w:instrText>
+              <w:instrText xml:space="preserve"> PAGEREF _Toc45864734 \h </w:instrText>
             </w:r>
             <w:r>
               <w:rPr>
@@ -1017,7 +1017,7 @@
               <w:noProof/>
             </w:rPr>
           </w:pPr>
-          <w:hyperlink w:anchor="_Toc45622594" w:history="1">
+          <w:hyperlink w:anchor="_Toc45864735" w:history="1">
             <w:r>
               <w:rPr>
                 <w:rStyle w:val="Hyperlink"/>
@@ -1044,7 +1044,7 @@
                 <w:noProof/>
                 <w:webHidden/>
               </w:rPr>
-              <w:instrText xml:space="preserve"> PAGEREF _Toc45622594 \h </w:instrText>
+              <w:instrText xml:space="preserve"> PAGEREF _Toc45864735 \h </w:instrText>
             </w:r>
             <w:r>
               <w:rPr>
@@ -1085,7 +1085,7 @@
               <w:noProof/>
             </w:rPr>
           </w:pPr>
-          <w:hyperlink w:anchor="_Toc45622595" w:history="1">
+          <w:hyperlink w:anchor="_Toc45864736" w:history="1">
             <w:r>
               <w:rPr>
                 <w:rStyle w:val="Hyperlink"/>
@@ -1112,7 +1112,7 @@
                 <w:noProof/>
                 <w:webHidden/>
               </w:rPr>
-              <w:instrText xml:space="preserve"> PAGEREF _Toc45622595 \h </w:instrText>
+              <w:instrText xml:space="preserve"> PAGEREF _Toc45864736 \h </w:instrText>
             </w:r>
             <w:r>
               <w:rPr>
@@ -1153,7 +1153,7 @@
               <w:noProof/>
             </w:rPr>
           </w:pPr>
-          <w:hyperlink w:anchor="_Toc45622596" w:history="1">
+          <w:hyperlink w:anchor="_Toc45864737" w:history="1">
             <w:r>
               <w:rPr>
                 <w:rStyle w:val="Hyperlink"/>
@@ -1180,7 +1180,7 @@
                 <w:noProof/>
                 <w:webHidden/>
               </w:rPr>
-              <w:instrText xml:space="preserve"> PAGEREF _Toc45622596 \h </w:instrText>
+              <w:instrText xml:space="preserve"> PAGEREF _Toc45864737 \h </w:instrText>
             </w:r>
             <w:r>
               <w:rPr>
@@ -1221,7 +1221,7 @@
               <w:noProof/>
             </w:rPr>
           </w:pPr>
-          <w:hyperlink w:anchor="_Toc45622597" w:history="1">
+          <w:hyperlink w:anchor="_Toc45864738" w:history="1">
             <w:r>
               <w:rPr>
                 <w:rStyle w:val="Hyperlink"/>
@@ -1248,7 +1248,7 @@
                 <w:noProof/>
                 <w:webHidden/>
               </w:rPr>
-              <w:instrText xml:space="preserve"> PAGEREF _Toc45622597 \h </w:instrText>
+              <w:instrText xml:space="preserve"> PAGEREF _Toc45864738 \h </w:instrText>
             </w:r>
             <w:r>
               <w:rPr>
@@ -1289,7 +1289,7 @@
               <w:noProof/>
             </w:rPr>
           </w:pPr>
-          <w:hyperlink w:anchor="_Toc45622598" w:history="1">
+          <w:hyperlink w:anchor="_Toc45864739" w:history="1">
             <w:r>
               <w:rPr>
                 <w:rStyle w:val="Hyperlink"/>
@@ -1316,7 +1316,7 @@
                 <w:noProof/>
                 <w:webHidden/>
               </w:rPr>
-              <w:instrText xml:space="preserve"> PAGEREF _Toc45622598 \h </w:instrText>
+              <w:instrText xml:space="preserve"> PAGEREF _Toc45864739 \h </w:instrText>
             </w:r>
             <w:r>
               <w:rPr>
@@ -1357,7 +1357,7 @@
               <w:noProof/>
             </w:rPr>
           </w:pPr>
-          <w:hyperlink w:anchor="_Toc45622599" w:history="1">
+          <w:hyperlink w:anchor="_Toc45864740" w:history="1">
             <w:r>
               <w:rPr>
                 <w:rStyle w:val="Hyperlink"/>
@@ -1384,7 +1384,7 @@
                 <w:noProof/>
                 <w:webHidden/>
               </w:rPr>
-              <w:instrText xml:space="preserve"> PAGEREF _Toc45622599 \h </w:instrText>
+              <w:instrText xml:space="preserve"> PAGEREF _Toc45864740 \h </w:instrText>
             </w:r>
             <w:r>
               <w:rPr>
@@ -1425,7 +1425,7 @@
               <w:noProof/>
             </w:rPr>
           </w:pPr>
-          <w:hyperlink w:anchor="_Toc45622600" w:history="1">
+          <w:hyperlink w:anchor="_Toc45864741" w:history="1">
             <w:r>
               <w:rPr>
                 <w:rStyle w:val="Hyperlink"/>
@@ -1452,7 +1452,7 @@
                 <w:noProof/>
                 <w:webHidden/>
               </w:rPr>
-              <w:instrText xml:space="preserve"> PAGEREF _Toc45622600 \h </w:instrText>
+              <w:instrText xml:space="preserve"> PAGEREF _Toc45864741 \h </w:instrText>
             </w:r>
             <w:r>
               <w:rPr>
@@ -1493,7 +1493,7 @@
               <w:noProof/>
             </w:rPr>
           </w:pPr>
-          <w:hyperlink w:anchor="_Toc45622601" w:history="1">
+          <w:hyperlink w:anchor="_Toc45864742" w:history="1">
             <w:r>
               <w:rPr>
                 <w:rStyle w:val="Hyperlink"/>
@@ -1520,7 +1520,7 @@
                 <w:noProof/>
                 <w:webHidden/>
               </w:rPr>
-              <w:instrText xml:space="preserve"> PAGEREF _Toc45622601 \h </w:instrText>
+              <w:instrText xml:space="preserve"> PAGEREF _Toc45864742 \h </w:instrText>
             </w:r>
             <w:r>
               <w:rPr>
@@ -1561,7 +1561,7 @@
               <w:noProof/>
             </w:rPr>
           </w:pPr>
-          <w:hyperlink w:anchor="_Toc45622602" w:history="1">
+          <w:hyperlink w:anchor="_Toc45864743" w:history="1">
             <w:r>
               <w:rPr>
                 <w:rStyle w:val="Hyperlink"/>
@@ -1588,7 +1588,7 @@
                 <w:noProof/>
                 <w:webHidden/>
               </w:rPr>
-              <w:instrText xml:space="preserve"> PAGEREF _Toc45622602 \h </w:instrText>
+              <w:instrText xml:space="preserve"> PAGEREF _Toc45864743 \h </w:instrText>
             </w:r>
             <w:r>
               <w:rPr>
@@ -1629,7 +1629,7 @@
               <w:noProof/>
             </w:rPr>
           </w:pPr>
-          <w:hyperlink w:anchor="_Toc45622603" w:history="1">
+          <w:hyperlink w:anchor="_Toc45864744" w:history="1">
             <w:r>
               <w:rPr>
                 <w:rStyle w:val="Hyperlink"/>
@@ -1656,7 +1656,7 @@
                 <w:noProof/>
                 <w:webHidden/>
               </w:rPr>
-              <w:instrText xml:space="preserve"> PAGEREF _Toc45622603 \h </w:instrText>
+              <w:instrText xml:space="preserve"> PAGEREF _Toc45864744 \h </w:instrText>
             </w:r>
             <w:r>
               <w:rPr>
@@ -1697,7 +1697,7 @@
               <w:noProof/>
             </w:rPr>
           </w:pPr>
-          <w:hyperlink w:anchor="_Toc45622604" w:history="1">
+          <w:hyperlink w:anchor="_Toc45864745" w:history="1">
             <w:r>
               <w:rPr>
                 <w:rStyle w:val="Hyperlink"/>
@@ -1724,7 +1724,7 @@
                 <w:noProof/>
                 <w:webHidden/>
               </w:rPr>
-              <w:instrText xml:space="preserve"> PAGEREF _Toc45622604 \h </w:instrText>
+              <w:instrText xml:space="preserve"> PAGEREF _Toc45864745 \h </w:instrText>
             </w:r>
             <w:r>
               <w:rPr>
@@ -1765,7 +1765,7 @@
               <w:noProof/>
             </w:rPr>
           </w:pPr>
-          <w:hyperlink w:anchor="_Toc45622605" w:history="1">
+          <w:hyperlink w:anchor="_Toc45864746" w:history="1">
             <w:r>
               <w:rPr>
                 <w:rStyle w:val="Hyperlink"/>
@@ -1792,7 +1792,7 @@
                 <w:noProof/>
                 <w:webHidden/>
               </w:rPr>
-              <w:instrText xml:space="preserve"> PAGEREF _Toc45622605 \h </w:instrText>
+              <w:instrText xml:space="preserve"> PAGEREF _Toc45864746 \h </w:instrText>
             </w:r>
             <w:r>
               <w:rPr>
@@ -1833,7 +1833,7 @@
               <w:noProof/>
             </w:rPr>
           </w:pPr>
-          <w:hyperlink w:anchor="_Toc45622606" w:history="1">
+          <w:hyperlink w:anchor="_Toc45864747" w:history="1">
             <w:r>
               <w:rPr>
                 <w:rStyle w:val="Hyperlink"/>
@@ -1860,7 +1860,7 @@
                 <w:noProof/>
                 <w:webHidden/>
               </w:rPr>
-              <w:instrText xml:space="preserve"> PAGEREF _Toc45622606 \h </w:instrText>
+              <w:instrText xml:space="preserve"> PAGEREF _Toc45864747 \h </w:instrText>
             </w:r>
             <w:r>
               <w:rPr>
@@ -1901,7 +1901,7 @@
               <w:noProof/>
             </w:rPr>
           </w:pPr>
-          <w:hyperlink w:anchor="_Toc45622607" w:history="1">
+          <w:hyperlink w:anchor="_Toc45864748" w:history="1">
             <w:r>
               <w:rPr>
                 <w:rStyle w:val="Hyperlink"/>
@@ -1928,7 +1928,7 @@
                 <w:noProof/>
                 <w:webHidden/>
               </w:rPr>
-              <w:instrText xml:space="preserve"> PAGEREF _Toc45622607 \h </w:instrText>
+              <w:instrText xml:space="preserve"> PAGEREF _Toc45864748 \h </w:instrText>
             </w:r>
             <w:r>
               <w:rPr>
@@ -1969,7 +1969,7 @@
               <w:noProof/>
             </w:rPr>
           </w:pPr>
-          <w:hyperlink w:anchor="_Toc45622608" w:history="1">
+          <w:hyperlink w:anchor="_Toc45864749" w:history="1">
             <w:r>
               <w:rPr>
                 <w:rStyle w:val="Hyperlink"/>
@@ -1996,7 +1996,7 @@
                 <w:noProof/>
                 <w:webHidden/>
               </w:rPr>
-              <w:instrText xml:space="preserve"> PAGEREF _Toc45622608 \h </w:instrText>
+              <w:instrText xml:space="preserve"> PAGEREF _Toc45864749 \h </w:instrText>
             </w:r>
             <w:r>
               <w:rPr>
@@ -2037,7 +2037,7 @@
               <w:noProof/>
             </w:rPr>
           </w:pPr>
-          <w:hyperlink w:anchor="_Toc45622609" w:history="1">
+          <w:hyperlink w:anchor="_Toc45864750" w:history="1">
             <w:r>
               <w:rPr>
                 <w:rStyle w:val="Hyperlink"/>
@@ -2064,7 +2064,7 @@
                 <w:noProof/>
                 <w:webHidden/>
               </w:rPr>
-              <w:instrText xml:space="preserve"> PAGEREF _Toc45622609 \h </w:instrText>
+              <w:instrText xml:space="preserve"> PAGEREF _Toc45864750 \h </w:instrText>
             </w:r>
             <w:r>
               <w:rPr>
@@ -2085,6 +2085,482 @@
                 <w:webHidden/>
               </w:rPr>
               <w:t>17</w:t>
+            </w:r>
+            <w:r>
+              <w:rPr>
+                <w:noProof/>
+                <w:webHidden/>
+              </w:rPr>
+              <w:fldChar w:fldCharType="end"/>
+            </w:r>
+          </w:hyperlink>
+        </w:p>
+        <w:p>
+          <w:pPr>
+            <w:pStyle w:val="TOC2"/>
+            <w:tabs>
+              <w:tab w:val="right" w:leader="dot" w:pos="9350"/>
+            </w:tabs>
+            <w:rPr>
+              <w:noProof/>
+            </w:rPr>
+          </w:pPr>
+          <w:hyperlink w:anchor="_Toc45864751" w:history="1">
+            <w:r>
+              <w:rPr>
+                <w:rStyle w:val="Hyperlink"/>
+                <w:noProof/>
+              </w:rPr>
+              <w:t>Inheritance Gaussian Class</w:t>
+            </w:r>
+            <w:r>
+              <w:rPr>
+                <w:noProof/>
+                <w:webHidden/>
+              </w:rPr>
+              <w:tab/>
+            </w:r>
+            <w:r>
+              <w:rPr>
+                <w:noProof/>
+                <w:webHidden/>
+              </w:rPr>
+              <w:fldChar w:fldCharType="begin"/>
+            </w:r>
+            <w:r>
+              <w:rPr>
+                <w:noProof/>
+                <w:webHidden/>
+              </w:rPr>
+              <w:instrText xml:space="preserve"> PAGEREF _Toc45864751 \h </w:instrText>
+            </w:r>
+            <w:r>
+              <w:rPr>
+                <w:noProof/>
+                <w:webHidden/>
+              </w:rPr>
+            </w:r>
+            <w:r>
+              <w:rPr>
+                <w:noProof/>
+                <w:webHidden/>
+              </w:rPr>
+              <w:fldChar w:fldCharType="separate"/>
+            </w:r>
+            <w:r>
+              <w:rPr>
+                <w:noProof/>
+                <w:webHidden/>
+              </w:rPr>
+              <w:t>17</w:t>
+            </w:r>
+            <w:r>
+              <w:rPr>
+                <w:noProof/>
+                <w:webHidden/>
+              </w:rPr>
+              <w:fldChar w:fldCharType="end"/>
+            </w:r>
+          </w:hyperlink>
+        </w:p>
+        <w:p>
+          <w:pPr>
+            <w:pStyle w:val="TOC3"/>
+            <w:tabs>
+              <w:tab w:val="right" w:leader="dot" w:pos="9350"/>
+            </w:tabs>
+            <w:rPr>
+              <w:noProof/>
+            </w:rPr>
+          </w:pPr>
+          <w:hyperlink w:anchor="_Toc45864752" w:history="1">
+            <w:r>
+              <w:rPr>
+                <w:rStyle w:val="Hyperlink"/>
+                <w:noProof/>
+              </w:rPr>
+              <w:t>inheritance_probability_distribution</w:t>
+            </w:r>
+            <w:r>
+              <w:rPr>
+                <w:noProof/>
+                <w:webHidden/>
+              </w:rPr>
+              <w:tab/>
+            </w:r>
+            <w:r>
+              <w:rPr>
+                <w:noProof/>
+                <w:webHidden/>
+              </w:rPr>
+              <w:fldChar w:fldCharType="begin"/>
+            </w:r>
+            <w:r>
+              <w:rPr>
+                <w:noProof/>
+                <w:webHidden/>
+              </w:rPr>
+              <w:instrText xml:space="preserve"> PAGEREF _Toc45864752 \h </w:instrText>
+            </w:r>
+            <w:r>
+              <w:rPr>
+                <w:noProof/>
+                <w:webHidden/>
+              </w:rPr>
+            </w:r>
+            <w:r>
+              <w:rPr>
+                <w:noProof/>
+                <w:webHidden/>
+              </w:rPr>
+              <w:fldChar w:fldCharType="separate"/>
+            </w:r>
+            <w:r>
+              <w:rPr>
+                <w:noProof/>
+                <w:webHidden/>
+              </w:rPr>
+              <w:t>17</w:t>
+            </w:r>
+            <w:r>
+              <w:rPr>
+                <w:noProof/>
+                <w:webHidden/>
+              </w:rPr>
+              <w:fldChar w:fldCharType="end"/>
+            </w:r>
+          </w:hyperlink>
+        </w:p>
+        <w:p>
+          <w:pPr>
+            <w:pStyle w:val="TOC2"/>
+            <w:tabs>
+              <w:tab w:val="right" w:leader="dot" w:pos="9350"/>
+            </w:tabs>
+            <w:rPr>
+              <w:noProof/>
+            </w:rPr>
+          </w:pPr>
+          <w:hyperlink w:anchor="_Toc45864753" w:history="1">
+            <w:r>
+              <w:rPr>
+                <w:rStyle w:val="Hyperlink"/>
+                <w:noProof/>
+              </w:rPr>
+              <w:t>Advanced OOP topics</w:t>
+            </w:r>
+            <w:r>
+              <w:rPr>
+                <w:noProof/>
+                <w:webHidden/>
+              </w:rPr>
+              <w:tab/>
+            </w:r>
+            <w:r>
+              <w:rPr>
+                <w:noProof/>
+                <w:webHidden/>
+              </w:rPr>
+              <w:fldChar w:fldCharType="begin"/>
+            </w:r>
+            <w:r>
+              <w:rPr>
+                <w:noProof/>
+                <w:webHidden/>
+              </w:rPr>
+              <w:instrText xml:space="preserve"> PAGEREF _Toc45864753 \h </w:instrText>
+            </w:r>
+            <w:r>
+              <w:rPr>
+                <w:noProof/>
+                <w:webHidden/>
+              </w:rPr>
+            </w:r>
+            <w:r>
+              <w:rPr>
+                <w:noProof/>
+                <w:webHidden/>
+              </w:rPr>
+              <w:fldChar w:fldCharType="separate"/>
+            </w:r>
+            <w:r>
+              <w:rPr>
+                <w:noProof/>
+                <w:webHidden/>
+              </w:rPr>
+              <w:t>17</w:t>
+            </w:r>
+            <w:r>
+              <w:rPr>
+                <w:noProof/>
+                <w:webHidden/>
+              </w:rPr>
+              <w:fldChar w:fldCharType="end"/>
+            </w:r>
+          </w:hyperlink>
+        </w:p>
+        <w:p>
+          <w:pPr>
+            <w:pStyle w:val="TOC3"/>
+            <w:tabs>
+              <w:tab w:val="right" w:leader="dot" w:pos="9350"/>
+            </w:tabs>
+            <w:rPr>
+              <w:noProof/>
+            </w:rPr>
+          </w:pPr>
+          <w:hyperlink w:anchor="_Toc45864754" w:history="1">
+            <w:r>
+              <w:rPr>
+                <w:rStyle w:val="Hyperlink"/>
+                <w:noProof/>
+              </w:rPr>
+              <w:t>Static, Class, and Instance methods</w:t>
+            </w:r>
+            <w:r>
+              <w:rPr>
+                <w:noProof/>
+                <w:webHidden/>
+              </w:rPr>
+              <w:tab/>
+            </w:r>
+            <w:r>
+              <w:rPr>
+                <w:noProof/>
+                <w:webHidden/>
+              </w:rPr>
+              <w:fldChar w:fldCharType="begin"/>
+            </w:r>
+            <w:r>
+              <w:rPr>
+                <w:noProof/>
+                <w:webHidden/>
+              </w:rPr>
+              <w:instrText xml:space="preserve"> PAGEREF _Toc45864754 \h </w:instrText>
+            </w:r>
+            <w:r>
+              <w:rPr>
+                <w:noProof/>
+                <w:webHidden/>
+              </w:rPr>
+            </w:r>
+            <w:r>
+              <w:rPr>
+                <w:noProof/>
+                <w:webHidden/>
+              </w:rPr>
+              <w:fldChar w:fldCharType="separate"/>
+            </w:r>
+            <w:r>
+              <w:rPr>
+                <w:noProof/>
+                <w:webHidden/>
+              </w:rPr>
+              <w:t>18</w:t>
+            </w:r>
+            <w:r>
+              <w:rPr>
+                <w:noProof/>
+                <w:webHidden/>
+              </w:rPr>
+              <w:fldChar w:fldCharType="end"/>
+            </w:r>
+          </w:hyperlink>
+        </w:p>
+        <w:p>
+          <w:pPr>
+            <w:pStyle w:val="TOC3"/>
+            <w:tabs>
+              <w:tab w:val="right" w:leader="dot" w:pos="9350"/>
+            </w:tabs>
+            <w:rPr>
+              <w:noProof/>
+            </w:rPr>
+          </w:pPr>
+          <w:hyperlink w:anchor="_Toc45864755" w:history="1">
+            <w:r>
+              <w:rPr>
+                <w:rStyle w:val="Hyperlink"/>
+                <w:noProof/>
+              </w:rPr>
+              <w:t>Class attributes and instance attributes</w:t>
+            </w:r>
+            <w:r>
+              <w:rPr>
+                <w:noProof/>
+                <w:webHidden/>
+              </w:rPr>
+              <w:tab/>
+            </w:r>
+            <w:r>
+              <w:rPr>
+                <w:noProof/>
+                <w:webHidden/>
+              </w:rPr>
+              <w:fldChar w:fldCharType="begin"/>
+            </w:r>
+            <w:r>
+              <w:rPr>
+                <w:noProof/>
+                <w:webHidden/>
+              </w:rPr>
+              <w:instrText xml:space="preserve"> PAGEREF _Toc45864755 \h </w:instrText>
+            </w:r>
+            <w:r>
+              <w:rPr>
+                <w:noProof/>
+                <w:webHidden/>
+              </w:rPr>
+            </w:r>
+            <w:r>
+              <w:rPr>
+                <w:noProof/>
+                <w:webHidden/>
+              </w:rPr>
+              <w:fldChar w:fldCharType="separate"/>
+            </w:r>
+            <w:r>
+              <w:rPr>
+                <w:noProof/>
+                <w:webHidden/>
+              </w:rPr>
+              <w:t>18</w:t>
+            </w:r>
+            <w:r>
+              <w:rPr>
+                <w:noProof/>
+                <w:webHidden/>
+              </w:rPr>
+              <w:fldChar w:fldCharType="end"/>
+            </w:r>
+          </w:hyperlink>
+        </w:p>
+        <w:p>
+          <w:pPr>
+            <w:pStyle w:val="TOC2"/>
+            <w:tabs>
+              <w:tab w:val="right" w:leader="dot" w:pos="9350"/>
+            </w:tabs>
+            <w:rPr>
+              <w:noProof/>
+            </w:rPr>
+          </w:pPr>
+          <w:hyperlink w:anchor="_Toc45864756" w:history="1">
+            <w:r>
+              <w:rPr>
+                <w:rStyle w:val="Hyperlink"/>
+                <w:noProof/>
+              </w:rPr>
+              <w:t>Mixins</w:t>
+            </w:r>
+            <w:r>
+              <w:rPr>
+                <w:noProof/>
+                <w:webHidden/>
+              </w:rPr>
+              <w:tab/>
+            </w:r>
+            <w:r>
+              <w:rPr>
+                <w:noProof/>
+                <w:webHidden/>
+              </w:rPr>
+              <w:fldChar w:fldCharType="begin"/>
+            </w:r>
+            <w:r>
+              <w:rPr>
+                <w:noProof/>
+                <w:webHidden/>
+              </w:rPr>
+              <w:instrText xml:space="preserve"> PAGEREF _Toc45864756 \h </w:instrText>
+            </w:r>
+            <w:r>
+              <w:rPr>
+                <w:noProof/>
+                <w:webHidden/>
+              </w:rPr>
+            </w:r>
+            <w:r>
+              <w:rPr>
+                <w:noProof/>
+                <w:webHidden/>
+              </w:rPr>
+              <w:fldChar w:fldCharType="separate"/>
+            </w:r>
+            <w:r>
+              <w:rPr>
+                <w:noProof/>
+                <w:webHidden/>
+              </w:rPr>
+              <w:t>19</w:t>
+            </w:r>
+            <w:r>
+              <w:rPr>
+                <w:noProof/>
+                <w:webHidden/>
+              </w:rPr>
+              <w:fldChar w:fldCharType="end"/>
+            </w:r>
+          </w:hyperlink>
+        </w:p>
+        <w:p>
+          <w:pPr>
+            <w:pStyle w:val="TOC3"/>
+            <w:tabs>
+              <w:tab w:val="right" w:leader="dot" w:pos="9350"/>
+            </w:tabs>
+            <w:rPr>
+              <w:noProof/>
+            </w:rPr>
+          </w:pPr>
+          <w:hyperlink w:anchor="_Toc45864757" w:history="1">
+            <w:r>
+              <w:rPr>
+                <w:rStyle w:val="Hyperlink"/>
+                <w:noProof/>
+              </w:rPr>
+              <w:t>Mixin examples</w:t>
+            </w:r>
+            <w:r>
+              <w:rPr>
+                <w:noProof/>
+                <w:webHidden/>
+              </w:rPr>
+              <w:tab/>
+            </w:r>
+            <w:r>
+              <w:rPr>
+                <w:noProof/>
+                <w:webHidden/>
+              </w:rPr>
+              <w:fldChar w:fldCharType="begin"/>
+            </w:r>
+            <w:r>
+              <w:rPr>
+                <w:noProof/>
+                <w:webHidden/>
+              </w:rPr>
+              <w:instrText xml:space="preserve"> PAGEREF _Toc45864757 \h </w:instrText>
+            </w:r>
+            <w:r>
+              <w:rPr>
+                <w:noProof/>
+                <w:webHidden/>
+              </w:rPr>
+            </w:r>
+            <w:r>
+              <w:rPr>
+                <w:noProof/>
+                <w:webHidden/>
+              </w:rPr>
+              <w:fldChar w:fldCharType="separate"/>
+            </w:r>
+            <w:r>
+              <w:rPr>
+                <w:noProof/>
+                <w:webHidden/>
+              </w:rPr>
+              <w:t>20</w:t>
             </w:r>
             <w:r>
               <w:rPr>
@@ -2105,13 +2581,27 @@
               <w:noProof/>
             </w:rPr>
           </w:pPr>
-          <w:hyperlink w:anchor="_Toc45622610" w:history="1">
+          <w:hyperlink w:anchor="_Toc45864758" w:history="1">
             <w:r>
               <w:rPr>
                 <w:rStyle w:val="Hyperlink"/>
                 <w:noProof/>
               </w:rPr>
-              <w:t>References</w:t>
+              <w:t>Referen</w:t>
+            </w:r>
+            <w:r>
+              <w:rPr>
+                <w:rStyle w:val="Hyperlink"/>
+                <w:noProof/>
+              </w:rPr>
+              <w:t>c</w:t>
+            </w:r>
+            <w:r>
+              <w:rPr>
+                <w:rStyle w:val="Hyperlink"/>
+                <w:noProof/>
+              </w:rPr>
+              <w:t>es</w:t>
             </w:r>
             <w:r>
               <w:rPr>
@@ -2132,7 +2622,7 @@
                 <w:noProof/>
                 <w:webHidden/>
               </w:rPr>
-              <w:instrText xml:space="preserve"> PAGEREF _Toc45622610 \h </w:instrText>
+              <w:instrText xml:space="preserve"> PAGEREF _Toc45864758 \h </w:instrText>
             </w:r>
             <w:r>
               <w:rPr>
@@ -2152,7 +2642,7 @@
                 <w:noProof/>
                 <w:webHidden/>
               </w:rPr>
-              <w:t>20</w:t>
+              <w:t>25</w:t>
             </w:r>
             <w:r>
               <w:rPr>
@@ -2173,7 +2663,7 @@
               <w:noProof/>
             </w:rPr>
           </w:pPr>
-          <w:hyperlink w:anchor="_Toc45622611" w:history="1">
+          <w:hyperlink w:anchor="_Toc45864759" w:history="1">
             <w:r>
               <w:rPr>
                 <w:rStyle w:val="Hyperlink"/>
@@ -2200,7 +2690,7 @@
                 <w:noProof/>
                 <w:webHidden/>
               </w:rPr>
-              <w:instrText xml:space="preserve"> PAGEREF _Toc45622611 \h </w:instrText>
+              <w:instrText xml:space="preserve"> PAGEREF _Toc45864759 \h </w:instrText>
             </w:r>
             <w:r>
               <w:rPr>
@@ -2220,7 +2710,7 @@
                 <w:noProof/>
                 <w:webHidden/>
               </w:rPr>
-              <w:t>22</w:t>
+              <w:t>27</w:t>
             </w:r>
             <w:r>
               <w:rPr>
@@ -2241,7 +2731,7 @@
               <w:noProof/>
             </w:rPr>
           </w:pPr>
-          <w:hyperlink w:anchor="_Toc45622612" w:history="1">
+          <w:hyperlink w:anchor="_Toc45864760" w:history="1">
             <w:r>
               <w:rPr>
                 <w:rStyle w:val="Hyperlink"/>
@@ -2268,7 +2758,7 @@
                 <w:noProof/>
                 <w:webHidden/>
               </w:rPr>
-              <w:instrText xml:space="preserve"> PAGEREF _Toc45622612 \h </w:instrText>
+              <w:instrText xml:space="preserve"> PAGEREF _Toc45864760 \h </w:instrText>
             </w:r>
             <w:r>
               <w:rPr>
@@ -2288,7 +2778,7 @@
                 <w:noProof/>
                 <w:webHidden/>
               </w:rPr>
-              <w:t>22</w:t>
+              <w:t>27</w:t>
             </w:r>
             <w:r>
               <w:rPr>
@@ -2309,7 +2799,7 @@
               <w:noProof/>
             </w:rPr>
           </w:pPr>
-          <w:hyperlink w:anchor="_Toc45622613" w:history="1">
+          <w:hyperlink w:anchor="_Toc45864761" w:history="1">
             <w:r>
               <w:rPr>
                 <w:rStyle w:val="Hyperlink"/>
@@ -2336,7 +2826,7 @@
                 <w:noProof/>
                 <w:webHidden/>
               </w:rPr>
-              <w:instrText xml:space="preserve"> PAGEREF _Toc45622613 \h </w:instrText>
+              <w:instrText xml:space="preserve"> PAGEREF _Toc45864761 \h </w:instrText>
             </w:r>
             <w:r>
               <w:rPr>
@@ -2356,7 +2846,7 @@
                 <w:noProof/>
                 <w:webHidden/>
               </w:rPr>
-              <w:t>22</w:t>
+              <w:t>27</w:t>
             </w:r>
             <w:r>
               <w:rPr>
@@ -2389,7 +2879,7 @@
       <w:pPr>
         <w:pStyle w:val="Heading1"/>
       </w:pPr>
-      <w:bookmarkStart w:id="0" w:name="_Toc45622580"/>
+      <w:bookmarkStart w:id="0" w:name="_Toc45864721"/>
       <w:r>
         <w:lastRenderedPageBreak/>
         <w:t>Software Practices I</w:t>
@@ -2401,7 +2891,7 @@
       <w:pPr>
         <w:pStyle w:val="Heading2"/>
       </w:pPr>
-      <w:bookmarkStart w:id="1" w:name="_Toc45622581"/>
+      <w:bookmarkStart w:id="1" w:name="_Toc45864722"/>
       <w:r>
         <w:t xml:space="preserve">Writing </w:t>
       </w:r>
@@ -2430,7 +2920,7 @@
       <w:pPr>
         <w:pStyle w:val="Heading2"/>
       </w:pPr>
-      <w:bookmarkStart w:id="2" w:name="_Toc45622582"/>
+      <w:bookmarkStart w:id="2" w:name="_Toc45864723"/>
       <w:r>
         <w:t>Writing modular code</w:t>
       </w:r>
@@ -2531,7 +3021,7 @@
       <w:pPr>
         <w:pStyle w:val="Heading2"/>
       </w:pPr>
-      <w:bookmarkStart w:id="3" w:name="_Toc45622583"/>
+      <w:bookmarkStart w:id="3" w:name="_Toc45864724"/>
       <w:r>
         <w:t>Writing efficient code</w:t>
       </w:r>
@@ -2635,7 +3125,7 @@
       <w:pPr>
         <w:pStyle w:val="Heading3"/>
       </w:pPr>
-      <w:bookmarkStart w:id="4" w:name="_Toc45622584"/>
+      <w:bookmarkStart w:id="4" w:name="_Toc45864725"/>
       <w:proofErr w:type="spellStart"/>
       <w:r>
         <w:t>optimizing_code_common_books</w:t>
@@ -2738,7 +3228,7 @@
       <w:pPr>
         <w:pStyle w:val="Heading3"/>
       </w:pPr>
-      <w:bookmarkStart w:id="5" w:name="_Toc45622585"/>
+      <w:bookmarkStart w:id="5" w:name="_Toc45864726"/>
       <w:proofErr w:type="spellStart"/>
       <w:r>
         <w:lastRenderedPageBreak/>
@@ -2818,7 +3308,7 @@
       <w:pPr>
         <w:pStyle w:val="Heading2"/>
       </w:pPr>
-      <w:bookmarkStart w:id="6" w:name="_Toc45622586"/>
+      <w:bookmarkStart w:id="6" w:name="_Toc45864727"/>
       <w:r>
         <w:t>Documentation</w:t>
       </w:r>
@@ -2895,7 +3385,7 @@
       <w:pPr>
         <w:pStyle w:val="Heading2"/>
       </w:pPr>
-      <w:bookmarkStart w:id="7" w:name="_Toc45622587"/>
+      <w:bookmarkStart w:id="7" w:name="_Toc45864728"/>
       <w:r>
         <w:t>Version Control</w:t>
       </w:r>
@@ -2918,7 +3408,7 @@
       <w:pPr>
         <w:pStyle w:val="Heading1"/>
       </w:pPr>
-      <w:bookmarkStart w:id="8" w:name="_Toc45622588"/>
+      <w:bookmarkStart w:id="8" w:name="_Toc45864729"/>
       <w:r>
         <w:lastRenderedPageBreak/>
         <w:t>Software Practices II</w:t>
@@ -2930,7 +3420,7 @@
       <w:pPr>
         <w:pStyle w:val="Heading2"/>
       </w:pPr>
-      <w:bookmarkStart w:id="9" w:name="_Toc45622589"/>
+      <w:bookmarkStart w:id="9" w:name="_Toc45864730"/>
       <w:r>
         <w:t>Testing</w:t>
       </w:r>
@@ -2990,7 +3480,7 @@
       <w:pPr>
         <w:pStyle w:val="Heading2"/>
       </w:pPr>
-      <w:bookmarkStart w:id="10" w:name="_Toc45622590"/>
+      <w:bookmarkStart w:id="10" w:name="_Toc45864731"/>
       <w:r>
         <w:t>Test Driven Development</w:t>
       </w:r>
@@ -3053,7 +3543,7 @@
       <w:pPr>
         <w:pStyle w:val="Heading2"/>
       </w:pPr>
-      <w:bookmarkStart w:id="11" w:name="_Toc45622591"/>
+      <w:bookmarkStart w:id="11" w:name="_Toc45864732"/>
       <w:r>
         <w:t>Logging</w:t>
       </w:r>
@@ -3078,7 +3568,7 @@
       <w:pPr>
         <w:pStyle w:val="Heading2"/>
       </w:pPr>
-      <w:bookmarkStart w:id="12" w:name="_Toc45622592"/>
+      <w:bookmarkStart w:id="12" w:name="_Toc45864733"/>
       <w:r>
         <w:t>Code Review</w:t>
       </w:r>
@@ -3094,7 +3584,7 @@
       <w:pPr>
         <w:pStyle w:val="Heading3"/>
       </w:pPr>
-      <w:bookmarkStart w:id="13" w:name="_Toc45622593"/>
+      <w:bookmarkStart w:id="13" w:name="_Toc45864734"/>
       <w:r>
         <w:t>Explain issues and make suggestions</w:t>
       </w:r>
@@ -3123,7 +3613,7 @@
       <w:pPr>
         <w:pStyle w:val="Heading3"/>
       </w:pPr>
-      <w:bookmarkStart w:id="14" w:name="_Toc45622594"/>
+      <w:bookmarkStart w:id="14" w:name="_Toc45864735"/>
       <w:r>
         <w:t>Keep comments objective</w:t>
       </w:r>
@@ -3206,7 +3696,7 @@
       <w:pPr>
         <w:pStyle w:val="Heading3"/>
       </w:pPr>
-      <w:bookmarkStart w:id="15" w:name="_Toc45622595"/>
+      <w:bookmarkStart w:id="15" w:name="_Toc45864736"/>
       <w:r>
         <w:t>Provide code examples</w:t>
       </w:r>
@@ -4340,7 +4830,7 @@
       <w:pPr>
         <w:pStyle w:val="Heading1"/>
       </w:pPr>
-      <w:bookmarkStart w:id="16" w:name="_Toc45622596"/>
+      <w:bookmarkStart w:id="16" w:name="_Toc45864737"/>
       <w:r>
         <w:lastRenderedPageBreak/>
         <w:t>Object Oriented Programming</w:t>
@@ -4355,7 +4845,7 @@
       <w:pPr>
         <w:pStyle w:val="Heading2"/>
       </w:pPr>
-      <w:bookmarkStart w:id="17" w:name="_Toc45622597"/>
+      <w:bookmarkStart w:id="17" w:name="_Toc45864738"/>
       <w:r>
         <w:t>Introduction</w:t>
       </w:r>
@@ -4500,7 +4990,7 @@
       <w:pPr>
         <w:pStyle w:val="Heading2"/>
       </w:pPr>
-      <w:bookmarkStart w:id="18" w:name="_Toc45622598"/>
+      <w:bookmarkStart w:id="18" w:name="_Toc45864739"/>
       <w:r>
         <w:t>Classes and Objects</w:t>
       </w:r>
@@ -4517,7 +5007,7 @@
       <w:pPr>
         <w:pStyle w:val="Heading3"/>
       </w:pPr>
-      <w:bookmarkStart w:id="19" w:name="_Toc45622599"/>
+      <w:bookmarkStart w:id="19" w:name="_Toc45864740"/>
       <w:proofErr w:type="spellStart"/>
       <w:r>
         <w:t>shirt_exercise</w:t>
@@ -4629,7 +5119,7 @@
       <w:pPr>
         <w:pStyle w:val="Heading3"/>
       </w:pPr>
-      <w:bookmarkStart w:id="20" w:name="_Toc45622600"/>
+      <w:bookmarkStart w:id="20" w:name="_Toc45864741"/>
       <w:r>
         <w:t>Get and Set methods</w:t>
       </w:r>
@@ -5861,7 +6351,7 @@
       <w:pPr>
         <w:pStyle w:val="Heading3"/>
       </w:pPr>
-      <w:bookmarkStart w:id="21" w:name="_Toc45622601"/>
+      <w:bookmarkStart w:id="21" w:name="_Toc45864742"/>
       <w:r>
         <w:t>OOP Syntax Exercise - Part 2</w:t>
       </w:r>
@@ -5885,7 +6375,7 @@
       <w:pPr>
         <w:pStyle w:val="Heading2"/>
       </w:pPr>
-      <w:bookmarkStart w:id="22" w:name="_Toc45622602"/>
+      <w:bookmarkStart w:id="22" w:name="_Toc45864743"/>
       <w:r>
         <w:t>Python Package: Gaussian Distribution</w:t>
       </w:r>
@@ -6235,7 +6725,7 @@
       <w:pPr>
         <w:pStyle w:val="Heading2"/>
       </w:pPr>
-      <w:bookmarkStart w:id="23" w:name="_Toc45622603"/>
+      <w:bookmarkStart w:id="23" w:name="_Toc45864744"/>
       <w:r>
         <w:lastRenderedPageBreak/>
         <w:t>Theory</w:t>
@@ -7340,7 +7830,7 @@
       <w:pPr>
         <w:pStyle w:val="Heading2"/>
       </w:pPr>
-      <w:bookmarkStart w:id="24" w:name="_Toc45622604"/>
+      <w:bookmarkStart w:id="24" w:name="_Toc45864745"/>
       <w:r>
         <w:t>The Gaussian Class</w:t>
       </w:r>
@@ -7461,7 +7951,7 @@
       <w:pPr>
         <w:pStyle w:val="Heading3"/>
       </w:pPr>
-      <w:bookmarkStart w:id="25" w:name="_Toc45622605"/>
+      <w:bookmarkStart w:id="25" w:name="_Toc45864746"/>
       <w:proofErr w:type="spellStart"/>
       <w:r>
         <w:t>gaussian_code_exercise.ipynb</w:t>
@@ -7838,7 +8328,7 @@
       <w:pPr>
         <w:pStyle w:val="Heading2"/>
       </w:pPr>
-      <w:bookmarkStart w:id="26" w:name="_Toc45622606"/>
+      <w:bookmarkStart w:id="26" w:name="_Toc45864747"/>
       <w:r>
         <w:t>Magic Methods in code</w:t>
       </w:r>
@@ -7863,7 +8353,7 @@
       <w:pPr>
         <w:pStyle w:val="Heading3"/>
       </w:pPr>
-      <w:bookmarkStart w:id="27" w:name="_Toc45622607"/>
+      <w:bookmarkStart w:id="27" w:name="_Toc45864748"/>
       <w:proofErr w:type="spellStart"/>
       <w:r>
         <w:t>magic_methods</w:t>
@@ -7920,7 +8410,7 @@
       <w:pPr>
         <w:pStyle w:val="Heading2"/>
       </w:pPr>
-      <w:bookmarkStart w:id="28" w:name="_Toc45622608"/>
+      <w:bookmarkStart w:id="28" w:name="_Toc45864749"/>
       <w:r>
         <w:t>Inheritance</w:t>
       </w:r>
@@ -7965,7 +8455,7 @@
       <w:pPr>
         <w:pStyle w:val="Heading3"/>
       </w:pPr>
-      <w:bookmarkStart w:id="29" w:name="_Toc45622609"/>
+      <w:bookmarkStart w:id="29" w:name="_Toc45864750"/>
       <w:proofErr w:type="spellStart"/>
       <w:r>
         <w:t>inheritance_exercise_clothing</w:t>
@@ -8046,9 +8536,11 @@
       <w:pPr>
         <w:pStyle w:val="Heading2"/>
       </w:pPr>
+      <w:bookmarkStart w:id="30" w:name="_Toc45864751"/>
       <w:r>
         <w:t>Inheritance Gaussian Class</w:t>
       </w:r>
+      <w:bookmarkEnd w:id="30"/>
     </w:p>
     <w:p/>
     <w:p>
@@ -8064,10 +8556,12 @@
       <w:pPr>
         <w:pStyle w:val="Heading3"/>
       </w:pPr>
+      <w:bookmarkStart w:id="31" w:name="_Toc45864752"/>
       <w:proofErr w:type="spellStart"/>
       <w:r>
         <w:t>inheritance_probability_distribution</w:t>
       </w:r>
+      <w:bookmarkEnd w:id="31"/>
       <w:proofErr w:type="spellEnd"/>
     </w:p>
     <w:p/>
@@ -8123,6 +8617,809 @@
       </w:r>
       <w:r>
         <w:t>oughout</w:t>
+      </w:r>
+    </w:p>
+    <w:p/>
+    <w:p>
+      <w:pPr>
+        <w:pStyle w:val="Heading2"/>
+      </w:pPr>
+      <w:bookmarkStart w:id="32" w:name="_Toc45864753"/>
+      <w:r>
+        <w:t>Advanced OOP topics</w:t>
+      </w:r>
+      <w:bookmarkEnd w:id="32"/>
+    </w:p>
+    <w:p/>
+    <w:p>
+      <w:r>
+        <w:t xml:space="preserve">Related links: </w:t>
+      </w:r>
+      <w:hyperlink r:id="rId37" w:history="1">
+        <w:r>
+          <w:rPr>
+            <w:rStyle w:val="Hyperlink"/>
+          </w:rPr>
+          <w:t>Python's Instance, Class, and Static Methods Demystified</w:t>
+        </w:r>
+      </w:hyperlink>
+      <w:r>
+        <w:t xml:space="preserve">, </w:t>
+      </w:r>
+      <w:hyperlink r:id="rId38" w:history="1">
+        <w:r>
+          <w:rPr>
+            <w:rStyle w:val="Hyperlink"/>
+          </w:rPr>
+          <w:t>Class and Instance Attributes</w:t>
+        </w:r>
+      </w:hyperlink>
+      <w:r>
+        <w:t xml:space="preserve">, </w:t>
+      </w:r>
+      <w:hyperlink r:id="rId39" w:history="1">
+        <w:r>
+          <w:rPr>
+            <w:rStyle w:val="Hyperlink"/>
+          </w:rPr>
+          <w:t>Mixins for Fun and Profit</w:t>
+        </w:r>
+      </w:hyperlink>
+      <w:r>
+        <w:t xml:space="preserve">, </w:t>
+      </w:r>
+      <w:hyperlink r:id="rId40" w:history="1">
+        <w:r>
+          <w:rPr>
+            <w:rStyle w:val="Hyperlink"/>
+          </w:rPr>
+          <w:t>Primer on Python Decorators</w:t>
+        </w:r>
+      </w:hyperlink>
+    </w:p>
+    <w:p>
+      <w:sdt>
+        <w:sdtPr>
+          <w:id w:val="678852475"/>
+          <w:citation/>
+        </w:sdtPr>
+        <w:sdtContent>
+          <w:r>
+            <w:fldChar w:fldCharType="begin"/>
+          </w:r>
+          <w:r>
+            <w:instrText xml:space="preserve"> CITATION Rea \l 1033 </w:instrText>
+          </w:r>
+          <w:r>
+            <w:fldChar w:fldCharType="separate"/>
+          </w:r>
+          <w:r>
+            <w:rPr>
+              <w:noProof/>
+            </w:rPr>
+            <w:t>(Python, Python's Instance, Class, and Static Methods Demystified)</w:t>
+          </w:r>
+          <w:r>
+            <w:fldChar w:fldCharType="end"/>
+          </w:r>
+        </w:sdtContent>
+      </w:sdt>
+      <w:r>
+        <w:t xml:space="preserve">, </w:t>
+      </w:r>
+      <w:sdt>
+        <w:sdtPr>
+          <w:id w:val="-1095786134"/>
+          <w:citation/>
+        </w:sdtPr>
+        <w:sdtContent>
+          <w:r>
+            <w:fldChar w:fldCharType="begin"/>
+          </w:r>
+          <w:r>
+            <w:instrText xml:space="preserve"> CITATION Rea1 \l 1033 </w:instrText>
+          </w:r>
+          <w:r>
+            <w:fldChar w:fldCharType="separate"/>
+          </w:r>
+          <w:r>
+            <w:rPr>
+              <w:noProof/>
+            </w:rPr>
+            <w:t>(Python, Primer on Python Decorators)</w:t>
+          </w:r>
+          <w:r>
+            <w:fldChar w:fldCharType="end"/>
+          </w:r>
+        </w:sdtContent>
+      </w:sdt>
+      <w:r>
+        <w:t xml:space="preserve">, </w:t>
+      </w:r>
+      <w:sdt>
+        <w:sdtPr>
+          <w:id w:val="876514197"/>
+          <w:citation/>
+        </w:sdtPr>
+        <w:sdtContent>
+          <w:r>
+            <w:fldChar w:fldCharType="begin"/>
+          </w:r>
+          <w:r>
+            <w:instrText xml:space="preserve"> CITATION Cla \l 1033 </w:instrText>
+          </w:r>
+          <w:r>
+            <w:fldChar w:fldCharType="separate"/>
+          </w:r>
+          <w:r>
+            <w:rPr>
+              <w:noProof/>
+            </w:rPr>
+            <w:t>(Class and Instance Attributes)</w:t>
+          </w:r>
+          <w:r>
+            <w:fldChar w:fldCharType="end"/>
+          </w:r>
+        </w:sdtContent>
+      </w:sdt>
+      <w:r>
+        <w:t xml:space="preserve">, </w:t>
+      </w:r>
+      <w:sdt>
+        <w:sdtPr>
+          <w:id w:val="1056663817"/>
+          <w:citation/>
+        </w:sdtPr>
+        <w:sdtContent>
+          <w:r>
+            <w:fldChar w:fldCharType="begin"/>
+          </w:r>
+          <w:r>
+            <w:instrText xml:space="preserve"> CITATION Mix \l 1033 </w:instrText>
+          </w:r>
+          <w:r>
+            <w:fldChar w:fldCharType="separate"/>
+          </w:r>
+          <w:r>
+            <w:rPr>
+              <w:noProof/>
+            </w:rPr>
+            <w:t>(Mixins for Fun and Profit)</w:t>
+          </w:r>
+          <w:r>
+            <w:fldChar w:fldCharType="end"/>
+          </w:r>
+        </w:sdtContent>
+      </w:sdt>
+    </w:p>
+    <w:p/>
+    <w:p>
+      <w:pPr>
+        <w:pStyle w:val="Heading3"/>
+      </w:pPr>
+      <w:bookmarkStart w:id="33" w:name="_Toc45864754"/>
+      <w:r>
+        <w:t>Static, Class, and Instance methods</w:t>
+      </w:r>
+      <w:bookmarkEnd w:id="33"/>
+    </w:p>
+    <w:p/>
+    <w:p>
+      <w:pPr>
+        <w:pStyle w:val="ListParagraph"/>
+        <w:numPr>
+          <w:ilvl w:val="0"/>
+          <w:numId w:val="26"/>
+        </w:numPr>
+      </w:pPr>
+      <w:r>
+        <w:t>Classes are objects themselves</w:t>
+      </w:r>
+    </w:p>
+    <w:p>
+      <w:pPr>
+        <w:pStyle w:val="ListParagraph"/>
+        <w:numPr>
+          <w:ilvl w:val="0"/>
+          <w:numId w:val="26"/>
+        </w:numPr>
+      </w:pPr>
+      <w:r>
+        <w:t>Instance methods are able to modify instance state, as well as class state.</w:t>
+      </w:r>
+    </w:p>
+    <w:p>
+      <w:pPr>
+        <w:pStyle w:val="ListParagraph"/>
+        <w:numPr>
+          <w:ilvl w:val="0"/>
+          <w:numId w:val="26"/>
+        </w:numPr>
+      </w:pPr>
+      <w:r>
+        <w:t>Class methods can modify class state only</w:t>
+      </w:r>
+      <w:r>
+        <w:t>, but not the state of any instance</w:t>
+      </w:r>
+    </w:p>
+    <w:p>
+      <w:pPr>
+        <w:pStyle w:val="ListParagraph"/>
+        <w:numPr>
+          <w:ilvl w:val="0"/>
+          <w:numId w:val="26"/>
+        </w:numPr>
+      </w:pPr>
+      <w:r>
+        <w:t>Class methods can be used to create alternate constructors for a class</w:t>
+      </w:r>
+    </w:p>
+    <w:p>
+      <w:pPr>
+        <w:pStyle w:val="ListParagraph"/>
+        <w:numPr>
+          <w:ilvl w:val="0"/>
+          <w:numId w:val="26"/>
+        </w:numPr>
+      </w:pPr>
+      <w:r>
+        <w:t>Class methods are used in factory methods</w:t>
+      </w:r>
+    </w:p>
+    <w:p>
+      <w:pPr>
+        <w:pStyle w:val="ListParagraph"/>
+        <w:numPr>
+          <w:ilvl w:val="0"/>
+          <w:numId w:val="26"/>
+        </w:numPr>
+      </w:pPr>
+      <w:r>
+        <w:t xml:space="preserve">Static methods can’t modify class or </w:t>
+      </w:r>
+      <w:r>
+        <w:t>instance state, and act like regular functions</w:t>
+      </w:r>
+    </w:p>
+    <w:p>
+      <w:pPr>
+        <w:pStyle w:val="ListParagraph"/>
+        <w:numPr>
+          <w:ilvl w:val="0"/>
+          <w:numId w:val="26"/>
+        </w:numPr>
+      </w:pPr>
+      <w:r>
+        <w:t>Static methods are a way for namespacing methods</w:t>
+      </w:r>
+      <w:r>
+        <w:t>, they belong to the class’s namespace</w:t>
+      </w:r>
+    </w:p>
+    <w:p>
+      <w:pPr>
+        <w:pStyle w:val="ListParagraph"/>
+        <w:numPr>
+          <w:ilvl w:val="0"/>
+          <w:numId w:val="26"/>
+        </w:numPr>
+      </w:pPr>
+      <w:r>
+        <w:t>Static and class methods communicate and (to a certain degree) enforce developer intent about class design. This can have maintenance benefits.</w:t>
+      </w:r>
+    </w:p>
+    <w:p/>
+    <w:p>
+      <w:pPr>
+        <w:pStyle w:val="Heading4"/>
+      </w:pPr>
+      <w:r>
+        <w:t>Class, Instance, and Static method example</w:t>
+      </w:r>
+    </w:p>
+    <w:p>
+      <w:r>
+        <w:drawing>
+          <wp:inline distT="0" distB="0" distL="0" distR="0" wp14:anchorId="468938BC" wp14:editId="19525D04">
+            <wp:extent cx="3553321" cy="2276793"/>
+            <wp:effectExtent l="0" t="0" r="9525" b="9525"/>
+            <wp:docPr id="18" name="Picture 18"/>
+            <wp:cNvGraphicFramePr>
+              <a:graphicFrameLocks xmlns:a="http://schemas.openxmlformats.org/drawingml/2006/main" noChangeAspect="1"/>
+            </wp:cNvGraphicFramePr>
+            <a:graphic xmlns:a="http://schemas.openxmlformats.org/drawingml/2006/main">
+              <a:graphicData uri="http://schemas.openxmlformats.org/drawingml/2006/picture">
+                <pic:pic xmlns:pic="http://schemas.openxmlformats.org/drawingml/2006/picture">
+                  <pic:nvPicPr>
+                    <pic:cNvPr id="1" name=""/>
+                    <pic:cNvPicPr/>
+                  </pic:nvPicPr>
+                  <pic:blipFill>
+                    <a:blip r:embed="rId41"/>
+                    <a:stretch>
+                      <a:fillRect/>
+                    </a:stretch>
+                  </pic:blipFill>
+                  <pic:spPr>
+                    <a:xfrm>
+                      <a:off x="0" y="0"/>
+                      <a:ext cx="3553321" cy="2276793"/>
+                    </a:xfrm>
+                    <a:prstGeom prst="rect">
+                      <a:avLst/>
+                    </a:prstGeom>
+                  </pic:spPr>
+                </pic:pic>
+              </a:graphicData>
+            </a:graphic>
+          </wp:inline>
+        </w:drawing>
+      </w:r>
+    </w:p>
+    <w:p/>
+    <w:p>
+      <w:pPr>
+        <w:pStyle w:val="Heading3"/>
+      </w:pPr>
+      <w:bookmarkStart w:id="34" w:name="_Toc45864755"/>
+      <w:r>
+        <w:t>Class attributes and instance attributes</w:t>
+      </w:r>
+      <w:bookmarkEnd w:id="34"/>
+    </w:p>
+    <w:p/>
+    <w:p>
+      <w:r>
+        <w:t>Instance attributes are owned by the specific instances of a class. That is, for two different instances, the instance attributes are usually different.</w:t>
+      </w:r>
+      <w:r>
+        <w:t xml:space="preserve"> </w:t>
+      </w:r>
+      <w:r>
+        <w:t xml:space="preserve">Class attributes stay with class objects, while instance attributes are unique to all instances. </w:t>
+      </w:r>
+      <w:r>
+        <w:t xml:space="preserve">Class attributes are attributes which are owned by the class itself. They will be shared by all the instances of the class. </w:t>
+      </w:r>
+      <w:proofErr w:type="gramStart"/>
+      <w:r>
+        <w:t>Therefore</w:t>
+      </w:r>
+      <w:proofErr w:type="gramEnd"/>
+      <w:r>
+        <w:t xml:space="preserve"> they have the same value for every instance. We define class attributes outside all the methods, usually they are placed at the top, right below the class header.</w:t>
+      </w:r>
+    </w:p>
+    <w:p>
+      <w:r>
+        <w:lastRenderedPageBreak/>
+        <w:drawing>
+          <wp:inline distT="0" distB="0" distL="0" distR="0" wp14:anchorId="326A1BEB" wp14:editId="2BBDDFC3">
+            <wp:extent cx="2600688" cy="1152686"/>
+            <wp:effectExtent l="0" t="0" r="9525" b="9525"/>
+            <wp:docPr id="9" name="Picture 9"/>
+            <wp:cNvGraphicFramePr>
+              <a:graphicFrameLocks xmlns:a="http://schemas.openxmlformats.org/drawingml/2006/main" noChangeAspect="1"/>
+            </wp:cNvGraphicFramePr>
+            <a:graphic xmlns:a="http://schemas.openxmlformats.org/drawingml/2006/main">
+              <a:graphicData uri="http://schemas.openxmlformats.org/drawingml/2006/picture">
+                <pic:pic xmlns:pic="http://schemas.openxmlformats.org/drawingml/2006/picture">
+                  <pic:nvPicPr>
+                    <pic:cNvPr id="1" name=""/>
+                    <pic:cNvPicPr/>
+                  </pic:nvPicPr>
+                  <pic:blipFill>
+                    <a:blip r:embed="rId42"/>
+                    <a:stretch>
+                      <a:fillRect/>
+                    </a:stretch>
+                  </pic:blipFill>
+                  <pic:spPr>
+                    <a:xfrm>
+                      <a:off x="0" y="0"/>
+                      <a:ext cx="2600688" cy="1152686"/>
+                    </a:xfrm>
+                    <a:prstGeom prst="rect">
+                      <a:avLst/>
+                    </a:prstGeom>
+                  </pic:spPr>
+                </pic:pic>
+              </a:graphicData>
+            </a:graphic>
+          </wp:inline>
+        </w:drawing>
+      </w:r>
+    </w:p>
+    <w:p>
+      <w:pPr>
+        <w:keepNext/>
+      </w:pPr>
+      <w:r>
+        <w:drawing>
+          <wp:inline distT="0" distB="0" distL="0" distR="0" wp14:anchorId="3C4ABEC9" wp14:editId="1A85FCB0">
+            <wp:extent cx="2638793" cy="523948"/>
+            <wp:effectExtent l="0" t="0" r="9525" b="9525"/>
+            <wp:docPr id="10" name="Picture 10"/>
+            <wp:cNvGraphicFramePr>
+              <a:graphicFrameLocks xmlns:a="http://schemas.openxmlformats.org/drawingml/2006/main" noChangeAspect="1"/>
+            </wp:cNvGraphicFramePr>
+            <a:graphic xmlns:a="http://schemas.openxmlformats.org/drawingml/2006/main">
+              <a:graphicData uri="http://schemas.openxmlformats.org/drawingml/2006/picture">
+                <pic:pic xmlns:pic="http://schemas.openxmlformats.org/drawingml/2006/picture">
+                  <pic:nvPicPr>
+                    <pic:cNvPr id="1" name=""/>
+                    <pic:cNvPicPr/>
+                  </pic:nvPicPr>
+                  <pic:blipFill>
+                    <a:blip r:embed="rId43"/>
+                    <a:stretch>
+                      <a:fillRect/>
+                    </a:stretch>
+                  </pic:blipFill>
+                  <pic:spPr>
+                    <a:xfrm>
+                      <a:off x="0" y="0"/>
+                      <a:ext cx="2638793" cy="523948"/>
+                    </a:xfrm>
+                    <a:prstGeom prst="rect">
+                      <a:avLst/>
+                    </a:prstGeom>
+                  </pic:spPr>
+                </pic:pic>
+              </a:graphicData>
+            </a:graphic>
+          </wp:inline>
+        </w:drawing>
+      </w:r>
+    </w:p>
+    <w:p>
+      <w:pPr>
+        <w:pStyle w:val="Caption"/>
+      </w:pPr>
+      <w:r>
+        <w:t xml:space="preserve">Figure </w:t>
+      </w:r>
+      <w:fldSimple w:instr=" SEQ Figure \* ARABIC ">
+        <w:r>
+          <w:rPr>
+            <w:noProof/>
+          </w:rPr>
+          <w:t>1</w:t>
+        </w:r>
+      </w:fldSimple>
+      <w:r>
+        <w:t xml:space="preserve"> Class attribute example</w:t>
+      </w:r>
+    </w:p>
+    <w:p/>
+    <w:p>
+      <w:r>
+        <w:t xml:space="preserve">Class attributes are stored in the </w:t>
+      </w:r>
+      <w:r>
+        <w:drawing>
+          <wp:inline distT="0" distB="0" distL="0" distR="0" wp14:anchorId="7F4A1467" wp14:editId="57FDA515">
+            <wp:extent cx="1467055" cy="200053"/>
+            <wp:effectExtent l="0" t="0" r="0" b="9525"/>
+            <wp:docPr id="11" name="Picture 11"/>
+            <wp:cNvGraphicFramePr>
+              <a:graphicFrameLocks xmlns:a="http://schemas.openxmlformats.org/drawingml/2006/main" noChangeAspect="1"/>
+            </wp:cNvGraphicFramePr>
+            <a:graphic xmlns:a="http://schemas.openxmlformats.org/drawingml/2006/main">
+              <a:graphicData uri="http://schemas.openxmlformats.org/drawingml/2006/picture">
+                <pic:pic xmlns:pic="http://schemas.openxmlformats.org/drawingml/2006/picture">
+                  <pic:nvPicPr>
+                    <pic:cNvPr id="1" name=""/>
+                    <pic:cNvPicPr/>
+                  </pic:nvPicPr>
+                  <pic:blipFill>
+                    <a:blip r:embed="rId44"/>
+                    <a:stretch>
+                      <a:fillRect/>
+                    </a:stretch>
+                  </pic:blipFill>
+                  <pic:spPr>
+                    <a:xfrm>
+                      <a:off x="0" y="0"/>
+                      <a:ext cx="1467055" cy="200053"/>
+                    </a:xfrm>
+                    <a:prstGeom prst="rect">
+                      <a:avLst/>
+                    </a:prstGeom>
+                  </pic:spPr>
+                </pic:pic>
+              </a:graphicData>
+            </a:graphic>
+          </wp:inline>
+        </w:drawing>
+      </w:r>
+      <w:r>
+        <w:t xml:space="preserve"> dictionary while the instance attributes are stored in the </w:t>
+      </w:r>
+      <w:r>
+        <w:drawing>
+          <wp:inline distT="0" distB="0" distL="0" distR="0" wp14:anchorId="5B0B9501" wp14:editId="666023AC">
+            <wp:extent cx="809738" cy="161948"/>
+            <wp:effectExtent l="0" t="0" r="0" b="9525"/>
+            <wp:docPr id="12" name="Picture 12"/>
+            <wp:cNvGraphicFramePr>
+              <a:graphicFrameLocks xmlns:a="http://schemas.openxmlformats.org/drawingml/2006/main" noChangeAspect="1"/>
+            </wp:cNvGraphicFramePr>
+            <a:graphic xmlns:a="http://schemas.openxmlformats.org/drawingml/2006/main">
+              <a:graphicData uri="http://schemas.openxmlformats.org/drawingml/2006/picture">
+                <pic:pic xmlns:pic="http://schemas.openxmlformats.org/drawingml/2006/picture">
+                  <pic:nvPicPr>
+                    <pic:cNvPr id="1" name=""/>
+                    <pic:cNvPicPr/>
+                  </pic:nvPicPr>
+                  <pic:blipFill>
+                    <a:blip r:embed="rId45"/>
+                    <a:stretch>
+                      <a:fillRect/>
+                    </a:stretch>
+                  </pic:blipFill>
+                  <pic:spPr>
+                    <a:xfrm>
+                      <a:off x="0" y="0"/>
+                      <a:ext cx="809738" cy="161948"/>
+                    </a:xfrm>
+                    <a:prstGeom prst="rect">
+                      <a:avLst/>
+                    </a:prstGeom>
+                  </pic:spPr>
+                </pic:pic>
+              </a:graphicData>
+            </a:graphic>
+          </wp:inline>
+        </w:drawing>
+      </w:r>
+      <w:r>
+        <w:t>dictionary.</w:t>
+      </w:r>
+    </w:p>
+    <w:p/>
+    <w:p>
+      <w:pPr>
+        <w:pStyle w:val="Heading4"/>
+      </w:pPr>
+      <w:r>
+        <w:t>Class attribute and method example</w:t>
+      </w:r>
+    </w:p>
+    <w:p>
+      <w:r>
+        <w:drawing>
+          <wp:inline distT="0" distB="0" distL="0" distR="0" wp14:anchorId="10A837B7" wp14:editId="206E13C4">
+            <wp:extent cx="4763165" cy="3010320"/>
+            <wp:effectExtent l="0" t="0" r="0" b="0"/>
+            <wp:docPr id="16" name="Picture 16"/>
+            <wp:cNvGraphicFramePr>
+              <a:graphicFrameLocks xmlns:a="http://schemas.openxmlformats.org/drawingml/2006/main" noChangeAspect="1"/>
+            </wp:cNvGraphicFramePr>
+            <a:graphic xmlns:a="http://schemas.openxmlformats.org/drawingml/2006/main">
+              <a:graphicData uri="http://schemas.openxmlformats.org/drawingml/2006/picture">
+                <pic:pic xmlns:pic="http://schemas.openxmlformats.org/drawingml/2006/picture">
+                  <pic:nvPicPr>
+                    <pic:cNvPr id="1" name=""/>
+                    <pic:cNvPicPr/>
+                  </pic:nvPicPr>
+                  <pic:blipFill>
+                    <a:blip r:embed="rId46"/>
+                    <a:stretch>
+                      <a:fillRect/>
+                    </a:stretch>
+                  </pic:blipFill>
+                  <pic:spPr>
+                    <a:xfrm>
+                      <a:off x="0" y="0"/>
+                      <a:ext cx="4763165" cy="3010320"/>
+                    </a:xfrm>
+                    <a:prstGeom prst="rect">
+                      <a:avLst/>
+                    </a:prstGeom>
+                  </pic:spPr>
+                </pic:pic>
+              </a:graphicData>
+            </a:graphic>
+          </wp:inline>
+        </w:drawing>
+      </w:r>
+    </w:p>
+    <w:p/>
+    <w:p>
+      <w:pPr>
+        <w:pStyle w:val="Heading2"/>
+      </w:pPr>
+      <w:bookmarkStart w:id="35" w:name="_Toc45864756"/>
+      <w:r>
+        <w:t>Mixins</w:t>
+      </w:r>
+      <w:bookmarkEnd w:id="35"/>
+    </w:p>
+    <w:p/>
+    <w:p>
+      <w:r>
+        <w:t xml:space="preserve">Mixins are classes that encapsulate a specific </w:t>
+      </w:r>
+      <w:r>
+        <w:t xml:space="preserve">functionality. They can be inherited to provide specific </w:t>
+      </w:r>
+      <w:proofErr w:type="spellStart"/>
+      <w:r>
+        <w:t>behavour</w:t>
+      </w:r>
+      <w:proofErr w:type="spellEnd"/>
+      <w:r>
+        <w:t xml:space="preserve"> to an object—not exactly a parent class, more like an </w:t>
+      </w:r>
+      <w:r>
+        <w:t>enhanced import of functionality—“mixing in functionality”.</w:t>
+      </w:r>
+    </w:p>
+    <w:p/>
+    <w:p>
+      <w:pPr>
+        <w:pStyle w:val="Heading3"/>
+      </w:pPr>
+      <w:bookmarkStart w:id="36" w:name="_Toc45864757"/>
+      <w:r>
+        <w:t>Mixin example</w:t>
+      </w:r>
+      <w:r>
+        <w:t>s</w:t>
+      </w:r>
+      <w:bookmarkEnd w:id="36"/>
+    </w:p>
+    <w:p/>
+    <w:p>
+      <w:pPr>
+        <w:pStyle w:val="Heading4"/>
+      </w:pPr>
+      <w:r>
+        <w:t>Example 1</w:t>
+      </w:r>
+    </w:p>
+    <w:p>
+      <w:r>
+        <w:drawing>
+          <wp:inline distT="0" distB="0" distL="0" distR="0" wp14:anchorId="768981BF" wp14:editId="586CF271">
+            <wp:extent cx="5943600" cy="1995805"/>
+            <wp:effectExtent l="0" t="0" r="0" b="4445"/>
+            <wp:docPr id="20" name="Picture 20"/>
+            <wp:cNvGraphicFramePr>
+              <a:graphicFrameLocks xmlns:a="http://schemas.openxmlformats.org/drawingml/2006/main" noChangeAspect="1"/>
+            </wp:cNvGraphicFramePr>
+            <a:graphic xmlns:a="http://schemas.openxmlformats.org/drawingml/2006/main">
+              <a:graphicData uri="http://schemas.openxmlformats.org/drawingml/2006/picture">
+                <pic:pic xmlns:pic="http://schemas.openxmlformats.org/drawingml/2006/picture">
+                  <pic:nvPicPr>
+                    <pic:cNvPr id="1" name=""/>
+                    <pic:cNvPicPr/>
+                  </pic:nvPicPr>
+                  <pic:blipFill>
+                    <a:blip r:embed="rId47"/>
+                    <a:stretch>
+                      <a:fillRect/>
+                    </a:stretch>
+                  </pic:blipFill>
+                  <pic:spPr>
+                    <a:xfrm>
+                      <a:off x="0" y="0"/>
+                      <a:ext cx="5943600" cy="1995805"/>
+                    </a:xfrm>
+                    <a:prstGeom prst="rect">
+                      <a:avLst/>
+                    </a:prstGeom>
+                  </pic:spPr>
+                </pic:pic>
+              </a:graphicData>
+            </a:graphic>
+          </wp:inline>
+        </w:drawing>
+      </w:r>
+      <w:r>
+        <w:drawing>
+          <wp:inline distT="0" distB="0" distL="0" distR="0" wp14:anchorId="6E04C4D7" wp14:editId="4D448803">
+            <wp:extent cx="5943600" cy="2343785"/>
+            <wp:effectExtent l="0" t="0" r="0" b="0"/>
+            <wp:docPr id="22" name="Picture 22"/>
+            <wp:cNvGraphicFramePr>
+              <a:graphicFrameLocks xmlns:a="http://schemas.openxmlformats.org/drawingml/2006/main" noChangeAspect="1"/>
+            </wp:cNvGraphicFramePr>
+            <a:graphic xmlns:a="http://schemas.openxmlformats.org/drawingml/2006/main">
+              <a:graphicData uri="http://schemas.openxmlformats.org/drawingml/2006/picture">
+                <pic:pic xmlns:pic="http://schemas.openxmlformats.org/drawingml/2006/picture">
+                  <pic:nvPicPr>
+                    <pic:cNvPr id="1" name=""/>
+                    <pic:cNvPicPr/>
+                  </pic:nvPicPr>
+                  <pic:blipFill>
+                    <a:blip r:embed="rId48"/>
+                    <a:stretch>
+                      <a:fillRect/>
+                    </a:stretch>
+                  </pic:blipFill>
+                  <pic:spPr>
+                    <a:xfrm>
+                      <a:off x="0" y="0"/>
+                      <a:ext cx="5943600" cy="2343785"/>
+                    </a:xfrm>
+                    <a:prstGeom prst="rect">
+                      <a:avLst/>
+                    </a:prstGeom>
+                  </pic:spPr>
+                </pic:pic>
+              </a:graphicData>
+            </a:graphic>
+          </wp:inline>
+        </w:drawing>
+      </w:r>
+    </w:p>
+    <w:p/>
+    <w:p/>
+    <w:p/>
+    <w:p>
+      <w:pPr>
+        <w:pStyle w:val="Heading4"/>
+      </w:pPr>
+      <w:r>
+        <w:lastRenderedPageBreak/>
+        <w:t>Example 2</w:t>
+      </w:r>
+    </w:p>
+    <w:p>
+      <w:r>
+        <w:drawing>
+          <wp:inline distT="0" distB="0" distL="0" distR="0" wp14:anchorId="70C56BB7" wp14:editId="2AD3FF09">
+            <wp:extent cx="5943600" cy="3493770"/>
+            <wp:effectExtent l="0" t="0" r="0" b="0"/>
+            <wp:docPr id="19" name="Picture 19"/>
+            <wp:cNvGraphicFramePr>
+              <a:graphicFrameLocks xmlns:a="http://schemas.openxmlformats.org/drawingml/2006/main" noChangeAspect="1"/>
+            </wp:cNvGraphicFramePr>
+            <a:graphic xmlns:a="http://schemas.openxmlformats.org/drawingml/2006/main">
+              <a:graphicData uri="http://schemas.openxmlformats.org/drawingml/2006/picture">
+                <pic:pic xmlns:pic="http://schemas.openxmlformats.org/drawingml/2006/picture">
+                  <pic:nvPicPr>
+                    <pic:cNvPr id="1" name=""/>
+                    <pic:cNvPicPr/>
+                  </pic:nvPicPr>
+                  <pic:blipFill>
+                    <a:blip r:embed="rId49"/>
+                    <a:stretch>
+                      <a:fillRect/>
+                    </a:stretch>
+                  </pic:blipFill>
+                  <pic:spPr>
+                    <a:xfrm>
+                      <a:off x="0" y="0"/>
+                      <a:ext cx="5943600" cy="3493770"/>
+                    </a:xfrm>
+                    <a:prstGeom prst="rect">
+                      <a:avLst/>
+                    </a:prstGeom>
+                  </pic:spPr>
+                </pic:pic>
+              </a:graphicData>
+            </a:graphic>
+          </wp:inline>
+        </w:drawing>
+      </w:r>
+    </w:p>
+    <w:p/>
+    <w:p>
+      <w:pPr>
+        <w:pStyle w:val="Heading2"/>
+      </w:pPr>
+      <w:r>
+        <w:t>Python Decorators</w:t>
+      </w:r>
+    </w:p>
+    <w:p/>
+    <w:p>
+      <w:r>
+        <w:t>Placeholder for notes about python decorators.</w:t>
       </w:r>
     </w:p>
     <w:p/>
@@ -8155,6 +9452,17 @@
     <w:p/>
     <w:p/>
     <w:p/>
+    <w:p/>
+    <w:p/>
+    <w:p/>
+    <w:p/>
+    <w:p/>
+    <w:p/>
+    <w:p/>
+    <w:p/>
+    <w:p/>
+    <w:p/>
+    <w:p/>
     <w:p>
       <w:pPr>
         <w:rPr>
@@ -8216,7 +9524,7 @@
         <w:br w:type="page"/>
       </w:r>
     </w:p>
-    <w:bookmarkStart w:id="30" w:name="_Toc45622610" w:displacedByCustomXml="next"/>
+    <w:bookmarkStart w:id="37" w:name="_Toc45864758" w:displacedByCustomXml="next"/>
     <w:sdt>
       <w:sdtPr>
         <w:rPr>
@@ -8239,7 +9547,7 @@
           <w:r>
             <w:t>References</w:t>
           </w:r>
-          <w:bookmarkEnd w:id="30"/>
+          <w:bookmarkEnd w:id="37"/>
         </w:p>
         <w:sdt>
           <w:sdtPr>
@@ -8279,6 +9587,52 @@
                   <w:noProof/>
                 </w:rPr>
                 <w:t xml:space="preserve"> (n.d.). Retrieved from Interactive Mathematics: https://www.intmath.com/counting-probability/14-normal-probability-distribution.php</w:t>
+              </w:r>
+            </w:p>
+            <w:p>
+              <w:pPr>
+                <w:pStyle w:val="Bibliography"/>
+                <w:ind w:left="720" w:hanging="720"/>
+                <w:rPr>
+                  <w:noProof/>
+                </w:rPr>
+              </w:pPr>
+              <w:r>
+                <w:rPr>
+                  <w:i/>
+                  <w:iCs/>
+                  <w:noProof/>
+                </w:rPr>
+                <w:t>Class and Instance Attributes.</w:t>
+              </w:r>
+              <w:r>
+                <w:rPr>
+                  <w:noProof/>
+                </w:rPr>
+                <w:t xml:space="preserve"> (n.d.). Retrieved from https://easyaspython.com/mixins-for-fun-and-profit-cb9962760556</w:t>
+              </w:r>
+            </w:p>
+            <w:p>
+              <w:pPr>
+                <w:pStyle w:val="Bibliography"/>
+                <w:ind w:left="720" w:hanging="720"/>
+                <w:rPr>
+                  <w:noProof/>
+                </w:rPr>
+              </w:pPr>
+              <w:r>
+                <w:rPr>
+                  <w:i/>
+                  <w:iCs/>
+                  <w:noProof/>
+                </w:rPr>
+                <w:t>Class and Instance Attributes.</w:t>
+              </w:r>
+              <w:r>
+                <w:rPr>
+                  <w:noProof/>
+                </w:rPr>
+                <w:t xml:space="preserve"> (n.d.). Retrieved from https://www.python-course.eu/python3_class_and_instance_attributes.php</w:t>
               </w:r>
             </w:p>
             <w:p>
@@ -8337,6 +9691,87 @@
                   <w:noProof/>
                 </w:rPr>
                 <w:t xml:space="preserve"> Retrieved from https://www.intmath.com/counting-probability/14-normal-probability-distribution.php</w:t>
+              </w:r>
+            </w:p>
+            <w:p>
+              <w:pPr>
+                <w:pStyle w:val="Bibliography"/>
+                <w:ind w:left="720" w:hanging="720"/>
+                <w:rPr>
+                  <w:noProof/>
+                </w:rPr>
+              </w:pPr>
+              <w:r>
+                <w:rPr>
+                  <w:i/>
+                  <w:iCs/>
+                  <w:noProof/>
+                </w:rPr>
+                <w:t>Mixins for Fun and Profit.</w:t>
+              </w:r>
+              <w:r>
+                <w:rPr>
+                  <w:noProof/>
+                </w:rPr>
+                <w:t xml:space="preserve"> (n.d.). Retrieved from https://easyaspython.com/mixins-for-fun-and-profit-cb9962760556</w:t>
+              </w:r>
+            </w:p>
+            <w:p>
+              <w:pPr>
+                <w:pStyle w:val="Bibliography"/>
+                <w:ind w:left="720" w:hanging="720"/>
+                <w:rPr>
+                  <w:noProof/>
+                </w:rPr>
+              </w:pPr>
+              <w:r>
+                <w:rPr>
+                  <w:noProof/>
+                </w:rPr>
+                <w:t xml:space="preserve">Python, R. (n.d.). </w:t>
+              </w:r>
+              <w:r>
+                <w:rPr>
+                  <w:i/>
+                  <w:iCs/>
+                  <w:noProof/>
+                </w:rPr>
+                <w:t>Primer on Python Decorators.</w:t>
+              </w:r>
+              <w:r>
+                <w:rPr>
+                  <w:noProof/>
+                </w:rPr>
+                <w:t xml:space="preserve"> Retrieved from https://realpython.com/primer-on-python-decorators/</w:t>
+              </w:r>
+            </w:p>
+            <w:p>
+              <w:pPr>
+                <w:pStyle w:val="Bibliography"/>
+                <w:ind w:left="720" w:hanging="720"/>
+                <w:rPr>
+                  <w:noProof/>
+                </w:rPr>
+              </w:pPr>
+              <w:r>
+                <w:rPr>
+                  <w:noProof/>
+                </w:rPr>
+                <w:t xml:space="preserve">Python, R. (n.d.). </w:t>
+              </w:r>
+              <w:r>
+                <w:rPr>
+                  <w:i/>
+                  <w:iCs/>
+                  <w:noProof/>
+                </w:rPr>
+                <w:t>Python's Instance, Class, and Static Methods Demystified.</w:t>
+              </w:r>
+              <w:r>
+                <w:rPr>
+                  <w:noProof/>
+                </w:rPr>
+                <w:t xml:space="preserve"> Retrieved from https://realpython.com/instance-class-and-static-methods-demystified/</w:t>
               </w:r>
             </w:p>
             <w:p>
@@ -8561,31 +9996,31 @@
       <w:pPr>
         <w:pStyle w:val="Heading1"/>
       </w:pPr>
-      <w:bookmarkStart w:id="31" w:name="_Toc45622611"/>
+      <w:bookmarkStart w:id="38" w:name="_Toc45864759"/>
       <w:r>
         <w:t>Hello</w:t>
       </w:r>
-      <w:bookmarkEnd w:id="31"/>
+      <w:bookmarkEnd w:id="38"/>
     </w:p>
     <w:p>
       <w:pPr>
         <w:pStyle w:val="Heading2"/>
       </w:pPr>
-      <w:bookmarkStart w:id="32" w:name="_Toc45622612"/>
+      <w:bookmarkStart w:id="39" w:name="_Toc45864760"/>
       <w:r>
         <w:t>Hello</w:t>
       </w:r>
-      <w:bookmarkEnd w:id="32"/>
+      <w:bookmarkEnd w:id="39"/>
     </w:p>
     <w:p>
       <w:pPr>
         <w:pStyle w:val="Heading3"/>
       </w:pPr>
-      <w:bookmarkStart w:id="33" w:name="_Toc45622613"/>
+      <w:bookmarkStart w:id="40" w:name="_Toc45864761"/>
       <w:r>
         <w:t>Hello</w:t>
       </w:r>
-      <w:bookmarkEnd w:id="33"/>
+      <w:bookmarkEnd w:id="40"/>
     </w:p>
     <w:p>
       <w:pPr>
@@ -10418,6 +11853,119 @@
     </w:lvl>
   </w:abstractNum>
   <w:abstractNum w:abstractNumId="19" w15:restartNumberingAfterBreak="0">
+    <w:nsid w:val="63701D88"/>
+    <w:multiLevelType w:val="hybridMultilevel"/>
+    <w:tmpl w:val="22E64D08"/>
+    <w:lvl w:ilvl="0" w:tplc="04090001">
+      <w:start w:val="1"/>
+      <w:numFmt w:val="bullet"/>
+      <w:lvlText w:val=""/>
+      <w:lvlJc w:val="left"/>
+      <w:pPr>
+        <w:ind w:left="720" w:hanging="360"/>
+      </w:pPr>
+      <w:rPr>
+        <w:rFonts w:ascii="Symbol" w:hAnsi="Symbol" w:hint="default"/>
+      </w:rPr>
+    </w:lvl>
+    <w:lvl w:ilvl="1" w:tplc="04090003" w:tentative="1">
+      <w:start w:val="1"/>
+      <w:numFmt w:val="bullet"/>
+      <w:lvlText w:val="o"/>
+      <w:lvlJc w:val="left"/>
+      <w:pPr>
+        <w:ind w:left="1440" w:hanging="360"/>
+      </w:pPr>
+      <w:rPr>
+        <w:rFonts w:ascii="Courier New" w:hAnsi="Courier New" w:cs="Courier New" w:hint="default"/>
+      </w:rPr>
+    </w:lvl>
+    <w:lvl w:ilvl="2" w:tplc="04090005" w:tentative="1">
+      <w:start w:val="1"/>
+      <w:numFmt w:val="bullet"/>
+      <w:lvlText w:val=""/>
+      <w:lvlJc w:val="left"/>
+      <w:pPr>
+        <w:ind w:left="2160" w:hanging="360"/>
+      </w:pPr>
+      <w:rPr>
+        <w:rFonts w:ascii="Wingdings" w:hAnsi="Wingdings" w:hint="default"/>
+      </w:rPr>
+    </w:lvl>
+    <w:lvl w:ilvl="3" w:tplc="04090001" w:tentative="1">
+      <w:start w:val="1"/>
+      <w:numFmt w:val="bullet"/>
+      <w:lvlText w:val=""/>
+      <w:lvlJc w:val="left"/>
+      <w:pPr>
+        <w:ind w:left="2880" w:hanging="360"/>
+      </w:pPr>
+      <w:rPr>
+        <w:rFonts w:ascii="Symbol" w:hAnsi="Symbol" w:hint="default"/>
+      </w:rPr>
+    </w:lvl>
+    <w:lvl w:ilvl="4" w:tplc="04090003" w:tentative="1">
+      <w:start w:val="1"/>
+      <w:numFmt w:val="bullet"/>
+      <w:lvlText w:val="o"/>
+      <w:lvlJc w:val="left"/>
+      <w:pPr>
+        <w:ind w:left="3600" w:hanging="360"/>
+      </w:pPr>
+      <w:rPr>
+        <w:rFonts w:ascii="Courier New" w:hAnsi="Courier New" w:cs="Courier New" w:hint="default"/>
+      </w:rPr>
+    </w:lvl>
+    <w:lvl w:ilvl="5" w:tplc="04090005" w:tentative="1">
+      <w:start w:val="1"/>
+      <w:numFmt w:val="bullet"/>
+      <w:lvlText w:val=""/>
+      <w:lvlJc w:val="left"/>
+      <w:pPr>
+        <w:ind w:left="4320" w:hanging="360"/>
+      </w:pPr>
+      <w:rPr>
+        <w:rFonts w:ascii="Wingdings" w:hAnsi="Wingdings" w:hint="default"/>
+      </w:rPr>
+    </w:lvl>
+    <w:lvl w:ilvl="6" w:tplc="04090001" w:tentative="1">
+      <w:start w:val="1"/>
+      <w:numFmt w:val="bullet"/>
+      <w:lvlText w:val=""/>
+      <w:lvlJc w:val="left"/>
+      <w:pPr>
+        <w:ind w:left="5040" w:hanging="360"/>
+      </w:pPr>
+      <w:rPr>
+        <w:rFonts w:ascii="Symbol" w:hAnsi="Symbol" w:hint="default"/>
+      </w:rPr>
+    </w:lvl>
+    <w:lvl w:ilvl="7" w:tplc="04090003" w:tentative="1">
+      <w:start w:val="1"/>
+      <w:numFmt w:val="bullet"/>
+      <w:lvlText w:val="o"/>
+      <w:lvlJc w:val="left"/>
+      <w:pPr>
+        <w:ind w:left="5760" w:hanging="360"/>
+      </w:pPr>
+      <w:rPr>
+        <w:rFonts w:ascii="Courier New" w:hAnsi="Courier New" w:cs="Courier New" w:hint="default"/>
+      </w:rPr>
+    </w:lvl>
+    <w:lvl w:ilvl="8" w:tplc="04090005" w:tentative="1">
+      <w:start w:val="1"/>
+      <w:numFmt w:val="bullet"/>
+      <w:lvlText w:val=""/>
+      <w:lvlJc w:val="left"/>
+      <w:pPr>
+        <w:ind w:left="6480" w:hanging="360"/>
+      </w:pPr>
+      <w:rPr>
+        <w:rFonts w:ascii="Wingdings" w:hAnsi="Wingdings" w:hint="default"/>
+      </w:rPr>
+    </w:lvl>
+  </w:abstractNum>
+  <w:abstractNum w:abstractNumId="20" w15:restartNumberingAfterBreak="0">
     <w:nsid w:val="6BEA4C4D"/>
     <w:multiLevelType w:val="hybridMultilevel"/>
     <w:tmpl w:val="A2C6189E"/>
@@ -10558,7 +12106,7 @@
       </w:rPr>
     </w:lvl>
   </w:abstractNum>
-  <w:abstractNum w:abstractNumId="20" w15:restartNumberingAfterBreak="0">
+  <w:abstractNum w:abstractNumId="21" w15:restartNumberingAfterBreak="0">
     <w:nsid w:val="7A0D085A"/>
     <w:multiLevelType w:val="hybridMultilevel"/>
     <w:tmpl w:val="4ADEA6D0"/>
@@ -10644,7 +12192,7 @@
       </w:pPr>
     </w:lvl>
   </w:abstractNum>
-  <w:abstractNum w:abstractNumId="21" w15:restartNumberingAfterBreak="0">
+  <w:abstractNum w:abstractNumId="22" w15:restartNumberingAfterBreak="0">
     <w:nsid w:val="7EB40BF5"/>
     <w:multiLevelType w:val="hybridMultilevel"/>
     <w:tmpl w:val="AFB8CD8A"/>
@@ -10731,10 +12279,10 @@
     </w:lvl>
   </w:abstractNum>
   <w:num w:numId="1">
-    <w:abstractNumId w:val="19"/>
+    <w:abstractNumId w:val="20"/>
   </w:num>
   <w:num w:numId="2">
-    <w:abstractNumId w:val="19"/>
+    <w:abstractNumId w:val="20"/>
   </w:num>
   <w:num w:numId="3">
     <w:abstractNumId w:val="6"/>
@@ -10770,7 +12318,7 @@
     <w:abstractNumId w:val="18"/>
   </w:num>
   <w:num w:numId="14">
-    <w:abstractNumId w:val="20"/>
+    <w:abstractNumId w:val="21"/>
   </w:num>
   <w:num w:numId="15">
     <w:abstractNumId w:val="3"/>
@@ -10797,13 +12345,16 @@
     <w:abstractNumId w:val="1"/>
   </w:num>
   <w:num w:numId="23">
-    <w:abstractNumId w:val="21"/>
+    <w:abstractNumId w:val="22"/>
   </w:num>
   <w:num w:numId="24">
     <w:abstractNumId w:val="17"/>
   </w:num>
   <w:num w:numId="25">
     <w:abstractNumId w:val="14"/>
+  </w:num>
+  <w:num w:numId="26">
+    <w:abstractNumId w:val="19"/>
   </w:num>
 </w:numbering>
 </file>
@@ -11917,7 +13468,6 @@
     <w:basedOn w:val="Normal"/>
     <w:next w:val="Normal"/>
     <w:uiPriority w:val="35"/>
-    <w:semiHidden/>
     <w:unhideWhenUsed/>
     <w:qFormat/>
     <w:rsid w:val="00120D29"/>
@@ -12593,7 +14143,7 @@
     <b:Guid>{D3E0F4AB-507E-46CA-9F99-06D058E374B3}</b:Guid>
     <b:Title>What makes sets faster than lists?</b:Title>
     <b:URL>https://stackoverflow.com/questions/8929284/what-makes-sets-faster-than-lists/8929445#8929445</b:URL>
-    <b:RefOrder>8</b:RefOrder>
+    <b:RefOrder>12</b:RefOrder>
   </b:Source>
   <b:Source>
     <b:Tag>Wik</b:Tag>
@@ -12687,7 +14237,7 @@
     <b:Title>14. Normal Probability Distributions</b:Title>
     <b:InternetSiteTitle>Interactive Mathematics</b:InternetSiteTitle>
     <b:URL>https://www.intmath.com/counting-probability/14-normal-probability-distribution.php</b:URL>
-    <b:RefOrder>9</b:RefOrder>
+    <b:RefOrder>13</b:RefOrder>
   </b:Source>
   <b:Source>
     <b:Tag>Int</b:Tag>
@@ -12724,11 +14274,71 @@
     <b:URL>https://statistics.laerd.com/statistical-guides/normal-distribution-calculations.php</b:URL>
     <b:RefOrder>7</b:RefOrder>
   </b:Source>
+  <b:Source>
+    <b:Tag>Rea</b:Tag>
+    <b:SourceType>DocumentFromInternetSite</b:SourceType>
+    <b:Guid>{AAF40C39-75C5-431D-B5AF-70D8A9D2D3CC}</b:Guid>
+    <b:Author>
+      <b:Author>
+        <b:NameList>
+          <b:Person>
+            <b:Last>Python</b:Last>
+            <b:First>Real</b:First>
+          </b:Person>
+        </b:NameList>
+      </b:Author>
+    </b:Author>
+    <b:Title>Python's Instance, Class, and Static Methods Demystified</b:Title>
+    <b:URL>https://realpython.com/instance-class-and-static-methods-demystified/</b:URL>
+    <b:RefOrder>8</b:RefOrder>
+  </b:Source>
+  <b:Source>
+    <b:Tag>Rea1</b:Tag>
+    <b:SourceType>DocumentFromInternetSite</b:SourceType>
+    <b:Guid>{0434BC61-BA8B-4A94-9AEB-0490951F599B}</b:Guid>
+    <b:Author>
+      <b:Author>
+        <b:NameList>
+          <b:Person>
+            <b:Last>Python</b:Last>
+            <b:First>Real</b:First>
+          </b:Person>
+        </b:NameList>
+      </b:Author>
+    </b:Author>
+    <b:Title>Primer on Python Decorators</b:Title>
+    <b:URL>https://realpython.com/primer-on-python-decorators/</b:URL>
+    <b:RefOrder>9</b:RefOrder>
+  </b:Source>
+  <b:Source>
+    <b:Tag>Cla</b:Tag>
+    <b:SourceType>DocumentFromInternetSite</b:SourceType>
+    <b:Guid>{2DA75157-776F-4C41-AA4E-86CC0687A1AF}</b:Guid>
+    <b:Title>Class and Instance Attributes</b:Title>
+    <b:URL>https://easyaspython.com/mixins-for-fun-and-profit-cb9962760556</b:URL>
+    <b:RefOrder>10</b:RefOrder>
+  </b:Source>
+  <b:Source>
+    <b:Tag>Cla1</b:Tag>
+    <b:SourceType>DocumentFromInternetSite</b:SourceType>
+    <b:Guid>{4BB1E245-EF82-445B-9497-851C7CEB013E}</b:Guid>
+    <b:Title>Class and Instance Attributes</b:Title>
+    <b:URL>https://www.python-course.eu/python3_class_and_instance_attributes.php</b:URL>
+    <b:RefOrder>14</b:RefOrder>
+  </b:Source>
+  <b:Source>
+    <b:Tag>Mix</b:Tag>
+    <b:SourceType>DocumentFromInternetSite</b:SourceType>
+    <b:Guid>{109B210F-A038-4CDF-977F-54E22FA047D9}</b:Guid>
+    <b:Title>Mixins for Fun and Profit</b:Title>
+    <b:URL>https://easyaspython.com/mixins-for-fun-and-profit-cb9962760556</b:URL>
+    <b:RefOrder>11</b:RefOrder>
+  </b:Source>
 </b:Sources>
 </file>
 
 <file path=customXml/itemProps1.xml><?xml version="1.0" encoding="utf-8"?>
-<ds:datastoreItem xmlns:ds="http://schemas.openxmlformats.org/officeDocument/2006/customXml" ds:itemID="{A072D7EA-FA2F-4EFE-9384-0EC94B5F2F08}">
+<ds:datastoreItem xmlns:ds="http://schemas.openxmlformats.org/officeDocument/2006/customXml" ds:itemID="{45C94DB1-65DF-4C25-A4AD-DEAE781ED893}">
   <ds:schemaRefs>
     <ds:schemaRef ds:uri="http://schemas.openxmlformats.org/officeDocument/2006/bibliography"/>
   </ds:schemaRefs>

</xml_diff>

<commit_message>
Add packages and notes for new modularized code
Notes_Udacity_AWS_Machine_Learning_Foundations_Course.docx:
- Add notes about refactored code

packages/workspace.tar.gz:
- Download workspace files
</commit_message>
<xml_diff>
--- a/notes/Notes_Udacity_AWS_Machine_Learning_Foundations_Course.docx
+++ b/notes/Notes_Udacity_AWS_Machine_Learning_Foundations_Course.docx
@@ -65,7 +65,7 @@
           <w:r>
             <w:fldChar w:fldCharType="separate"/>
           </w:r>
-          <w:hyperlink w:anchor="_Toc45864721" w:history="1">
+          <w:hyperlink w:anchor="_Toc45885501" w:history="1">
             <w:r>
               <w:rPr>
                 <w:rStyle w:val="Hyperlink"/>
@@ -92,7 +92,7 @@
                 <w:noProof/>
                 <w:webHidden/>
               </w:rPr>
-              <w:instrText xml:space="preserve"> PAGEREF _Toc45864721 \h </w:instrText>
+              <w:instrText xml:space="preserve"> PAGEREF _Toc45885501 \h </w:instrText>
             </w:r>
             <w:r>
               <w:rPr>
@@ -133,7 +133,7 @@
               <w:noProof/>
             </w:rPr>
           </w:pPr>
-          <w:hyperlink w:anchor="_Toc45864722" w:history="1">
+          <w:hyperlink w:anchor="_Toc45885502" w:history="1">
             <w:r>
               <w:rPr>
                 <w:rStyle w:val="Hyperlink"/>
@@ -160,7 +160,7 @@
                 <w:noProof/>
                 <w:webHidden/>
               </w:rPr>
-              <w:instrText xml:space="preserve"> PAGEREF _Toc45864722 \h </w:instrText>
+              <w:instrText xml:space="preserve"> PAGEREF _Toc45885502 \h </w:instrText>
             </w:r>
             <w:r>
               <w:rPr>
@@ -201,7 +201,7 @@
               <w:noProof/>
             </w:rPr>
           </w:pPr>
-          <w:hyperlink w:anchor="_Toc45864723" w:history="1">
+          <w:hyperlink w:anchor="_Toc45885503" w:history="1">
             <w:r>
               <w:rPr>
                 <w:rStyle w:val="Hyperlink"/>
@@ -228,7 +228,7 @@
                 <w:noProof/>
                 <w:webHidden/>
               </w:rPr>
-              <w:instrText xml:space="preserve"> PAGEREF _Toc45864723 \h </w:instrText>
+              <w:instrText xml:space="preserve"> PAGEREF _Toc45885503 \h </w:instrText>
             </w:r>
             <w:r>
               <w:rPr>
@@ -269,7 +269,7 @@
               <w:noProof/>
             </w:rPr>
           </w:pPr>
-          <w:hyperlink w:anchor="_Toc45864724" w:history="1">
+          <w:hyperlink w:anchor="_Toc45885504" w:history="1">
             <w:r>
               <w:rPr>
                 <w:rStyle w:val="Hyperlink"/>
@@ -296,7 +296,7 @@
                 <w:noProof/>
                 <w:webHidden/>
               </w:rPr>
-              <w:instrText xml:space="preserve"> PAGEREF _Toc45864724 \h </w:instrText>
+              <w:instrText xml:space="preserve"> PAGEREF _Toc45885504 \h </w:instrText>
             </w:r>
             <w:r>
               <w:rPr>
@@ -337,7 +337,7 @@
               <w:noProof/>
             </w:rPr>
           </w:pPr>
-          <w:hyperlink w:anchor="_Toc45864725" w:history="1">
+          <w:hyperlink w:anchor="_Toc45885505" w:history="1">
             <w:r>
               <w:rPr>
                 <w:rStyle w:val="Hyperlink"/>
@@ -364,7 +364,7 @@
                 <w:noProof/>
                 <w:webHidden/>
               </w:rPr>
-              <w:instrText xml:space="preserve"> PAGEREF _Toc45864725 \h </w:instrText>
+              <w:instrText xml:space="preserve"> PAGEREF _Toc45885505 \h </w:instrText>
             </w:r>
             <w:r>
               <w:rPr>
@@ -405,7 +405,7 @@
               <w:noProof/>
             </w:rPr>
           </w:pPr>
-          <w:hyperlink w:anchor="_Toc45864726" w:history="1">
+          <w:hyperlink w:anchor="_Toc45885506" w:history="1">
             <w:r>
               <w:rPr>
                 <w:rStyle w:val="Hyperlink"/>
@@ -432,7 +432,7 @@
                 <w:noProof/>
                 <w:webHidden/>
               </w:rPr>
-              <w:instrText xml:space="preserve"> PAGEREF _Toc45864726 \h </w:instrText>
+              <w:instrText xml:space="preserve"> PAGEREF _Toc45885506 \h </w:instrText>
             </w:r>
             <w:r>
               <w:rPr>
@@ -473,7 +473,7 @@
               <w:noProof/>
             </w:rPr>
           </w:pPr>
-          <w:hyperlink w:anchor="_Toc45864727" w:history="1">
+          <w:hyperlink w:anchor="_Toc45885507" w:history="1">
             <w:r>
               <w:rPr>
                 <w:rStyle w:val="Hyperlink"/>
@@ -500,7 +500,7 @@
                 <w:noProof/>
                 <w:webHidden/>
               </w:rPr>
-              <w:instrText xml:space="preserve"> PAGEREF _Toc45864727 \h </w:instrText>
+              <w:instrText xml:space="preserve"> PAGEREF _Toc45885507 \h </w:instrText>
             </w:r>
             <w:r>
               <w:rPr>
@@ -541,7 +541,7 @@
               <w:noProof/>
             </w:rPr>
           </w:pPr>
-          <w:hyperlink w:anchor="_Toc45864728" w:history="1">
+          <w:hyperlink w:anchor="_Toc45885508" w:history="1">
             <w:r>
               <w:rPr>
                 <w:rStyle w:val="Hyperlink"/>
@@ -568,7 +568,7 @@
                 <w:noProof/>
                 <w:webHidden/>
               </w:rPr>
-              <w:instrText xml:space="preserve"> PAGEREF _Toc45864728 \h </w:instrText>
+              <w:instrText xml:space="preserve"> PAGEREF _Toc45885508 \h </w:instrText>
             </w:r>
             <w:r>
               <w:rPr>
@@ -609,7 +609,7 @@
               <w:noProof/>
             </w:rPr>
           </w:pPr>
-          <w:hyperlink w:anchor="_Toc45864729" w:history="1">
+          <w:hyperlink w:anchor="_Toc45885509" w:history="1">
             <w:r>
               <w:rPr>
                 <w:rStyle w:val="Hyperlink"/>
@@ -636,7 +636,7 @@
                 <w:noProof/>
                 <w:webHidden/>
               </w:rPr>
-              <w:instrText xml:space="preserve"> PAGEREF _Toc45864729 \h </w:instrText>
+              <w:instrText xml:space="preserve"> PAGEREF _Toc45885509 \h </w:instrText>
             </w:r>
             <w:r>
               <w:rPr>
@@ -677,7 +677,7 @@
               <w:noProof/>
             </w:rPr>
           </w:pPr>
-          <w:hyperlink w:anchor="_Toc45864730" w:history="1">
+          <w:hyperlink w:anchor="_Toc45885510" w:history="1">
             <w:r>
               <w:rPr>
                 <w:rStyle w:val="Hyperlink"/>
@@ -704,7 +704,7 @@
                 <w:noProof/>
                 <w:webHidden/>
               </w:rPr>
-              <w:instrText xml:space="preserve"> PAGEREF _Toc45864730 \h </w:instrText>
+              <w:instrText xml:space="preserve"> PAGEREF _Toc45885510 \h </w:instrText>
             </w:r>
             <w:r>
               <w:rPr>
@@ -745,7 +745,7 @@
               <w:noProof/>
             </w:rPr>
           </w:pPr>
-          <w:hyperlink w:anchor="_Toc45864731" w:history="1">
+          <w:hyperlink w:anchor="_Toc45885511" w:history="1">
             <w:r>
               <w:rPr>
                 <w:rStyle w:val="Hyperlink"/>
@@ -772,7 +772,7 @@
                 <w:noProof/>
                 <w:webHidden/>
               </w:rPr>
-              <w:instrText xml:space="preserve"> PAGEREF _Toc45864731 \h </w:instrText>
+              <w:instrText xml:space="preserve"> PAGEREF _Toc45885511 \h </w:instrText>
             </w:r>
             <w:r>
               <w:rPr>
@@ -813,7 +813,7 @@
               <w:noProof/>
             </w:rPr>
           </w:pPr>
-          <w:hyperlink w:anchor="_Toc45864732" w:history="1">
+          <w:hyperlink w:anchor="_Toc45885512" w:history="1">
             <w:r>
               <w:rPr>
                 <w:rStyle w:val="Hyperlink"/>
@@ -840,7 +840,7 @@
                 <w:noProof/>
                 <w:webHidden/>
               </w:rPr>
-              <w:instrText xml:space="preserve"> PAGEREF _Toc45864732 \h </w:instrText>
+              <w:instrText xml:space="preserve"> PAGEREF _Toc45885512 \h </w:instrText>
             </w:r>
             <w:r>
               <w:rPr>
@@ -881,7 +881,7 @@
               <w:noProof/>
             </w:rPr>
           </w:pPr>
-          <w:hyperlink w:anchor="_Toc45864733" w:history="1">
+          <w:hyperlink w:anchor="_Toc45885513" w:history="1">
             <w:r>
               <w:rPr>
                 <w:rStyle w:val="Hyperlink"/>
@@ -908,7 +908,7 @@
                 <w:noProof/>
                 <w:webHidden/>
               </w:rPr>
-              <w:instrText xml:space="preserve"> PAGEREF _Toc45864733 \h </w:instrText>
+              <w:instrText xml:space="preserve"> PAGEREF _Toc45885513 \h </w:instrText>
             </w:r>
             <w:r>
               <w:rPr>
@@ -949,7 +949,7 @@
               <w:noProof/>
             </w:rPr>
           </w:pPr>
-          <w:hyperlink w:anchor="_Toc45864734" w:history="1">
+          <w:hyperlink w:anchor="_Toc45885514" w:history="1">
             <w:r>
               <w:rPr>
                 <w:rStyle w:val="Hyperlink"/>
@@ -976,7 +976,7 @@
                 <w:noProof/>
                 <w:webHidden/>
               </w:rPr>
-              <w:instrText xml:space="preserve"> PAGEREF _Toc45864734 \h </w:instrText>
+              <w:instrText xml:space="preserve"> PAGEREF _Toc45885514 \h </w:instrText>
             </w:r>
             <w:r>
               <w:rPr>
@@ -1017,7 +1017,7 @@
               <w:noProof/>
             </w:rPr>
           </w:pPr>
-          <w:hyperlink w:anchor="_Toc45864735" w:history="1">
+          <w:hyperlink w:anchor="_Toc45885515" w:history="1">
             <w:r>
               <w:rPr>
                 <w:rStyle w:val="Hyperlink"/>
@@ -1044,7 +1044,7 @@
                 <w:noProof/>
                 <w:webHidden/>
               </w:rPr>
-              <w:instrText xml:space="preserve"> PAGEREF _Toc45864735 \h </w:instrText>
+              <w:instrText xml:space="preserve"> PAGEREF _Toc45885515 \h </w:instrText>
             </w:r>
             <w:r>
               <w:rPr>
@@ -1085,7 +1085,7 @@
               <w:noProof/>
             </w:rPr>
           </w:pPr>
-          <w:hyperlink w:anchor="_Toc45864736" w:history="1">
+          <w:hyperlink w:anchor="_Toc45885516" w:history="1">
             <w:r>
               <w:rPr>
                 <w:rStyle w:val="Hyperlink"/>
@@ -1112,7 +1112,7 @@
                 <w:noProof/>
                 <w:webHidden/>
               </w:rPr>
-              <w:instrText xml:space="preserve"> PAGEREF _Toc45864736 \h </w:instrText>
+              <w:instrText xml:space="preserve"> PAGEREF _Toc45885516 \h </w:instrText>
             </w:r>
             <w:r>
               <w:rPr>
@@ -1153,7 +1153,7 @@
               <w:noProof/>
             </w:rPr>
           </w:pPr>
-          <w:hyperlink w:anchor="_Toc45864737" w:history="1">
+          <w:hyperlink w:anchor="_Toc45885517" w:history="1">
             <w:r>
               <w:rPr>
                 <w:rStyle w:val="Hyperlink"/>
@@ -1180,7 +1180,7 @@
                 <w:noProof/>
                 <w:webHidden/>
               </w:rPr>
-              <w:instrText xml:space="preserve"> PAGEREF _Toc45864737 \h </w:instrText>
+              <w:instrText xml:space="preserve"> PAGEREF _Toc45885517 \h </w:instrText>
             </w:r>
             <w:r>
               <w:rPr>
@@ -1221,7 +1221,7 @@
               <w:noProof/>
             </w:rPr>
           </w:pPr>
-          <w:hyperlink w:anchor="_Toc45864738" w:history="1">
+          <w:hyperlink w:anchor="_Toc45885518" w:history="1">
             <w:r>
               <w:rPr>
                 <w:rStyle w:val="Hyperlink"/>
@@ -1248,7 +1248,7 @@
                 <w:noProof/>
                 <w:webHidden/>
               </w:rPr>
-              <w:instrText xml:space="preserve"> PAGEREF _Toc45864738 \h </w:instrText>
+              <w:instrText xml:space="preserve"> PAGEREF _Toc45885518 \h </w:instrText>
             </w:r>
             <w:r>
               <w:rPr>
@@ -1289,7 +1289,7 @@
               <w:noProof/>
             </w:rPr>
           </w:pPr>
-          <w:hyperlink w:anchor="_Toc45864739" w:history="1">
+          <w:hyperlink w:anchor="_Toc45885519" w:history="1">
             <w:r>
               <w:rPr>
                 <w:rStyle w:val="Hyperlink"/>
@@ -1316,7 +1316,7 @@
                 <w:noProof/>
                 <w:webHidden/>
               </w:rPr>
-              <w:instrText xml:space="preserve"> PAGEREF _Toc45864739 \h </w:instrText>
+              <w:instrText xml:space="preserve"> PAGEREF _Toc45885519 \h </w:instrText>
             </w:r>
             <w:r>
               <w:rPr>
@@ -1357,7 +1357,7 @@
               <w:noProof/>
             </w:rPr>
           </w:pPr>
-          <w:hyperlink w:anchor="_Toc45864740" w:history="1">
+          <w:hyperlink w:anchor="_Toc45885520" w:history="1">
             <w:r>
               <w:rPr>
                 <w:rStyle w:val="Hyperlink"/>
@@ -1384,7 +1384,7 @@
                 <w:noProof/>
                 <w:webHidden/>
               </w:rPr>
-              <w:instrText xml:space="preserve"> PAGEREF _Toc45864740 \h </w:instrText>
+              <w:instrText xml:space="preserve"> PAGEREF _Toc45885520 \h </w:instrText>
             </w:r>
             <w:r>
               <w:rPr>
@@ -1425,7 +1425,7 @@
               <w:noProof/>
             </w:rPr>
           </w:pPr>
-          <w:hyperlink w:anchor="_Toc45864741" w:history="1">
+          <w:hyperlink w:anchor="_Toc45885521" w:history="1">
             <w:r>
               <w:rPr>
                 <w:rStyle w:val="Hyperlink"/>
@@ -1452,7 +1452,7 @@
                 <w:noProof/>
                 <w:webHidden/>
               </w:rPr>
-              <w:instrText xml:space="preserve"> PAGEREF _Toc45864741 \h </w:instrText>
+              <w:instrText xml:space="preserve"> PAGEREF _Toc45885521 \h </w:instrText>
             </w:r>
             <w:r>
               <w:rPr>
@@ -1493,7 +1493,7 @@
               <w:noProof/>
             </w:rPr>
           </w:pPr>
-          <w:hyperlink w:anchor="_Toc45864742" w:history="1">
+          <w:hyperlink w:anchor="_Toc45885522" w:history="1">
             <w:r>
               <w:rPr>
                 <w:rStyle w:val="Hyperlink"/>
@@ -1520,7 +1520,7 @@
                 <w:noProof/>
                 <w:webHidden/>
               </w:rPr>
-              <w:instrText xml:space="preserve"> PAGEREF _Toc45864742 \h </w:instrText>
+              <w:instrText xml:space="preserve"> PAGEREF _Toc45885522 \h </w:instrText>
             </w:r>
             <w:r>
               <w:rPr>
@@ -1561,7 +1561,7 @@
               <w:noProof/>
             </w:rPr>
           </w:pPr>
-          <w:hyperlink w:anchor="_Toc45864743" w:history="1">
+          <w:hyperlink w:anchor="_Toc45885523" w:history="1">
             <w:r>
               <w:rPr>
                 <w:rStyle w:val="Hyperlink"/>
@@ -1588,7 +1588,7 @@
                 <w:noProof/>
                 <w:webHidden/>
               </w:rPr>
-              <w:instrText xml:space="preserve"> PAGEREF _Toc45864743 \h </w:instrText>
+              <w:instrText xml:space="preserve"> PAGEREF _Toc45885523 \h </w:instrText>
             </w:r>
             <w:r>
               <w:rPr>
@@ -1629,7 +1629,7 @@
               <w:noProof/>
             </w:rPr>
           </w:pPr>
-          <w:hyperlink w:anchor="_Toc45864744" w:history="1">
+          <w:hyperlink w:anchor="_Toc45885524" w:history="1">
             <w:r>
               <w:rPr>
                 <w:rStyle w:val="Hyperlink"/>
@@ -1656,7 +1656,7 @@
                 <w:noProof/>
                 <w:webHidden/>
               </w:rPr>
-              <w:instrText xml:space="preserve"> PAGEREF _Toc45864744 \h </w:instrText>
+              <w:instrText xml:space="preserve"> PAGEREF _Toc45885524 \h </w:instrText>
             </w:r>
             <w:r>
               <w:rPr>
@@ -1697,7 +1697,7 @@
               <w:noProof/>
             </w:rPr>
           </w:pPr>
-          <w:hyperlink w:anchor="_Toc45864745" w:history="1">
+          <w:hyperlink w:anchor="_Toc45885525" w:history="1">
             <w:r>
               <w:rPr>
                 <w:rStyle w:val="Hyperlink"/>
@@ -1724,7 +1724,7 @@
                 <w:noProof/>
                 <w:webHidden/>
               </w:rPr>
-              <w:instrText xml:space="preserve"> PAGEREF _Toc45864745 \h </w:instrText>
+              <w:instrText xml:space="preserve"> PAGEREF _Toc45885525 \h </w:instrText>
             </w:r>
             <w:r>
               <w:rPr>
@@ -1765,7 +1765,7 @@
               <w:noProof/>
             </w:rPr>
           </w:pPr>
-          <w:hyperlink w:anchor="_Toc45864746" w:history="1">
+          <w:hyperlink w:anchor="_Toc45885526" w:history="1">
             <w:r>
               <w:rPr>
                 <w:rStyle w:val="Hyperlink"/>
@@ -1792,7 +1792,7 @@
                 <w:noProof/>
                 <w:webHidden/>
               </w:rPr>
-              <w:instrText xml:space="preserve"> PAGEREF _Toc45864746 \h </w:instrText>
+              <w:instrText xml:space="preserve"> PAGEREF _Toc45885526 \h </w:instrText>
             </w:r>
             <w:r>
               <w:rPr>
@@ -1833,7 +1833,7 @@
               <w:noProof/>
             </w:rPr>
           </w:pPr>
-          <w:hyperlink w:anchor="_Toc45864747" w:history="1">
+          <w:hyperlink w:anchor="_Toc45885527" w:history="1">
             <w:r>
               <w:rPr>
                 <w:rStyle w:val="Hyperlink"/>
@@ -1860,7 +1860,7 @@
                 <w:noProof/>
                 <w:webHidden/>
               </w:rPr>
-              <w:instrText xml:space="preserve"> PAGEREF _Toc45864747 \h </w:instrText>
+              <w:instrText xml:space="preserve"> PAGEREF _Toc45885527 \h </w:instrText>
             </w:r>
             <w:r>
               <w:rPr>
@@ -1901,7 +1901,7 @@
               <w:noProof/>
             </w:rPr>
           </w:pPr>
-          <w:hyperlink w:anchor="_Toc45864748" w:history="1">
+          <w:hyperlink w:anchor="_Toc45885528" w:history="1">
             <w:r>
               <w:rPr>
                 <w:rStyle w:val="Hyperlink"/>
@@ -1928,7 +1928,7 @@
                 <w:noProof/>
                 <w:webHidden/>
               </w:rPr>
-              <w:instrText xml:space="preserve"> PAGEREF _Toc45864748 \h </w:instrText>
+              <w:instrText xml:space="preserve"> PAGEREF _Toc45885528 \h </w:instrText>
             </w:r>
             <w:r>
               <w:rPr>
@@ -1969,7 +1969,7 @@
               <w:noProof/>
             </w:rPr>
           </w:pPr>
-          <w:hyperlink w:anchor="_Toc45864749" w:history="1">
+          <w:hyperlink w:anchor="_Toc45885529" w:history="1">
             <w:r>
               <w:rPr>
                 <w:rStyle w:val="Hyperlink"/>
@@ -1996,7 +1996,7 @@
                 <w:noProof/>
                 <w:webHidden/>
               </w:rPr>
-              <w:instrText xml:space="preserve"> PAGEREF _Toc45864749 \h </w:instrText>
+              <w:instrText xml:space="preserve"> PAGEREF _Toc45885529 \h </w:instrText>
             </w:r>
             <w:r>
               <w:rPr>
@@ -2037,7 +2037,7 @@
               <w:noProof/>
             </w:rPr>
           </w:pPr>
-          <w:hyperlink w:anchor="_Toc45864750" w:history="1">
+          <w:hyperlink w:anchor="_Toc45885530" w:history="1">
             <w:r>
               <w:rPr>
                 <w:rStyle w:val="Hyperlink"/>
@@ -2064,7 +2064,7 @@
                 <w:noProof/>
                 <w:webHidden/>
               </w:rPr>
-              <w:instrText xml:space="preserve"> PAGEREF _Toc45864750 \h </w:instrText>
+              <w:instrText xml:space="preserve"> PAGEREF _Toc45885530 \h </w:instrText>
             </w:r>
             <w:r>
               <w:rPr>
@@ -2105,7 +2105,7 @@
               <w:noProof/>
             </w:rPr>
           </w:pPr>
-          <w:hyperlink w:anchor="_Toc45864751" w:history="1">
+          <w:hyperlink w:anchor="_Toc45885531" w:history="1">
             <w:r>
               <w:rPr>
                 <w:rStyle w:val="Hyperlink"/>
@@ -2132,7 +2132,7 @@
                 <w:noProof/>
                 <w:webHidden/>
               </w:rPr>
-              <w:instrText xml:space="preserve"> PAGEREF _Toc45864751 \h </w:instrText>
+              <w:instrText xml:space="preserve"> PAGEREF _Toc45885531 \h </w:instrText>
             </w:r>
             <w:r>
               <w:rPr>
@@ -2173,7 +2173,7 @@
               <w:noProof/>
             </w:rPr>
           </w:pPr>
-          <w:hyperlink w:anchor="_Toc45864752" w:history="1">
+          <w:hyperlink w:anchor="_Toc45885532" w:history="1">
             <w:r>
               <w:rPr>
                 <w:rStyle w:val="Hyperlink"/>
@@ -2200,7 +2200,7 @@
                 <w:noProof/>
                 <w:webHidden/>
               </w:rPr>
-              <w:instrText xml:space="preserve"> PAGEREF _Toc45864752 \h </w:instrText>
+              <w:instrText xml:space="preserve"> PAGEREF _Toc45885532 \h </w:instrText>
             </w:r>
             <w:r>
               <w:rPr>
@@ -2241,7 +2241,7 @@
               <w:noProof/>
             </w:rPr>
           </w:pPr>
-          <w:hyperlink w:anchor="_Toc45864753" w:history="1">
+          <w:hyperlink w:anchor="_Toc45885533" w:history="1">
             <w:r>
               <w:rPr>
                 <w:rStyle w:val="Hyperlink"/>
@@ -2268,7 +2268,7 @@
                 <w:noProof/>
                 <w:webHidden/>
               </w:rPr>
-              <w:instrText xml:space="preserve"> PAGEREF _Toc45864753 \h </w:instrText>
+              <w:instrText xml:space="preserve"> PAGEREF _Toc45885533 \h </w:instrText>
             </w:r>
             <w:r>
               <w:rPr>
@@ -2309,7 +2309,7 @@
               <w:noProof/>
             </w:rPr>
           </w:pPr>
-          <w:hyperlink w:anchor="_Toc45864754" w:history="1">
+          <w:hyperlink w:anchor="_Toc45885534" w:history="1">
             <w:r>
               <w:rPr>
                 <w:rStyle w:val="Hyperlink"/>
@@ -2336,7 +2336,7 @@
                 <w:noProof/>
                 <w:webHidden/>
               </w:rPr>
-              <w:instrText xml:space="preserve"> PAGEREF _Toc45864754 \h </w:instrText>
+              <w:instrText xml:space="preserve"> PAGEREF _Toc45885534 \h </w:instrText>
             </w:r>
             <w:r>
               <w:rPr>
@@ -2377,7 +2377,7 @@
               <w:noProof/>
             </w:rPr>
           </w:pPr>
-          <w:hyperlink w:anchor="_Toc45864755" w:history="1">
+          <w:hyperlink w:anchor="_Toc45885535" w:history="1">
             <w:r>
               <w:rPr>
                 <w:rStyle w:val="Hyperlink"/>
@@ -2404,7 +2404,7 @@
                 <w:noProof/>
                 <w:webHidden/>
               </w:rPr>
-              <w:instrText xml:space="preserve"> PAGEREF _Toc45864755 \h </w:instrText>
+              <w:instrText xml:space="preserve"> PAGEREF _Toc45885535 \h </w:instrText>
             </w:r>
             <w:r>
               <w:rPr>
@@ -2445,7 +2445,7 @@
               <w:noProof/>
             </w:rPr>
           </w:pPr>
-          <w:hyperlink w:anchor="_Toc45864756" w:history="1">
+          <w:hyperlink w:anchor="_Toc45885536" w:history="1">
             <w:r>
               <w:rPr>
                 <w:rStyle w:val="Hyperlink"/>
@@ -2472,7 +2472,7 @@
                 <w:noProof/>
                 <w:webHidden/>
               </w:rPr>
-              <w:instrText xml:space="preserve"> PAGEREF _Toc45864756 \h </w:instrText>
+              <w:instrText xml:space="preserve"> PAGEREF _Toc45885536 \h </w:instrText>
             </w:r>
             <w:r>
               <w:rPr>
@@ -2513,7 +2513,7 @@
               <w:noProof/>
             </w:rPr>
           </w:pPr>
-          <w:hyperlink w:anchor="_Toc45864757" w:history="1">
+          <w:hyperlink w:anchor="_Toc45885537" w:history="1">
             <w:r>
               <w:rPr>
                 <w:rStyle w:val="Hyperlink"/>
@@ -2540,7 +2540,7 @@
                 <w:noProof/>
                 <w:webHidden/>
               </w:rPr>
-              <w:instrText xml:space="preserve"> PAGEREF _Toc45864757 \h </w:instrText>
+              <w:instrText xml:space="preserve"> PAGEREF _Toc45885537 \h </w:instrText>
             </w:r>
             <w:r>
               <w:rPr>
@@ -2561,6 +2561,88 @@
                 <w:webHidden/>
               </w:rPr>
               <w:t>20</w:t>
+            </w:r>
+            <w:r>
+              <w:rPr>
+                <w:noProof/>
+                <w:webHidden/>
+              </w:rPr>
+              <w:fldChar w:fldCharType="end"/>
+            </w:r>
+          </w:hyperlink>
+        </w:p>
+        <w:p>
+          <w:pPr>
+            <w:pStyle w:val="TOC2"/>
+            <w:tabs>
+              <w:tab w:val="right" w:leader="dot" w:pos="9350"/>
+            </w:tabs>
+            <w:rPr>
+              <w:noProof/>
+            </w:rPr>
+          </w:pPr>
+          <w:hyperlink w:anchor="_Toc45885538" w:history="1">
+            <w:r>
+              <w:rPr>
+                <w:rStyle w:val="Hyperlink"/>
+                <w:noProof/>
+              </w:rPr>
+              <w:t xml:space="preserve">Python </w:t>
+            </w:r>
+            <w:r>
+              <w:rPr>
+                <w:rStyle w:val="Hyperlink"/>
+                <w:noProof/>
+              </w:rPr>
+              <w:t>D</w:t>
+            </w:r>
+            <w:r>
+              <w:rPr>
+                <w:rStyle w:val="Hyperlink"/>
+                <w:noProof/>
+              </w:rPr>
+              <w:t>ecorators</w:t>
+            </w:r>
+            <w:r>
+              <w:rPr>
+                <w:noProof/>
+                <w:webHidden/>
+              </w:rPr>
+              <w:tab/>
+            </w:r>
+            <w:r>
+              <w:rPr>
+                <w:noProof/>
+                <w:webHidden/>
+              </w:rPr>
+              <w:fldChar w:fldCharType="begin"/>
+            </w:r>
+            <w:r>
+              <w:rPr>
+                <w:noProof/>
+                <w:webHidden/>
+              </w:rPr>
+              <w:instrText xml:space="preserve"> PAGEREF _Toc45885538 \h </w:instrText>
+            </w:r>
+            <w:r>
+              <w:rPr>
+                <w:noProof/>
+                <w:webHidden/>
+              </w:rPr>
+            </w:r>
+            <w:r>
+              <w:rPr>
+                <w:noProof/>
+                <w:webHidden/>
+              </w:rPr>
+              <w:fldChar w:fldCharType="separate"/>
+            </w:r>
+            <w:r>
+              <w:rPr>
+                <w:noProof/>
+                <w:webHidden/>
+              </w:rPr>
+              <w:t>21</w:t>
             </w:r>
             <w:r>
               <w:rPr>
@@ -2581,27 +2663,13 @@
               <w:noProof/>
             </w:rPr>
           </w:pPr>
-          <w:hyperlink w:anchor="_Toc45864758" w:history="1">
+          <w:hyperlink w:anchor="_Toc45885539" w:history="1">
             <w:r>
               <w:rPr>
                 <w:rStyle w:val="Hyperlink"/>
                 <w:noProof/>
               </w:rPr>
-              <w:t>Referen</w:t>
-            </w:r>
-            <w:r>
-              <w:rPr>
-                <w:rStyle w:val="Hyperlink"/>
-                <w:noProof/>
-              </w:rPr>
-              <w:t>c</w:t>
-            </w:r>
-            <w:r>
-              <w:rPr>
-                <w:rStyle w:val="Hyperlink"/>
-                <w:noProof/>
-              </w:rPr>
-              <w:t>es</w:t>
+              <w:t>References</w:t>
             </w:r>
             <w:r>
               <w:rPr>
@@ -2622,7 +2690,7 @@
                 <w:noProof/>
                 <w:webHidden/>
               </w:rPr>
-              <w:instrText xml:space="preserve"> PAGEREF _Toc45864758 \h </w:instrText>
+              <w:instrText xml:space="preserve"> PAGEREF _Toc45885539 \h </w:instrText>
             </w:r>
             <w:r>
               <w:rPr>
@@ -2663,7 +2731,7 @@
               <w:noProof/>
             </w:rPr>
           </w:pPr>
-          <w:hyperlink w:anchor="_Toc45864759" w:history="1">
+          <w:hyperlink w:anchor="_Toc45885540" w:history="1">
             <w:r>
               <w:rPr>
                 <w:rStyle w:val="Hyperlink"/>
@@ -2690,7 +2758,7 @@
                 <w:noProof/>
                 <w:webHidden/>
               </w:rPr>
-              <w:instrText xml:space="preserve"> PAGEREF _Toc45864759 \h </w:instrText>
+              <w:instrText xml:space="preserve"> PAGEREF _Toc45885540 \h </w:instrText>
             </w:r>
             <w:r>
               <w:rPr>
@@ -2731,7 +2799,7 @@
               <w:noProof/>
             </w:rPr>
           </w:pPr>
-          <w:hyperlink w:anchor="_Toc45864760" w:history="1">
+          <w:hyperlink w:anchor="_Toc45885541" w:history="1">
             <w:r>
               <w:rPr>
                 <w:rStyle w:val="Hyperlink"/>
@@ -2758,7 +2826,7 @@
                 <w:noProof/>
                 <w:webHidden/>
               </w:rPr>
-              <w:instrText xml:space="preserve"> PAGEREF _Toc45864760 \h </w:instrText>
+              <w:instrText xml:space="preserve"> PAGEREF _Toc45885541 \h </w:instrText>
             </w:r>
             <w:r>
               <w:rPr>
@@ -2799,7 +2867,7 @@
               <w:noProof/>
             </w:rPr>
           </w:pPr>
-          <w:hyperlink w:anchor="_Toc45864761" w:history="1">
+          <w:hyperlink w:anchor="_Toc45885542" w:history="1">
             <w:r>
               <w:rPr>
                 <w:rStyle w:val="Hyperlink"/>
@@ -2826,7 +2894,7 @@
                 <w:noProof/>
                 <w:webHidden/>
               </w:rPr>
-              <w:instrText xml:space="preserve"> PAGEREF _Toc45864761 \h </w:instrText>
+              <w:instrText xml:space="preserve"> PAGEREF _Toc45885542 \h </w:instrText>
             </w:r>
             <w:r>
               <w:rPr>
@@ -2879,7 +2947,7 @@
       <w:pPr>
         <w:pStyle w:val="Heading1"/>
       </w:pPr>
-      <w:bookmarkStart w:id="0" w:name="_Toc45864721"/>
+      <w:bookmarkStart w:id="0" w:name="_Toc45885501"/>
       <w:r>
         <w:lastRenderedPageBreak/>
         <w:t>Software Practices I</w:t>
@@ -2891,7 +2959,7 @@
       <w:pPr>
         <w:pStyle w:val="Heading2"/>
       </w:pPr>
-      <w:bookmarkStart w:id="1" w:name="_Toc45864722"/>
+      <w:bookmarkStart w:id="1" w:name="_Toc45885502"/>
       <w:r>
         <w:t xml:space="preserve">Writing </w:t>
       </w:r>
@@ -2920,7 +2988,7 @@
       <w:pPr>
         <w:pStyle w:val="Heading2"/>
       </w:pPr>
-      <w:bookmarkStart w:id="2" w:name="_Toc45864723"/>
+      <w:bookmarkStart w:id="2" w:name="_Toc45885503"/>
       <w:r>
         <w:t>Writing modular code</w:t>
       </w:r>
@@ -3021,7 +3089,7 @@
       <w:pPr>
         <w:pStyle w:val="Heading2"/>
       </w:pPr>
-      <w:bookmarkStart w:id="3" w:name="_Toc45864724"/>
+      <w:bookmarkStart w:id="3" w:name="_Toc45885504"/>
       <w:r>
         <w:t>Writing efficient code</w:t>
       </w:r>
@@ -3125,7 +3193,7 @@
       <w:pPr>
         <w:pStyle w:val="Heading3"/>
       </w:pPr>
-      <w:bookmarkStart w:id="4" w:name="_Toc45864725"/>
+      <w:bookmarkStart w:id="4" w:name="_Toc45885505"/>
       <w:proofErr w:type="spellStart"/>
       <w:r>
         <w:t>optimizing_code_common_books</w:t>
@@ -3228,7 +3296,7 @@
       <w:pPr>
         <w:pStyle w:val="Heading3"/>
       </w:pPr>
-      <w:bookmarkStart w:id="5" w:name="_Toc45864726"/>
+      <w:bookmarkStart w:id="5" w:name="_Toc45885506"/>
       <w:proofErr w:type="spellStart"/>
       <w:r>
         <w:lastRenderedPageBreak/>
@@ -3308,7 +3376,7 @@
       <w:pPr>
         <w:pStyle w:val="Heading2"/>
       </w:pPr>
-      <w:bookmarkStart w:id="6" w:name="_Toc45864727"/>
+      <w:bookmarkStart w:id="6" w:name="_Toc45885507"/>
       <w:r>
         <w:t>Documentation</w:t>
       </w:r>
@@ -3385,7 +3453,7 @@
       <w:pPr>
         <w:pStyle w:val="Heading2"/>
       </w:pPr>
-      <w:bookmarkStart w:id="7" w:name="_Toc45864728"/>
+      <w:bookmarkStart w:id="7" w:name="_Toc45885508"/>
       <w:r>
         <w:t>Version Control</w:t>
       </w:r>
@@ -3408,7 +3476,7 @@
       <w:pPr>
         <w:pStyle w:val="Heading1"/>
       </w:pPr>
-      <w:bookmarkStart w:id="8" w:name="_Toc45864729"/>
+      <w:bookmarkStart w:id="8" w:name="_Toc45885509"/>
       <w:r>
         <w:lastRenderedPageBreak/>
         <w:t>Software Practices II</w:t>
@@ -3420,7 +3488,7 @@
       <w:pPr>
         <w:pStyle w:val="Heading2"/>
       </w:pPr>
-      <w:bookmarkStart w:id="9" w:name="_Toc45864730"/>
+      <w:bookmarkStart w:id="9" w:name="_Toc45885510"/>
       <w:r>
         <w:t>Testing</w:t>
       </w:r>
@@ -3480,7 +3548,7 @@
       <w:pPr>
         <w:pStyle w:val="Heading2"/>
       </w:pPr>
-      <w:bookmarkStart w:id="10" w:name="_Toc45864731"/>
+      <w:bookmarkStart w:id="10" w:name="_Toc45885511"/>
       <w:r>
         <w:t>Test Driven Development</w:t>
       </w:r>
@@ -3543,7 +3611,7 @@
       <w:pPr>
         <w:pStyle w:val="Heading2"/>
       </w:pPr>
-      <w:bookmarkStart w:id="11" w:name="_Toc45864732"/>
+      <w:bookmarkStart w:id="11" w:name="_Toc45885512"/>
       <w:r>
         <w:t>Logging</w:t>
       </w:r>
@@ -3568,7 +3636,7 @@
       <w:pPr>
         <w:pStyle w:val="Heading2"/>
       </w:pPr>
-      <w:bookmarkStart w:id="12" w:name="_Toc45864733"/>
+      <w:bookmarkStart w:id="12" w:name="_Toc45885513"/>
       <w:r>
         <w:t>Code Review</w:t>
       </w:r>
@@ -3584,7 +3652,7 @@
       <w:pPr>
         <w:pStyle w:val="Heading3"/>
       </w:pPr>
-      <w:bookmarkStart w:id="13" w:name="_Toc45864734"/>
+      <w:bookmarkStart w:id="13" w:name="_Toc45885514"/>
       <w:r>
         <w:t>Explain issues and make suggestions</w:t>
       </w:r>
@@ -3613,7 +3681,7 @@
       <w:pPr>
         <w:pStyle w:val="Heading3"/>
       </w:pPr>
-      <w:bookmarkStart w:id="14" w:name="_Toc45864735"/>
+      <w:bookmarkStart w:id="14" w:name="_Toc45885515"/>
       <w:r>
         <w:t>Keep comments objective</w:t>
       </w:r>
@@ -3696,7 +3764,7 @@
       <w:pPr>
         <w:pStyle w:val="Heading3"/>
       </w:pPr>
-      <w:bookmarkStart w:id="15" w:name="_Toc45864736"/>
+      <w:bookmarkStart w:id="15" w:name="_Toc45885516"/>
       <w:r>
         <w:t>Provide code examples</w:t>
       </w:r>
@@ -4830,7 +4898,7 @@
       <w:pPr>
         <w:pStyle w:val="Heading1"/>
       </w:pPr>
-      <w:bookmarkStart w:id="16" w:name="_Toc45864737"/>
+      <w:bookmarkStart w:id="16" w:name="_Toc45885517"/>
       <w:r>
         <w:lastRenderedPageBreak/>
         <w:t>Object Oriented Programming</w:t>
@@ -4845,7 +4913,7 @@
       <w:pPr>
         <w:pStyle w:val="Heading2"/>
       </w:pPr>
-      <w:bookmarkStart w:id="17" w:name="_Toc45864738"/>
+      <w:bookmarkStart w:id="17" w:name="_Toc45885518"/>
       <w:r>
         <w:t>Introduction</w:t>
       </w:r>
@@ -4990,7 +5058,7 @@
       <w:pPr>
         <w:pStyle w:val="Heading2"/>
       </w:pPr>
-      <w:bookmarkStart w:id="18" w:name="_Toc45864739"/>
+      <w:bookmarkStart w:id="18" w:name="_Toc45885519"/>
       <w:r>
         <w:t>Classes and Objects</w:t>
       </w:r>
@@ -5007,7 +5075,7 @@
       <w:pPr>
         <w:pStyle w:val="Heading3"/>
       </w:pPr>
-      <w:bookmarkStart w:id="19" w:name="_Toc45864740"/>
+      <w:bookmarkStart w:id="19" w:name="_Toc45885520"/>
       <w:proofErr w:type="spellStart"/>
       <w:r>
         <w:t>shirt_exercise</w:t>
@@ -5119,7 +5187,7 @@
       <w:pPr>
         <w:pStyle w:val="Heading3"/>
       </w:pPr>
-      <w:bookmarkStart w:id="20" w:name="_Toc45864741"/>
+      <w:bookmarkStart w:id="20" w:name="_Toc45885521"/>
       <w:r>
         <w:t>Get and Set methods</w:t>
       </w:r>
@@ -6351,7 +6419,7 @@
       <w:pPr>
         <w:pStyle w:val="Heading3"/>
       </w:pPr>
-      <w:bookmarkStart w:id="21" w:name="_Toc45864742"/>
+      <w:bookmarkStart w:id="21" w:name="_Toc45885522"/>
       <w:r>
         <w:t>OOP Syntax Exercise - Part 2</w:t>
       </w:r>
@@ -6375,7 +6443,7 @@
       <w:pPr>
         <w:pStyle w:val="Heading2"/>
       </w:pPr>
-      <w:bookmarkStart w:id="22" w:name="_Toc45864743"/>
+      <w:bookmarkStart w:id="22" w:name="_Toc45885523"/>
       <w:r>
         <w:t>Python Package: Gaussian Distribution</w:t>
       </w:r>
@@ -6725,7 +6793,7 @@
       <w:pPr>
         <w:pStyle w:val="Heading2"/>
       </w:pPr>
-      <w:bookmarkStart w:id="23" w:name="_Toc45864744"/>
+      <w:bookmarkStart w:id="23" w:name="_Toc45885524"/>
       <w:r>
         <w:lastRenderedPageBreak/>
         <w:t>Theory</w:t>
@@ -7830,7 +7898,7 @@
       <w:pPr>
         <w:pStyle w:val="Heading2"/>
       </w:pPr>
-      <w:bookmarkStart w:id="24" w:name="_Toc45864745"/>
+      <w:bookmarkStart w:id="24" w:name="_Toc45885525"/>
       <w:r>
         <w:t>The Gaussian Class</w:t>
       </w:r>
@@ -7951,7 +8019,7 @@
       <w:pPr>
         <w:pStyle w:val="Heading3"/>
       </w:pPr>
-      <w:bookmarkStart w:id="25" w:name="_Toc45864746"/>
+      <w:bookmarkStart w:id="25" w:name="_Toc45885526"/>
       <w:proofErr w:type="spellStart"/>
       <w:r>
         <w:t>gaussian_code_exercise.ipynb</w:t>
@@ -8328,7 +8396,7 @@
       <w:pPr>
         <w:pStyle w:val="Heading2"/>
       </w:pPr>
-      <w:bookmarkStart w:id="26" w:name="_Toc45864747"/>
+      <w:bookmarkStart w:id="26" w:name="_Toc45885527"/>
       <w:r>
         <w:t>Magic Methods in code</w:t>
       </w:r>
@@ -8353,7 +8421,7 @@
       <w:pPr>
         <w:pStyle w:val="Heading3"/>
       </w:pPr>
-      <w:bookmarkStart w:id="27" w:name="_Toc45864748"/>
+      <w:bookmarkStart w:id="27" w:name="_Toc45885528"/>
       <w:proofErr w:type="spellStart"/>
       <w:r>
         <w:t>magic_methods</w:t>
@@ -8410,7 +8478,7 @@
       <w:pPr>
         <w:pStyle w:val="Heading2"/>
       </w:pPr>
-      <w:bookmarkStart w:id="28" w:name="_Toc45864749"/>
+      <w:bookmarkStart w:id="28" w:name="_Toc45885529"/>
       <w:r>
         <w:t>Inheritance</w:t>
       </w:r>
@@ -8455,7 +8523,7 @@
       <w:pPr>
         <w:pStyle w:val="Heading3"/>
       </w:pPr>
-      <w:bookmarkStart w:id="29" w:name="_Toc45864750"/>
+      <w:bookmarkStart w:id="29" w:name="_Toc45885530"/>
       <w:proofErr w:type="spellStart"/>
       <w:r>
         <w:t>inheritance_exercise_clothing</w:t>
@@ -8536,7 +8604,7 @@
       <w:pPr>
         <w:pStyle w:val="Heading2"/>
       </w:pPr>
-      <w:bookmarkStart w:id="30" w:name="_Toc45864751"/>
+      <w:bookmarkStart w:id="30" w:name="_Toc45885531"/>
       <w:r>
         <w:t>Inheritance Gaussian Class</w:t>
       </w:r>
@@ -8556,7 +8624,7 @@
       <w:pPr>
         <w:pStyle w:val="Heading3"/>
       </w:pPr>
-      <w:bookmarkStart w:id="31" w:name="_Toc45864752"/>
+      <w:bookmarkStart w:id="31" w:name="_Toc45885532"/>
       <w:proofErr w:type="spellStart"/>
       <w:r>
         <w:t>inheritance_probability_distribution</w:t>
@@ -8624,7 +8692,7 @@
       <w:pPr>
         <w:pStyle w:val="Heading2"/>
       </w:pPr>
-      <w:bookmarkStart w:id="32" w:name="_Toc45864753"/>
+      <w:bookmarkStart w:id="32" w:name="_Toc45885533"/>
       <w:r>
         <w:t>Advanced OOP topics</w:t>
       </w:r>
@@ -8797,7 +8865,7 @@
       <w:pPr>
         <w:pStyle w:val="Heading3"/>
       </w:pPr>
-      <w:bookmarkStart w:id="33" w:name="_Toc45864754"/>
+      <w:bookmarkStart w:id="33" w:name="_Toc45885534"/>
       <w:r>
         <w:t>Static, Class, and Instance methods</w:t>
       </w:r>
@@ -8920,6 +8988,9 @@
     </w:p>
     <w:p>
       <w:r>
+        <w:rPr>
+          <w:noProof/>
+        </w:rPr>
         <w:drawing>
           <wp:inline distT="0" distB="0" distL="0" distR="0" wp14:anchorId="468938BC" wp14:editId="19525D04">
             <wp:extent cx="3553321" cy="2276793"/>
@@ -8962,7 +9033,7 @@
       <w:pPr>
         <w:pStyle w:val="Heading3"/>
       </w:pPr>
-      <w:bookmarkStart w:id="34" w:name="_Toc45864755"/>
+      <w:bookmarkStart w:id="34" w:name="_Toc45885535"/>
       <w:r>
         <w:t>Class attributes and instance attributes</w:t>
       </w:r>
@@ -8993,6 +9064,9 @@
     </w:p>
     <w:p>
       <w:r>
+        <w:rPr>
+          <w:noProof/>
+        </w:rPr>
         <w:lastRenderedPageBreak/>
         <w:drawing>
           <wp:inline distT="0" distB="0" distL="0" distR="0" wp14:anchorId="326A1BEB" wp14:editId="2BBDDFC3">
@@ -9036,6 +9110,9 @@
         <w:keepNext/>
       </w:pPr>
       <w:r>
+        <w:rPr>
+          <w:noProof/>
+        </w:rPr>
         <w:drawing>
           <wp:inline distT="0" distB="0" distL="0" distR="0" wp14:anchorId="3C4ABEC9" wp14:editId="1A85FCB0">
             <wp:extent cx="2638793" cy="523948"/>
@@ -9098,6 +9175,9 @@
         <w:t xml:space="preserve">Class attributes are stored in the </w:t>
       </w:r>
       <w:r>
+        <w:rPr>
+          <w:noProof/>
+        </w:rPr>
         <w:drawing>
           <wp:inline distT="0" distB="0" distL="0" distR="0" wp14:anchorId="7F4A1467" wp14:editId="57FDA515">
             <wp:extent cx="1467055" cy="200053"/>
@@ -9138,6 +9218,9 @@
         <w:t xml:space="preserve"> dictionary while the instance attributes are stored in the </w:t>
       </w:r>
       <w:r>
+        <w:rPr>
+          <w:noProof/>
+        </w:rPr>
         <w:drawing>
           <wp:inline distT="0" distB="0" distL="0" distR="0" wp14:anchorId="5B0B9501" wp14:editId="666023AC">
             <wp:extent cx="809738" cy="161948"/>
@@ -9189,6 +9272,9 @@
     </w:p>
     <w:p>
       <w:r>
+        <w:rPr>
+          <w:noProof/>
+        </w:rPr>
         <w:drawing>
           <wp:inline distT="0" distB="0" distL="0" distR="0" wp14:anchorId="10A837B7" wp14:editId="206E13C4">
             <wp:extent cx="4763165" cy="3010320"/>
@@ -9231,7 +9317,7 @@
       <w:pPr>
         <w:pStyle w:val="Heading2"/>
       </w:pPr>
-      <w:bookmarkStart w:id="35" w:name="_Toc45864756"/>
+      <w:bookmarkStart w:id="35" w:name="_Toc45885536"/>
       <w:r>
         <w:t>Mixins</w:t>
       </w:r>
@@ -9262,7 +9348,7 @@
       <w:pPr>
         <w:pStyle w:val="Heading3"/>
       </w:pPr>
-      <w:bookmarkStart w:id="36" w:name="_Toc45864757"/>
+      <w:bookmarkStart w:id="36" w:name="_Toc45885537"/>
       <w:r>
         <w:t>Mixin example</w:t>
       </w:r>
@@ -9282,6 +9368,9 @@
     </w:p>
     <w:p>
       <w:r>
+        <w:rPr>
+          <w:noProof/>
+        </w:rPr>
         <w:drawing>
           <wp:inline distT="0" distB="0" distL="0" distR="0" wp14:anchorId="768981BF" wp14:editId="586CF271">
             <wp:extent cx="5943600" cy="1995805"/>
@@ -9319,6 +9408,9 @@
         </w:drawing>
       </w:r>
       <w:r>
+        <w:rPr>
+          <w:noProof/>
+        </w:rPr>
         <w:drawing>
           <wp:inline distT="0" distB="0" distL="0" distR="0" wp14:anchorId="6E04C4D7" wp14:editId="4D448803">
             <wp:extent cx="5943600" cy="2343785"/>
@@ -9370,6 +9462,9 @@
     </w:p>
     <w:p>
       <w:r>
+        <w:rPr>
+          <w:noProof/>
+        </w:rPr>
         <w:drawing>
           <wp:inline distT="0" distB="0" distL="0" distR="0" wp14:anchorId="70C56BB7" wp14:editId="2AD3FF09">
             <wp:extent cx="5943600" cy="3493770"/>
@@ -9412,14 +9507,71 @@
       <w:pPr>
         <w:pStyle w:val="Heading2"/>
       </w:pPr>
+      <w:bookmarkStart w:id="37" w:name="_Toc45885538"/>
       <w:r>
         <w:t>Python Decorators</w:t>
       </w:r>
+      <w:bookmarkEnd w:id="37"/>
     </w:p>
     <w:p/>
     <w:p>
       <w:r>
         <w:t>Placeholder for notes about python decorators.</w:t>
+      </w:r>
+    </w:p>
+    <w:p/>
+    <w:p>
+      <w:pPr>
+        <w:pStyle w:val="Heading2"/>
+      </w:pPr>
+      <w:r>
+        <w:t>Modularized Code</w:t>
+      </w:r>
+    </w:p>
+    <w:p/>
+    <w:p>
+      <w:pPr>
+        <w:pStyle w:val="ListParagraph"/>
+        <w:numPr>
+          <w:ilvl w:val="0"/>
+          <w:numId w:val="27"/>
+        </w:numPr>
+      </w:pPr>
+      <w:r>
+        <w:t>The Distribution class has been shifted to the GeneralDistribution.py file.</w:t>
+      </w:r>
+    </w:p>
+    <w:p>
+      <w:pPr>
+        <w:pStyle w:val="ListParagraph"/>
+        <w:numPr>
+          <w:ilvl w:val="0"/>
+          <w:numId w:val="27"/>
+        </w:numPr>
+      </w:pPr>
+      <w:r>
+        <w:t xml:space="preserve">The GaussianDistribution.py file contains the </w:t>
+      </w:r>
+      <w:r>
+        <w:t>Gaussian class</w:t>
+      </w:r>
+    </w:p>
+    <w:p>
+      <w:pPr>
+        <w:pStyle w:val="ListParagraph"/>
+        <w:numPr>
+          <w:ilvl w:val="0"/>
+          <w:numId w:val="27"/>
+        </w:numPr>
+      </w:pPr>
+      <w:r>
+        <w:t>example_code.py</w:t>
+      </w:r>
+      <w:r>
+        <w:t xml:space="preserve"> </w:t>
+      </w:r>
+      <w:r>
+        <w:t>is used to create a Gaussian object and print it’s mean</w:t>
       </w:r>
     </w:p>
     <w:p/>
@@ -9463,6 +9615,9 @@
     <w:p/>
     <w:p/>
     <w:p/>
+    <w:p/>
+    <w:p/>
+    <w:p/>
     <w:p>
       <w:pPr>
         <w:rPr>
@@ -9524,7 +9679,7 @@
         <w:br w:type="page"/>
       </w:r>
     </w:p>
-    <w:bookmarkStart w:id="37" w:name="_Toc45864758" w:displacedByCustomXml="next"/>
+    <w:bookmarkStart w:id="38" w:name="_Toc45885539" w:displacedByCustomXml="next"/>
     <w:sdt>
       <w:sdtPr>
         <w:rPr>
@@ -9547,7 +9702,7 @@
           <w:r>
             <w:t>References</w:t>
           </w:r>
-          <w:bookmarkEnd w:id="37"/>
+          <w:bookmarkEnd w:id="38"/>
         </w:p>
         <w:sdt>
           <w:sdtPr>
@@ -9996,31 +10151,31 @@
       <w:pPr>
         <w:pStyle w:val="Heading1"/>
       </w:pPr>
-      <w:bookmarkStart w:id="38" w:name="_Toc45864759"/>
+      <w:bookmarkStart w:id="39" w:name="_Toc45885540"/>
       <w:r>
         <w:t>Hello</w:t>
       </w:r>
-      <w:bookmarkEnd w:id="38"/>
+      <w:bookmarkEnd w:id="39"/>
     </w:p>
     <w:p>
       <w:pPr>
         <w:pStyle w:val="Heading2"/>
       </w:pPr>
-      <w:bookmarkStart w:id="39" w:name="_Toc45864760"/>
+      <w:bookmarkStart w:id="40" w:name="_Toc45885541"/>
       <w:r>
         <w:t>Hello</w:t>
       </w:r>
-      <w:bookmarkEnd w:id="39"/>
+      <w:bookmarkEnd w:id="40"/>
     </w:p>
     <w:p>
       <w:pPr>
         <w:pStyle w:val="Heading3"/>
       </w:pPr>
-      <w:bookmarkStart w:id="40" w:name="_Toc45864761"/>
+      <w:bookmarkStart w:id="41" w:name="_Toc45885542"/>
       <w:r>
         <w:t>Hello</w:t>
       </w:r>
-      <w:bookmarkEnd w:id="40"/>
+      <w:bookmarkEnd w:id="41"/>
     </w:p>
     <w:p>
       <w:pPr>
@@ -11767,6 +11922,92 @@
     </w:lvl>
   </w:abstractNum>
   <w:abstractNum w:abstractNumId="18" w15:restartNumberingAfterBreak="0">
+    <w:nsid w:val="616646D4"/>
+    <w:multiLevelType w:val="hybridMultilevel"/>
+    <w:tmpl w:val="09347D6A"/>
+    <w:lvl w:ilvl="0" w:tplc="0409000F">
+      <w:start w:val="1"/>
+      <w:numFmt w:val="decimal"/>
+      <w:lvlText w:val="%1."/>
+      <w:lvlJc w:val="left"/>
+      <w:pPr>
+        <w:ind w:left="720" w:hanging="360"/>
+      </w:pPr>
+    </w:lvl>
+    <w:lvl w:ilvl="1" w:tplc="04090019" w:tentative="1">
+      <w:start w:val="1"/>
+      <w:numFmt w:val="lowerLetter"/>
+      <w:lvlText w:val="%2."/>
+      <w:lvlJc w:val="left"/>
+      <w:pPr>
+        <w:ind w:left="1440" w:hanging="360"/>
+      </w:pPr>
+    </w:lvl>
+    <w:lvl w:ilvl="2" w:tplc="0409001B" w:tentative="1">
+      <w:start w:val="1"/>
+      <w:numFmt w:val="lowerRoman"/>
+      <w:lvlText w:val="%3."/>
+      <w:lvlJc w:val="right"/>
+      <w:pPr>
+        <w:ind w:left="2160" w:hanging="180"/>
+      </w:pPr>
+    </w:lvl>
+    <w:lvl w:ilvl="3" w:tplc="0409000F" w:tentative="1">
+      <w:start w:val="1"/>
+      <w:numFmt w:val="decimal"/>
+      <w:lvlText w:val="%4."/>
+      <w:lvlJc w:val="left"/>
+      <w:pPr>
+        <w:ind w:left="2880" w:hanging="360"/>
+      </w:pPr>
+    </w:lvl>
+    <w:lvl w:ilvl="4" w:tplc="04090019" w:tentative="1">
+      <w:start w:val="1"/>
+      <w:numFmt w:val="lowerLetter"/>
+      <w:lvlText w:val="%5."/>
+      <w:lvlJc w:val="left"/>
+      <w:pPr>
+        <w:ind w:left="3600" w:hanging="360"/>
+      </w:pPr>
+    </w:lvl>
+    <w:lvl w:ilvl="5" w:tplc="0409001B" w:tentative="1">
+      <w:start w:val="1"/>
+      <w:numFmt w:val="lowerRoman"/>
+      <w:lvlText w:val="%6."/>
+      <w:lvlJc w:val="right"/>
+      <w:pPr>
+        <w:ind w:left="4320" w:hanging="180"/>
+      </w:pPr>
+    </w:lvl>
+    <w:lvl w:ilvl="6" w:tplc="0409000F" w:tentative="1">
+      <w:start w:val="1"/>
+      <w:numFmt w:val="decimal"/>
+      <w:lvlText w:val="%7."/>
+      <w:lvlJc w:val="left"/>
+      <w:pPr>
+        <w:ind w:left="5040" w:hanging="360"/>
+      </w:pPr>
+    </w:lvl>
+    <w:lvl w:ilvl="7" w:tplc="04090019" w:tentative="1">
+      <w:start w:val="1"/>
+      <w:numFmt w:val="lowerLetter"/>
+      <w:lvlText w:val="%8."/>
+      <w:lvlJc w:val="left"/>
+      <w:pPr>
+        <w:ind w:left="5760" w:hanging="360"/>
+      </w:pPr>
+    </w:lvl>
+    <w:lvl w:ilvl="8" w:tplc="0409001B" w:tentative="1">
+      <w:start w:val="1"/>
+      <w:numFmt w:val="lowerRoman"/>
+      <w:lvlText w:val="%9."/>
+      <w:lvlJc w:val="right"/>
+      <w:pPr>
+        <w:ind w:left="6480" w:hanging="180"/>
+      </w:pPr>
+    </w:lvl>
+  </w:abstractNum>
+  <w:abstractNum w:abstractNumId="19" w15:restartNumberingAfterBreak="0">
     <w:nsid w:val="62ED57FE"/>
     <w:multiLevelType w:val="hybridMultilevel"/>
     <w:tmpl w:val="1FA0A5E0"/>
@@ -11852,7 +12093,7 @@
       </w:pPr>
     </w:lvl>
   </w:abstractNum>
-  <w:abstractNum w:abstractNumId="19" w15:restartNumberingAfterBreak="0">
+  <w:abstractNum w:abstractNumId="20" w15:restartNumberingAfterBreak="0">
     <w:nsid w:val="63701D88"/>
     <w:multiLevelType w:val="hybridMultilevel"/>
     <w:tmpl w:val="22E64D08"/>
@@ -11965,7 +12206,7 @@
       </w:rPr>
     </w:lvl>
   </w:abstractNum>
-  <w:abstractNum w:abstractNumId="20" w15:restartNumberingAfterBreak="0">
+  <w:abstractNum w:abstractNumId="21" w15:restartNumberingAfterBreak="0">
     <w:nsid w:val="6BEA4C4D"/>
     <w:multiLevelType w:val="hybridMultilevel"/>
     <w:tmpl w:val="A2C6189E"/>
@@ -12106,7 +12347,7 @@
       </w:rPr>
     </w:lvl>
   </w:abstractNum>
-  <w:abstractNum w:abstractNumId="21" w15:restartNumberingAfterBreak="0">
+  <w:abstractNum w:abstractNumId="22" w15:restartNumberingAfterBreak="0">
     <w:nsid w:val="7A0D085A"/>
     <w:multiLevelType w:val="hybridMultilevel"/>
     <w:tmpl w:val="4ADEA6D0"/>
@@ -12192,7 +12433,7 @@
       </w:pPr>
     </w:lvl>
   </w:abstractNum>
-  <w:abstractNum w:abstractNumId="22" w15:restartNumberingAfterBreak="0">
+  <w:abstractNum w:abstractNumId="23" w15:restartNumberingAfterBreak="0">
     <w:nsid w:val="7EB40BF5"/>
     <w:multiLevelType w:val="hybridMultilevel"/>
     <w:tmpl w:val="AFB8CD8A"/>
@@ -12279,10 +12520,10 @@
     </w:lvl>
   </w:abstractNum>
   <w:num w:numId="1">
-    <w:abstractNumId w:val="20"/>
+    <w:abstractNumId w:val="21"/>
   </w:num>
   <w:num w:numId="2">
-    <w:abstractNumId w:val="20"/>
+    <w:abstractNumId w:val="21"/>
   </w:num>
   <w:num w:numId="3">
     <w:abstractNumId w:val="6"/>
@@ -12315,10 +12556,10 @@
     <w:abstractNumId w:val="13"/>
   </w:num>
   <w:num w:numId="13">
-    <w:abstractNumId w:val="18"/>
+    <w:abstractNumId w:val="19"/>
   </w:num>
   <w:num w:numId="14">
-    <w:abstractNumId w:val="21"/>
+    <w:abstractNumId w:val="22"/>
   </w:num>
   <w:num w:numId="15">
     <w:abstractNumId w:val="3"/>
@@ -12345,7 +12586,7 @@
     <w:abstractNumId w:val="1"/>
   </w:num>
   <w:num w:numId="23">
-    <w:abstractNumId w:val="22"/>
+    <w:abstractNumId w:val="23"/>
   </w:num>
   <w:num w:numId="24">
     <w:abstractNumId w:val="17"/>
@@ -12354,7 +12595,10 @@
     <w:abstractNumId w:val="14"/>
   </w:num>
   <w:num w:numId="26">
-    <w:abstractNumId w:val="19"/>
+    <w:abstractNumId w:val="20"/>
+  </w:num>
+  <w:num w:numId="27">
+    <w:abstractNumId w:val="18"/>
   </w:num>
 </w:numbering>
 </file>

</xml_diff>

<commit_message>
Add notes about packages
oop_packages.pdf

  - Add notes about:
    - What a package is
    - What is pip
    - Why oop is used to make packages

Notes_Udacity_AWS_Machine_Learning_Foundations_Course.docx

  - Add notes about packages
</commit_message>
<xml_diff>
--- a/notes/Notes_Udacity_AWS_Machine_Learning_Foundations_Course.docx
+++ b/notes/Notes_Udacity_AWS_Machine_Learning_Foundations_Course.docx
@@ -9574,6 +9574,75 @@
         <w:t>is used to create a Gaussian object and print it’s mean</w:t>
       </w:r>
     </w:p>
+    <w:p/>
+    <w:p>
+      <w:pPr>
+        <w:pStyle w:val="Heading2"/>
+      </w:pPr>
+      <w:r>
+        <w:t>Packages</w:t>
+      </w:r>
+    </w:p>
+    <w:p/>
+    <w:p>
+      <w:r>
+        <w:t>Packages have a fixed structure. They need an __init__.py file to initialize, and a setup.py file to install.</w:t>
+      </w:r>
+    </w:p>
+    <w:p>
+      <w:r>
+        <w:t>Multiple modules make up a package.</w:t>
+      </w:r>
+      <w:r>
+        <w:t xml:space="preserve"> The name of the package should be the same as the name of the folder the modules are in, along with the __init__.py file.</w:t>
+      </w:r>
+    </w:p>
+    <w:p>
+      <w:r>
+        <w:lastRenderedPageBreak/>
+        <w:t xml:space="preserve">setup.py has </w:t>
+      </w:r>
+      <w:r>
+        <w:t>metadata</w:t>
+      </w:r>
+      <w:r>
+        <w:t xml:space="preserve"> about the package, such as name, version number, description, etc. To install a local python package, type </w:t>
+      </w:r>
+      <w:r>
+        <w:rPr>
+          <w:b/>
+          <w:bCs/>
+        </w:rPr>
+        <w:t xml:space="preserve">pip install . </w:t>
+      </w:r>
+      <w:r>
+        <w:t xml:space="preserve">in the folder </w:t>
+      </w:r>
+      <w:r>
+        <w:t>where</w:t>
+      </w:r>
+      <w:r>
+        <w:t xml:space="preserve"> the package is stored.</w:t>
+      </w:r>
+    </w:p>
+    <w:p>
+      <w:r>
+        <w:t xml:space="preserve">To see where the package has been installed, type </w:t>
+      </w:r>
+      <w:r>
+        <w:rPr>
+          <w:b/>
+          <w:bCs/>
+        </w:rPr>
+        <w:t>package-name</w:t>
+      </w:r>
+      <w:r>
+        <w:t>.__file__ .</w:t>
+      </w:r>
+    </w:p>
+    <w:p/>
+    <w:p/>
+    <w:p/>
     <w:p/>
     <w:p/>
     <w:p/>

</xml_diff>

<commit_message>
Add notes about virtual environments
Notes_Udacity_AWS_Machine_Learning_Foundations_Course.docx

  - Add notes about virtual environments

oop_python_environments.pdf

- Add notes about virtual environments
</commit_message>
<xml_diff>
--- a/notes/Notes_Udacity_AWS_Machine_Learning_Foundations_Course.docx
+++ b/notes/Notes_Udacity_AWS_Machine_Learning_Foundations_Course.docx
@@ -9640,6 +9640,66 @@
         <w:t>.__file__ .</w:t>
       </w:r>
     </w:p>
+    <w:p/>
+    <w:p>
+      <w:pPr>
+        <w:pStyle w:val="Heading2"/>
+      </w:pPr>
+      <w:r>
+        <w:t>Virtual Environments</w:t>
+      </w:r>
+    </w:p>
+    <w:p/>
+    <w:p>
+      <w:r>
+        <w:t>Conda can be used to create environments.</w:t>
+      </w:r>
+    </w:p>
+    <w:p>
+      <w:r>
+        <w:drawing>
+          <wp:inline distT="0" distB="0" distL="0" distR="0" wp14:anchorId="592289DA" wp14:editId="1D0F4431">
+            <wp:extent cx="2857899" cy="752580"/>
+            <wp:effectExtent l="0" t="0" r="0" b="9525"/>
+            <wp:docPr id="23" name="Picture 23"/>
+            <wp:cNvGraphicFramePr>
+              <a:graphicFrameLocks xmlns:a="http://schemas.openxmlformats.org/drawingml/2006/main" noChangeAspect="1"/>
+            </wp:cNvGraphicFramePr>
+            <a:graphic xmlns:a="http://schemas.openxmlformats.org/drawingml/2006/main">
+              <a:graphicData uri="http://schemas.openxmlformats.org/drawingml/2006/picture">
+                <pic:pic xmlns:pic="http://schemas.openxmlformats.org/drawingml/2006/picture">
+                  <pic:nvPicPr>
+                    <pic:cNvPr id="1" name=""/>
+                    <pic:cNvPicPr/>
+                  </pic:nvPicPr>
+                  <pic:blipFill>
+                    <a:blip r:embed="rId50"/>
+                    <a:stretch>
+                      <a:fillRect/>
+                    </a:stretch>
+                  </pic:blipFill>
+                  <pic:spPr>
+                    <a:xfrm>
+                      <a:off x="0" y="0"/>
+                      <a:ext cx="2857899" cy="752580"/>
+                    </a:xfrm>
+                    <a:prstGeom prst="rect">
+                      <a:avLst/>
+                    </a:prstGeom>
+                  </pic:spPr>
+                </pic:pic>
+              </a:graphicData>
+            </a:graphic>
+          </wp:inline>
+        </w:drawing>
+      </w:r>
+    </w:p>
+    <w:p>
+      <w:r>
+        <w:t>pip and venv will be used for this exercise.</w:t>
+      </w:r>
+    </w:p>
+    <w:p/>
     <w:p/>
     <w:p/>
     <w:p/>

</xml_diff>

<commit_message>
Add notes and code for Exercise: Making a Package and Pip Installing
Notes_Udacity_AWS_Machine_Learning_Foundations_Course.docx

  - Add notes for the exercise

3a_python_package.tar.gz

  - Zip file of all the code

3a_python_package/

  - Files for the exercise
</commit_message>
<xml_diff>
--- a/notes/Notes_Udacity_AWS_Machine_Learning_Foundations_Course.docx
+++ b/notes/Notes_Udacity_AWS_Machine_Learning_Foundations_Course.docx
@@ -9699,6 +9699,411 @@
         <w:t>pip and venv will be used for this exercise.</w:t>
       </w:r>
     </w:p>
+    <w:p/>
+    <w:p>
+      <w:pPr>
+        <w:pStyle w:val="Heading2"/>
+      </w:pPr>
+      <w:r>
+        <w:t>Exercise: Making a Package and Pip Installing</w:t>
+      </w:r>
+    </w:p>
+    <w:p/>
+    <w:p>
+      <w:pPr>
+        <w:pStyle w:val="ListParagraph"/>
+        <w:numPr>
+          <w:ilvl w:val="0"/>
+          <w:numId w:val="28"/>
+        </w:numPr>
+      </w:pPr>
+      <w:r>
+        <w:t xml:space="preserve">Copy files into directory </w:t>
+      </w:r>
+      <w:r>
+        <w:t>3a_python_package</w:t>
+      </w:r>
+      <w:r>
+        <w:t xml:space="preserve"> with </w:t>
+      </w:r>
+      <w:r>
+        <w:rPr>
+          <w:b/>
+          <w:bCs/>
+        </w:rPr>
+        <w:t>cp -</w:t>
+      </w:r>
+      <w:proofErr w:type="spellStart"/>
+      <w:r>
+        <w:rPr>
+          <w:b/>
+          <w:bCs/>
+        </w:rPr>
+        <w:t>i</w:t>
+      </w:r>
+      <w:proofErr w:type="spellEnd"/>
+      <w:r>
+        <w:rPr>
+          <w:b/>
+          <w:bCs/>
+        </w:rPr>
+        <w:t xml:space="preserve"> example_code.py  Gaussiandistribution.py  Generaldistribution.py /home/workspace/3a_python_package</w:t>
+      </w:r>
+    </w:p>
+    <w:p>
+      <w:pPr>
+        <w:pStyle w:val="ListParagraph"/>
+        <w:numPr>
+          <w:ilvl w:val="0"/>
+          <w:numId w:val="28"/>
+        </w:numPr>
+      </w:pPr>
+      <w:r>
+        <w:t xml:space="preserve">Create a new folder with </w:t>
+      </w:r>
+      <w:r>
+        <w:rPr>
+          <w:b/>
+          <w:bCs/>
+        </w:rPr>
+        <w:t>mkdir 'distributions'</w:t>
+      </w:r>
+    </w:p>
+    <w:p>
+      <w:pPr>
+        <w:pStyle w:val="ListParagraph"/>
+        <w:numPr>
+          <w:ilvl w:val="0"/>
+          <w:numId w:val="28"/>
+        </w:numPr>
+      </w:pPr>
+      <w:r>
+        <w:t>Copy files to distri</w:t>
+      </w:r>
+      <w:r>
+        <w:t xml:space="preserve">butions folder with </w:t>
+      </w:r>
+      <w:r>
+        <w:rPr>
+          <w:b/>
+          <w:bCs/>
+        </w:rPr>
+        <w:t>cp -</w:t>
+      </w:r>
+      <w:proofErr w:type="spellStart"/>
+      <w:r>
+        <w:rPr>
+          <w:b/>
+          <w:bCs/>
+        </w:rPr>
+        <w:t>i</w:t>
+      </w:r>
+      <w:proofErr w:type="spellEnd"/>
+      <w:r>
+        <w:rPr>
+          <w:b/>
+          <w:bCs/>
+        </w:rPr>
+        <w:t xml:space="preserve"> example_code.py  Gaussiandistribution.py  Generaldistribution.py distributions</w:t>
+      </w:r>
+    </w:p>
+    <w:p>
+      <w:pPr>
+        <w:pStyle w:val="ListParagraph"/>
+        <w:numPr>
+          <w:ilvl w:val="0"/>
+          <w:numId w:val="28"/>
+        </w:numPr>
+      </w:pPr>
+      <w:r>
+        <w:t xml:space="preserve">Remove files </w:t>
+      </w:r>
+      <w:r>
+        <w:t xml:space="preserve">with </w:t>
+      </w:r>
+      <w:r>
+        <w:rPr>
+          <w:b/>
+          <w:bCs/>
+        </w:rPr>
+        <w:t>rm example_code.py  Gaussiandistribution.py  Generaldistribution.py</w:t>
+      </w:r>
+      <w:r>
+        <w:rPr>
+          <w:b/>
+          <w:bCs/>
+        </w:rPr>
+        <w:t xml:space="preserve"> </w:t>
+      </w:r>
+      <w:r>
+        <w:t xml:space="preserve">from </w:t>
+      </w:r>
+      <w:r>
+        <w:t>3a_python_package</w:t>
+      </w:r>
+    </w:p>
+    <w:p>
+      <w:pPr>
+        <w:pStyle w:val="ListParagraph"/>
+        <w:numPr>
+          <w:ilvl w:val="0"/>
+          <w:numId w:val="28"/>
+        </w:numPr>
+      </w:pPr>
+      <w:r>
+        <w:t xml:space="preserve">Create __init__.py file and add </w:t>
+      </w:r>
+      <w:r>
+        <w:rPr>
+          <w:b/>
+          <w:bCs/>
+        </w:rPr>
+        <w:t xml:space="preserve">from </w:t>
+      </w:r>
+      <w:r>
+        <w:rPr>
+          <w:b/>
+          <w:bCs/>
+        </w:rPr>
+        <w:t>.</w:t>
+      </w:r>
+      <w:proofErr w:type="spellStart"/>
+      <w:r>
+        <w:rPr>
+          <w:b/>
+          <w:bCs/>
+        </w:rPr>
+        <w:t>G</w:t>
+      </w:r>
+      <w:r>
+        <w:rPr>
+          <w:b/>
+          <w:bCs/>
+        </w:rPr>
+        <w:t>aussiandistribution</w:t>
+      </w:r>
+      <w:proofErr w:type="spellEnd"/>
+      <w:r>
+        <w:rPr>
+          <w:b/>
+          <w:bCs/>
+        </w:rPr>
+        <w:t xml:space="preserve"> import Gaussian</w:t>
+      </w:r>
+      <w:r>
+        <w:rPr>
+          <w:b/>
+          <w:bCs/>
+        </w:rPr>
+        <w:t xml:space="preserve"> </w:t>
+      </w:r>
+      <w:r>
+        <w:t xml:space="preserve"> to it in </w:t>
+      </w:r>
+      <w:r>
+        <w:rPr>
+          <w:b/>
+          <w:bCs/>
+        </w:rPr>
+        <w:t>'distributions'</w:t>
+      </w:r>
+      <w:r>
+        <w:rPr>
+          <w:b/>
+          <w:bCs/>
+        </w:rPr>
+        <w:t xml:space="preserve"> </w:t>
+      </w:r>
+      <w:r>
+        <w:t xml:space="preserve"> folder</w:t>
+      </w:r>
+    </w:p>
+    <w:p>
+      <w:pPr>
+        <w:pStyle w:val="ListParagraph"/>
+        <w:numPr>
+          <w:ilvl w:val="0"/>
+          <w:numId w:val="28"/>
+        </w:numPr>
+      </w:pPr>
+      <w:r>
+        <w:t xml:space="preserve">Create </w:t>
+      </w:r>
+      <w:r>
+        <w:t>setup</w:t>
+      </w:r>
+      <w:r>
+        <w:t xml:space="preserve">.py file </w:t>
+      </w:r>
+      <w:r>
+        <w:t xml:space="preserve">in </w:t>
+      </w:r>
+      <w:r>
+        <w:t>folder</w:t>
+      </w:r>
+    </w:p>
+    <w:p>
+      <w:pPr>
+        <w:pStyle w:val="ListParagraph"/>
+        <w:numPr>
+          <w:ilvl w:val="0"/>
+          <w:numId w:val="28"/>
+        </w:numPr>
+      </w:pPr>
+      <w:r>
+        <w:t xml:space="preserve">Add a . and change the import to </w:t>
+      </w:r>
+      <w:r>
+        <w:rPr>
+          <w:b/>
+          <w:bCs/>
+        </w:rPr>
+        <w:t>from .</w:t>
+      </w:r>
+      <w:proofErr w:type="spellStart"/>
+      <w:r>
+        <w:rPr>
+          <w:b/>
+          <w:bCs/>
+        </w:rPr>
+        <w:t>Generaldistribution</w:t>
+      </w:r>
+      <w:proofErr w:type="spellEnd"/>
+      <w:r>
+        <w:rPr>
+          <w:b/>
+          <w:bCs/>
+        </w:rPr>
+        <w:t xml:space="preserve"> import Distribution</w:t>
+      </w:r>
+      <w:r>
+        <w:t xml:space="preserve"> in </w:t>
+      </w:r>
+      <w:r>
+        <w:rPr>
+          <w:b/>
+          <w:bCs/>
+        </w:rPr>
+        <w:t xml:space="preserve">Gaussiandistribution.py  </w:t>
+      </w:r>
+    </w:p>
+    <w:p>
+      <w:pPr>
+        <w:pStyle w:val="ListParagraph"/>
+        <w:numPr>
+          <w:ilvl w:val="0"/>
+          <w:numId w:val="28"/>
+        </w:numPr>
+      </w:pPr>
+      <w:r>
+        <w:t>Add the following code to setup.py</w:t>
+      </w:r>
+    </w:p>
+    <w:p>
+      <w:pPr>
+        <w:ind w:left="720"/>
+      </w:pPr>
+      <w:r>
+        <w:t xml:space="preserve">from </w:t>
+      </w:r>
+      <w:proofErr w:type="spellStart"/>
+      <w:r>
+        <w:t>setuptools</w:t>
+      </w:r>
+      <w:proofErr w:type="spellEnd"/>
+      <w:r>
+        <w:t xml:space="preserve"> import setup</w:t>
+      </w:r>
+    </w:p>
+    <w:p>
+      <w:pPr>
+        <w:ind w:left="720"/>
+      </w:pPr>
+    </w:p>
+    <w:p>
+      <w:pPr>
+        <w:ind w:left="720"/>
+      </w:pPr>
+      <w:r>
+        <w:t>setup(name = 'distributions',</w:t>
+      </w:r>
+    </w:p>
+    <w:p>
+      <w:pPr>
+        <w:ind w:left="720"/>
+      </w:pPr>
+      <w:r>
+        <w:t xml:space="preserve">      version = '0.1',</w:t>
+      </w:r>
+    </w:p>
+    <w:p>
+      <w:pPr>
+        <w:ind w:left="720"/>
+      </w:pPr>
+      <w:r>
+        <w:t xml:space="preserve">      description = 'Gaussian Distribution',</w:t>
+      </w:r>
+    </w:p>
+    <w:p>
+      <w:pPr>
+        <w:ind w:left="720"/>
+      </w:pPr>
+      <w:r>
+        <w:t xml:space="preserve">      packages = ['distributions'],</w:t>
+      </w:r>
+    </w:p>
+    <w:p>
+      <w:pPr>
+        <w:ind w:left="720"/>
+      </w:pPr>
+      <w:r>
+        <w:t xml:space="preserve">      </w:t>
+      </w:r>
+      <w:proofErr w:type="spellStart"/>
+      <w:r>
+        <w:t>zip_safe</w:t>
+      </w:r>
+      <w:proofErr w:type="spellEnd"/>
+      <w:r>
+        <w:t xml:space="preserve"> = False)</w:t>
+      </w:r>
+    </w:p>
+    <w:p>
+      <w:pPr>
+        <w:pStyle w:val="ListParagraph"/>
+        <w:numPr>
+          <w:ilvl w:val="0"/>
+          <w:numId w:val="28"/>
+        </w:numPr>
+      </w:pPr>
+      <w:r>
+        <w:lastRenderedPageBreak/>
+        <w:t xml:space="preserve">Install package with </w:t>
+      </w:r>
+      <w:r>
+        <w:rPr>
+          <w:b/>
+          <w:bCs/>
+        </w:rPr>
+        <w:t>pip install .</w:t>
+      </w:r>
+    </w:p>
+    <w:p>
+      <w:pPr>
+        <w:pStyle w:val="ListParagraph"/>
+        <w:numPr>
+          <w:ilvl w:val="0"/>
+          <w:numId w:val="28"/>
+        </w:numPr>
+      </w:pPr>
+      <w:r>
+        <w:t>Try using the package in the python interpreter</w:t>
+      </w:r>
+    </w:p>
+    <w:p/>
+    <w:p/>
+    <w:p/>
+    <w:p/>
     <w:p/>
     <w:p/>
     <w:p/>
@@ -11075,6 +11480,92 @@
     </w:lvl>
   </w:abstractNum>
   <w:abstractNum w:abstractNumId="7" w15:restartNumberingAfterBreak="0">
+    <w:nsid w:val="28D955EB"/>
+    <w:multiLevelType w:val="hybridMultilevel"/>
+    <w:tmpl w:val="8A008F68"/>
+    <w:lvl w:ilvl="0" w:tplc="0409000F">
+      <w:start w:val="1"/>
+      <w:numFmt w:val="decimal"/>
+      <w:lvlText w:val="%1."/>
+      <w:lvlJc w:val="left"/>
+      <w:pPr>
+        <w:ind w:left="720" w:hanging="360"/>
+      </w:pPr>
+    </w:lvl>
+    <w:lvl w:ilvl="1" w:tplc="04090019" w:tentative="1">
+      <w:start w:val="1"/>
+      <w:numFmt w:val="lowerLetter"/>
+      <w:lvlText w:val="%2."/>
+      <w:lvlJc w:val="left"/>
+      <w:pPr>
+        <w:ind w:left="1440" w:hanging="360"/>
+      </w:pPr>
+    </w:lvl>
+    <w:lvl w:ilvl="2" w:tplc="0409001B" w:tentative="1">
+      <w:start w:val="1"/>
+      <w:numFmt w:val="lowerRoman"/>
+      <w:lvlText w:val="%3."/>
+      <w:lvlJc w:val="right"/>
+      <w:pPr>
+        <w:ind w:left="2160" w:hanging="180"/>
+      </w:pPr>
+    </w:lvl>
+    <w:lvl w:ilvl="3" w:tplc="0409000F" w:tentative="1">
+      <w:start w:val="1"/>
+      <w:numFmt w:val="decimal"/>
+      <w:lvlText w:val="%4."/>
+      <w:lvlJc w:val="left"/>
+      <w:pPr>
+        <w:ind w:left="2880" w:hanging="360"/>
+      </w:pPr>
+    </w:lvl>
+    <w:lvl w:ilvl="4" w:tplc="04090019" w:tentative="1">
+      <w:start w:val="1"/>
+      <w:numFmt w:val="lowerLetter"/>
+      <w:lvlText w:val="%5."/>
+      <w:lvlJc w:val="left"/>
+      <w:pPr>
+        <w:ind w:left="3600" w:hanging="360"/>
+      </w:pPr>
+    </w:lvl>
+    <w:lvl w:ilvl="5" w:tplc="0409001B" w:tentative="1">
+      <w:start w:val="1"/>
+      <w:numFmt w:val="lowerRoman"/>
+      <w:lvlText w:val="%6."/>
+      <w:lvlJc w:val="right"/>
+      <w:pPr>
+        <w:ind w:left="4320" w:hanging="180"/>
+      </w:pPr>
+    </w:lvl>
+    <w:lvl w:ilvl="6" w:tplc="0409000F" w:tentative="1">
+      <w:start w:val="1"/>
+      <w:numFmt w:val="decimal"/>
+      <w:lvlText w:val="%7."/>
+      <w:lvlJc w:val="left"/>
+      <w:pPr>
+        <w:ind w:left="5040" w:hanging="360"/>
+      </w:pPr>
+    </w:lvl>
+    <w:lvl w:ilvl="7" w:tplc="04090019" w:tentative="1">
+      <w:start w:val="1"/>
+      <w:numFmt w:val="lowerLetter"/>
+      <w:lvlText w:val="%8."/>
+      <w:lvlJc w:val="left"/>
+      <w:pPr>
+        <w:ind w:left="5760" w:hanging="360"/>
+      </w:pPr>
+    </w:lvl>
+    <w:lvl w:ilvl="8" w:tplc="0409001B" w:tentative="1">
+      <w:start w:val="1"/>
+      <w:numFmt w:val="lowerRoman"/>
+      <w:lvlText w:val="%9."/>
+      <w:lvlJc w:val="right"/>
+      <w:pPr>
+        <w:ind w:left="6480" w:hanging="180"/>
+      </w:pPr>
+    </w:lvl>
+  </w:abstractNum>
+  <w:abstractNum w:abstractNumId="8" w15:restartNumberingAfterBreak="0">
     <w:nsid w:val="34071F86"/>
     <w:multiLevelType w:val="hybridMultilevel"/>
     <w:tmpl w:val="364C4C24"/>
@@ -11160,7 +11651,7 @@
       </w:pPr>
     </w:lvl>
   </w:abstractNum>
-  <w:abstractNum w:abstractNumId="8" w15:restartNumberingAfterBreak="0">
+  <w:abstractNum w:abstractNumId="9" w15:restartNumberingAfterBreak="0">
     <w:nsid w:val="34304062"/>
     <w:multiLevelType w:val="hybridMultilevel"/>
     <w:tmpl w:val="403C9FCA"/>
@@ -11246,7 +11737,7 @@
       </w:pPr>
     </w:lvl>
   </w:abstractNum>
-  <w:abstractNum w:abstractNumId="9" w15:restartNumberingAfterBreak="0">
+  <w:abstractNum w:abstractNumId="10" w15:restartNumberingAfterBreak="0">
     <w:nsid w:val="356D50E5"/>
     <w:multiLevelType w:val="hybridMultilevel"/>
     <w:tmpl w:val="67DA98B4"/>
@@ -11332,7 +11823,7 @@
       </w:pPr>
     </w:lvl>
   </w:abstractNum>
-  <w:abstractNum w:abstractNumId="10" w15:restartNumberingAfterBreak="0">
+  <w:abstractNum w:abstractNumId="11" w15:restartNumberingAfterBreak="0">
     <w:nsid w:val="40454B12"/>
     <w:multiLevelType w:val="hybridMultilevel"/>
     <w:tmpl w:val="617AE7B8"/>
@@ -11418,7 +11909,7 @@
       </w:pPr>
     </w:lvl>
   </w:abstractNum>
-  <w:abstractNum w:abstractNumId="11" w15:restartNumberingAfterBreak="0">
+  <w:abstractNum w:abstractNumId="12" w15:restartNumberingAfterBreak="0">
     <w:nsid w:val="466F414D"/>
     <w:multiLevelType w:val="hybridMultilevel"/>
     <w:tmpl w:val="EE640EC2"/>
@@ -11504,7 +11995,7 @@
       </w:pPr>
     </w:lvl>
   </w:abstractNum>
-  <w:abstractNum w:abstractNumId="12" w15:restartNumberingAfterBreak="0">
+  <w:abstractNum w:abstractNumId="13" w15:restartNumberingAfterBreak="0">
     <w:nsid w:val="49C43AB5"/>
     <w:multiLevelType w:val="hybridMultilevel"/>
     <w:tmpl w:val="CC28C99C"/>
@@ -11590,7 +12081,7 @@
       </w:pPr>
     </w:lvl>
   </w:abstractNum>
-  <w:abstractNum w:abstractNumId="13" w15:restartNumberingAfterBreak="0">
+  <w:abstractNum w:abstractNumId="14" w15:restartNumberingAfterBreak="0">
     <w:nsid w:val="4A153B54"/>
     <w:multiLevelType w:val="hybridMultilevel"/>
     <w:tmpl w:val="1FA0A5E0"/>
@@ -11676,7 +12167,7 @@
       </w:pPr>
     </w:lvl>
   </w:abstractNum>
-  <w:abstractNum w:abstractNumId="14" w15:restartNumberingAfterBreak="0">
+  <w:abstractNum w:abstractNumId="15" w15:restartNumberingAfterBreak="0">
     <w:nsid w:val="54174CF4"/>
     <w:multiLevelType w:val="hybridMultilevel"/>
     <w:tmpl w:val="F5E4AD6E"/>
@@ -11762,7 +12253,7 @@
       </w:pPr>
     </w:lvl>
   </w:abstractNum>
-  <w:abstractNum w:abstractNumId="15" w15:restartNumberingAfterBreak="0">
+  <w:abstractNum w:abstractNumId="16" w15:restartNumberingAfterBreak="0">
     <w:nsid w:val="565669D9"/>
     <w:multiLevelType w:val="hybridMultilevel"/>
     <w:tmpl w:val="D8061DFC"/>
@@ -11848,7 +12339,7 @@
       </w:pPr>
     </w:lvl>
   </w:abstractNum>
-  <w:abstractNum w:abstractNumId="16" w15:restartNumberingAfterBreak="0">
+  <w:abstractNum w:abstractNumId="17" w15:restartNumberingAfterBreak="0">
     <w:nsid w:val="59CB04E0"/>
     <w:multiLevelType w:val="multilevel"/>
     <w:tmpl w:val="FACE6B04"/>
@@ -11964,7 +12455,7 @@
       </w:pPr>
     </w:lvl>
   </w:abstractNum>
-  <w:abstractNum w:abstractNumId="17" w15:restartNumberingAfterBreak="0">
+  <w:abstractNum w:abstractNumId="18" w15:restartNumberingAfterBreak="0">
     <w:nsid w:val="5EEB28D5"/>
     <w:multiLevelType w:val="hybridMultilevel"/>
     <w:tmpl w:val="3FE0F298"/>
@@ -12050,7 +12541,7 @@
       </w:pPr>
     </w:lvl>
   </w:abstractNum>
-  <w:abstractNum w:abstractNumId="18" w15:restartNumberingAfterBreak="0">
+  <w:abstractNum w:abstractNumId="19" w15:restartNumberingAfterBreak="0">
     <w:nsid w:val="616646D4"/>
     <w:multiLevelType w:val="hybridMultilevel"/>
     <w:tmpl w:val="09347D6A"/>
@@ -12136,7 +12627,7 @@
       </w:pPr>
     </w:lvl>
   </w:abstractNum>
-  <w:abstractNum w:abstractNumId="19" w15:restartNumberingAfterBreak="0">
+  <w:abstractNum w:abstractNumId="20" w15:restartNumberingAfterBreak="0">
     <w:nsid w:val="62ED57FE"/>
     <w:multiLevelType w:val="hybridMultilevel"/>
     <w:tmpl w:val="1FA0A5E0"/>
@@ -12222,7 +12713,7 @@
       </w:pPr>
     </w:lvl>
   </w:abstractNum>
-  <w:abstractNum w:abstractNumId="20" w15:restartNumberingAfterBreak="0">
+  <w:abstractNum w:abstractNumId="21" w15:restartNumberingAfterBreak="0">
     <w:nsid w:val="63701D88"/>
     <w:multiLevelType w:val="hybridMultilevel"/>
     <w:tmpl w:val="22E64D08"/>
@@ -12335,7 +12826,7 @@
       </w:rPr>
     </w:lvl>
   </w:abstractNum>
-  <w:abstractNum w:abstractNumId="21" w15:restartNumberingAfterBreak="0">
+  <w:abstractNum w:abstractNumId="22" w15:restartNumberingAfterBreak="0">
     <w:nsid w:val="6BEA4C4D"/>
     <w:multiLevelType w:val="hybridMultilevel"/>
     <w:tmpl w:val="A2C6189E"/>
@@ -12476,7 +12967,7 @@
       </w:rPr>
     </w:lvl>
   </w:abstractNum>
-  <w:abstractNum w:abstractNumId="22" w15:restartNumberingAfterBreak="0">
+  <w:abstractNum w:abstractNumId="23" w15:restartNumberingAfterBreak="0">
     <w:nsid w:val="7A0D085A"/>
     <w:multiLevelType w:val="hybridMultilevel"/>
     <w:tmpl w:val="4ADEA6D0"/>
@@ -12562,7 +13053,7 @@
       </w:pPr>
     </w:lvl>
   </w:abstractNum>
-  <w:abstractNum w:abstractNumId="23" w15:restartNumberingAfterBreak="0">
+  <w:abstractNum w:abstractNumId="24" w15:restartNumberingAfterBreak="0">
     <w:nsid w:val="7EB40BF5"/>
     <w:multiLevelType w:val="hybridMultilevel"/>
     <w:tmpl w:val="AFB8CD8A"/>
@@ -12649,10 +13140,10 @@
     </w:lvl>
   </w:abstractNum>
   <w:num w:numId="1">
-    <w:abstractNumId w:val="21"/>
+    <w:abstractNumId w:val="22"/>
   </w:num>
   <w:num w:numId="2">
-    <w:abstractNumId w:val="21"/>
+    <w:abstractNumId w:val="22"/>
   </w:num>
   <w:num w:numId="3">
     <w:abstractNumId w:val="6"/>
@@ -12661,13 +13152,13 @@
     <w:abstractNumId w:val="4"/>
   </w:num>
   <w:num w:numId="5">
-    <w:abstractNumId w:val="16"/>
+    <w:abstractNumId w:val="17"/>
   </w:num>
   <w:num w:numId="6">
-    <w:abstractNumId w:val="16"/>
+    <w:abstractNumId w:val="17"/>
   </w:num>
   <w:num w:numId="7">
-    <w:abstractNumId w:val="16"/>
+    <w:abstractNumId w:val="17"/>
   </w:num>
   <w:num w:numId="8">
     <w:abstractNumId w:val="0"/>
@@ -12676,58 +13167,61 @@
     <w:abstractNumId w:val="2"/>
   </w:num>
   <w:num w:numId="10">
-    <w:abstractNumId w:val="8"/>
+    <w:abstractNumId w:val="9"/>
   </w:num>
   <w:num w:numId="11">
-    <w:abstractNumId w:val="11"/>
+    <w:abstractNumId w:val="12"/>
   </w:num>
   <w:num w:numId="12">
-    <w:abstractNumId w:val="13"/>
+    <w:abstractNumId w:val="14"/>
   </w:num>
   <w:num w:numId="13">
-    <w:abstractNumId w:val="19"/>
+    <w:abstractNumId w:val="20"/>
   </w:num>
   <w:num w:numId="14">
-    <w:abstractNumId w:val="22"/>
+    <w:abstractNumId w:val="23"/>
   </w:num>
   <w:num w:numId="15">
     <w:abstractNumId w:val="3"/>
   </w:num>
   <w:num w:numId="16">
-    <w:abstractNumId w:val="15"/>
+    <w:abstractNumId w:val="16"/>
   </w:num>
   <w:num w:numId="17">
-    <w:abstractNumId w:val="10"/>
+    <w:abstractNumId w:val="11"/>
   </w:num>
   <w:num w:numId="18">
     <w:abstractNumId w:val="5"/>
   </w:num>
   <w:num w:numId="19">
-    <w:abstractNumId w:val="9"/>
+    <w:abstractNumId w:val="10"/>
   </w:num>
   <w:num w:numId="20">
-    <w:abstractNumId w:val="7"/>
+    <w:abstractNumId w:val="8"/>
   </w:num>
   <w:num w:numId="21">
-    <w:abstractNumId w:val="12"/>
+    <w:abstractNumId w:val="13"/>
   </w:num>
   <w:num w:numId="22">
     <w:abstractNumId w:val="1"/>
   </w:num>
   <w:num w:numId="23">
-    <w:abstractNumId w:val="23"/>
+    <w:abstractNumId w:val="24"/>
   </w:num>
   <w:num w:numId="24">
-    <w:abstractNumId w:val="17"/>
+    <w:abstractNumId w:val="18"/>
   </w:num>
   <w:num w:numId="25">
-    <w:abstractNumId w:val="14"/>
+    <w:abstractNumId w:val="15"/>
   </w:num>
   <w:num w:numId="26">
-    <w:abstractNumId w:val="20"/>
+    <w:abstractNumId w:val="21"/>
   </w:num>
   <w:num w:numId="27">
-    <w:abstractNumId w:val="18"/>
+    <w:abstractNumId w:val="19"/>
+  </w:num>
+  <w:num w:numId="28">
+    <w:abstractNumId w:val="7"/>
   </w:num>
 </w:numbering>
 </file>

</xml_diff>

<commit_message>
Add notes and figures for Exercise: Binomial Class
Notes_Udacity_AWS_Machine_Learning_Foundations_Course.docx:
  - Add notes for the exercise
  - Add figures for the PDF and data visualization

Figures:
  - binomial_dist_histogram.png: Binomial distribution histogram
  - binomial_dist_pdf_plot.png: Plot of PDF vs X
</commit_message>
<xml_diff>
--- a/notes/Notes_Udacity_AWS_Machine_Learning_Foundations_Course.docx
+++ b/notes/Notes_Udacity_AWS_Machine_Learning_Foundations_Course.docx
@@ -65,7 +65,7 @@
           <w:r>
             <w:fldChar w:fldCharType="separate"/>
           </w:r>
-          <w:hyperlink w:anchor="_Toc46018233" w:history="1">
+          <w:hyperlink w:anchor="_Toc46179313" w:history="1">
             <w:r>
               <w:rPr>
                 <w:rStyle w:val="Hyperlink"/>
@@ -92,7 +92,7 @@
                 <w:noProof/>
                 <w:webHidden/>
               </w:rPr>
-              <w:instrText xml:space="preserve"> PAGEREF _Toc46018233 \h </w:instrText>
+              <w:instrText xml:space="preserve"> PAGEREF _Toc46179313 \h </w:instrText>
             </w:r>
             <w:r>
               <w:rPr>
@@ -133,7 +133,7 @@
               <w:noProof/>
             </w:rPr>
           </w:pPr>
-          <w:hyperlink w:anchor="_Toc46018234" w:history="1">
+          <w:hyperlink w:anchor="_Toc46179314" w:history="1">
             <w:r>
               <w:rPr>
                 <w:rStyle w:val="Hyperlink"/>
@@ -160,7 +160,7 @@
                 <w:noProof/>
                 <w:webHidden/>
               </w:rPr>
-              <w:instrText xml:space="preserve"> PAGEREF _Toc46018234 \h </w:instrText>
+              <w:instrText xml:space="preserve"> PAGEREF _Toc46179314 \h </w:instrText>
             </w:r>
             <w:r>
               <w:rPr>
@@ -201,7 +201,7 @@
               <w:noProof/>
             </w:rPr>
           </w:pPr>
-          <w:hyperlink w:anchor="_Toc46018235" w:history="1">
+          <w:hyperlink w:anchor="_Toc46179315" w:history="1">
             <w:r>
               <w:rPr>
                 <w:rStyle w:val="Hyperlink"/>
@@ -228,7 +228,7 @@
                 <w:noProof/>
                 <w:webHidden/>
               </w:rPr>
-              <w:instrText xml:space="preserve"> PAGEREF _Toc46018235 \h </w:instrText>
+              <w:instrText xml:space="preserve"> PAGEREF _Toc46179315 \h </w:instrText>
             </w:r>
             <w:r>
               <w:rPr>
@@ -269,7 +269,7 @@
               <w:noProof/>
             </w:rPr>
           </w:pPr>
-          <w:hyperlink w:anchor="_Toc46018236" w:history="1">
+          <w:hyperlink w:anchor="_Toc46179316" w:history="1">
             <w:r>
               <w:rPr>
                 <w:rStyle w:val="Hyperlink"/>
@@ -296,7 +296,7 @@
                 <w:noProof/>
                 <w:webHidden/>
               </w:rPr>
-              <w:instrText xml:space="preserve"> PAGEREF _Toc46018236 \h </w:instrText>
+              <w:instrText xml:space="preserve"> PAGEREF _Toc46179316 \h </w:instrText>
             </w:r>
             <w:r>
               <w:rPr>
@@ -337,7 +337,7 @@
               <w:noProof/>
             </w:rPr>
           </w:pPr>
-          <w:hyperlink w:anchor="_Toc46018237" w:history="1">
+          <w:hyperlink w:anchor="_Toc46179317" w:history="1">
             <w:r>
               <w:rPr>
                 <w:rStyle w:val="Hyperlink"/>
@@ -364,7 +364,7 @@
                 <w:noProof/>
                 <w:webHidden/>
               </w:rPr>
-              <w:instrText xml:space="preserve"> PAGEREF _Toc46018237 \h </w:instrText>
+              <w:instrText xml:space="preserve"> PAGEREF _Toc46179317 \h </w:instrText>
             </w:r>
             <w:r>
               <w:rPr>
@@ -405,7 +405,7 @@
               <w:noProof/>
             </w:rPr>
           </w:pPr>
-          <w:hyperlink w:anchor="_Toc46018238" w:history="1">
+          <w:hyperlink w:anchor="_Toc46179318" w:history="1">
             <w:r>
               <w:rPr>
                 <w:rStyle w:val="Hyperlink"/>
@@ -432,7 +432,7 @@
                 <w:noProof/>
                 <w:webHidden/>
               </w:rPr>
-              <w:instrText xml:space="preserve"> PAGEREF _Toc46018238 \h </w:instrText>
+              <w:instrText xml:space="preserve"> PAGEREF _Toc46179318 \h </w:instrText>
             </w:r>
             <w:r>
               <w:rPr>
@@ -473,7 +473,7 @@
               <w:noProof/>
             </w:rPr>
           </w:pPr>
-          <w:hyperlink w:anchor="_Toc46018239" w:history="1">
+          <w:hyperlink w:anchor="_Toc46179319" w:history="1">
             <w:r>
               <w:rPr>
                 <w:rStyle w:val="Hyperlink"/>
@@ -500,7 +500,7 @@
                 <w:noProof/>
                 <w:webHidden/>
               </w:rPr>
-              <w:instrText xml:space="preserve"> PAGEREF _Toc46018239 \h </w:instrText>
+              <w:instrText xml:space="preserve"> PAGEREF _Toc46179319 \h </w:instrText>
             </w:r>
             <w:r>
               <w:rPr>
@@ -541,7 +541,7 @@
               <w:noProof/>
             </w:rPr>
           </w:pPr>
-          <w:hyperlink w:anchor="_Toc46018240" w:history="1">
+          <w:hyperlink w:anchor="_Toc46179320" w:history="1">
             <w:r>
               <w:rPr>
                 <w:rStyle w:val="Hyperlink"/>
@@ -568,7 +568,7 @@
                 <w:noProof/>
                 <w:webHidden/>
               </w:rPr>
-              <w:instrText xml:space="preserve"> PAGEREF _Toc46018240 \h </w:instrText>
+              <w:instrText xml:space="preserve"> PAGEREF _Toc46179320 \h </w:instrText>
             </w:r>
             <w:r>
               <w:rPr>
@@ -609,7 +609,7 @@
               <w:noProof/>
             </w:rPr>
           </w:pPr>
-          <w:hyperlink w:anchor="_Toc46018241" w:history="1">
+          <w:hyperlink w:anchor="_Toc46179321" w:history="1">
             <w:r>
               <w:rPr>
                 <w:rStyle w:val="Hyperlink"/>
@@ -636,7 +636,7 @@
                 <w:noProof/>
                 <w:webHidden/>
               </w:rPr>
-              <w:instrText xml:space="preserve"> PAGEREF _Toc46018241 \h </w:instrText>
+              <w:instrText xml:space="preserve"> PAGEREF _Toc46179321 \h </w:instrText>
             </w:r>
             <w:r>
               <w:rPr>
@@ -677,7 +677,7 @@
               <w:noProof/>
             </w:rPr>
           </w:pPr>
-          <w:hyperlink w:anchor="_Toc46018242" w:history="1">
+          <w:hyperlink w:anchor="_Toc46179322" w:history="1">
             <w:r>
               <w:rPr>
                 <w:rStyle w:val="Hyperlink"/>
@@ -704,7 +704,7 @@
                 <w:noProof/>
                 <w:webHidden/>
               </w:rPr>
-              <w:instrText xml:space="preserve"> PAGEREF _Toc46018242 \h </w:instrText>
+              <w:instrText xml:space="preserve"> PAGEREF _Toc46179322 \h </w:instrText>
             </w:r>
             <w:r>
               <w:rPr>
@@ -745,7 +745,7 @@
               <w:noProof/>
             </w:rPr>
           </w:pPr>
-          <w:hyperlink w:anchor="_Toc46018243" w:history="1">
+          <w:hyperlink w:anchor="_Toc46179323" w:history="1">
             <w:r>
               <w:rPr>
                 <w:rStyle w:val="Hyperlink"/>
@@ -772,7 +772,7 @@
                 <w:noProof/>
                 <w:webHidden/>
               </w:rPr>
-              <w:instrText xml:space="preserve"> PAGEREF _Toc46018243 \h </w:instrText>
+              <w:instrText xml:space="preserve"> PAGEREF _Toc46179323 \h </w:instrText>
             </w:r>
             <w:r>
               <w:rPr>
@@ -813,7 +813,7 @@
               <w:noProof/>
             </w:rPr>
           </w:pPr>
-          <w:hyperlink w:anchor="_Toc46018244" w:history="1">
+          <w:hyperlink w:anchor="_Toc46179324" w:history="1">
             <w:r>
               <w:rPr>
                 <w:rStyle w:val="Hyperlink"/>
@@ -840,7 +840,7 @@
                 <w:noProof/>
                 <w:webHidden/>
               </w:rPr>
-              <w:instrText xml:space="preserve"> PAGEREF _Toc46018244 \h </w:instrText>
+              <w:instrText xml:space="preserve"> PAGEREF _Toc46179324 \h </w:instrText>
             </w:r>
             <w:r>
               <w:rPr>
@@ -881,7 +881,7 @@
               <w:noProof/>
             </w:rPr>
           </w:pPr>
-          <w:hyperlink w:anchor="_Toc46018245" w:history="1">
+          <w:hyperlink w:anchor="_Toc46179325" w:history="1">
             <w:r>
               <w:rPr>
                 <w:rStyle w:val="Hyperlink"/>
@@ -908,7 +908,7 @@
                 <w:noProof/>
                 <w:webHidden/>
               </w:rPr>
-              <w:instrText xml:space="preserve"> PAGEREF _Toc46018245 \h </w:instrText>
+              <w:instrText xml:space="preserve"> PAGEREF _Toc46179325 \h </w:instrText>
             </w:r>
             <w:r>
               <w:rPr>
@@ -949,7 +949,7 @@
               <w:noProof/>
             </w:rPr>
           </w:pPr>
-          <w:hyperlink w:anchor="_Toc46018246" w:history="1">
+          <w:hyperlink w:anchor="_Toc46179326" w:history="1">
             <w:r>
               <w:rPr>
                 <w:rStyle w:val="Hyperlink"/>
@@ -976,7 +976,7 @@
                 <w:noProof/>
                 <w:webHidden/>
               </w:rPr>
-              <w:instrText xml:space="preserve"> PAGEREF _Toc46018246 \h </w:instrText>
+              <w:instrText xml:space="preserve"> PAGEREF _Toc46179326 \h </w:instrText>
             </w:r>
             <w:r>
               <w:rPr>
@@ -1017,7 +1017,7 @@
               <w:noProof/>
             </w:rPr>
           </w:pPr>
-          <w:hyperlink w:anchor="_Toc46018247" w:history="1">
+          <w:hyperlink w:anchor="_Toc46179327" w:history="1">
             <w:r>
               <w:rPr>
                 <w:rStyle w:val="Hyperlink"/>
@@ -1044,7 +1044,7 @@
                 <w:noProof/>
                 <w:webHidden/>
               </w:rPr>
-              <w:instrText xml:space="preserve"> PAGEREF _Toc46018247 \h </w:instrText>
+              <w:instrText xml:space="preserve"> PAGEREF _Toc46179327 \h </w:instrText>
             </w:r>
             <w:r>
               <w:rPr>
@@ -1085,7 +1085,7 @@
               <w:noProof/>
             </w:rPr>
           </w:pPr>
-          <w:hyperlink w:anchor="_Toc46018248" w:history="1">
+          <w:hyperlink w:anchor="_Toc46179328" w:history="1">
             <w:r>
               <w:rPr>
                 <w:rStyle w:val="Hyperlink"/>
@@ -1112,7 +1112,7 @@
                 <w:noProof/>
                 <w:webHidden/>
               </w:rPr>
-              <w:instrText xml:space="preserve"> PAGEREF _Toc46018248 \h </w:instrText>
+              <w:instrText xml:space="preserve"> PAGEREF _Toc46179328 \h </w:instrText>
             </w:r>
             <w:r>
               <w:rPr>
@@ -1153,7 +1153,7 @@
               <w:noProof/>
             </w:rPr>
           </w:pPr>
-          <w:hyperlink w:anchor="_Toc46018249" w:history="1">
+          <w:hyperlink w:anchor="_Toc46179329" w:history="1">
             <w:r>
               <w:rPr>
                 <w:rStyle w:val="Hyperlink"/>
@@ -1180,7 +1180,7 @@
                 <w:noProof/>
                 <w:webHidden/>
               </w:rPr>
-              <w:instrText xml:space="preserve"> PAGEREF _Toc46018249 \h </w:instrText>
+              <w:instrText xml:space="preserve"> PAGEREF _Toc46179329 \h </w:instrText>
             </w:r>
             <w:r>
               <w:rPr>
@@ -1221,7 +1221,7 @@
               <w:noProof/>
             </w:rPr>
           </w:pPr>
-          <w:hyperlink w:anchor="_Toc46018250" w:history="1">
+          <w:hyperlink w:anchor="_Toc46179330" w:history="1">
             <w:r>
               <w:rPr>
                 <w:rStyle w:val="Hyperlink"/>
@@ -1248,7 +1248,7 @@
                 <w:noProof/>
                 <w:webHidden/>
               </w:rPr>
-              <w:instrText xml:space="preserve"> PAGEREF _Toc46018250 \h </w:instrText>
+              <w:instrText xml:space="preserve"> PAGEREF _Toc46179330 \h </w:instrText>
             </w:r>
             <w:r>
               <w:rPr>
@@ -1289,7 +1289,7 @@
               <w:noProof/>
             </w:rPr>
           </w:pPr>
-          <w:hyperlink w:anchor="_Toc46018251" w:history="1">
+          <w:hyperlink w:anchor="_Toc46179331" w:history="1">
             <w:r>
               <w:rPr>
                 <w:rStyle w:val="Hyperlink"/>
@@ -1316,7 +1316,7 @@
                 <w:noProof/>
                 <w:webHidden/>
               </w:rPr>
-              <w:instrText xml:space="preserve"> PAGEREF _Toc46018251 \h </w:instrText>
+              <w:instrText xml:space="preserve"> PAGEREF _Toc46179331 \h </w:instrText>
             </w:r>
             <w:r>
               <w:rPr>
@@ -1357,7 +1357,7 @@
               <w:noProof/>
             </w:rPr>
           </w:pPr>
-          <w:hyperlink w:anchor="_Toc46018252" w:history="1">
+          <w:hyperlink w:anchor="_Toc46179332" w:history="1">
             <w:r>
               <w:rPr>
                 <w:rStyle w:val="Hyperlink"/>
@@ -1384,7 +1384,7 @@
                 <w:noProof/>
                 <w:webHidden/>
               </w:rPr>
-              <w:instrText xml:space="preserve"> PAGEREF _Toc46018252 \h </w:instrText>
+              <w:instrText xml:space="preserve"> PAGEREF _Toc46179332 \h </w:instrText>
             </w:r>
             <w:r>
               <w:rPr>
@@ -1425,7 +1425,7 @@
               <w:noProof/>
             </w:rPr>
           </w:pPr>
-          <w:hyperlink w:anchor="_Toc46018253" w:history="1">
+          <w:hyperlink w:anchor="_Toc46179333" w:history="1">
             <w:r>
               <w:rPr>
                 <w:rStyle w:val="Hyperlink"/>
@@ -1452,7 +1452,7 @@
                 <w:noProof/>
                 <w:webHidden/>
               </w:rPr>
-              <w:instrText xml:space="preserve"> PAGEREF _Toc46018253 \h </w:instrText>
+              <w:instrText xml:space="preserve"> PAGEREF _Toc46179333 \h </w:instrText>
             </w:r>
             <w:r>
               <w:rPr>
@@ -1493,7 +1493,7 @@
               <w:noProof/>
             </w:rPr>
           </w:pPr>
-          <w:hyperlink w:anchor="_Toc46018254" w:history="1">
+          <w:hyperlink w:anchor="_Toc46179334" w:history="1">
             <w:r>
               <w:rPr>
                 <w:rStyle w:val="Hyperlink"/>
@@ -1520,7 +1520,7 @@
                 <w:noProof/>
                 <w:webHidden/>
               </w:rPr>
-              <w:instrText xml:space="preserve"> PAGEREF _Toc46018254 \h </w:instrText>
+              <w:instrText xml:space="preserve"> PAGEREF _Toc46179334 \h </w:instrText>
             </w:r>
             <w:r>
               <w:rPr>
@@ -1561,7 +1561,7 @@
               <w:noProof/>
             </w:rPr>
           </w:pPr>
-          <w:hyperlink w:anchor="_Toc46018255" w:history="1">
+          <w:hyperlink w:anchor="_Toc46179335" w:history="1">
             <w:r>
               <w:rPr>
                 <w:rStyle w:val="Hyperlink"/>
@@ -1588,7 +1588,7 @@
                 <w:noProof/>
                 <w:webHidden/>
               </w:rPr>
-              <w:instrText xml:space="preserve"> PAGEREF _Toc46018255 \h </w:instrText>
+              <w:instrText xml:space="preserve"> PAGEREF _Toc46179335 \h </w:instrText>
             </w:r>
             <w:r>
               <w:rPr>
@@ -1629,7 +1629,7 @@
               <w:noProof/>
             </w:rPr>
           </w:pPr>
-          <w:hyperlink w:anchor="_Toc46018256" w:history="1">
+          <w:hyperlink w:anchor="_Toc46179336" w:history="1">
             <w:r>
               <w:rPr>
                 <w:rStyle w:val="Hyperlink"/>
@@ -1656,7 +1656,7 @@
                 <w:noProof/>
                 <w:webHidden/>
               </w:rPr>
-              <w:instrText xml:space="preserve"> PAGEREF _Toc46018256 \h </w:instrText>
+              <w:instrText xml:space="preserve"> PAGEREF _Toc46179336 \h </w:instrText>
             </w:r>
             <w:r>
               <w:rPr>
@@ -1697,7 +1697,7 @@
               <w:noProof/>
             </w:rPr>
           </w:pPr>
-          <w:hyperlink w:anchor="_Toc46018257" w:history="1">
+          <w:hyperlink w:anchor="_Toc46179337" w:history="1">
             <w:r>
               <w:rPr>
                 <w:rStyle w:val="Hyperlink"/>
@@ -1724,7 +1724,7 @@
                 <w:noProof/>
                 <w:webHidden/>
               </w:rPr>
-              <w:instrText xml:space="preserve"> PAGEREF _Toc46018257 \h </w:instrText>
+              <w:instrText xml:space="preserve"> PAGEREF _Toc46179337 \h </w:instrText>
             </w:r>
             <w:r>
               <w:rPr>
@@ -1765,7 +1765,7 @@
               <w:noProof/>
             </w:rPr>
           </w:pPr>
-          <w:hyperlink w:anchor="_Toc46018258" w:history="1">
+          <w:hyperlink w:anchor="_Toc46179338" w:history="1">
             <w:r>
               <w:rPr>
                 <w:rStyle w:val="Hyperlink"/>
@@ -1792,7 +1792,7 @@
                 <w:noProof/>
                 <w:webHidden/>
               </w:rPr>
-              <w:instrText xml:space="preserve"> PAGEREF _Toc46018258 \h </w:instrText>
+              <w:instrText xml:space="preserve"> PAGEREF _Toc46179338 \h </w:instrText>
             </w:r>
             <w:r>
               <w:rPr>
@@ -1833,7 +1833,7 @@
               <w:noProof/>
             </w:rPr>
           </w:pPr>
-          <w:hyperlink w:anchor="_Toc46018259" w:history="1">
+          <w:hyperlink w:anchor="_Toc46179339" w:history="1">
             <w:r>
               <w:rPr>
                 <w:rStyle w:val="Hyperlink"/>
@@ -1860,7 +1860,7 @@
                 <w:noProof/>
                 <w:webHidden/>
               </w:rPr>
-              <w:instrText xml:space="preserve"> PAGEREF _Toc46018259 \h </w:instrText>
+              <w:instrText xml:space="preserve"> PAGEREF _Toc46179339 \h </w:instrText>
             </w:r>
             <w:r>
               <w:rPr>
@@ -1901,7 +1901,7 @@
               <w:noProof/>
             </w:rPr>
           </w:pPr>
-          <w:hyperlink w:anchor="_Toc46018260" w:history="1">
+          <w:hyperlink w:anchor="_Toc46179340" w:history="1">
             <w:r>
               <w:rPr>
                 <w:rStyle w:val="Hyperlink"/>
@@ -1928,7 +1928,7 @@
                 <w:noProof/>
                 <w:webHidden/>
               </w:rPr>
-              <w:instrText xml:space="preserve"> PAGEREF _Toc46018260 \h </w:instrText>
+              <w:instrText xml:space="preserve"> PAGEREF _Toc46179340 \h </w:instrText>
             </w:r>
             <w:r>
               <w:rPr>
@@ -1969,7 +1969,7 @@
               <w:noProof/>
             </w:rPr>
           </w:pPr>
-          <w:hyperlink w:anchor="_Toc46018261" w:history="1">
+          <w:hyperlink w:anchor="_Toc46179341" w:history="1">
             <w:r>
               <w:rPr>
                 <w:rStyle w:val="Hyperlink"/>
@@ -1996,7 +1996,7 @@
                 <w:noProof/>
                 <w:webHidden/>
               </w:rPr>
-              <w:instrText xml:space="preserve"> PAGEREF _Toc46018261 \h </w:instrText>
+              <w:instrText xml:space="preserve"> PAGEREF _Toc46179341 \h </w:instrText>
             </w:r>
             <w:r>
               <w:rPr>
@@ -2037,7 +2037,7 @@
               <w:noProof/>
             </w:rPr>
           </w:pPr>
-          <w:hyperlink w:anchor="_Toc46018262" w:history="1">
+          <w:hyperlink w:anchor="_Toc46179342" w:history="1">
             <w:r>
               <w:rPr>
                 <w:rStyle w:val="Hyperlink"/>
@@ -2064,7 +2064,7 @@
                 <w:noProof/>
                 <w:webHidden/>
               </w:rPr>
-              <w:instrText xml:space="preserve"> PAGEREF _Toc46018262 \h </w:instrText>
+              <w:instrText xml:space="preserve"> PAGEREF _Toc46179342 \h </w:instrText>
             </w:r>
             <w:r>
               <w:rPr>
@@ -2105,7 +2105,7 @@
               <w:noProof/>
             </w:rPr>
           </w:pPr>
-          <w:hyperlink w:anchor="_Toc46018263" w:history="1">
+          <w:hyperlink w:anchor="_Toc46179343" w:history="1">
             <w:r>
               <w:rPr>
                 <w:rStyle w:val="Hyperlink"/>
@@ -2132,7 +2132,7 @@
                 <w:noProof/>
                 <w:webHidden/>
               </w:rPr>
-              <w:instrText xml:space="preserve"> PAGEREF _Toc46018263 \h </w:instrText>
+              <w:instrText xml:space="preserve"> PAGEREF _Toc46179343 \h </w:instrText>
             </w:r>
             <w:r>
               <w:rPr>
@@ -2173,7 +2173,7 @@
               <w:noProof/>
             </w:rPr>
           </w:pPr>
-          <w:hyperlink w:anchor="_Toc46018264" w:history="1">
+          <w:hyperlink w:anchor="_Toc46179344" w:history="1">
             <w:r>
               <w:rPr>
                 <w:rStyle w:val="Hyperlink"/>
@@ -2200,7 +2200,7 @@
                 <w:noProof/>
                 <w:webHidden/>
               </w:rPr>
-              <w:instrText xml:space="preserve"> PAGEREF _Toc46018264 \h </w:instrText>
+              <w:instrText xml:space="preserve"> PAGEREF _Toc46179344 \h </w:instrText>
             </w:r>
             <w:r>
               <w:rPr>
@@ -2241,7 +2241,7 @@
               <w:noProof/>
             </w:rPr>
           </w:pPr>
-          <w:hyperlink w:anchor="_Toc46018265" w:history="1">
+          <w:hyperlink w:anchor="_Toc46179345" w:history="1">
             <w:r>
               <w:rPr>
                 <w:rStyle w:val="Hyperlink"/>
@@ -2268,7 +2268,7 @@
                 <w:noProof/>
                 <w:webHidden/>
               </w:rPr>
-              <w:instrText xml:space="preserve"> PAGEREF _Toc46018265 \h </w:instrText>
+              <w:instrText xml:space="preserve"> PAGEREF _Toc46179345 \h </w:instrText>
             </w:r>
             <w:r>
               <w:rPr>
@@ -2309,7 +2309,7 @@
               <w:noProof/>
             </w:rPr>
           </w:pPr>
-          <w:hyperlink w:anchor="_Toc46018266" w:history="1">
+          <w:hyperlink w:anchor="_Toc46179346" w:history="1">
             <w:r>
               <w:rPr>
                 <w:rStyle w:val="Hyperlink"/>
@@ -2336,7 +2336,7 @@
                 <w:noProof/>
                 <w:webHidden/>
               </w:rPr>
-              <w:instrText xml:space="preserve"> PAGEREF _Toc46018266 \h </w:instrText>
+              <w:instrText xml:space="preserve"> PAGEREF _Toc46179346 \h </w:instrText>
             </w:r>
             <w:r>
               <w:rPr>
@@ -2377,7 +2377,7 @@
               <w:noProof/>
             </w:rPr>
           </w:pPr>
-          <w:hyperlink w:anchor="_Toc46018267" w:history="1">
+          <w:hyperlink w:anchor="_Toc46179347" w:history="1">
             <w:r>
               <w:rPr>
                 <w:rStyle w:val="Hyperlink"/>
@@ -2404,7 +2404,7 @@
                 <w:noProof/>
                 <w:webHidden/>
               </w:rPr>
-              <w:instrText xml:space="preserve"> PAGEREF _Toc46018267 \h </w:instrText>
+              <w:instrText xml:space="preserve"> PAGEREF _Toc46179347 \h </w:instrText>
             </w:r>
             <w:r>
               <w:rPr>
@@ -2445,7 +2445,7 @@
               <w:noProof/>
             </w:rPr>
           </w:pPr>
-          <w:hyperlink w:anchor="_Toc46018268" w:history="1">
+          <w:hyperlink w:anchor="_Toc46179348" w:history="1">
             <w:r>
               <w:rPr>
                 <w:rStyle w:val="Hyperlink"/>
@@ -2472,7 +2472,7 @@
                 <w:noProof/>
                 <w:webHidden/>
               </w:rPr>
-              <w:instrText xml:space="preserve"> PAGEREF _Toc46018268 \h </w:instrText>
+              <w:instrText xml:space="preserve"> PAGEREF _Toc46179348 \h </w:instrText>
             </w:r>
             <w:r>
               <w:rPr>
@@ -2513,7 +2513,7 @@
               <w:noProof/>
             </w:rPr>
           </w:pPr>
-          <w:hyperlink w:anchor="_Toc46018269" w:history="1">
+          <w:hyperlink w:anchor="_Toc46179349" w:history="1">
             <w:r>
               <w:rPr>
                 <w:rStyle w:val="Hyperlink"/>
@@ -2540,7 +2540,7 @@
                 <w:noProof/>
                 <w:webHidden/>
               </w:rPr>
-              <w:instrText xml:space="preserve"> PAGEREF _Toc46018269 \h </w:instrText>
+              <w:instrText xml:space="preserve"> PAGEREF _Toc46179349 \h </w:instrText>
             </w:r>
             <w:r>
               <w:rPr>
@@ -2581,7 +2581,7 @@
               <w:noProof/>
             </w:rPr>
           </w:pPr>
-          <w:hyperlink w:anchor="_Toc46018270" w:history="1">
+          <w:hyperlink w:anchor="_Toc46179350" w:history="1">
             <w:r>
               <w:rPr>
                 <w:rStyle w:val="Hyperlink"/>
@@ -2608,7 +2608,7 @@
                 <w:noProof/>
                 <w:webHidden/>
               </w:rPr>
-              <w:instrText xml:space="preserve"> PAGEREF _Toc46018270 \h </w:instrText>
+              <w:instrText xml:space="preserve"> PAGEREF _Toc46179350 \h </w:instrText>
             </w:r>
             <w:r>
               <w:rPr>
@@ -2649,7 +2649,7 @@
               <w:noProof/>
             </w:rPr>
           </w:pPr>
-          <w:hyperlink w:anchor="_Toc46018271" w:history="1">
+          <w:hyperlink w:anchor="_Toc46179351" w:history="1">
             <w:r>
               <w:rPr>
                 <w:rStyle w:val="Hyperlink"/>
@@ -2676,7 +2676,7 @@
                 <w:noProof/>
                 <w:webHidden/>
               </w:rPr>
-              <w:instrText xml:space="preserve"> PAGEREF _Toc46018271 \h </w:instrText>
+              <w:instrText xml:space="preserve"> PAGEREF _Toc46179351 \h </w:instrText>
             </w:r>
             <w:r>
               <w:rPr>
@@ -2717,7 +2717,7 @@
               <w:noProof/>
             </w:rPr>
           </w:pPr>
-          <w:hyperlink w:anchor="_Toc46018272" w:history="1">
+          <w:hyperlink w:anchor="_Toc46179352" w:history="1">
             <w:r>
               <w:rPr>
                 <w:rStyle w:val="Hyperlink"/>
@@ -2744,7 +2744,7 @@
                 <w:noProof/>
                 <w:webHidden/>
               </w:rPr>
-              <w:instrText xml:space="preserve"> PAGEREF _Toc46018272 \h </w:instrText>
+              <w:instrText xml:space="preserve"> PAGEREF _Toc46179352 \h </w:instrText>
             </w:r>
             <w:r>
               <w:rPr>
@@ -2785,7 +2785,7 @@
               <w:noProof/>
             </w:rPr>
           </w:pPr>
-          <w:hyperlink w:anchor="_Toc46018273" w:history="1">
+          <w:hyperlink w:anchor="_Toc46179353" w:history="1">
             <w:r>
               <w:rPr>
                 <w:rStyle w:val="Hyperlink"/>
@@ -2812,7 +2812,7 @@
                 <w:noProof/>
                 <w:webHidden/>
               </w:rPr>
-              <w:instrText xml:space="preserve"> PAGEREF _Toc46018273 \h </w:instrText>
+              <w:instrText xml:space="preserve"> PAGEREF _Toc46179353 \h </w:instrText>
             </w:r>
             <w:r>
               <w:rPr>
@@ -2853,7 +2853,7 @@
               <w:noProof/>
             </w:rPr>
           </w:pPr>
-          <w:hyperlink w:anchor="_Toc46018274" w:history="1">
+          <w:hyperlink w:anchor="_Toc46179354" w:history="1">
             <w:r>
               <w:rPr>
                 <w:rStyle w:val="Hyperlink"/>
@@ -2880,7 +2880,7 @@
                 <w:noProof/>
                 <w:webHidden/>
               </w:rPr>
-              <w:instrText xml:space="preserve"> PAGEREF _Toc46018274 \h </w:instrText>
+              <w:instrText xml:space="preserve"> PAGEREF _Toc46179354 \h </w:instrText>
             </w:r>
             <w:r>
               <w:rPr>
@@ -2921,7 +2921,7 @@
               <w:noProof/>
             </w:rPr>
           </w:pPr>
-          <w:hyperlink w:anchor="_Toc46018275" w:history="1">
+          <w:hyperlink w:anchor="_Toc46179355" w:history="1">
             <w:r>
               <w:rPr>
                 <w:rStyle w:val="Hyperlink"/>
@@ -2948,7 +2948,7 @@
                 <w:noProof/>
                 <w:webHidden/>
               </w:rPr>
-              <w:instrText xml:space="preserve"> PAGEREF _Toc46018275 \h </w:instrText>
+              <w:instrText xml:space="preserve"> PAGEREF _Toc46179355 \h </w:instrText>
             </w:r>
             <w:r>
               <w:rPr>
@@ -2989,7 +2989,7 @@
               <w:noProof/>
             </w:rPr>
           </w:pPr>
-          <w:hyperlink w:anchor="_Toc46018276" w:history="1">
+          <w:hyperlink w:anchor="_Toc46179356" w:history="1">
             <w:r>
               <w:rPr>
                 <w:rStyle w:val="Hyperlink"/>
@@ -3016,7 +3016,7 @@
                 <w:noProof/>
                 <w:webHidden/>
               </w:rPr>
-              <w:instrText xml:space="preserve"> PAGEREF _Toc46018276 \h </w:instrText>
+              <w:instrText xml:space="preserve"> PAGEREF _Toc46179356 \h </w:instrText>
             </w:r>
             <w:r>
               <w:rPr>
@@ -3057,7 +3057,7 @@
               <w:noProof/>
             </w:rPr>
           </w:pPr>
-          <w:hyperlink w:anchor="_Toc46018277" w:history="1">
+          <w:hyperlink w:anchor="_Toc46179357" w:history="1">
             <w:r>
               <w:rPr>
                 <w:rStyle w:val="Hyperlink"/>
@@ -3084,7 +3084,7 @@
                 <w:noProof/>
                 <w:webHidden/>
               </w:rPr>
-              <w:instrText xml:space="preserve"> PAGEREF _Toc46018277 \h </w:instrText>
+              <w:instrText xml:space="preserve"> PAGEREF _Toc46179357 \h </w:instrText>
             </w:r>
             <w:r>
               <w:rPr>
@@ -3125,7 +3125,7 @@
               <w:noProof/>
             </w:rPr>
           </w:pPr>
-          <w:hyperlink w:anchor="_Toc46018278" w:history="1">
+          <w:hyperlink w:anchor="_Toc46179358" w:history="1">
             <w:r>
               <w:rPr>
                 <w:rStyle w:val="Hyperlink"/>
@@ -3152,7 +3152,7 @@
                 <w:noProof/>
                 <w:webHidden/>
               </w:rPr>
-              <w:instrText xml:space="preserve"> PAGEREF _Toc46018278 \h </w:instrText>
+              <w:instrText xml:space="preserve"> PAGEREF _Toc46179358 \h </w:instrText>
             </w:r>
             <w:r>
               <w:rPr>
@@ -3193,7 +3193,7 @@
               <w:noProof/>
             </w:rPr>
           </w:pPr>
-          <w:hyperlink w:anchor="_Toc46018279" w:history="1">
+          <w:hyperlink w:anchor="_Toc46179359" w:history="1">
             <w:r>
               <w:rPr>
                 <w:rStyle w:val="Hyperlink"/>
@@ -3220,7 +3220,7 @@
                 <w:noProof/>
                 <w:webHidden/>
               </w:rPr>
-              <w:instrText xml:space="preserve"> PAGEREF _Toc46018279 \h </w:instrText>
+              <w:instrText xml:space="preserve"> PAGEREF _Toc46179359 \h </w:instrText>
             </w:r>
             <w:r>
               <w:rPr>
@@ -3261,7 +3261,7 @@
               <w:noProof/>
             </w:rPr>
           </w:pPr>
-          <w:hyperlink w:anchor="_Toc46018280" w:history="1">
+          <w:hyperlink w:anchor="_Toc46179360" w:history="1">
             <w:r>
               <w:rPr>
                 <w:rStyle w:val="Hyperlink"/>
@@ -3288,7 +3288,7 @@
                 <w:noProof/>
                 <w:webHidden/>
               </w:rPr>
-              <w:instrText xml:space="preserve"> PAGEREF _Toc46018280 \h </w:instrText>
+              <w:instrText xml:space="preserve"> PAGEREF _Toc46179360 \h </w:instrText>
             </w:r>
             <w:r>
               <w:rPr>
@@ -3341,7 +3341,7 @@
       <w:pPr>
         <w:pStyle w:val="Heading1"/>
       </w:pPr>
-      <w:bookmarkStart w:id="0" w:name="_Toc46018233"/>
+      <w:bookmarkStart w:id="0" w:name="_Toc46179313"/>
       <w:r>
         <w:lastRenderedPageBreak/>
         <w:t>Software Practices I</w:t>
@@ -3353,7 +3353,7 @@
       <w:pPr>
         <w:pStyle w:val="Heading2"/>
       </w:pPr>
-      <w:bookmarkStart w:id="1" w:name="_Toc46018234"/>
+      <w:bookmarkStart w:id="1" w:name="_Toc46179314"/>
       <w:r>
         <w:t xml:space="preserve">Writing </w:t>
       </w:r>
@@ -3382,7 +3382,7 @@
       <w:pPr>
         <w:pStyle w:val="Heading2"/>
       </w:pPr>
-      <w:bookmarkStart w:id="2" w:name="_Toc46018235"/>
+      <w:bookmarkStart w:id="2" w:name="_Toc46179315"/>
       <w:r>
         <w:t>Writing modular code</w:t>
       </w:r>
@@ -3483,7 +3483,7 @@
       <w:pPr>
         <w:pStyle w:val="Heading2"/>
       </w:pPr>
-      <w:bookmarkStart w:id="3" w:name="_Toc46018236"/>
+      <w:bookmarkStart w:id="3" w:name="_Toc46179316"/>
       <w:r>
         <w:t>Writing efficient code</w:t>
       </w:r>
@@ -3587,7 +3587,7 @@
       <w:pPr>
         <w:pStyle w:val="Heading3"/>
       </w:pPr>
-      <w:bookmarkStart w:id="4" w:name="_Toc46018237"/>
+      <w:bookmarkStart w:id="4" w:name="_Toc46179317"/>
       <w:proofErr w:type="spellStart"/>
       <w:r>
         <w:t>optimizing_code_common_books</w:t>
@@ -3690,7 +3690,7 @@
       <w:pPr>
         <w:pStyle w:val="Heading3"/>
       </w:pPr>
-      <w:bookmarkStart w:id="5" w:name="_Toc46018238"/>
+      <w:bookmarkStart w:id="5" w:name="_Toc46179318"/>
       <w:proofErr w:type="spellStart"/>
       <w:r>
         <w:lastRenderedPageBreak/>
@@ -3770,7 +3770,7 @@
       <w:pPr>
         <w:pStyle w:val="Heading2"/>
       </w:pPr>
-      <w:bookmarkStart w:id="6" w:name="_Toc46018239"/>
+      <w:bookmarkStart w:id="6" w:name="_Toc46179319"/>
       <w:r>
         <w:t>Documentation</w:t>
       </w:r>
@@ -3847,7 +3847,7 @@
       <w:pPr>
         <w:pStyle w:val="Heading2"/>
       </w:pPr>
-      <w:bookmarkStart w:id="7" w:name="_Toc46018240"/>
+      <w:bookmarkStart w:id="7" w:name="_Toc46179320"/>
       <w:r>
         <w:t>Version Control</w:t>
       </w:r>
@@ -3870,7 +3870,7 @@
       <w:pPr>
         <w:pStyle w:val="Heading1"/>
       </w:pPr>
-      <w:bookmarkStart w:id="8" w:name="_Toc46018241"/>
+      <w:bookmarkStart w:id="8" w:name="_Toc46179321"/>
       <w:r>
         <w:lastRenderedPageBreak/>
         <w:t>Software Practices II</w:t>
@@ -3882,7 +3882,7 @@
       <w:pPr>
         <w:pStyle w:val="Heading2"/>
       </w:pPr>
-      <w:bookmarkStart w:id="9" w:name="_Toc46018242"/>
+      <w:bookmarkStart w:id="9" w:name="_Toc46179322"/>
       <w:r>
         <w:t>Testing</w:t>
       </w:r>
@@ -3942,7 +3942,7 @@
       <w:pPr>
         <w:pStyle w:val="Heading2"/>
       </w:pPr>
-      <w:bookmarkStart w:id="10" w:name="_Toc46018243"/>
+      <w:bookmarkStart w:id="10" w:name="_Toc46179323"/>
       <w:r>
         <w:t>Test Driven Development</w:t>
       </w:r>
@@ -4005,7 +4005,7 @@
       <w:pPr>
         <w:pStyle w:val="Heading2"/>
       </w:pPr>
-      <w:bookmarkStart w:id="11" w:name="_Toc46018244"/>
+      <w:bookmarkStart w:id="11" w:name="_Toc46179324"/>
       <w:r>
         <w:t>Logging</w:t>
       </w:r>
@@ -4030,7 +4030,7 @@
       <w:pPr>
         <w:pStyle w:val="Heading2"/>
       </w:pPr>
-      <w:bookmarkStart w:id="12" w:name="_Toc46018245"/>
+      <w:bookmarkStart w:id="12" w:name="_Toc46179325"/>
       <w:r>
         <w:t>Code Review</w:t>
       </w:r>
@@ -4046,7 +4046,7 @@
       <w:pPr>
         <w:pStyle w:val="Heading3"/>
       </w:pPr>
-      <w:bookmarkStart w:id="13" w:name="_Toc46018246"/>
+      <w:bookmarkStart w:id="13" w:name="_Toc46179326"/>
       <w:r>
         <w:t>Explain issues and make suggestions</w:t>
       </w:r>
@@ -4075,7 +4075,7 @@
       <w:pPr>
         <w:pStyle w:val="Heading3"/>
       </w:pPr>
-      <w:bookmarkStart w:id="14" w:name="_Toc46018247"/>
+      <w:bookmarkStart w:id="14" w:name="_Toc46179327"/>
       <w:r>
         <w:t>Keep comments objective</w:t>
       </w:r>
@@ -4158,7 +4158,7 @@
       <w:pPr>
         <w:pStyle w:val="Heading3"/>
       </w:pPr>
-      <w:bookmarkStart w:id="15" w:name="_Toc46018248"/>
+      <w:bookmarkStart w:id="15" w:name="_Toc46179328"/>
       <w:r>
         <w:t>Provide code examples</w:t>
       </w:r>
@@ -5292,7 +5292,7 @@
       <w:pPr>
         <w:pStyle w:val="Heading1"/>
       </w:pPr>
-      <w:bookmarkStart w:id="16" w:name="_Toc46018249"/>
+      <w:bookmarkStart w:id="16" w:name="_Toc46179329"/>
       <w:r>
         <w:lastRenderedPageBreak/>
         <w:t>Object Oriented Programming</w:t>
@@ -5307,7 +5307,7 @@
       <w:pPr>
         <w:pStyle w:val="Heading2"/>
       </w:pPr>
-      <w:bookmarkStart w:id="17" w:name="_Toc46018250"/>
+      <w:bookmarkStart w:id="17" w:name="_Toc46179330"/>
       <w:r>
         <w:t>Introduction</w:t>
       </w:r>
@@ -5452,7 +5452,7 @@
       <w:pPr>
         <w:pStyle w:val="Heading2"/>
       </w:pPr>
-      <w:bookmarkStart w:id="18" w:name="_Toc46018251"/>
+      <w:bookmarkStart w:id="18" w:name="_Toc46179331"/>
       <w:r>
         <w:t>Classes and Objects</w:t>
       </w:r>
@@ -5469,7 +5469,7 @@
       <w:pPr>
         <w:pStyle w:val="Heading3"/>
       </w:pPr>
-      <w:bookmarkStart w:id="19" w:name="_Toc46018252"/>
+      <w:bookmarkStart w:id="19" w:name="_Toc46179332"/>
       <w:proofErr w:type="spellStart"/>
       <w:r>
         <w:t>shirt_exercise</w:t>
@@ -5581,7 +5581,7 @@
       <w:pPr>
         <w:pStyle w:val="Heading3"/>
       </w:pPr>
-      <w:bookmarkStart w:id="20" w:name="_Toc46018253"/>
+      <w:bookmarkStart w:id="20" w:name="_Toc46179333"/>
       <w:r>
         <w:t>Get and Set methods</w:t>
       </w:r>
@@ -6813,7 +6813,7 @@
       <w:pPr>
         <w:pStyle w:val="Heading3"/>
       </w:pPr>
-      <w:bookmarkStart w:id="21" w:name="_Toc46018254"/>
+      <w:bookmarkStart w:id="21" w:name="_Toc46179334"/>
       <w:r>
         <w:t>OOP Syntax Exercise - Part 2</w:t>
       </w:r>
@@ -6837,7 +6837,7 @@
       <w:pPr>
         <w:pStyle w:val="Heading2"/>
       </w:pPr>
-      <w:bookmarkStart w:id="22" w:name="_Toc46018255"/>
+      <w:bookmarkStart w:id="22" w:name="_Toc46179335"/>
       <w:r>
         <w:t>Python Package: Gaussian Distribution</w:t>
       </w:r>
@@ -6990,7 +6990,6 @@
           <w:id w:val="-96948390"/>
           <w:citation/>
         </w:sdtPr>
-        <w:sdtEndPr/>
         <w:sdtContent>
           <w:r>
             <w:fldChar w:fldCharType="begin"/>
@@ -7017,7 +7016,6 @@
           <w:id w:val="-826583202"/>
           <w:citation/>
         </w:sdtPr>
-        <w:sdtEndPr/>
         <w:sdtContent>
           <w:r>
             <w:fldChar w:fldCharType="begin"/>
@@ -7047,7 +7045,6 @@
           <w:id w:val="-1890409555"/>
           <w:citation/>
         </w:sdtPr>
-        <w:sdtEndPr/>
         <w:sdtContent>
           <w:r>
             <w:fldChar w:fldCharType="begin"/>
@@ -7074,7 +7071,6 @@
           <w:id w:val="-164011658"/>
           <w:citation/>
         </w:sdtPr>
-        <w:sdtEndPr/>
         <w:sdtContent>
           <w:r>
             <w:fldChar w:fldCharType="begin"/>
@@ -7104,7 +7100,6 @@
           <w:id w:val="238287251"/>
           <w:citation/>
         </w:sdtPr>
-        <w:sdtEndPr/>
         <w:sdtContent>
           <w:r>
             <w:fldChar w:fldCharType="begin"/>
@@ -7131,7 +7126,6 @@
           <w:id w:val="-290597157"/>
           <w:citation/>
         </w:sdtPr>
-        <w:sdtEndPr/>
         <w:sdtContent>
           <w:r>
             <w:fldChar w:fldCharType="begin"/>
@@ -7161,7 +7155,6 @@
           <w:id w:val="1297256928"/>
           <w:citation/>
         </w:sdtPr>
-        <w:sdtEndPr/>
         <w:sdtContent>
           <w:r>
             <w:fldChar w:fldCharType="begin"/>
@@ -7194,7 +7187,7 @@
       <w:pPr>
         <w:pStyle w:val="Heading2"/>
       </w:pPr>
-      <w:bookmarkStart w:id="23" w:name="_Toc46018256"/>
+      <w:bookmarkStart w:id="23" w:name="_Toc46179336"/>
       <w:r>
         <w:lastRenderedPageBreak/>
         <w:t>Theory</w:t>
@@ -8299,7 +8292,7 @@
       <w:pPr>
         <w:pStyle w:val="Heading2"/>
       </w:pPr>
-      <w:bookmarkStart w:id="24" w:name="_Toc46018257"/>
+      <w:bookmarkStart w:id="24" w:name="_Toc46179337"/>
       <w:r>
         <w:t>The Gaussian Class</w:t>
       </w:r>
@@ -8420,7 +8413,7 @@
       <w:pPr>
         <w:pStyle w:val="Heading3"/>
       </w:pPr>
-      <w:bookmarkStart w:id="25" w:name="_Toc46018258"/>
+      <w:bookmarkStart w:id="25" w:name="_Toc46179338"/>
       <w:proofErr w:type="spellStart"/>
       <w:r>
         <w:t>gaussian_code_exercise.ipynb</w:t>
@@ -8797,7 +8790,7 @@
       <w:pPr>
         <w:pStyle w:val="Heading2"/>
       </w:pPr>
-      <w:bookmarkStart w:id="26" w:name="_Toc46018259"/>
+      <w:bookmarkStart w:id="26" w:name="_Toc46179339"/>
       <w:r>
         <w:t>Magic Methods in code</w:t>
       </w:r>
@@ -8822,7 +8815,7 @@
       <w:pPr>
         <w:pStyle w:val="Heading3"/>
       </w:pPr>
-      <w:bookmarkStart w:id="27" w:name="_Toc46018260"/>
+      <w:bookmarkStart w:id="27" w:name="_Toc46179340"/>
       <w:proofErr w:type="spellStart"/>
       <w:r>
         <w:t>magic_methods</w:t>
@@ -8879,7 +8872,7 @@
       <w:pPr>
         <w:pStyle w:val="Heading2"/>
       </w:pPr>
-      <w:bookmarkStart w:id="28" w:name="_Toc46018261"/>
+      <w:bookmarkStart w:id="28" w:name="_Toc46179341"/>
       <w:r>
         <w:t>Inheritance</w:t>
       </w:r>
@@ -8924,7 +8917,7 @@
       <w:pPr>
         <w:pStyle w:val="Heading3"/>
       </w:pPr>
-      <w:bookmarkStart w:id="29" w:name="_Toc46018262"/>
+      <w:bookmarkStart w:id="29" w:name="_Toc46179342"/>
       <w:proofErr w:type="spellStart"/>
       <w:r>
         <w:t>inheritance_exercise_clothing</w:t>
@@ -9005,7 +8998,7 @@
       <w:pPr>
         <w:pStyle w:val="Heading2"/>
       </w:pPr>
-      <w:bookmarkStart w:id="30" w:name="_Toc46018263"/>
+      <w:bookmarkStart w:id="30" w:name="_Toc46179343"/>
       <w:r>
         <w:t>Inheritance Gaussian Class</w:t>
       </w:r>
@@ -9025,7 +9018,7 @@
       <w:pPr>
         <w:pStyle w:val="Heading3"/>
       </w:pPr>
-      <w:bookmarkStart w:id="31" w:name="_Toc46018264"/>
+      <w:bookmarkStart w:id="31" w:name="_Toc46179344"/>
       <w:proofErr w:type="spellStart"/>
       <w:r>
         <w:t>inheritance_probability_distribution</w:t>
@@ -9093,7 +9086,7 @@
       <w:pPr>
         <w:pStyle w:val="Heading2"/>
       </w:pPr>
-      <w:bookmarkStart w:id="32" w:name="_Toc46018265"/>
+      <w:bookmarkStart w:id="32" w:name="_Toc46179345"/>
       <w:r>
         <w:t>Advanced OOP topics</w:t>
       </w:r>
@@ -9152,7 +9145,6 @@
           <w:id w:val="678852475"/>
           <w:citation/>
         </w:sdtPr>
-        <w:sdtEndPr/>
         <w:sdtContent>
           <w:r>
             <w:fldChar w:fldCharType="begin"/>
@@ -9182,7 +9174,6 @@
           <w:id w:val="-1095786134"/>
           <w:citation/>
         </w:sdtPr>
-        <w:sdtEndPr/>
         <w:sdtContent>
           <w:r>
             <w:fldChar w:fldCharType="begin"/>
@@ -9212,7 +9203,6 @@
           <w:id w:val="876514197"/>
           <w:citation/>
         </w:sdtPr>
-        <w:sdtEndPr/>
         <w:sdtContent>
           <w:r>
             <w:fldChar w:fldCharType="begin"/>
@@ -9242,7 +9232,6 @@
           <w:id w:val="1056663817"/>
           <w:citation/>
         </w:sdtPr>
-        <w:sdtEndPr/>
         <w:sdtContent>
           <w:r>
             <w:fldChar w:fldCharType="begin"/>
@@ -9270,7 +9259,7 @@
       <w:pPr>
         <w:pStyle w:val="Heading3"/>
       </w:pPr>
-      <w:bookmarkStart w:id="33" w:name="_Toc46018266"/>
+      <w:bookmarkStart w:id="33" w:name="_Toc46179346"/>
       <w:r>
         <w:t>Static, Class, and Instance methods</w:t>
       </w:r>
@@ -9438,7 +9427,7 @@
       <w:pPr>
         <w:pStyle w:val="Heading3"/>
       </w:pPr>
-      <w:bookmarkStart w:id="34" w:name="_Toc46018267"/>
+      <w:bookmarkStart w:id="34" w:name="_Toc46179347"/>
       <w:r>
         <w:t>Class attributes and instance attributes</w:t>
       </w:r>
@@ -9562,27 +9551,14 @@
       <w:r>
         <w:t xml:space="preserve">Figure </w:t>
       </w:r>
-      <w:r>
-        <w:fldChar w:fldCharType="begin"/>
-      </w:r>
-      <w:r>
-        <w:instrText xml:space="preserve"> SEQ Figure \* ARABIC </w:instrText>
-      </w:r>
-      <w:r>
-        <w:fldChar w:fldCharType="separate"/>
-      </w:r>
-      <w:r>
-        <w:rPr>
-          <w:noProof/>
-        </w:rPr>
-        <w:t>1</w:t>
-      </w:r>
-      <w:r>
-        <w:rPr>
-          <w:noProof/>
-        </w:rPr>
-        <w:fldChar w:fldCharType="end"/>
-      </w:r>
+      <w:fldSimple w:instr=" SEQ Figure \* ARABIC ">
+        <w:r>
+          <w:rPr>
+            <w:noProof/>
+          </w:rPr>
+          <w:t>1</w:t>
+        </w:r>
+      </w:fldSimple>
       <w:r>
         <w:t xml:space="preserve"> Class attribute example</w:t>
       </w:r>
@@ -9735,7 +9711,7 @@
       <w:pPr>
         <w:pStyle w:val="Heading2"/>
       </w:pPr>
-      <w:bookmarkStart w:id="35" w:name="_Toc46018268"/>
+      <w:bookmarkStart w:id="35" w:name="_Toc46179348"/>
       <w:r>
         <w:t>Mixins</w:t>
       </w:r>
@@ -9766,7 +9742,7 @@
       <w:pPr>
         <w:pStyle w:val="Heading3"/>
       </w:pPr>
-      <w:bookmarkStart w:id="36" w:name="_Toc46018269"/>
+      <w:bookmarkStart w:id="36" w:name="_Toc46179349"/>
       <w:r>
         <w:t>Mixin example</w:t>
       </w:r>
@@ -9925,7 +9901,7 @@
       <w:pPr>
         <w:pStyle w:val="Heading2"/>
       </w:pPr>
-      <w:bookmarkStart w:id="37" w:name="_Toc46018270"/>
+      <w:bookmarkStart w:id="37" w:name="_Toc46179350"/>
       <w:r>
         <w:t>Python Decorators</w:t>
       </w:r>
@@ -9942,7 +9918,7 @@
       <w:pPr>
         <w:pStyle w:val="Heading2"/>
       </w:pPr>
-      <w:bookmarkStart w:id="38" w:name="_Toc46018271"/>
+      <w:bookmarkStart w:id="38" w:name="_Toc46179351"/>
       <w:r>
         <w:t>Modularized Code</w:t>
       </w:r>
@@ -9999,7 +9975,7 @@
       <w:pPr>
         <w:pStyle w:val="Heading2"/>
       </w:pPr>
-      <w:bookmarkStart w:id="39" w:name="_Toc46018272"/>
+      <w:bookmarkStart w:id="39" w:name="_Toc46179352"/>
       <w:r>
         <w:t>Packages</w:t>
       </w:r>
@@ -10072,10 +10048,22 @@
           <w:b/>
           <w:bCs/>
         </w:rPr>
-        <w:t>package-name</w:t>
-      </w:r>
-      <w:r>
-        <w:t>.__file__ .</w:t>
+        <w:t>package-</w:t>
+      </w:r>
+      <w:proofErr w:type="spellStart"/>
+      <w:r>
+        <w:rPr>
+          <w:b/>
+          <w:bCs/>
+        </w:rPr>
+        <w:t>name</w:t>
+      </w:r>
+      <w:r>
+        <w:t>.__file</w:t>
+      </w:r>
+      <w:proofErr w:type="spellEnd"/>
+      <w:r>
+        <w:t>__ .</w:t>
       </w:r>
     </w:p>
     <w:p/>
@@ -10083,7 +10071,7 @@
       <w:pPr>
         <w:pStyle w:val="Heading2"/>
       </w:pPr>
-      <w:bookmarkStart w:id="40" w:name="_Toc46018273"/>
+      <w:bookmarkStart w:id="40" w:name="_Toc46179353"/>
       <w:r>
         <w:t>Virtual Environments</w:t>
       </w:r>
@@ -10147,7 +10135,7 @@
       <w:pPr>
         <w:pStyle w:val="Heading2"/>
       </w:pPr>
-      <w:bookmarkStart w:id="41" w:name="_Toc46018274"/>
+      <w:bookmarkStart w:id="41" w:name="_Toc46179354"/>
       <w:r>
         <w:t>Exercise: Making a Package and Pip Installing</w:t>
       </w:r>
@@ -10544,7 +10532,7 @@
       <w:pPr>
         <w:pStyle w:val="Heading2"/>
       </w:pPr>
-      <w:bookmarkStart w:id="42" w:name="_Toc46018275"/>
+      <w:bookmarkStart w:id="42" w:name="_Toc46179355"/>
       <w:r>
         <w:t>Binomial Class</w:t>
       </w:r>
@@ -10564,7 +10552,7 @@
       <w:pPr>
         <w:pStyle w:val="Heading3"/>
       </w:pPr>
-      <w:bookmarkStart w:id="43" w:name="_Toc46018276"/>
+      <w:bookmarkStart w:id="43" w:name="_Toc46179356"/>
       <w:r>
         <w:t>Exercise: Binomial Class</w:t>
       </w:r>
@@ -10604,6 +10592,192 @@
     <w:p>
       <w:r>
         <w:t>Calculate n and p in the dataset by using count() on the list to find p and len() to find n.</w:t>
+      </w:r>
+    </w:p>
+    <w:p>
+      <w:r>
+        <w:t xml:space="preserve">Plot the histogram of the dataset using </w:t>
+      </w:r>
+      <w:r>
+        <w:t>density as the function.</w:t>
+      </w:r>
+    </w:p>
+    <w:p>
+      <w:r>
+        <w:rPr>
+          <w:noProof/>
+        </w:rPr>
+        <w:lastRenderedPageBreak/>
+        <w:drawing>
+          <wp:inline distT="0" distB="0" distL="0" distR="0" wp14:anchorId="5BCD3AE5" wp14:editId="5A842232">
+            <wp:extent cx="5852172" cy="4389129"/>
+            <wp:effectExtent l="0" t="0" r="0" b="0"/>
+            <wp:docPr id="30" name="Picture 30"/>
+            <wp:cNvGraphicFramePr>
+              <a:graphicFrameLocks xmlns:a="http://schemas.openxmlformats.org/drawingml/2006/main" noChangeAspect="1"/>
+            </wp:cNvGraphicFramePr>
+            <a:graphic xmlns:a="http://schemas.openxmlformats.org/drawingml/2006/main">
+              <a:graphicData uri="http://schemas.openxmlformats.org/drawingml/2006/picture">
+                <pic:pic xmlns:pic="http://schemas.openxmlformats.org/drawingml/2006/picture">
+                  <pic:nvPicPr>
+                    <pic:cNvPr id="30" name="binomial_dist_histogram.png"/>
+                    <pic:cNvPicPr/>
+                  </pic:nvPicPr>
+                  <pic:blipFill>
+                    <a:blip r:embed="rId51">
+                      <a:extLst>
+                        <a:ext uri="{28A0092B-C50C-407E-A947-70E740481C1C}">
+                          <a14:useLocalDpi xmlns:a14="http://schemas.microsoft.com/office/drawing/2010/main" val="0"/>
+                        </a:ext>
+                      </a:extLst>
+                    </a:blip>
+                    <a:stretch>
+                      <a:fillRect/>
+                    </a:stretch>
+                  </pic:blipFill>
+                  <pic:spPr>
+                    <a:xfrm>
+                      <a:off x="0" y="0"/>
+                      <a:ext cx="5852172" cy="4389129"/>
+                    </a:xfrm>
+                    <a:prstGeom prst="rect">
+                      <a:avLst/>
+                    </a:prstGeom>
+                  </pic:spPr>
+                </pic:pic>
+              </a:graphicData>
+            </a:graphic>
+          </wp:inline>
+        </w:drawing>
+      </w:r>
+    </w:p>
+    <w:p>
+      <w:r>
+        <w:t>Calculate the PDF a using the formula</w:t>
+      </w:r>
+      <w:r>
+        <w:rPr>
+          <w:noProof/>
+        </w:rPr>
+        <w:drawing>
+          <wp:inline distT="0" distB="0" distL="0" distR="0" wp14:anchorId="2F6F712D" wp14:editId="615584E4">
+            <wp:extent cx="4029637" cy="485843"/>
+            <wp:effectExtent l="0" t="0" r="0" b="9525"/>
+            <wp:docPr id="25" name="Picture 25"/>
+            <wp:cNvGraphicFramePr>
+              <a:graphicFrameLocks xmlns:a="http://schemas.openxmlformats.org/drawingml/2006/main" noChangeAspect="1"/>
+            </wp:cNvGraphicFramePr>
+            <a:graphic xmlns:a="http://schemas.openxmlformats.org/drawingml/2006/main">
+              <a:graphicData uri="http://schemas.openxmlformats.org/drawingml/2006/picture">
+                <pic:pic xmlns:pic="http://schemas.openxmlformats.org/drawingml/2006/picture">
+                  <pic:nvPicPr>
+                    <pic:cNvPr id="1" name=""/>
+                    <pic:cNvPicPr/>
+                  </pic:nvPicPr>
+                  <pic:blipFill>
+                    <a:blip r:embed="rId33"/>
+                    <a:stretch>
+                      <a:fillRect/>
+                    </a:stretch>
+                  </pic:blipFill>
+                  <pic:spPr>
+                    <a:xfrm>
+                      <a:off x="0" y="0"/>
+                      <a:ext cx="4029637" cy="485843"/>
+                    </a:xfrm>
+                    <a:prstGeom prst="rect">
+                      <a:avLst/>
+                    </a:prstGeom>
+                  </pic:spPr>
+                </pic:pic>
+              </a:graphicData>
+            </a:graphic>
+          </wp:inline>
+        </w:drawing>
+      </w:r>
+      <w:r>
+        <w:t>.</w:t>
+      </w:r>
+    </w:p>
+    <w:p>
+      <w:r>
+        <w:t xml:space="preserve">Plot the </w:t>
+      </w:r>
+      <w:r>
+        <w:t>graph of the PDF values for k from 1..n.</w:t>
+      </w:r>
+    </w:p>
+    <w:p>
+      <w:r>
+        <w:rPr>
+          <w:noProof/>
+        </w:rPr>
+        <w:lastRenderedPageBreak/>
+        <w:drawing>
+          <wp:inline distT="0" distB="0" distL="0" distR="0" wp14:anchorId="3494367C" wp14:editId="1AAF1A3B">
+            <wp:extent cx="5852172" cy="4389129"/>
+            <wp:effectExtent l="0" t="0" r="0" b="0"/>
+            <wp:docPr id="31" name="Picture 31"/>
+            <wp:cNvGraphicFramePr>
+              <a:graphicFrameLocks xmlns:a="http://schemas.openxmlformats.org/drawingml/2006/main" noChangeAspect="1"/>
+            </wp:cNvGraphicFramePr>
+            <a:graphic xmlns:a="http://schemas.openxmlformats.org/drawingml/2006/main">
+              <a:graphicData uri="http://schemas.openxmlformats.org/drawingml/2006/picture">
+                <pic:pic xmlns:pic="http://schemas.openxmlformats.org/drawingml/2006/picture">
+                  <pic:nvPicPr>
+                    <pic:cNvPr id="31" name="binomial_dist_pdf_plot.png"/>
+                    <pic:cNvPicPr/>
+                  </pic:nvPicPr>
+                  <pic:blipFill>
+                    <a:blip r:embed="rId52">
+                      <a:extLst>
+                        <a:ext uri="{28A0092B-C50C-407E-A947-70E740481C1C}">
+                          <a14:useLocalDpi xmlns:a14="http://schemas.microsoft.com/office/drawing/2010/main" val="0"/>
+                        </a:ext>
+                      </a:extLst>
+                    </a:blip>
+                    <a:stretch>
+                      <a:fillRect/>
+                    </a:stretch>
+                  </pic:blipFill>
+                  <pic:spPr>
+                    <a:xfrm>
+                      <a:off x="0" y="0"/>
+                      <a:ext cx="5852172" cy="4389129"/>
+                    </a:xfrm>
+                    <a:prstGeom prst="rect">
+                      <a:avLst/>
+                    </a:prstGeom>
+                  </pic:spPr>
+                </pic:pic>
+              </a:graphicData>
+            </a:graphic>
+          </wp:inline>
+        </w:drawing>
+      </w:r>
+    </w:p>
+    <w:p>
+      <w:r>
+        <w:t xml:space="preserve">Write a </w:t>
+      </w:r>
+      <w:r>
+        <w:t>__add__ magic method</w:t>
+      </w:r>
+      <w:r>
+        <w:t xml:space="preserve"> to add 2 binomial distributions, by </w:t>
+      </w:r>
+      <w:r>
+        <w:t>adding their n values, checking for their datasets and concatenating the data.</w:t>
+      </w:r>
+    </w:p>
+    <w:p>
+      <w:r>
+        <w:t>Write a __repr__ magic method to return stats about the distribution.</w:t>
+      </w:r>
+    </w:p>
+    <w:p>
+      <w:r>
+        <w:t xml:space="preserve"> </w:t>
       </w:r>
     </w:p>
     <w:p/>
@@ -10662,6 +10836,7 @@
     <w:p/>
     <w:p/>
     <w:p/>
+    <w:p/>
     <w:p>
       <w:pPr>
         <w:rPr>
@@ -10723,7 +10898,7 @@
         <w:br w:type="page"/>
       </w:r>
     </w:p>
-    <w:bookmarkStart w:id="44" w:name="_Toc46018277" w:displacedByCustomXml="next"/>
+    <w:bookmarkStart w:id="44" w:name="_Toc46179357" w:displacedByCustomXml="next"/>
     <w:sdt>
       <w:sdtPr>
         <w:rPr>
@@ -10738,7 +10913,6 @@
           <w:docPartUnique/>
         </w:docPartObj>
       </w:sdtPr>
-      <w:sdtEndPr/>
       <w:sdtContent>
         <w:p>
           <w:pPr>
@@ -10754,7 +10928,6 @@
             <w:id w:val="-573587230"/>
             <w:bibliography/>
           </w:sdtPr>
-          <w:sdtEndPr/>
           <w:sdtContent>
             <w:p>
               <w:pPr>
@@ -11197,7 +11370,7 @@
       <w:pPr>
         <w:pStyle w:val="Heading1"/>
       </w:pPr>
-      <w:bookmarkStart w:id="45" w:name="_Toc46018278"/>
+      <w:bookmarkStart w:id="45" w:name="_Toc46179358"/>
       <w:r>
         <w:t>Hello</w:t>
       </w:r>
@@ -11207,7 +11380,7 @@
       <w:pPr>
         <w:pStyle w:val="Heading2"/>
       </w:pPr>
-      <w:bookmarkStart w:id="46" w:name="_Toc46018279"/>
+      <w:bookmarkStart w:id="46" w:name="_Toc46179359"/>
       <w:r>
         <w:t>Hello</w:t>
       </w:r>
@@ -11217,7 +11390,7 @@
       <w:pPr>
         <w:pStyle w:val="Heading3"/>
       </w:pPr>
-      <w:bookmarkStart w:id="47" w:name="_Toc46018280"/>
+      <w:bookmarkStart w:id="47" w:name="_Toc46179360"/>
       <w:r>
         <w:t>Hello</w:t>
       </w:r>

</xml_diff>

<commit_message>
Add notes for PyPi
oop_pypi:
  - Add notes for PyPi

Notes_Udacity_AWS_Machine_Learning_Foundations_Course:
  - Add notes for PyPi
</commit_message>
<xml_diff>
--- a/notes/Notes_Udacity_AWS_Machine_Learning_Foundations_Course.docx
+++ b/notes/Notes_Udacity_AWS_Machine_Learning_Foundations_Course.docx
@@ -10576,6 +10576,13 @@
       </w:r>
     </w:p>
     <w:p>
+      <w:pPr>
+        <w:pStyle w:val="ListParagraph"/>
+        <w:numPr>
+          <w:ilvl w:val="0"/>
+          <w:numId w:val="29"/>
+        </w:numPr>
+      </w:pPr>
       <w:r>
         <w:t xml:space="preserve">Mean is calculated as the multiplication of n and p. </w:t>
       </w:r>
@@ -10590,11 +10597,25 @@
       </w:r>
     </w:p>
     <w:p>
+      <w:pPr>
+        <w:pStyle w:val="ListParagraph"/>
+        <w:numPr>
+          <w:ilvl w:val="0"/>
+          <w:numId w:val="29"/>
+        </w:numPr>
+      </w:pPr>
       <w:r>
         <w:t>Calculate n and p in the dataset by using count() on the list to find p and len() to find n.</w:t>
       </w:r>
     </w:p>
     <w:p>
+      <w:pPr>
+        <w:pStyle w:val="ListParagraph"/>
+        <w:numPr>
+          <w:ilvl w:val="0"/>
+          <w:numId w:val="29"/>
+        </w:numPr>
+      </w:pPr>
       <w:r>
         <w:t xml:space="preserve">Plot the histogram of the dataset using </w:t>
       </w:r>
@@ -10603,14 +10624,20 @@
       </w:r>
     </w:p>
     <w:p>
+      <w:pPr>
+        <w:pStyle w:val="ListParagraph"/>
+        <w:numPr>
+          <w:ilvl w:val="0"/>
+          <w:numId w:val="29"/>
+        </w:numPr>
+      </w:pPr>
       <w:r>
         <w:rPr>
           <w:noProof/>
         </w:rPr>
-        <w:lastRenderedPageBreak/>
         <w:drawing>
-          <wp:inline distT="0" distB="0" distL="0" distR="0" wp14:anchorId="5BCD3AE5" wp14:editId="5A842232">
-            <wp:extent cx="5852172" cy="4389129"/>
+          <wp:inline distT="0" distB="0" distL="0" distR="0" wp14:anchorId="5BCD3AE5" wp14:editId="739E5CD3">
+            <wp:extent cx="3108960" cy="2331720"/>
             <wp:effectExtent l="0" t="0" r="0" b="0"/>
             <wp:docPr id="30" name="Picture 30"/>
             <wp:cNvGraphicFramePr>
@@ -10638,7 +10665,7 @@
                   <pic:spPr>
                     <a:xfrm>
                       <a:off x="0" y="0"/>
-                      <a:ext cx="5852172" cy="4389129"/>
+                      <a:ext cx="3108967" cy="2331725"/>
                     </a:xfrm>
                     <a:prstGeom prst="rect">
                       <a:avLst/>
@@ -10652,6 +10679,13 @@
       </w:r>
     </w:p>
     <w:p>
+      <w:pPr>
+        <w:pStyle w:val="ListParagraph"/>
+        <w:numPr>
+          <w:ilvl w:val="0"/>
+          <w:numId w:val="29"/>
+        </w:numPr>
+      </w:pPr>
       <w:r>
         <w:t>Calculate the PDF a using the formula</w:t>
       </w:r>
@@ -10700,6 +10734,13 @@
       </w:r>
     </w:p>
     <w:p>
+      <w:pPr>
+        <w:pStyle w:val="ListParagraph"/>
+        <w:numPr>
+          <w:ilvl w:val="0"/>
+          <w:numId w:val="29"/>
+        </w:numPr>
+      </w:pPr>
       <w:r>
         <w:t xml:space="preserve">Plot the </w:t>
       </w:r>
@@ -10708,14 +10749,21 @@
       </w:r>
     </w:p>
     <w:p>
+      <w:pPr>
+        <w:pStyle w:val="ListParagraph"/>
+        <w:numPr>
+          <w:ilvl w:val="0"/>
+          <w:numId w:val="29"/>
+        </w:numPr>
+      </w:pPr>
       <w:r>
         <w:rPr>
           <w:noProof/>
         </w:rPr>
         <w:lastRenderedPageBreak/>
         <w:drawing>
-          <wp:inline distT="0" distB="0" distL="0" distR="0" wp14:anchorId="3494367C" wp14:editId="1AAF1A3B">
-            <wp:extent cx="5852172" cy="4389129"/>
+          <wp:inline distT="0" distB="0" distL="0" distR="0" wp14:anchorId="3494367C" wp14:editId="45367707">
+            <wp:extent cx="3413760" cy="2560320"/>
             <wp:effectExtent l="0" t="0" r="0" b="0"/>
             <wp:docPr id="31" name="Picture 31"/>
             <wp:cNvGraphicFramePr>
@@ -10743,7 +10791,7 @@
                   <pic:spPr>
                     <a:xfrm>
                       <a:off x="0" y="0"/>
-                      <a:ext cx="5852172" cy="4389129"/>
+                      <a:ext cx="3414159" cy="2560619"/>
                     </a:xfrm>
                     <a:prstGeom prst="rect">
                       <a:avLst/>
@@ -10757,6 +10805,13 @@
       </w:r>
     </w:p>
     <w:p>
+      <w:pPr>
+        <w:pStyle w:val="ListParagraph"/>
+        <w:numPr>
+          <w:ilvl w:val="0"/>
+          <w:numId w:val="29"/>
+        </w:numPr>
+      </w:pPr>
       <w:r>
         <w:t xml:space="preserve">Write a </w:t>
       </w:r>
@@ -10771,6 +10826,13 @@
       </w:r>
     </w:p>
     <w:p>
+      <w:pPr>
+        <w:pStyle w:val="ListParagraph"/>
+        <w:numPr>
+          <w:ilvl w:val="0"/>
+          <w:numId w:val="29"/>
+        </w:numPr>
+      </w:pPr>
       <w:r>
         <w:t>Write a __repr__ magic method to return stats about the distribution.</w:t>
       </w:r>
@@ -10778,6 +10840,31 @@
     <w:p>
       <w:r>
         <w:t xml:space="preserve"> </w:t>
+      </w:r>
+    </w:p>
+    <w:p>
+      <w:pPr>
+        <w:pStyle w:val="Heading2"/>
+      </w:pPr>
+      <w:r>
+        <w:t>PyPi</w:t>
+      </w:r>
+    </w:p>
+    <w:p/>
+    <w:p>
+      <w:r>
+        <w:t>It’s a python package repository used to store packages on the internet. TestPyPi is used for storing test packages before release.</w:t>
+      </w:r>
+    </w:p>
+    <w:p>
+      <w:r>
+        <w:t xml:space="preserve">The exercise has been skipped: </w:t>
+      </w:r>
+      <w:r>
+        <w:t xml:space="preserve"> </w:t>
+      </w:r>
+      <w:r>
+        <w:t>Exercise: Upload to PyPi</w:t>
       </w:r>
     </w:p>
     <w:p/>
@@ -11821,6 +11908,92 @@
     </w:lvl>
   </w:abstractNum>
   <w:abstractNum w:abstractNumId="4" w15:restartNumberingAfterBreak="0">
+    <w:nsid w:val="1A235872"/>
+    <w:multiLevelType w:val="hybridMultilevel"/>
+    <w:tmpl w:val="A8EE2FB6"/>
+    <w:lvl w:ilvl="0" w:tplc="0409000F">
+      <w:start w:val="1"/>
+      <w:numFmt w:val="decimal"/>
+      <w:lvlText w:val="%1."/>
+      <w:lvlJc w:val="left"/>
+      <w:pPr>
+        <w:ind w:left="720" w:hanging="360"/>
+      </w:pPr>
+    </w:lvl>
+    <w:lvl w:ilvl="1" w:tplc="04090019" w:tentative="1">
+      <w:start w:val="1"/>
+      <w:numFmt w:val="lowerLetter"/>
+      <w:lvlText w:val="%2."/>
+      <w:lvlJc w:val="left"/>
+      <w:pPr>
+        <w:ind w:left="1440" w:hanging="360"/>
+      </w:pPr>
+    </w:lvl>
+    <w:lvl w:ilvl="2" w:tplc="0409001B" w:tentative="1">
+      <w:start w:val="1"/>
+      <w:numFmt w:val="lowerRoman"/>
+      <w:lvlText w:val="%3."/>
+      <w:lvlJc w:val="right"/>
+      <w:pPr>
+        <w:ind w:left="2160" w:hanging="180"/>
+      </w:pPr>
+    </w:lvl>
+    <w:lvl w:ilvl="3" w:tplc="0409000F" w:tentative="1">
+      <w:start w:val="1"/>
+      <w:numFmt w:val="decimal"/>
+      <w:lvlText w:val="%4."/>
+      <w:lvlJc w:val="left"/>
+      <w:pPr>
+        <w:ind w:left="2880" w:hanging="360"/>
+      </w:pPr>
+    </w:lvl>
+    <w:lvl w:ilvl="4" w:tplc="04090019" w:tentative="1">
+      <w:start w:val="1"/>
+      <w:numFmt w:val="lowerLetter"/>
+      <w:lvlText w:val="%5."/>
+      <w:lvlJc w:val="left"/>
+      <w:pPr>
+        <w:ind w:left="3600" w:hanging="360"/>
+      </w:pPr>
+    </w:lvl>
+    <w:lvl w:ilvl="5" w:tplc="0409001B" w:tentative="1">
+      <w:start w:val="1"/>
+      <w:numFmt w:val="lowerRoman"/>
+      <w:lvlText w:val="%6."/>
+      <w:lvlJc w:val="right"/>
+      <w:pPr>
+        <w:ind w:left="4320" w:hanging="180"/>
+      </w:pPr>
+    </w:lvl>
+    <w:lvl w:ilvl="6" w:tplc="0409000F" w:tentative="1">
+      <w:start w:val="1"/>
+      <w:numFmt w:val="decimal"/>
+      <w:lvlText w:val="%7."/>
+      <w:lvlJc w:val="left"/>
+      <w:pPr>
+        <w:ind w:left="5040" w:hanging="360"/>
+      </w:pPr>
+    </w:lvl>
+    <w:lvl w:ilvl="7" w:tplc="04090019" w:tentative="1">
+      <w:start w:val="1"/>
+      <w:numFmt w:val="lowerLetter"/>
+      <w:lvlText w:val="%8."/>
+      <w:lvlJc w:val="left"/>
+      <w:pPr>
+        <w:ind w:left="5760" w:hanging="360"/>
+      </w:pPr>
+    </w:lvl>
+    <w:lvl w:ilvl="8" w:tplc="0409001B" w:tentative="1">
+      <w:start w:val="1"/>
+      <w:numFmt w:val="lowerRoman"/>
+      <w:lvlText w:val="%9."/>
+      <w:lvlJc w:val="right"/>
+      <w:pPr>
+        <w:ind w:left="6480" w:hanging="180"/>
+      </w:pPr>
+    </w:lvl>
+  </w:abstractNum>
+  <w:abstractNum w:abstractNumId="5" w15:restartNumberingAfterBreak="0">
     <w:nsid w:val="1B0A0EBF"/>
     <w:multiLevelType w:val="hybridMultilevel"/>
     <w:tmpl w:val="C17E81C0"/>
@@ -11961,7 +12134,7 @@
       </w:rPr>
     </w:lvl>
   </w:abstractNum>
-  <w:abstractNum w:abstractNumId="5" w15:restartNumberingAfterBreak="0">
+  <w:abstractNum w:abstractNumId="6" w15:restartNumberingAfterBreak="0">
     <w:nsid w:val="1C0E7DBE"/>
     <w:multiLevelType w:val="hybridMultilevel"/>
     <w:tmpl w:val="617AE7B8"/>
@@ -12047,7 +12220,7 @@
       </w:pPr>
     </w:lvl>
   </w:abstractNum>
-  <w:abstractNum w:abstractNumId="6" w15:restartNumberingAfterBreak="0">
+  <w:abstractNum w:abstractNumId="7" w15:restartNumberingAfterBreak="0">
     <w:nsid w:val="1FBE7123"/>
     <w:multiLevelType w:val="hybridMultilevel"/>
     <w:tmpl w:val="0E843262"/>
@@ -12164,7 +12337,7 @@
       </w:pPr>
     </w:lvl>
   </w:abstractNum>
-  <w:abstractNum w:abstractNumId="7" w15:restartNumberingAfterBreak="0">
+  <w:abstractNum w:abstractNumId="8" w15:restartNumberingAfterBreak="0">
     <w:nsid w:val="28D955EB"/>
     <w:multiLevelType w:val="hybridMultilevel"/>
     <w:tmpl w:val="8A008F68"/>
@@ -12250,7 +12423,7 @@
       </w:pPr>
     </w:lvl>
   </w:abstractNum>
-  <w:abstractNum w:abstractNumId="8" w15:restartNumberingAfterBreak="0">
+  <w:abstractNum w:abstractNumId="9" w15:restartNumberingAfterBreak="0">
     <w:nsid w:val="34071F86"/>
     <w:multiLevelType w:val="hybridMultilevel"/>
     <w:tmpl w:val="364C4C24"/>
@@ -12336,7 +12509,7 @@
       </w:pPr>
     </w:lvl>
   </w:abstractNum>
-  <w:abstractNum w:abstractNumId="9" w15:restartNumberingAfterBreak="0">
+  <w:abstractNum w:abstractNumId="10" w15:restartNumberingAfterBreak="0">
     <w:nsid w:val="34304062"/>
     <w:multiLevelType w:val="hybridMultilevel"/>
     <w:tmpl w:val="403C9FCA"/>
@@ -12422,7 +12595,7 @@
       </w:pPr>
     </w:lvl>
   </w:abstractNum>
-  <w:abstractNum w:abstractNumId="10" w15:restartNumberingAfterBreak="0">
+  <w:abstractNum w:abstractNumId="11" w15:restartNumberingAfterBreak="0">
     <w:nsid w:val="356D50E5"/>
     <w:multiLevelType w:val="hybridMultilevel"/>
     <w:tmpl w:val="67DA98B4"/>
@@ -12508,7 +12681,7 @@
       </w:pPr>
     </w:lvl>
   </w:abstractNum>
-  <w:abstractNum w:abstractNumId="11" w15:restartNumberingAfterBreak="0">
+  <w:abstractNum w:abstractNumId="12" w15:restartNumberingAfterBreak="0">
     <w:nsid w:val="40454B12"/>
     <w:multiLevelType w:val="hybridMultilevel"/>
     <w:tmpl w:val="617AE7B8"/>
@@ -12594,7 +12767,7 @@
       </w:pPr>
     </w:lvl>
   </w:abstractNum>
-  <w:abstractNum w:abstractNumId="12" w15:restartNumberingAfterBreak="0">
+  <w:abstractNum w:abstractNumId="13" w15:restartNumberingAfterBreak="0">
     <w:nsid w:val="466F414D"/>
     <w:multiLevelType w:val="hybridMultilevel"/>
     <w:tmpl w:val="EE640EC2"/>
@@ -12680,7 +12853,7 @@
       </w:pPr>
     </w:lvl>
   </w:abstractNum>
-  <w:abstractNum w:abstractNumId="13" w15:restartNumberingAfterBreak="0">
+  <w:abstractNum w:abstractNumId="14" w15:restartNumberingAfterBreak="0">
     <w:nsid w:val="49C43AB5"/>
     <w:multiLevelType w:val="hybridMultilevel"/>
     <w:tmpl w:val="CC28C99C"/>
@@ -12766,7 +12939,7 @@
       </w:pPr>
     </w:lvl>
   </w:abstractNum>
-  <w:abstractNum w:abstractNumId="14" w15:restartNumberingAfterBreak="0">
+  <w:abstractNum w:abstractNumId="15" w15:restartNumberingAfterBreak="0">
     <w:nsid w:val="4A153B54"/>
     <w:multiLevelType w:val="hybridMultilevel"/>
     <w:tmpl w:val="1FA0A5E0"/>
@@ -12852,7 +13025,7 @@
       </w:pPr>
     </w:lvl>
   </w:abstractNum>
-  <w:abstractNum w:abstractNumId="15" w15:restartNumberingAfterBreak="0">
+  <w:abstractNum w:abstractNumId="16" w15:restartNumberingAfterBreak="0">
     <w:nsid w:val="54174CF4"/>
     <w:multiLevelType w:val="hybridMultilevel"/>
     <w:tmpl w:val="F5E4AD6E"/>
@@ -12938,7 +13111,7 @@
       </w:pPr>
     </w:lvl>
   </w:abstractNum>
-  <w:abstractNum w:abstractNumId="16" w15:restartNumberingAfterBreak="0">
+  <w:abstractNum w:abstractNumId="17" w15:restartNumberingAfterBreak="0">
     <w:nsid w:val="565669D9"/>
     <w:multiLevelType w:val="hybridMultilevel"/>
     <w:tmpl w:val="D8061DFC"/>
@@ -13024,7 +13197,7 @@
       </w:pPr>
     </w:lvl>
   </w:abstractNum>
-  <w:abstractNum w:abstractNumId="17" w15:restartNumberingAfterBreak="0">
+  <w:abstractNum w:abstractNumId="18" w15:restartNumberingAfterBreak="0">
     <w:nsid w:val="59CB04E0"/>
     <w:multiLevelType w:val="multilevel"/>
     <w:tmpl w:val="FACE6B04"/>
@@ -13140,7 +13313,7 @@
       </w:pPr>
     </w:lvl>
   </w:abstractNum>
-  <w:abstractNum w:abstractNumId="18" w15:restartNumberingAfterBreak="0">
+  <w:abstractNum w:abstractNumId="19" w15:restartNumberingAfterBreak="0">
     <w:nsid w:val="5EEB28D5"/>
     <w:multiLevelType w:val="hybridMultilevel"/>
     <w:tmpl w:val="3FE0F298"/>
@@ -13226,7 +13399,7 @@
       </w:pPr>
     </w:lvl>
   </w:abstractNum>
-  <w:abstractNum w:abstractNumId="19" w15:restartNumberingAfterBreak="0">
+  <w:abstractNum w:abstractNumId="20" w15:restartNumberingAfterBreak="0">
     <w:nsid w:val="616646D4"/>
     <w:multiLevelType w:val="hybridMultilevel"/>
     <w:tmpl w:val="09347D6A"/>
@@ -13312,7 +13485,7 @@
       </w:pPr>
     </w:lvl>
   </w:abstractNum>
-  <w:abstractNum w:abstractNumId="20" w15:restartNumberingAfterBreak="0">
+  <w:abstractNum w:abstractNumId="21" w15:restartNumberingAfterBreak="0">
     <w:nsid w:val="62ED57FE"/>
     <w:multiLevelType w:val="hybridMultilevel"/>
     <w:tmpl w:val="1FA0A5E0"/>
@@ -13398,7 +13571,7 @@
       </w:pPr>
     </w:lvl>
   </w:abstractNum>
-  <w:abstractNum w:abstractNumId="21" w15:restartNumberingAfterBreak="0">
+  <w:abstractNum w:abstractNumId="22" w15:restartNumberingAfterBreak="0">
     <w:nsid w:val="63701D88"/>
     <w:multiLevelType w:val="hybridMultilevel"/>
     <w:tmpl w:val="22E64D08"/>
@@ -13511,7 +13684,7 @@
       </w:rPr>
     </w:lvl>
   </w:abstractNum>
-  <w:abstractNum w:abstractNumId="22" w15:restartNumberingAfterBreak="0">
+  <w:abstractNum w:abstractNumId="23" w15:restartNumberingAfterBreak="0">
     <w:nsid w:val="6BEA4C4D"/>
     <w:multiLevelType w:val="hybridMultilevel"/>
     <w:tmpl w:val="A2C6189E"/>
@@ -13652,7 +13825,7 @@
       </w:rPr>
     </w:lvl>
   </w:abstractNum>
-  <w:abstractNum w:abstractNumId="23" w15:restartNumberingAfterBreak="0">
+  <w:abstractNum w:abstractNumId="24" w15:restartNumberingAfterBreak="0">
     <w:nsid w:val="7A0D085A"/>
     <w:multiLevelType w:val="hybridMultilevel"/>
     <w:tmpl w:val="4ADEA6D0"/>
@@ -13738,7 +13911,7 @@
       </w:pPr>
     </w:lvl>
   </w:abstractNum>
-  <w:abstractNum w:abstractNumId="24" w15:restartNumberingAfterBreak="0">
+  <w:abstractNum w:abstractNumId="25" w15:restartNumberingAfterBreak="0">
     <w:nsid w:val="7EB40BF5"/>
     <w:multiLevelType w:val="hybridMultilevel"/>
     <w:tmpl w:val="AFB8CD8A"/>
@@ -13825,25 +13998,25 @@
     </w:lvl>
   </w:abstractNum>
   <w:num w:numId="1">
-    <w:abstractNumId w:val="22"/>
+    <w:abstractNumId w:val="23"/>
   </w:num>
   <w:num w:numId="2">
-    <w:abstractNumId w:val="22"/>
+    <w:abstractNumId w:val="23"/>
   </w:num>
   <w:num w:numId="3">
-    <w:abstractNumId w:val="6"/>
+    <w:abstractNumId w:val="7"/>
   </w:num>
   <w:num w:numId="4">
-    <w:abstractNumId w:val="4"/>
+    <w:abstractNumId w:val="5"/>
   </w:num>
   <w:num w:numId="5">
-    <w:abstractNumId w:val="17"/>
+    <w:abstractNumId w:val="18"/>
   </w:num>
   <w:num w:numId="6">
-    <w:abstractNumId w:val="17"/>
+    <w:abstractNumId w:val="18"/>
   </w:num>
   <w:num w:numId="7">
-    <w:abstractNumId w:val="17"/>
+    <w:abstractNumId w:val="18"/>
   </w:num>
   <w:num w:numId="8">
     <w:abstractNumId w:val="0"/>
@@ -13852,61 +14025,64 @@
     <w:abstractNumId w:val="2"/>
   </w:num>
   <w:num w:numId="10">
-    <w:abstractNumId w:val="9"/>
+    <w:abstractNumId w:val="10"/>
   </w:num>
   <w:num w:numId="11">
-    <w:abstractNumId w:val="12"/>
+    <w:abstractNumId w:val="13"/>
   </w:num>
   <w:num w:numId="12">
-    <w:abstractNumId w:val="14"/>
+    <w:abstractNumId w:val="15"/>
   </w:num>
   <w:num w:numId="13">
-    <w:abstractNumId w:val="20"/>
+    <w:abstractNumId w:val="21"/>
   </w:num>
   <w:num w:numId="14">
-    <w:abstractNumId w:val="23"/>
+    <w:abstractNumId w:val="24"/>
   </w:num>
   <w:num w:numId="15">
     <w:abstractNumId w:val="3"/>
   </w:num>
   <w:num w:numId="16">
-    <w:abstractNumId w:val="16"/>
+    <w:abstractNumId w:val="17"/>
   </w:num>
   <w:num w:numId="17">
+    <w:abstractNumId w:val="12"/>
+  </w:num>
+  <w:num w:numId="18">
+    <w:abstractNumId w:val="6"/>
+  </w:num>
+  <w:num w:numId="19">
     <w:abstractNumId w:val="11"/>
   </w:num>
-  <w:num w:numId="18">
-    <w:abstractNumId w:val="5"/>
-  </w:num>
-  <w:num w:numId="19">
-    <w:abstractNumId w:val="10"/>
-  </w:num>
   <w:num w:numId="20">
-    <w:abstractNumId w:val="8"/>
+    <w:abstractNumId w:val="9"/>
   </w:num>
   <w:num w:numId="21">
-    <w:abstractNumId w:val="13"/>
+    <w:abstractNumId w:val="14"/>
   </w:num>
   <w:num w:numId="22">
     <w:abstractNumId w:val="1"/>
   </w:num>
   <w:num w:numId="23">
-    <w:abstractNumId w:val="24"/>
+    <w:abstractNumId w:val="25"/>
   </w:num>
   <w:num w:numId="24">
-    <w:abstractNumId w:val="18"/>
+    <w:abstractNumId w:val="19"/>
   </w:num>
   <w:num w:numId="25">
-    <w:abstractNumId w:val="15"/>
+    <w:abstractNumId w:val="16"/>
   </w:num>
   <w:num w:numId="26">
-    <w:abstractNumId w:val="21"/>
+    <w:abstractNumId w:val="22"/>
   </w:num>
   <w:num w:numId="27">
-    <w:abstractNumId w:val="19"/>
+    <w:abstractNumId w:val="20"/>
   </w:num>
   <w:num w:numId="28">
-    <w:abstractNumId w:val="7"/>
+    <w:abstractNumId w:val="8"/>
+  </w:num>
+  <w:num w:numId="29">
+    <w:abstractNumId w:val="4"/>
   </w:num>
 </w:numbering>
 </file>

</xml_diff>

<commit_message>
Add into notes for MLDC
Notes_Udacity_AWS_Machine_Learning_Foundations_Course.docx:
  - Add introductory notes

mldc_intro.pdf:
  - Notes about this course module
</commit_message>
<xml_diff>
--- a/notes/Notes_Udacity_AWS_Machine_Learning_Foundations_Course.docx
+++ b/notes/Notes_Udacity_AWS_Machine_Learning_Foundations_Course.docx
@@ -65,7 +65,7 @@
           <w:r>
             <w:fldChar w:fldCharType="separate"/>
           </w:r>
-          <w:hyperlink w:anchor="_Toc46179313" w:history="1">
+          <w:hyperlink w:anchor="_Toc46231867" w:history="1">
             <w:r>
               <w:rPr>
                 <w:rStyle w:val="Hyperlink"/>
@@ -92,7 +92,7 @@
                 <w:noProof/>
                 <w:webHidden/>
               </w:rPr>
-              <w:instrText xml:space="preserve"> PAGEREF _Toc46179313 \h </w:instrText>
+              <w:instrText xml:space="preserve"> PAGEREF _Toc46231867 \h </w:instrText>
             </w:r>
             <w:r>
               <w:rPr>
@@ -133,7 +133,7 @@
               <w:noProof/>
             </w:rPr>
           </w:pPr>
-          <w:hyperlink w:anchor="_Toc46179314" w:history="1">
+          <w:hyperlink w:anchor="_Toc46231868" w:history="1">
             <w:r>
               <w:rPr>
                 <w:rStyle w:val="Hyperlink"/>
@@ -160,7 +160,7 @@
                 <w:noProof/>
                 <w:webHidden/>
               </w:rPr>
-              <w:instrText xml:space="preserve"> PAGEREF _Toc46179314 \h </w:instrText>
+              <w:instrText xml:space="preserve"> PAGEREF _Toc46231868 \h </w:instrText>
             </w:r>
             <w:r>
               <w:rPr>
@@ -201,7 +201,7 @@
               <w:noProof/>
             </w:rPr>
           </w:pPr>
-          <w:hyperlink w:anchor="_Toc46179315" w:history="1">
+          <w:hyperlink w:anchor="_Toc46231869" w:history="1">
             <w:r>
               <w:rPr>
                 <w:rStyle w:val="Hyperlink"/>
@@ -228,7 +228,7 @@
                 <w:noProof/>
                 <w:webHidden/>
               </w:rPr>
-              <w:instrText xml:space="preserve"> PAGEREF _Toc46179315 \h </w:instrText>
+              <w:instrText xml:space="preserve"> PAGEREF _Toc46231869 \h </w:instrText>
             </w:r>
             <w:r>
               <w:rPr>
@@ -269,7 +269,7 @@
               <w:noProof/>
             </w:rPr>
           </w:pPr>
-          <w:hyperlink w:anchor="_Toc46179316" w:history="1">
+          <w:hyperlink w:anchor="_Toc46231870" w:history="1">
             <w:r>
               <w:rPr>
                 <w:rStyle w:val="Hyperlink"/>
@@ -296,7 +296,7 @@
                 <w:noProof/>
                 <w:webHidden/>
               </w:rPr>
-              <w:instrText xml:space="preserve"> PAGEREF _Toc46179316 \h </w:instrText>
+              <w:instrText xml:space="preserve"> PAGEREF _Toc46231870 \h </w:instrText>
             </w:r>
             <w:r>
               <w:rPr>
@@ -337,7 +337,7 @@
               <w:noProof/>
             </w:rPr>
           </w:pPr>
-          <w:hyperlink w:anchor="_Toc46179317" w:history="1">
+          <w:hyperlink w:anchor="_Toc46231871" w:history="1">
             <w:r>
               <w:rPr>
                 <w:rStyle w:val="Hyperlink"/>
@@ -364,7 +364,7 @@
                 <w:noProof/>
                 <w:webHidden/>
               </w:rPr>
-              <w:instrText xml:space="preserve"> PAGEREF _Toc46179317 \h </w:instrText>
+              <w:instrText xml:space="preserve"> PAGEREF _Toc46231871 \h </w:instrText>
             </w:r>
             <w:r>
               <w:rPr>
@@ -405,7 +405,7 @@
               <w:noProof/>
             </w:rPr>
           </w:pPr>
-          <w:hyperlink w:anchor="_Toc46179318" w:history="1">
+          <w:hyperlink w:anchor="_Toc46231872" w:history="1">
             <w:r>
               <w:rPr>
                 <w:rStyle w:val="Hyperlink"/>
@@ -432,7 +432,7 @@
                 <w:noProof/>
                 <w:webHidden/>
               </w:rPr>
-              <w:instrText xml:space="preserve"> PAGEREF _Toc46179318 \h </w:instrText>
+              <w:instrText xml:space="preserve"> PAGEREF _Toc46231872 \h </w:instrText>
             </w:r>
             <w:r>
               <w:rPr>
@@ -473,7 +473,7 @@
               <w:noProof/>
             </w:rPr>
           </w:pPr>
-          <w:hyperlink w:anchor="_Toc46179319" w:history="1">
+          <w:hyperlink w:anchor="_Toc46231873" w:history="1">
             <w:r>
               <w:rPr>
                 <w:rStyle w:val="Hyperlink"/>
@@ -500,7 +500,7 @@
                 <w:noProof/>
                 <w:webHidden/>
               </w:rPr>
-              <w:instrText xml:space="preserve"> PAGEREF _Toc46179319 \h </w:instrText>
+              <w:instrText xml:space="preserve"> PAGEREF _Toc46231873 \h </w:instrText>
             </w:r>
             <w:r>
               <w:rPr>
@@ -541,7 +541,7 @@
               <w:noProof/>
             </w:rPr>
           </w:pPr>
-          <w:hyperlink w:anchor="_Toc46179320" w:history="1">
+          <w:hyperlink w:anchor="_Toc46231874" w:history="1">
             <w:r>
               <w:rPr>
                 <w:rStyle w:val="Hyperlink"/>
@@ -568,7 +568,7 @@
                 <w:noProof/>
                 <w:webHidden/>
               </w:rPr>
-              <w:instrText xml:space="preserve"> PAGEREF _Toc46179320 \h </w:instrText>
+              <w:instrText xml:space="preserve"> PAGEREF _Toc46231874 \h </w:instrText>
             </w:r>
             <w:r>
               <w:rPr>
@@ -609,7 +609,7 @@
               <w:noProof/>
             </w:rPr>
           </w:pPr>
-          <w:hyperlink w:anchor="_Toc46179321" w:history="1">
+          <w:hyperlink w:anchor="_Toc46231875" w:history="1">
             <w:r>
               <w:rPr>
                 <w:rStyle w:val="Hyperlink"/>
@@ -636,7 +636,7 @@
                 <w:noProof/>
                 <w:webHidden/>
               </w:rPr>
-              <w:instrText xml:space="preserve"> PAGEREF _Toc46179321 \h </w:instrText>
+              <w:instrText xml:space="preserve"> PAGEREF _Toc46231875 \h </w:instrText>
             </w:r>
             <w:r>
               <w:rPr>
@@ -677,7 +677,7 @@
               <w:noProof/>
             </w:rPr>
           </w:pPr>
-          <w:hyperlink w:anchor="_Toc46179322" w:history="1">
+          <w:hyperlink w:anchor="_Toc46231876" w:history="1">
             <w:r>
               <w:rPr>
                 <w:rStyle w:val="Hyperlink"/>
@@ -704,7 +704,7 @@
                 <w:noProof/>
                 <w:webHidden/>
               </w:rPr>
-              <w:instrText xml:space="preserve"> PAGEREF _Toc46179322 \h </w:instrText>
+              <w:instrText xml:space="preserve"> PAGEREF _Toc46231876 \h </w:instrText>
             </w:r>
             <w:r>
               <w:rPr>
@@ -745,7 +745,7 @@
               <w:noProof/>
             </w:rPr>
           </w:pPr>
-          <w:hyperlink w:anchor="_Toc46179323" w:history="1">
+          <w:hyperlink w:anchor="_Toc46231877" w:history="1">
             <w:r>
               <w:rPr>
                 <w:rStyle w:val="Hyperlink"/>
@@ -772,7 +772,7 @@
                 <w:noProof/>
                 <w:webHidden/>
               </w:rPr>
-              <w:instrText xml:space="preserve"> PAGEREF _Toc46179323 \h </w:instrText>
+              <w:instrText xml:space="preserve"> PAGEREF _Toc46231877 \h </w:instrText>
             </w:r>
             <w:r>
               <w:rPr>
@@ -813,7 +813,7 @@
               <w:noProof/>
             </w:rPr>
           </w:pPr>
-          <w:hyperlink w:anchor="_Toc46179324" w:history="1">
+          <w:hyperlink w:anchor="_Toc46231878" w:history="1">
             <w:r>
               <w:rPr>
                 <w:rStyle w:val="Hyperlink"/>
@@ -840,7 +840,7 @@
                 <w:noProof/>
                 <w:webHidden/>
               </w:rPr>
-              <w:instrText xml:space="preserve"> PAGEREF _Toc46179324 \h </w:instrText>
+              <w:instrText xml:space="preserve"> PAGEREF _Toc46231878 \h </w:instrText>
             </w:r>
             <w:r>
               <w:rPr>
@@ -881,7 +881,7 @@
               <w:noProof/>
             </w:rPr>
           </w:pPr>
-          <w:hyperlink w:anchor="_Toc46179325" w:history="1">
+          <w:hyperlink w:anchor="_Toc46231879" w:history="1">
             <w:r>
               <w:rPr>
                 <w:rStyle w:val="Hyperlink"/>
@@ -908,7 +908,7 @@
                 <w:noProof/>
                 <w:webHidden/>
               </w:rPr>
-              <w:instrText xml:space="preserve"> PAGEREF _Toc46179325 \h </w:instrText>
+              <w:instrText xml:space="preserve"> PAGEREF _Toc46231879 \h </w:instrText>
             </w:r>
             <w:r>
               <w:rPr>
@@ -949,7 +949,7 @@
               <w:noProof/>
             </w:rPr>
           </w:pPr>
-          <w:hyperlink w:anchor="_Toc46179326" w:history="1">
+          <w:hyperlink w:anchor="_Toc46231880" w:history="1">
             <w:r>
               <w:rPr>
                 <w:rStyle w:val="Hyperlink"/>
@@ -976,7 +976,7 @@
                 <w:noProof/>
                 <w:webHidden/>
               </w:rPr>
-              <w:instrText xml:space="preserve"> PAGEREF _Toc46179326 \h </w:instrText>
+              <w:instrText xml:space="preserve"> PAGEREF _Toc46231880 \h </w:instrText>
             </w:r>
             <w:r>
               <w:rPr>
@@ -1017,7 +1017,7 @@
               <w:noProof/>
             </w:rPr>
           </w:pPr>
-          <w:hyperlink w:anchor="_Toc46179327" w:history="1">
+          <w:hyperlink w:anchor="_Toc46231881" w:history="1">
             <w:r>
               <w:rPr>
                 <w:rStyle w:val="Hyperlink"/>
@@ -1044,7 +1044,7 @@
                 <w:noProof/>
                 <w:webHidden/>
               </w:rPr>
-              <w:instrText xml:space="preserve"> PAGEREF _Toc46179327 \h </w:instrText>
+              <w:instrText xml:space="preserve"> PAGEREF _Toc46231881 \h </w:instrText>
             </w:r>
             <w:r>
               <w:rPr>
@@ -1085,7 +1085,7 @@
               <w:noProof/>
             </w:rPr>
           </w:pPr>
-          <w:hyperlink w:anchor="_Toc46179328" w:history="1">
+          <w:hyperlink w:anchor="_Toc46231882" w:history="1">
             <w:r>
               <w:rPr>
                 <w:rStyle w:val="Hyperlink"/>
@@ -1112,7 +1112,7 @@
                 <w:noProof/>
                 <w:webHidden/>
               </w:rPr>
-              <w:instrText xml:space="preserve"> PAGEREF _Toc46179328 \h </w:instrText>
+              <w:instrText xml:space="preserve"> PAGEREF _Toc46231882 \h </w:instrText>
             </w:r>
             <w:r>
               <w:rPr>
@@ -1153,7 +1153,7 @@
               <w:noProof/>
             </w:rPr>
           </w:pPr>
-          <w:hyperlink w:anchor="_Toc46179329" w:history="1">
+          <w:hyperlink w:anchor="_Toc46231883" w:history="1">
             <w:r>
               <w:rPr>
                 <w:rStyle w:val="Hyperlink"/>
@@ -1180,7 +1180,7 @@
                 <w:noProof/>
                 <w:webHidden/>
               </w:rPr>
-              <w:instrText xml:space="preserve"> PAGEREF _Toc46179329 \h </w:instrText>
+              <w:instrText xml:space="preserve"> PAGEREF _Toc46231883 \h </w:instrText>
             </w:r>
             <w:r>
               <w:rPr>
@@ -1221,7 +1221,7 @@
               <w:noProof/>
             </w:rPr>
           </w:pPr>
-          <w:hyperlink w:anchor="_Toc46179330" w:history="1">
+          <w:hyperlink w:anchor="_Toc46231884" w:history="1">
             <w:r>
               <w:rPr>
                 <w:rStyle w:val="Hyperlink"/>
@@ -1248,7 +1248,7 @@
                 <w:noProof/>
                 <w:webHidden/>
               </w:rPr>
-              <w:instrText xml:space="preserve"> PAGEREF _Toc46179330 \h </w:instrText>
+              <w:instrText xml:space="preserve"> PAGEREF _Toc46231884 \h </w:instrText>
             </w:r>
             <w:r>
               <w:rPr>
@@ -1289,7 +1289,7 @@
               <w:noProof/>
             </w:rPr>
           </w:pPr>
-          <w:hyperlink w:anchor="_Toc46179331" w:history="1">
+          <w:hyperlink w:anchor="_Toc46231885" w:history="1">
             <w:r>
               <w:rPr>
                 <w:rStyle w:val="Hyperlink"/>
@@ -1316,7 +1316,7 @@
                 <w:noProof/>
                 <w:webHidden/>
               </w:rPr>
-              <w:instrText xml:space="preserve"> PAGEREF _Toc46179331 \h </w:instrText>
+              <w:instrText xml:space="preserve"> PAGEREF _Toc46231885 \h </w:instrText>
             </w:r>
             <w:r>
               <w:rPr>
@@ -1357,7 +1357,7 @@
               <w:noProof/>
             </w:rPr>
           </w:pPr>
-          <w:hyperlink w:anchor="_Toc46179332" w:history="1">
+          <w:hyperlink w:anchor="_Toc46231886" w:history="1">
             <w:r>
               <w:rPr>
                 <w:rStyle w:val="Hyperlink"/>
@@ -1384,7 +1384,7 @@
                 <w:noProof/>
                 <w:webHidden/>
               </w:rPr>
-              <w:instrText xml:space="preserve"> PAGEREF _Toc46179332 \h </w:instrText>
+              <w:instrText xml:space="preserve"> PAGEREF _Toc46231886 \h </w:instrText>
             </w:r>
             <w:r>
               <w:rPr>
@@ -1425,7 +1425,7 @@
               <w:noProof/>
             </w:rPr>
           </w:pPr>
-          <w:hyperlink w:anchor="_Toc46179333" w:history="1">
+          <w:hyperlink w:anchor="_Toc46231887" w:history="1">
             <w:r>
               <w:rPr>
                 <w:rStyle w:val="Hyperlink"/>
@@ -1452,7 +1452,7 @@
                 <w:noProof/>
                 <w:webHidden/>
               </w:rPr>
-              <w:instrText xml:space="preserve"> PAGEREF _Toc46179333 \h </w:instrText>
+              <w:instrText xml:space="preserve"> PAGEREF _Toc46231887 \h </w:instrText>
             </w:r>
             <w:r>
               <w:rPr>
@@ -1493,7 +1493,7 @@
               <w:noProof/>
             </w:rPr>
           </w:pPr>
-          <w:hyperlink w:anchor="_Toc46179334" w:history="1">
+          <w:hyperlink w:anchor="_Toc46231888" w:history="1">
             <w:r>
               <w:rPr>
                 <w:rStyle w:val="Hyperlink"/>
@@ -1520,7 +1520,7 @@
                 <w:noProof/>
                 <w:webHidden/>
               </w:rPr>
-              <w:instrText xml:space="preserve"> PAGEREF _Toc46179334 \h </w:instrText>
+              <w:instrText xml:space="preserve"> PAGEREF _Toc46231888 \h </w:instrText>
             </w:r>
             <w:r>
               <w:rPr>
@@ -1561,7 +1561,7 @@
               <w:noProof/>
             </w:rPr>
           </w:pPr>
-          <w:hyperlink w:anchor="_Toc46179335" w:history="1">
+          <w:hyperlink w:anchor="_Toc46231889" w:history="1">
             <w:r>
               <w:rPr>
                 <w:rStyle w:val="Hyperlink"/>
@@ -1588,7 +1588,7 @@
                 <w:noProof/>
                 <w:webHidden/>
               </w:rPr>
-              <w:instrText xml:space="preserve"> PAGEREF _Toc46179335 \h </w:instrText>
+              <w:instrText xml:space="preserve"> PAGEREF _Toc46231889 \h </w:instrText>
             </w:r>
             <w:r>
               <w:rPr>
@@ -1629,7 +1629,7 @@
               <w:noProof/>
             </w:rPr>
           </w:pPr>
-          <w:hyperlink w:anchor="_Toc46179336" w:history="1">
+          <w:hyperlink w:anchor="_Toc46231890" w:history="1">
             <w:r>
               <w:rPr>
                 <w:rStyle w:val="Hyperlink"/>
@@ -1656,7 +1656,7 @@
                 <w:noProof/>
                 <w:webHidden/>
               </w:rPr>
-              <w:instrText xml:space="preserve"> PAGEREF _Toc46179336 \h </w:instrText>
+              <w:instrText xml:space="preserve"> PAGEREF _Toc46231890 \h </w:instrText>
             </w:r>
             <w:r>
               <w:rPr>
@@ -1697,7 +1697,7 @@
               <w:noProof/>
             </w:rPr>
           </w:pPr>
-          <w:hyperlink w:anchor="_Toc46179337" w:history="1">
+          <w:hyperlink w:anchor="_Toc46231891" w:history="1">
             <w:r>
               <w:rPr>
                 <w:rStyle w:val="Hyperlink"/>
@@ -1724,7 +1724,7 @@
                 <w:noProof/>
                 <w:webHidden/>
               </w:rPr>
-              <w:instrText xml:space="preserve"> PAGEREF _Toc46179337 \h </w:instrText>
+              <w:instrText xml:space="preserve"> PAGEREF _Toc46231891 \h </w:instrText>
             </w:r>
             <w:r>
               <w:rPr>
@@ -1765,7 +1765,7 @@
               <w:noProof/>
             </w:rPr>
           </w:pPr>
-          <w:hyperlink w:anchor="_Toc46179338" w:history="1">
+          <w:hyperlink w:anchor="_Toc46231892" w:history="1">
             <w:r>
               <w:rPr>
                 <w:rStyle w:val="Hyperlink"/>
@@ -1792,7 +1792,7 @@
                 <w:noProof/>
                 <w:webHidden/>
               </w:rPr>
-              <w:instrText xml:space="preserve"> PAGEREF _Toc46179338 \h </w:instrText>
+              <w:instrText xml:space="preserve"> PAGEREF _Toc46231892 \h </w:instrText>
             </w:r>
             <w:r>
               <w:rPr>
@@ -1833,7 +1833,7 @@
               <w:noProof/>
             </w:rPr>
           </w:pPr>
-          <w:hyperlink w:anchor="_Toc46179339" w:history="1">
+          <w:hyperlink w:anchor="_Toc46231893" w:history="1">
             <w:r>
               <w:rPr>
                 <w:rStyle w:val="Hyperlink"/>
@@ -1860,7 +1860,7 @@
                 <w:noProof/>
                 <w:webHidden/>
               </w:rPr>
-              <w:instrText xml:space="preserve"> PAGEREF _Toc46179339 \h </w:instrText>
+              <w:instrText xml:space="preserve"> PAGEREF _Toc46231893 \h </w:instrText>
             </w:r>
             <w:r>
               <w:rPr>
@@ -1901,7 +1901,7 @@
               <w:noProof/>
             </w:rPr>
           </w:pPr>
-          <w:hyperlink w:anchor="_Toc46179340" w:history="1">
+          <w:hyperlink w:anchor="_Toc46231894" w:history="1">
             <w:r>
               <w:rPr>
                 <w:rStyle w:val="Hyperlink"/>
@@ -1928,7 +1928,7 @@
                 <w:noProof/>
                 <w:webHidden/>
               </w:rPr>
-              <w:instrText xml:space="preserve"> PAGEREF _Toc46179340 \h </w:instrText>
+              <w:instrText xml:space="preserve"> PAGEREF _Toc46231894 \h </w:instrText>
             </w:r>
             <w:r>
               <w:rPr>
@@ -1969,7 +1969,7 @@
               <w:noProof/>
             </w:rPr>
           </w:pPr>
-          <w:hyperlink w:anchor="_Toc46179341" w:history="1">
+          <w:hyperlink w:anchor="_Toc46231895" w:history="1">
             <w:r>
               <w:rPr>
                 <w:rStyle w:val="Hyperlink"/>
@@ -1996,7 +1996,7 @@
                 <w:noProof/>
                 <w:webHidden/>
               </w:rPr>
-              <w:instrText xml:space="preserve"> PAGEREF _Toc46179341 \h </w:instrText>
+              <w:instrText xml:space="preserve"> PAGEREF _Toc46231895 \h </w:instrText>
             </w:r>
             <w:r>
               <w:rPr>
@@ -2037,7 +2037,7 @@
               <w:noProof/>
             </w:rPr>
           </w:pPr>
-          <w:hyperlink w:anchor="_Toc46179342" w:history="1">
+          <w:hyperlink w:anchor="_Toc46231896" w:history="1">
             <w:r>
               <w:rPr>
                 <w:rStyle w:val="Hyperlink"/>
@@ -2064,7 +2064,7 @@
                 <w:noProof/>
                 <w:webHidden/>
               </w:rPr>
-              <w:instrText xml:space="preserve"> PAGEREF _Toc46179342 \h </w:instrText>
+              <w:instrText xml:space="preserve"> PAGEREF _Toc46231896 \h </w:instrText>
             </w:r>
             <w:r>
               <w:rPr>
@@ -2105,7 +2105,7 @@
               <w:noProof/>
             </w:rPr>
           </w:pPr>
-          <w:hyperlink w:anchor="_Toc46179343" w:history="1">
+          <w:hyperlink w:anchor="_Toc46231897" w:history="1">
             <w:r>
               <w:rPr>
                 <w:rStyle w:val="Hyperlink"/>
@@ -2132,7 +2132,7 @@
                 <w:noProof/>
                 <w:webHidden/>
               </w:rPr>
-              <w:instrText xml:space="preserve"> PAGEREF _Toc46179343 \h </w:instrText>
+              <w:instrText xml:space="preserve"> PAGEREF _Toc46231897 \h </w:instrText>
             </w:r>
             <w:r>
               <w:rPr>
@@ -2173,7 +2173,7 @@
               <w:noProof/>
             </w:rPr>
           </w:pPr>
-          <w:hyperlink w:anchor="_Toc46179344" w:history="1">
+          <w:hyperlink w:anchor="_Toc46231898" w:history="1">
             <w:r>
               <w:rPr>
                 <w:rStyle w:val="Hyperlink"/>
@@ -2200,7 +2200,7 @@
                 <w:noProof/>
                 <w:webHidden/>
               </w:rPr>
-              <w:instrText xml:space="preserve"> PAGEREF _Toc46179344 \h </w:instrText>
+              <w:instrText xml:space="preserve"> PAGEREF _Toc46231898 \h </w:instrText>
             </w:r>
             <w:r>
               <w:rPr>
@@ -2241,7 +2241,7 @@
               <w:noProof/>
             </w:rPr>
           </w:pPr>
-          <w:hyperlink w:anchor="_Toc46179345" w:history="1">
+          <w:hyperlink w:anchor="_Toc46231899" w:history="1">
             <w:r>
               <w:rPr>
                 <w:rStyle w:val="Hyperlink"/>
@@ -2268,7 +2268,7 @@
                 <w:noProof/>
                 <w:webHidden/>
               </w:rPr>
-              <w:instrText xml:space="preserve"> PAGEREF _Toc46179345 \h </w:instrText>
+              <w:instrText xml:space="preserve"> PAGEREF _Toc46231899 \h </w:instrText>
             </w:r>
             <w:r>
               <w:rPr>
@@ -2309,7 +2309,7 @@
               <w:noProof/>
             </w:rPr>
           </w:pPr>
-          <w:hyperlink w:anchor="_Toc46179346" w:history="1">
+          <w:hyperlink w:anchor="_Toc46231900" w:history="1">
             <w:r>
               <w:rPr>
                 <w:rStyle w:val="Hyperlink"/>
@@ -2336,7 +2336,7 @@
                 <w:noProof/>
                 <w:webHidden/>
               </w:rPr>
-              <w:instrText xml:space="preserve"> PAGEREF _Toc46179346 \h </w:instrText>
+              <w:instrText xml:space="preserve"> PAGEREF _Toc46231900 \h </w:instrText>
             </w:r>
             <w:r>
               <w:rPr>
@@ -2377,7 +2377,7 @@
               <w:noProof/>
             </w:rPr>
           </w:pPr>
-          <w:hyperlink w:anchor="_Toc46179347" w:history="1">
+          <w:hyperlink w:anchor="_Toc46231901" w:history="1">
             <w:r>
               <w:rPr>
                 <w:rStyle w:val="Hyperlink"/>
@@ -2404,7 +2404,7 @@
                 <w:noProof/>
                 <w:webHidden/>
               </w:rPr>
-              <w:instrText xml:space="preserve"> PAGEREF _Toc46179347 \h </w:instrText>
+              <w:instrText xml:space="preserve"> PAGEREF _Toc46231901 \h </w:instrText>
             </w:r>
             <w:r>
               <w:rPr>
@@ -2445,7 +2445,7 @@
               <w:noProof/>
             </w:rPr>
           </w:pPr>
-          <w:hyperlink w:anchor="_Toc46179348" w:history="1">
+          <w:hyperlink w:anchor="_Toc46231902" w:history="1">
             <w:r>
               <w:rPr>
                 <w:rStyle w:val="Hyperlink"/>
@@ -2472,7 +2472,7 @@
                 <w:noProof/>
                 <w:webHidden/>
               </w:rPr>
-              <w:instrText xml:space="preserve"> PAGEREF _Toc46179348 \h </w:instrText>
+              <w:instrText xml:space="preserve"> PAGEREF _Toc46231902 \h </w:instrText>
             </w:r>
             <w:r>
               <w:rPr>
@@ -2513,7 +2513,7 @@
               <w:noProof/>
             </w:rPr>
           </w:pPr>
-          <w:hyperlink w:anchor="_Toc46179349" w:history="1">
+          <w:hyperlink w:anchor="_Toc46231903" w:history="1">
             <w:r>
               <w:rPr>
                 <w:rStyle w:val="Hyperlink"/>
@@ -2540,7 +2540,7 @@
                 <w:noProof/>
                 <w:webHidden/>
               </w:rPr>
-              <w:instrText xml:space="preserve"> PAGEREF _Toc46179349 \h </w:instrText>
+              <w:instrText xml:space="preserve"> PAGEREF _Toc46231903 \h </w:instrText>
             </w:r>
             <w:r>
               <w:rPr>
@@ -2581,7 +2581,7 @@
               <w:noProof/>
             </w:rPr>
           </w:pPr>
-          <w:hyperlink w:anchor="_Toc46179350" w:history="1">
+          <w:hyperlink w:anchor="_Toc46231904" w:history="1">
             <w:r>
               <w:rPr>
                 <w:rStyle w:val="Hyperlink"/>
@@ -2608,7 +2608,7 @@
                 <w:noProof/>
                 <w:webHidden/>
               </w:rPr>
-              <w:instrText xml:space="preserve"> PAGEREF _Toc46179350 \h </w:instrText>
+              <w:instrText xml:space="preserve"> PAGEREF _Toc46231904 \h </w:instrText>
             </w:r>
             <w:r>
               <w:rPr>
@@ -2649,7 +2649,7 @@
               <w:noProof/>
             </w:rPr>
           </w:pPr>
-          <w:hyperlink w:anchor="_Toc46179351" w:history="1">
+          <w:hyperlink w:anchor="_Toc46231905" w:history="1">
             <w:r>
               <w:rPr>
                 <w:rStyle w:val="Hyperlink"/>
@@ -2676,7 +2676,7 @@
                 <w:noProof/>
                 <w:webHidden/>
               </w:rPr>
-              <w:instrText xml:space="preserve"> PAGEREF _Toc46179351 \h </w:instrText>
+              <w:instrText xml:space="preserve"> PAGEREF _Toc46231905 \h </w:instrText>
             </w:r>
             <w:r>
               <w:rPr>
@@ -2717,7 +2717,7 @@
               <w:noProof/>
             </w:rPr>
           </w:pPr>
-          <w:hyperlink w:anchor="_Toc46179352" w:history="1">
+          <w:hyperlink w:anchor="_Toc46231906" w:history="1">
             <w:r>
               <w:rPr>
                 <w:rStyle w:val="Hyperlink"/>
@@ -2744,7 +2744,7 @@
                 <w:noProof/>
                 <w:webHidden/>
               </w:rPr>
-              <w:instrText xml:space="preserve"> PAGEREF _Toc46179352 \h </w:instrText>
+              <w:instrText xml:space="preserve"> PAGEREF _Toc46231906 \h </w:instrText>
             </w:r>
             <w:r>
               <w:rPr>
@@ -2785,7 +2785,7 @@
               <w:noProof/>
             </w:rPr>
           </w:pPr>
-          <w:hyperlink w:anchor="_Toc46179353" w:history="1">
+          <w:hyperlink w:anchor="_Toc46231907" w:history="1">
             <w:r>
               <w:rPr>
                 <w:rStyle w:val="Hyperlink"/>
@@ -2812,7 +2812,7 @@
                 <w:noProof/>
                 <w:webHidden/>
               </w:rPr>
-              <w:instrText xml:space="preserve"> PAGEREF _Toc46179353 \h </w:instrText>
+              <w:instrText xml:space="preserve"> PAGEREF _Toc46231907 \h </w:instrText>
             </w:r>
             <w:r>
               <w:rPr>
@@ -2853,7 +2853,7 @@
               <w:noProof/>
             </w:rPr>
           </w:pPr>
-          <w:hyperlink w:anchor="_Toc46179354" w:history="1">
+          <w:hyperlink w:anchor="_Toc46231908" w:history="1">
             <w:r>
               <w:rPr>
                 <w:rStyle w:val="Hyperlink"/>
@@ -2880,7 +2880,7 @@
                 <w:noProof/>
                 <w:webHidden/>
               </w:rPr>
-              <w:instrText xml:space="preserve"> PAGEREF _Toc46179354 \h </w:instrText>
+              <w:instrText xml:space="preserve"> PAGEREF _Toc46231908 \h </w:instrText>
             </w:r>
             <w:r>
               <w:rPr>
@@ -2921,7 +2921,7 @@
               <w:noProof/>
             </w:rPr>
           </w:pPr>
-          <w:hyperlink w:anchor="_Toc46179355" w:history="1">
+          <w:hyperlink w:anchor="_Toc46231909" w:history="1">
             <w:r>
               <w:rPr>
                 <w:rStyle w:val="Hyperlink"/>
@@ -2948,7 +2948,7 @@
                 <w:noProof/>
                 <w:webHidden/>
               </w:rPr>
-              <w:instrText xml:space="preserve"> PAGEREF _Toc46179355 \h </w:instrText>
+              <w:instrText xml:space="preserve"> PAGEREF _Toc46231909 \h </w:instrText>
             </w:r>
             <w:r>
               <w:rPr>
@@ -2989,7 +2989,7 @@
               <w:noProof/>
             </w:rPr>
           </w:pPr>
-          <w:hyperlink w:anchor="_Toc46179356" w:history="1">
+          <w:hyperlink w:anchor="_Toc46231910" w:history="1">
             <w:r>
               <w:rPr>
                 <w:rStyle w:val="Hyperlink"/>
@@ -3016,7 +3016,7 @@
                 <w:noProof/>
                 <w:webHidden/>
               </w:rPr>
-              <w:instrText xml:space="preserve"> PAGEREF _Toc46179356 \h </w:instrText>
+              <w:instrText xml:space="preserve"> PAGEREF _Toc46231910 \h </w:instrText>
             </w:r>
             <w:r>
               <w:rPr>
@@ -3037,6 +3037,74 @@
                 <w:webHidden/>
               </w:rPr>
               <w:t>23</w:t>
+            </w:r>
+            <w:r>
+              <w:rPr>
+                <w:noProof/>
+                <w:webHidden/>
+              </w:rPr>
+              <w:fldChar w:fldCharType="end"/>
+            </w:r>
+          </w:hyperlink>
+        </w:p>
+        <w:p>
+          <w:pPr>
+            <w:pStyle w:val="TOC2"/>
+            <w:tabs>
+              <w:tab w:val="right" w:leader="dot" w:pos="9350"/>
+            </w:tabs>
+            <w:rPr>
+              <w:noProof/>
+            </w:rPr>
+          </w:pPr>
+          <w:hyperlink w:anchor="_Toc46231911" w:history="1">
+            <w:r>
+              <w:rPr>
+                <w:rStyle w:val="Hyperlink"/>
+                <w:noProof/>
+              </w:rPr>
+              <w:t>PyPi</w:t>
+            </w:r>
+            <w:r>
+              <w:rPr>
+                <w:noProof/>
+                <w:webHidden/>
+              </w:rPr>
+              <w:tab/>
+            </w:r>
+            <w:r>
+              <w:rPr>
+                <w:noProof/>
+                <w:webHidden/>
+              </w:rPr>
+              <w:fldChar w:fldCharType="begin"/>
+            </w:r>
+            <w:r>
+              <w:rPr>
+                <w:noProof/>
+                <w:webHidden/>
+              </w:rPr>
+              <w:instrText xml:space="preserve"> PAGEREF _Toc46231911 \h </w:instrText>
+            </w:r>
+            <w:r>
+              <w:rPr>
+                <w:noProof/>
+                <w:webHidden/>
+              </w:rPr>
+            </w:r>
+            <w:r>
+              <w:rPr>
+                <w:noProof/>
+                <w:webHidden/>
+              </w:rPr>
+              <w:fldChar w:fldCharType="separate"/>
+            </w:r>
+            <w:r>
+              <w:rPr>
+                <w:noProof/>
+                <w:webHidden/>
+              </w:rPr>
+              <w:t>24</w:t>
             </w:r>
             <w:r>
               <w:rPr>
@@ -3057,7 +3125,7 @@
               <w:noProof/>
             </w:rPr>
           </w:pPr>
-          <w:hyperlink w:anchor="_Toc46179357" w:history="1">
+          <w:hyperlink w:anchor="_Toc46231912" w:history="1">
             <w:r>
               <w:rPr>
                 <w:rStyle w:val="Hyperlink"/>
@@ -3084,7 +3152,7 @@
                 <w:noProof/>
                 <w:webHidden/>
               </w:rPr>
-              <w:instrText xml:space="preserve"> PAGEREF _Toc46179357 \h </w:instrText>
+              <w:instrText xml:space="preserve"> PAGEREF _Toc46231912 \h </w:instrText>
             </w:r>
             <w:r>
               <w:rPr>
@@ -3104,7 +3172,7 @@
                 <w:noProof/>
                 <w:webHidden/>
               </w:rPr>
-              <w:t>27</w:t>
+              <w:t>28</w:t>
             </w:r>
             <w:r>
               <w:rPr>
@@ -3125,7 +3193,7 @@
               <w:noProof/>
             </w:rPr>
           </w:pPr>
-          <w:hyperlink w:anchor="_Toc46179358" w:history="1">
+          <w:hyperlink w:anchor="_Toc46231913" w:history="1">
             <w:r>
               <w:rPr>
                 <w:rStyle w:val="Hyperlink"/>
@@ -3152,7 +3220,7 @@
                 <w:noProof/>
                 <w:webHidden/>
               </w:rPr>
-              <w:instrText xml:space="preserve"> PAGEREF _Toc46179358 \h </w:instrText>
+              <w:instrText xml:space="preserve"> PAGEREF _Toc46231913 \h </w:instrText>
             </w:r>
             <w:r>
               <w:rPr>
@@ -3172,7 +3240,7 @@
                 <w:noProof/>
                 <w:webHidden/>
               </w:rPr>
-              <w:t>29</w:t>
+              <w:t>30</w:t>
             </w:r>
             <w:r>
               <w:rPr>
@@ -3193,7 +3261,7 @@
               <w:noProof/>
             </w:rPr>
           </w:pPr>
-          <w:hyperlink w:anchor="_Toc46179359" w:history="1">
+          <w:hyperlink w:anchor="_Toc46231914" w:history="1">
             <w:r>
               <w:rPr>
                 <w:rStyle w:val="Hyperlink"/>
@@ -3220,7 +3288,7 @@
                 <w:noProof/>
                 <w:webHidden/>
               </w:rPr>
-              <w:instrText xml:space="preserve"> PAGEREF _Toc46179359 \h </w:instrText>
+              <w:instrText xml:space="preserve"> PAGEREF _Toc46231914 \h </w:instrText>
             </w:r>
             <w:r>
               <w:rPr>
@@ -3240,7 +3308,7 @@
                 <w:noProof/>
                 <w:webHidden/>
               </w:rPr>
-              <w:t>29</w:t>
+              <w:t>30</w:t>
             </w:r>
             <w:r>
               <w:rPr>
@@ -3261,7 +3329,7 @@
               <w:noProof/>
             </w:rPr>
           </w:pPr>
-          <w:hyperlink w:anchor="_Toc46179360" w:history="1">
+          <w:hyperlink w:anchor="_Toc46231915" w:history="1">
             <w:r>
               <w:rPr>
                 <w:rStyle w:val="Hyperlink"/>
@@ -3288,7 +3356,7 @@
                 <w:noProof/>
                 <w:webHidden/>
               </w:rPr>
-              <w:instrText xml:space="preserve"> PAGEREF _Toc46179360 \h </w:instrText>
+              <w:instrText xml:space="preserve"> PAGEREF _Toc46231915 \h </w:instrText>
             </w:r>
             <w:r>
               <w:rPr>
@@ -3308,7 +3376,7 @@
                 <w:noProof/>
                 <w:webHidden/>
               </w:rPr>
-              <w:t>29</w:t>
+              <w:t>30</w:t>
             </w:r>
             <w:r>
               <w:rPr>
@@ -3341,7 +3409,7 @@
       <w:pPr>
         <w:pStyle w:val="Heading1"/>
       </w:pPr>
-      <w:bookmarkStart w:id="0" w:name="_Toc46179313"/>
+      <w:bookmarkStart w:id="0" w:name="_Toc46231867"/>
       <w:r>
         <w:lastRenderedPageBreak/>
         <w:t>Software Practices I</w:t>
@@ -3353,7 +3421,7 @@
       <w:pPr>
         <w:pStyle w:val="Heading2"/>
       </w:pPr>
-      <w:bookmarkStart w:id="1" w:name="_Toc46179314"/>
+      <w:bookmarkStart w:id="1" w:name="_Toc46231868"/>
       <w:r>
         <w:t xml:space="preserve">Writing </w:t>
       </w:r>
@@ -3382,7 +3450,7 @@
       <w:pPr>
         <w:pStyle w:val="Heading2"/>
       </w:pPr>
-      <w:bookmarkStart w:id="2" w:name="_Toc46179315"/>
+      <w:bookmarkStart w:id="2" w:name="_Toc46231869"/>
       <w:r>
         <w:t>Writing modular code</w:t>
       </w:r>
@@ -3483,7 +3551,7 @@
       <w:pPr>
         <w:pStyle w:val="Heading2"/>
       </w:pPr>
-      <w:bookmarkStart w:id="3" w:name="_Toc46179316"/>
+      <w:bookmarkStart w:id="3" w:name="_Toc46231870"/>
       <w:r>
         <w:t>Writing efficient code</w:t>
       </w:r>
@@ -3587,7 +3655,7 @@
       <w:pPr>
         <w:pStyle w:val="Heading3"/>
       </w:pPr>
-      <w:bookmarkStart w:id="4" w:name="_Toc46179317"/>
+      <w:bookmarkStart w:id="4" w:name="_Toc46231871"/>
       <w:proofErr w:type="spellStart"/>
       <w:r>
         <w:t>optimizing_code_common_books</w:t>
@@ -3690,7 +3758,7 @@
       <w:pPr>
         <w:pStyle w:val="Heading3"/>
       </w:pPr>
-      <w:bookmarkStart w:id="5" w:name="_Toc46179318"/>
+      <w:bookmarkStart w:id="5" w:name="_Toc46231872"/>
       <w:proofErr w:type="spellStart"/>
       <w:r>
         <w:lastRenderedPageBreak/>
@@ -3770,7 +3838,7 @@
       <w:pPr>
         <w:pStyle w:val="Heading2"/>
       </w:pPr>
-      <w:bookmarkStart w:id="6" w:name="_Toc46179319"/>
+      <w:bookmarkStart w:id="6" w:name="_Toc46231873"/>
       <w:r>
         <w:t>Documentation</w:t>
       </w:r>
@@ -3847,7 +3915,7 @@
       <w:pPr>
         <w:pStyle w:val="Heading2"/>
       </w:pPr>
-      <w:bookmarkStart w:id="7" w:name="_Toc46179320"/>
+      <w:bookmarkStart w:id="7" w:name="_Toc46231874"/>
       <w:r>
         <w:t>Version Control</w:t>
       </w:r>
@@ -3870,7 +3938,7 @@
       <w:pPr>
         <w:pStyle w:val="Heading1"/>
       </w:pPr>
-      <w:bookmarkStart w:id="8" w:name="_Toc46179321"/>
+      <w:bookmarkStart w:id="8" w:name="_Toc46231875"/>
       <w:r>
         <w:lastRenderedPageBreak/>
         <w:t>Software Practices II</w:t>
@@ -3882,7 +3950,7 @@
       <w:pPr>
         <w:pStyle w:val="Heading2"/>
       </w:pPr>
-      <w:bookmarkStart w:id="9" w:name="_Toc46179322"/>
+      <w:bookmarkStart w:id="9" w:name="_Toc46231876"/>
       <w:r>
         <w:t>Testing</w:t>
       </w:r>
@@ -3942,7 +4010,7 @@
       <w:pPr>
         <w:pStyle w:val="Heading2"/>
       </w:pPr>
-      <w:bookmarkStart w:id="10" w:name="_Toc46179323"/>
+      <w:bookmarkStart w:id="10" w:name="_Toc46231877"/>
       <w:r>
         <w:t>Test Driven Development</w:t>
       </w:r>
@@ -4005,7 +4073,7 @@
       <w:pPr>
         <w:pStyle w:val="Heading2"/>
       </w:pPr>
-      <w:bookmarkStart w:id="11" w:name="_Toc46179324"/>
+      <w:bookmarkStart w:id="11" w:name="_Toc46231878"/>
       <w:r>
         <w:t>Logging</w:t>
       </w:r>
@@ -4030,7 +4098,7 @@
       <w:pPr>
         <w:pStyle w:val="Heading2"/>
       </w:pPr>
-      <w:bookmarkStart w:id="12" w:name="_Toc46179325"/>
+      <w:bookmarkStart w:id="12" w:name="_Toc46231879"/>
       <w:r>
         <w:t>Code Review</w:t>
       </w:r>
@@ -4046,7 +4114,7 @@
       <w:pPr>
         <w:pStyle w:val="Heading3"/>
       </w:pPr>
-      <w:bookmarkStart w:id="13" w:name="_Toc46179326"/>
+      <w:bookmarkStart w:id="13" w:name="_Toc46231880"/>
       <w:r>
         <w:t>Explain issues and make suggestions</w:t>
       </w:r>
@@ -4075,7 +4143,7 @@
       <w:pPr>
         <w:pStyle w:val="Heading3"/>
       </w:pPr>
-      <w:bookmarkStart w:id="14" w:name="_Toc46179327"/>
+      <w:bookmarkStart w:id="14" w:name="_Toc46231881"/>
       <w:r>
         <w:t>Keep comments objective</w:t>
       </w:r>
@@ -4158,7 +4226,7 @@
       <w:pPr>
         <w:pStyle w:val="Heading3"/>
       </w:pPr>
-      <w:bookmarkStart w:id="15" w:name="_Toc46179328"/>
+      <w:bookmarkStart w:id="15" w:name="_Toc46231882"/>
       <w:r>
         <w:t>Provide code examples</w:t>
       </w:r>
@@ -5292,7 +5360,7 @@
       <w:pPr>
         <w:pStyle w:val="Heading1"/>
       </w:pPr>
-      <w:bookmarkStart w:id="16" w:name="_Toc46179329"/>
+      <w:bookmarkStart w:id="16" w:name="_Toc46231883"/>
       <w:r>
         <w:lastRenderedPageBreak/>
         <w:t>Object Oriented Programming</w:t>
@@ -5307,7 +5375,7 @@
       <w:pPr>
         <w:pStyle w:val="Heading2"/>
       </w:pPr>
-      <w:bookmarkStart w:id="17" w:name="_Toc46179330"/>
+      <w:bookmarkStart w:id="17" w:name="_Toc46231884"/>
       <w:r>
         <w:t>Introduction</w:t>
       </w:r>
@@ -5452,7 +5520,7 @@
       <w:pPr>
         <w:pStyle w:val="Heading2"/>
       </w:pPr>
-      <w:bookmarkStart w:id="18" w:name="_Toc46179331"/>
+      <w:bookmarkStart w:id="18" w:name="_Toc46231885"/>
       <w:r>
         <w:t>Classes and Objects</w:t>
       </w:r>
@@ -5469,7 +5537,7 @@
       <w:pPr>
         <w:pStyle w:val="Heading3"/>
       </w:pPr>
-      <w:bookmarkStart w:id="19" w:name="_Toc46179332"/>
+      <w:bookmarkStart w:id="19" w:name="_Toc46231886"/>
       <w:proofErr w:type="spellStart"/>
       <w:r>
         <w:t>shirt_exercise</w:t>
@@ -5581,7 +5649,7 @@
       <w:pPr>
         <w:pStyle w:val="Heading3"/>
       </w:pPr>
-      <w:bookmarkStart w:id="20" w:name="_Toc46179333"/>
+      <w:bookmarkStart w:id="20" w:name="_Toc46231887"/>
       <w:r>
         <w:t>Get and Set methods</w:t>
       </w:r>
@@ -6813,7 +6881,7 @@
       <w:pPr>
         <w:pStyle w:val="Heading3"/>
       </w:pPr>
-      <w:bookmarkStart w:id="21" w:name="_Toc46179334"/>
+      <w:bookmarkStart w:id="21" w:name="_Toc46231888"/>
       <w:r>
         <w:t>OOP Syntax Exercise - Part 2</w:t>
       </w:r>
@@ -6837,7 +6905,7 @@
       <w:pPr>
         <w:pStyle w:val="Heading2"/>
       </w:pPr>
-      <w:bookmarkStart w:id="22" w:name="_Toc46179335"/>
+      <w:bookmarkStart w:id="22" w:name="_Toc46231889"/>
       <w:r>
         <w:t>Python Package: Gaussian Distribution</w:t>
       </w:r>
@@ -6990,6 +7058,7 @@
           <w:id w:val="-96948390"/>
           <w:citation/>
         </w:sdtPr>
+        <w:sdtEndPr/>
         <w:sdtContent>
           <w:r>
             <w:fldChar w:fldCharType="begin"/>
@@ -7016,6 +7085,7 @@
           <w:id w:val="-826583202"/>
           <w:citation/>
         </w:sdtPr>
+        <w:sdtEndPr/>
         <w:sdtContent>
           <w:r>
             <w:fldChar w:fldCharType="begin"/>
@@ -7045,6 +7115,7 @@
           <w:id w:val="-1890409555"/>
           <w:citation/>
         </w:sdtPr>
+        <w:sdtEndPr/>
         <w:sdtContent>
           <w:r>
             <w:fldChar w:fldCharType="begin"/>
@@ -7071,6 +7142,7 @@
           <w:id w:val="-164011658"/>
           <w:citation/>
         </w:sdtPr>
+        <w:sdtEndPr/>
         <w:sdtContent>
           <w:r>
             <w:fldChar w:fldCharType="begin"/>
@@ -7100,6 +7172,7 @@
           <w:id w:val="238287251"/>
           <w:citation/>
         </w:sdtPr>
+        <w:sdtEndPr/>
         <w:sdtContent>
           <w:r>
             <w:fldChar w:fldCharType="begin"/>
@@ -7126,6 +7199,7 @@
           <w:id w:val="-290597157"/>
           <w:citation/>
         </w:sdtPr>
+        <w:sdtEndPr/>
         <w:sdtContent>
           <w:r>
             <w:fldChar w:fldCharType="begin"/>
@@ -7155,6 +7229,7 @@
           <w:id w:val="1297256928"/>
           <w:citation/>
         </w:sdtPr>
+        <w:sdtEndPr/>
         <w:sdtContent>
           <w:r>
             <w:fldChar w:fldCharType="begin"/>
@@ -7187,7 +7262,7 @@
       <w:pPr>
         <w:pStyle w:val="Heading2"/>
       </w:pPr>
-      <w:bookmarkStart w:id="23" w:name="_Toc46179336"/>
+      <w:bookmarkStart w:id="23" w:name="_Toc46231890"/>
       <w:r>
         <w:lastRenderedPageBreak/>
         <w:t>Theory</w:t>
@@ -8292,7 +8367,7 @@
       <w:pPr>
         <w:pStyle w:val="Heading2"/>
       </w:pPr>
-      <w:bookmarkStart w:id="24" w:name="_Toc46179337"/>
+      <w:bookmarkStart w:id="24" w:name="_Toc46231891"/>
       <w:r>
         <w:t>The Gaussian Class</w:t>
       </w:r>
@@ -8413,7 +8488,7 @@
       <w:pPr>
         <w:pStyle w:val="Heading3"/>
       </w:pPr>
-      <w:bookmarkStart w:id="25" w:name="_Toc46179338"/>
+      <w:bookmarkStart w:id="25" w:name="_Toc46231892"/>
       <w:proofErr w:type="spellStart"/>
       <w:r>
         <w:t>gaussian_code_exercise.ipynb</w:t>
@@ -8790,7 +8865,7 @@
       <w:pPr>
         <w:pStyle w:val="Heading2"/>
       </w:pPr>
-      <w:bookmarkStart w:id="26" w:name="_Toc46179339"/>
+      <w:bookmarkStart w:id="26" w:name="_Toc46231893"/>
       <w:r>
         <w:t>Magic Methods in code</w:t>
       </w:r>
@@ -8815,7 +8890,7 @@
       <w:pPr>
         <w:pStyle w:val="Heading3"/>
       </w:pPr>
-      <w:bookmarkStart w:id="27" w:name="_Toc46179340"/>
+      <w:bookmarkStart w:id="27" w:name="_Toc46231894"/>
       <w:proofErr w:type="spellStart"/>
       <w:r>
         <w:t>magic_methods</w:t>
@@ -8872,7 +8947,7 @@
       <w:pPr>
         <w:pStyle w:val="Heading2"/>
       </w:pPr>
-      <w:bookmarkStart w:id="28" w:name="_Toc46179341"/>
+      <w:bookmarkStart w:id="28" w:name="_Toc46231895"/>
       <w:r>
         <w:t>Inheritance</w:t>
       </w:r>
@@ -8917,7 +8992,7 @@
       <w:pPr>
         <w:pStyle w:val="Heading3"/>
       </w:pPr>
-      <w:bookmarkStart w:id="29" w:name="_Toc46179342"/>
+      <w:bookmarkStart w:id="29" w:name="_Toc46231896"/>
       <w:proofErr w:type="spellStart"/>
       <w:r>
         <w:t>inheritance_exercise_clothing</w:t>
@@ -8998,7 +9073,7 @@
       <w:pPr>
         <w:pStyle w:val="Heading2"/>
       </w:pPr>
-      <w:bookmarkStart w:id="30" w:name="_Toc46179343"/>
+      <w:bookmarkStart w:id="30" w:name="_Toc46231897"/>
       <w:r>
         <w:t>Inheritance Gaussian Class</w:t>
       </w:r>
@@ -9018,7 +9093,7 @@
       <w:pPr>
         <w:pStyle w:val="Heading3"/>
       </w:pPr>
-      <w:bookmarkStart w:id="31" w:name="_Toc46179344"/>
+      <w:bookmarkStart w:id="31" w:name="_Toc46231898"/>
       <w:proofErr w:type="spellStart"/>
       <w:r>
         <w:t>inheritance_probability_distribution</w:t>
@@ -9086,7 +9161,7 @@
       <w:pPr>
         <w:pStyle w:val="Heading2"/>
       </w:pPr>
-      <w:bookmarkStart w:id="32" w:name="_Toc46179345"/>
+      <w:bookmarkStart w:id="32" w:name="_Toc46231899"/>
       <w:r>
         <w:t>Advanced OOP topics</w:t>
       </w:r>
@@ -9145,6 +9220,7 @@
           <w:id w:val="678852475"/>
           <w:citation/>
         </w:sdtPr>
+        <w:sdtEndPr/>
         <w:sdtContent>
           <w:r>
             <w:fldChar w:fldCharType="begin"/>
@@ -9174,6 +9250,7 @@
           <w:id w:val="-1095786134"/>
           <w:citation/>
         </w:sdtPr>
+        <w:sdtEndPr/>
         <w:sdtContent>
           <w:r>
             <w:fldChar w:fldCharType="begin"/>
@@ -9203,6 +9280,7 @@
           <w:id w:val="876514197"/>
           <w:citation/>
         </w:sdtPr>
+        <w:sdtEndPr/>
         <w:sdtContent>
           <w:r>
             <w:fldChar w:fldCharType="begin"/>
@@ -9232,6 +9310,7 @@
           <w:id w:val="1056663817"/>
           <w:citation/>
         </w:sdtPr>
+        <w:sdtEndPr/>
         <w:sdtContent>
           <w:r>
             <w:fldChar w:fldCharType="begin"/>
@@ -9259,7 +9338,7 @@
       <w:pPr>
         <w:pStyle w:val="Heading3"/>
       </w:pPr>
-      <w:bookmarkStart w:id="33" w:name="_Toc46179346"/>
+      <w:bookmarkStart w:id="33" w:name="_Toc46231900"/>
       <w:r>
         <w:t>Static, Class, and Instance methods</w:t>
       </w:r>
@@ -9427,7 +9506,7 @@
       <w:pPr>
         <w:pStyle w:val="Heading3"/>
       </w:pPr>
-      <w:bookmarkStart w:id="34" w:name="_Toc46179347"/>
+      <w:bookmarkStart w:id="34" w:name="_Toc46231901"/>
       <w:r>
         <w:t>Class attributes and instance attributes</w:t>
       </w:r>
@@ -9711,7 +9790,7 @@
       <w:pPr>
         <w:pStyle w:val="Heading2"/>
       </w:pPr>
-      <w:bookmarkStart w:id="35" w:name="_Toc46179348"/>
+      <w:bookmarkStart w:id="35" w:name="_Toc46231902"/>
       <w:r>
         <w:t>Mixins</w:t>
       </w:r>
@@ -9742,7 +9821,7 @@
       <w:pPr>
         <w:pStyle w:val="Heading3"/>
       </w:pPr>
-      <w:bookmarkStart w:id="36" w:name="_Toc46179349"/>
+      <w:bookmarkStart w:id="36" w:name="_Toc46231903"/>
       <w:r>
         <w:t>Mixin example</w:t>
       </w:r>
@@ -9901,7 +9980,7 @@
       <w:pPr>
         <w:pStyle w:val="Heading2"/>
       </w:pPr>
-      <w:bookmarkStart w:id="37" w:name="_Toc46179350"/>
+      <w:bookmarkStart w:id="37" w:name="_Toc46231904"/>
       <w:r>
         <w:t>Python Decorators</w:t>
       </w:r>
@@ -9918,7 +9997,7 @@
       <w:pPr>
         <w:pStyle w:val="Heading2"/>
       </w:pPr>
-      <w:bookmarkStart w:id="38" w:name="_Toc46179351"/>
+      <w:bookmarkStart w:id="38" w:name="_Toc46231905"/>
       <w:r>
         <w:t>Modularized Code</w:t>
       </w:r>
@@ -9975,7 +10054,7 @@
       <w:pPr>
         <w:pStyle w:val="Heading2"/>
       </w:pPr>
-      <w:bookmarkStart w:id="39" w:name="_Toc46179352"/>
+      <w:bookmarkStart w:id="39" w:name="_Toc46231906"/>
       <w:r>
         <w:t>Packages</w:t>
       </w:r>
@@ -10071,7 +10150,7 @@
       <w:pPr>
         <w:pStyle w:val="Heading2"/>
       </w:pPr>
-      <w:bookmarkStart w:id="40" w:name="_Toc46179353"/>
+      <w:bookmarkStart w:id="40" w:name="_Toc46231907"/>
       <w:r>
         <w:t>Virtual Environments</w:t>
       </w:r>
@@ -10135,7 +10214,7 @@
       <w:pPr>
         <w:pStyle w:val="Heading2"/>
       </w:pPr>
-      <w:bookmarkStart w:id="41" w:name="_Toc46179354"/>
+      <w:bookmarkStart w:id="41" w:name="_Toc46231908"/>
       <w:r>
         <w:t>Exercise: Making a Package and Pip Installing</w:t>
       </w:r>
@@ -10532,7 +10611,7 @@
       <w:pPr>
         <w:pStyle w:val="Heading2"/>
       </w:pPr>
-      <w:bookmarkStart w:id="42" w:name="_Toc46179355"/>
+      <w:bookmarkStart w:id="42" w:name="_Toc46231909"/>
       <w:r>
         <w:t>Binomial Class</w:t>
       </w:r>
@@ -10552,7 +10631,7 @@
       <w:pPr>
         <w:pStyle w:val="Heading3"/>
       </w:pPr>
-      <w:bookmarkStart w:id="43" w:name="_Toc46179356"/>
+      <w:bookmarkStart w:id="43" w:name="_Toc46231910"/>
       <w:r>
         <w:t>Exercise: Binomial Class</w:t>
       </w:r>
@@ -10846,9 +10925,11 @@
       <w:pPr>
         <w:pStyle w:val="Heading2"/>
       </w:pPr>
+      <w:bookmarkStart w:id="44" w:name="_Toc46231911"/>
       <w:r>
         <w:t>PyPi</w:t>
       </w:r>
+      <w:bookmarkEnd w:id="44"/>
     </w:p>
     <w:p/>
     <w:p>
@@ -10865,6 +10946,37 @@
       </w:r>
       <w:r>
         <w:t>Exercise: Upload to PyPi</w:t>
+      </w:r>
+    </w:p>
+    <w:p/>
+    <w:p>
+      <w:pPr>
+        <w:pStyle w:val="Heading1"/>
+      </w:pPr>
+      <w:r>
+        <w:t xml:space="preserve">Machine Learning with AWS </w:t>
+      </w:r>
+      <w:proofErr w:type="spellStart"/>
+      <w:r>
+        <w:t>DeepComposer</w:t>
+      </w:r>
+      <w:proofErr w:type="spellEnd"/>
+    </w:p>
+    <w:p/>
+    <w:p>
+      <w:r>
+        <w:t xml:space="preserve">This will focus on ML with AWS, and will involve an overview, followed by using </w:t>
+      </w:r>
+      <w:r>
+        <w:t xml:space="preserve">AWS </w:t>
+      </w:r>
+      <w:proofErr w:type="spellStart"/>
+      <w:r>
+        <w:t>DeepComposer</w:t>
+      </w:r>
+      <w:proofErr w:type="spellEnd"/>
+      <w:r>
+        <w:t>, and a GAN.</w:t>
       </w:r>
     </w:p>
     <w:p/>
@@ -10985,7 +11097,7 @@
         <w:br w:type="page"/>
       </w:r>
     </w:p>
-    <w:bookmarkStart w:id="44" w:name="_Toc46179357" w:displacedByCustomXml="next"/>
+    <w:bookmarkStart w:id="45" w:name="_Toc46231912" w:displacedByCustomXml="next"/>
     <w:sdt>
       <w:sdtPr>
         <w:rPr>
@@ -11000,6 +11112,7 @@
           <w:docPartUnique/>
         </w:docPartObj>
       </w:sdtPr>
+      <w:sdtEndPr/>
       <w:sdtContent>
         <w:p>
           <w:pPr>
@@ -11008,13 +11121,14 @@
           <w:r>
             <w:t>References</w:t>
           </w:r>
-          <w:bookmarkEnd w:id="44"/>
+          <w:bookmarkEnd w:id="45"/>
         </w:p>
         <w:sdt>
           <w:sdtPr>
             <w:id w:val="-573587230"/>
             <w:bibliography/>
           </w:sdtPr>
+          <w:sdtEndPr/>
           <w:sdtContent>
             <w:p>
               <w:pPr>
@@ -11457,31 +11571,31 @@
       <w:pPr>
         <w:pStyle w:val="Heading1"/>
       </w:pPr>
-      <w:bookmarkStart w:id="45" w:name="_Toc46179358"/>
+      <w:bookmarkStart w:id="46" w:name="_Toc46231913"/>
       <w:r>
         <w:t>Hello</w:t>
       </w:r>
-      <w:bookmarkEnd w:id="45"/>
+      <w:bookmarkEnd w:id="46"/>
     </w:p>
     <w:p>
       <w:pPr>
         <w:pStyle w:val="Heading2"/>
       </w:pPr>
-      <w:bookmarkStart w:id="46" w:name="_Toc46179359"/>
+      <w:bookmarkStart w:id="47" w:name="_Toc46231914"/>
       <w:r>
         <w:t>Hello</w:t>
       </w:r>
-      <w:bookmarkEnd w:id="46"/>
+      <w:bookmarkEnd w:id="47"/>
     </w:p>
     <w:p>
       <w:pPr>
         <w:pStyle w:val="Heading3"/>
       </w:pPr>
-      <w:bookmarkStart w:id="47" w:name="_Toc46179360"/>
+      <w:bookmarkStart w:id="48" w:name="_Toc46231915"/>
       <w:r>
         <w:t>Hello</w:t>
       </w:r>
-      <w:bookmarkEnd w:id="47"/>
+      <w:bookmarkEnd w:id="48"/>
     </w:p>
     <w:p>
       <w:pPr>

</xml_diff>

<commit_message>
Add notes for basics
Notes_Udacity_AWS_Machine_Learning_Foundations_Course.docx:
  - Add notes for AWS services
  - Add notes for ML and generative AI techniques

mldc_amazon_pricing.pdf:
  - Add notes about AWS pricing for services

mldc_aws_services_1.pdf, mldc_aws_services_2.pdf:
  - Add notes about AWS services

mldc_gen_ai_notes.pdf:
  - Add notes for ML and generative AI techniques
</commit_message>
<xml_diff>
--- a/notes/Notes_Udacity_AWS_Machine_Learning_Foundations_Course.docx
+++ b/notes/Notes_Udacity_AWS_Machine_Learning_Foundations_Course.docx
@@ -7058,7 +7058,6 @@
           <w:id w:val="-96948390"/>
           <w:citation/>
         </w:sdtPr>
-        <w:sdtEndPr/>
         <w:sdtContent>
           <w:r>
             <w:fldChar w:fldCharType="begin"/>
@@ -7085,7 +7084,6 @@
           <w:id w:val="-826583202"/>
           <w:citation/>
         </w:sdtPr>
-        <w:sdtEndPr/>
         <w:sdtContent>
           <w:r>
             <w:fldChar w:fldCharType="begin"/>
@@ -7115,7 +7113,6 @@
           <w:id w:val="-1890409555"/>
           <w:citation/>
         </w:sdtPr>
-        <w:sdtEndPr/>
         <w:sdtContent>
           <w:r>
             <w:fldChar w:fldCharType="begin"/>
@@ -7142,7 +7139,6 @@
           <w:id w:val="-164011658"/>
           <w:citation/>
         </w:sdtPr>
-        <w:sdtEndPr/>
         <w:sdtContent>
           <w:r>
             <w:fldChar w:fldCharType="begin"/>
@@ -7172,7 +7168,6 @@
           <w:id w:val="238287251"/>
           <w:citation/>
         </w:sdtPr>
-        <w:sdtEndPr/>
         <w:sdtContent>
           <w:r>
             <w:fldChar w:fldCharType="begin"/>
@@ -7199,7 +7194,6 @@
           <w:id w:val="-290597157"/>
           <w:citation/>
         </w:sdtPr>
-        <w:sdtEndPr/>
         <w:sdtContent>
           <w:r>
             <w:fldChar w:fldCharType="begin"/>
@@ -7229,7 +7223,6 @@
           <w:id w:val="1297256928"/>
           <w:citation/>
         </w:sdtPr>
-        <w:sdtEndPr/>
         <w:sdtContent>
           <w:r>
             <w:fldChar w:fldCharType="begin"/>
@@ -9220,7 +9213,6 @@
           <w:id w:val="678852475"/>
           <w:citation/>
         </w:sdtPr>
-        <w:sdtEndPr/>
         <w:sdtContent>
           <w:r>
             <w:fldChar w:fldCharType="begin"/>
@@ -9250,7 +9242,6 @@
           <w:id w:val="-1095786134"/>
           <w:citation/>
         </w:sdtPr>
-        <w:sdtEndPr/>
         <w:sdtContent>
           <w:r>
             <w:fldChar w:fldCharType="begin"/>
@@ -9280,7 +9271,6 @@
           <w:id w:val="876514197"/>
           <w:citation/>
         </w:sdtPr>
-        <w:sdtEndPr/>
         <w:sdtContent>
           <w:r>
             <w:fldChar w:fldCharType="begin"/>
@@ -9310,7 +9300,6 @@
           <w:id w:val="1056663817"/>
           <w:citation/>
         </w:sdtPr>
-        <w:sdtEndPr/>
         <w:sdtContent>
           <w:r>
             <w:fldChar w:fldCharType="begin"/>
@@ -10954,29 +10943,114 @@
         <w:pStyle w:val="Heading1"/>
       </w:pPr>
       <w:r>
-        <w:t xml:space="preserve">Machine Learning with AWS </w:t>
+        <w:t>Machine Learning with AWS DeepComposer</w:t>
+      </w:r>
+    </w:p>
+    <w:p/>
+    <w:p>
+      <w:r>
+        <w:t xml:space="preserve">This will focus on ML with AWS, and will involve an overview, followed by using </w:t>
+      </w:r>
+      <w:r>
+        <w:t>AWS DeepComposer</w:t>
+      </w:r>
+      <w:r>
+        <w:t>, and a GAN.</w:t>
+      </w:r>
+    </w:p>
+    <w:p/>
+    <w:p>
+      <w:r>
+        <w:t>There are various ML and AI services, that can enable ML development on AWS seamlessly</w:t>
+      </w:r>
+      <w:r>
+        <w:t>, such as SageMaker, DeepComposer, DeepLens, etc.</w:t>
+      </w:r>
+    </w:p>
+    <w:p/>
+    <w:p>
+      <w:pPr>
+        <w:rPr>
+          <w:rFonts w:asciiTheme="majorHAnsi" w:eastAsiaTheme="majorEastAsia" w:hAnsiTheme="majorHAnsi" w:cstheme="majorBidi"/>
+          <w:color w:val="1286C2" w:themeColor="accent1" w:themeShade="BF"/>
+          <w:sz w:val="32"/>
+          <w:szCs w:val="32"/>
+        </w:rPr>
+      </w:pPr>
+      <w:r>
+        <w:rPr>
+          <w:rFonts w:asciiTheme="majorHAnsi" w:eastAsiaTheme="majorEastAsia" w:hAnsiTheme="majorHAnsi" w:cstheme="majorBidi"/>
+          <w:color w:val="1286C2" w:themeColor="accent1" w:themeShade="BF"/>
+          <w:sz w:val="32"/>
+          <w:szCs w:val="32"/>
+        </w:rPr>
+        <w:t>ML Techniques and Generative AI</w:t>
+      </w:r>
+    </w:p>
+    <w:p>
+      <w:pPr>
+        <w:rPr>
+          <w:rFonts w:eastAsiaTheme="majorEastAsia"/>
+        </w:rPr>
+      </w:pPr>
+    </w:p>
+    <w:p>
+      <w:pPr>
+        <w:rPr>
+          <w:rFonts w:eastAsiaTheme="majorEastAsia"/>
+        </w:rPr>
+      </w:pPr>
+      <w:r>
+        <w:rPr>
+          <w:rFonts w:eastAsiaTheme="majorEastAsia"/>
+        </w:rPr>
+        <w:lastRenderedPageBreak/>
+        <w:t xml:space="preserve">Generative AI is the technique of creating new objects based on sample inputs. The adversarial technique </w:t>
+      </w:r>
+      <w:r>
+        <w:rPr>
+          <w:rFonts w:eastAsiaTheme="majorEastAsia"/>
+        </w:rPr>
+        <w:t xml:space="preserve">uses one AI to create stuff, and the other to inspect it for accuracy. </w:t>
+      </w:r>
+    </w:p>
+    <w:p>
+      <w:pPr>
+        <w:rPr>
+          <w:rFonts w:eastAsiaTheme="majorEastAsia"/>
+        </w:rPr>
+      </w:pPr>
+      <w:r>
+        <w:rPr>
+          <w:rFonts w:eastAsiaTheme="majorEastAsia"/>
+        </w:rPr>
+        <w:t xml:space="preserve">Used to </w:t>
       </w:r>
       <w:proofErr w:type="spellStart"/>
       <w:r>
-        <w:t>DeepComposer</w:t>
+        <w:rPr>
+          <w:rFonts w:eastAsiaTheme="majorEastAsia"/>
+        </w:rPr>
+        <w:t>deisgn</w:t>
       </w:r>
       <w:proofErr w:type="spellEnd"/>
-    </w:p>
-    <w:p/>
-    <w:p>
-      <w:r>
-        <w:t xml:space="preserve">This will focus on ML with AWS, and will involve an overview, followed by using </w:t>
-      </w:r>
-      <w:r>
-        <w:t xml:space="preserve">AWS </w:t>
-      </w:r>
-      <w:proofErr w:type="spellStart"/>
-      <w:r>
-        <w:t>DeepComposer</w:t>
-      </w:r>
-      <w:proofErr w:type="spellEnd"/>
-      <w:r>
-        <w:t>, and a GAN.</w:t>
+      <w:r>
+        <w:rPr>
+          <w:rFonts w:eastAsiaTheme="majorEastAsia"/>
+        </w:rPr>
+        <w:t xml:space="preserve"> aircraft parts, </w:t>
+      </w:r>
+      <w:r>
+        <w:rPr>
+          <w:rFonts w:eastAsiaTheme="majorEastAsia"/>
+        </w:rPr>
+        <w:t xml:space="preserve">new spacecraft, and teeth. </w:t>
+      </w:r>
+      <w:r>
+        <w:rPr>
+          <w:rFonts w:eastAsiaTheme="majorEastAsia"/>
+        </w:rPr>
+        <w:t xml:space="preserve"> This is mostly an unsupervised technique.</w:t>
       </w:r>
     </w:p>
     <w:p/>
@@ -11031,11 +11105,6 @@
     <w:p/>
     <w:p/>
     <w:p/>
-    <w:p/>
-    <w:p/>
-    <w:p/>
-    <w:p/>
-    <w:p/>
     <w:p>
       <w:pPr>
         <w:rPr>
@@ -11112,7 +11181,6 @@
           <w:docPartUnique/>
         </w:docPartObj>
       </w:sdtPr>
-      <w:sdtEndPr/>
       <w:sdtContent>
         <w:p>
           <w:pPr>
@@ -11128,7 +11196,6 @@
             <w:id w:val="-573587230"/>
             <w:bibliography/>
           </w:sdtPr>
-          <w:sdtEndPr/>
           <w:sdtContent>
             <w:p>
               <w:pPr>

</xml_diff>

<commit_message>
Add notes for DeepComposer and GAN Basics
Notes_Udacity_AWS_Machine_Learning_Foundations_Course.docx:
  - Add notes for DeepComposer Basics
  - Add notes for using DeepComposer
  - Add notes for GANs

mldc_aws_deepcomposer.pdf:
  - Add notes for DeepComposer Basics

mldc_demo_deep_composer.pdf
  - Add notes for using DeepComposer
</commit_message>
<xml_diff>
--- a/notes/Notes_Udacity_AWS_Machine_Learning_Foundations_Course.docx
+++ b/notes/Notes_Udacity_AWS_Machine_Learning_Foundations_Course.docx
@@ -65,7 +65,7 @@
           <w:r>
             <w:fldChar w:fldCharType="separate"/>
           </w:r>
-          <w:hyperlink w:anchor="_Toc46231867" w:history="1">
+          <w:hyperlink w:anchor="_Toc46560873" w:history="1">
             <w:r>
               <w:rPr>
                 <w:rStyle w:val="Hyperlink"/>
@@ -92,7 +92,7 @@
                 <w:noProof/>
                 <w:webHidden/>
               </w:rPr>
-              <w:instrText xml:space="preserve"> PAGEREF _Toc46231867 \h </w:instrText>
+              <w:instrText xml:space="preserve"> PAGEREF _Toc46560873 \h </w:instrText>
             </w:r>
             <w:r>
               <w:rPr>
@@ -133,7 +133,7 @@
               <w:noProof/>
             </w:rPr>
           </w:pPr>
-          <w:hyperlink w:anchor="_Toc46231868" w:history="1">
+          <w:hyperlink w:anchor="_Toc46560874" w:history="1">
             <w:r>
               <w:rPr>
                 <w:rStyle w:val="Hyperlink"/>
@@ -160,7 +160,7 @@
                 <w:noProof/>
                 <w:webHidden/>
               </w:rPr>
-              <w:instrText xml:space="preserve"> PAGEREF _Toc46231868 \h </w:instrText>
+              <w:instrText xml:space="preserve"> PAGEREF _Toc46560874 \h </w:instrText>
             </w:r>
             <w:r>
               <w:rPr>
@@ -201,7 +201,7 @@
               <w:noProof/>
             </w:rPr>
           </w:pPr>
-          <w:hyperlink w:anchor="_Toc46231869" w:history="1">
+          <w:hyperlink w:anchor="_Toc46560875" w:history="1">
             <w:r>
               <w:rPr>
                 <w:rStyle w:val="Hyperlink"/>
@@ -228,7 +228,7 @@
                 <w:noProof/>
                 <w:webHidden/>
               </w:rPr>
-              <w:instrText xml:space="preserve"> PAGEREF _Toc46231869 \h </w:instrText>
+              <w:instrText xml:space="preserve"> PAGEREF _Toc46560875 \h </w:instrText>
             </w:r>
             <w:r>
               <w:rPr>
@@ -269,7 +269,7 @@
               <w:noProof/>
             </w:rPr>
           </w:pPr>
-          <w:hyperlink w:anchor="_Toc46231870" w:history="1">
+          <w:hyperlink w:anchor="_Toc46560876" w:history="1">
             <w:r>
               <w:rPr>
                 <w:rStyle w:val="Hyperlink"/>
@@ -296,7 +296,7 @@
                 <w:noProof/>
                 <w:webHidden/>
               </w:rPr>
-              <w:instrText xml:space="preserve"> PAGEREF _Toc46231870 \h </w:instrText>
+              <w:instrText xml:space="preserve"> PAGEREF _Toc46560876 \h </w:instrText>
             </w:r>
             <w:r>
               <w:rPr>
@@ -337,7 +337,7 @@
               <w:noProof/>
             </w:rPr>
           </w:pPr>
-          <w:hyperlink w:anchor="_Toc46231871" w:history="1">
+          <w:hyperlink w:anchor="_Toc46560877" w:history="1">
             <w:r>
               <w:rPr>
                 <w:rStyle w:val="Hyperlink"/>
@@ -364,7 +364,7 @@
                 <w:noProof/>
                 <w:webHidden/>
               </w:rPr>
-              <w:instrText xml:space="preserve"> PAGEREF _Toc46231871 \h </w:instrText>
+              <w:instrText xml:space="preserve"> PAGEREF _Toc46560877 \h </w:instrText>
             </w:r>
             <w:r>
               <w:rPr>
@@ -405,7 +405,7 @@
               <w:noProof/>
             </w:rPr>
           </w:pPr>
-          <w:hyperlink w:anchor="_Toc46231872" w:history="1">
+          <w:hyperlink w:anchor="_Toc46560878" w:history="1">
             <w:r>
               <w:rPr>
                 <w:rStyle w:val="Hyperlink"/>
@@ -432,7 +432,7 @@
                 <w:noProof/>
                 <w:webHidden/>
               </w:rPr>
-              <w:instrText xml:space="preserve"> PAGEREF _Toc46231872 \h </w:instrText>
+              <w:instrText xml:space="preserve"> PAGEREF _Toc46560878 \h </w:instrText>
             </w:r>
             <w:r>
               <w:rPr>
@@ -473,7 +473,7 @@
               <w:noProof/>
             </w:rPr>
           </w:pPr>
-          <w:hyperlink w:anchor="_Toc46231873" w:history="1">
+          <w:hyperlink w:anchor="_Toc46560879" w:history="1">
             <w:r>
               <w:rPr>
                 <w:rStyle w:val="Hyperlink"/>
@@ -500,7 +500,7 @@
                 <w:noProof/>
                 <w:webHidden/>
               </w:rPr>
-              <w:instrText xml:space="preserve"> PAGEREF _Toc46231873 \h </w:instrText>
+              <w:instrText xml:space="preserve"> PAGEREF _Toc46560879 \h </w:instrText>
             </w:r>
             <w:r>
               <w:rPr>
@@ -541,7 +541,7 @@
               <w:noProof/>
             </w:rPr>
           </w:pPr>
-          <w:hyperlink w:anchor="_Toc46231874" w:history="1">
+          <w:hyperlink w:anchor="_Toc46560880" w:history="1">
             <w:r>
               <w:rPr>
                 <w:rStyle w:val="Hyperlink"/>
@@ -568,7 +568,7 @@
                 <w:noProof/>
                 <w:webHidden/>
               </w:rPr>
-              <w:instrText xml:space="preserve"> PAGEREF _Toc46231874 \h </w:instrText>
+              <w:instrText xml:space="preserve"> PAGEREF _Toc46560880 \h </w:instrText>
             </w:r>
             <w:r>
               <w:rPr>
@@ -609,7 +609,7 @@
               <w:noProof/>
             </w:rPr>
           </w:pPr>
-          <w:hyperlink w:anchor="_Toc46231875" w:history="1">
+          <w:hyperlink w:anchor="_Toc46560881" w:history="1">
             <w:r>
               <w:rPr>
                 <w:rStyle w:val="Hyperlink"/>
@@ -636,7 +636,7 @@
                 <w:noProof/>
                 <w:webHidden/>
               </w:rPr>
-              <w:instrText xml:space="preserve"> PAGEREF _Toc46231875 \h </w:instrText>
+              <w:instrText xml:space="preserve"> PAGEREF _Toc46560881 \h </w:instrText>
             </w:r>
             <w:r>
               <w:rPr>
@@ -677,7 +677,7 @@
               <w:noProof/>
             </w:rPr>
           </w:pPr>
-          <w:hyperlink w:anchor="_Toc46231876" w:history="1">
+          <w:hyperlink w:anchor="_Toc46560882" w:history="1">
             <w:r>
               <w:rPr>
                 <w:rStyle w:val="Hyperlink"/>
@@ -704,7 +704,7 @@
                 <w:noProof/>
                 <w:webHidden/>
               </w:rPr>
-              <w:instrText xml:space="preserve"> PAGEREF _Toc46231876 \h </w:instrText>
+              <w:instrText xml:space="preserve"> PAGEREF _Toc46560882 \h </w:instrText>
             </w:r>
             <w:r>
               <w:rPr>
@@ -745,7 +745,7 @@
               <w:noProof/>
             </w:rPr>
           </w:pPr>
-          <w:hyperlink w:anchor="_Toc46231877" w:history="1">
+          <w:hyperlink w:anchor="_Toc46560883" w:history="1">
             <w:r>
               <w:rPr>
                 <w:rStyle w:val="Hyperlink"/>
@@ -772,7 +772,7 @@
                 <w:noProof/>
                 <w:webHidden/>
               </w:rPr>
-              <w:instrText xml:space="preserve"> PAGEREF _Toc46231877 \h </w:instrText>
+              <w:instrText xml:space="preserve"> PAGEREF _Toc46560883 \h </w:instrText>
             </w:r>
             <w:r>
               <w:rPr>
@@ -813,7 +813,7 @@
               <w:noProof/>
             </w:rPr>
           </w:pPr>
-          <w:hyperlink w:anchor="_Toc46231878" w:history="1">
+          <w:hyperlink w:anchor="_Toc46560884" w:history="1">
             <w:r>
               <w:rPr>
                 <w:rStyle w:val="Hyperlink"/>
@@ -840,7 +840,7 @@
                 <w:noProof/>
                 <w:webHidden/>
               </w:rPr>
-              <w:instrText xml:space="preserve"> PAGEREF _Toc46231878 \h </w:instrText>
+              <w:instrText xml:space="preserve"> PAGEREF _Toc46560884 \h </w:instrText>
             </w:r>
             <w:r>
               <w:rPr>
@@ -881,7 +881,7 @@
               <w:noProof/>
             </w:rPr>
           </w:pPr>
-          <w:hyperlink w:anchor="_Toc46231879" w:history="1">
+          <w:hyperlink w:anchor="_Toc46560885" w:history="1">
             <w:r>
               <w:rPr>
                 <w:rStyle w:val="Hyperlink"/>
@@ -908,7 +908,7 @@
                 <w:noProof/>
                 <w:webHidden/>
               </w:rPr>
-              <w:instrText xml:space="preserve"> PAGEREF _Toc46231879 \h </w:instrText>
+              <w:instrText xml:space="preserve"> PAGEREF _Toc46560885 \h </w:instrText>
             </w:r>
             <w:r>
               <w:rPr>
@@ -949,7 +949,7 @@
               <w:noProof/>
             </w:rPr>
           </w:pPr>
-          <w:hyperlink w:anchor="_Toc46231880" w:history="1">
+          <w:hyperlink w:anchor="_Toc46560886" w:history="1">
             <w:r>
               <w:rPr>
                 <w:rStyle w:val="Hyperlink"/>
@@ -976,7 +976,7 @@
                 <w:noProof/>
                 <w:webHidden/>
               </w:rPr>
-              <w:instrText xml:space="preserve"> PAGEREF _Toc46231880 \h </w:instrText>
+              <w:instrText xml:space="preserve"> PAGEREF _Toc46560886 \h </w:instrText>
             </w:r>
             <w:r>
               <w:rPr>
@@ -1017,7 +1017,7 @@
               <w:noProof/>
             </w:rPr>
           </w:pPr>
-          <w:hyperlink w:anchor="_Toc46231881" w:history="1">
+          <w:hyperlink w:anchor="_Toc46560887" w:history="1">
             <w:r>
               <w:rPr>
                 <w:rStyle w:val="Hyperlink"/>
@@ -1044,7 +1044,7 @@
                 <w:noProof/>
                 <w:webHidden/>
               </w:rPr>
-              <w:instrText xml:space="preserve"> PAGEREF _Toc46231881 \h </w:instrText>
+              <w:instrText xml:space="preserve"> PAGEREF _Toc46560887 \h </w:instrText>
             </w:r>
             <w:r>
               <w:rPr>
@@ -1085,7 +1085,7 @@
               <w:noProof/>
             </w:rPr>
           </w:pPr>
-          <w:hyperlink w:anchor="_Toc46231882" w:history="1">
+          <w:hyperlink w:anchor="_Toc46560888" w:history="1">
             <w:r>
               <w:rPr>
                 <w:rStyle w:val="Hyperlink"/>
@@ -1112,7 +1112,7 @@
                 <w:noProof/>
                 <w:webHidden/>
               </w:rPr>
-              <w:instrText xml:space="preserve"> PAGEREF _Toc46231882 \h </w:instrText>
+              <w:instrText xml:space="preserve"> PAGEREF _Toc46560888 \h </w:instrText>
             </w:r>
             <w:r>
               <w:rPr>
@@ -1153,7 +1153,7 @@
               <w:noProof/>
             </w:rPr>
           </w:pPr>
-          <w:hyperlink w:anchor="_Toc46231883" w:history="1">
+          <w:hyperlink w:anchor="_Toc46560889" w:history="1">
             <w:r>
               <w:rPr>
                 <w:rStyle w:val="Hyperlink"/>
@@ -1180,7 +1180,7 @@
                 <w:noProof/>
                 <w:webHidden/>
               </w:rPr>
-              <w:instrText xml:space="preserve"> PAGEREF _Toc46231883 \h </w:instrText>
+              <w:instrText xml:space="preserve"> PAGEREF _Toc46560889 \h </w:instrText>
             </w:r>
             <w:r>
               <w:rPr>
@@ -1221,7 +1221,7 @@
               <w:noProof/>
             </w:rPr>
           </w:pPr>
-          <w:hyperlink w:anchor="_Toc46231884" w:history="1">
+          <w:hyperlink w:anchor="_Toc46560890" w:history="1">
             <w:r>
               <w:rPr>
                 <w:rStyle w:val="Hyperlink"/>
@@ -1248,7 +1248,7 @@
                 <w:noProof/>
                 <w:webHidden/>
               </w:rPr>
-              <w:instrText xml:space="preserve"> PAGEREF _Toc46231884 \h </w:instrText>
+              <w:instrText xml:space="preserve"> PAGEREF _Toc46560890 \h </w:instrText>
             </w:r>
             <w:r>
               <w:rPr>
@@ -1289,7 +1289,7 @@
               <w:noProof/>
             </w:rPr>
           </w:pPr>
-          <w:hyperlink w:anchor="_Toc46231885" w:history="1">
+          <w:hyperlink w:anchor="_Toc46560891" w:history="1">
             <w:r>
               <w:rPr>
                 <w:rStyle w:val="Hyperlink"/>
@@ -1316,7 +1316,7 @@
                 <w:noProof/>
                 <w:webHidden/>
               </w:rPr>
-              <w:instrText xml:space="preserve"> PAGEREF _Toc46231885 \h </w:instrText>
+              <w:instrText xml:space="preserve"> PAGEREF _Toc46560891 \h </w:instrText>
             </w:r>
             <w:r>
               <w:rPr>
@@ -1357,7 +1357,7 @@
               <w:noProof/>
             </w:rPr>
           </w:pPr>
-          <w:hyperlink w:anchor="_Toc46231886" w:history="1">
+          <w:hyperlink w:anchor="_Toc46560892" w:history="1">
             <w:r>
               <w:rPr>
                 <w:rStyle w:val="Hyperlink"/>
@@ -1384,7 +1384,7 @@
                 <w:noProof/>
                 <w:webHidden/>
               </w:rPr>
-              <w:instrText xml:space="preserve"> PAGEREF _Toc46231886 \h </w:instrText>
+              <w:instrText xml:space="preserve"> PAGEREF _Toc46560892 \h </w:instrText>
             </w:r>
             <w:r>
               <w:rPr>
@@ -1425,7 +1425,7 @@
               <w:noProof/>
             </w:rPr>
           </w:pPr>
-          <w:hyperlink w:anchor="_Toc46231887" w:history="1">
+          <w:hyperlink w:anchor="_Toc46560893" w:history="1">
             <w:r>
               <w:rPr>
                 <w:rStyle w:val="Hyperlink"/>
@@ -1452,7 +1452,7 @@
                 <w:noProof/>
                 <w:webHidden/>
               </w:rPr>
-              <w:instrText xml:space="preserve"> PAGEREF _Toc46231887 \h </w:instrText>
+              <w:instrText xml:space="preserve"> PAGEREF _Toc46560893 \h </w:instrText>
             </w:r>
             <w:r>
               <w:rPr>
@@ -1493,7 +1493,7 @@
               <w:noProof/>
             </w:rPr>
           </w:pPr>
-          <w:hyperlink w:anchor="_Toc46231888" w:history="1">
+          <w:hyperlink w:anchor="_Toc46560894" w:history="1">
             <w:r>
               <w:rPr>
                 <w:rStyle w:val="Hyperlink"/>
@@ -1520,7 +1520,7 @@
                 <w:noProof/>
                 <w:webHidden/>
               </w:rPr>
-              <w:instrText xml:space="preserve"> PAGEREF _Toc46231888 \h </w:instrText>
+              <w:instrText xml:space="preserve"> PAGEREF _Toc46560894 \h </w:instrText>
             </w:r>
             <w:r>
               <w:rPr>
@@ -1561,7 +1561,7 @@
               <w:noProof/>
             </w:rPr>
           </w:pPr>
-          <w:hyperlink w:anchor="_Toc46231889" w:history="1">
+          <w:hyperlink w:anchor="_Toc46560895" w:history="1">
             <w:r>
               <w:rPr>
                 <w:rStyle w:val="Hyperlink"/>
@@ -1588,7 +1588,7 @@
                 <w:noProof/>
                 <w:webHidden/>
               </w:rPr>
-              <w:instrText xml:space="preserve"> PAGEREF _Toc46231889 \h </w:instrText>
+              <w:instrText xml:space="preserve"> PAGEREF _Toc46560895 \h </w:instrText>
             </w:r>
             <w:r>
               <w:rPr>
@@ -1629,7 +1629,7 @@
               <w:noProof/>
             </w:rPr>
           </w:pPr>
-          <w:hyperlink w:anchor="_Toc46231890" w:history="1">
+          <w:hyperlink w:anchor="_Toc46560896" w:history="1">
             <w:r>
               <w:rPr>
                 <w:rStyle w:val="Hyperlink"/>
@@ -1656,7 +1656,7 @@
                 <w:noProof/>
                 <w:webHidden/>
               </w:rPr>
-              <w:instrText xml:space="preserve"> PAGEREF _Toc46231890 \h </w:instrText>
+              <w:instrText xml:space="preserve"> PAGEREF _Toc46560896 \h </w:instrText>
             </w:r>
             <w:r>
               <w:rPr>
@@ -1697,7 +1697,7 @@
               <w:noProof/>
             </w:rPr>
           </w:pPr>
-          <w:hyperlink w:anchor="_Toc46231891" w:history="1">
+          <w:hyperlink w:anchor="_Toc46560897" w:history="1">
             <w:r>
               <w:rPr>
                 <w:rStyle w:val="Hyperlink"/>
@@ -1724,7 +1724,7 @@
                 <w:noProof/>
                 <w:webHidden/>
               </w:rPr>
-              <w:instrText xml:space="preserve"> PAGEREF _Toc46231891 \h </w:instrText>
+              <w:instrText xml:space="preserve"> PAGEREF _Toc46560897 \h </w:instrText>
             </w:r>
             <w:r>
               <w:rPr>
@@ -1765,7 +1765,7 @@
               <w:noProof/>
             </w:rPr>
           </w:pPr>
-          <w:hyperlink w:anchor="_Toc46231892" w:history="1">
+          <w:hyperlink w:anchor="_Toc46560898" w:history="1">
             <w:r>
               <w:rPr>
                 <w:rStyle w:val="Hyperlink"/>
@@ -1792,7 +1792,7 @@
                 <w:noProof/>
                 <w:webHidden/>
               </w:rPr>
-              <w:instrText xml:space="preserve"> PAGEREF _Toc46231892 \h </w:instrText>
+              <w:instrText xml:space="preserve"> PAGEREF _Toc46560898 \h </w:instrText>
             </w:r>
             <w:r>
               <w:rPr>
@@ -1833,7 +1833,7 @@
               <w:noProof/>
             </w:rPr>
           </w:pPr>
-          <w:hyperlink w:anchor="_Toc46231893" w:history="1">
+          <w:hyperlink w:anchor="_Toc46560899" w:history="1">
             <w:r>
               <w:rPr>
                 <w:rStyle w:val="Hyperlink"/>
@@ -1860,7 +1860,7 @@
                 <w:noProof/>
                 <w:webHidden/>
               </w:rPr>
-              <w:instrText xml:space="preserve"> PAGEREF _Toc46231893 \h </w:instrText>
+              <w:instrText xml:space="preserve"> PAGEREF _Toc46560899 \h </w:instrText>
             </w:r>
             <w:r>
               <w:rPr>
@@ -1901,7 +1901,7 @@
               <w:noProof/>
             </w:rPr>
           </w:pPr>
-          <w:hyperlink w:anchor="_Toc46231894" w:history="1">
+          <w:hyperlink w:anchor="_Toc46560900" w:history="1">
             <w:r>
               <w:rPr>
                 <w:rStyle w:val="Hyperlink"/>
@@ -1928,7 +1928,7 @@
                 <w:noProof/>
                 <w:webHidden/>
               </w:rPr>
-              <w:instrText xml:space="preserve"> PAGEREF _Toc46231894 \h </w:instrText>
+              <w:instrText xml:space="preserve"> PAGEREF _Toc46560900 \h </w:instrText>
             </w:r>
             <w:r>
               <w:rPr>
@@ -1969,7 +1969,7 @@
               <w:noProof/>
             </w:rPr>
           </w:pPr>
-          <w:hyperlink w:anchor="_Toc46231895" w:history="1">
+          <w:hyperlink w:anchor="_Toc46560901" w:history="1">
             <w:r>
               <w:rPr>
                 <w:rStyle w:val="Hyperlink"/>
@@ -1996,7 +1996,7 @@
                 <w:noProof/>
                 <w:webHidden/>
               </w:rPr>
-              <w:instrText xml:space="preserve"> PAGEREF _Toc46231895 \h </w:instrText>
+              <w:instrText xml:space="preserve"> PAGEREF _Toc46560901 \h </w:instrText>
             </w:r>
             <w:r>
               <w:rPr>
@@ -2037,7 +2037,7 @@
               <w:noProof/>
             </w:rPr>
           </w:pPr>
-          <w:hyperlink w:anchor="_Toc46231896" w:history="1">
+          <w:hyperlink w:anchor="_Toc46560902" w:history="1">
             <w:r>
               <w:rPr>
                 <w:rStyle w:val="Hyperlink"/>
@@ -2064,7 +2064,7 @@
                 <w:noProof/>
                 <w:webHidden/>
               </w:rPr>
-              <w:instrText xml:space="preserve"> PAGEREF _Toc46231896 \h </w:instrText>
+              <w:instrText xml:space="preserve"> PAGEREF _Toc46560902 \h </w:instrText>
             </w:r>
             <w:r>
               <w:rPr>
@@ -2105,7 +2105,7 @@
               <w:noProof/>
             </w:rPr>
           </w:pPr>
-          <w:hyperlink w:anchor="_Toc46231897" w:history="1">
+          <w:hyperlink w:anchor="_Toc46560903" w:history="1">
             <w:r>
               <w:rPr>
                 <w:rStyle w:val="Hyperlink"/>
@@ -2132,7 +2132,7 @@
                 <w:noProof/>
                 <w:webHidden/>
               </w:rPr>
-              <w:instrText xml:space="preserve"> PAGEREF _Toc46231897 \h </w:instrText>
+              <w:instrText xml:space="preserve"> PAGEREF _Toc46560903 \h </w:instrText>
             </w:r>
             <w:r>
               <w:rPr>
@@ -2173,7 +2173,7 @@
               <w:noProof/>
             </w:rPr>
           </w:pPr>
-          <w:hyperlink w:anchor="_Toc46231898" w:history="1">
+          <w:hyperlink w:anchor="_Toc46560904" w:history="1">
             <w:r>
               <w:rPr>
                 <w:rStyle w:val="Hyperlink"/>
@@ -2200,7 +2200,7 @@
                 <w:noProof/>
                 <w:webHidden/>
               </w:rPr>
-              <w:instrText xml:space="preserve"> PAGEREF _Toc46231898 \h </w:instrText>
+              <w:instrText xml:space="preserve"> PAGEREF _Toc46560904 \h </w:instrText>
             </w:r>
             <w:r>
               <w:rPr>
@@ -2241,7 +2241,7 @@
               <w:noProof/>
             </w:rPr>
           </w:pPr>
-          <w:hyperlink w:anchor="_Toc46231899" w:history="1">
+          <w:hyperlink w:anchor="_Toc46560905" w:history="1">
             <w:r>
               <w:rPr>
                 <w:rStyle w:val="Hyperlink"/>
@@ -2268,7 +2268,7 @@
                 <w:noProof/>
                 <w:webHidden/>
               </w:rPr>
-              <w:instrText xml:space="preserve"> PAGEREF _Toc46231899 \h </w:instrText>
+              <w:instrText xml:space="preserve"> PAGEREF _Toc46560905 \h </w:instrText>
             </w:r>
             <w:r>
               <w:rPr>
@@ -2309,7 +2309,7 @@
               <w:noProof/>
             </w:rPr>
           </w:pPr>
-          <w:hyperlink w:anchor="_Toc46231900" w:history="1">
+          <w:hyperlink w:anchor="_Toc46560906" w:history="1">
             <w:r>
               <w:rPr>
                 <w:rStyle w:val="Hyperlink"/>
@@ -2336,7 +2336,7 @@
                 <w:noProof/>
                 <w:webHidden/>
               </w:rPr>
-              <w:instrText xml:space="preserve"> PAGEREF _Toc46231900 \h </w:instrText>
+              <w:instrText xml:space="preserve"> PAGEREF _Toc46560906 \h </w:instrText>
             </w:r>
             <w:r>
               <w:rPr>
@@ -2377,7 +2377,7 @@
               <w:noProof/>
             </w:rPr>
           </w:pPr>
-          <w:hyperlink w:anchor="_Toc46231901" w:history="1">
+          <w:hyperlink w:anchor="_Toc46560907" w:history="1">
             <w:r>
               <w:rPr>
                 <w:rStyle w:val="Hyperlink"/>
@@ -2404,7 +2404,7 @@
                 <w:noProof/>
                 <w:webHidden/>
               </w:rPr>
-              <w:instrText xml:space="preserve"> PAGEREF _Toc46231901 \h </w:instrText>
+              <w:instrText xml:space="preserve"> PAGEREF _Toc46560907 \h </w:instrText>
             </w:r>
             <w:r>
               <w:rPr>
@@ -2445,7 +2445,7 @@
               <w:noProof/>
             </w:rPr>
           </w:pPr>
-          <w:hyperlink w:anchor="_Toc46231902" w:history="1">
+          <w:hyperlink w:anchor="_Toc46560908" w:history="1">
             <w:r>
               <w:rPr>
                 <w:rStyle w:val="Hyperlink"/>
@@ -2472,7 +2472,7 @@
                 <w:noProof/>
                 <w:webHidden/>
               </w:rPr>
-              <w:instrText xml:space="preserve"> PAGEREF _Toc46231902 \h </w:instrText>
+              <w:instrText xml:space="preserve"> PAGEREF _Toc46560908 \h </w:instrText>
             </w:r>
             <w:r>
               <w:rPr>
@@ -2513,7 +2513,7 @@
               <w:noProof/>
             </w:rPr>
           </w:pPr>
-          <w:hyperlink w:anchor="_Toc46231903" w:history="1">
+          <w:hyperlink w:anchor="_Toc46560909" w:history="1">
             <w:r>
               <w:rPr>
                 <w:rStyle w:val="Hyperlink"/>
@@ -2540,7 +2540,7 @@
                 <w:noProof/>
                 <w:webHidden/>
               </w:rPr>
-              <w:instrText xml:space="preserve"> PAGEREF _Toc46231903 \h </w:instrText>
+              <w:instrText xml:space="preserve"> PAGEREF _Toc46560909 \h </w:instrText>
             </w:r>
             <w:r>
               <w:rPr>
@@ -2581,7 +2581,7 @@
               <w:noProof/>
             </w:rPr>
           </w:pPr>
-          <w:hyperlink w:anchor="_Toc46231904" w:history="1">
+          <w:hyperlink w:anchor="_Toc46560910" w:history="1">
             <w:r>
               <w:rPr>
                 <w:rStyle w:val="Hyperlink"/>
@@ -2608,7 +2608,7 @@
                 <w:noProof/>
                 <w:webHidden/>
               </w:rPr>
-              <w:instrText xml:space="preserve"> PAGEREF _Toc46231904 \h </w:instrText>
+              <w:instrText xml:space="preserve"> PAGEREF _Toc46560910 \h </w:instrText>
             </w:r>
             <w:r>
               <w:rPr>
@@ -2649,7 +2649,7 @@
               <w:noProof/>
             </w:rPr>
           </w:pPr>
-          <w:hyperlink w:anchor="_Toc46231905" w:history="1">
+          <w:hyperlink w:anchor="_Toc46560911" w:history="1">
             <w:r>
               <w:rPr>
                 <w:rStyle w:val="Hyperlink"/>
@@ -2676,7 +2676,7 @@
                 <w:noProof/>
                 <w:webHidden/>
               </w:rPr>
-              <w:instrText xml:space="preserve"> PAGEREF _Toc46231905 \h </w:instrText>
+              <w:instrText xml:space="preserve"> PAGEREF _Toc46560911 \h </w:instrText>
             </w:r>
             <w:r>
               <w:rPr>
@@ -2717,7 +2717,7 @@
               <w:noProof/>
             </w:rPr>
           </w:pPr>
-          <w:hyperlink w:anchor="_Toc46231906" w:history="1">
+          <w:hyperlink w:anchor="_Toc46560912" w:history="1">
             <w:r>
               <w:rPr>
                 <w:rStyle w:val="Hyperlink"/>
@@ -2744,7 +2744,7 @@
                 <w:noProof/>
                 <w:webHidden/>
               </w:rPr>
-              <w:instrText xml:space="preserve"> PAGEREF _Toc46231906 \h </w:instrText>
+              <w:instrText xml:space="preserve"> PAGEREF _Toc46560912 \h </w:instrText>
             </w:r>
             <w:r>
               <w:rPr>
@@ -2785,7 +2785,7 @@
               <w:noProof/>
             </w:rPr>
           </w:pPr>
-          <w:hyperlink w:anchor="_Toc46231907" w:history="1">
+          <w:hyperlink w:anchor="_Toc46560913" w:history="1">
             <w:r>
               <w:rPr>
                 <w:rStyle w:val="Hyperlink"/>
@@ -2812,7 +2812,7 @@
                 <w:noProof/>
                 <w:webHidden/>
               </w:rPr>
-              <w:instrText xml:space="preserve"> PAGEREF _Toc46231907 \h </w:instrText>
+              <w:instrText xml:space="preserve"> PAGEREF _Toc46560913 \h </w:instrText>
             </w:r>
             <w:r>
               <w:rPr>
@@ -2853,7 +2853,7 @@
               <w:noProof/>
             </w:rPr>
           </w:pPr>
-          <w:hyperlink w:anchor="_Toc46231908" w:history="1">
+          <w:hyperlink w:anchor="_Toc46560914" w:history="1">
             <w:r>
               <w:rPr>
                 <w:rStyle w:val="Hyperlink"/>
@@ -2880,7 +2880,7 @@
                 <w:noProof/>
                 <w:webHidden/>
               </w:rPr>
-              <w:instrText xml:space="preserve"> PAGEREF _Toc46231908 \h </w:instrText>
+              <w:instrText xml:space="preserve"> PAGEREF _Toc46560914 \h </w:instrText>
             </w:r>
             <w:r>
               <w:rPr>
@@ -2921,7 +2921,7 @@
               <w:noProof/>
             </w:rPr>
           </w:pPr>
-          <w:hyperlink w:anchor="_Toc46231909" w:history="1">
+          <w:hyperlink w:anchor="_Toc46560915" w:history="1">
             <w:r>
               <w:rPr>
                 <w:rStyle w:val="Hyperlink"/>
@@ -2948,7 +2948,7 @@
                 <w:noProof/>
                 <w:webHidden/>
               </w:rPr>
-              <w:instrText xml:space="preserve"> PAGEREF _Toc46231909 \h </w:instrText>
+              <w:instrText xml:space="preserve"> PAGEREF _Toc46560915 \h </w:instrText>
             </w:r>
             <w:r>
               <w:rPr>
@@ -2989,7 +2989,7 @@
               <w:noProof/>
             </w:rPr>
           </w:pPr>
-          <w:hyperlink w:anchor="_Toc46231910" w:history="1">
+          <w:hyperlink w:anchor="_Toc46560916" w:history="1">
             <w:r>
               <w:rPr>
                 <w:rStyle w:val="Hyperlink"/>
@@ -3016,7 +3016,7 @@
                 <w:noProof/>
                 <w:webHidden/>
               </w:rPr>
-              <w:instrText xml:space="preserve"> PAGEREF _Toc46231910 \h </w:instrText>
+              <w:instrText xml:space="preserve"> PAGEREF _Toc46560916 \h </w:instrText>
             </w:r>
             <w:r>
               <w:rPr>
@@ -3057,7 +3057,7 @@
               <w:noProof/>
             </w:rPr>
           </w:pPr>
-          <w:hyperlink w:anchor="_Toc46231911" w:history="1">
+          <w:hyperlink w:anchor="_Toc46560917" w:history="1">
             <w:r>
               <w:rPr>
                 <w:rStyle w:val="Hyperlink"/>
@@ -3084,7 +3084,7 @@
                 <w:noProof/>
                 <w:webHidden/>
               </w:rPr>
-              <w:instrText xml:space="preserve"> PAGEREF _Toc46231911 \h </w:instrText>
+              <w:instrText xml:space="preserve"> PAGEREF _Toc46560917 \h </w:instrText>
             </w:r>
             <w:r>
               <w:rPr>
@@ -3125,13 +3125,13 @@
               <w:noProof/>
             </w:rPr>
           </w:pPr>
-          <w:hyperlink w:anchor="_Toc46231912" w:history="1">
+          <w:hyperlink w:anchor="_Toc46560918" w:history="1">
             <w:r>
               <w:rPr>
                 <w:rStyle w:val="Hyperlink"/>
                 <w:noProof/>
               </w:rPr>
-              <w:t>References</w:t>
+              <w:t>Machine Learning with AWS DeepComposer</w:t>
             </w:r>
             <w:r>
               <w:rPr>
@@ -3152,7 +3152,7 @@
                 <w:noProof/>
                 <w:webHidden/>
               </w:rPr>
-              <w:instrText xml:space="preserve"> PAGEREF _Toc46231912 \h </w:instrText>
+              <w:instrText xml:space="preserve"> PAGEREF _Toc46560918 \h </w:instrText>
             </w:r>
             <w:r>
               <w:rPr>
@@ -3172,7 +3172,89 @@
                 <w:noProof/>
                 <w:webHidden/>
               </w:rPr>
-              <w:t>28</w:t>
+              <w:t>24</w:t>
+            </w:r>
+            <w:r>
+              <w:rPr>
+                <w:noProof/>
+                <w:webHidden/>
+              </w:rPr>
+              <w:fldChar w:fldCharType="end"/>
+            </w:r>
+          </w:hyperlink>
+        </w:p>
+        <w:p>
+          <w:pPr>
+            <w:pStyle w:val="TOC2"/>
+            <w:tabs>
+              <w:tab w:val="right" w:leader="dot" w:pos="9350"/>
+            </w:tabs>
+            <w:rPr>
+              <w:noProof/>
+            </w:rPr>
+          </w:pPr>
+          <w:hyperlink w:anchor="_Toc46560919" w:history="1">
+            <w:r>
+              <w:rPr>
+                <w:rStyle w:val="Hyperlink"/>
+                <w:noProof/>
+              </w:rPr>
+              <w:t>AWS Composer and Generati</w:t>
+            </w:r>
+            <w:r>
+              <w:rPr>
+                <w:rStyle w:val="Hyperlink"/>
+                <w:noProof/>
+              </w:rPr>
+              <w:t>v</w:t>
+            </w:r>
+            <w:r>
+              <w:rPr>
+                <w:rStyle w:val="Hyperlink"/>
+                <w:noProof/>
+              </w:rPr>
+              <w:t>e AI</w:t>
+            </w:r>
+            <w:r>
+              <w:rPr>
+                <w:noProof/>
+                <w:webHidden/>
+              </w:rPr>
+              <w:tab/>
+            </w:r>
+            <w:r>
+              <w:rPr>
+                <w:noProof/>
+                <w:webHidden/>
+              </w:rPr>
+              <w:fldChar w:fldCharType="begin"/>
+            </w:r>
+            <w:r>
+              <w:rPr>
+                <w:noProof/>
+                <w:webHidden/>
+              </w:rPr>
+              <w:instrText xml:space="preserve"> PAGEREF _Toc46560919 \h </w:instrText>
+            </w:r>
+            <w:r>
+              <w:rPr>
+                <w:noProof/>
+                <w:webHidden/>
+              </w:rPr>
+            </w:r>
+            <w:r>
+              <w:rPr>
+                <w:noProof/>
+                <w:webHidden/>
+              </w:rPr>
+              <w:fldChar w:fldCharType="separate"/>
+            </w:r>
+            <w:r>
+              <w:rPr>
+                <w:noProof/>
+                <w:webHidden/>
+              </w:rPr>
+              <w:t>25</w:t>
             </w:r>
             <w:r>
               <w:rPr>
@@ -3193,12 +3275,80 @@
               <w:noProof/>
             </w:rPr>
           </w:pPr>
-          <w:hyperlink w:anchor="_Toc46231913" w:history="1">
+          <w:hyperlink w:anchor="_Toc46560920" w:history="1">
             <w:r>
               <w:rPr>
                 <w:rStyle w:val="Hyperlink"/>
                 <w:noProof/>
               </w:rPr>
+              <w:t>References</w:t>
+            </w:r>
+            <w:r>
+              <w:rPr>
+                <w:noProof/>
+                <w:webHidden/>
+              </w:rPr>
+              <w:tab/>
+            </w:r>
+            <w:r>
+              <w:rPr>
+                <w:noProof/>
+                <w:webHidden/>
+              </w:rPr>
+              <w:fldChar w:fldCharType="begin"/>
+            </w:r>
+            <w:r>
+              <w:rPr>
+                <w:noProof/>
+                <w:webHidden/>
+              </w:rPr>
+              <w:instrText xml:space="preserve"> PAGEREF _Toc46560920 \h </w:instrText>
+            </w:r>
+            <w:r>
+              <w:rPr>
+                <w:noProof/>
+                <w:webHidden/>
+              </w:rPr>
+            </w:r>
+            <w:r>
+              <w:rPr>
+                <w:noProof/>
+                <w:webHidden/>
+              </w:rPr>
+              <w:fldChar w:fldCharType="separate"/>
+            </w:r>
+            <w:r>
+              <w:rPr>
+                <w:noProof/>
+                <w:webHidden/>
+              </w:rPr>
+              <w:t>29</w:t>
+            </w:r>
+            <w:r>
+              <w:rPr>
+                <w:noProof/>
+                <w:webHidden/>
+              </w:rPr>
+              <w:fldChar w:fldCharType="end"/>
+            </w:r>
+          </w:hyperlink>
+        </w:p>
+        <w:p>
+          <w:pPr>
+            <w:pStyle w:val="TOC1"/>
+            <w:tabs>
+              <w:tab w:val="right" w:leader="dot" w:pos="9350"/>
+            </w:tabs>
+            <w:rPr>
+              <w:noProof/>
+            </w:rPr>
+          </w:pPr>
+          <w:hyperlink w:anchor="_Toc46560921" w:history="1">
+            <w:r>
+              <w:rPr>
+                <w:rStyle w:val="Hyperlink"/>
+                <w:noProof/>
+              </w:rPr>
               <w:t>Hello</w:t>
             </w:r>
             <w:r>
@@ -3220,7 +3370,7 @@
                 <w:noProof/>
                 <w:webHidden/>
               </w:rPr>
-              <w:instrText xml:space="preserve"> PAGEREF _Toc46231913 \h </w:instrText>
+              <w:instrText xml:space="preserve"> PAGEREF _Toc46560921 \h </w:instrText>
             </w:r>
             <w:r>
               <w:rPr>
@@ -3240,7 +3390,7 @@
                 <w:noProof/>
                 <w:webHidden/>
               </w:rPr>
-              <w:t>30</w:t>
+              <w:t>31</w:t>
             </w:r>
             <w:r>
               <w:rPr>
@@ -3261,7 +3411,7 @@
               <w:noProof/>
             </w:rPr>
           </w:pPr>
-          <w:hyperlink w:anchor="_Toc46231914" w:history="1">
+          <w:hyperlink w:anchor="_Toc46560922" w:history="1">
             <w:r>
               <w:rPr>
                 <w:rStyle w:val="Hyperlink"/>
@@ -3288,7 +3438,7 @@
                 <w:noProof/>
                 <w:webHidden/>
               </w:rPr>
-              <w:instrText xml:space="preserve"> PAGEREF _Toc46231914 \h </w:instrText>
+              <w:instrText xml:space="preserve"> PAGEREF _Toc46560922 \h </w:instrText>
             </w:r>
             <w:r>
               <w:rPr>
@@ -3308,7 +3458,7 @@
                 <w:noProof/>
                 <w:webHidden/>
               </w:rPr>
-              <w:t>30</w:t>
+              <w:t>31</w:t>
             </w:r>
             <w:r>
               <w:rPr>
@@ -3329,7 +3479,7 @@
               <w:noProof/>
             </w:rPr>
           </w:pPr>
-          <w:hyperlink w:anchor="_Toc46231915" w:history="1">
+          <w:hyperlink w:anchor="_Toc46560923" w:history="1">
             <w:r>
               <w:rPr>
                 <w:rStyle w:val="Hyperlink"/>
@@ -3356,7 +3506,7 @@
                 <w:noProof/>
                 <w:webHidden/>
               </w:rPr>
-              <w:instrText xml:space="preserve"> PAGEREF _Toc46231915 \h </w:instrText>
+              <w:instrText xml:space="preserve"> PAGEREF _Toc46560923 \h </w:instrText>
             </w:r>
             <w:r>
               <w:rPr>
@@ -3376,7 +3526,7 @@
                 <w:noProof/>
                 <w:webHidden/>
               </w:rPr>
-              <w:t>30</w:t>
+              <w:t>31</w:t>
             </w:r>
             <w:r>
               <w:rPr>
@@ -3409,7 +3559,7 @@
       <w:pPr>
         <w:pStyle w:val="Heading1"/>
       </w:pPr>
-      <w:bookmarkStart w:id="0" w:name="_Toc46231867"/>
+      <w:bookmarkStart w:id="0" w:name="_Toc46560873"/>
       <w:r>
         <w:lastRenderedPageBreak/>
         <w:t>Software Practices I</w:t>
@@ -3421,7 +3571,7 @@
       <w:pPr>
         <w:pStyle w:val="Heading2"/>
       </w:pPr>
-      <w:bookmarkStart w:id="1" w:name="_Toc46231868"/>
+      <w:bookmarkStart w:id="1" w:name="_Toc46560874"/>
       <w:r>
         <w:t xml:space="preserve">Writing </w:t>
       </w:r>
@@ -3450,7 +3600,7 @@
       <w:pPr>
         <w:pStyle w:val="Heading2"/>
       </w:pPr>
-      <w:bookmarkStart w:id="2" w:name="_Toc46231869"/>
+      <w:bookmarkStart w:id="2" w:name="_Toc46560875"/>
       <w:r>
         <w:t>Writing modular code</w:t>
       </w:r>
@@ -3551,7 +3701,7 @@
       <w:pPr>
         <w:pStyle w:val="Heading2"/>
       </w:pPr>
-      <w:bookmarkStart w:id="3" w:name="_Toc46231870"/>
+      <w:bookmarkStart w:id="3" w:name="_Toc46560876"/>
       <w:r>
         <w:t>Writing efficient code</w:t>
       </w:r>
@@ -3655,7 +3805,7 @@
       <w:pPr>
         <w:pStyle w:val="Heading3"/>
       </w:pPr>
-      <w:bookmarkStart w:id="4" w:name="_Toc46231871"/>
+      <w:bookmarkStart w:id="4" w:name="_Toc46560877"/>
       <w:proofErr w:type="spellStart"/>
       <w:r>
         <w:t>optimizing_code_common_books</w:t>
@@ -3758,7 +3908,7 @@
       <w:pPr>
         <w:pStyle w:val="Heading3"/>
       </w:pPr>
-      <w:bookmarkStart w:id="5" w:name="_Toc46231872"/>
+      <w:bookmarkStart w:id="5" w:name="_Toc46560878"/>
       <w:proofErr w:type="spellStart"/>
       <w:r>
         <w:lastRenderedPageBreak/>
@@ -3838,7 +3988,7 @@
       <w:pPr>
         <w:pStyle w:val="Heading2"/>
       </w:pPr>
-      <w:bookmarkStart w:id="6" w:name="_Toc46231873"/>
+      <w:bookmarkStart w:id="6" w:name="_Toc46560879"/>
       <w:r>
         <w:t>Documentation</w:t>
       </w:r>
@@ -3915,7 +4065,7 @@
       <w:pPr>
         <w:pStyle w:val="Heading2"/>
       </w:pPr>
-      <w:bookmarkStart w:id="7" w:name="_Toc46231874"/>
+      <w:bookmarkStart w:id="7" w:name="_Toc46560880"/>
       <w:r>
         <w:t>Version Control</w:t>
       </w:r>
@@ -3938,7 +4088,7 @@
       <w:pPr>
         <w:pStyle w:val="Heading1"/>
       </w:pPr>
-      <w:bookmarkStart w:id="8" w:name="_Toc46231875"/>
+      <w:bookmarkStart w:id="8" w:name="_Toc46560881"/>
       <w:r>
         <w:lastRenderedPageBreak/>
         <w:t>Software Practices II</w:t>
@@ -3950,7 +4100,7 @@
       <w:pPr>
         <w:pStyle w:val="Heading2"/>
       </w:pPr>
-      <w:bookmarkStart w:id="9" w:name="_Toc46231876"/>
+      <w:bookmarkStart w:id="9" w:name="_Toc46560882"/>
       <w:r>
         <w:t>Testing</w:t>
       </w:r>
@@ -4010,7 +4160,7 @@
       <w:pPr>
         <w:pStyle w:val="Heading2"/>
       </w:pPr>
-      <w:bookmarkStart w:id="10" w:name="_Toc46231877"/>
+      <w:bookmarkStart w:id="10" w:name="_Toc46560883"/>
       <w:r>
         <w:t>Test Driven Development</w:t>
       </w:r>
@@ -4073,7 +4223,7 @@
       <w:pPr>
         <w:pStyle w:val="Heading2"/>
       </w:pPr>
-      <w:bookmarkStart w:id="11" w:name="_Toc46231878"/>
+      <w:bookmarkStart w:id="11" w:name="_Toc46560884"/>
       <w:r>
         <w:t>Logging</w:t>
       </w:r>
@@ -4098,7 +4248,7 @@
       <w:pPr>
         <w:pStyle w:val="Heading2"/>
       </w:pPr>
-      <w:bookmarkStart w:id="12" w:name="_Toc46231879"/>
+      <w:bookmarkStart w:id="12" w:name="_Toc46560885"/>
       <w:r>
         <w:t>Code Review</w:t>
       </w:r>
@@ -4114,7 +4264,7 @@
       <w:pPr>
         <w:pStyle w:val="Heading3"/>
       </w:pPr>
-      <w:bookmarkStart w:id="13" w:name="_Toc46231880"/>
+      <w:bookmarkStart w:id="13" w:name="_Toc46560886"/>
       <w:r>
         <w:t>Explain issues and make suggestions</w:t>
       </w:r>
@@ -4143,7 +4293,7 @@
       <w:pPr>
         <w:pStyle w:val="Heading3"/>
       </w:pPr>
-      <w:bookmarkStart w:id="14" w:name="_Toc46231881"/>
+      <w:bookmarkStart w:id="14" w:name="_Toc46560887"/>
       <w:r>
         <w:t>Keep comments objective</w:t>
       </w:r>
@@ -4226,7 +4376,7 @@
       <w:pPr>
         <w:pStyle w:val="Heading3"/>
       </w:pPr>
-      <w:bookmarkStart w:id="15" w:name="_Toc46231882"/>
+      <w:bookmarkStart w:id="15" w:name="_Toc46560888"/>
       <w:r>
         <w:t>Provide code examples</w:t>
       </w:r>
@@ -5360,7 +5510,7 @@
       <w:pPr>
         <w:pStyle w:val="Heading1"/>
       </w:pPr>
-      <w:bookmarkStart w:id="16" w:name="_Toc46231883"/>
+      <w:bookmarkStart w:id="16" w:name="_Toc46560889"/>
       <w:r>
         <w:lastRenderedPageBreak/>
         <w:t>Object Oriented Programming</w:t>
@@ -5375,7 +5525,7 @@
       <w:pPr>
         <w:pStyle w:val="Heading2"/>
       </w:pPr>
-      <w:bookmarkStart w:id="17" w:name="_Toc46231884"/>
+      <w:bookmarkStart w:id="17" w:name="_Toc46560890"/>
       <w:r>
         <w:t>Introduction</w:t>
       </w:r>
@@ -5520,7 +5670,7 @@
       <w:pPr>
         <w:pStyle w:val="Heading2"/>
       </w:pPr>
-      <w:bookmarkStart w:id="18" w:name="_Toc46231885"/>
+      <w:bookmarkStart w:id="18" w:name="_Toc46560891"/>
       <w:r>
         <w:t>Classes and Objects</w:t>
       </w:r>
@@ -5537,7 +5687,7 @@
       <w:pPr>
         <w:pStyle w:val="Heading3"/>
       </w:pPr>
-      <w:bookmarkStart w:id="19" w:name="_Toc46231886"/>
+      <w:bookmarkStart w:id="19" w:name="_Toc46560892"/>
       <w:proofErr w:type="spellStart"/>
       <w:r>
         <w:t>shirt_exercise</w:t>
@@ -5649,7 +5799,7 @@
       <w:pPr>
         <w:pStyle w:val="Heading3"/>
       </w:pPr>
-      <w:bookmarkStart w:id="20" w:name="_Toc46231887"/>
+      <w:bookmarkStart w:id="20" w:name="_Toc46560893"/>
       <w:r>
         <w:t>Get and Set methods</w:t>
       </w:r>
@@ -6881,7 +7031,7 @@
       <w:pPr>
         <w:pStyle w:val="Heading3"/>
       </w:pPr>
-      <w:bookmarkStart w:id="21" w:name="_Toc46231888"/>
+      <w:bookmarkStart w:id="21" w:name="_Toc46560894"/>
       <w:r>
         <w:t>OOP Syntax Exercise - Part 2</w:t>
       </w:r>
@@ -6905,7 +7055,7 @@
       <w:pPr>
         <w:pStyle w:val="Heading2"/>
       </w:pPr>
-      <w:bookmarkStart w:id="22" w:name="_Toc46231889"/>
+      <w:bookmarkStart w:id="22" w:name="_Toc46560895"/>
       <w:r>
         <w:t>Python Package: Gaussian Distribution</w:t>
       </w:r>
@@ -7255,7 +7405,7 @@
       <w:pPr>
         <w:pStyle w:val="Heading2"/>
       </w:pPr>
-      <w:bookmarkStart w:id="23" w:name="_Toc46231890"/>
+      <w:bookmarkStart w:id="23" w:name="_Toc46560896"/>
       <w:r>
         <w:lastRenderedPageBreak/>
         <w:t>Theory</w:t>
@@ -8360,7 +8510,7 @@
       <w:pPr>
         <w:pStyle w:val="Heading2"/>
       </w:pPr>
-      <w:bookmarkStart w:id="24" w:name="_Toc46231891"/>
+      <w:bookmarkStart w:id="24" w:name="_Toc46560897"/>
       <w:r>
         <w:t>The Gaussian Class</w:t>
       </w:r>
@@ -8481,7 +8631,7 @@
       <w:pPr>
         <w:pStyle w:val="Heading3"/>
       </w:pPr>
-      <w:bookmarkStart w:id="25" w:name="_Toc46231892"/>
+      <w:bookmarkStart w:id="25" w:name="_Toc46560898"/>
       <w:proofErr w:type="spellStart"/>
       <w:r>
         <w:t>gaussian_code_exercise.ipynb</w:t>
@@ -8858,7 +9008,7 @@
       <w:pPr>
         <w:pStyle w:val="Heading2"/>
       </w:pPr>
-      <w:bookmarkStart w:id="26" w:name="_Toc46231893"/>
+      <w:bookmarkStart w:id="26" w:name="_Toc46560899"/>
       <w:r>
         <w:t>Magic Methods in code</w:t>
       </w:r>
@@ -8883,7 +9033,7 @@
       <w:pPr>
         <w:pStyle w:val="Heading3"/>
       </w:pPr>
-      <w:bookmarkStart w:id="27" w:name="_Toc46231894"/>
+      <w:bookmarkStart w:id="27" w:name="_Toc46560900"/>
       <w:proofErr w:type="spellStart"/>
       <w:r>
         <w:t>magic_methods</w:t>
@@ -8940,7 +9090,7 @@
       <w:pPr>
         <w:pStyle w:val="Heading2"/>
       </w:pPr>
-      <w:bookmarkStart w:id="28" w:name="_Toc46231895"/>
+      <w:bookmarkStart w:id="28" w:name="_Toc46560901"/>
       <w:r>
         <w:t>Inheritance</w:t>
       </w:r>
@@ -8985,7 +9135,7 @@
       <w:pPr>
         <w:pStyle w:val="Heading3"/>
       </w:pPr>
-      <w:bookmarkStart w:id="29" w:name="_Toc46231896"/>
+      <w:bookmarkStart w:id="29" w:name="_Toc46560902"/>
       <w:proofErr w:type="spellStart"/>
       <w:r>
         <w:t>inheritance_exercise_clothing</w:t>
@@ -9066,7 +9216,7 @@
       <w:pPr>
         <w:pStyle w:val="Heading2"/>
       </w:pPr>
-      <w:bookmarkStart w:id="30" w:name="_Toc46231897"/>
+      <w:bookmarkStart w:id="30" w:name="_Toc46560903"/>
       <w:r>
         <w:t>Inheritance Gaussian Class</w:t>
       </w:r>
@@ -9086,7 +9236,7 @@
       <w:pPr>
         <w:pStyle w:val="Heading3"/>
       </w:pPr>
-      <w:bookmarkStart w:id="31" w:name="_Toc46231898"/>
+      <w:bookmarkStart w:id="31" w:name="_Toc46560904"/>
       <w:proofErr w:type="spellStart"/>
       <w:r>
         <w:t>inheritance_probability_distribution</w:t>
@@ -9154,7 +9304,7 @@
       <w:pPr>
         <w:pStyle w:val="Heading2"/>
       </w:pPr>
-      <w:bookmarkStart w:id="32" w:name="_Toc46231899"/>
+      <w:bookmarkStart w:id="32" w:name="_Toc46560905"/>
       <w:r>
         <w:t>Advanced OOP topics</w:t>
       </w:r>
@@ -9327,7 +9477,7 @@
       <w:pPr>
         <w:pStyle w:val="Heading3"/>
       </w:pPr>
-      <w:bookmarkStart w:id="33" w:name="_Toc46231900"/>
+      <w:bookmarkStart w:id="33" w:name="_Toc46560906"/>
       <w:r>
         <w:t>Static, Class, and Instance methods</w:t>
       </w:r>
@@ -9495,7 +9645,7 @@
       <w:pPr>
         <w:pStyle w:val="Heading3"/>
       </w:pPr>
-      <w:bookmarkStart w:id="34" w:name="_Toc46231901"/>
+      <w:bookmarkStart w:id="34" w:name="_Toc46560907"/>
       <w:r>
         <w:t>Class attributes and instance attributes</w:t>
       </w:r>
@@ -9779,7 +9929,7 @@
       <w:pPr>
         <w:pStyle w:val="Heading2"/>
       </w:pPr>
-      <w:bookmarkStart w:id="35" w:name="_Toc46231902"/>
+      <w:bookmarkStart w:id="35" w:name="_Toc46560908"/>
       <w:r>
         <w:t>Mixins</w:t>
       </w:r>
@@ -9810,7 +9960,7 @@
       <w:pPr>
         <w:pStyle w:val="Heading3"/>
       </w:pPr>
-      <w:bookmarkStart w:id="36" w:name="_Toc46231903"/>
+      <w:bookmarkStart w:id="36" w:name="_Toc46560909"/>
       <w:r>
         <w:t>Mixin example</w:t>
       </w:r>
@@ -9969,7 +10119,7 @@
       <w:pPr>
         <w:pStyle w:val="Heading2"/>
       </w:pPr>
-      <w:bookmarkStart w:id="37" w:name="_Toc46231904"/>
+      <w:bookmarkStart w:id="37" w:name="_Toc46560910"/>
       <w:r>
         <w:t>Python Decorators</w:t>
       </w:r>
@@ -9986,7 +10136,7 @@
       <w:pPr>
         <w:pStyle w:val="Heading2"/>
       </w:pPr>
-      <w:bookmarkStart w:id="38" w:name="_Toc46231905"/>
+      <w:bookmarkStart w:id="38" w:name="_Toc46560911"/>
       <w:r>
         <w:t>Modularized Code</w:t>
       </w:r>
@@ -10043,7 +10193,7 @@
       <w:pPr>
         <w:pStyle w:val="Heading2"/>
       </w:pPr>
-      <w:bookmarkStart w:id="39" w:name="_Toc46231906"/>
+      <w:bookmarkStart w:id="39" w:name="_Toc46560912"/>
       <w:r>
         <w:t>Packages</w:t>
       </w:r>
@@ -10139,7 +10289,7 @@
       <w:pPr>
         <w:pStyle w:val="Heading2"/>
       </w:pPr>
-      <w:bookmarkStart w:id="40" w:name="_Toc46231907"/>
+      <w:bookmarkStart w:id="40" w:name="_Toc46560913"/>
       <w:r>
         <w:t>Virtual Environments</w:t>
       </w:r>
@@ -10203,7 +10353,7 @@
       <w:pPr>
         <w:pStyle w:val="Heading2"/>
       </w:pPr>
-      <w:bookmarkStart w:id="41" w:name="_Toc46231908"/>
+      <w:bookmarkStart w:id="41" w:name="_Toc46560914"/>
       <w:r>
         <w:t>Exercise: Making a Package and Pip Installing</w:t>
       </w:r>
@@ -10600,7 +10750,7 @@
       <w:pPr>
         <w:pStyle w:val="Heading2"/>
       </w:pPr>
-      <w:bookmarkStart w:id="42" w:name="_Toc46231909"/>
+      <w:bookmarkStart w:id="42" w:name="_Toc46560915"/>
       <w:r>
         <w:t>Binomial Class</w:t>
       </w:r>
@@ -10620,7 +10770,7 @@
       <w:pPr>
         <w:pStyle w:val="Heading3"/>
       </w:pPr>
-      <w:bookmarkStart w:id="43" w:name="_Toc46231910"/>
+      <w:bookmarkStart w:id="43" w:name="_Toc46560916"/>
       <w:r>
         <w:t>Exercise: Binomial Class</w:t>
       </w:r>
@@ -10914,7 +11064,7 @@
       <w:pPr>
         <w:pStyle w:val="Heading2"/>
       </w:pPr>
-      <w:bookmarkStart w:id="44" w:name="_Toc46231911"/>
+      <w:bookmarkStart w:id="44" w:name="_Toc46560917"/>
       <w:r>
         <w:t>PyPi</w:t>
       </w:r>
@@ -10942,9 +11092,11 @@
       <w:pPr>
         <w:pStyle w:val="Heading1"/>
       </w:pPr>
+      <w:bookmarkStart w:id="45" w:name="_Toc46560918"/>
       <w:r>
         <w:t>Machine Learning with AWS DeepComposer</w:t>
       </w:r>
+      <w:bookmarkEnd w:id="45"/>
     </w:p>
     <w:p/>
     <w:p>
@@ -11051,6 +11203,837 @@
           <w:rFonts w:eastAsiaTheme="majorEastAsia"/>
         </w:rPr>
         <w:t xml:space="preserve"> This is mostly an unsupervised technique.</w:t>
+      </w:r>
+    </w:p>
+    <w:p>
+      <w:pPr>
+        <w:rPr>
+          <w:rFonts w:eastAsiaTheme="majorEastAsia"/>
+        </w:rPr>
+      </w:pPr>
+    </w:p>
+    <w:p>
+      <w:pPr>
+        <w:pStyle w:val="Heading2"/>
+      </w:pPr>
+      <w:bookmarkStart w:id="46" w:name="_Toc46560919"/>
+      <w:r>
+        <w:t>AWS Composer and Generative AI</w:t>
+      </w:r>
+      <w:bookmarkEnd w:id="46"/>
+    </w:p>
+    <w:p/>
+    <w:p>
+      <w:r>
+        <w:t>AWS Deep Composer uses Generative AI, or specifically Generative Adversarial Networks (GANs), to generate music. GANs pit 2 networks, a generator and a discriminator, against each other to generate new content.</w:t>
+      </w:r>
+    </w:p>
+    <w:p>
+      <w:r>
+        <w:t xml:space="preserve">It is a 32 key 2 octave key device, </w:t>
+      </w:r>
+      <w:r>
+        <w:t xml:space="preserve">and there is a replica of the keyboard right inside the AWS management console. </w:t>
+      </w:r>
+      <w:r>
+        <w:t xml:space="preserve">There is a place to </w:t>
+      </w:r>
+      <w:r>
+        <w:t>upload</w:t>
+      </w:r>
+      <w:r>
+        <w:t xml:space="preserve"> an input melody, and a model selector. </w:t>
+      </w:r>
+    </w:p>
+    <w:p>
+      <w:r>
+        <w:t>The resulting melody can be stored as MIDI files.</w:t>
+      </w:r>
+    </w:p>
+    <w:p/>
+    <w:p>
+      <w:pPr>
+        <w:numPr>
+          <w:ilvl w:val="0"/>
+          <w:numId w:val="30"/>
+        </w:numPr>
+        <w:shd w:val="clear" w:color="auto" w:fill="FFFFFF"/>
+        <w:spacing w:after="0" w:line="240" w:lineRule="auto"/>
+        <w:ind w:left="0"/>
+        <w:rPr>
+          <w:rFonts w:ascii="Helvetica" w:hAnsi="Helvetica" w:cs="Helvetica"/>
+          <w:color w:val="4F4F4F"/>
+        </w:rPr>
+      </w:pPr>
+      <w:r>
+        <w:rPr>
+          <w:rFonts w:ascii="Helvetica" w:hAnsi="Helvetica" w:cs="Helvetica"/>
+          <w:color w:val="4F4F4F"/>
+        </w:rPr>
+        <w:t>To get to the main AWS DeepComposer console, navigate to </w:t>
+      </w:r>
+      <w:hyperlink r:id="rId53" w:tgtFrame="_blank" w:history="1">
+        <w:r>
+          <w:rPr>
+            <w:rStyle w:val="Hyperlink"/>
+            <w:rFonts w:ascii="Helvetica" w:hAnsi="Helvetica" w:cs="Helvetica"/>
+            <w:color w:val="02B3E4"/>
+          </w:rPr>
+          <w:t>AWS DeepComposer</w:t>
+        </w:r>
+      </w:hyperlink>
+      <w:r>
+        <w:rPr>
+          <w:rFonts w:ascii="Helvetica" w:hAnsi="Helvetica" w:cs="Helvetica"/>
+          <w:color w:val="4F4F4F"/>
+        </w:rPr>
+        <w:t>. Make sure you are in the US East-1 region.</w:t>
+      </w:r>
+    </w:p>
+    <w:p>
+      <w:pPr>
+        <w:numPr>
+          <w:ilvl w:val="0"/>
+          <w:numId w:val="30"/>
+        </w:numPr>
+        <w:shd w:val="clear" w:color="auto" w:fill="FFFFFF"/>
+        <w:spacing w:after="0" w:line="240" w:lineRule="auto"/>
+        <w:ind w:left="0"/>
+        <w:rPr>
+          <w:rFonts w:ascii="Helvetica" w:hAnsi="Helvetica" w:cs="Helvetica"/>
+          <w:color w:val="4F4F4F"/>
+        </w:rPr>
+      </w:pPr>
+      <w:r>
+        <w:rPr>
+          <w:rFonts w:ascii="Helvetica" w:hAnsi="Helvetica" w:cs="Helvetica"/>
+          <w:color w:val="4F4F4F"/>
+        </w:rPr>
+        <w:t>Once there, click on </w:t>
+      </w:r>
+      <w:r>
+        <w:rPr>
+          <w:rStyle w:val="Strong"/>
+          <w:rFonts w:ascii="Helvetica" w:hAnsi="Helvetica" w:cs="Helvetica"/>
+          <w:color w:val="4F4F4F"/>
+        </w:rPr>
+        <w:t>Get started</w:t>
+      </w:r>
+    </w:p>
+    <w:p>
+      <w:pPr>
+        <w:numPr>
+          <w:ilvl w:val="0"/>
+          <w:numId w:val="30"/>
+        </w:numPr>
+        <w:shd w:val="clear" w:color="auto" w:fill="FFFFFF"/>
+        <w:spacing w:after="0" w:line="240" w:lineRule="auto"/>
+        <w:ind w:left="0"/>
+        <w:rPr>
+          <w:rFonts w:ascii="Helvetica" w:hAnsi="Helvetica" w:cs="Helvetica"/>
+          <w:color w:val="4F4F4F"/>
+        </w:rPr>
+      </w:pPr>
+      <w:r>
+        <w:rPr>
+          <w:rFonts w:ascii="Helvetica" w:hAnsi="Helvetica" w:cs="Helvetica"/>
+          <w:color w:val="4F4F4F"/>
+        </w:rPr>
+        <w:t xml:space="preserve">In the </w:t>
+      </w:r>
+      <w:proofErr w:type="gramStart"/>
+      <w:r>
+        <w:rPr>
+          <w:rFonts w:ascii="Helvetica" w:hAnsi="Helvetica" w:cs="Helvetica"/>
+          <w:color w:val="4F4F4F"/>
+        </w:rPr>
+        <w:t>left hand</w:t>
+      </w:r>
+      <w:proofErr w:type="gramEnd"/>
+      <w:r>
+        <w:rPr>
+          <w:rFonts w:ascii="Helvetica" w:hAnsi="Helvetica" w:cs="Helvetica"/>
+          <w:color w:val="4F4F4F"/>
+        </w:rPr>
+        <w:t xml:space="preserve"> menu, select </w:t>
+      </w:r>
+      <w:r>
+        <w:rPr>
+          <w:rStyle w:val="Strong"/>
+          <w:rFonts w:ascii="Helvetica" w:hAnsi="Helvetica" w:cs="Helvetica"/>
+          <w:color w:val="4F4F4F"/>
+        </w:rPr>
+        <w:t>Music studio</w:t>
+      </w:r>
+      <w:r>
+        <w:rPr>
+          <w:rFonts w:ascii="Helvetica" w:hAnsi="Helvetica" w:cs="Helvetica"/>
+          <w:color w:val="4F4F4F"/>
+        </w:rPr>
+        <w:t> to navigate to the DeepComposer music studio</w:t>
+      </w:r>
+    </w:p>
+    <w:p>
+      <w:pPr>
+        <w:numPr>
+          <w:ilvl w:val="0"/>
+          <w:numId w:val="30"/>
+        </w:numPr>
+        <w:shd w:val="clear" w:color="auto" w:fill="FFFFFF"/>
+        <w:spacing w:after="0" w:line="240" w:lineRule="auto"/>
+        <w:ind w:left="0"/>
+        <w:rPr>
+          <w:rFonts w:ascii="Helvetica" w:hAnsi="Helvetica" w:cs="Helvetica"/>
+          <w:color w:val="4F4F4F"/>
+        </w:rPr>
+      </w:pPr>
+      <w:r>
+        <w:rPr>
+          <w:rFonts w:ascii="Helvetica" w:hAnsi="Helvetica" w:cs="Helvetica"/>
+          <w:color w:val="4F4F4F"/>
+        </w:rPr>
+        <w:t xml:space="preserve">To generate </w:t>
+      </w:r>
+      <w:proofErr w:type="gramStart"/>
+      <w:r>
+        <w:rPr>
+          <w:rFonts w:ascii="Helvetica" w:hAnsi="Helvetica" w:cs="Helvetica"/>
+          <w:color w:val="4F4F4F"/>
+        </w:rPr>
+        <w:t>music</w:t>
+      </w:r>
+      <w:proofErr w:type="gramEnd"/>
+      <w:r>
+        <w:rPr>
+          <w:rFonts w:ascii="Helvetica" w:hAnsi="Helvetica" w:cs="Helvetica"/>
+          <w:color w:val="4F4F4F"/>
+        </w:rPr>
+        <w:t xml:space="preserve"> you can use a virtual keyboard or the physical AWS DeepComposer keyboard. For this lab, we’ll use the virtual keyboard.</w:t>
+      </w:r>
+    </w:p>
+    <w:p>
+      <w:pPr>
+        <w:numPr>
+          <w:ilvl w:val="0"/>
+          <w:numId w:val="30"/>
+        </w:numPr>
+        <w:shd w:val="clear" w:color="auto" w:fill="FFFFFF"/>
+        <w:spacing w:after="0" w:line="240" w:lineRule="auto"/>
+        <w:ind w:left="0"/>
+        <w:rPr>
+          <w:rFonts w:ascii="Helvetica" w:hAnsi="Helvetica" w:cs="Helvetica"/>
+          <w:color w:val="4F4F4F"/>
+        </w:rPr>
+      </w:pPr>
+      <w:r>
+        <w:rPr>
+          <w:rFonts w:ascii="Helvetica" w:hAnsi="Helvetica" w:cs="Helvetica"/>
+          <w:color w:val="4F4F4F"/>
+        </w:rPr>
+        <w:t>Choose GAN as the generative AI technique</w:t>
+      </w:r>
+    </w:p>
+    <w:p>
+      <w:pPr>
+        <w:numPr>
+          <w:ilvl w:val="0"/>
+          <w:numId w:val="30"/>
+        </w:numPr>
+        <w:shd w:val="clear" w:color="auto" w:fill="FFFFFF"/>
+        <w:spacing w:after="0" w:line="240" w:lineRule="auto"/>
+        <w:ind w:left="0"/>
+        <w:rPr>
+          <w:rFonts w:ascii="Helvetica" w:hAnsi="Helvetica" w:cs="Helvetica"/>
+          <w:color w:val="4F4F4F"/>
+        </w:rPr>
+      </w:pPr>
+      <w:r>
+        <w:rPr>
+          <w:rFonts w:ascii="Helvetica" w:hAnsi="Helvetica" w:cs="Helvetica"/>
+          <w:color w:val="4F4F4F"/>
+        </w:rPr>
+        <w:t xml:space="preserve">To view sample melody options, select the </w:t>
+      </w:r>
+      <w:proofErr w:type="gramStart"/>
+      <w:r>
+        <w:rPr>
+          <w:rFonts w:ascii="Helvetica" w:hAnsi="Helvetica" w:cs="Helvetica"/>
+          <w:color w:val="4F4F4F"/>
+        </w:rPr>
+        <w:t>drop down</w:t>
+      </w:r>
+      <w:proofErr w:type="gramEnd"/>
+      <w:r>
+        <w:rPr>
+          <w:rFonts w:ascii="Helvetica" w:hAnsi="Helvetica" w:cs="Helvetica"/>
+          <w:color w:val="4F4F4F"/>
+        </w:rPr>
+        <w:t xml:space="preserve"> arrow next to </w:t>
+      </w:r>
+      <w:r>
+        <w:rPr>
+          <w:rStyle w:val="Strong"/>
+          <w:rFonts w:ascii="Helvetica" w:hAnsi="Helvetica" w:cs="Helvetica"/>
+          <w:color w:val="4F4F4F"/>
+        </w:rPr>
+        <w:t>Input</w:t>
+      </w:r>
+    </w:p>
+    <w:p>
+      <w:pPr>
+        <w:numPr>
+          <w:ilvl w:val="0"/>
+          <w:numId w:val="30"/>
+        </w:numPr>
+        <w:shd w:val="clear" w:color="auto" w:fill="FFFFFF"/>
+        <w:spacing w:after="0" w:line="240" w:lineRule="auto"/>
+        <w:ind w:left="0"/>
+        <w:rPr>
+          <w:rFonts w:ascii="Helvetica" w:hAnsi="Helvetica" w:cs="Helvetica"/>
+          <w:color w:val="4F4F4F"/>
+        </w:rPr>
+      </w:pPr>
+      <w:r>
+        <w:rPr>
+          <w:rFonts w:ascii="Helvetica" w:hAnsi="Helvetica" w:cs="Helvetica"/>
+          <w:color w:val="4F4F4F"/>
+        </w:rPr>
+        <w:t>Select </w:t>
+      </w:r>
+      <w:r>
+        <w:rPr>
+          <w:rStyle w:val="Strong"/>
+          <w:rFonts w:ascii="Helvetica" w:hAnsi="Helvetica" w:cs="Helvetica"/>
+          <w:color w:val="4F4F4F"/>
+        </w:rPr>
+        <w:t>Twinkle, Twinkle, Little Star</w:t>
+      </w:r>
+    </w:p>
+    <w:p>
+      <w:pPr>
+        <w:numPr>
+          <w:ilvl w:val="0"/>
+          <w:numId w:val="30"/>
+        </w:numPr>
+        <w:shd w:val="clear" w:color="auto" w:fill="FFFFFF"/>
+        <w:spacing w:after="0" w:line="240" w:lineRule="auto"/>
+        <w:ind w:left="0"/>
+        <w:rPr>
+          <w:rFonts w:ascii="Helvetica" w:hAnsi="Helvetica" w:cs="Helvetica"/>
+          <w:color w:val="4F4F4F"/>
+        </w:rPr>
+      </w:pPr>
+      <w:r>
+        <w:rPr>
+          <w:rFonts w:ascii="Helvetica" w:hAnsi="Helvetica" w:cs="Helvetica"/>
+          <w:color w:val="4F4F4F"/>
+        </w:rPr>
+        <w:t>Next, choose a model to apply to the melody by clicking </w:t>
+      </w:r>
+      <w:r>
+        <w:rPr>
+          <w:rStyle w:val="Strong"/>
+          <w:rFonts w:ascii="Helvetica" w:hAnsi="Helvetica" w:cs="Helvetica"/>
+          <w:color w:val="4F4F4F"/>
+        </w:rPr>
+        <w:t>Select model</w:t>
+      </w:r>
+    </w:p>
+    <w:p>
+      <w:pPr>
+        <w:numPr>
+          <w:ilvl w:val="0"/>
+          <w:numId w:val="30"/>
+        </w:numPr>
+        <w:shd w:val="clear" w:color="auto" w:fill="FFFFFF"/>
+        <w:spacing w:after="0" w:line="240" w:lineRule="auto"/>
+        <w:ind w:left="0"/>
+        <w:rPr>
+          <w:rFonts w:ascii="Helvetica" w:hAnsi="Helvetica" w:cs="Helvetica"/>
+          <w:color w:val="4F4F4F"/>
+        </w:rPr>
+      </w:pPr>
+      <w:r>
+        <w:rPr>
+          <w:rFonts w:ascii="Helvetica" w:hAnsi="Helvetica" w:cs="Helvetica"/>
+          <w:color w:val="4F4F4F"/>
+        </w:rPr>
+        <w:t>From the sample models, choose </w:t>
+      </w:r>
+      <w:r>
+        <w:rPr>
+          <w:rStyle w:val="Strong"/>
+          <w:rFonts w:ascii="Helvetica" w:hAnsi="Helvetica" w:cs="Helvetica"/>
+          <w:color w:val="4F4F4F"/>
+        </w:rPr>
+        <w:t>Rock</w:t>
+      </w:r>
+      <w:r>
+        <w:rPr>
+          <w:rFonts w:ascii="Helvetica" w:hAnsi="Helvetica" w:cs="Helvetica"/>
+          <w:color w:val="4F4F4F"/>
+        </w:rPr>
+        <w:t> and then click </w:t>
+      </w:r>
+      <w:r>
+        <w:rPr>
+          <w:rStyle w:val="Strong"/>
+          <w:rFonts w:ascii="Helvetica" w:hAnsi="Helvetica" w:cs="Helvetica"/>
+          <w:color w:val="4F4F4F"/>
+        </w:rPr>
+        <w:t>Select model</w:t>
+      </w:r>
+    </w:p>
+    <w:p>
+      <w:pPr>
+        <w:numPr>
+          <w:ilvl w:val="0"/>
+          <w:numId w:val="30"/>
+        </w:numPr>
+        <w:shd w:val="clear" w:color="auto" w:fill="FFFFFF"/>
+        <w:spacing w:after="0" w:line="240" w:lineRule="auto"/>
+        <w:ind w:left="0"/>
+        <w:rPr>
+          <w:rFonts w:ascii="Helvetica" w:hAnsi="Helvetica" w:cs="Helvetica"/>
+          <w:color w:val="4F4F4F"/>
+        </w:rPr>
+      </w:pPr>
+      <w:r>
+        <w:rPr>
+          <w:rFonts w:ascii="Helvetica" w:hAnsi="Helvetica" w:cs="Helvetica"/>
+          <w:color w:val="4F4F4F"/>
+        </w:rPr>
+        <w:t>Next, select </w:t>
+      </w:r>
+      <w:r>
+        <w:rPr>
+          <w:rStyle w:val="Strong"/>
+          <w:rFonts w:ascii="Helvetica" w:hAnsi="Helvetica" w:cs="Helvetica"/>
+          <w:color w:val="4F4F4F"/>
+        </w:rPr>
+        <w:t>Generate composition</w:t>
+      </w:r>
+      <w:r>
+        <w:rPr>
+          <w:rFonts w:ascii="Helvetica" w:hAnsi="Helvetica" w:cs="Helvetica"/>
+          <w:color w:val="4F4F4F"/>
+        </w:rPr>
+        <w:t>. The model will take the 1 track melody and create a multitrack composition (in this case, it created 4 tracks)</w:t>
+      </w:r>
+    </w:p>
+    <w:p>
+      <w:pPr>
+        <w:numPr>
+          <w:ilvl w:val="0"/>
+          <w:numId w:val="30"/>
+        </w:numPr>
+        <w:shd w:val="clear" w:color="auto" w:fill="FFFFFF"/>
+        <w:spacing w:after="0" w:line="240" w:lineRule="auto"/>
+        <w:ind w:left="0"/>
+        <w:rPr>
+          <w:rFonts w:ascii="Helvetica" w:hAnsi="Helvetica" w:cs="Helvetica"/>
+          <w:color w:val="4F4F4F"/>
+        </w:rPr>
+      </w:pPr>
+      <w:r>
+        <w:rPr>
+          <w:rFonts w:ascii="Helvetica" w:hAnsi="Helvetica" w:cs="Helvetica"/>
+          <w:color w:val="4F4F4F"/>
+        </w:rPr>
+        <w:t>Click </w:t>
+      </w:r>
+      <w:r>
+        <w:rPr>
+          <w:rStyle w:val="Strong"/>
+          <w:rFonts w:ascii="Helvetica" w:hAnsi="Helvetica" w:cs="Helvetica"/>
+          <w:color w:val="4F4F4F"/>
+        </w:rPr>
+        <w:t>play</w:t>
+      </w:r>
+      <w:r>
+        <w:rPr>
+          <w:rFonts w:ascii="Helvetica" w:hAnsi="Helvetica" w:cs="Helvetica"/>
+          <w:color w:val="4F4F4F"/>
+        </w:rPr>
+        <w:t> to hear the output</w:t>
+      </w:r>
+    </w:p>
+    <w:p/>
+    <w:p>
+      <w:pPr>
+        <w:pStyle w:val="Heading2"/>
+      </w:pPr>
+      <w:r>
+        <w:t>Generative AI algorithms</w:t>
+      </w:r>
+    </w:p>
+    <w:p/>
+    <w:p>
+      <w:r>
+        <w:t xml:space="preserve">Linked Resources: </w:t>
+      </w:r>
+      <w:hyperlink r:id="rId54" w:history="1">
+        <w:r>
+          <w:rPr>
+            <w:rStyle w:val="Hyperlink"/>
+          </w:rPr>
+          <w:t>Basics of generative AI and GANs</w:t>
+        </w:r>
+      </w:hyperlink>
+      <w:r>
+        <w:t xml:space="preserve">, </w:t>
+      </w:r>
+      <w:hyperlink r:id="rId55" w:anchor="learningCapsules/introToGANs" w:history="1">
+        <w:r>
+          <w:rPr>
+            <w:rStyle w:val="Hyperlink"/>
+          </w:rPr>
+          <w:t>Introduction to generative adversarial networks (GANs)</w:t>
+        </w:r>
+      </w:hyperlink>
+      <w:r>
+        <w:t xml:space="preserve">, </w:t>
+      </w:r>
+      <w:hyperlink r:id="rId56" w:anchor="learningCapsules/autoregressive" w:history="1">
+        <w:r>
+          <w:rPr>
+            <w:rStyle w:val="Hyperlink"/>
+          </w:rPr>
+          <w:t>Introduction to autoregressive convolutional neural networks (AR-CNNs)</w:t>
+        </w:r>
+      </w:hyperlink>
+      <w:r>
+        <w:t>.</w:t>
+      </w:r>
+    </w:p>
+    <w:p>
+      <w:sdt>
+        <w:sdtPr>
+          <w:id w:val="-2028009912"/>
+          <w:citation/>
+        </w:sdtPr>
+        <w:sdtContent>
+          <w:r>
+            <w:fldChar w:fldCharType="begin"/>
+          </w:r>
+          <w:r>
+            <w:instrText xml:space="preserve"> CITATION Ama \l 1033 </w:instrText>
+          </w:r>
+          <w:r>
+            <w:fldChar w:fldCharType="separate"/>
+          </w:r>
+          <w:r>
+            <w:rPr>
+              <w:noProof/>
+            </w:rPr>
+            <w:t>(Amazon, Basics of generative AI and GANs )</w:t>
+          </w:r>
+          <w:r>
+            <w:fldChar w:fldCharType="end"/>
+          </w:r>
+        </w:sdtContent>
+      </w:sdt>
+      <w:r>
+        <w:t xml:space="preserve"> </w:t>
+      </w:r>
+      <w:r>
+        <w:t xml:space="preserve">, </w:t>
+      </w:r>
+      <w:sdt>
+        <w:sdtPr>
+          <w:id w:val="-1846779348"/>
+          <w:citation/>
+        </w:sdtPr>
+        <w:sdtContent>
+          <w:r>
+            <w:fldChar w:fldCharType="begin"/>
+          </w:r>
+          <w:r>
+            <w:instrText xml:space="preserve"> CITATION Ama1 \l 1033 </w:instrText>
+          </w:r>
+          <w:r>
+            <w:fldChar w:fldCharType="separate"/>
+          </w:r>
+          <w:r>
+            <w:rPr>
+              <w:noProof/>
+            </w:rPr>
+            <w:t>(Amazon, Introduction to autoregressive convolutional neural networks (AR-CNNs))</w:t>
+          </w:r>
+          <w:r>
+            <w:fldChar w:fldCharType="end"/>
+          </w:r>
+        </w:sdtContent>
+      </w:sdt>
+      <w:r>
+        <w:t xml:space="preserve">, </w:t>
+      </w:r>
+      <w:sdt>
+        <w:sdtPr>
+          <w:id w:val="1522657274"/>
+          <w:citation/>
+        </w:sdtPr>
+        <w:sdtContent>
+          <w:r>
+            <w:fldChar w:fldCharType="begin"/>
+          </w:r>
+          <w:r>
+            <w:instrText xml:space="preserve"> CITATION Ama2 \l 1033 </w:instrText>
+          </w:r>
+          <w:r>
+            <w:fldChar w:fldCharType="separate"/>
+          </w:r>
+          <w:r>
+            <w:rPr>
+              <w:noProof/>
+            </w:rPr>
+            <w:t>(Amazon, Introduction to generative adversarial networks (GANs))</w:t>
+          </w:r>
+          <w:r>
+            <w:fldChar w:fldCharType="end"/>
+          </w:r>
+        </w:sdtContent>
+      </w:sdt>
+      <w:r>
+        <w:t>.</w:t>
+      </w:r>
+    </w:p>
+    <w:p>
+      <w:r>
+        <w:t>Generative AI is a broad category of algorithms, the most popular of which include Generative Adversarial Networks (GANs), Variational Autoencoders (VAEs) and Autoregressive (AR) Models.</w:t>
+      </w:r>
+    </w:p>
+    <w:p>
+      <w:pPr>
+        <w:pStyle w:val="Heading3"/>
+      </w:pPr>
+      <w:r>
+        <w:t>Generative adversarial networks</w:t>
+      </w:r>
+    </w:p>
+    <w:p>
+      <w:r>
+        <w:t>Generative Adversarial Networks (GANs) are a type of machine learning network in which two neural networks compete. One network is tasked with generating realistic-seeming content (unsupervised learning), while the other network is tasked with distinguishing the generated content against real data (supervised learning).</w:t>
+      </w:r>
+    </w:p>
+    <w:p>
+      <w:pPr>
+        <w:pStyle w:val="Heading4"/>
+      </w:pPr>
+      <w:r>
+        <w:lastRenderedPageBreak/>
+        <w:t>The generator</w:t>
+      </w:r>
+    </w:p>
+    <w:p>
+      <w:r>
+        <w:t>The generator within a GAN is a machine learning model that's trained to produce realistic-seeming output</w:t>
+      </w:r>
+      <w:r>
+        <w:t xml:space="preserve">. </w:t>
+      </w:r>
+      <w:r>
+        <w:t xml:space="preserve">The Generator is like an orchestra — it trains, </w:t>
+      </w:r>
+      <w:r>
+        <w:t>practices</w:t>
+      </w:r>
+      <w:r>
+        <w:t>, and tries to generate polished music.</w:t>
+      </w:r>
+    </w:p>
+    <w:p>
+      <w:pPr>
+        <w:pStyle w:val="Heading3"/>
+      </w:pPr>
+      <w:r>
+        <w:t>The discriminator</w:t>
+      </w:r>
+    </w:p>
+    <w:p>
+      <w:r>
+        <w:t>The discriminator is another machine learning model which is trained to take an input and classify whether or not the input is real or generated.</w:t>
+      </w:r>
+      <w:r>
+        <w:t xml:space="preserve"> </w:t>
+      </w:r>
+      <w:r>
+        <w:t>The discriminator is like the orchestra's conductor — it judges the quality of the output and tries to achieve the style of music that it has been trained on.</w:t>
+      </w:r>
+    </w:p>
+    <w:p>
+      <w:pPr>
+        <w:pStyle w:val="Heading3"/>
+      </w:pPr>
+      <w:r>
+        <w:t>Content generation</w:t>
+      </w:r>
+    </w:p>
+    <w:p>
+      <w:r>
+        <w:t>Initially, the generator produces content samples based on random inputs.</w:t>
+      </w:r>
+    </w:p>
+    <w:p>
+      <w:pPr>
+        <w:pStyle w:val="Heading3"/>
+      </w:pPr>
+      <w:r>
+        <w:t>Classifying content</w:t>
+      </w:r>
+    </w:p>
+    <w:p>
+      <w:r>
+        <w:t>The discriminator looks for features (e.g. tempo) from the dataset it was trained on (e.g. Pop, Rock, Classical) in the content samples the generator created. It decides whether or not the content samples belong in the training set.</w:t>
+      </w:r>
+    </w:p>
+    <w:p>
+      <w:pPr>
+        <w:pStyle w:val="Heading3"/>
+      </w:pPr>
+      <w:r>
+        <w:t>Training GANs</w:t>
+      </w:r>
+    </w:p>
+    <w:p>
+      <w:r>
+        <w:t>The results of the discriminator's judgements are used to train both models. The generator is trained to optimize for producing realistic content that the discriminator cannot distinguish from the real samples. Meanwhile, the discriminator is trained to increase its ability to detect generated content.</w:t>
+      </w:r>
+      <w:r>
+        <w:t xml:space="preserve"> </w:t>
+      </w:r>
+      <w:r>
+        <w:t>This back-and-forth behavior, where the two models are directly competing against each other, is the adversarial part of GANs.</w:t>
+      </w:r>
+    </w:p>
+    <w:p>
+      <w:pPr>
+        <w:pStyle w:val="Heading3"/>
+      </w:pPr>
+      <w:r>
+        <w:t>Introduction to computer music</w:t>
+      </w:r>
+    </w:p>
+    <w:p>
+      <w:r>
+        <w:t>For a machine learning model to be able to interpret and generate music, it's important to represent music in a format which preserves the precise details of how the music is played.</w:t>
+      </w:r>
+      <w:r>
+        <w:t xml:space="preserve"> </w:t>
+      </w:r>
+      <w:r>
+        <w:t>Instead of processing a sound file, machine learning models such as those used in AWS DeepComposer examine those details to faithfully reproduce instruments and musical styles.</w:t>
+      </w:r>
+    </w:p>
+    <w:p>
+      <w:pPr>
+        <w:pStyle w:val="Heading3"/>
+      </w:pPr>
+      <w:r>
+        <w:t>Pitch</w:t>
+      </w:r>
+    </w:p>
+    <w:p>
+      <w:r>
+        <w:t>Pitch is a tone that is assigned a relative position on a musical scale. Each note is assigned a numeric value, starting at 0 for the lowest possible note, and ranging up to 127 for the highest.</w:t>
+      </w:r>
+      <w:r>
+        <w:t xml:space="preserve"> </w:t>
+      </w:r>
+      <w:r>
+        <w:t>The keys on the AWS DeepComposer keyboard range from 41 to 72. The Octave Adjust buttons shift the pitch values up or down in multiples of 12 to play higher or lower pitches.</w:t>
+      </w:r>
+    </w:p>
+    <w:p>
+      <w:pPr>
+        <w:pStyle w:val="Heading3"/>
+      </w:pPr>
+      <w:r>
+        <w:t>Velocity</w:t>
+      </w:r>
+    </w:p>
+    <w:p>
+      <w:r>
+        <w:t>Velocity encodes how hard a single note is pressed. Pressing the key faster results in a higher value for the velocity, which creates a louder sound. Velocity values range from 1 (minimum, practically inaudible) to 127 (maximum).</w:t>
+      </w:r>
+    </w:p>
+    <w:p>
+      <w:pPr>
+        <w:pStyle w:val="Heading3"/>
+      </w:pPr>
+      <w:r>
+        <w:t>Tempo</w:t>
+      </w:r>
+    </w:p>
+    <w:p>
+      <w:r>
+        <w:t>Tempo describes how fast music is played. Music typically follows a certain beat or meter, which drives the rhythm of the notes played. The speed of this beat is measured in beats per minute. A higher number of beats per minute corresponds to a faster playback speed (tempo).</w:t>
+      </w:r>
+    </w:p>
+    <w:p>
+      <w:pPr>
+        <w:pStyle w:val="Heading3"/>
+      </w:pPr>
+      <w:r>
+        <w:lastRenderedPageBreak/>
+        <w:t>MIDI</w:t>
+      </w:r>
+    </w:p>
+    <w:p>
+      <w:r>
+        <w:t>The MIDI file format is an industry-standard used by computers to record and store music. The file format encodes details such as playback tempo, which instruments are used, and a series of events that encode a note being pressed or released, including the pitch and velocity of the note.</w:t>
+      </w:r>
+    </w:p>
+    <w:p>
+      <w:pPr>
+        <w:pStyle w:val="Heading3"/>
+      </w:pPr>
+      <w:r>
+        <w:t>Piano-roll visualization</w:t>
+      </w:r>
+    </w:p>
+    <w:p>
+      <w:r>
+        <w:t>The MIDI format can be partially represented using piano-roll visualization, which can help you visualize the data. Time is represented in the horizontal dimension and pitch is represented in the vertical dimension. Bars represent notes being pressed. The start of the bar is the start of the note being played, and the end of the bar is the note being released</w:t>
+      </w:r>
+    </w:p>
+    <w:p>
+      <w:r>
+        <w:drawing>
+          <wp:inline distT="0" distB="0" distL="0" distR="0" wp14:anchorId="3D37067A" wp14:editId="740DBB55">
+            <wp:extent cx="3675219" cy="1574165"/>
+            <wp:effectExtent l="0" t="0" r="1905" b="6985"/>
+            <wp:docPr id="24" name="Picture 24"/>
+            <wp:cNvGraphicFramePr>
+              <a:graphicFrameLocks xmlns:a="http://schemas.openxmlformats.org/drawingml/2006/main" noChangeAspect="1"/>
+            </wp:cNvGraphicFramePr>
+            <a:graphic xmlns:a="http://schemas.openxmlformats.org/drawingml/2006/main">
+              <a:graphicData uri="http://schemas.openxmlformats.org/drawingml/2006/picture">
+                <pic:pic xmlns:pic="http://schemas.openxmlformats.org/drawingml/2006/picture">
+                  <pic:nvPicPr>
+                    <pic:cNvPr id="1" name=""/>
+                    <pic:cNvPicPr/>
+                  </pic:nvPicPr>
+                  <pic:blipFill>
+                    <a:blip r:embed="rId57"/>
+                    <a:stretch>
+                      <a:fillRect/>
+                    </a:stretch>
+                  </pic:blipFill>
+                  <pic:spPr>
+                    <a:xfrm>
+                      <a:off x="0" y="0"/>
+                      <a:ext cx="3693871" cy="1582154"/>
+                    </a:xfrm>
+                    <a:prstGeom prst="rect">
+                      <a:avLst/>
+                    </a:prstGeom>
+                  </pic:spPr>
+                </pic:pic>
+              </a:graphicData>
+            </a:graphic>
+          </wp:inline>
+        </w:drawing>
       </w:r>
     </w:p>
     <w:p/>
@@ -11087,24 +12070,6 @@
     <w:p/>
     <w:p/>
     <w:p/>
-    <w:p/>
-    <w:p/>
-    <w:p/>
-    <w:p/>
-    <w:p/>
-    <w:p/>
-    <w:p/>
-    <w:p/>
-    <w:p/>
-    <w:p/>
-    <w:p/>
-    <w:p/>
-    <w:p/>
-    <w:p/>
-    <w:p/>
-    <w:p/>
-    <w:p/>
-    <w:p/>
     <w:p>
       <w:pPr>
         <w:rPr>
@@ -11166,7 +12131,7 @@
         <w:br w:type="page"/>
       </w:r>
     </w:p>
-    <w:bookmarkStart w:id="45" w:name="_Toc46231912" w:displacedByCustomXml="next"/>
+    <w:bookmarkStart w:id="47" w:name="_Toc46560920" w:displacedByCustomXml="next"/>
     <w:sdt>
       <w:sdtPr>
         <w:rPr>
@@ -11189,7 +12154,7 @@
           <w:r>
             <w:t>References</w:t>
           </w:r>
-          <w:bookmarkEnd w:id="45"/>
+          <w:bookmarkEnd w:id="47"/>
         </w:p>
         <w:sdt>
           <w:sdtPr>
@@ -11229,6 +12194,93 @@
                   <w:noProof/>
                 </w:rPr>
                 <w:t xml:space="preserve"> (n.d.). Retrieved from Interactive Mathematics: https://www.intmath.com/counting-probability/14-normal-probability-distribution.php</w:t>
+              </w:r>
+            </w:p>
+            <w:p>
+              <w:pPr>
+                <w:pStyle w:val="Bibliography"/>
+                <w:ind w:left="720" w:hanging="720"/>
+                <w:rPr>
+                  <w:noProof/>
+                </w:rPr>
+              </w:pPr>
+              <w:r>
+                <w:rPr>
+                  <w:noProof/>
+                </w:rPr>
+                <w:t xml:space="preserve">Amazon. (n.d.). </w:t>
+              </w:r>
+              <w:r>
+                <w:rPr>
+                  <w:i/>
+                  <w:iCs/>
+                  <w:noProof/>
+                </w:rPr>
+                <w:t>Basics of generative AI and GANs .</w:t>
+              </w:r>
+              <w:r>
+                <w:rPr>
+                  <w:noProof/>
+                </w:rPr>
+                <w:t xml:space="preserve"> Retrieved from https://d32g4xocucupjo.cloudfront.net/</w:t>
+              </w:r>
+            </w:p>
+            <w:p>
+              <w:pPr>
+                <w:pStyle w:val="Bibliography"/>
+                <w:ind w:left="720" w:hanging="720"/>
+                <w:rPr>
+                  <w:noProof/>
+                </w:rPr>
+              </w:pPr>
+              <w:r>
+                <w:rPr>
+                  <w:noProof/>
+                </w:rPr>
+                <w:t xml:space="preserve">Amazon. (n.d.). </w:t>
+              </w:r>
+              <w:r>
+                <w:rPr>
+                  <w:i/>
+                  <w:iCs/>
+                  <w:noProof/>
+                </w:rPr>
+                <w:t>Introduction to autoregressive convolutional neural networks (AR-CNNs).</w:t>
+              </w:r>
+              <w:r>
+                <w:rPr>
+                  <w:noProof/>
+                </w:rPr>
+                <w:t xml:space="preserve"> Retrieved from https://console.aws.amazon.com/deepcomposer/home?region=us-east-1#learningCapsules/autoregressive</w:t>
+              </w:r>
+            </w:p>
+            <w:p>
+              <w:pPr>
+                <w:pStyle w:val="Bibliography"/>
+                <w:ind w:left="720" w:hanging="720"/>
+                <w:rPr>
+                  <w:noProof/>
+                </w:rPr>
+              </w:pPr>
+              <w:r>
+                <w:rPr>
+                  <w:noProof/>
+                </w:rPr>
+                <w:t xml:space="preserve">Amazon. (n.d.). </w:t>
+              </w:r>
+              <w:r>
+                <w:rPr>
+                  <w:i/>
+                  <w:iCs/>
+                  <w:noProof/>
+                </w:rPr>
+                <w:t>Introduction to generative adversarial networks (GANs).</w:t>
+              </w:r>
+              <w:r>
+                <w:rPr>
+                  <w:noProof/>
+                </w:rPr>
+                <w:t xml:space="preserve"> Retrieved from https://console.aws.amazon.com/deepcomposer/home?region=us-east-1#learningCapsules/introToGANs</w:t>
               </w:r>
             </w:p>
             <w:p>
@@ -11638,31 +12690,31 @@
       <w:pPr>
         <w:pStyle w:val="Heading1"/>
       </w:pPr>
-      <w:bookmarkStart w:id="46" w:name="_Toc46231913"/>
+      <w:bookmarkStart w:id="48" w:name="_Toc46560921"/>
       <w:r>
         <w:t>Hello</w:t>
       </w:r>
-      <w:bookmarkEnd w:id="46"/>
+      <w:bookmarkEnd w:id="48"/>
     </w:p>
     <w:p>
       <w:pPr>
         <w:pStyle w:val="Heading2"/>
       </w:pPr>
-      <w:bookmarkStart w:id="47" w:name="_Toc46231914"/>
+      <w:bookmarkStart w:id="49" w:name="_Toc46560922"/>
       <w:r>
         <w:t>Hello</w:t>
       </w:r>
-      <w:bookmarkEnd w:id="47"/>
+      <w:bookmarkEnd w:id="49"/>
     </w:p>
     <w:p>
       <w:pPr>
         <w:pStyle w:val="Heading3"/>
       </w:pPr>
-      <w:bookmarkStart w:id="48" w:name="_Toc46231915"/>
+      <w:bookmarkStart w:id="50" w:name="_Toc46560923"/>
       <w:r>
         <w:t>Hello</w:t>
       </w:r>
-      <w:bookmarkEnd w:id="48"/>
+      <w:bookmarkEnd w:id="50"/>
     </w:p>
     <w:p>
       <w:pPr>
@@ -12949,6 +14001,119 @@
     </w:lvl>
   </w:abstractNum>
   <w:abstractNum w:abstractNumId="13" w15:restartNumberingAfterBreak="0">
+    <w:nsid w:val="446B1238"/>
+    <w:multiLevelType w:val="multilevel"/>
+    <w:tmpl w:val="5AA01B34"/>
+    <w:lvl w:ilvl="0">
+      <w:start w:val="1"/>
+      <w:numFmt w:val="decimal"/>
+      <w:lvlText w:val="%1."/>
+      <w:lvlJc w:val="left"/>
+      <w:pPr>
+        <w:tabs>
+          <w:tab w:val="num" w:pos="720"/>
+        </w:tabs>
+        <w:ind w:left="720" w:hanging="360"/>
+      </w:pPr>
+    </w:lvl>
+    <w:lvl w:ilvl="1" w:tentative="1">
+      <w:start w:val="1"/>
+      <w:numFmt w:val="decimal"/>
+      <w:lvlText w:val="%2."/>
+      <w:lvlJc w:val="left"/>
+      <w:pPr>
+        <w:tabs>
+          <w:tab w:val="num" w:pos="1440"/>
+        </w:tabs>
+        <w:ind w:left="1440" w:hanging="360"/>
+      </w:pPr>
+    </w:lvl>
+    <w:lvl w:ilvl="2" w:tentative="1">
+      <w:start w:val="1"/>
+      <w:numFmt w:val="decimal"/>
+      <w:lvlText w:val="%3."/>
+      <w:lvlJc w:val="left"/>
+      <w:pPr>
+        <w:tabs>
+          <w:tab w:val="num" w:pos="2160"/>
+        </w:tabs>
+        <w:ind w:left="2160" w:hanging="360"/>
+      </w:pPr>
+    </w:lvl>
+    <w:lvl w:ilvl="3" w:tentative="1">
+      <w:start w:val="1"/>
+      <w:numFmt w:val="decimal"/>
+      <w:lvlText w:val="%4."/>
+      <w:lvlJc w:val="left"/>
+      <w:pPr>
+        <w:tabs>
+          <w:tab w:val="num" w:pos="2880"/>
+        </w:tabs>
+        <w:ind w:left="2880" w:hanging="360"/>
+      </w:pPr>
+    </w:lvl>
+    <w:lvl w:ilvl="4" w:tentative="1">
+      <w:start w:val="1"/>
+      <w:numFmt w:val="decimal"/>
+      <w:lvlText w:val="%5."/>
+      <w:lvlJc w:val="left"/>
+      <w:pPr>
+        <w:tabs>
+          <w:tab w:val="num" w:pos="3600"/>
+        </w:tabs>
+        <w:ind w:left="3600" w:hanging="360"/>
+      </w:pPr>
+    </w:lvl>
+    <w:lvl w:ilvl="5" w:tentative="1">
+      <w:start w:val="1"/>
+      <w:numFmt w:val="decimal"/>
+      <w:lvlText w:val="%6."/>
+      <w:lvlJc w:val="left"/>
+      <w:pPr>
+        <w:tabs>
+          <w:tab w:val="num" w:pos="4320"/>
+        </w:tabs>
+        <w:ind w:left="4320" w:hanging="360"/>
+      </w:pPr>
+    </w:lvl>
+    <w:lvl w:ilvl="6" w:tentative="1">
+      <w:start w:val="1"/>
+      <w:numFmt w:val="decimal"/>
+      <w:lvlText w:val="%7."/>
+      <w:lvlJc w:val="left"/>
+      <w:pPr>
+        <w:tabs>
+          <w:tab w:val="num" w:pos="5040"/>
+        </w:tabs>
+        <w:ind w:left="5040" w:hanging="360"/>
+      </w:pPr>
+    </w:lvl>
+    <w:lvl w:ilvl="7" w:tentative="1">
+      <w:start w:val="1"/>
+      <w:numFmt w:val="decimal"/>
+      <w:lvlText w:val="%8."/>
+      <w:lvlJc w:val="left"/>
+      <w:pPr>
+        <w:tabs>
+          <w:tab w:val="num" w:pos="5760"/>
+        </w:tabs>
+        <w:ind w:left="5760" w:hanging="360"/>
+      </w:pPr>
+    </w:lvl>
+    <w:lvl w:ilvl="8" w:tentative="1">
+      <w:start w:val="1"/>
+      <w:numFmt w:val="decimal"/>
+      <w:lvlText w:val="%9."/>
+      <w:lvlJc w:val="left"/>
+      <w:pPr>
+        <w:tabs>
+          <w:tab w:val="num" w:pos="6480"/>
+        </w:tabs>
+        <w:ind w:left="6480" w:hanging="360"/>
+      </w:pPr>
+    </w:lvl>
+  </w:abstractNum>
+  <w:abstractNum w:abstractNumId="14" w15:restartNumberingAfterBreak="0">
     <w:nsid w:val="466F414D"/>
     <w:multiLevelType w:val="hybridMultilevel"/>
     <w:tmpl w:val="EE640EC2"/>
@@ -13034,7 +14199,7 @@
       </w:pPr>
     </w:lvl>
   </w:abstractNum>
-  <w:abstractNum w:abstractNumId="14" w15:restartNumberingAfterBreak="0">
+  <w:abstractNum w:abstractNumId="15" w15:restartNumberingAfterBreak="0">
     <w:nsid w:val="49C43AB5"/>
     <w:multiLevelType w:val="hybridMultilevel"/>
     <w:tmpl w:val="CC28C99C"/>
@@ -13120,7 +14285,7 @@
       </w:pPr>
     </w:lvl>
   </w:abstractNum>
-  <w:abstractNum w:abstractNumId="15" w15:restartNumberingAfterBreak="0">
+  <w:abstractNum w:abstractNumId="16" w15:restartNumberingAfterBreak="0">
     <w:nsid w:val="4A153B54"/>
     <w:multiLevelType w:val="hybridMultilevel"/>
     <w:tmpl w:val="1FA0A5E0"/>
@@ -13206,7 +14371,7 @@
       </w:pPr>
     </w:lvl>
   </w:abstractNum>
-  <w:abstractNum w:abstractNumId="16" w15:restartNumberingAfterBreak="0">
+  <w:abstractNum w:abstractNumId="17" w15:restartNumberingAfterBreak="0">
     <w:nsid w:val="54174CF4"/>
     <w:multiLevelType w:val="hybridMultilevel"/>
     <w:tmpl w:val="F5E4AD6E"/>
@@ -13292,7 +14457,7 @@
       </w:pPr>
     </w:lvl>
   </w:abstractNum>
-  <w:abstractNum w:abstractNumId="17" w15:restartNumberingAfterBreak="0">
+  <w:abstractNum w:abstractNumId="18" w15:restartNumberingAfterBreak="0">
     <w:nsid w:val="565669D9"/>
     <w:multiLevelType w:val="hybridMultilevel"/>
     <w:tmpl w:val="D8061DFC"/>
@@ -13378,7 +14543,7 @@
       </w:pPr>
     </w:lvl>
   </w:abstractNum>
-  <w:abstractNum w:abstractNumId="18" w15:restartNumberingAfterBreak="0">
+  <w:abstractNum w:abstractNumId="19" w15:restartNumberingAfterBreak="0">
     <w:nsid w:val="59CB04E0"/>
     <w:multiLevelType w:val="multilevel"/>
     <w:tmpl w:val="FACE6B04"/>
@@ -13494,7 +14659,7 @@
       </w:pPr>
     </w:lvl>
   </w:abstractNum>
-  <w:abstractNum w:abstractNumId="19" w15:restartNumberingAfterBreak="0">
+  <w:abstractNum w:abstractNumId="20" w15:restartNumberingAfterBreak="0">
     <w:nsid w:val="5EEB28D5"/>
     <w:multiLevelType w:val="hybridMultilevel"/>
     <w:tmpl w:val="3FE0F298"/>
@@ -13580,7 +14745,7 @@
       </w:pPr>
     </w:lvl>
   </w:abstractNum>
-  <w:abstractNum w:abstractNumId="20" w15:restartNumberingAfterBreak="0">
+  <w:abstractNum w:abstractNumId="21" w15:restartNumberingAfterBreak="0">
     <w:nsid w:val="616646D4"/>
     <w:multiLevelType w:val="hybridMultilevel"/>
     <w:tmpl w:val="09347D6A"/>
@@ -13666,7 +14831,7 @@
       </w:pPr>
     </w:lvl>
   </w:abstractNum>
-  <w:abstractNum w:abstractNumId="21" w15:restartNumberingAfterBreak="0">
+  <w:abstractNum w:abstractNumId="22" w15:restartNumberingAfterBreak="0">
     <w:nsid w:val="62ED57FE"/>
     <w:multiLevelType w:val="hybridMultilevel"/>
     <w:tmpl w:val="1FA0A5E0"/>
@@ -13752,7 +14917,7 @@
       </w:pPr>
     </w:lvl>
   </w:abstractNum>
-  <w:abstractNum w:abstractNumId="22" w15:restartNumberingAfterBreak="0">
+  <w:abstractNum w:abstractNumId="23" w15:restartNumberingAfterBreak="0">
     <w:nsid w:val="63701D88"/>
     <w:multiLevelType w:val="hybridMultilevel"/>
     <w:tmpl w:val="22E64D08"/>
@@ -13865,7 +15030,7 @@
       </w:rPr>
     </w:lvl>
   </w:abstractNum>
-  <w:abstractNum w:abstractNumId="23" w15:restartNumberingAfterBreak="0">
+  <w:abstractNum w:abstractNumId="24" w15:restartNumberingAfterBreak="0">
     <w:nsid w:val="6BEA4C4D"/>
     <w:multiLevelType w:val="hybridMultilevel"/>
     <w:tmpl w:val="A2C6189E"/>
@@ -14006,7 +15171,7 @@
       </w:rPr>
     </w:lvl>
   </w:abstractNum>
-  <w:abstractNum w:abstractNumId="24" w15:restartNumberingAfterBreak="0">
+  <w:abstractNum w:abstractNumId="25" w15:restartNumberingAfterBreak="0">
     <w:nsid w:val="7A0D085A"/>
     <w:multiLevelType w:val="hybridMultilevel"/>
     <w:tmpl w:val="4ADEA6D0"/>
@@ -14092,7 +15257,7 @@
       </w:pPr>
     </w:lvl>
   </w:abstractNum>
-  <w:abstractNum w:abstractNumId="25" w15:restartNumberingAfterBreak="0">
+  <w:abstractNum w:abstractNumId="26" w15:restartNumberingAfterBreak="0">
     <w:nsid w:val="7EB40BF5"/>
     <w:multiLevelType w:val="hybridMultilevel"/>
     <w:tmpl w:val="AFB8CD8A"/>
@@ -14179,10 +15344,10 @@
     </w:lvl>
   </w:abstractNum>
   <w:num w:numId="1">
-    <w:abstractNumId w:val="23"/>
+    <w:abstractNumId w:val="24"/>
   </w:num>
   <w:num w:numId="2">
-    <w:abstractNumId w:val="23"/>
+    <w:abstractNumId w:val="24"/>
   </w:num>
   <w:num w:numId="3">
     <w:abstractNumId w:val="7"/>
@@ -14191,13 +15356,13 @@
     <w:abstractNumId w:val="5"/>
   </w:num>
   <w:num w:numId="5">
-    <w:abstractNumId w:val="18"/>
+    <w:abstractNumId w:val="19"/>
   </w:num>
   <w:num w:numId="6">
-    <w:abstractNumId w:val="18"/>
+    <w:abstractNumId w:val="19"/>
   </w:num>
   <w:num w:numId="7">
-    <w:abstractNumId w:val="18"/>
+    <w:abstractNumId w:val="19"/>
   </w:num>
   <w:num w:numId="8">
     <w:abstractNumId w:val="0"/>
@@ -14209,22 +15374,22 @@
     <w:abstractNumId w:val="10"/>
   </w:num>
   <w:num w:numId="11">
-    <w:abstractNumId w:val="13"/>
+    <w:abstractNumId w:val="14"/>
   </w:num>
   <w:num w:numId="12">
-    <w:abstractNumId w:val="15"/>
+    <w:abstractNumId w:val="16"/>
   </w:num>
   <w:num w:numId="13">
-    <w:abstractNumId w:val="21"/>
+    <w:abstractNumId w:val="22"/>
   </w:num>
   <w:num w:numId="14">
-    <w:abstractNumId w:val="24"/>
+    <w:abstractNumId w:val="25"/>
   </w:num>
   <w:num w:numId="15">
     <w:abstractNumId w:val="3"/>
   </w:num>
   <w:num w:numId="16">
-    <w:abstractNumId w:val="17"/>
+    <w:abstractNumId w:val="18"/>
   </w:num>
   <w:num w:numId="17">
     <w:abstractNumId w:val="12"/>
@@ -14239,31 +15404,34 @@
     <w:abstractNumId w:val="9"/>
   </w:num>
   <w:num w:numId="21">
-    <w:abstractNumId w:val="14"/>
+    <w:abstractNumId w:val="15"/>
   </w:num>
   <w:num w:numId="22">
     <w:abstractNumId w:val="1"/>
   </w:num>
   <w:num w:numId="23">
-    <w:abstractNumId w:val="25"/>
+    <w:abstractNumId w:val="26"/>
   </w:num>
   <w:num w:numId="24">
-    <w:abstractNumId w:val="19"/>
+    <w:abstractNumId w:val="20"/>
   </w:num>
   <w:num w:numId="25">
-    <w:abstractNumId w:val="16"/>
+    <w:abstractNumId w:val="17"/>
   </w:num>
   <w:num w:numId="26">
-    <w:abstractNumId w:val="22"/>
+    <w:abstractNumId w:val="23"/>
   </w:num>
   <w:num w:numId="27">
-    <w:abstractNumId w:val="20"/>
+    <w:abstractNumId w:val="21"/>
   </w:num>
   <w:num w:numId="28">
     <w:abstractNumId w:val="8"/>
   </w:num>
   <w:num w:numId="29">
     <w:abstractNumId w:val="4"/>
+  </w:num>
+  <w:num w:numId="30">
+    <w:abstractNumId w:val="13"/>
   </w:num>
 </w:numbering>
 </file>
@@ -16052,7 +17220,7 @@
     <b:Guid>{D3E0F4AB-507E-46CA-9F99-06D058E374B3}</b:Guid>
     <b:Title>What makes sets faster than lists?</b:Title>
     <b:URL>https://stackoverflow.com/questions/8929284/what-makes-sets-faster-than-lists/8929445#8929445</b:URL>
-    <b:RefOrder>12</b:RefOrder>
+    <b:RefOrder>15</b:RefOrder>
   </b:Source>
   <b:Source>
     <b:Tag>Wik</b:Tag>
@@ -16146,7 +17314,7 @@
     <b:Title>14. Normal Probability Distributions</b:Title>
     <b:InternetSiteTitle>Interactive Mathematics</b:InternetSiteTitle>
     <b:URL>https://www.intmath.com/counting-probability/14-normal-probability-distribution.php</b:URL>
-    <b:RefOrder>13</b:RefOrder>
+    <b:RefOrder>16</b:RefOrder>
   </b:Source>
   <b:Source>
     <b:Tag>Int</b:Tag>
@@ -16233,7 +17401,7 @@
     <b:Guid>{4BB1E245-EF82-445B-9497-851C7CEB013E}</b:Guid>
     <b:Title>Class and Instance Attributes</b:Title>
     <b:URL>https://www.python-course.eu/python3_class_and_instance_attributes.php</b:URL>
-    <b:RefOrder>14</b:RefOrder>
+    <b:RefOrder>17</b:RefOrder>
   </b:Source>
   <b:Source>
     <b:Tag>Mix</b:Tag>
@@ -16243,11 +17411,62 @@
     <b:URL>https://easyaspython.com/mixins-for-fun-and-profit-cb9962760556</b:URL>
     <b:RefOrder>11</b:RefOrder>
   </b:Source>
+  <b:Source>
+    <b:Tag>Ama</b:Tag>
+    <b:SourceType>DocumentFromInternetSite</b:SourceType>
+    <b:Guid>{300DDD55-2884-4BBA-B248-F615B4A4C9E9}</b:Guid>
+    <b:Author>
+      <b:Author>
+        <b:NameList>
+          <b:Person>
+            <b:Last>Amazon</b:Last>
+          </b:Person>
+        </b:NameList>
+      </b:Author>
+    </b:Author>
+    <b:Title>Basics of generative AI and GANs </b:Title>
+    <b:URL>https://d32g4xocucupjo.cloudfront.net/</b:URL>
+    <b:RefOrder>12</b:RefOrder>
+  </b:Source>
+  <b:Source>
+    <b:Tag>Ama1</b:Tag>
+    <b:SourceType>DocumentFromInternetSite</b:SourceType>
+    <b:Guid>{ED653D9A-C5BB-4D2D-8CEF-4BA54D0D9129}</b:Guid>
+    <b:Author>
+      <b:Author>
+        <b:NameList>
+          <b:Person>
+            <b:Last>Amazon</b:Last>
+          </b:Person>
+        </b:NameList>
+      </b:Author>
+    </b:Author>
+    <b:Title>Introduction to autoregressive convolutional neural networks (AR-CNNs)</b:Title>
+    <b:URL>https://console.aws.amazon.com/deepcomposer/home?region=us-east-1#learningCapsules/autoregressive</b:URL>
+    <b:RefOrder>13</b:RefOrder>
+  </b:Source>
+  <b:Source>
+    <b:Tag>Ama2</b:Tag>
+    <b:SourceType>DocumentFromInternetSite</b:SourceType>
+    <b:Guid>{D1CE6F44-F80B-4926-97F5-D20DAA005991}</b:Guid>
+    <b:Author>
+      <b:Author>
+        <b:NameList>
+          <b:Person>
+            <b:Last>Amazon</b:Last>
+          </b:Person>
+        </b:NameList>
+      </b:Author>
+    </b:Author>
+    <b:Title>Introduction to generative adversarial networks (GANs)</b:Title>
+    <b:URL>https://console.aws.amazon.com/deepcomposer/home?region=us-east-1#learningCapsules/introToGANs</b:URL>
+    <b:RefOrder>14</b:RefOrder>
+  </b:Source>
 </b:Sources>
 </file>
 
 <file path=customXml/itemProps1.xml><?xml version="1.0" encoding="utf-8"?>
-<ds:datastoreItem xmlns:ds="http://schemas.openxmlformats.org/officeDocument/2006/customXml" ds:itemID="{45C94DB1-65DF-4C25-A4AD-DEAE781ED893}">
+<ds:datastoreItem xmlns:ds="http://schemas.openxmlformats.org/officeDocument/2006/customXml" ds:itemID="{68EA7E86-026C-4B91-9337-625B591F246D}">
   <ds:schemaRefs>
     <ds:schemaRef ds:uri="http://schemas.openxmlformats.org/officeDocument/2006/bibliography"/>
   </ds:schemaRefs>

</xml_diff>

<commit_message>
Add notes: DeepComposer functioning and internals
Notes_Udacity_AWS_Machine_Learning_Foundations_Course.docx:
  - Add notes about how DeepComposer works
  - Add notes about training architecture
  - Add notes about DeepComposer functioning

mldc_deep_composer_custom_1.pdf, mldc_deep_composer_custom_2.pdf:
  - Add notes about DeepComposer functioning

mldc_how_deepcomposer_works.pdf:
  - Add notes about how DeepComposer works

mldc_deepcomposer_training_architecture.pdf:
  - Add notes about training architecture
</commit_message>
<xml_diff>
--- a/notes/Notes_Udacity_AWS_Machine_Learning_Foundations_Course.docx
+++ b/notes/Notes_Udacity_AWS_Machine_Learning_Foundations_Course.docx
@@ -65,7 +65,7 @@
           <w:r>
             <w:fldChar w:fldCharType="separate"/>
           </w:r>
-          <w:hyperlink w:anchor="_Toc46560873" w:history="1">
+          <w:hyperlink w:anchor="_Toc46748885" w:history="1">
             <w:r>
               <w:rPr>
                 <w:rStyle w:val="Hyperlink"/>
@@ -92,7 +92,7 @@
                 <w:noProof/>
                 <w:webHidden/>
               </w:rPr>
-              <w:instrText xml:space="preserve"> PAGEREF _Toc46560873 \h </w:instrText>
+              <w:instrText xml:space="preserve"> PAGEREF _Toc46748885 \h </w:instrText>
             </w:r>
             <w:r>
               <w:rPr>
@@ -112,7 +112,7 @@
                 <w:noProof/>
                 <w:webHidden/>
               </w:rPr>
-              <w:t>4</w:t>
+              <w:t>5</w:t>
             </w:r>
             <w:r>
               <w:rPr>
@@ -133,7 +133,7 @@
               <w:noProof/>
             </w:rPr>
           </w:pPr>
-          <w:hyperlink w:anchor="_Toc46560874" w:history="1">
+          <w:hyperlink w:anchor="_Toc46748886" w:history="1">
             <w:r>
               <w:rPr>
                 <w:rStyle w:val="Hyperlink"/>
@@ -160,7 +160,7 @@
                 <w:noProof/>
                 <w:webHidden/>
               </w:rPr>
-              <w:instrText xml:space="preserve"> PAGEREF _Toc46560874 \h </w:instrText>
+              <w:instrText xml:space="preserve"> PAGEREF _Toc46748886 \h </w:instrText>
             </w:r>
             <w:r>
               <w:rPr>
@@ -180,7 +180,7 @@
                 <w:noProof/>
                 <w:webHidden/>
               </w:rPr>
-              <w:t>4</w:t>
+              <w:t>5</w:t>
             </w:r>
             <w:r>
               <w:rPr>
@@ -201,7 +201,7 @@
               <w:noProof/>
             </w:rPr>
           </w:pPr>
-          <w:hyperlink w:anchor="_Toc46560875" w:history="1">
+          <w:hyperlink w:anchor="_Toc46748887" w:history="1">
             <w:r>
               <w:rPr>
                 <w:rStyle w:val="Hyperlink"/>
@@ -228,7 +228,7 @@
                 <w:noProof/>
                 <w:webHidden/>
               </w:rPr>
-              <w:instrText xml:space="preserve"> PAGEREF _Toc46560875 \h </w:instrText>
+              <w:instrText xml:space="preserve"> PAGEREF _Toc46748887 \h </w:instrText>
             </w:r>
             <w:r>
               <w:rPr>
@@ -248,7 +248,7 @@
                 <w:noProof/>
                 <w:webHidden/>
               </w:rPr>
-              <w:t>4</w:t>
+              <w:t>5</w:t>
             </w:r>
             <w:r>
               <w:rPr>
@@ -269,7 +269,7 @@
               <w:noProof/>
             </w:rPr>
           </w:pPr>
-          <w:hyperlink w:anchor="_Toc46560876" w:history="1">
+          <w:hyperlink w:anchor="_Toc46748888" w:history="1">
             <w:r>
               <w:rPr>
                 <w:rStyle w:val="Hyperlink"/>
@@ -296,7 +296,7 @@
                 <w:noProof/>
                 <w:webHidden/>
               </w:rPr>
-              <w:instrText xml:space="preserve"> PAGEREF _Toc46560876 \h </w:instrText>
+              <w:instrText xml:space="preserve"> PAGEREF _Toc46748888 \h </w:instrText>
             </w:r>
             <w:r>
               <w:rPr>
@@ -316,7 +316,7 @@
                 <w:noProof/>
                 <w:webHidden/>
               </w:rPr>
-              <w:t>4</w:t>
+              <w:t>5</w:t>
             </w:r>
             <w:r>
               <w:rPr>
@@ -337,7 +337,7 @@
               <w:noProof/>
             </w:rPr>
           </w:pPr>
-          <w:hyperlink w:anchor="_Toc46560877" w:history="1">
+          <w:hyperlink w:anchor="_Toc46748889" w:history="1">
             <w:r>
               <w:rPr>
                 <w:rStyle w:val="Hyperlink"/>
@@ -364,7 +364,7 @@
                 <w:noProof/>
                 <w:webHidden/>
               </w:rPr>
-              <w:instrText xml:space="preserve"> PAGEREF _Toc46560877 \h </w:instrText>
+              <w:instrText xml:space="preserve"> PAGEREF _Toc46748889 \h </w:instrText>
             </w:r>
             <w:r>
               <w:rPr>
@@ -384,7 +384,7 @@
                 <w:noProof/>
                 <w:webHidden/>
               </w:rPr>
-              <w:t>4</w:t>
+              <w:t>5</w:t>
             </w:r>
             <w:r>
               <w:rPr>
@@ -405,7 +405,7 @@
               <w:noProof/>
             </w:rPr>
           </w:pPr>
-          <w:hyperlink w:anchor="_Toc46560878" w:history="1">
+          <w:hyperlink w:anchor="_Toc46748890" w:history="1">
             <w:r>
               <w:rPr>
                 <w:rStyle w:val="Hyperlink"/>
@@ -432,7 +432,7 @@
                 <w:noProof/>
                 <w:webHidden/>
               </w:rPr>
-              <w:instrText xml:space="preserve"> PAGEREF _Toc46560878 \h </w:instrText>
+              <w:instrText xml:space="preserve"> PAGEREF _Toc46748890 \h </w:instrText>
             </w:r>
             <w:r>
               <w:rPr>
@@ -452,7 +452,7 @@
                 <w:noProof/>
                 <w:webHidden/>
               </w:rPr>
-              <w:t>5</w:t>
+              <w:t>6</w:t>
             </w:r>
             <w:r>
               <w:rPr>
@@ -473,7 +473,7 @@
               <w:noProof/>
             </w:rPr>
           </w:pPr>
-          <w:hyperlink w:anchor="_Toc46560879" w:history="1">
+          <w:hyperlink w:anchor="_Toc46748891" w:history="1">
             <w:r>
               <w:rPr>
                 <w:rStyle w:val="Hyperlink"/>
@@ -500,7 +500,7 @@
                 <w:noProof/>
                 <w:webHidden/>
               </w:rPr>
-              <w:instrText xml:space="preserve"> PAGEREF _Toc46560879 \h </w:instrText>
+              <w:instrText xml:space="preserve"> PAGEREF _Toc46748891 \h </w:instrText>
             </w:r>
             <w:r>
               <w:rPr>
@@ -520,7 +520,7 @@
                 <w:noProof/>
                 <w:webHidden/>
               </w:rPr>
-              <w:t>5</w:t>
+              <w:t>6</w:t>
             </w:r>
             <w:r>
               <w:rPr>
@@ -541,7 +541,7 @@
               <w:noProof/>
             </w:rPr>
           </w:pPr>
-          <w:hyperlink w:anchor="_Toc46560880" w:history="1">
+          <w:hyperlink w:anchor="_Toc46748892" w:history="1">
             <w:r>
               <w:rPr>
                 <w:rStyle w:val="Hyperlink"/>
@@ -568,7 +568,7 @@
                 <w:noProof/>
                 <w:webHidden/>
               </w:rPr>
-              <w:instrText xml:space="preserve"> PAGEREF _Toc46560880 \h </w:instrText>
+              <w:instrText xml:space="preserve"> PAGEREF _Toc46748892 \h </w:instrText>
             </w:r>
             <w:r>
               <w:rPr>
@@ -588,7 +588,7 @@
                 <w:noProof/>
                 <w:webHidden/>
               </w:rPr>
-              <w:t>5</w:t>
+              <w:t>6</w:t>
             </w:r>
             <w:r>
               <w:rPr>
@@ -609,7 +609,7 @@
               <w:noProof/>
             </w:rPr>
           </w:pPr>
-          <w:hyperlink w:anchor="_Toc46560881" w:history="1">
+          <w:hyperlink w:anchor="_Toc46748893" w:history="1">
             <w:r>
               <w:rPr>
                 <w:rStyle w:val="Hyperlink"/>
@@ -636,7 +636,7 @@
                 <w:noProof/>
                 <w:webHidden/>
               </w:rPr>
-              <w:instrText xml:space="preserve"> PAGEREF _Toc46560881 \h </w:instrText>
+              <w:instrText xml:space="preserve"> PAGEREF _Toc46748893 \h </w:instrText>
             </w:r>
             <w:r>
               <w:rPr>
@@ -656,7 +656,7 @@
                 <w:noProof/>
                 <w:webHidden/>
               </w:rPr>
-              <w:t>6</w:t>
+              <w:t>7</w:t>
             </w:r>
             <w:r>
               <w:rPr>
@@ -677,7 +677,7 @@
               <w:noProof/>
             </w:rPr>
           </w:pPr>
-          <w:hyperlink w:anchor="_Toc46560882" w:history="1">
+          <w:hyperlink w:anchor="_Toc46748894" w:history="1">
             <w:r>
               <w:rPr>
                 <w:rStyle w:val="Hyperlink"/>
@@ -704,7 +704,7 @@
                 <w:noProof/>
                 <w:webHidden/>
               </w:rPr>
-              <w:instrText xml:space="preserve"> PAGEREF _Toc46560882 \h </w:instrText>
+              <w:instrText xml:space="preserve"> PAGEREF _Toc46748894 \h </w:instrText>
             </w:r>
             <w:r>
               <w:rPr>
@@ -724,7 +724,7 @@
                 <w:noProof/>
                 <w:webHidden/>
               </w:rPr>
-              <w:t>6</w:t>
+              <w:t>7</w:t>
             </w:r>
             <w:r>
               <w:rPr>
@@ -745,7 +745,7 @@
               <w:noProof/>
             </w:rPr>
           </w:pPr>
-          <w:hyperlink w:anchor="_Toc46560883" w:history="1">
+          <w:hyperlink w:anchor="_Toc46748895" w:history="1">
             <w:r>
               <w:rPr>
                 <w:rStyle w:val="Hyperlink"/>
@@ -772,7 +772,7 @@
                 <w:noProof/>
                 <w:webHidden/>
               </w:rPr>
-              <w:instrText xml:space="preserve"> PAGEREF _Toc46560883 \h </w:instrText>
+              <w:instrText xml:space="preserve"> PAGEREF _Toc46748895 \h </w:instrText>
             </w:r>
             <w:r>
               <w:rPr>
@@ -792,7 +792,7 @@
                 <w:noProof/>
                 <w:webHidden/>
               </w:rPr>
-              <w:t>6</w:t>
+              <w:t>7</w:t>
             </w:r>
             <w:r>
               <w:rPr>
@@ -813,7 +813,7 @@
               <w:noProof/>
             </w:rPr>
           </w:pPr>
-          <w:hyperlink w:anchor="_Toc46560884" w:history="1">
+          <w:hyperlink w:anchor="_Toc46748896" w:history="1">
             <w:r>
               <w:rPr>
                 <w:rStyle w:val="Hyperlink"/>
@@ -840,7 +840,7 @@
                 <w:noProof/>
                 <w:webHidden/>
               </w:rPr>
-              <w:instrText xml:space="preserve"> PAGEREF _Toc46560884 \h </w:instrText>
+              <w:instrText xml:space="preserve"> PAGEREF _Toc46748896 \h </w:instrText>
             </w:r>
             <w:r>
               <w:rPr>
@@ -860,7 +860,7 @@
                 <w:noProof/>
                 <w:webHidden/>
               </w:rPr>
-              <w:t>6</w:t>
+              <w:t>7</w:t>
             </w:r>
             <w:r>
               <w:rPr>
@@ -881,7 +881,7 @@
               <w:noProof/>
             </w:rPr>
           </w:pPr>
-          <w:hyperlink w:anchor="_Toc46560885" w:history="1">
+          <w:hyperlink w:anchor="_Toc46748897" w:history="1">
             <w:r>
               <w:rPr>
                 <w:rStyle w:val="Hyperlink"/>
@@ -908,7 +908,7 @@
                 <w:noProof/>
                 <w:webHidden/>
               </w:rPr>
-              <w:instrText xml:space="preserve"> PAGEREF _Toc46560885 \h </w:instrText>
+              <w:instrText xml:space="preserve"> PAGEREF _Toc46748897 \h </w:instrText>
             </w:r>
             <w:r>
               <w:rPr>
@@ -928,7 +928,7 @@
                 <w:noProof/>
                 <w:webHidden/>
               </w:rPr>
-              <w:t>6</w:t>
+              <w:t>7</w:t>
             </w:r>
             <w:r>
               <w:rPr>
@@ -949,7 +949,7 @@
               <w:noProof/>
             </w:rPr>
           </w:pPr>
-          <w:hyperlink w:anchor="_Toc46560886" w:history="1">
+          <w:hyperlink w:anchor="_Toc46748898" w:history="1">
             <w:r>
               <w:rPr>
                 <w:rStyle w:val="Hyperlink"/>
@@ -976,7 +976,7 @@
                 <w:noProof/>
                 <w:webHidden/>
               </w:rPr>
-              <w:instrText xml:space="preserve"> PAGEREF _Toc46560886 \h </w:instrText>
+              <w:instrText xml:space="preserve"> PAGEREF _Toc46748898 \h </w:instrText>
             </w:r>
             <w:r>
               <w:rPr>
@@ -996,7 +996,7 @@
                 <w:noProof/>
                 <w:webHidden/>
               </w:rPr>
-              <w:t>6</w:t>
+              <w:t>7</w:t>
             </w:r>
             <w:r>
               <w:rPr>
@@ -1017,7 +1017,7 @@
               <w:noProof/>
             </w:rPr>
           </w:pPr>
-          <w:hyperlink w:anchor="_Toc46560887" w:history="1">
+          <w:hyperlink w:anchor="_Toc46748899" w:history="1">
             <w:r>
               <w:rPr>
                 <w:rStyle w:val="Hyperlink"/>
@@ -1044,7 +1044,7 @@
                 <w:noProof/>
                 <w:webHidden/>
               </w:rPr>
-              <w:instrText xml:space="preserve"> PAGEREF _Toc46560887 \h </w:instrText>
+              <w:instrText xml:space="preserve"> PAGEREF _Toc46748899 \h </w:instrText>
             </w:r>
             <w:r>
               <w:rPr>
@@ -1064,7 +1064,7 @@
                 <w:noProof/>
                 <w:webHidden/>
               </w:rPr>
-              <w:t>7</w:t>
+              <w:t>8</w:t>
             </w:r>
             <w:r>
               <w:rPr>
@@ -1085,7 +1085,7 @@
               <w:noProof/>
             </w:rPr>
           </w:pPr>
-          <w:hyperlink w:anchor="_Toc46560888" w:history="1">
+          <w:hyperlink w:anchor="_Toc46748900" w:history="1">
             <w:r>
               <w:rPr>
                 <w:rStyle w:val="Hyperlink"/>
@@ -1112,7 +1112,7 @@
                 <w:noProof/>
                 <w:webHidden/>
               </w:rPr>
-              <w:instrText xml:space="preserve"> PAGEREF _Toc46560888 \h </w:instrText>
+              <w:instrText xml:space="preserve"> PAGEREF _Toc46748900 \h </w:instrText>
             </w:r>
             <w:r>
               <w:rPr>
@@ -1132,7 +1132,7 @@
                 <w:noProof/>
                 <w:webHidden/>
               </w:rPr>
-              <w:t>7</w:t>
+              <w:t>8</w:t>
             </w:r>
             <w:r>
               <w:rPr>
@@ -1153,7 +1153,7 @@
               <w:noProof/>
             </w:rPr>
           </w:pPr>
-          <w:hyperlink w:anchor="_Toc46560889" w:history="1">
+          <w:hyperlink w:anchor="_Toc46748901" w:history="1">
             <w:r>
               <w:rPr>
                 <w:rStyle w:val="Hyperlink"/>
@@ -1180,7 +1180,7 @@
                 <w:noProof/>
                 <w:webHidden/>
               </w:rPr>
-              <w:instrText xml:space="preserve"> PAGEREF _Toc46560889 \h </w:instrText>
+              <w:instrText xml:space="preserve"> PAGEREF _Toc46748901 \h </w:instrText>
             </w:r>
             <w:r>
               <w:rPr>
@@ -1200,7 +1200,7 @@
                 <w:noProof/>
                 <w:webHidden/>
               </w:rPr>
-              <w:t>9</w:t>
+              <w:t>10</w:t>
             </w:r>
             <w:r>
               <w:rPr>
@@ -1221,7 +1221,7 @@
               <w:noProof/>
             </w:rPr>
           </w:pPr>
-          <w:hyperlink w:anchor="_Toc46560890" w:history="1">
+          <w:hyperlink w:anchor="_Toc46748902" w:history="1">
             <w:r>
               <w:rPr>
                 <w:rStyle w:val="Hyperlink"/>
@@ -1248,7 +1248,7 @@
                 <w:noProof/>
                 <w:webHidden/>
               </w:rPr>
-              <w:instrText xml:space="preserve"> PAGEREF _Toc46560890 \h </w:instrText>
+              <w:instrText xml:space="preserve"> PAGEREF _Toc46748902 \h </w:instrText>
             </w:r>
             <w:r>
               <w:rPr>
@@ -1268,7 +1268,7 @@
                 <w:noProof/>
                 <w:webHidden/>
               </w:rPr>
-              <w:t>9</w:t>
+              <w:t>10</w:t>
             </w:r>
             <w:r>
               <w:rPr>
@@ -1289,7 +1289,7 @@
               <w:noProof/>
             </w:rPr>
           </w:pPr>
-          <w:hyperlink w:anchor="_Toc46560891" w:history="1">
+          <w:hyperlink w:anchor="_Toc46748903" w:history="1">
             <w:r>
               <w:rPr>
                 <w:rStyle w:val="Hyperlink"/>
@@ -1316,7 +1316,7 @@
                 <w:noProof/>
                 <w:webHidden/>
               </w:rPr>
-              <w:instrText xml:space="preserve"> PAGEREF _Toc46560891 \h </w:instrText>
+              <w:instrText xml:space="preserve"> PAGEREF _Toc46748903 \h </w:instrText>
             </w:r>
             <w:r>
               <w:rPr>
@@ -1336,7 +1336,7 @@
                 <w:noProof/>
                 <w:webHidden/>
               </w:rPr>
-              <w:t>9</w:t>
+              <w:t>10</w:t>
             </w:r>
             <w:r>
               <w:rPr>
@@ -1357,7 +1357,7 @@
               <w:noProof/>
             </w:rPr>
           </w:pPr>
-          <w:hyperlink w:anchor="_Toc46560892" w:history="1">
+          <w:hyperlink w:anchor="_Toc46748904" w:history="1">
             <w:r>
               <w:rPr>
                 <w:rStyle w:val="Hyperlink"/>
@@ -1384,7 +1384,7 @@
                 <w:noProof/>
                 <w:webHidden/>
               </w:rPr>
-              <w:instrText xml:space="preserve"> PAGEREF _Toc46560892 \h </w:instrText>
+              <w:instrText xml:space="preserve"> PAGEREF _Toc46748904 \h </w:instrText>
             </w:r>
             <w:r>
               <w:rPr>
@@ -1404,7 +1404,7 @@
                 <w:noProof/>
                 <w:webHidden/>
               </w:rPr>
-              <w:t>9</w:t>
+              <w:t>10</w:t>
             </w:r>
             <w:r>
               <w:rPr>
@@ -1425,7 +1425,7 @@
               <w:noProof/>
             </w:rPr>
           </w:pPr>
-          <w:hyperlink w:anchor="_Toc46560893" w:history="1">
+          <w:hyperlink w:anchor="_Toc46748905" w:history="1">
             <w:r>
               <w:rPr>
                 <w:rStyle w:val="Hyperlink"/>
@@ -1452,7 +1452,7 @@
                 <w:noProof/>
                 <w:webHidden/>
               </w:rPr>
-              <w:instrText xml:space="preserve"> PAGEREF _Toc46560893 \h </w:instrText>
+              <w:instrText xml:space="preserve"> PAGEREF _Toc46748905 \h </w:instrText>
             </w:r>
             <w:r>
               <w:rPr>
@@ -1472,7 +1472,7 @@
                 <w:noProof/>
                 <w:webHidden/>
               </w:rPr>
-              <w:t>9</w:t>
+              <w:t>10</w:t>
             </w:r>
             <w:r>
               <w:rPr>
@@ -1493,7 +1493,7 @@
               <w:noProof/>
             </w:rPr>
           </w:pPr>
-          <w:hyperlink w:anchor="_Toc46560894" w:history="1">
+          <w:hyperlink w:anchor="_Toc46748906" w:history="1">
             <w:r>
               <w:rPr>
                 <w:rStyle w:val="Hyperlink"/>
@@ -1520,7 +1520,7 @@
                 <w:noProof/>
                 <w:webHidden/>
               </w:rPr>
-              <w:instrText xml:space="preserve"> PAGEREF _Toc46560894 \h </w:instrText>
+              <w:instrText xml:space="preserve"> PAGEREF _Toc46748906 \h </w:instrText>
             </w:r>
             <w:r>
               <w:rPr>
@@ -1540,7 +1540,7 @@
                 <w:noProof/>
                 <w:webHidden/>
               </w:rPr>
-              <w:t>10</w:t>
+              <w:t>11</w:t>
             </w:r>
             <w:r>
               <w:rPr>
@@ -1561,7 +1561,7 @@
               <w:noProof/>
             </w:rPr>
           </w:pPr>
-          <w:hyperlink w:anchor="_Toc46560895" w:history="1">
+          <w:hyperlink w:anchor="_Toc46748907" w:history="1">
             <w:r>
               <w:rPr>
                 <w:rStyle w:val="Hyperlink"/>
@@ -1588,7 +1588,7 @@
                 <w:noProof/>
                 <w:webHidden/>
               </w:rPr>
-              <w:instrText xml:space="preserve"> PAGEREF _Toc46560895 \h </w:instrText>
+              <w:instrText xml:space="preserve"> PAGEREF _Toc46748907 \h </w:instrText>
             </w:r>
             <w:r>
               <w:rPr>
@@ -1608,7 +1608,7 @@
                 <w:noProof/>
                 <w:webHidden/>
               </w:rPr>
-              <w:t>10</w:t>
+              <w:t>11</w:t>
             </w:r>
             <w:r>
               <w:rPr>
@@ -1629,7 +1629,7 @@
               <w:noProof/>
             </w:rPr>
           </w:pPr>
-          <w:hyperlink w:anchor="_Toc46560896" w:history="1">
+          <w:hyperlink w:anchor="_Toc46748908" w:history="1">
             <w:r>
               <w:rPr>
                 <w:rStyle w:val="Hyperlink"/>
@@ -1656,7 +1656,7 @@
                 <w:noProof/>
                 <w:webHidden/>
               </w:rPr>
-              <w:instrText xml:space="preserve"> PAGEREF _Toc46560896 \h </w:instrText>
+              <w:instrText xml:space="preserve"> PAGEREF _Toc46748908 \h </w:instrText>
             </w:r>
             <w:r>
               <w:rPr>
@@ -1676,7 +1676,7 @@
                 <w:noProof/>
                 <w:webHidden/>
               </w:rPr>
-              <w:t>11</w:t>
+              <w:t>12</w:t>
             </w:r>
             <w:r>
               <w:rPr>
@@ -1697,7 +1697,7 @@
               <w:noProof/>
             </w:rPr>
           </w:pPr>
-          <w:hyperlink w:anchor="_Toc46560897" w:history="1">
+          <w:hyperlink w:anchor="_Toc46748909" w:history="1">
             <w:r>
               <w:rPr>
                 <w:rStyle w:val="Hyperlink"/>
@@ -1724,7 +1724,7 @@
                 <w:noProof/>
                 <w:webHidden/>
               </w:rPr>
-              <w:instrText xml:space="preserve"> PAGEREF _Toc46560897 \h </w:instrText>
+              <w:instrText xml:space="preserve"> PAGEREF _Toc46748909 \h </w:instrText>
             </w:r>
             <w:r>
               <w:rPr>
@@ -1744,7 +1744,7 @@
                 <w:noProof/>
                 <w:webHidden/>
               </w:rPr>
-              <w:t>15</w:t>
+              <w:t>16</w:t>
             </w:r>
             <w:r>
               <w:rPr>
@@ -1765,7 +1765,7 @@
               <w:noProof/>
             </w:rPr>
           </w:pPr>
-          <w:hyperlink w:anchor="_Toc46560898" w:history="1">
+          <w:hyperlink w:anchor="_Toc46748910" w:history="1">
             <w:r>
               <w:rPr>
                 <w:rStyle w:val="Hyperlink"/>
@@ -1792,7 +1792,7 @@
                 <w:noProof/>
                 <w:webHidden/>
               </w:rPr>
-              <w:instrText xml:space="preserve"> PAGEREF _Toc46560898 \h </w:instrText>
+              <w:instrText xml:space="preserve"> PAGEREF _Toc46748910 \h </w:instrText>
             </w:r>
             <w:r>
               <w:rPr>
@@ -1812,7 +1812,7 @@
                 <w:noProof/>
                 <w:webHidden/>
               </w:rPr>
-              <w:t>15</w:t>
+              <w:t>16</w:t>
             </w:r>
             <w:r>
               <w:rPr>
@@ -1833,7 +1833,7 @@
               <w:noProof/>
             </w:rPr>
           </w:pPr>
-          <w:hyperlink w:anchor="_Toc46560899" w:history="1">
+          <w:hyperlink w:anchor="_Toc46748911" w:history="1">
             <w:r>
               <w:rPr>
                 <w:rStyle w:val="Hyperlink"/>
@@ -1860,7 +1860,7 @@
                 <w:noProof/>
                 <w:webHidden/>
               </w:rPr>
-              <w:instrText xml:space="preserve"> PAGEREF _Toc46560899 \h </w:instrText>
+              <w:instrText xml:space="preserve"> PAGEREF _Toc46748911 \h </w:instrText>
             </w:r>
             <w:r>
               <w:rPr>
@@ -1880,7 +1880,7 @@
                 <w:noProof/>
                 <w:webHidden/>
               </w:rPr>
-              <w:t>16</w:t>
+              <w:t>17</w:t>
             </w:r>
             <w:r>
               <w:rPr>
@@ -1901,7 +1901,7 @@
               <w:noProof/>
             </w:rPr>
           </w:pPr>
-          <w:hyperlink w:anchor="_Toc46560900" w:history="1">
+          <w:hyperlink w:anchor="_Toc46748912" w:history="1">
             <w:r>
               <w:rPr>
                 <w:rStyle w:val="Hyperlink"/>
@@ -1928,7 +1928,7 @@
                 <w:noProof/>
                 <w:webHidden/>
               </w:rPr>
-              <w:instrText xml:space="preserve"> PAGEREF _Toc46560900 \h </w:instrText>
+              <w:instrText xml:space="preserve"> PAGEREF _Toc46748912 \h </w:instrText>
             </w:r>
             <w:r>
               <w:rPr>
@@ -1948,7 +1948,7 @@
                 <w:noProof/>
                 <w:webHidden/>
               </w:rPr>
-              <w:t>16</w:t>
+              <w:t>17</w:t>
             </w:r>
             <w:r>
               <w:rPr>
@@ -1969,7 +1969,7 @@
               <w:noProof/>
             </w:rPr>
           </w:pPr>
-          <w:hyperlink w:anchor="_Toc46560901" w:history="1">
+          <w:hyperlink w:anchor="_Toc46748913" w:history="1">
             <w:r>
               <w:rPr>
                 <w:rStyle w:val="Hyperlink"/>
@@ -1996,7 +1996,7 @@
                 <w:noProof/>
                 <w:webHidden/>
               </w:rPr>
-              <w:instrText xml:space="preserve"> PAGEREF _Toc46560901 \h </w:instrText>
+              <w:instrText xml:space="preserve"> PAGEREF _Toc46748913 \h </w:instrText>
             </w:r>
             <w:r>
               <w:rPr>
@@ -2016,7 +2016,7 @@
                 <w:noProof/>
                 <w:webHidden/>
               </w:rPr>
-              <w:t>17</w:t>
+              <w:t>18</w:t>
             </w:r>
             <w:r>
               <w:rPr>
@@ -2037,7 +2037,7 @@
               <w:noProof/>
             </w:rPr>
           </w:pPr>
-          <w:hyperlink w:anchor="_Toc46560902" w:history="1">
+          <w:hyperlink w:anchor="_Toc46748914" w:history="1">
             <w:r>
               <w:rPr>
                 <w:rStyle w:val="Hyperlink"/>
@@ -2064,7 +2064,7 @@
                 <w:noProof/>
                 <w:webHidden/>
               </w:rPr>
-              <w:instrText xml:space="preserve"> PAGEREF _Toc46560902 \h </w:instrText>
+              <w:instrText xml:space="preserve"> PAGEREF _Toc46748914 \h </w:instrText>
             </w:r>
             <w:r>
               <w:rPr>
@@ -2084,7 +2084,7 @@
                 <w:noProof/>
                 <w:webHidden/>
               </w:rPr>
-              <w:t>17</w:t>
+              <w:t>18</w:t>
             </w:r>
             <w:r>
               <w:rPr>
@@ -2105,7 +2105,7 @@
               <w:noProof/>
             </w:rPr>
           </w:pPr>
-          <w:hyperlink w:anchor="_Toc46560903" w:history="1">
+          <w:hyperlink w:anchor="_Toc46748915" w:history="1">
             <w:r>
               <w:rPr>
                 <w:rStyle w:val="Hyperlink"/>
@@ -2132,7 +2132,7 @@
                 <w:noProof/>
                 <w:webHidden/>
               </w:rPr>
-              <w:instrText xml:space="preserve"> PAGEREF _Toc46560903 \h </w:instrText>
+              <w:instrText xml:space="preserve"> PAGEREF _Toc46748915 \h </w:instrText>
             </w:r>
             <w:r>
               <w:rPr>
@@ -2152,7 +2152,7 @@
                 <w:noProof/>
                 <w:webHidden/>
               </w:rPr>
-              <w:t>17</w:t>
+              <w:t>18</w:t>
             </w:r>
             <w:r>
               <w:rPr>
@@ -2173,7 +2173,7 @@
               <w:noProof/>
             </w:rPr>
           </w:pPr>
-          <w:hyperlink w:anchor="_Toc46560904" w:history="1">
+          <w:hyperlink w:anchor="_Toc46748916" w:history="1">
             <w:r>
               <w:rPr>
                 <w:rStyle w:val="Hyperlink"/>
@@ -2200,7 +2200,7 @@
                 <w:noProof/>
                 <w:webHidden/>
               </w:rPr>
-              <w:instrText xml:space="preserve"> PAGEREF _Toc46560904 \h </w:instrText>
+              <w:instrText xml:space="preserve"> PAGEREF _Toc46748916 \h </w:instrText>
             </w:r>
             <w:r>
               <w:rPr>
@@ -2220,7 +2220,7 @@
                 <w:noProof/>
                 <w:webHidden/>
               </w:rPr>
-              <w:t>17</w:t>
+              <w:t>18</w:t>
             </w:r>
             <w:r>
               <w:rPr>
@@ -2241,7 +2241,7 @@
               <w:noProof/>
             </w:rPr>
           </w:pPr>
-          <w:hyperlink w:anchor="_Toc46560905" w:history="1">
+          <w:hyperlink w:anchor="_Toc46748917" w:history="1">
             <w:r>
               <w:rPr>
                 <w:rStyle w:val="Hyperlink"/>
@@ -2268,7 +2268,7 @@
                 <w:noProof/>
                 <w:webHidden/>
               </w:rPr>
-              <w:instrText xml:space="preserve"> PAGEREF _Toc46560905 \h </w:instrText>
+              <w:instrText xml:space="preserve"> PAGEREF _Toc46748917 \h </w:instrText>
             </w:r>
             <w:r>
               <w:rPr>
@@ -2288,7 +2288,7 @@
                 <w:noProof/>
                 <w:webHidden/>
               </w:rPr>
-              <w:t>17</w:t>
+              <w:t>18</w:t>
             </w:r>
             <w:r>
               <w:rPr>
@@ -2309,7 +2309,7 @@
               <w:noProof/>
             </w:rPr>
           </w:pPr>
-          <w:hyperlink w:anchor="_Toc46560906" w:history="1">
+          <w:hyperlink w:anchor="_Toc46748918" w:history="1">
             <w:r>
               <w:rPr>
                 <w:rStyle w:val="Hyperlink"/>
@@ -2336,7 +2336,7 @@
                 <w:noProof/>
                 <w:webHidden/>
               </w:rPr>
-              <w:instrText xml:space="preserve"> PAGEREF _Toc46560906 \h </w:instrText>
+              <w:instrText xml:space="preserve"> PAGEREF _Toc46748918 \h </w:instrText>
             </w:r>
             <w:r>
               <w:rPr>
@@ -2356,7 +2356,7 @@
                 <w:noProof/>
                 <w:webHidden/>
               </w:rPr>
-              <w:t>18</w:t>
+              <w:t>19</w:t>
             </w:r>
             <w:r>
               <w:rPr>
@@ -2377,7 +2377,7 @@
               <w:noProof/>
             </w:rPr>
           </w:pPr>
-          <w:hyperlink w:anchor="_Toc46560907" w:history="1">
+          <w:hyperlink w:anchor="_Toc46748919" w:history="1">
             <w:r>
               <w:rPr>
                 <w:rStyle w:val="Hyperlink"/>
@@ -2404,7 +2404,7 @@
                 <w:noProof/>
                 <w:webHidden/>
               </w:rPr>
-              <w:instrText xml:space="preserve"> PAGEREF _Toc46560907 \h </w:instrText>
+              <w:instrText xml:space="preserve"> PAGEREF _Toc46748919 \h </w:instrText>
             </w:r>
             <w:r>
               <w:rPr>
@@ -2424,7 +2424,7 @@
                 <w:noProof/>
                 <w:webHidden/>
               </w:rPr>
-              <w:t>18</w:t>
+              <w:t>19</w:t>
             </w:r>
             <w:r>
               <w:rPr>
@@ -2445,7 +2445,7 @@
               <w:noProof/>
             </w:rPr>
           </w:pPr>
-          <w:hyperlink w:anchor="_Toc46560908" w:history="1">
+          <w:hyperlink w:anchor="_Toc46748920" w:history="1">
             <w:r>
               <w:rPr>
                 <w:rStyle w:val="Hyperlink"/>
@@ -2472,7 +2472,7 @@
                 <w:noProof/>
                 <w:webHidden/>
               </w:rPr>
-              <w:instrText xml:space="preserve"> PAGEREF _Toc46560908 \h </w:instrText>
+              <w:instrText xml:space="preserve"> PAGEREF _Toc46748920 \h </w:instrText>
             </w:r>
             <w:r>
               <w:rPr>
@@ -2492,7 +2492,7 @@
                 <w:noProof/>
                 <w:webHidden/>
               </w:rPr>
-              <w:t>19</w:t>
+              <w:t>20</w:t>
             </w:r>
             <w:r>
               <w:rPr>
@@ -2513,7 +2513,7 @@
               <w:noProof/>
             </w:rPr>
           </w:pPr>
-          <w:hyperlink w:anchor="_Toc46560909" w:history="1">
+          <w:hyperlink w:anchor="_Toc46748921" w:history="1">
             <w:r>
               <w:rPr>
                 <w:rStyle w:val="Hyperlink"/>
@@ -2540,7 +2540,7 @@
                 <w:noProof/>
                 <w:webHidden/>
               </w:rPr>
-              <w:instrText xml:space="preserve"> PAGEREF _Toc46560909 \h </w:instrText>
+              <w:instrText xml:space="preserve"> PAGEREF _Toc46748921 \h </w:instrText>
             </w:r>
             <w:r>
               <w:rPr>
@@ -2560,7 +2560,7 @@
                 <w:noProof/>
                 <w:webHidden/>
               </w:rPr>
-              <w:t>20</w:t>
+              <w:t>21</w:t>
             </w:r>
             <w:r>
               <w:rPr>
@@ -2581,7 +2581,7 @@
               <w:noProof/>
             </w:rPr>
           </w:pPr>
-          <w:hyperlink w:anchor="_Toc46560910" w:history="1">
+          <w:hyperlink w:anchor="_Toc46748922" w:history="1">
             <w:r>
               <w:rPr>
                 <w:rStyle w:val="Hyperlink"/>
@@ -2608,7 +2608,7 @@
                 <w:noProof/>
                 <w:webHidden/>
               </w:rPr>
-              <w:instrText xml:space="preserve"> PAGEREF _Toc46560910 \h </w:instrText>
+              <w:instrText xml:space="preserve"> PAGEREF _Toc46748922 \h </w:instrText>
             </w:r>
             <w:r>
               <w:rPr>
@@ -2628,7 +2628,7 @@
                 <w:noProof/>
                 <w:webHidden/>
               </w:rPr>
-              <w:t>21</w:t>
+              <w:t>22</w:t>
             </w:r>
             <w:r>
               <w:rPr>
@@ -2649,7 +2649,7 @@
               <w:noProof/>
             </w:rPr>
           </w:pPr>
-          <w:hyperlink w:anchor="_Toc46560911" w:history="1">
+          <w:hyperlink w:anchor="_Toc46748923" w:history="1">
             <w:r>
               <w:rPr>
                 <w:rStyle w:val="Hyperlink"/>
@@ -2676,7 +2676,7 @@
                 <w:noProof/>
                 <w:webHidden/>
               </w:rPr>
-              <w:instrText xml:space="preserve"> PAGEREF _Toc46560911 \h </w:instrText>
+              <w:instrText xml:space="preserve"> PAGEREF _Toc46748923 \h </w:instrText>
             </w:r>
             <w:r>
               <w:rPr>
@@ -2696,7 +2696,7 @@
                 <w:noProof/>
                 <w:webHidden/>
               </w:rPr>
-              <w:t>21</w:t>
+              <w:t>22</w:t>
             </w:r>
             <w:r>
               <w:rPr>
@@ -2717,7 +2717,7 @@
               <w:noProof/>
             </w:rPr>
           </w:pPr>
-          <w:hyperlink w:anchor="_Toc46560912" w:history="1">
+          <w:hyperlink w:anchor="_Toc46748924" w:history="1">
             <w:r>
               <w:rPr>
                 <w:rStyle w:val="Hyperlink"/>
@@ -2744,7 +2744,7 @@
                 <w:noProof/>
                 <w:webHidden/>
               </w:rPr>
-              <w:instrText xml:space="preserve"> PAGEREF _Toc46560912 \h </w:instrText>
+              <w:instrText xml:space="preserve"> PAGEREF _Toc46748924 \h </w:instrText>
             </w:r>
             <w:r>
               <w:rPr>
@@ -2764,7 +2764,7 @@
                 <w:noProof/>
                 <w:webHidden/>
               </w:rPr>
-              <w:t>21</w:t>
+              <w:t>22</w:t>
             </w:r>
             <w:r>
               <w:rPr>
@@ -2785,7 +2785,7 @@
               <w:noProof/>
             </w:rPr>
           </w:pPr>
-          <w:hyperlink w:anchor="_Toc46560913" w:history="1">
+          <w:hyperlink w:anchor="_Toc46748925" w:history="1">
             <w:r>
               <w:rPr>
                 <w:rStyle w:val="Hyperlink"/>
@@ -2812,7 +2812,7 @@
                 <w:noProof/>
                 <w:webHidden/>
               </w:rPr>
-              <w:instrText xml:space="preserve"> PAGEREF _Toc46560913 \h </w:instrText>
+              <w:instrText xml:space="preserve"> PAGEREF _Toc46748925 \h </w:instrText>
             </w:r>
             <w:r>
               <w:rPr>
@@ -2832,7 +2832,7 @@
                 <w:noProof/>
                 <w:webHidden/>
               </w:rPr>
-              <w:t>22</w:t>
+              <w:t>23</w:t>
             </w:r>
             <w:r>
               <w:rPr>
@@ -2853,7 +2853,7 @@
               <w:noProof/>
             </w:rPr>
           </w:pPr>
-          <w:hyperlink w:anchor="_Toc46560914" w:history="1">
+          <w:hyperlink w:anchor="_Toc46748926" w:history="1">
             <w:r>
               <w:rPr>
                 <w:rStyle w:val="Hyperlink"/>
@@ -2880,7 +2880,7 @@
                 <w:noProof/>
                 <w:webHidden/>
               </w:rPr>
-              <w:instrText xml:space="preserve"> PAGEREF _Toc46560914 \h </w:instrText>
+              <w:instrText xml:space="preserve"> PAGEREF _Toc46748926 \h </w:instrText>
             </w:r>
             <w:r>
               <w:rPr>
@@ -2900,7 +2900,7 @@
                 <w:noProof/>
                 <w:webHidden/>
               </w:rPr>
-              <w:t>22</w:t>
+              <w:t>23</w:t>
             </w:r>
             <w:r>
               <w:rPr>
@@ -2921,7 +2921,7 @@
               <w:noProof/>
             </w:rPr>
           </w:pPr>
-          <w:hyperlink w:anchor="_Toc46560915" w:history="1">
+          <w:hyperlink w:anchor="_Toc46748927" w:history="1">
             <w:r>
               <w:rPr>
                 <w:rStyle w:val="Hyperlink"/>
@@ -2948,7 +2948,7 @@
                 <w:noProof/>
                 <w:webHidden/>
               </w:rPr>
-              <w:instrText xml:space="preserve"> PAGEREF _Toc46560915 \h </w:instrText>
+              <w:instrText xml:space="preserve"> PAGEREF _Toc46748927 \h </w:instrText>
             </w:r>
             <w:r>
               <w:rPr>
@@ -2968,7 +2968,7 @@
                 <w:noProof/>
                 <w:webHidden/>
               </w:rPr>
-              <w:t>23</w:t>
+              <w:t>24</w:t>
             </w:r>
             <w:r>
               <w:rPr>
@@ -2989,7 +2989,7 @@
               <w:noProof/>
             </w:rPr>
           </w:pPr>
-          <w:hyperlink w:anchor="_Toc46560916" w:history="1">
+          <w:hyperlink w:anchor="_Toc46748928" w:history="1">
             <w:r>
               <w:rPr>
                 <w:rStyle w:val="Hyperlink"/>
@@ -3016,7 +3016,7 @@
                 <w:noProof/>
                 <w:webHidden/>
               </w:rPr>
-              <w:instrText xml:space="preserve"> PAGEREF _Toc46560916 \h </w:instrText>
+              <w:instrText xml:space="preserve"> PAGEREF _Toc46748928 \h </w:instrText>
             </w:r>
             <w:r>
               <w:rPr>
@@ -3036,7 +3036,7 @@
                 <w:noProof/>
                 <w:webHidden/>
               </w:rPr>
-              <w:t>23</w:t>
+              <w:t>24</w:t>
             </w:r>
             <w:r>
               <w:rPr>
@@ -3057,7 +3057,7 @@
               <w:noProof/>
             </w:rPr>
           </w:pPr>
-          <w:hyperlink w:anchor="_Toc46560917" w:history="1">
+          <w:hyperlink w:anchor="_Toc46748929" w:history="1">
             <w:r>
               <w:rPr>
                 <w:rStyle w:val="Hyperlink"/>
@@ -3084,7 +3084,7 @@
                 <w:noProof/>
                 <w:webHidden/>
               </w:rPr>
-              <w:instrText xml:space="preserve"> PAGEREF _Toc46560917 \h </w:instrText>
+              <w:instrText xml:space="preserve"> PAGEREF _Toc46748929 \h </w:instrText>
             </w:r>
             <w:r>
               <w:rPr>
@@ -3104,7 +3104,7 @@
                 <w:noProof/>
                 <w:webHidden/>
               </w:rPr>
-              <w:t>24</w:t>
+              <w:t>25</w:t>
             </w:r>
             <w:r>
               <w:rPr>
@@ -3125,7 +3125,7 @@
               <w:noProof/>
             </w:rPr>
           </w:pPr>
-          <w:hyperlink w:anchor="_Toc46560918" w:history="1">
+          <w:hyperlink w:anchor="_Toc46748930" w:history="1">
             <w:r>
               <w:rPr>
                 <w:rStyle w:val="Hyperlink"/>
@@ -3152,7 +3152,7 @@
                 <w:noProof/>
                 <w:webHidden/>
               </w:rPr>
-              <w:instrText xml:space="preserve"> PAGEREF _Toc46560918 \h </w:instrText>
+              <w:instrText xml:space="preserve"> PAGEREF _Toc46748930 \h </w:instrText>
             </w:r>
             <w:r>
               <w:rPr>
@@ -3172,7 +3172,7 @@
                 <w:noProof/>
                 <w:webHidden/>
               </w:rPr>
-              <w:t>24</w:t>
+              <w:t>25</w:t>
             </w:r>
             <w:r>
               <w:rPr>
@@ -3193,27 +3193,149 @@
               <w:noProof/>
             </w:rPr>
           </w:pPr>
-          <w:hyperlink w:anchor="_Toc46560919" w:history="1">
+          <w:hyperlink w:anchor="_Toc46748931" w:history="1">
             <w:r>
               <w:rPr>
                 <w:rStyle w:val="Hyperlink"/>
                 <w:noProof/>
               </w:rPr>
-              <w:t>AWS Composer and Generati</w:t>
-            </w:r>
+              <w:t>AWS Composer and Generative AI</w:t>
+            </w:r>
+            <w:r>
+              <w:rPr>
+                <w:noProof/>
+                <w:webHidden/>
+              </w:rPr>
+              <w:tab/>
+            </w:r>
+            <w:r>
+              <w:rPr>
+                <w:noProof/>
+                <w:webHidden/>
+              </w:rPr>
+              <w:fldChar w:fldCharType="begin"/>
+            </w:r>
+            <w:r>
+              <w:rPr>
+                <w:noProof/>
+                <w:webHidden/>
+              </w:rPr>
+              <w:instrText xml:space="preserve"> PAGEREF _Toc46748931 \h </w:instrText>
+            </w:r>
+            <w:r>
+              <w:rPr>
+                <w:noProof/>
+                <w:webHidden/>
+              </w:rPr>
+            </w:r>
+            <w:r>
+              <w:rPr>
+                <w:noProof/>
+                <w:webHidden/>
+              </w:rPr>
+              <w:fldChar w:fldCharType="separate"/>
+            </w:r>
+            <w:r>
+              <w:rPr>
+                <w:noProof/>
+                <w:webHidden/>
+              </w:rPr>
+              <w:t>26</w:t>
+            </w:r>
+            <w:r>
+              <w:rPr>
+                <w:noProof/>
+                <w:webHidden/>
+              </w:rPr>
+              <w:fldChar w:fldCharType="end"/>
+            </w:r>
+          </w:hyperlink>
+        </w:p>
+        <w:p>
+          <w:pPr>
+            <w:pStyle w:val="TOC2"/>
+            <w:tabs>
+              <w:tab w:val="right" w:leader="dot" w:pos="9350"/>
+            </w:tabs>
+            <w:rPr>
+              <w:noProof/>
+            </w:rPr>
+          </w:pPr>
+          <w:hyperlink w:anchor="_Toc46748932" w:history="1">
             <w:r>
               <w:rPr>
                 <w:rStyle w:val="Hyperlink"/>
                 <w:noProof/>
               </w:rPr>
-              <w:t>v</w:t>
-            </w:r>
+              <w:t>Generative AI algorithms</w:t>
+            </w:r>
+            <w:r>
+              <w:rPr>
+                <w:noProof/>
+                <w:webHidden/>
+              </w:rPr>
+              <w:tab/>
+            </w:r>
+            <w:r>
+              <w:rPr>
+                <w:noProof/>
+                <w:webHidden/>
+              </w:rPr>
+              <w:fldChar w:fldCharType="begin"/>
+            </w:r>
+            <w:r>
+              <w:rPr>
+                <w:noProof/>
+                <w:webHidden/>
+              </w:rPr>
+              <w:instrText xml:space="preserve"> PAGEREF _Toc46748932 \h </w:instrText>
+            </w:r>
+            <w:r>
+              <w:rPr>
+                <w:noProof/>
+                <w:webHidden/>
+              </w:rPr>
+            </w:r>
+            <w:r>
+              <w:rPr>
+                <w:noProof/>
+                <w:webHidden/>
+              </w:rPr>
+              <w:fldChar w:fldCharType="separate"/>
+            </w:r>
+            <w:r>
+              <w:rPr>
+                <w:noProof/>
+                <w:webHidden/>
+              </w:rPr>
+              <w:t>26</w:t>
+            </w:r>
+            <w:r>
+              <w:rPr>
+                <w:noProof/>
+                <w:webHidden/>
+              </w:rPr>
+              <w:fldChar w:fldCharType="end"/>
+            </w:r>
+          </w:hyperlink>
+        </w:p>
+        <w:p>
+          <w:pPr>
+            <w:pStyle w:val="TOC3"/>
+            <w:tabs>
+              <w:tab w:val="right" w:leader="dot" w:pos="9350"/>
+            </w:tabs>
+            <w:rPr>
+              <w:noProof/>
+            </w:rPr>
+          </w:pPr>
+          <w:hyperlink w:anchor="_Toc46748933" w:history="1">
             <w:r>
               <w:rPr>
                 <w:rStyle w:val="Hyperlink"/>
                 <w:noProof/>
               </w:rPr>
-              <w:t>e AI</w:t>
+              <w:t>Generative adversarial networks</w:t>
             </w:r>
             <w:r>
               <w:rPr>
@@ -3234,7 +3356,7 @@
                 <w:noProof/>
                 <w:webHidden/>
               </w:rPr>
-              <w:instrText xml:space="preserve"> PAGEREF _Toc46560919 \h </w:instrText>
+              <w:instrText xml:space="preserve"> PAGEREF _Toc46748933 \h </w:instrText>
             </w:r>
             <w:r>
               <w:rPr>
@@ -3254,7 +3376,769 @@
                 <w:noProof/>
                 <w:webHidden/>
               </w:rPr>
-              <w:t>25</w:t>
+              <w:t>27</w:t>
+            </w:r>
+            <w:r>
+              <w:rPr>
+                <w:noProof/>
+                <w:webHidden/>
+              </w:rPr>
+              <w:fldChar w:fldCharType="end"/>
+            </w:r>
+          </w:hyperlink>
+        </w:p>
+        <w:p>
+          <w:pPr>
+            <w:pStyle w:val="TOC3"/>
+            <w:tabs>
+              <w:tab w:val="right" w:leader="dot" w:pos="9350"/>
+            </w:tabs>
+            <w:rPr>
+              <w:noProof/>
+            </w:rPr>
+          </w:pPr>
+          <w:hyperlink w:anchor="_Toc46748934" w:history="1">
+            <w:r>
+              <w:rPr>
+                <w:rStyle w:val="Hyperlink"/>
+                <w:noProof/>
+              </w:rPr>
+              <w:t>The discriminator</w:t>
+            </w:r>
+            <w:r>
+              <w:rPr>
+                <w:noProof/>
+                <w:webHidden/>
+              </w:rPr>
+              <w:tab/>
+            </w:r>
+            <w:r>
+              <w:rPr>
+                <w:noProof/>
+                <w:webHidden/>
+              </w:rPr>
+              <w:fldChar w:fldCharType="begin"/>
+            </w:r>
+            <w:r>
+              <w:rPr>
+                <w:noProof/>
+                <w:webHidden/>
+              </w:rPr>
+              <w:instrText xml:space="preserve"> PAGEREF _Toc46748934 \h </w:instrText>
+            </w:r>
+            <w:r>
+              <w:rPr>
+                <w:noProof/>
+                <w:webHidden/>
+              </w:rPr>
+            </w:r>
+            <w:r>
+              <w:rPr>
+                <w:noProof/>
+                <w:webHidden/>
+              </w:rPr>
+              <w:fldChar w:fldCharType="separate"/>
+            </w:r>
+            <w:r>
+              <w:rPr>
+                <w:noProof/>
+                <w:webHidden/>
+              </w:rPr>
+              <w:t>27</w:t>
+            </w:r>
+            <w:r>
+              <w:rPr>
+                <w:noProof/>
+                <w:webHidden/>
+              </w:rPr>
+              <w:fldChar w:fldCharType="end"/>
+            </w:r>
+          </w:hyperlink>
+        </w:p>
+        <w:p>
+          <w:pPr>
+            <w:pStyle w:val="TOC3"/>
+            <w:tabs>
+              <w:tab w:val="right" w:leader="dot" w:pos="9350"/>
+            </w:tabs>
+            <w:rPr>
+              <w:noProof/>
+            </w:rPr>
+          </w:pPr>
+          <w:hyperlink w:anchor="_Toc46748935" w:history="1">
+            <w:r>
+              <w:rPr>
+                <w:rStyle w:val="Hyperlink"/>
+                <w:noProof/>
+              </w:rPr>
+              <w:t>Content generation</w:t>
+            </w:r>
+            <w:r>
+              <w:rPr>
+                <w:noProof/>
+                <w:webHidden/>
+              </w:rPr>
+              <w:tab/>
+            </w:r>
+            <w:r>
+              <w:rPr>
+                <w:noProof/>
+                <w:webHidden/>
+              </w:rPr>
+              <w:fldChar w:fldCharType="begin"/>
+            </w:r>
+            <w:r>
+              <w:rPr>
+                <w:noProof/>
+                <w:webHidden/>
+              </w:rPr>
+              <w:instrText xml:space="preserve"> PAGEREF _Toc46748935 \h </w:instrText>
+            </w:r>
+            <w:r>
+              <w:rPr>
+                <w:noProof/>
+                <w:webHidden/>
+              </w:rPr>
+            </w:r>
+            <w:r>
+              <w:rPr>
+                <w:noProof/>
+                <w:webHidden/>
+              </w:rPr>
+              <w:fldChar w:fldCharType="separate"/>
+            </w:r>
+            <w:r>
+              <w:rPr>
+                <w:noProof/>
+                <w:webHidden/>
+              </w:rPr>
+              <w:t>27</w:t>
+            </w:r>
+            <w:r>
+              <w:rPr>
+                <w:noProof/>
+                <w:webHidden/>
+              </w:rPr>
+              <w:fldChar w:fldCharType="end"/>
+            </w:r>
+          </w:hyperlink>
+        </w:p>
+        <w:p>
+          <w:pPr>
+            <w:pStyle w:val="TOC3"/>
+            <w:tabs>
+              <w:tab w:val="right" w:leader="dot" w:pos="9350"/>
+            </w:tabs>
+            <w:rPr>
+              <w:noProof/>
+            </w:rPr>
+          </w:pPr>
+          <w:hyperlink w:anchor="_Toc46748936" w:history="1">
+            <w:r>
+              <w:rPr>
+                <w:rStyle w:val="Hyperlink"/>
+                <w:noProof/>
+              </w:rPr>
+              <w:t>Classifying content</w:t>
+            </w:r>
+            <w:r>
+              <w:rPr>
+                <w:noProof/>
+                <w:webHidden/>
+              </w:rPr>
+              <w:tab/>
+            </w:r>
+            <w:r>
+              <w:rPr>
+                <w:noProof/>
+                <w:webHidden/>
+              </w:rPr>
+              <w:fldChar w:fldCharType="begin"/>
+            </w:r>
+            <w:r>
+              <w:rPr>
+                <w:noProof/>
+                <w:webHidden/>
+              </w:rPr>
+              <w:instrText xml:space="preserve"> PAGEREF _Toc46748936 \h </w:instrText>
+            </w:r>
+            <w:r>
+              <w:rPr>
+                <w:noProof/>
+                <w:webHidden/>
+              </w:rPr>
+            </w:r>
+            <w:r>
+              <w:rPr>
+                <w:noProof/>
+                <w:webHidden/>
+              </w:rPr>
+              <w:fldChar w:fldCharType="separate"/>
+            </w:r>
+            <w:r>
+              <w:rPr>
+                <w:noProof/>
+                <w:webHidden/>
+              </w:rPr>
+              <w:t>27</w:t>
+            </w:r>
+            <w:r>
+              <w:rPr>
+                <w:noProof/>
+                <w:webHidden/>
+              </w:rPr>
+              <w:fldChar w:fldCharType="end"/>
+            </w:r>
+          </w:hyperlink>
+        </w:p>
+        <w:p>
+          <w:pPr>
+            <w:pStyle w:val="TOC3"/>
+            <w:tabs>
+              <w:tab w:val="right" w:leader="dot" w:pos="9350"/>
+            </w:tabs>
+            <w:rPr>
+              <w:noProof/>
+            </w:rPr>
+          </w:pPr>
+          <w:hyperlink w:anchor="_Toc46748937" w:history="1">
+            <w:r>
+              <w:rPr>
+                <w:rStyle w:val="Hyperlink"/>
+                <w:noProof/>
+              </w:rPr>
+              <w:t>Training GANs</w:t>
+            </w:r>
+            <w:r>
+              <w:rPr>
+                <w:noProof/>
+                <w:webHidden/>
+              </w:rPr>
+              <w:tab/>
+            </w:r>
+            <w:r>
+              <w:rPr>
+                <w:noProof/>
+                <w:webHidden/>
+              </w:rPr>
+              <w:fldChar w:fldCharType="begin"/>
+            </w:r>
+            <w:r>
+              <w:rPr>
+                <w:noProof/>
+                <w:webHidden/>
+              </w:rPr>
+              <w:instrText xml:space="preserve"> PAGEREF _Toc46748937 \h </w:instrText>
+            </w:r>
+            <w:r>
+              <w:rPr>
+                <w:noProof/>
+                <w:webHidden/>
+              </w:rPr>
+            </w:r>
+            <w:r>
+              <w:rPr>
+                <w:noProof/>
+                <w:webHidden/>
+              </w:rPr>
+              <w:fldChar w:fldCharType="separate"/>
+            </w:r>
+            <w:r>
+              <w:rPr>
+                <w:noProof/>
+                <w:webHidden/>
+              </w:rPr>
+              <w:t>27</w:t>
+            </w:r>
+            <w:r>
+              <w:rPr>
+                <w:noProof/>
+                <w:webHidden/>
+              </w:rPr>
+              <w:fldChar w:fldCharType="end"/>
+            </w:r>
+          </w:hyperlink>
+        </w:p>
+        <w:p>
+          <w:pPr>
+            <w:pStyle w:val="TOC3"/>
+            <w:tabs>
+              <w:tab w:val="right" w:leader="dot" w:pos="9350"/>
+            </w:tabs>
+            <w:rPr>
+              <w:noProof/>
+            </w:rPr>
+          </w:pPr>
+          <w:hyperlink w:anchor="_Toc46748938" w:history="1">
+            <w:r>
+              <w:rPr>
+                <w:rStyle w:val="Hyperlink"/>
+                <w:noProof/>
+              </w:rPr>
+              <w:t>Introduction to computer music</w:t>
+            </w:r>
+            <w:r>
+              <w:rPr>
+                <w:noProof/>
+                <w:webHidden/>
+              </w:rPr>
+              <w:tab/>
+            </w:r>
+            <w:r>
+              <w:rPr>
+                <w:noProof/>
+                <w:webHidden/>
+              </w:rPr>
+              <w:fldChar w:fldCharType="begin"/>
+            </w:r>
+            <w:r>
+              <w:rPr>
+                <w:noProof/>
+                <w:webHidden/>
+              </w:rPr>
+              <w:instrText xml:space="preserve"> PAGEREF _Toc46748938 \h </w:instrText>
+            </w:r>
+            <w:r>
+              <w:rPr>
+                <w:noProof/>
+                <w:webHidden/>
+              </w:rPr>
+            </w:r>
+            <w:r>
+              <w:rPr>
+                <w:noProof/>
+                <w:webHidden/>
+              </w:rPr>
+              <w:fldChar w:fldCharType="separate"/>
+            </w:r>
+            <w:r>
+              <w:rPr>
+                <w:noProof/>
+                <w:webHidden/>
+              </w:rPr>
+              <w:t>27</w:t>
+            </w:r>
+            <w:r>
+              <w:rPr>
+                <w:noProof/>
+                <w:webHidden/>
+              </w:rPr>
+              <w:fldChar w:fldCharType="end"/>
+            </w:r>
+          </w:hyperlink>
+        </w:p>
+        <w:p>
+          <w:pPr>
+            <w:pStyle w:val="TOC3"/>
+            <w:tabs>
+              <w:tab w:val="right" w:leader="dot" w:pos="9350"/>
+            </w:tabs>
+            <w:rPr>
+              <w:noProof/>
+            </w:rPr>
+          </w:pPr>
+          <w:hyperlink w:anchor="_Toc46748939" w:history="1">
+            <w:r>
+              <w:rPr>
+                <w:rStyle w:val="Hyperlink"/>
+                <w:noProof/>
+              </w:rPr>
+              <w:t>Pitch</w:t>
+            </w:r>
+            <w:r>
+              <w:rPr>
+                <w:noProof/>
+                <w:webHidden/>
+              </w:rPr>
+              <w:tab/>
+            </w:r>
+            <w:r>
+              <w:rPr>
+                <w:noProof/>
+                <w:webHidden/>
+              </w:rPr>
+              <w:fldChar w:fldCharType="begin"/>
+            </w:r>
+            <w:r>
+              <w:rPr>
+                <w:noProof/>
+                <w:webHidden/>
+              </w:rPr>
+              <w:instrText xml:space="preserve"> PAGEREF _Toc46748939 \h </w:instrText>
+            </w:r>
+            <w:r>
+              <w:rPr>
+                <w:noProof/>
+                <w:webHidden/>
+              </w:rPr>
+            </w:r>
+            <w:r>
+              <w:rPr>
+                <w:noProof/>
+                <w:webHidden/>
+              </w:rPr>
+              <w:fldChar w:fldCharType="separate"/>
+            </w:r>
+            <w:r>
+              <w:rPr>
+                <w:noProof/>
+                <w:webHidden/>
+              </w:rPr>
+              <w:t>27</w:t>
+            </w:r>
+            <w:r>
+              <w:rPr>
+                <w:noProof/>
+                <w:webHidden/>
+              </w:rPr>
+              <w:fldChar w:fldCharType="end"/>
+            </w:r>
+          </w:hyperlink>
+        </w:p>
+        <w:p>
+          <w:pPr>
+            <w:pStyle w:val="TOC3"/>
+            <w:tabs>
+              <w:tab w:val="right" w:leader="dot" w:pos="9350"/>
+            </w:tabs>
+            <w:rPr>
+              <w:noProof/>
+            </w:rPr>
+          </w:pPr>
+          <w:hyperlink w:anchor="_Toc46748940" w:history="1">
+            <w:r>
+              <w:rPr>
+                <w:rStyle w:val="Hyperlink"/>
+                <w:noProof/>
+              </w:rPr>
+              <w:t>Velocity</w:t>
+            </w:r>
+            <w:r>
+              <w:rPr>
+                <w:noProof/>
+                <w:webHidden/>
+              </w:rPr>
+              <w:tab/>
+            </w:r>
+            <w:r>
+              <w:rPr>
+                <w:noProof/>
+                <w:webHidden/>
+              </w:rPr>
+              <w:fldChar w:fldCharType="begin"/>
+            </w:r>
+            <w:r>
+              <w:rPr>
+                <w:noProof/>
+                <w:webHidden/>
+              </w:rPr>
+              <w:instrText xml:space="preserve"> PAGEREF _Toc46748940 \h </w:instrText>
+            </w:r>
+            <w:r>
+              <w:rPr>
+                <w:noProof/>
+                <w:webHidden/>
+              </w:rPr>
+            </w:r>
+            <w:r>
+              <w:rPr>
+                <w:noProof/>
+                <w:webHidden/>
+              </w:rPr>
+              <w:fldChar w:fldCharType="separate"/>
+            </w:r>
+            <w:r>
+              <w:rPr>
+                <w:noProof/>
+                <w:webHidden/>
+              </w:rPr>
+              <w:t>27</w:t>
+            </w:r>
+            <w:r>
+              <w:rPr>
+                <w:noProof/>
+                <w:webHidden/>
+              </w:rPr>
+              <w:fldChar w:fldCharType="end"/>
+            </w:r>
+          </w:hyperlink>
+        </w:p>
+        <w:p>
+          <w:pPr>
+            <w:pStyle w:val="TOC3"/>
+            <w:tabs>
+              <w:tab w:val="right" w:leader="dot" w:pos="9350"/>
+            </w:tabs>
+            <w:rPr>
+              <w:noProof/>
+            </w:rPr>
+          </w:pPr>
+          <w:hyperlink w:anchor="_Toc46748941" w:history="1">
+            <w:r>
+              <w:rPr>
+                <w:rStyle w:val="Hyperlink"/>
+                <w:noProof/>
+              </w:rPr>
+              <w:t>Tempo</w:t>
+            </w:r>
+            <w:r>
+              <w:rPr>
+                <w:noProof/>
+                <w:webHidden/>
+              </w:rPr>
+              <w:tab/>
+            </w:r>
+            <w:r>
+              <w:rPr>
+                <w:noProof/>
+                <w:webHidden/>
+              </w:rPr>
+              <w:fldChar w:fldCharType="begin"/>
+            </w:r>
+            <w:r>
+              <w:rPr>
+                <w:noProof/>
+                <w:webHidden/>
+              </w:rPr>
+              <w:instrText xml:space="preserve"> PAGEREF _Toc46748941 \h </w:instrText>
+            </w:r>
+            <w:r>
+              <w:rPr>
+                <w:noProof/>
+                <w:webHidden/>
+              </w:rPr>
+            </w:r>
+            <w:r>
+              <w:rPr>
+                <w:noProof/>
+                <w:webHidden/>
+              </w:rPr>
+              <w:fldChar w:fldCharType="separate"/>
+            </w:r>
+            <w:r>
+              <w:rPr>
+                <w:noProof/>
+                <w:webHidden/>
+              </w:rPr>
+              <w:t>28</w:t>
+            </w:r>
+            <w:r>
+              <w:rPr>
+                <w:noProof/>
+                <w:webHidden/>
+              </w:rPr>
+              <w:fldChar w:fldCharType="end"/>
+            </w:r>
+          </w:hyperlink>
+        </w:p>
+        <w:p>
+          <w:pPr>
+            <w:pStyle w:val="TOC3"/>
+            <w:tabs>
+              <w:tab w:val="right" w:leader="dot" w:pos="9350"/>
+            </w:tabs>
+            <w:rPr>
+              <w:noProof/>
+            </w:rPr>
+          </w:pPr>
+          <w:hyperlink w:anchor="_Toc46748942" w:history="1">
+            <w:r>
+              <w:rPr>
+                <w:rStyle w:val="Hyperlink"/>
+                <w:noProof/>
+              </w:rPr>
+              <w:t>MIDI</w:t>
+            </w:r>
+            <w:r>
+              <w:rPr>
+                <w:noProof/>
+                <w:webHidden/>
+              </w:rPr>
+              <w:tab/>
+            </w:r>
+            <w:r>
+              <w:rPr>
+                <w:noProof/>
+                <w:webHidden/>
+              </w:rPr>
+              <w:fldChar w:fldCharType="begin"/>
+            </w:r>
+            <w:r>
+              <w:rPr>
+                <w:noProof/>
+                <w:webHidden/>
+              </w:rPr>
+              <w:instrText xml:space="preserve"> PAGEREF _Toc46748942 \h </w:instrText>
+            </w:r>
+            <w:r>
+              <w:rPr>
+                <w:noProof/>
+                <w:webHidden/>
+              </w:rPr>
+            </w:r>
+            <w:r>
+              <w:rPr>
+                <w:noProof/>
+                <w:webHidden/>
+              </w:rPr>
+              <w:fldChar w:fldCharType="separate"/>
+            </w:r>
+            <w:r>
+              <w:rPr>
+                <w:noProof/>
+                <w:webHidden/>
+              </w:rPr>
+              <w:t>28</w:t>
+            </w:r>
+            <w:r>
+              <w:rPr>
+                <w:noProof/>
+                <w:webHidden/>
+              </w:rPr>
+              <w:fldChar w:fldCharType="end"/>
+            </w:r>
+          </w:hyperlink>
+        </w:p>
+        <w:p>
+          <w:pPr>
+            <w:pStyle w:val="TOC3"/>
+            <w:tabs>
+              <w:tab w:val="right" w:leader="dot" w:pos="9350"/>
+            </w:tabs>
+            <w:rPr>
+              <w:noProof/>
+            </w:rPr>
+          </w:pPr>
+          <w:hyperlink w:anchor="_Toc46748943" w:history="1">
+            <w:r>
+              <w:rPr>
+                <w:rStyle w:val="Hyperlink"/>
+                <w:noProof/>
+              </w:rPr>
+              <w:t>Piano-roll visualization</w:t>
+            </w:r>
+            <w:r>
+              <w:rPr>
+                <w:noProof/>
+                <w:webHidden/>
+              </w:rPr>
+              <w:tab/>
+            </w:r>
+            <w:r>
+              <w:rPr>
+                <w:noProof/>
+                <w:webHidden/>
+              </w:rPr>
+              <w:fldChar w:fldCharType="begin"/>
+            </w:r>
+            <w:r>
+              <w:rPr>
+                <w:noProof/>
+                <w:webHidden/>
+              </w:rPr>
+              <w:instrText xml:space="preserve"> PAGEREF _Toc46748943 \h </w:instrText>
+            </w:r>
+            <w:r>
+              <w:rPr>
+                <w:noProof/>
+                <w:webHidden/>
+              </w:rPr>
+            </w:r>
+            <w:r>
+              <w:rPr>
+                <w:noProof/>
+                <w:webHidden/>
+              </w:rPr>
+              <w:fldChar w:fldCharType="separate"/>
+            </w:r>
+            <w:r>
+              <w:rPr>
+                <w:noProof/>
+                <w:webHidden/>
+              </w:rPr>
+              <w:t>28</w:t>
+            </w:r>
+            <w:r>
+              <w:rPr>
+                <w:noProof/>
+                <w:webHidden/>
+              </w:rPr>
+              <w:fldChar w:fldCharType="end"/>
+            </w:r>
+          </w:hyperlink>
+        </w:p>
+        <w:p>
+          <w:pPr>
+            <w:pStyle w:val="TOC2"/>
+            <w:tabs>
+              <w:tab w:val="right" w:leader="dot" w:pos="9350"/>
+            </w:tabs>
+            <w:rPr>
+              <w:noProof/>
+            </w:rPr>
+          </w:pPr>
+          <w:hyperlink w:anchor="_Toc46748944" w:history="1">
+            <w:r>
+              <w:rPr>
+                <w:rStyle w:val="Hyperlink"/>
+                <w:noProof/>
+              </w:rPr>
+              <w:t>How</w:t>
+            </w:r>
+            <w:r>
+              <w:rPr>
+                <w:rStyle w:val="Hyperlink"/>
+                <w:noProof/>
+              </w:rPr>
+              <w:t xml:space="preserve"> </w:t>
+            </w:r>
+            <w:r>
+              <w:rPr>
+                <w:rStyle w:val="Hyperlink"/>
+                <w:noProof/>
+              </w:rPr>
+              <w:t>DeepComposer Works</w:t>
+            </w:r>
+            <w:r>
+              <w:rPr>
+                <w:noProof/>
+                <w:webHidden/>
+              </w:rPr>
+              <w:tab/>
+            </w:r>
+            <w:r>
+              <w:rPr>
+                <w:noProof/>
+                <w:webHidden/>
+              </w:rPr>
+              <w:fldChar w:fldCharType="begin"/>
+            </w:r>
+            <w:r>
+              <w:rPr>
+                <w:noProof/>
+                <w:webHidden/>
+              </w:rPr>
+              <w:instrText xml:space="preserve"> PAGEREF _Toc46748944 \h </w:instrText>
+            </w:r>
+            <w:r>
+              <w:rPr>
+                <w:noProof/>
+                <w:webHidden/>
+              </w:rPr>
+            </w:r>
+            <w:r>
+              <w:rPr>
+                <w:noProof/>
+                <w:webHidden/>
+              </w:rPr>
+              <w:fldChar w:fldCharType="separate"/>
+            </w:r>
+            <w:r>
+              <w:rPr>
+                <w:noProof/>
+                <w:webHidden/>
+              </w:rPr>
+              <w:t>28</w:t>
             </w:r>
             <w:r>
               <w:rPr>
@@ -3275,7 +4159,7 @@
               <w:noProof/>
             </w:rPr>
           </w:pPr>
-          <w:hyperlink w:anchor="_Toc46560920" w:history="1">
+          <w:hyperlink w:anchor="_Toc46748945" w:history="1">
             <w:r>
               <w:rPr>
                 <w:rStyle w:val="Hyperlink"/>
@@ -3302,7 +4186,7 @@
                 <w:noProof/>
                 <w:webHidden/>
               </w:rPr>
-              <w:instrText xml:space="preserve"> PAGEREF _Toc46560920 \h </w:instrText>
+              <w:instrText xml:space="preserve"> PAGEREF _Toc46748945 \h </w:instrText>
             </w:r>
             <w:r>
               <w:rPr>
@@ -3322,7 +4206,7 @@
                 <w:noProof/>
                 <w:webHidden/>
               </w:rPr>
-              <w:t>29</w:t>
+              <w:t>32</w:t>
             </w:r>
             <w:r>
               <w:rPr>
@@ -3343,7 +4227,7 @@
               <w:noProof/>
             </w:rPr>
           </w:pPr>
-          <w:hyperlink w:anchor="_Toc46560921" w:history="1">
+          <w:hyperlink w:anchor="_Toc46748946" w:history="1">
             <w:r>
               <w:rPr>
                 <w:rStyle w:val="Hyperlink"/>
@@ -3370,7 +4254,7 @@
                 <w:noProof/>
                 <w:webHidden/>
               </w:rPr>
-              <w:instrText xml:space="preserve"> PAGEREF _Toc46560921 \h </w:instrText>
+              <w:instrText xml:space="preserve"> PAGEREF _Toc46748946 \h </w:instrText>
             </w:r>
             <w:r>
               <w:rPr>
@@ -3390,7 +4274,7 @@
                 <w:noProof/>
                 <w:webHidden/>
               </w:rPr>
-              <w:t>31</w:t>
+              <w:t>35</w:t>
             </w:r>
             <w:r>
               <w:rPr>
@@ -3411,7 +4295,7 @@
               <w:noProof/>
             </w:rPr>
           </w:pPr>
-          <w:hyperlink w:anchor="_Toc46560922" w:history="1">
+          <w:hyperlink w:anchor="_Toc46748947" w:history="1">
             <w:r>
               <w:rPr>
                 <w:rStyle w:val="Hyperlink"/>
@@ -3438,7 +4322,7 @@
                 <w:noProof/>
                 <w:webHidden/>
               </w:rPr>
-              <w:instrText xml:space="preserve"> PAGEREF _Toc46560922 \h </w:instrText>
+              <w:instrText xml:space="preserve"> PAGEREF _Toc46748947 \h </w:instrText>
             </w:r>
             <w:r>
               <w:rPr>
@@ -3458,7 +4342,7 @@
                 <w:noProof/>
                 <w:webHidden/>
               </w:rPr>
-              <w:t>31</w:t>
+              <w:t>35</w:t>
             </w:r>
             <w:r>
               <w:rPr>
@@ -3479,7 +4363,7 @@
               <w:noProof/>
             </w:rPr>
           </w:pPr>
-          <w:hyperlink w:anchor="_Toc46560923" w:history="1">
+          <w:hyperlink w:anchor="_Toc46748948" w:history="1">
             <w:r>
               <w:rPr>
                 <w:rStyle w:val="Hyperlink"/>
@@ -3506,7 +4390,7 @@
                 <w:noProof/>
                 <w:webHidden/>
               </w:rPr>
-              <w:instrText xml:space="preserve"> PAGEREF _Toc46560923 \h </w:instrText>
+              <w:instrText xml:space="preserve"> PAGEREF _Toc46748948 \h </w:instrText>
             </w:r>
             <w:r>
               <w:rPr>
@@ -3526,7 +4410,7 @@
                 <w:noProof/>
                 <w:webHidden/>
               </w:rPr>
-              <w:t>31</w:t>
+              <w:t>35</w:t>
             </w:r>
             <w:r>
               <w:rPr>
@@ -3559,7 +4443,7 @@
       <w:pPr>
         <w:pStyle w:val="Heading1"/>
       </w:pPr>
-      <w:bookmarkStart w:id="0" w:name="_Toc46560873"/>
+      <w:bookmarkStart w:id="0" w:name="_Toc46748885"/>
       <w:r>
         <w:lastRenderedPageBreak/>
         <w:t>Software Practices I</w:t>
@@ -3571,7 +4455,7 @@
       <w:pPr>
         <w:pStyle w:val="Heading2"/>
       </w:pPr>
-      <w:bookmarkStart w:id="1" w:name="_Toc46560874"/>
+      <w:bookmarkStart w:id="1" w:name="_Toc46748886"/>
       <w:r>
         <w:t xml:space="preserve">Writing </w:t>
       </w:r>
@@ -3600,7 +4484,7 @@
       <w:pPr>
         <w:pStyle w:val="Heading2"/>
       </w:pPr>
-      <w:bookmarkStart w:id="2" w:name="_Toc46560875"/>
+      <w:bookmarkStart w:id="2" w:name="_Toc46748887"/>
       <w:r>
         <w:t>Writing modular code</w:t>
       </w:r>
@@ -3701,7 +4585,7 @@
       <w:pPr>
         <w:pStyle w:val="Heading2"/>
       </w:pPr>
-      <w:bookmarkStart w:id="3" w:name="_Toc46560876"/>
+      <w:bookmarkStart w:id="3" w:name="_Toc46748888"/>
       <w:r>
         <w:t>Writing efficient code</w:t>
       </w:r>
@@ -3805,7 +4689,7 @@
       <w:pPr>
         <w:pStyle w:val="Heading3"/>
       </w:pPr>
-      <w:bookmarkStart w:id="4" w:name="_Toc46560877"/>
+      <w:bookmarkStart w:id="4" w:name="_Toc46748889"/>
       <w:proofErr w:type="spellStart"/>
       <w:r>
         <w:t>optimizing_code_common_books</w:t>
@@ -3908,7 +4792,7 @@
       <w:pPr>
         <w:pStyle w:val="Heading3"/>
       </w:pPr>
-      <w:bookmarkStart w:id="5" w:name="_Toc46560878"/>
+      <w:bookmarkStart w:id="5" w:name="_Toc46748890"/>
       <w:proofErr w:type="spellStart"/>
       <w:r>
         <w:lastRenderedPageBreak/>
@@ -3988,7 +4872,7 @@
       <w:pPr>
         <w:pStyle w:val="Heading2"/>
       </w:pPr>
-      <w:bookmarkStart w:id="6" w:name="_Toc46560879"/>
+      <w:bookmarkStart w:id="6" w:name="_Toc46748891"/>
       <w:r>
         <w:t>Documentation</w:t>
       </w:r>
@@ -4065,7 +4949,7 @@
       <w:pPr>
         <w:pStyle w:val="Heading2"/>
       </w:pPr>
-      <w:bookmarkStart w:id="7" w:name="_Toc46560880"/>
+      <w:bookmarkStart w:id="7" w:name="_Toc46748892"/>
       <w:r>
         <w:t>Version Control</w:t>
       </w:r>
@@ -4088,7 +4972,7 @@
       <w:pPr>
         <w:pStyle w:val="Heading1"/>
       </w:pPr>
-      <w:bookmarkStart w:id="8" w:name="_Toc46560881"/>
+      <w:bookmarkStart w:id="8" w:name="_Toc46748893"/>
       <w:r>
         <w:lastRenderedPageBreak/>
         <w:t>Software Practices II</w:t>
@@ -4100,7 +4984,7 @@
       <w:pPr>
         <w:pStyle w:val="Heading2"/>
       </w:pPr>
-      <w:bookmarkStart w:id="9" w:name="_Toc46560882"/>
+      <w:bookmarkStart w:id="9" w:name="_Toc46748894"/>
       <w:r>
         <w:t>Testing</w:t>
       </w:r>
@@ -4160,7 +5044,7 @@
       <w:pPr>
         <w:pStyle w:val="Heading2"/>
       </w:pPr>
-      <w:bookmarkStart w:id="10" w:name="_Toc46560883"/>
+      <w:bookmarkStart w:id="10" w:name="_Toc46748895"/>
       <w:r>
         <w:t>Test Driven Development</w:t>
       </w:r>
@@ -4223,7 +5107,7 @@
       <w:pPr>
         <w:pStyle w:val="Heading2"/>
       </w:pPr>
-      <w:bookmarkStart w:id="11" w:name="_Toc46560884"/>
+      <w:bookmarkStart w:id="11" w:name="_Toc46748896"/>
       <w:r>
         <w:t>Logging</w:t>
       </w:r>
@@ -4248,7 +5132,7 @@
       <w:pPr>
         <w:pStyle w:val="Heading2"/>
       </w:pPr>
-      <w:bookmarkStart w:id="12" w:name="_Toc46560885"/>
+      <w:bookmarkStart w:id="12" w:name="_Toc46748897"/>
       <w:r>
         <w:t>Code Review</w:t>
       </w:r>
@@ -4264,7 +5148,7 @@
       <w:pPr>
         <w:pStyle w:val="Heading3"/>
       </w:pPr>
-      <w:bookmarkStart w:id="13" w:name="_Toc46560886"/>
+      <w:bookmarkStart w:id="13" w:name="_Toc46748898"/>
       <w:r>
         <w:t>Explain issues and make suggestions</w:t>
       </w:r>
@@ -4293,7 +5177,7 @@
       <w:pPr>
         <w:pStyle w:val="Heading3"/>
       </w:pPr>
-      <w:bookmarkStart w:id="14" w:name="_Toc46560887"/>
+      <w:bookmarkStart w:id="14" w:name="_Toc46748899"/>
       <w:r>
         <w:t>Keep comments objective</w:t>
       </w:r>
@@ -4376,7 +5260,7 @@
       <w:pPr>
         <w:pStyle w:val="Heading3"/>
       </w:pPr>
-      <w:bookmarkStart w:id="15" w:name="_Toc46560888"/>
+      <w:bookmarkStart w:id="15" w:name="_Toc46748900"/>
       <w:r>
         <w:t>Provide code examples</w:t>
       </w:r>
@@ -5510,7 +6394,7 @@
       <w:pPr>
         <w:pStyle w:val="Heading1"/>
       </w:pPr>
-      <w:bookmarkStart w:id="16" w:name="_Toc46560889"/>
+      <w:bookmarkStart w:id="16" w:name="_Toc46748901"/>
       <w:r>
         <w:lastRenderedPageBreak/>
         <w:t>Object Oriented Programming</w:t>
@@ -5525,7 +6409,7 @@
       <w:pPr>
         <w:pStyle w:val="Heading2"/>
       </w:pPr>
-      <w:bookmarkStart w:id="17" w:name="_Toc46560890"/>
+      <w:bookmarkStart w:id="17" w:name="_Toc46748902"/>
       <w:r>
         <w:t>Introduction</w:t>
       </w:r>
@@ -5670,7 +6554,7 @@
       <w:pPr>
         <w:pStyle w:val="Heading2"/>
       </w:pPr>
-      <w:bookmarkStart w:id="18" w:name="_Toc46560891"/>
+      <w:bookmarkStart w:id="18" w:name="_Toc46748903"/>
       <w:r>
         <w:t>Classes and Objects</w:t>
       </w:r>
@@ -5687,7 +6571,7 @@
       <w:pPr>
         <w:pStyle w:val="Heading3"/>
       </w:pPr>
-      <w:bookmarkStart w:id="19" w:name="_Toc46560892"/>
+      <w:bookmarkStart w:id="19" w:name="_Toc46748904"/>
       <w:proofErr w:type="spellStart"/>
       <w:r>
         <w:t>shirt_exercise</w:t>
@@ -5799,7 +6683,7 @@
       <w:pPr>
         <w:pStyle w:val="Heading3"/>
       </w:pPr>
-      <w:bookmarkStart w:id="20" w:name="_Toc46560893"/>
+      <w:bookmarkStart w:id="20" w:name="_Toc46748905"/>
       <w:r>
         <w:t>Get and Set methods</w:t>
       </w:r>
@@ -7031,7 +7915,7 @@
       <w:pPr>
         <w:pStyle w:val="Heading3"/>
       </w:pPr>
-      <w:bookmarkStart w:id="21" w:name="_Toc46560894"/>
+      <w:bookmarkStart w:id="21" w:name="_Toc46748906"/>
       <w:r>
         <w:t>OOP Syntax Exercise - Part 2</w:t>
       </w:r>
@@ -7055,7 +7939,7 @@
       <w:pPr>
         <w:pStyle w:val="Heading2"/>
       </w:pPr>
-      <w:bookmarkStart w:id="22" w:name="_Toc46560895"/>
+      <w:bookmarkStart w:id="22" w:name="_Toc46748907"/>
       <w:r>
         <w:t>Python Package: Gaussian Distribution</w:t>
       </w:r>
@@ -7405,7 +8289,7 @@
       <w:pPr>
         <w:pStyle w:val="Heading2"/>
       </w:pPr>
-      <w:bookmarkStart w:id="23" w:name="_Toc46560896"/>
+      <w:bookmarkStart w:id="23" w:name="_Toc46748908"/>
       <w:r>
         <w:lastRenderedPageBreak/>
         <w:t>Theory</w:t>
@@ -8510,7 +9394,7 @@
       <w:pPr>
         <w:pStyle w:val="Heading2"/>
       </w:pPr>
-      <w:bookmarkStart w:id="24" w:name="_Toc46560897"/>
+      <w:bookmarkStart w:id="24" w:name="_Toc46748909"/>
       <w:r>
         <w:t>The Gaussian Class</w:t>
       </w:r>
@@ -8631,7 +9515,7 @@
       <w:pPr>
         <w:pStyle w:val="Heading3"/>
       </w:pPr>
-      <w:bookmarkStart w:id="25" w:name="_Toc46560898"/>
+      <w:bookmarkStart w:id="25" w:name="_Toc46748910"/>
       <w:proofErr w:type="spellStart"/>
       <w:r>
         <w:t>gaussian_code_exercise.ipynb</w:t>
@@ -9008,7 +9892,7 @@
       <w:pPr>
         <w:pStyle w:val="Heading2"/>
       </w:pPr>
-      <w:bookmarkStart w:id="26" w:name="_Toc46560899"/>
+      <w:bookmarkStart w:id="26" w:name="_Toc46748911"/>
       <w:r>
         <w:t>Magic Methods in code</w:t>
       </w:r>
@@ -9033,7 +9917,7 @@
       <w:pPr>
         <w:pStyle w:val="Heading3"/>
       </w:pPr>
-      <w:bookmarkStart w:id="27" w:name="_Toc46560900"/>
+      <w:bookmarkStart w:id="27" w:name="_Toc46748912"/>
       <w:proofErr w:type="spellStart"/>
       <w:r>
         <w:t>magic_methods</w:t>
@@ -9090,7 +9974,7 @@
       <w:pPr>
         <w:pStyle w:val="Heading2"/>
       </w:pPr>
-      <w:bookmarkStart w:id="28" w:name="_Toc46560901"/>
+      <w:bookmarkStart w:id="28" w:name="_Toc46748913"/>
       <w:r>
         <w:t>Inheritance</w:t>
       </w:r>
@@ -9135,7 +10019,7 @@
       <w:pPr>
         <w:pStyle w:val="Heading3"/>
       </w:pPr>
-      <w:bookmarkStart w:id="29" w:name="_Toc46560902"/>
+      <w:bookmarkStart w:id="29" w:name="_Toc46748914"/>
       <w:proofErr w:type="spellStart"/>
       <w:r>
         <w:t>inheritance_exercise_clothing</w:t>
@@ -9216,7 +10100,7 @@
       <w:pPr>
         <w:pStyle w:val="Heading2"/>
       </w:pPr>
-      <w:bookmarkStart w:id="30" w:name="_Toc46560903"/>
+      <w:bookmarkStart w:id="30" w:name="_Toc46748915"/>
       <w:r>
         <w:t>Inheritance Gaussian Class</w:t>
       </w:r>
@@ -9236,7 +10120,7 @@
       <w:pPr>
         <w:pStyle w:val="Heading3"/>
       </w:pPr>
-      <w:bookmarkStart w:id="31" w:name="_Toc46560904"/>
+      <w:bookmarkStart w:id="31" w:name="_Toc46748916"/>
       <w:proofErr w:type="spellStart"/>
       <w:r>
         <w:t>inheritance_probability_distribution</w:t>
@@ -9304,7 +10188,7 @@
       <w:pPr>
         <w:pStyle w:val="Heading2"/>
       </w:pPr>
-      <w:bookmarkStart w:id="32" w:name="_Toc46560905"/>
+      <w:bookmarkStart w:id="32" w:name="_Toc46748917"/>
       <w:r>
         <w:t>Advanced OOP topics</w:t>
       </w:r>
@@ -9477,7 +10361,7 @@
       <w:pPr>
         <w:pStyle w:val="Heading3"/>
       </w:pPr>
-      <w:bookmarkStart w:id="33" w:name="_Toc46560906"/>
+      <w:bookmarkStart w:id="33" w:name="_Toc46748918"/>
       <w:r>
         <w:t>Static, Class, and Instance methods</w:t>
       </w:r>
@@ -9645,7 +10529,7 @@
       <w:pPr>
         <w:pStyle w:val="Heading3"/>
       </w:pPr>
-      <w:bookmarkStart w:id="34" w:name="_Toc46560907"/>
+      <w:bookmarkStart w:id="34" w:name="_Toc46748919"/>
       <w:r>
         <w:t>Class attributes and instance attributes</w:t>
       </w:r>
@@ -9929,7 +10813,7 @@
       <w:pPr>
         <w:pStyle w:val="Heading2"/>
       </w:pPr>
-      <w:bookmarkStart w:id="35" w:name="_Toc46560908"/>
+      <w:bookmarkStart w:id="35" w:name="_Toc46748920"/>
       <w:r>
         <w:t>Mixins</w:t>
       </w:r>
@@ -9960,7 +10844,7 @@
       <w:pPr>
         <w:pStyle w:val="Heading3"/>
       </w:pPr>
-      <w:bookmarkStart w:id="36" w:name="_Toc46560909"/>
+      <w:bookmarkStart w:id="36" w:name="_Toc46748921"/>
       <w:r>
         <w:t>Mixin example</w:t>
       </w:r>
@@ -10119,7 +11003,7 @@
       <w:pPr>
         <w:pStyle w:val="Heading2"/>
       </w:pPr>
-      <w:bookmarkStart w:id="37" w:name="_Toc46560910"/>
+      <w:bookmarkStart w:id="37" w:name="_Toc46748922"/>
       <w:r>
         <w:t>Python Decorators</w:t>
       </w:r>
@@ -10136,7 +11020,7 @@
       <w:pPr>
         <w:pStyle w:val="Heading2"/>
       </w:pPr>
-      <w:bookmarkStart w:id="38" w:name="_Toc46560911"/>
+      <w:bookmarkStart w:id="38" w:name="_Toc46748923"/>
       <w:r>
         <w:t>Modularized Code</w:t>
       </w:r>
@@ -10193,7 +11077,7 @@
       <w:pPr>
         <w:pStyle w:val="Heading2"/>
       </w:pPr>
-      <w:bookmarkStart w:id="39" w:name="_Toc46560912"/>
+      <w:bookmarkStart w:id="39" w:name="_Toc46748924"/>
       <w:r>
         <w:t>Packages</w:t>
       </w:r>
@@ -10289,7 +11173,7 @@
       <w:pPr>
         <w:pStyle w:val="Heading2"/>
       </w:pPr>
-      <w:bookmarkStart w:id="40" w:name="_Toc46560913"/>
+      <w:bookmarkStart w:id="40" w:name="_Toc46748925"/>
       <w:r>
         <w:t>Virtual Environments</w:t>
       </w:r>
@@ -10353,7 +11237,7 @@
       <w:pPr>
         <w:pStyle w:val="Heading2"/>
       </w:pPr>
-      <w:bookmarkStart w:id="41" w:name="_Toc46560914"/>
+      <w:bookmarkStart w:id="41" w:name="_Toc46748926"/>
       <w:r>
         <w:t>Exercise: Making a Package and Pip Installing</w:t>
       </w:r>
@@ -10750,7 +11634,7 @@
       <w:pPr>
         <w:pStyle w:val="Heading2"/>
       </w:pPr>
-      <w:bookmarkStart w:id="42" w:name="_Toc46560915"/>
+      <w:bookmarkStart w:id="42" w:name="_Toc46748927"/>
       <w:r>
         <w:t>Binomial Class</w:t>
       </w:r>
@@ -10770,7 +11654,7 @@
       <w:pPr>
         <w:pStyle w:val="Heading3"/>
       </w:pPr>
-      <w:bookmarkStart w:id="43" w:name="_Toc46560916"/>
+      <w:bookmarkStart w:id="43" w:name="_Toc46748928"/>
       <w:r>
         <w:t>Exercise: Binomial Class</w:t>
       </w:r>
@@ -11064,7 +11948,7 @@
       <w:pPr>
         <w:pStyle w:val="Heading2"/>
       </w:pPr>
-      <w:bookmarkStart w:id="44" w:name="_Toc46560917"/>
+      <w:bookmarkStart w:id="44" w:name="_Toc46748929"/>
       <w:r>
         <w:t>PyPi</w:t>
       </w:r>
@@ -11092,7 +11976,7 @@
       <w:pPr>
         <w:pStyle w:val="Heading1"/>
       </w:pPr>
-      <w:bookmarkStart w:id="45" w:name="_Toc46560918"/>
+      <w:bookmarkStart w:id="45" w:name="_Toc46748930"/>
       <w:r>
         <w:t>Machine Learning with AWS DeepComposer</w:t>
       </w:r>
@@ -11216,7 +12100,7 @@
       <w:pPr>
         <w:pStyle w:val="Heading2"/>
       </w:pPr>
-      <w:bookmarkStart w:id="46" w:name="_Toc46560919"/>
+      <w:bookmarkStart w:id="46" w:name="_Toc46748931"/>
       <w:r>
         <w:t>AWS Composer and Generative AI</w:t>
       </w:r>
@@ -11663,9 +12547,11 @@
       <w:pPr>
         <w:pStyle w:val="Heading2"/>
       </w:pPr>
+      <w:bookmarkStart w:id="47" w:name="_Toc46748932"/>
       <w:r>
         <w:t>Generative AI algorithms</w:t>
       </w:r>
+      <w:bookmarkEnd w:id="47"/>
     </w:p>
     <w:p/>
     <w:p>
@@ -11807,9 +12693,12 @@
       <w:pPr>
         <w:pStyle w:val="Heading3"/>
       </w:pPr>
-      <w:r>
+      <w:bookmarkStart w:id="48" w:name="_Toc46748933"/>
+      <w:r>
+        <w:lastRenderedPageBreak/>
         <w:t>Generative adversarial networks</w:t>
       </w:r>
+      <w:bookmarkEnd w:id="48"/>
     </w:p>
     <w:p>
       <w:r>
@@ -11821,176 +12710,195 @@
         <w:pStyle w:val="Heading4"/>
       </w:pPr>
       <w:r>
+        <w:t>The generator</w:t>
+      </w:r>
+    </w:p>
+    <w:p>
+      <w:r>
+        <w:t>The generator within a GAN is a machine learning model that's trained to produce realistic-seeming output</w:t>
+      </w:r>
+      <w:r>
+        <w:t xml:space="preserve">. </w:t>
+      </w:r>
+      <w:r>
+        <w:t xml:space="preserve">The Generator is like an orchestra — it trains, </w:t>
+      </w:r>
+      <w:r>
+        <w:t>practices</w:t>
+      </w:r>
+      <w:r>
+        <w:t>, and tries to generate polished music.</w:t>
+      </w:r>
+    </w:p>
+    <w:p>
+      <w:pPr>
+        <w:pStyle w:val="Heading3"/>
+      </w:pPr>
+      <w:bookmarkStart w:id="49" w:name="_Toc46748934"/>
+      <w:r>
+        <w:t>The discriminator</w:t>
+      </w:r>
+      <w:bookmarkEnd w:id="49"/>
+    </w:p>
+    <w:p>
+      <w:r>
+        <w:t>The discriminator is another machine learning model which is trained to take an input and classify whether or not the input is real or generated.</w:t>
+      </w:r>
+      <w:r>
+        <w:t xml:space="preserve"> </w:t>
+      </w:r>
+      <w:r>
+        <w:t>The discriminator is like the orchestra's conductor — it judges the quality of the output and tries to achieve the style of music that it has been trained on.</w:t>
+      </w:r>
+    </w:p>
+    <w:p>
+      <w:pPr>
+        <w:pStyle w:val="Heading3"/>
+      </w:pPr>
+      <w:bookmarkStart w:id="50" w:name="_Toc46748935"/>
+      <w:r>
+        <w:t>Content generation</w:t>
+      </w:r>
+      <w:bookmarkEnd w:id="50"/>
+    </w:p>
+    <w:p>
+      <w:r>
+        <w:t>Initially, the generator produces content samples based on random inputs.</w:t>
+      </w:r>
+    </w:p>
+    <w:p>
+      <w:pPr>
+        <w:pStyle w:val="Heading3"/>
+      </w:pPr>
+      <w:bookmarkStart w:id="51" w:name="_Toc46748936"/>
+      <w:r>
+        <w:t>Classifying content</w:t>
+      </w:r>
+      <w:bookmarkEnd w:id="51"/>
+    </w:p>
+    <w:p>
+      <w:r>
+        <w:t>The discriminator looks for features (e.g. tempo) from the dataset it was trained on (e.g. Pop, Rock, Classical) in the content samples the generator created. It decides whether or not the content samples belong in the training set.</w:t>
+      </w:r>
+    </w:p>
+    <w:p>
+      <w:pPr>
+        <w:pStyle w:val="Heading3"/>
+      </w:pPr>
+      <w:bookmarkStart w:id="52" w:name="_Toc46748937"/>
+      <w:r>
+        <w:t>Training GANs</w:t>
+      </w:r>
+      <w:bookmarkEnd w:id="52"/>
+    </w:p>
+    <w:p>
+      <w:r>
+        <w:t>The results of the discriminator's judgements are used to train both models. The generator is trained to optimize for producing realistic content that the discriminator cannot distinguish from the real samples. Meanwhile, the discriminator is trained to increase its ability to detect generated content.</w:t>
+      </w:r>
+      <w:r>
+        <w:t xml:space="preserve"> </w:t>
+      </w:r>
+      <w:r>
+        <w:t>This back-and-forth behavior, where the two models are directly competing against each other, is the adversarial part of GANs.</w:t>
+      </w:r>
+    </w:p>
+    <w:p>
+      <w:pPr>
+        <w:pStyle w:val="Heading3"/>
+      </w:pPr>
+      <w:bookmarkStart w:id="53" w:name="_Toc46748938"/>
+      <w:r>
+        <w:t>Introduction to computer music</w:t>
+      </w:r>
+      <w:bookmarkEnd w:id="53"/>
+    </w:p>
+    <w:p>
+      <w:r>
+        <w:t>For a machine learning model to be able to interpret and generate music, it's important to represent music in a format which preserves the precise details of how the music is played.</w:t>
+      </w:r>
+      <w:r>
+        <w:t xml:space="preserve"> </w:t>
+      </w:r>
+      <w:r>
+        <w:t>Instead of processing a sound file, machine learning models such as those used in AWS DeepComposer examine those details to faithfully reproduce instruments and musical styles.</w:t>
+      </w:r>
+    </w:p>
+    <w:p>
+      <w:pPr>
+        <w:pStyle w:val="Heading3"/>
+      </w:pPr>
+      <w:bookmarkStart w:id="54" w:name="_Toc46748939"/>
+      <w:r>
+        <w:t>Pitch</w:t>
+      </w:r>
+      <w:bookmarkEnd w:id="54"/>
+    </w:p>
+    <w:p>
+      <w:r>
+        <w:t>Pitch is a tone that is assigned a relative position on a musical scale. Each note is assigned a numeric value, starting at 0 for the lowest possible note, and ranging up to 127 for the highest.</w:t>
+      </w:r>
+      <w:r>
+        <w:t xml:space="preserve"> </w:t>
+      </w:r>
+      <w:r>
+        <w:t>The keys on the AWS DeepComposer keyboard range from 41 to 72. The Octave Adjust buttons shift the pitch values up or down in multiples of 12 to play higher or lower pitches.</w:t>
+      </w:r>
+    </w:p>
+    <w:p>
+      <w:pPr>
+        <w:pStyle w:val="Heading3"/>
+      </w:pPr>
+      <w:bookmarkStart w:id="55" w:name="_Toc46748940"/>
+      <w:r>
+        <w:t>Velocity</w:t>
+      </w:r>
+      <w:bookmarkEnd w:id="55"/>
+    </w:p>
+    <w:p>
+      <w:r>
+        <w:t>Velocity encodes how hard a single note is pressed. Pressing the key faster results in a higher value for the velocity, which creates a louder sound. Velocity values range from 1 (minimum, practically inaudible) to 127 (maximum).</w:t>
+      </w:r>
+    </w:p>
+    <w:p>
+      <w:pPr>
+        <w:pStyle w:val="Heading3"/>
+      </w:pPr>
+      <w:bookmarkStart w:id="56" w:name="_Toc46748941"/>
+      <w:r>
         <w:lastRenderedPageBreak/>
-        <w:t>The generator</w:t>
-      </w:r>
-    </w:p>
-    <w:p>
-      <w:r>
-        <w:t>The generator within a GAN is a machine learning model that's trained to produce realistic-seeming output</w:t>
-      </w:r>
-      <w:r>
-        <w:t xml:space="preserve">. </w:t>
-      </w:r>
-      <w:r>
-        <w:t xml:space="preserve">The Generator is like an orchestra — it trains, </w:t>
-      </w:r>
-      <w:r>
-        <w:t>practices</w:t>
-      </w:r>
-      <w:r>
-        <w:t>, and tries to generate polished music.</w:t>
+        <w:t>Tempo</w:t>
+      </w:r>
+      <w:bookmarkEnd w:id="56"/>
+    </w:p>
+    <w:p>
+      <w:r>
+        <w:t>Tempo describes how fast music is played. Music typically follows a certain beat or meter, which drives the rhythm of the notes played. The speed of this beat is measured in beats per minute. A higher number of beats per minute corresponds to a faster playback speed (tempo).</w:t>
       </w:r>
     </w:p>
     <w:p>
       <w:pPr>
         <w:pStyle w:val="Heading3"/>
       </w:pPr>
-      <w:r>
-        <w:t>The discriminator</w:t>
-      </w:r>
-    </w:p>
-    <w:p>
-      <w:r>
-        <w:t>The discriminator is another machine learning model which is trained to take an input and classify whether or not the input is real or generated.</w:t>
-      </w:r>
-      <w:r>
-        <w:t xml:space="preserve"> </w:t>
-      </w:r>
-      <w:r>
-        <w:t>The discriminator is like the orchestra's conductor — it judges the quality of the output and tries to achieve the style of music that it has been trained on.</w:t>
+      <w:bookmarkStart w:id="57" w:name="_Toc46748942"/>
+      <w:r>
+        <w:t>MIDI</w:t>
+      </w:r>
+      <w:bookmarkEnd w:id="57"/>
+    </w:p>
+    <w:p>
+      <w:r>
+        <w:t>The MIDI file format is an industry-standard used by computers to record and store music. The file format encodes details such as playback tempo, which instruments are used, and a series of events that encode a note being pressed or released, including the pitch and velocity of the note.</w:t>
       </w:r>
     </w:p>
     <w:p>
       <w:pPr>
         <w:pStyle w:val="Heading3"/>
       </w:pPr>
-      <w:r>
-        <w:t>Content generation</w:t>
-      </w:r>
-    </w:p>
-    <w:p>
-      <w:r>
-        <w:t>Initially, the generator produces content samples based on random inputs.</w:t>
-      </w:r>
-    </w:p>
-    <w:p>
-      <w:pPr>
-        <w:pStyle w:val="Heading3"/>
-      </w:pPr>
-      <w:r>
-        <w:t>Classifying content</w:t>
-      </w:r>
-    </w:p>
-    <w:p>
-      <w:r>
-        <w:t>The discriminator looks for features (e.g. tempo) from the dataset it was trained on (e.g. Pop, Rock, Classical) in the content samples the generator created. It decides whether or not the content samples belong in the training set.</w:t>
-      </w:r>
-    </w:p>
-    <w:p>
-      <w:pPr>
-        <w:pStyle w:val="Heading3"/>
-      </w:pPr>
-      <w:r>
-        <w:t>Training GANs</w:t>
-      </w:r>
-    </w:p>
-    <w:p>
-      <w:r>
-        <w:t>The results of the discriminator's judgements are used to train both models. The generator is trained to optimize for producing realistic content that the discriminator cannot distinguish from the real samples. Meanwhile, the discriminator is trained to increase its ability to detect generated content.</w:t>
-      </w:r>
-      <w:r>
-        <w:t xml:space="preserve"> </w:t>
-      </w:r>
-      <w:r>
-        <w:t>This back-and-forth behavior, where the two models are directly competing against each other, is the adversarial part of GANs.</w:t>
-      </w:r>
-    </w:p>
-    <w:p>
-      <w:pPr>
-        <w:pStyle w:val="Heading3"/>
-      </w:pPr>
-      <w:r>
-        <w:t>Introduction to computer music</w:t>
-      </w:r>
-    </w:p>
-    <w:p>
-      <w:r>
-        <w:t>For a machine learning model to be able to interpret and generate music, it's important to represent music in a format which preserves the precise details of how the music is played.</w:t>
-      </w:r>
-      <w:r>
-        <w:t xml:space="preserve"> </w:t>
-      </w:r>
-      <w:r>
-        <w:t>Instead of processing a sound file, machine learning models such as those used in AWS DeepComposer examine those details to faithfully reproduce instruments and musical styles.</w:t>
-      </w:r>
-    </w:p>
-    <w:p>
-      <w:pPr>
-        <w:pStyle w:val="Heading3"/>
-      </w:pPr>
-      <w:r>
-        <w:t>Pitch</w:t>
-      </w:r>
-    </w:p>
-    <w:p>
-      <w:r>
-        <w:t>Pitch is a tone that is assigned a relative position on a musical scale. Each note is assigned a numeric value, starting at 0 for the lowest possible note, and ranging up to 127 for the highest.</w:t>
-      </w:r>
-      <w:r>
-        <w:t xml:space="preserve"> </w:t>
-      </w:r>
-      <w:r>
-        <w:t>The keys on the AWS DeepComposer keyboard range from 41 to 72. The Octave Adjust buttons shift the pitch values up or down in multiples of 12 to play higher or lower pitches.</w:t>
-      </w:r>
-    </w:p>
-    <w:p>
-      <w:pPr>
-        <w:pStyle w:val="Heading3"/>
-      </w:pPr>
-      <w:r>
-        <w:t>Velocity</w:t>
-      </w:r>
-    </w:p>
-    <w:p>
-      <w:r>
-        <w:t>Velocity encodes how hard a single note is pressed. Pressing the key faster results in a higher value for the velocity, which creates a louder sound. Velocity values range from 1 (minimum, practically inaudible) to 127 (maximum).</w:t>
-      </w:r>
-    </w:p>
-    <w:p>
-      <w:pPr>
-        <w:pStyle w:val="Heading3"/>
-      </w:pPr>
-      <w:r>
-        <w:t>Tempo</w:t>
-      </w:r>
-    </w:p>
-    <w:p>
-      <w:r>
-        <w:t>Tempo describes how fast music is played. Music typically follows a certain beat or meter, which drives the rhythm of the notes played. The speed of this beat is measured in beats per minute. A higher number of beats per minute corresponds to a faster playback speed (tempo).</w:t>
-      </w:r>
-    </w:p>
-    <w:p>
-      <w:pPr>
-        <w:pStyle w:val="Heading3"/>
-      </w:pPr>
-      <w:r>
-        <w:lastRenderedPageBreak/>
-        <w:t>MIDI</w:t>
-      </w:r>
-    </w:p>
-    <w:p>
-      <w:r>
-        <w:t>The MIDI file format is an industry-standard used by computers to record and store music. The file format encodes details such as playback tempo, which instruments are used, and a series of events that encode a note being pressed or released, including the pitch and velocity of the note.</w:t>
-      </w:r>
-    </w:p>
-    <w:p>
-      <w:pPr>
-        <w:pStyle w:val="Heading3"/>
-      </w:pPr>
+      <w:bookmarkStart w:id="58" w:name="_Toc46748943"/>
       <w:r>
         <w:t>Piano-roll visualization</w:t>
       </w:r>
+      <w:bookmarkEnd w:id="58"/>
     </w:p>
     <w:p>
       <w:r>
@@ -11999,6 +12907,9 @@
     </w:p>
     <w:p>
       <w:r>
+        <w:rPr>
+          <w:noProof/>
+        </w:rPr>
         <w:drawing>
           <wp:inline distT="0" distB="0" distL="0" distR="0" wp14:anchorId="3D37067A" wp14:editId="740DBB55">
             <wp:extent cx="3675219" cy="1574165"/>
@@ -12037,6 +12948,348 @@
       </w:r>
     </w:p>
     <w:p/>
+    <w:p>
+      <w:r>
+        <w:t>Exercise: Generate an Interface</w:t>
+      </w:r>
+    </w:p>
+    <w:p>
+      <w:pPr>
+        <w:pStyle w:val="ListParagraph"/>
+        <w:numPr>
+          <w:ilvl w:val="0"/>
+          <w:numId w:val="31"/>
+        </w:numPr>
+      </w:pPr>
+      <w:r>
+        <w:t>Follow given instructions to generate a model</w:t>
+      </w:r>
+    </w:p>
+    <w:p/>
+    <w:p>
+      <w:pPr>
+        <w:pStyle w:val="Heading2"/>
+      </w:pPr>
+      <w:bookmarkStart w:id="59" w:name="_Toc46748944"/>
+      <w:r>
+        <w:t xml:space="preserve">How </w:t>
+      </w:r>
+      <w:bookmarkStart w:id="60" w:name="_Hlk46750103"/>
+      <w:r>
+        <w:t xml:space="preserve">DeepComposer </w:t>
+      </w:r>
+      <w:bookmarkEnd w:id="60"/>
+      <w:r>
+        <w:t>Works</w:t>
+      </w:r>
+      <w:bookmarkEnd w:id="59"/>
+    </w:p>
+    <w:p/>
+    <w:p>
+      <w:r>
+        <w:t xml:space="preserve">Uses a GAN to generate accompaniments. </w:t>
+      </w:r>
+    </w:p>
+    <w:p>
+      <w:r>
+        <w:t xml:space="preserve">Loss functions are used to monitor </w:t>
+      </w:r>
+      <w:r>
+        <w:t xml:space="preserve">the generator and the discriminator, which monitors how close the model comes to a desired output. In GANs there is early fluctuation, </w:t>
+      </w:r>
+      <w:r>
+        <w:t xml:space="preserve">and then it stabilizes to a point called convergence. </w:t>
+      </w:r>
+      <w:r>
+        <w:t xml:space="preserve">The models are trained for many cycles called epochs. </w:t>
+      </w:r>
+    </w:p>
+    <w:p>
+      <w:r>
+        <w:t xml:space="preserve">The weights are used to give importance to attributes, and the activation function results in a sum of these weighted attributes, which </w:t>
+      </w:r>
+      <w:r>
+        <w:t xml:space="preserve">gives the output. The deviation of the output from the desired or true result is called the loss. </w:t>
+      </w:r>
+      <w:r>
+        <w:t>Ideally, as the weights update, the model improves making less and less errors. Convergence happens once the loss functions stabilize.</w:t>
+      </w:r>
+    </w:p>
+    <w:p>
+      <w:pPr>
+        <w:pStyle w:val="Heading3"/>
+      </w:pPr>
+      <w:r>
+        <w:lastRenderedPageBreak/>
+        <w:t xml:space="preserve">How </w:t>
+      </w:r>
+      <w:r>
+        <w:t>DeepComposer</w:t>
+      </w:r>
+      <w:r>
+        <w:t xml:space="preserve"> works</w:t>
+      </w:r>
+    </w:p>
+    <w:p/>
+    <w:p>
+      <w:pPr>
+        <w:pStyle w:val="ListParagraph"/>
+        <w:numPr>
+          <w:ilvl w:val="0"/>
+          <w:numId w:val="32"/>
+        </w:numPr>
+      </w:pPr>
+      <w:r>
+        <w:t>Input melody captured on the AWS DeepComposer console</w:t>
+      </w:r>
+    </w:p>
+    <w:p>
+      <w:pPr>
+        <w:pStyle w:val="ListParagraph"/>
+        <w:numPr>
+          <w:ilvl w:val="0"/>
+          <w:numId w:val="32"/>
+        </w:numPr>
+      </w:pPr>
+      <w:r>
+        <w:t>Console makes a backend call to AWS DeepComposer APIs that triggers an execution Lambda.</w:t>
+      </w:r>
+    </w:p>
+    <w:p>
+      <w:pPr>
+        <w:pStyle w:val="ListParagraph"/>
+        <w:numPr>
+          <w:ilvl w:val="0"/>
+          <w:numId w:val="32"/>
+        </w:numPr>
+      </w:pPr>
+      <w:r>
+        <w:t>Book-keeping is recorded in Dynamo DB.</w:t>
+      </w:r>
+    </w:p>
+    <w:p>
+      <w:pPr>
+        <w:pStyle w:val="ListParagraph"/>
+        <w:numPr>
+          <w:ilvl w:val="0"/>
+          <w:numId w:val="32"/>
+        </w:numPr>
+      </w:pPr>
+      <w:r>
+        <w:t>The execution Lambda performs an inference query to SageMaker which hosts the model and the training inference container.</w:t>
+      </w:r>
+    </w:p>
+    <w:p>
+      <w:pPr>
+        <w:pStyle w:val="ListParagraph"/>
+        <w:numPr>
+          <w:ilvl w:val="0"/>
+          <w:numId w:val="32"/>
+        </w:numPr>
+      </w:pPr>
+      <w:r>
+        <w:t>The query is run on the Generative AI model.</w:t>
+      </w:r>
+    </w:p>
+    <w:p>
+      <w:pPr>
+        <w:pStyle w:val="ListParagraph"/>
+        <w:numPr>
+          <w:ilvl w:val="0"/>
+          <w:numId w:val="32"/>
+        </w:numPr>
+      </w:pPr>
+      <w:r>
+        <w:t>The model generates a composition.</w:t>
+      </w:r>
+    </w:p>
+    <w:p>
+      <w:pPr>
+        <w:pStyle w:val="ListParagraph"/>
+        <w:numPr>
+          <w:ilvl w:val="0"/>
+          <w:numId w:val="32"/>
+        </w:numPr>
+      </w:pPr>
+      <w:r>
+        <w:t>The generated composition is returned.</w:t>
+      </w:r>
+    </w:p>
+    <w:p>
+      <w:pPr>
+        <w:pStyle w:val="ListParagraph"/>
+        <w:numPr>
+          <w:ilvl w:val="0"/>
+          <w:numId w:val="32"/>
+        </w:numPr>
+      </w:pPr>
+      <w:r>
+        <w:t>The user can hear the composition in the console.</w:t>
+      </w:r>
+      <w:r>
+        <w:t xml:space="preserve"> </w:t>
+      </w:r>
+    </w:p>
+    <w:p/>
+    <w:p>
+      <w:pPr>
+        <w:pStyle w:val="Heading3"/>
+      </w:pPr>
+      <w:r>
+        <w:t>Training Architecture</w:t>
+      </w:r>
+    </w:p>
+    <w:p/>
+    <w:p>
+      <w:r>
+        <w:t xml:space="preserve">Aside from convergence, we use similarity index to measure model performance, which measures how close our model’s data comes to the original. </w:t>
+      </w:r>
+    </w:p>
+    <w:p>
+      <w:pPr>
+        <w:pStyle w:val="ListParagraph"/>
+        <w:numPr>
+          <w:ilvl w:val="0"/>
+          <w:numId w:val="34"/>
+        </w:numPr>
+      </w:pPr>
+      <w:r>
+        <w:t>User launch a training job from the AWS DeepComposer console by selecting hyperparameters and data set filtering tags</w:t>
+      </w:r>
+    </w:p>
+    <w:p>
+      <w:pPr>
+        <w:pStyle w:val="ListParagraph"/>
+        <w:numPr>
+          <w:ilvl w:val="0"/>
+          <w:numId w:val="34"/>
+        </w:numPr>
+      </w:pPr>
+      <w:r>
+        <w:t>The backend consists of an API Layer (API gateway and lambda) write request to DynamoDB</w:t>
+      </w:r>
+    </w:p>
+    <w:p>
+      <w:pPr>
+        <w:pStyle w:val="ListParagraph"/>
+        <w:numPr>
+          <w:ilvl w:val="0"/>
+          <w:numId w:val="34"/>
+        </w:numPr>
+      </w:pPr>
+      <w:r>
+        <w:t>Triggers a lambda function that starts the training workflow</w:t>
+      </w:r>
+    </w:p>
+    <w:p>
+      <w:pPr>
+        <w:pStyle w:val="ListParagraph"/>
+        <w:numPr>
+          <w:ilvl w:val="0"/>
+          <w:numId w:val="34"/>
+        </w:numPr>
+      </w:pPr>
+      <w:r>
+        <w:t xml:space="preserve">It then uses AWS Step </w:t>
+      </w:r>
+      <w:proofErr w:type="spellStart"/>
+      <w:r>
+        <w:t>Funcitons</w:t>
+      </w:r>
+      <w:proofErr w:type="spellEnd"/>
+      <w:r>
+        <w:t xml:space="preserve"> to launch the training job on Amazon SageMaker</w:t>
+      </w:r>
+    </w:p>
+    <w:p>
+      <w:pPr>
+        <w:pStyle w:val="ListParagraph"/>
+        <w:numPr>
+          <w:ilvl w:val="0"/>
+          <w:numId w:val="34"/>
+        </w:numPr>
+      </w:pPr>
+      <w:r>
+        <w:t>Status is continually monitored and updated to DynamoDB</w:t>
+      </w:r>
+    </w:p>
+    <w:p>
+      <w:pPr>
+        <w:pStyle w:val="ListParagraph"/>
+        <w:numPr>
+          <w:ilvl w:val="0"/>
+          <w:numId w:val="34"/>
+        </w:numPr>
+      </w:pPr>
+      <w:r>
+        <w:t>The console continues to poll the backend for the status of the training job and update the results live so users can see how the model is learning</w:t>
+      </w:r>
+    </w:p>
+    <w:p>
+      <w:pPr>
+        <w:pStyle w:val="Heading3"/>
+      </w:pPr>
+      <w:r>
+        <w:t>Challenges with GANs</w:t>
+      </w:r>
+    </w:p>
+    <w:p/>
+    <w:p>
+      <w:pPr>
+        <w:pStyle w:val="ListParagraph"/>
+        <w:numPr>
+          <w:ilvl w:val="0"/>
+          <w:numId w:val="33"/>
+        </w:numPr>
+      </w:pPr>
+      <w:r>
+        <w:t>Clean datasets are hard to obtain</w:t>
+      </w:r>
+    </w:p>
+    <w:p>
+      <w:pPr>
+        <w:pStyle w:val="ListParagraph"/>
+        <w:numPr>
+          <w:ilvl w:val="0"/>
+          <w:numId w:val="33"/>
+        </w:numPr>
+      </w:pPr>
+      <w:r>
+        <w:t>Not all melodies sound good in all genres</w:t>
+      </w:r>
+    </w:p>
+    <w:p>
+      <w:pPr>
+        <w:pStyle w:val="ListParagraph"/>
+        <w:numPr>
+          <w:ilvl w:val="0"/>
+          <w:numId w:val="33"/>
+        </w:numPr>
+      </w:pPr>
+      <w:r>
+        <w:t>Convergence in GAN is tricky – it can be fleeting rather than being a stable state</w:t>
+      </w:r>
+    </w:p>
+    <w:p>
+      <w:pPr>
+        <w:pStyle w:val="ListParagraph"/>
+        <w:numPr>
+          <w:ilvl w:val="0"/>
+          <w:numId w:val="33"/>
+        </w:numPr>
+      </w:pPr>
+      <w:r>
+        <w:t xml:space="preserve">Complexity in defining meaningful </w:t>
+      </w:r>
+      <w:proofErr w:type="spellStart"/>
+      <w:r>
+        <w:t>quantitive</w:t>
+      </w:r>
+      <w:proofErr w:type="spellEnd"/>
+      <w:r>
+        <w:t xml:space="preserve"> metrics to measure the quality of music created</w:t>
+      </w:r>
+    </w:p>
     <w:p/>
     <w:p/>
     <w:p/>
@@ -12068,8 +13321,6 @@
     <w:p/>
     <w:p/>
     <w:p/>
-    <w:p/>
-    <w:p/>
     <w:p>
       <w:pPr>
         <w:rPr>
@@ -12108,6 +13359,7 @@
         <w:rPr>
           <w:rFonts w:eastAsiaTheme="majorEastAsia"/>
         </w:rPr>
+        <w:lastRenderedPageBreak/>
         <w:br w:type="page"/>
       </w:r>
     </w:p>
@@ -12131,7 +13383,7 @@
         <w:br w:type="page"/>
       </w:r>
     </w:p>
-    <w:bookmarkStart w:id="47" w:name="_Toc46560920" w:displacedByCustomXml="next"/>
+    <w:bookmarkStart w:id="61" w:name="_Toc46748945" w:displacedByCustomXml="next"/>
     <w:sdt>
       <w:sdtPr>
         <w:rPr>
@@ -12154,7 +13406,7 @@
           <w:r>
             <w:t>References</w:t>
           </w:r>
-          <w:bookmarkEnd w:id="47"/>
+          <w:bookmarkEnd w:id="61"/>
         </w:p>
         <w:sdt>
           <w:sdtPr>
@@ -12643,6 +13895,7 @@
                   <w:bCs/>
                   <w:noProof/>
                 </w:rPr>
+                <w:lastRenderedPageBreak/>
                 <w:fldChar w:fldCharType="end"/>
               </w:r>
             </w:p>
@@ -12690,31 +13943,31 @@
       <w:pPr>
         <w:pStyle w:val="Heading1"/>
       </w:pPr>
-      <w:bookmarkStart w:id="48" w:name="_Toc46560921"/>
+      <w:bookmarkStart w:id="62" w:name="_Toc46748946"/>
       <w:r>
         <w:t>Hello</w:t>
       </w:r>
-      <w:bookmarkEnd w:id="48"/>
+      <w:bookmarkEnd w:id="62"/>
     </w:p>
     <w:p>
       <w:pPr>
         <w:pStyle w:val="Heading2"/>
       </w:pPr>
-      <w:bookmarkStart w:id="49" w:name="_Toc46560922"/>
+      <w:bookmarkStart w:id="63" w:name="_Toc46748947"/>
       <w:r>
         <w:t>Hello</w:t>
       </w:r>
-      <w:bookmarkEnd w:id="49"/>
+      <w:bookmarkEnd w:id="63"/>
     </w:p>
     <w:p>
       <w:pPr>
         <w:pStyle w:val="Heading3"/>
       </w:pPr>
-      <w:bookmarkStart w:id="50" w:name="_Toc46560923"/>
+      <w:bookmarkStart w:id="64" w:name="_Toc46748948"/>
       <w:r>
         <w:t>Hello</w:t>
       </w:r>
-      <w:bookmarkEnd w:id="50"/>
+      <w:bookmarkEnd w:id="64"/>
     </w:p>
     <w:p>
       <w:pPr>
@@ -13571,6 +14824,92 @@
     </w:lvl>
   </w:abstractNum>
   <w:abstractNum w:abstractNumId="8" w15:restartNumberingAfterBreak="0">
+    <w:nsid w:val="242134A7"/>
+    <w:multiLevelType w:val="hybridMultilevel"/>
+    <w:tmpl w:val="5022A8DC"/>
+    <w:lvl w:ilvl="0" w:tplc="0409000F">
+      <w:start w:val="1"/>
+      <w:numFmt w:val="decimal"/>
+      <w:lvlText w:val="%1."/>
+      <w:lvlJc w:val="left"/>
+      <w:pPr>
+        <w:ind w:left="720" w:hanging="360"/>
+      </w:pPr>
+    </w:lvl>
+    <w:lvl w:ilvl="1" w:tplc="04090019" w:tentative="1">
+      <w:start w:val="1"/>
+      <w:numFmt w:val="lowerLetter"/>
+      <w:lvlText w:val="%2."/>
+      <w:lvlJc w:val="left"/>
+      <w:pPr>
+        <w:ind w:left="1440" w:hanging="360"/>
+      </w:pPr>
+    </w:lvl>
+    <w:lvl w:ilvl="2" w:tplc="0409001B" w:tentative="1">
+      <w:start w:val="1"/>
+      <w:numFmt w:val="lowerRoman"/>
+      <w:lvlText w:val="%3."/>
+      <w:lvlJc w:val="right"/>
+      <w:pPr>
+        <w:ind w:left="2160" w:hanging="180"/>
+      </w:pPr>
+    </w:lvl>
+    <w:lvl w:ilvl="3" w:tplc="0409000F" w:tentative="1">
+      <w:start w:val="1"/>
+      <w:numFmt w:val="decimal"/>
+      <w:lvlText w:val="%4."/>
+      <w:lvlJc w:val="left"/>
+      <w:pPr>
+        <w:ind w:left="2880" w:hanging="360"/>
+      </w:pPr>
+    </w:lvl>
+    <w:lvl w:ilvl="4" w:tplc="04090019" w:tentative="1">
+      <w:start w:val="1"/>
+      <w:numFmt w:val="lowerLetter"/>
+      <w:lvlText w:val="%5."/>
+      <w:lvlJc w:val="left"/>
+      <w:pPr>
+        <w:ind w:left="3600" w:hanging="360"/>
+      </w:pPr>
+    </w:lvl>
+    <w:lvl w:ilvl="5" w:tplc="0409001B" w:tentative="1">
+      <w:start w:val="1"/>
+      <w:numFmt w:val="lowerRoman"/>
+      <w:lvlText w:val="%6."/>
+      <w:lvlJc w:val="right"/>
+      <w:pPr>
+        <w:ind w:left="4320" w:hanging="180"/>
+      </w:pPr>
+    </w:lvl>
+    <w:lvl w:ilvl="6" w:tplc="0409000F" w:tentative="1">
+      <w:start w:val="1"/>
+      <w:numFmt w:val="decimal"/>
+      <w:lvlText w:val="%7."/>
+      <w:lvlJc w:val="left"/>
+      <w:pPr>
+        <w:ind w:left="5040" w:hanging="360"/>
+      </w:pPr>
+    </w:lvl>
+    <w:lvl w:ilvl="7" w:tplc="04090019" w:tentative="1">
+      <w:start w:val="1"/>
+      <w:numFmt w:val="lowerLetter"/>
+      <w:lvlText w:val="%8."/>
+      <w:lvlJc w:val="left"/>
+      <w:pPr>
+        <w:ind w:left="5760" w:hanging="360"/>
+      </w:pPr>
+    </w:lvl>
+    <w:lvl w:ilvl="8" w:tplc="0409001B" w:tentative="1">
+      <w:start w:val="1"/>
+      <w:numFmt w:val="lowerRoman"/>
+      <w:lvlText w:val="%9."/>
+      <w:lvlJc w:val="right"/>
+      <w:pPr>
+        <w:ind w:left="6480" w:hanging="180"/>
+      </w:pPr>
+    </w:lvl>
+  </w:abstractNum>
+  <w:abstractNum w:abstractNumId="9" w15:restartNumberingAfterBreak="0">
     <w:nsid w:val="28D955EB"/>
     <w:multiLevelType w:val="hybridMultilevel"/>
     <w:tmpl w:val="8A008F68"/>
@@ -13656,7 +14995,120 @@
       </w:pPr>
     </w:lvl>
   </w:abstractNum>
-  <w:abstractNum w:abstractNumId="9" w15:restartNumberingAfterBreak="0">
+  <w:abstractNum w:abstractNumId="10" w15:restartNumberingAfterBreak="0">
+    <w:nsid w:val="318F0972"/>
+    <w:multiLevelType w:val="hybridMultilevel"/>
+    <w:tmpl w:val="2E0831CE"/>
+    <w:lvl w:ilvl="0" w:tplc="04090001">
+      <w:start w:val="1"/>
+      <w:numFmt w:val="bullet"/>
+      <w:lvlText w:val=""/>
+      <w:lvlJc w:val="left"/>
+      <w:pPr>
+        <w:ind w:left="720" w:hanging="360"/>
+      </w:pPr>
+      <w:rPr>
+        <w:rFonts w:ascii="Symbol" w:hAnsi="Symbol" w:hint="default"/>
+      </w:rPr>
+    </w:lvl>
+    <w:lvl w:ilvl="1" w:tplc="04090003" w:tentative="1">
+      <w:start w:val="1"/>
+      <w:numFmt w:val="bullet"/>
+      <w:lvlText w:val="o"/>
+      <w:lvlJc w:val="left"/>
+      <w:pPr>
+        <w:ind w:left="1440" w:hanging="360"/>
+      </w:pPr>
+      <w:rPr>
+        <w:rFonts w:ascii="Courier New" w:hAnsi="Courier New" w:cs="Courier New" w:hint="default"/>
+      </w:rPr>
+    </w:lvl>
+    <w:lvl w:ilvl="2" w:tplc="04090005" w:tentative="1">
+      <w:start w:val="1"/>
+      <w:numFmt w:val="bullet"/>
+      <w:lvlText w:val=""/>
+      <w:lvlJc w:val="left"/>
+      <w:pPr>
+        <w:ind w:left="2160" w:hanging="360"/>
+      </w:pPr>
+      <w:rPr>
+        <w:rFonts w:ascii="Wingdings" w:hAnsi="Wingdings" w:hint="default"/>
+      </w:rPr>
+    </w:lvl>
+    <w:lvl w:ilvl="3" w:tplc="04090001" w:tentative="1">
+      <w:start w:val="1"/>
+      <w:numFmt w:val="bullet"/>
+      <w:lvlText w:val=""/>
+      <w:lvlJc w:val="left"/>
+      <w:pPr>
+        <w:ind w:left="2880" w:hanging="360"/>
+      </w:pPr>
+      <w:rPr>
+        <w:rFonts w:ascii="Symbol" w:hAnsi="Symbol" w:hint="default"/>
+      </w:rPr>
+    </w:lvl>
+    <w:lvl w:ilvl="4" w:tplc="04090003" w:tentative="1">
+      <w:start w:val="1"/>
+      <w:numFmt w:val="bullet"/>
+      <w:lvlText w:val="o"/>
+      <w:lvlJc w:val="left"/>
+      <w:pPr>
+        <w:ind w:left="3600" w:hanging="360"/>
+      </w:pPr>
+      <w:rPr>
+        <w:rFonts w:ascii="Courier New" w:hAnsi="Courier New" w:cs="Courier New" w:hint="default"/>
+      </w:rPr>
+    </w:lvl>
+    <w:lvl w:ilvl="5" w:tplc="04090005" w:tentative="1">
+      <w:start w:val="1"/>
+      <w:numFmt w:val="bullet"/>
+      <w:lvlText w:val=""/>
+      <w:lvlJc w:val="left"/>
+      <w:pPr>
+        <w:ind w:left="4320" w:hanging="360"/>
+      </w:pPr>
+      <w:rPr>
+        <w:rFonts w:ascii="Wingdings" w:hAnsi="Wingdings" w:hint="default"/>
+      </w:rPr>
+    </w:lvl>
+    <w:lvl w:ilvl="6" w:tplc="04090001" w:tentative="1">
+      <w:start w:val="1"/>
+      <w:numFmt w:val="bullet"/>
+      <w:lvlText w:val=""/>
+      <w:lvlJc w:val="left"/>
+      <w:pPr>
+        <w:ind w:left="5040" w:hanging="360"/>
+      </w:pPr>
+      <w:rPr>
+        <w:rFonts w:ascii="Symbol" w:hAnsi="Symbol" w:hint="default"/>
+      </w:rPr>
+    </w:lvl>
+    <w:lvl w:ilvl="7" w:tplc="04090003" w:tentative="1">
+      <w:start w:val="1"/>
+      <w:numFmt w:val="bullet"/>
+      <w:lvlText w:val="o"/>
+      <w:lvlJc w:val="left"/>
+      <w:pPr>
+        <w:ind w:left="5760" w:hanging="360"/>
+      </w:pPr>
+      <w:rPr>
+        <w:rFonts w:ascii="Courier New" w:hAnsi="Courier New" w:cs="Courier New" w:hint="default"/>
+      </w:rPr>
+    </w:lvl>
+    <w:lvl w:ilvl="8" w:tplc="04090005" w:tentative="1">
+      <w:start w:val="1"/>
+      <w:numFmt w:val="bullet"/>
+      <w:lvlText w:val=""/>
+      <w:lvlJc w:val="left"/>
+      <w:pPr>
+        <w:ind w:left="6480" w:hanging="360"/>
+      </w:pPr>
+      <w:rPr>
+        <w:rFonts w:ascii="Wingdings" w:hAnsi="Wingdings" w:hint="default"/>
+      </w:rPr>
+    </w:lvl>
+  </w:abstractNum>
+  <w:abstractNum w:abstractNumId="11" w15:restartNumberingAfterBreak="0">
     <w:nsid w:val="34071F86"/>
     <w:multiLevelType w:val="hybridMultilevel"/>
     <w:tmpl w:val="364C4C24"/>
@@ -13742,7 +15194,7 @@
       </w:pPr>
     </w:lvl>
   </w:abstractNum>
-  <w:abstractNum w:abstractNumId="10" w15:restartNumberingAfterBreak="0">
+  <w:abstractNum w:abstractNumId="12" w15:restartNumberingAfterBreak="0">
     <w:nsid w:val="34304062"/>
     <w:multiLevelType w:val="hybridMultilevel"/>
     <w:tmpl w:val="403C9FCA"/>
@@ -13828,7 +15280,7 @@
       </w:pPr>
     </w:lvl>
   </w:abstractNum>
-  <w:abstractNum w:abstractNumId="11" w15:restartNumberingAfterBreak="0">
+  <w:abstractNum w:abstractNumId="13" w15:restartNumberingAfterBreak="0">
     <w:nsid w:val="356D50E5"/>
     <w:multiLevelType w:val="hybridMultilevel"/>
     <w:tmpl w:val="67DA98B4"/>
@@ -13914,7 +15366,7 @@
       </w:pPr>
     </w:lvl>
   </w:abstractNum>
-  <w:abstractNum w:abstractNumId="12" w15:restartNumberingAfterBreak="0">
+  <w:abstractNum w:abstractNumId="14" w15:restartNumberingAfterBreak="0">
     <w:nsid w:val="40454B12"/>
     <w:multiLevelType w:val="hybridMultilevel"/>
     <w:tmpl w:val="617AE7B8"/>
@@ -14000,7 +15452,7 @@
       </w:pPr>
     </w:lvl>
   </w:abstractNum>
-  <w:abstractNum w:abstractNumId="13" w15:restartNumberingAfterBreak="0">
+  <w:abstractNum w:abstractNumId="15" w15:restartNumberingAfterBreak="0">
     <w:nsid w:val="446B1238"/>
     <w:multiLevelType w:val="multilevel"/>
     <w:tmpl w:val="5AA01B34"/>
@@ -14113,7 +15565,7 @@
       </w:pPr>
     </w:lvl>
   </w:abstractNum>
-  <w:abstractNum w:abstractNumId="14" w15:restartNumberingAfterBreak="0">
+  <w:abstractNum w:abstractNumId="16" w15:restartNumberingAfterBreak="0">
     <w:nsid w:val="466F414D"/>
     <w:multiLevelType w:val="hybridMultilevel"/>
     <w:tmpl w:val="EE640EC2"/>
@@ -14199,7 +15651,7 @@
       </w:pPr>
     </w:lvl>
   </w:abstractNum>
-  <w:abstractNum w:abstractNumId="15" w15:restartNumberingAfterBreak="0">
+  <w:abstractNum w:abstractNumId="17" w15:restartNumberingAfterBreak="0">
     <w:nsid w:val="49C43AB5"/>
     <w:multiLevelType w:val="hybridMultilevel"/>
     <w:tmpl w:val="CC28C99C"/>
@@ -14285,7 +15737,7 @@
       </w:pPr>
     </w:lvl>
   </w:abstractNum>
-  <w:abstractNum w:abstractNumId="16" w15:restartNumberingAfterBreak="0">
+  <w:abstractNum w:abstractNumId="18" w15:restartNumberingAfterBreak="0">
     <w:nsid w:val="4A153B54"/>
     <w:multiLevelType w:val="hybridMultilevel"/>
     <w:tmpl w:val="1FA0A5E0"/>
@@ -14371,7 +15823,7 @@
       </w:pPr>
     </w:lvl>
   </w:abstractNum>
-  <w:abstractNum w:abstractNumId="17" w15:restartNumberingAfterBreak="0">
+  <w:abstractNum w:abstractNumId="19" w15:restartNumberingAfterBreak="0">
     <w:nsid w:val="54174CF4"/>
     <w:multiLevelType w:val="hybridMultilevel"/>
     <w:tmpl w:val="F5E4AD6E"/>
@@ -14457,7 +15909,7 @@
       </w:pPr>
     </w:lvl>
   </w:abstractNum>
-  <w:abstractNum w:abstractNumId="18" w15:restartNumberingAfterBreak="0">
+  <w:abstractNum w:abstractNumId="20" w15:restartNumberingAfterBreak="0">
     <w:nsid w:val="565669D9"/>
     <w:multiLevelType w:val="hybridMultilevel"/>
     <w:tmpl w:val="D8061DFC"/>
@@ -14543,7 +15995,93 @@
       </w:pPr>
     </w:lvl>
   </w:abstractNum>
-  <w:abstractNum w:abstractNumId="19" w15:restartNumberingAfterBreak="0">
+  <w:abstractNum w:abstractNumId="21" w15:restartNumberingAfterBreak="0">
+    <w:nsid w:val="57FF2632"/>
+    <w:multiLevelType w:val="hybridMultilevel"/>
+    <w:tmpl w:val="3F3A0C0A"/>
+    <w:lvl w:ilvl="0" w:tplc="0409000F">
+      <w:start w:val="1"/>
+      <w:numFmt w:val="decimal"/>
+      <w:lvlText w:val="%1."/>
+      <w:lvlJc w:val="left"/>
+      <w:pPr>
+        <w:ind w:left="720" w:hanging="360"/>
+      </w:pPr>
+    </w:lvl>
+    <w:lvl w:ilvl="1" w:tplc="04090019" w:tentative="1">
+      <w:start w:val="1"/>
+      <w:numFmt w:val="lowerLetter"/>
+      <w:lvlText w:val="%2."/>
+      <w:lvlJc w:val="left"/>
+      <w:pPr>
+        <w:ind w:left="1440" w:hanging="360"/>
+      </w:pPr>
+    </w:lvl>
+    <w:lvl w:ilvl="2" w:tplc="0409001B" w:tentative="1">
+      <w:start w:val="1"/>
+      <w:numFmt w:val="lowerRoman"/>
+      <w:lvlText w:val="%3."/>
+      <w:lvlJc w:val="right"/>
+      <w:pPr>
+        <w:ind w:left="2160" w:hanging="180"/>
+      </w:pPr>
+    </w:lvl>
+    <w:lvl w:ilvl="3" w:tplc="0409000F" w:tentative="1">
+      <w:start w:val="1"/>
+      <w:numFmt w:val="decimal"/>
+      <w:lvlText w:val="%4."/>
+      <w:lvlJc w:val="left"/>
+      <w:pPr>
+        <w:ind w:left="2880" w:hanging="360"/>
+      </w:pPr>
+    </w:lvl>
+    <w:lvl w:ilvl="4" w:tplc="04090019" w:tentative="1">
+      <w:start w:val="1"/>
+      <w:numFmt w:val="lowerLetter"/>
+      <w:lvlText w:val="%5."/>
+      <w:lvlJc w:val="left"/>
+      <w:pPr>
+        <w:ind w:left="3600" w:hanging="360"/>
+      </w:pPr>
+    </w:lvl>
+    <w:lvl w:ilvl="5" w:tplc="0409001B" w:tentative="1">
+      <w:start w:val="1"/>
+      <w:numFmt w:val="lowerRoman"/>
+      <w:lvlText w:val="%6."/>
+      <w:lvlJc w:val="right"/>
+      <w:pPr>
+        <w:ind w:left="4320" w:hanging="180"/>
+      </w:pPr>
+    </w:lvl>
+    <w:lvl w:ilvl="6" w:tplc="0409000F" w:tentative="1">
+      <w:start w:val="1"/>
+      <w:numFmt w:val="decimal"/>
+      <w:lvlText w:val="%7."/>
+      <w:lvlJc w:val="left"/>
+      <w:pPr>
+        <w:ind w:left="5040" w:hanging="360"/>
+      </w:pPr>
+    </w:lvl>
+    <w:lvl w:ilvl="7" w:tplc="04090019" w:tentative="1">
+      <w:start w:val="1"/>
+      <w:numFmt w:val="lowerLetter"/>
+      <w:lvlText w:val="%8."/>
+      <w:lvlJc w:val="left"/>
+      <w:pPr>
+        <w:ind w:left="5760" w:hanging="360"/>
+      </w:pPr>
+    </w:lvl>
+    <w:lvl w:ilvl="8" w:tplc="0409001B" w:tentative="1">
+      <w:start w:val="1"/>
+      <w:numFmt w:val="lowerRoman"/>
+      <w:lvlText w:val="%9."/>
+      <w:lvlJc w:val="right"/>
+      <w:pPr>
+        <w:ind w:left="6480" w:hanging="180"/>
+      </w:pPr>
+    </w:lvl>
+  </w:abstractNum>
+  <w:abstractNum w:abstractNumId="22" w15:restartNumberingAfterBreak="0">
     <w:nsid w:val="59CB04E0"/>
     <w:multiLevelType w:val="multilevel"/>
     <w:tmpl w:val="FACE6B04"/>
@@ -14659,7 +16197,7 @@
       </w:pPr>
     </w:lvl>
   </w:abstractNum>
-  <w:abstractNum w:abstractNumId="20" w15:restartNumberingAfterBreak="0">
+  <w:abstractNum w:abstractNumId="23" w15:restartNumberingAfterBreak="0">
     <w:nsid w:val="5EEB28D5"/>
     <w:multiLevelType w:val="hybridMultilevel"/>
     <w:tmpl w:val="3FE0F298"/>
@@ -14745,7 +16283,7 @@
       </w:pPr>
     </w:lvl>
   </w:abstractNum>
-  <w:abstractNum w:abstractNumId="21" w15:restartNumberingAfterBreak="0">
+  <w:abstractNum w:abstractNumId="24" w15:restartNumberingAfterBreak="0">
     <w:nsid w:val="616646D4"/>
     <w:multiLevelType w:val="hybridMultilevel"/>
     <w:tmpl w:val="09347D6A"/>
@@ -14831,7 +16369,7 @@
       </w:pPr>
     </w:lvl>
   </w:abstractNum>
-  <w:abstractNum w:abstractNumId="22" w15:restartNumberingAfterBreak="0">
+  <w:abstractNum w:abstractNumId="25" w15:restartNumberingAfterBreak="0">
     <w:nsid w:val="62ED57FE"/>
     <w:multiLevelType w:val="hybridMultilevel"/>
     <w:tmpl w:val="1FA0A5E0"/>
@@ -14917,7 +16455,7 @@
       </w:pPr>
     </w:lvl>
   </w:abstractNum>
-  <w:abstractNum w:abstractNumId="23" w15:restartNumberingAfterBreak="0">
+  <w:abstractNum w:abstractNumId="26" w15:restartNumberingAfterBreak="0">
     <w:nsid w:val="63701D88"/>
     <w:multiLevelType w:val="hybridMultilevel"/>
     <w:tmpl w:val="22E64D08"/>
@@ -15030,7 +16568,7 @@
       </w:rPr>
     </w:lvl>
   </w:abstractNum>
-  <w:abstractNum w:abstractNumId="24" w15:restartNumberingAfterBreak="0">
+  <w:abstractNum w:abstractNumId="27" w15:restartNumberingAfterBreak="0">
     <w:nsid w:val="6BEA4C4D"/>
     <w:multiLevelType w:val="hybridMultilevel"/>
     <w:tmpl w:val="A2C6189E"/>
@@ -15171,7 +16709,93 @@
       </w:rPr>
     </w:lvl>
   </w:abstractNum>
-  <w:abstractNum w:abstractNumId="25" w15:restartNumberingAfterBreak="0">
+  <w:abstractNum w:abstractNumId="28" w15:restartNumberingAfterBreak="0">
+    <w:nsid w:val="70F93D9E"/>
+    <w:multiLevelType w:val="hybridMultilevel"/>
+    <w:tmpl w:val="3F3A0C0A"/>
+    <w:lvl w:ilvl="0" w:tplc="0409000F">
+      <w:start w:val="1"/>
+      <w:numFmt w:val="decimal"/>
+      <w:lvlText w:val="%1."/>
+      <w:lvlJc w:val="left"/>
+      <w:pPr>
+        <w:ind w:left="720" w:hanging="360"/>
+      </w:pPr>
+    </w:lvl>
+    <w:lvl w:ilvl="1" w:tplc="04090019" w:tentative="1">
+      <w:start w:val="1"/>
+      <w:numFmt w:val="lowerLetter"/>
+      <w:lvlText w:val="%2."/>
+      <w:lvlJc w:val="left"/>
+      <w:pPr>
+        <w:ind w:left="1440" w:hanging="360"/>
+      </w:pPr>
+    </w:lvl>
+    <w:lvl w:ilvl="2" w:tplc="0409001B" w:tentative="1">
+      <w:start w:val="1"/>
+      <w:numFmt w:val="lowerRoman"/>
+      <w:lvlText w:val="%3."/>
+      <w:lvlJc w:val="right"/>
+      <w:pPr>
+        <w:ind w:left="2160" w:hanging="180"/>
+      </w:pPr>
+    </w:lvl>
+    <w:lvl w:ilvl="3" w:tplc="0409000F" w:tentative="1">
+      <w:start w:val="1"/>
+      <w:numFmt w:val="decimal"/>
+      <w:lvlText w:val="%4."/>
+      <w:lvlJc w:val="left"/>
+      <w:pPr>
+        <w:ind w:left="2880" w:hanging="360"/>
+      </w:pPr>
+    </w:lvl>
+    <w:lvl w:ilvl="4" w:tplc="04090019" w:tentative="1">
+      <w:start w:val="1"/>
+      <w:numFmt w:val="lowerLetter"/>
+      <w:lvlText w:val="%5."/>
+      <w:lvlJc w:val="left"/>
+      <w:pPr>
+        <w:ind w:left="3600" w:hanging="360"/>
+      </w:pPr>
+    </w:lvl>
+    <w:lvl w:ilvl="5" w:tplc="0409001B" w:tentative="1">
+      <w:start w:val="1"/>
+      <w:numFmt w:val="lowerRoman"/>
+      <w:lvlText w:val="%6."/>
+      <w:lvlJc w:val="right"/>
+      <w:pPr>
+        <w:ind w:left="4320" w:hanging="180"/>
+      </w:pPr>
+    </w:lvl>
+    <w:lvl w:ilvl="6" w:tplc="0409000F" w:tentative="1">
+      <w:start w:val="1"/>
+      <w:numFmt w:val="decimal"/>
+      <w:lvlText w:val="%7."/>
+      <w:lvlJc w:val="left"/>
+      <w:pPr>
+        <w:ind w:left="5040" w:hanging="360"/>
+      </w:pPr>
+    </w:lvl>
+    <w:lvl w:ilvl="7" w:tplc="04090019" w:tentative="1">
+      <w:start w:val="1"/>
+      <w:numFmt w:val="lowerLetter"/>
+      <w:lvlText w:val="%8."/>
+      <w:lvlJc w:val="left"/>
+      <w:pPr>
+        <w:ind w:left="5760" w:hanging="360"/>
+      </w:pPr>
+    </w:lvl>
+    <w:lvl w:ilvl="8" w:tplc="0409001B" w:tentative="1">
+      <w:start w:val="1"/>
+      <w:numFmt w:val="lowerRoman"/>
+      <w:lvlText w:val="%9."/>
+      <w:lvlJc w:val="right"/>
+      <w:pPr>
+        <w:ind w:left="6480" w:hanging="180"/>
+      </w:pPr>
+    </w:lvl>
+  </w:abstractNum>
+  <w:abstractNum w:abstractNumId="29" w15:restartNumberingAfterBreak="0">
     <w:nsid w:val="7A0D085A"/>
     <w:multiLevelType w:val="hybridMultilevel"/>
     <w:tmpl w:val="4ADEA6D0"/>
@@ -15257,7 +16881,7 @@
       </w:pPr>
     </w:lvl>
   </w:abstractNum>
-  <w:abstractNum w:abstractNumId="26" w15:restartNumberingAfterBreak="0">
+  <w:abstractNum w:abstractNumId="30" w15:restartNumberingAfterBreak="0">
     <w:nsid w:val="7EB40BF5"/>
     <w:multiLevelType w:val="hybridMultilevel"/>
     <w:tmpl w:val="AFB8CD8A"/>
@@ -15344,10 +16968,10 @@
     </w:lvl>
   </w:abstractNum>
   <w:num w:numId="1">
-    <w:abstractNumId w:val="24"/>
+    <w:abstractNumId w:val="27"/>
   </w:num>
   <w:num w:numId="2">
-    <w:abstractNumId w:val="24"/>
+    <w:abstractNumId w:val="27"/>
   </w:num>
   <w:num w:numId="3">
     <w:abstractNumId w:val="7"/>
@@ -15356,13 +16980,13 @@
     <w:abstractNumId w:val="5"/>
   </w:num>
   <w:num w:numId="5">
-    <w:abstractNumId w:val="19"/>
+    <w:abstractNumId w:val="22"/>
   </w:num>
   <w:num w:numId="6">
-    <w:abstractNumId w:val="19"/>
+    <w:abstractNumId w:val="22"/>
   </w:num>
   <w:num w:numId="7">
-    <w:abstractNumId w:val="19"/>
+    <w:abstractNumId w:val="22"/>
   </w:num>
   <w:num w:numId="8">
     <w:abstractNumId w:val="0"/>
@@ -15371,67 +16995,79 @@
     <w:abstractNumId w:val="2"/>
   </w:num>
   <w:num w:numId="10">
-    <w:abstractNumId w:val="10"/>
+    <w:abstractNumId w:val="12"/>
   </w:num>
   <w:num w:numId="11">
-    <w:abstractNumId w:val="14"/>
+    <w:abstractNumId w:val="16"/>
   </w:num>
   <w:num w:numId="12">
-    <w:abstractNumId w:val="16"/>
+    <w:abstractNumId w:val="18"/>
   </w:num>
   <w:num w:numId="13">
-    <w:abstractNumId w:val="22"/>
+    <w:abstractNumId w:val="25"/>
   </w:num>
   <w:num w:numId="14">
-    <w:abstractNumId w:val="25"/>
+    <w:abstractNumId w:val="29"/>
   </w:num>
   <w:num w:numId="15">
     <w:abstractNumId w:val="3"/>
   </w:num>
   <w:num w:numId="16">
-    <w:abstractNumId w:val="18"/>
+    <w:abstractNumId w:val="20"/>
   </w:num>
   <w:num w:numId="17">
-    <w:abstractNumId w:val="12"/>
+    <w:abstractNumId w:val="14"/>
   </w:num>
   <w:num w:numId="18">
     <w:abstractNumId w:val="6"/>
   </w:num>
   <w:num w:numId="19">
+    <w:abstractNumId w:val="13"/>
+  </w:num>
+  <w:num w:numId="20">
     <w:abstractNumId w:val="11"/>
   </w:num>
-  <w:num w:numId="20">
-    <w:abstractNumId w:val="9"/>
-  </w:num>
   <w:num w:numId="21">
-    <w:abstractNumId w:val="15"/>
+    <w:abstractNumId w:val="17"/>
   </w:num>
   <w:num w:numId="22">
     <w:abstractNumId w:val="1"/>
   </w:num>
   <w:num w:numId="23">
+    <w:abstractNumId w:val="30"/>
+  </w:num>
+  <w:num w:numId="24">
+    <w:abstractNumId w:val="23"/>
+  </w:num>
+  <w:num w:numId="25">
+    <w:abstractNumId w:val="19"/>
+  </w:num>
+  <w:num w:numId="26">
     <w:abstractNumId w:val="26"/>
   </w:num>
-  <w:num w:numId="24">
-    <w:abstractNumId w:val="20"/>
-  </w:num>
-  <w:num w:numId="25">
-    <w:abstractNumId w:val="17"/>
-  </w:num>
-  <w:num w:numId="26">
-    <w:abstractNumId w:val="23"/>
-  </w:num>
   <w:num w:numId="27">
-    <w:abstractNumId w:val="21"/>
+    <w:abstractNumId w:val="24"/>
   </w:num>
   <w:num w:numId="28">
-    <w:abstractNumId w:val="8"/>
+    <w:abstractNumId w:val="9"/>
   </w:num>
   <w:num w:numId="29">
     <w:abstractNumId w:val="4"/>
   </w:num>
   <w:num w:numId="30">
-    <w:abstractNumId w:val="13"/>
+    <w:abstractNumId w:val="15"/>
+  </w:num>
+  <w:num w:numId="31">
+    <w:abstractNumId w:val="21"/>
+  </w:num>
+  <w:num w:numId="32">
+    <w:abstractNumId w:val="28"/>
+  </w:num>
+  <w:num w:numId="33">
+    <w:abstractNumId w:val="10"/>
+  </w:num>
+  <w:num w:numId="34">
+    <w:abstractNumId w:val="8"/>
   </w:num>
 </w:numbering>
 </file>

</xml_diff>

<commit_message>
Add notes about GANs
Notes_Udacity_AWS_Machine_Learning_Foundations_Course.docx:
  - Add notes about GANs, architecture, training, evaluation
  - Add notes about U net

mldc_gen_ai_intro.pdf:
  - Add notes about intro to GANs

mldc_model_architecture:
  - Add notes about architecture of GANs

mldc_training_methodology:
  - Add notes about training GANs

mldc_model_evaluation:
  - Add notes about evaluation of trained models

mldc_u_net:
  - Add notes about U net
</commit_message>
<xml_diff>
--- a/notes/Notes_Udacity_AWS_Machine_Learning_Foundations_Course.docx
+++ b/notes/Notes_Udacity_AWS_Machine_Learning_Foundations_Course.docx
@@ -4083,21 +4083,7 @@
                 <w:rStyle w:val="Hyperlink"/>
                 <w:noProof/>
               </w:rPr>
-              <w:t>How</w:t>
-            </w:r>
-            <w:r>
-              <w:rPr>
-                <w:rStyle w:val="Hyperlink"/>
-                <w:noProof/>
-              </w:rPr>
-              <w:t xml:space="preserve"> </w:t>
-            </w:r>
-            <w:r>
-              <w:rPr>
-                <w:rStyle w:val="Hyperlink"/>
-                <w:noProof/>
-              </w:rPr>
-              <w:t>DeepComposer Works</w:t>
+              <w:t>How DeepComposer Works</w:t>
             </w:r>
             <w:r>
               <w:rPr>
@@ -13124,10 +13110,7 @@
         </w:numPr>
       </w:pPr>
       <w:r>
-        <w:t>The user can hear the composition in the console.</w:t>
-      </w:r>
-      <w:r>
-        <w:t xml:space="preserve"> </w:t>
+        <w:t xml:space="preserve">The user can hear the composition in the console. </w:t>
       </w:r>
     </w:p>
     <w:p/>
@@ -13288,6 +13271,394 @@
       <w:proofErr w:type="spellEnd"/>
       <w:r>
         <w:t xml:space="preserve"> metrics to measure the quality of music created</w:t>
+      </w:r>
+    </w:p>
+    <w:p/>
+    <w:p>
+      <w:pPr>
+        <w:pStyle w:val="Heading2"/>
+      </w:pPr>
+      <w:r>
+        <w:t>Generative AI</w:t>
+      </w:r>
+    </w:p>
+    <w:p/>
+    <w:p>
+      <w:r>
+        <w:t>A generator is a convolutional neural network (CNN) that learns to create new data resembling the source data it was trained on. The discriminator is another convolutional neural network (CNN) that is trained to differentiate between real and synthetic data.</w:t>
+      </w:r>
+      <w:r>
+        <w:t xml:space="preserve"> </w:t>
+      </w:r>
+      <w:r>
+        <w:t xml:space="preserve">Discriminator and Generators work asynchronously, </w:t>
+      </w:r>
+      <w:r>
+        <w:t xml:space="preserve">trained in alternating cycles such that the generator learns to produce more and more </w:t>
+      </w:r>
+      <w:r>
+        <w:lastRenderedPageBreak/>
+        <w:t>realistic data while the discriminator iteratively gets better at learning to differentiate real data from the newly created data.</w:t>
+      </w:r>
+    </w:p>
+    <w:p/>
+    <w:p>
+      <w:pPr>
+        <w:pStyle w:val="Heading2"/>
+      </w:pPr>
+      <w:r>
+        <w:t>Introduction to U-Net Architecture</w:t>
+      </w:r>
+    </w:p>
+    <w:p/>
+    <w:p>
+      <w:r>
+        <w:t>he U-Net architecture uses a publicly available dataset of Bach’s compositions for training the GAN. In AWS DeepComposer, the generator network learns to produce realistic Bach-</w:t>
+      </w:r>
+      <w:proofErr w:type="spellStart"/>
+      <w:r>
+        <w:t>syle</w:t>
+      </w:r>
+      <w:proofErr w:type="spellEnd"/>
+      <w:r>
+        <w:t xml:space="preserve"> music while the discriminator uses real Bach music to differentiate between real music compositions and newly created ones</w:t>
+      </w:r>
+    </w:p>
+    <w:p/>
+    <w:p>
+      <w:pPr>
+        <w:pStyle w:val="Heading2"/>
+      </w:pPr>
+      <w:r>
+        <w:t>Model Architecture</w:t>
+      </w:r>
+    </w:p>
+    <w:p/>
+    <w:p>
+      <w:r>
+        <w:t>Discriminators are also referred to as critics because they evaluate the input from the generator and provide feedback</w:t>
+      </w:r>
+      <w:r>
+        <w:t>,</w:t>
+      </w:r>
+      <w:r>
+        <w:t xml:space="preserve"> the discriminator's role is solely focused on determining if the input is realistic.</w:t>
+      </w:r>
+      <w:r>
+        <w:t xml:space="preserve"> </w:t>
+      </w:r>
+      <w:r>
+        <w:t>The discriminator returns a scalar output value, of how real the output is.</w:t>
+      </w:r>
+      <w:r>
+        <w:t xml:space="preserve"> It is composed of four convolutional layers and a dense layer at the end.</w:t>
+      </w:r>
+    </w:p>
+    <w:p>
+      <w:r>
+        <w:t>The generator is adapted from U-</w:t>
+      </w:r>
+      <w:r>
+        <w:t>net ar</w:t>
+      </w:r>
+      <w:r>
+        <w:t xml:space="preserve">chitecture, and consists of an encoder that encodes the input to a </w:t>
+      </w:r>
+      <w:proofErr w:type="gramStart"/>
+      <w:r>
+        <w:t>low level</w:t>
+      </w:r>
+      <w:proofErr w:type="gramEnd"/>
+      <w:r>
+        <w:t xml:space="preserve"> latent space, which the decoder translates to </w:t>
+      </w:r>
+      <w:r>
+        <w:t>multi=track music output. Along with the input a noise vector is also provided as input, to ensure that every output is unique.</w:t>
+      </w:r>
+      <w:r>
+        <w:t xml:space="preserve"> The architecture forms a U shape </w:t>
+      </w:r>
+      <w:proofErr w:type="spellStart"/>
+      <w:r>
+        <w:t>ans</w:t>
+      </w:r>
+      <w:proofErr w:type="spellEnd"/>
+      <w:r>
+        <w:t xml:space="preserve"> thus it is called U-net.</w:t>
+      </w:r>
+    </w:p>
+    <w:p>
+      <w:r>
+        <w:rPr>
+          <w:noProof/>
+        </w:rPr>
+        <w:drawing>
+          <wp:inline distT="0" distB="0" distL="0" distR="0" wp14:anchorId="7D2791A0" wp14:editId="74D3A756">
+            <wp:extent cx="4829175" cy="3010495"/>
+            <wp:effectExtent l="0" t="0" r="0" b="0"/>
+            <wp:docPr id="32" name="Picture 32" descr="U-Net Architecture diagram"/>
+            <wp:cNvGraphicFramePr>
+              <a:graphicFrameLocks xmlns:a="http://schemas.openxmlformats.org/drawingml/2006/main" noChangeAspect="1"/>
+            </wp:cNvGraphicFramePr>
+            <a:graphic xmlns:a="http://schemas.openxmlformats.org/drawingml/2006/main">
+              <a:graphicData uri="http://schemas.openxmlformats.org/drawingml/2006/picture">
+                <pic:pic xmlns:pic="http://schemas.openxmlformats.org/drawingml/2006/picture">
+                  <pic:nvPicPr>
+                    <pic:cNvPr id="0" name="Picture 1" descr="U-Net Architecture diagram"/>
+                    <pic:cNvPicPr>
+                      <a:picLocks noChangeAspect="1" noChangeArrowheads="1"/>
+                    </pic:cNvPicPr>
+                  </pic:nvPicPr>
+                  <pic:blipFill>
+                    <a:blip r:embed="rId58" cstate="print">
+                      <a:extLst>
+                        <a:ext uri="{28A0092B-C50C-407E-A947-70E740481C1C}">
+                          <a14:useLocalDpi xmlns:a14="http://schemas.microsoft.com/office/drawing/2010/main" val="0"/>
+                        </a:ext>
+                      </a:extLst>
+                    </a:blip>
+                    <a:srcRect/>
+                    <a:stretch>
+                      <a:fillRect/>
+                    </a:stretch>
+                  </pic:blipFill>
+                  <pic:spPr bwMode="auto">
+                    <a:xfrm>
+                      <a:off x="0" y="0"/>
+                      <a:ext cx="4864962" cy="3032804"/>
+                    </a:xfrm>
+                    <a:prstGeom prst="rect">
+                      <a:avLst/>
+                    </a:prstGeom>
+                    <a:noFill/>
+                    <a:ln>
+                      <a:noFill/>
+                    </a:ln>
+                  </pic:spPr>
+                </pic:pic>
+              </a:graphicData>
+            </a:graphic>
+          </wp:inline>
+        </w:drawing>
+      </w:r>
+    </w:p>
+    <w:p/>
+    <w:p>
+      <w:pPr>
+        <w:pStyle w:val="Heading2"/>
+      </w:pPr>
+      <w:r>
+        <w:t>Training Methodology</w:t>
+      </w:r>
+    </w:p>
+    <w:p/>
+    <w:p>
+      <w:r>
+        <w:t xml:space="preserve">The </w:t>
+      </w:r>
+      <w:proofErr w:type="spellStart"/>
+      <w:r>
+        <w:t>gneenrator</w:t>
+      </w:r>
+      <w:proofErr w:type="spellEnd"/>
+      <w:r>
+        <w:t xml:space="preserve"> and discriminator work asynchronously in a tight loop.</w:t>
+      </w:r>
+    </w:p>
+    <w:p>
+      <w:r>
+        <w:t>The generator takes single track input</w:t>
+      </w:r>
+      <w:r>
+        <w:t xml:space="preserve">, </w:t>
+      </w:r>
+      <w:r>
+        <w:t xml:space="preserve">and produces multi-track outputs </w:t>
+      </w:r>
+      <w:r>
+        <w:t xml:space="preserve">by adding varied accompaniments to </w:t>
+      </w:r>
+      <w:r>
+        <w:t>the input.</w:t>
+      </w:r>
+      <w:r>
+        <w:t xml:space="preserve"> </w:t>
+      </w:r>
+      <w:r>
+        <w:t>The discriminator predicts how real these tracks are compared to tracks in the training dataset.</w:t>
+      </w:r>
+      <w:r>
+        <w:t xml:space="preserve"> </w:t>
+      </w:r>
+    </w:p>
+    <w:p>
+      <w:r>
+        <w:t xml:space="preserve">The generator updates </w:t>
+      </w:r>
+      <w:proofErr w:type="gramStart"/>
+      <w:r>
+        <w:t>it’s</w:t>
+      </w:r>
+      <w:proofErr w:type="gramEnd"/>
+      <w:r>
+        <w:t xml:space="preserve"> weights according to scalar output value from the discriminator. </w:t>
+      </w:r>
+      <w:r>
+        <w:t>As the generator gets better at creating music accompaniments, it begins fooling the discriminator. So, the discriminator needs to be retrained as well.</w:t>
+      </w:r>
+    </w:p>
+    <w:p>
+      <w:r>
+        <w:t xml:space="preserve">This continues for multiple epochs. </w:t>
+      </w:r>
+      <w:r>
+        <w:t>When the training loop has passed through the entire training dataset once, we call that one epoch. Training for a higher number of epochs will mean your model will take longer to complete its training task, but it may produce better output if it has not yet converged.</w:t>
+      </w:r>
+    </w:p>
+    <w:p>
+      <w:pPr>
+        <w:pStyle w:val="Heading4"/>
+      </w:pPr>
+      <w:r>
+        <w:t>Learning Rate</w:t>
+      </w:r>
+    </w:p>
+    <w:p>
+      <w:r>
+        <w:t>The learning rate controls how rapidly the weights and biases of each network are updated during training. A higher learning rate might allow the network to explore a wider set of model weights, but might pass over more optimal weights.</w:t>
+      </w:r>
+    </w:p>
+    <w:p>
+      <w:pPr>
+        <w:pStyle w:val="Heading4"/>
+      </w:pPr>
+      <w:r>
+        <w:t>Update ratio</w:t>
+      </w:r>
+    </w:p>
+    <w:p>
+      <w:r>
+        <w:t>A ratio of the number of times the discriminator is updated per generator training epoch. Updating the discriminator multiple times per generator training epoch is useful because it can improve the discriminators accuracy. Changing this ratio might allow the generator to learn more quickly early-on, but will increase the overall training time.</w:t>
+      </w:r>
+    </w:p>
+    <w:p/>
+    <w:p>
+      <w:pPr>
+        <w:pStyle w:val="Heading2"/>
+      </w:pPr>
+      <w:r>
+        <w:t>Evaluation</w:t>
+      </w:r>
+    </w:p>
+    <w:p/>
+    <w:p>
+      <w:r>
+        <w:t xml:space="preserve">In GANs, the discriminator loss has been found to correlate well with sample quality. The discriminator loss should converge to 0, while the </w:t>
+      </w:r>
+      <w:r>
+        <w:t xml:space="preserve">generator loss </w:t>
+      </w:r>
+      <w:r>
+        <w:t xml:space="preserve">should </w:t>
+      </w:r>
+      <w:r>
+        <w:t>to converge to some number which need not be zero</w:t>
+      </w:r>
+      <w:r>
+        <w:t xml:space="preserve">. </w:t>
+      </w:r>
+      <w:r>
+        <w:t xml:space="preserve">The model training stops when the loss function </w:t>
+      </w:r>
+      <w:r>
+        <w:t>plateaus</w:t>
+      </w:r>
+      <w:r>
+        <w:t xml:space="preserve">. </w:t>
+      </w:r>
+    </w:p>
+    <w:p>
+      <w:r>
+        <w:t xml:space="preserve">Loss </w:t>
+      </w:r>
+      <w:r>
+        <w:t>is useful as an evaluation metric since the model will not improve as much or stop improving entirely when the loss plateaus.</w:t>
+      </w:r>
+      <w:r>
+        <w:t xml:space="preserve"> At that point sample output might feature elements of the training dataset.</w:t>
+      </w:r>
+    </w:p>
+    <w:p>
+      <w:r>
+        <w:t xml:space="preserve">It is still difficult to measure accuracy for GANs, so domain specific measurements are used. </w:t>
+      </w:r>
+    </w:p>
+    <w:p/>
+    <w:p>
+      <w:pPr>
+        <w:pStyle w:val="Heading2"/>
+      </w:pPr>
+      <w:r>
+        <w:t>Inference</w:t>
+      </w:r>
+    </w:p>
+    <w:p/>
+    <w:p>
+      <w:r>
+        <w:t xml:space="preserve">After training the generator model can be run to generate new accompaniments for a given input melody. </w:t>
+      </w:r>
+    </w:p>
+    <w:p>
+      <w:r>
+        <w:t>The final process for music generation then is as follows:</w:t>
+      </w:r>
+    </w:p>
+    <w:p>
+      <w:pPr>
+        <w:pStyle w:val="ListParagraph"/>
+        <w:numPr>
+          <w:ilvl w:val="0"/>
+          <w:numId w:val="35"/>
+        </w:numPr>
+      </w:pPr>
+      <w:r>
+        <w:t>Transform single-track music input into piano roll format.</w:t>
+      </w:r>
+    </w:p>
+    <w:p>
+      <w:pPr>
+        <w:pStyle w:val="ListParagraph"/>
+        <w:numPr>
+          <w:ilvl w:val="0"/>
+          <w:numId w:val="35"/>
+        </w:numPr>
+      </w:pPr>
+      <w:r>
+        <w:t>Create a series of random numbers to represent the random noise vector.</w:t>
+      </w:r>
+    </w:p>
+    <w:p>
+      <w:pPr>
+        <w:pStyle w:val="ListParagraph"/>
+        <w:numPr>
+          <w:ilvl w:val="0"/>
+          <w:numId w:val="35"/>
+        </w:numPr>
+      </w:pPr>
+      <w:r>
+        <w:t>Pass these as input to our trained generator model, producing a series of output piano rolls. Each output piano roll represents some instrument in the composition.</w:t>
+      </w:r>
+    </w:p>
+    <w:p>
+      <w:pPr>
+        <w:pStyle w:val="ListParagraph"/>
+        <w:numPr>
+          <w:ilvl w:val="0"/>
+          <w:numId w:val="35"/>
+        </w:numPr>
+      </w:pPr>
+      <w:r>
+        <w:t>Transform the series of piano rolls back into a common music format (MIDI), assigning an instrument for each track.</w:t>
       </w:r>
     </w:p>
     <w:p/>
@@ -13315,12 +13686,6 @@
     <w:p/>
     <w:p/>
     <w:p/>
-    <w:p/>
-    <w:p/>
-    <w:p/>
-    <w:p/>
-    <w:p/>
-    <w:p/>
     <w:p>
       <w:pPr>
         <w:rPr>
@@ -13359,7 +13724,6 @@
         <w:rPr>
           <w:rFonts w:eastAsiaTheme="majorEastAsia"/>
         </w:rPr>
-        <w:lastRenderedPageBreak/>
         <w:br w:type="page"/>
       </w:r>
     </w:p>
@@ -15652,6 +16016,92 @@
     </w:lvl>
   </w:abstractNum>
   <w:abstractNum w:abstractNumId="17" w15:restartNumberingAfterBreak="0">
+    <w:nsid w:val="46D50D8F"/>
+    <w:multiLevelType w:val="hybridMultilevel"/>
+    <w:tmpl w:val="C1A0B884"/>
+    <w:lvl w:ilvl="0" w:tplc="0409000F">
+      <w:start w:val="1"/>
+      <w:numFmt w:val="decimal"/>
+      <w:lvlText w:val="%1."/>
+      <w:lvlJc w:val="left"/>
+      <w:pPr>
+        <w:ind w:left="720" w:hanging="360"/>
+      </w:pPr>
+    </w:lvl>
+    <w:lvl w:ilvl="1" w:tplc="04090019" w:tentative="1">
+      <w:start w:val="1"/>
+      <w:numFmt w:val="lowerLetter"/>
+      <w:lvlText w:val="%2."/>
+      <w:lvlJc w:val="left"/>
+      <w:pPr>
+        <w:ind w:left="1440" w:hanging="360"/>
+      </w:pPr>
+    </w:lvl>
+    <w:lvl w:ilvl="2" w:tplc="0409001B" w:tentative="1">
+      <w:start w:val="1"/>
+      <w:numFmt w:val="lowerRoman"/>
+      <w:lvlText w:val="%3."/>
+      <w:lvlJc w:val="right"/>
+      <w:pPr>
+        <w:ind w:left="2160" w:hanging="180"/>
+      </w:pPr>
+    </w:lvl>
+    <w:lvl w:ilvl="3" w:tplc="0409000F" w:tentative="1">
+      <w:start w:val="1"/>
+      <w:numFmt w:val="decimal"/>
+      <w:lvlText w:val="%4."/>
+      <w:lvlJc w:val="left"/>
+      <w:pPr>
+        <w:ind w:left="2880" w:hanging="360"/>
+      </w:pPr>
+    </w:lvl>
+    <w:lvl w:ilvl="4" w:tplc="04090019" w:tentative="1">
+      <w:start w:val="1"/>
+      <w:numFmt w:val="lowerLetter"/>
+      <w:lvlText w:val="%5."/>
+      <w:lvlJc w:val="left"/>
+      <w:pPr>
+        <w:ind w:left="3600" w:hanging="360"/>
+      </w:pPr>
+    </w:lvl>
+    <w:lvl w:ilvl="5" w:tplc="0409001B" w:tentative="1">
+      <w:start w:val="1"/>
+      <w:numFmt w:val="lowerRoman"/>
+      <w:lvlText w:val="%6."/>
+      <w:lvlJc w:val="right"/>
+      <w:pPr>
+        <w:ind w:left="4320" w:hanging="180"/>
+      </w:pPr>
+    </w:lvl>
+    <w:lvl w:ilvl="6" w:tplc="0409000F" w:tentative="1">
+      <w:start w:val="1"/>
+      <w:numFmt w:val="decimal"/>
+      <w:lvlText w:val="%7."/>
+      <w:lvlJc w:val="left"/>
+      <w:pPr>
+        <w:ind w:left="5040" w:hanging="360"/>
+      </w:pPr>
+    </w:lvl>
+    <w:lvl w:ilvl="7" w:tplc="04090019" w:tentative="1">
+      <w:start w:val="1"/>
+      <w:numFmt w:val="lowerLetter"/>
+      <w:lvlText w:val="%8."/>
+      <w:lvlJc w:val="left"/>
+      <w:pPr>
+        <w:ind w:left="5760" w:hanging="360"/>
+      </w:pPr>
+    </w:lvl>
+    <w:lvl w:ilvl="8" w:tplc="0409001B" w:tentative="1">
+      <w:start w:val="1"/>
+      <w:numFmt w:val="lowerRoman"/>
+      <w:lvlText w:val="%9."/>
+      <w:lvlJc w:val="right"/>
+      <w:pPr>
+        <w:ind w:left="6480" w:hanging="180"/>
+      </w:pPr>
+    </w:lvl>
+  </w:abstractNum>
+  <w:abstractNum w:abstractNumId="18" w15:restartNumberingAfterBreak="0">
     <w:nsid w:val="49C43AB5"/>
     <w:multiLevelType w:val="hybridMultilevel"/>
     <w:tmpl w:val="CC28C99C"/>
@@ -15737,7 +16187,7 @@
       </w:pPr>
     </w:lvl>
   </w:abstractNum>
-  <w:abstractNum w:abstractNumId="18" w15:restartNumberingAfterBreak="0">
+  <w:abstractNum w:abstractNumId="19" w15:restartNumberingAfterBreak="0">
     <w:nsid w:val="4A153B54"/>
     <w:multiLevelType w:val="hybridMultilevel"/>
     <w:tmpl w:val="1FA0A5E0"/>
@@ -15823,7 +16273,7 @@
       </w:pPr>
     </w:lvl>
   </w:abstractNum>
-  <w:abstractNum w:abstractNumId="19" w15:restartNumberingAfterBreak="0">
+  <w:abstractNum w:abstractNumId="20" w15:restartNumberingAfterBreak="0">
     <w:nsid w:val="54174CF4"/>
     <w:multiLevelType w:val="hybridMultilevel"/>
     <w:tmpl w:val="F5E4AD6E"/>
@@ -15909,7 +16359,7 @@
       </w:pPr>
     </w:lvl>
   </w:abstractNum>
-  <w:abstractNum w:abstractNumId="20" w15:restartNumberingAfterBreak="0">
+  <w:abstractNum w:abstractNumId="21" w15:restartNumberingAfterBreak="0">
     <w:nsid w:val="565669D9"/>
     <w:multiLevelType w:val="hybridMultilevel"/>
     <w:tmpl w:val="D8061DFC"/>
@@ -15995,7 +16445,7 @@
       </w:pPr>
     </w:lvl>
   </w:abstractNum>
-  <w:abstractNum w:abstractNumId="21" w15:restartNumberingAfterBreak="0">
+  <w:abstractNum w:abstractNumId="22" w15:restartNumberingAfterBreak="0">
     <w:nsid w:val="57FF2632"/>
     <w:multiLevelType w:val="hybridMultilevel"/>
     <w:tmpl w:val="3F3A0C0A"/>
@@ -16081,7 +16531,7 @@
       </w:pPr>
     </w:lvl>
   </w:abstractNum>
-  <w:abstractNum w:abstractNumId="22" w15:restartNumberingAfterBreak="0">
+  <w:abstractNum w:abstractNumId="23" w15:restartNumberingAfterBreak="0">
     <w:nsid w:val="59CB04E0"/>
     <w:multiLevelType w:val="multilevel"/>
     <w:tmpl w:val="FACE6B04"/>
@@ -16197,7 +16647,7 @@
       </w:pPr>
     </w:lvl>
   </w:abstractNum>
-  <w:abstractNum w:abstractNumId="23" w15:restartNumberingAfterBreak="0">
+  <w:abstractNum w:abstractNumId="24" w15:restartNumberingAfterBreak="0">
     <w:nsid w:val="5EEB28D5"/>
     <w:multiLevelType w:val="hybridMultilevel"/>
     <w:tmpl w:val="3FE0F298"/>
@@ -16283,7 +16733,7 @@
       </w:pPr>
     </w:lvl>
   </w:abstractNum>
-  <w:abstractNum w:abstractNumId="24" w15:restartNumberingAfterBreak="0">
+  <w:abstractNum w:abstractNumId="25" w15:restartNumberingAfterBreak="0">
     <w:nsid w:val="616646D4"/>
     <w:multiLevelType w:val="hybridMultilevel"/>
     <w:tmpl w:val="09347D6A"/>
@@ -16369,7 +16819,7 @@
       </w:pPr>
     </w:lvl>
   </w:abstractNum>
-  <w:abstractNum w:abstractNumId="25" w15:restartNumberingAfterBreak="0">
+  <w:abstractNum w:abstractNumId="26" w15:restartNumberingAfterBreak="0">
     <w:nsid w:val="62ED57FE"/>
     <w:multiLevelType w:val="hybridMultilevel"/>
     <w:tmpl w:val="1FA0A5E0"/>
@@ -16455,7 +16905,7 @@
       </w:pPr>
     </w:lvl>
   </w:abstractNum>
-  <w:abstractNum w:abstractNumId="26" w15:restartNumberingAfterBreak="0">
+  <w:abstractNum w:abstractNumId="27" w15:restartNumberingAfterBreak="0">
     <w:nsid w:val="63701D88"/>
     <w:multiLevelType w:val="hybridMultilevel"/>
     <w:tmpl w:val="22E64D08"/>
@@ -16568,7 +17018,7 @@
       </w:rPr>
     </w:lvl>
   </w:abstractNum>
-  <w:abstractNum w:abstractNumId="27" w15:restartNumberingAfterBreak="0">
+  <w:abstractNum w:abstractNumId="28" w15:restartNumberingAfterBreak="0">
     <w:nsid w:val="6BEA4C4D"/>
     <w:multiLevelType w:val="hybridMultilevel"/>
     <w:tmpl w:val="A2C6189E"/>
@@ -16709,7 +17159,7 @@
       </w:rPr>
     </w:lvl>
   </w:abstractNum>
-  <w:abstractNum w:abstractNumId="28" w15:restartNumberingAfterBreak="0">
+  <w:abstractNum w:abstractNumId="29" w15:restartNumberingAfterBreak="0">
     <w:nsid w:val="70F93D9E"/>
     <w:multiLevelType w:val="hybridMultilevel"/>
     <w:tmpl w:val="3F3A0C0A"/>
@@ -16795,7 +17245,7 @@
       </w:pPr>
     </w:lvl>
   </w:abstractNum>
-  <w:abstractNum w:abstractNumId="29" w15:restartNumberingAfterBreak="0">
+  <w:abstractNum w:abstractNumId="30" w15:restartNumberingAfterBreak="0">
     <w:nsid w:val="7A0D085A"/>
     <w:multiLevelType w:val="hybridMultilevel"/>
     <w:tmpl w:val="4ADEA6D0"/>
@@ -16881,7 +17331,7 @@
       </w:pPr>
     </w:lvl>
   </w:abstractNum>
-  <w:abstractNum w:abstractNumId="30" w15:restartNumberingAfterBreak="0">
+  <w:abstractNum w:abstractNumId="31" w15:restartNumberingAfterBreak="0">
     <w:nsid w:val="7EB40BF5"/>
     <w:multiLevelType w:val="hybridMultilevel"/>
     <w:tmpl w:val="AFB8CD8A"/>
@@ -16968,10 +17418,10 @@
     </w:lvl>
   </w:abstractNum>
   <w:num w:numId="1">
-    <w:abstractNumId w:val="27"/>
+    <w:abstractNumId w:val="28"/>
   </w:num>
   <w:num w:numId="2">
-    <w:abstractNumId w:val="27"/>
+    <w:abstractNumId w:val="28"/>
   </w:num>
   <w:num w:numId="3">
     <w:abstractNumId w:val="7"/>
@@ -16980,13 +17430,13 @@
     <w:abstractNumId w:val="5"/>
   </w:num>
   <w:num w:numId="5">
-    <w:abstractNumId w:val="22"/>
+    <w:abstractNumId w:val="23"/>
   </w:num>
   <w:num w:numId="6">
-    <w:abstractNumId w:val="22"/>
+    <w:abstractNumId w:val="23"/>
   </w:num>
   <w:num w:numId="7">
-    <w:abstractNumId w:val="22"/>
+    <w:abstractNumId w:val="23"/>
   </w:num>
   <w:num w:numId="8">
     <w:abstractNumId w:val="0"/>
@@ -17001,19 +17451,19 @@
     <w:abstractNumId w:val="16"/>
   </w:num>
   <w:num w:numId="12">
-    <w:abstractNumId w:val="18"/>
+    <w:abstractNumId w:val="19"/>
   </w:num>
   <w:num w:numId="13">
-    <w:abstractNumId w:val="25"/>
+    <w:abstractNumId w:val="26"/>
   </w:num>
   <w:num w:numId="14">
-    <w:abstractNumId w:val="29"/>
+    <w:abstractNumId w:val="30"/>
   </w:num>
   <w:num w:numId="15">
     <w:abstractNumId w:val="3"/>
   </w:num>
   <w:num w:numId="16">
-    <w:abstractNumId w:val="20"/>
+    <w:abstractNumId w:val="21"/>
   </w:num>
   <w:num w:numId="17">
     <w:abstractNumId w:val="14"/>
@@ -17028,25 +17478,25 @@
     <w:abstractNumId w:val="11"/>
   </w:num>
   <w:num w:numId="21">
-    <w:abstractNumId w:val="17"/>
+    <w:abstractNumId w:val="18"/>
   </w:num>
   <w:num w:numId="22">
     <w:abstractNumId w:val="1"/>
   </w:num>
   <w:num w:numId="23">
-    <w:abstractNumId w:val="30"/>
+    <w:abstractNumId w:val="31"/>
   </w:num>
   <w:num w:numId="24">
-    <w:abstractNumId w:val="23"/>
+    <w:abstractNumId w:val="24"/>
   </w:num>
   <w:num w:numId="25">
-    <w:abstractNumId w:val="19"/>
+    <w:abstractNumId w:val="20"/>
   </w:num>
   <w:num w:numId="26">
-    <w:abstractNumId w:val="26"/>
+    <w:abstractNumId w:val="27"/>
   </w:num>
   <w:num w:numId="27">
-    <w:abstractNumId w:val="24"/>
+    <w:abstractNumId w:val="25"/>
   </w:num>
   <w:num w:numId="28">
     <w:abstractNumId w:val="9"/>
@@ -17058,16 +17508,19 @@
     <w:abstractNumId w:val="15"/>
   </w:num>
   <w:num w:numId="31">
-    <w:abstractNumId w:val="21"/>
+    <w:abstractNumId w:val="22"/>
   </w:num>
   <w:num w:numId="32">
-    <w:abstractNumId w:val="28"/>
+    <w:abstractNumId w:val="29"/>
   </w:num>
   <w:num w:numId="33">
     <w:abstractNumId w:val="10"/>
   </w:num>
   <w:num w:numId="34">
     <w:abstractNumId w:val="8"/>
+  </w:num>
+  <w:num w:numId="35">
+    <w:abstractNumId w:val="17"/>
   </w:num>
 </w:numbering>
 </file>

</xml_diff>